<commit_message>
Replaced pandas dfs with np arrays
Adjusted the testing environment and replaced pandas dataframes with numpy arrays
</commit_message>
<xml_diff>
--- a/Initial Game State.docx
+++ b/Initial Game State.docx
@@ -17,7 +17,6 @@
         <w:t xml:space="preserve">State of game when it was forked from master </w:t>
       </w:r>
       <w:hyperlink r:id="rId5" w:history="1">
-        <w:proofErr w:type="spellStart"/>
         <w:r>
           <w:rPr>
             <w:rStyle w:val="Hyperlink"/>
@@ -26,7 +25,6 @@
           </w:rPr>
           <w:t>ygoduelistharry</w:t>
         </w:r>
-        <w:proofErr w:type="spellEnd"/>
       </w:hyperlink>
       <w:r>
         <w:rPr>
@@ -79,15 +77,7 @@
         </w:numPr>
       </w:pPr>
       <w:r>
-        <w:t>Included .</w:t>
-      </w:r>
-      <w:proofErr w:type="spellStart"/>
-      <w:r>
-        <w:t>py</w:t>
-      </w:r>
-      <w:proofErr w:type="spellEnd"/>
-      <w:r>
-        <w:t xml:space="preserve"> file which contains a basic version of the game and can be run in command line with player input switching between 2 players</w:t>
+        <w:t>Included .py file which contains a basic version of the game and can be run in command line with player input switching between 2 players</w:t>
       </w:r>
     </w:p>
     <w:p>
@@ -409,121 +399,101 @@
         </w:numPr>
       </w:pPr>
       <w:r>
+        <w:t>Class CardSlot:</w:t>
+      </w:r>
+    </w:p>
+    <w:p>
+      <w:pPr>
+        <w:pStyle w:val="ListParagraph"/>
+        <w:numPr>
+          <w:ilvl w:val="1"/>
+          <w:numId w:val="1"/>
+        </w:numPr>
+      </w:pPr>
+      <w:r>
+        <w:t>Define a card slot on board to represent selectability, visibility, etc.</w:t>
+      </w:r>
+    </w:p>
+    <w:p>
+      <w:pPr>
+        <w:pStyle w:val="ListParagraph"/>
+        <w:numPr>
+          <w:ilvl w:val="1"/>
+          <w:numId w:val="1"/>
+        </w:numPr>
+      </w:pPr>
+      <w:r>
+        <w:t>Display the Card back to the player as either Hidden or the card based on game state and whether the card is covered or not</w:t>
+      </w:r>
+    </w:p>
+    <w:p>
+      <w:pPr>
+        <w:pStyle w:val="ListParagraph"/>
+        <w:numPr>
+          <w:ilvl w:val="0"/>
+          <w:numId w:val="1"/>
+        </w:numPr>
+      </w:pPr>
+      <w:r>
+        <w:t>Class Player:</w:t>
+      </w:r>
+    </w:p>
+    <w:p>
+      <w:pPr>
+        <w:pStyle w:val="ListParagraph"/>
+        <w:numPr>
+          <w:ilvl w:val="1"/>
+          <w:numId w:val="1"/>
+        </w:numPr>
+      </w:pPr>
+      <w:r>
+        <w:t>Define a class for play to track tableau cards, money, etc.</w:t>
+      </w:r>
+    </w:p>
+    <w:p>
+      <w:pPr>
+        <w:pStyle w:val="ListParagraph"/>
+        <w:numPr>
+          <w:ilvl w:val="1"/>
+          <w:numId w:val="1"/>
+        </w:numPr>
+      </w:pPr>
+      <w:r>
+        <w:t xml:space="preserve">Creates and sets initial variable for players such as coins, </w:t>
+      </w:r>
+      <w:r>
+        <w:t>victory_points</w:t>
+      </w:r>
+      <w:r>
+        <w:t>, clay, etc.</w:t>
+      </w:r>
+    </w:p>
+    <w:p>
+      <w:pPr>
+        <w:pStyle w:val="ListParagraph"/>
+        <w:numPr>
+          <w:ilvl w:val="1"/>
+          <w:numId w:val="1"/>
+        </w:numPr>
+      </w:pPr>
+      <w:r>
+        <w:t>Creates a function to construct cards (empty so far)</w:t>
+      </w:r>
+    </w:p>
+    <w:p>
+      <w:pPr>
+        <w:pStyle w:val="ListParagraph"/>
+        <w:numPr>
+          <w:ilvl w:val="0"/>
+          <w:numId w:val="1"/>
+        </w:numPr>
+      </w:pPr>
+      <w:r>
         <w:t xml:space="preserve">Class </w:t>
       </w:r>
-      <w:proofErr w:type="spellStart"/>
-      <w:r>
-        <w:t>CardSlot</w:t>
-      </w:r>
-      <w:proofErr w:type="spellEnd"/>
-      <w:r>
-        <w:t>:</w:t>
-      </w:r>
-    </w:p>
-    <w:p>
-      <w:pPr>
-        <w:pStyle w:val="ListParagraph"/>
-        <w:numPr>
-          <w:ilvl w:val="1"/>
-          <w:numId w:val="1"/>
-        </w:numPr>
-      </w:pPr>
-      <w:r>
-        <w:t xml:space="preserve">Define a card slot on board to represent </w:t>
-      </w:r>
-      <w:proofErr w:type="spellStart"/>
-      <w:r>
-        <w:t>selectability</w:t>
-      </w:r>
-      <w:proofErr w:type="spellEnd"/>
-      <w:r>
-        <w:t>, visibility, etc.</w:t>
-      </w:r>
-    </w:p>
-    <w:p>
-      <w:pPr>
-        <w:pStyle w:val="ListParagraph"/>
-        <w:numPr>
-          <w:ilvl w:val="1"/>
-          <w:numId w:val="1"/>
-        </w:numPr>
-      </w:pPr>
-      <w:r>
-        <w:t>Display the Card back to the player as either Hidden or the card based on game state and whether the card is covered or not</w:t>
-      </w:r>
-    </w:p>
-    <w:p>
-      <w:pPr>
-        <w:pStyle w:val="ListParagraph"/>
-        <w:numPr>
-          <w:ilvl w:val="0"/>
-          <w:numId w:val="1"/>
-        </w:numPr>
-      </w:pPr>
-      <w:r>
-        <w:t>Class Player:</w:t>
-      </w:r>
-    </w:p>
-    <w:p>
-      <w:pPr>
-        <w:pStyle w:val="ListParagraph"/>
-        <w:numPr>
-          <w:ilvl w:val="1"/>
-          <w:numId w:val="1"/>
-        </w:numPr>
-      </w:pPr>
-      <w:r>
-        <w:t>Define a class for play to track tableau cards, money, etc.</w:t>
-      </w:r>
-    </w:p>
-    <w:p>
-      <w:pPr>
-        <w:pStyle w:val="ListParagraph"/>
-        <w:numPr>
-          <w:ilvl w:val="1"/>
-          <w:numId w:val="1"/>
-        </w:numPr>
-      </w:pPr>
-      <w:r>
-        <w:t xml:space="preserve">Creates and sets initial variable for players such as coins, </w:t>
-      </w:r>
-      <w:proofErr w:type="spellStart"/>
-      <w:r>
-        <w:t>victory_points</w:t>
-      </w:r>
-      <w:proofErr w:type="spellEnd"/>
-      <w:r>
-        <w:t>, clay, etc.</w:t>
-      </w:r>
-    </w:p>
-    <w:p>
-      <w:pPr>
-        <w:pStyle w:val="ListParagraph"/>
-        <w:numPr>
-          <w:ilvl w:val="1"/>
-          <w:numId w:val="1"/>
-        </w:numPr>
-      </w:pPr>
-      <w:r>
-        <w:t>Creates a function to construct cards (empty so far)</w:t>
-      </w:r>
-    </w:p>
-    <w:p>
-      <w:pPr>
-        <w:pStyle w:val="ListParagraph"/>
-        <w:numPr>
-          <w:ilvl w:val="0"/>
-          <w:numId w:val="1"/>
-        </w:numPr>
-      </w:pPr>
-      <w:r>
-        <w:t xml:space="preserve">Class </w:t>
-      </w:r>
-      <w:proofErr w:type="spellStart"/>
       <w:r>
         <w:t>StateVariables</w:t>
       </w:r>
-      <w:proofErr w:type="spellEnd"/>
       <w:r>
         <w:t>:</w:t>
       </w:r>
@@ -616,15 +586,7 @@
         </w:numPr>
       </w:pPr>
       <w:r>
-        <w:t xml:space="preserve">Takes </w:t>
-      </w:r>
-      <w:proofErr w:type="spellStart"/>
-      <w:r>
-        <w:t>dataframe</w:t>
-      </w:r>
-      <w:proofErr w:type="spellEnd"/>
-      <w:r>
-        <w:t xml:space="preserve"> of all cards and creates list of card objects representing the board for a given age</w:t>
+        <w:t>Takes dataframe of all cards and creates list of card objects representing the board for a given age</w:t>
       </w:r>
     </w:p>
     <w:p>
@@ -726,6 +688,9 @@
           <w:numId w:val="1"/>
         </w:numPr>
       </w:pPr>
+      <w:r>
+        <w:t>Replaced pandas dataframe with numpy arrays</w:t>
+      </w:r>
     </w:p>
     <w:p/>
     <w:sectPr>

</xml_diff>

<commit_message>
Added cost check to card_constuctable
Added a cost check to card constructable that only allows constructing if the player coins are equal or more than the cost of the card
</commit_message>
<xml_diff>
--- a/Initial Game State.docx
+++ b/Initial Game State.docx
@@ -17,6 +17,7 @@
         <w:t xml:space="preserve">State of game when it was forked from master </w:t>
       </w:r>
       <w:hyperlink r:id="rId5" w:history="1">
+        <w:proofErr w:type="spellStart"/>
         <w:r>
           <w:rPr>
             <w:rStyle w:val="Hyperlink"/>
@@ -25,6 +26,7 @@
           </w:rPr>
           <w:t>ygoduelistharry</w:t>
         </w:r>
+        <w:proofErr w:type="spellEnd"/>
       </w:hyperlink>
       <w:r>
         <w:rPr>
@@ -77,7 +79,15 @@
         </w:numPr>
       </w:pPr>
       <w:r>
-        <w:t>Included .py file which contains a basic version of the game and can be run in command line with player input switching between 2 players</w:t>
+        <w:t>Included .</w:t>
+      </w:r>
+      <w:proofErr w:type="spellStart"/>
+      <w:r>
+        <w:t>py</w:t>
+      </w:r>
+      <w:proofErr w:type="spellEnd"/>
+      <w:r>
+        <w:t xml:space="preserve"> file which contains a basic version of the game and can be run in command line with player input switching between 2 players</w:t>
       </w:r>
     </w:p>
     <w:p>
@@ -399,7 +409,15 @@
         </w:numPr>
       </w:pPr>
       <w:r>
-        <w:t>Class CardSlot:</w:t>
+        <w:t xml:space="preserve">Class </w:t>
+      </w:r>
+      <w:proofErr w:type="spellStart"/>
+      <w:r>
+        <w:t>CardSlot</w:t>
+      </w:r>
+      <w:proofErr w:type="spellEnd"/>
+      <w:r>
+        <w:t>:</w:t>
       </w:r>
     </w:p>
     <w:p>
@@ -411,7 +429,15 @@
         </w:numPr>
       </w:pPr>
       <w:r>
-        <w:t>Define a card slot on board to represent selectability, visibility, etc.</w:t>
+        <w:t xml:space="preserve">Define a card slot on board to represent </w:t>
+      </w:r>
+      <w:proofErr w:type="spellStart"/>
+      <w:r>
+        <w:t>selectability</w:t>
+      </w:r>
+      <w:proofErr w:type="spellEnd"/>
+      <w:r>
+        <w:t>, visibility, etc.</w:t>
       </w:r>
     </w:p>
     <w:p>
@@ -461,9 +487,11 @@
       <w:r>
         <w:t xml:space="preserve">Creates and sets initial variable for players such as coins, </w:t>
       </w:r>
+      <w:proofErr w:type="spellStart"/>
       <w:r>
         <w:t>victory_points</w:t>
       </w:r>
+      <w:proofErr w:type="spellEnd"/>
       <w:r>
         <w:t>, clay, etc.</w:t>
       </w:r>
@@ -491,9 +519,11 @@
       <w:r>
         <w:t xml:space="preserve">Class </w:t>
       </w:r>
+      <w:proofErr w:type="spellStart"/>
       <w:r>
         <w:t>StateVariables</w:t>
       </w:r>
+      <w:proofErr w:type="spellEnd"/>
       <w:r>
         <w:t>:</w:t>
       </w:r>
@@ -586,7 +616,15 @@
         </w:numPr>
       </w:pPr>
       <w:r>
-        <w:t>Takes dataframe of all cards and creates list of card objects representing the board for a given age</w:t>
+        <w:t xml:space="preserve">Takes </w:t>
+      </w:r>
+      <w:proofErr w:type="spellStart"/>
+      <w:r>
+        <w:t>dataframe</w:t>
+      </w:r>
+      <w:proofErr w:type="spellEnd"/>
+      <w:r>
+        <w:t xml:space="preserve"> of all cards and creates list of card objects representing the board for a given age</w:t>
       </w:r>
     </w:p>
     <w:p>
@@ -656,6 +694,168 @@
           <w:numId w:val="1"/>
         </w:numPr>
       </w:pPr>
+      <w:r>
+        <w:t>Select card differently?</w:t>
+      </w:r>
+    </w:p>
+    <w:p>
+      <w:pPr>
+        <w:pStyle w:val="ListParagraph"/>
+        <w:numPr>
+          <w:ilvl w:val="0"/>
+          <w:numId w:val="1"/>
+        </w:numPr>
+      </w:pPr>
+      <w:proofErr w:type="spellStart"/>
+      <w:r>
+        <w:t>card_constructable</w:t>
+      </w:r>
+      <w:proofErr w:type="spellEnd"/>
+      <w:r>
+        <w:t xml:space="preserve"> function to check whether card is constructable given state and cost</w:t>
+      </w:r>
+    </w:p>
+    <w:p>
+      <w:pPr>
+        <w:pStyle w:val="ListParagraph"/>
+        <w:numPr>
+          <w:ilvl w:val="0"/>
+          <w:numId w:val="1"/>
+        </w:numPr>
+      </w:pPr>
+      <w:proofErr w:type="spellStart"/>
+      <w:r>
+        <w:t>construct_card</w:t>
+      </w:r>
+      <w:proofErr w:type="spellEnd"/>
+      <w:r>
+        <w:t xml:space="preserve"> function to pay resources, add card to board, gain benefit</w:t>
+      </w:r>
+    </w:p>
+    <w:p>
+      <w:pPr>
+        <w:pStyle w:val="ListParagraph"/>
+        <w:numPr>
+          <w:ilvl w:val="0"/>
+          <w:numId w:val="1"/>
+        </w:numPr>
+      </w:pPr>
+      <w:r>
+        <w:t>update function to update players clay, wood, etc. when card is added</w:t>
+      </w:r>
+    </w:p>
+    <w:p>
+      <w:pPr>
+        <w:pStyle w:val="ListParagraph"/>
+        <w:numPr>
+          <w:ilvl w:val="0"/>
+          <w:numId w:val="1"/>
+        </w:numPr>
+      </w:pPr>
+      <w:proofErr w:type="spellStart"/>
+      <w:r>
+        <w:t>valid_moves</w:t>
+      </w:r>
+      <w:proofErr w:type="spellEnd"/>
+      <w:r>
+        <w:t xml:space="preserve"> function returns list of valid moves for current player</w:t>
+      </w:r>
+    </w:p>
+    <w:p>
+      <w:pPr>
+        <w:pStyle w:val="ListParagraph"/>
+        <w:numPr>
+          <w:ilvl w:val="0"/>
+          <w:numId w:val="1"/>
+        </w:numPr>
+      </w:pPr>
+      <w:r>
+        <w:t>Create military board</w:t>
+      </w:r>
+    </w:p>
+    <w:p>
+      <w:pPr>
+        <w:pStyle w:val="ListParagraph"/>
+        <w:numPr>
+          <w:ilvl w:val="0"/>
+          <w:numId w:val="1"/>
+        </w:numPr>
+      </w:pPr>
+      <w:r>
+        <w:t>Create science board</w:t>
+      </w:r>
+    </w:p>
+    <w:p>
+      <w:pPr>
+        <w:pStyle w:val="ListParagraph"/>
+        <w:numPr>
+          <w:ilvl w:val="0"/>
+          <w:numId w:val="1"/>
+        </w:numPr>
+      </w:pPr>
+      <w:r>
+        <w:t>Account for military victory</w:t>
+      </w:r>
+    </w:p>
+    <w:p>
+      <w:pPr>
+        <w:pStyle w:val="ListParagraph"/>
+        <w:numPr>
+          <w:ilvl w:val="0"/>
+          <w:numId w:val="1"/>
+        </w:numPr>
+      </w:pPr>
+      <w:r>
+        <w:t>Account for scientific victory</w:t>
+      </w:r>
+    </w:p>
+    <w:p>
+      <w:pPr>
+        <w:pStyle w:val="ListParagraph"/>
+        <w:numPr>
+          <w:ilvl w:val="0"/>
+          <w:numId w:val="1"/>
+        </w:numPr>
+      </w:pPr>
+      <w:r>
+        <w:t>Create Wonders cards -&gt; draft, usage, limitations</w:t>
+      </w:r>
+    </w:p>
+    <w:p>
+      <w:pPr>
+        <w:pStyle w:val="ListParagraph"/>
+        <w:numPr>
+          <w:ilvl w:val="0"/>
+          <w:numId w:val="1"/>
+        </w:numPr>
+      </w:pPr>
+      <w:r>
+        <w:t>If go again wonders is chosen -&gt; turn to same player</w:t>
+      </w:r>
+    </w:p>
+    <w:p>
+      <w:pPr>
+        <w:pStyle w:val="ListParagraph"/>
+        <w:numPr>
+          <w:ilvl w:val="0"/>
+          <w:numId w:val="1"/>
+        </w:numPr>
+      </w:pPr>
+      <w:r>
+        <w:t>When game end -&gt; Count victory points and display winner</w:t>
+      </w:r>
+    </w:p>
+    <w:p>
+      <w:pPr>
+        <w:pStyle w:val="ListParagraph"/>
+        <w:numPr>
+          <w:ilvl w:val="0"/>
+          <w:numId w:val="1"/>
+        </w:numPr>
+      </w:pPr>
+      <w:r>
+        <w:t>Create interface for AI -&gt; no need for player input</w:t>
+      </w:r>
     </w:p>
     <w:p/>
     <w:p>
@@ -689,7 +889,23 @@
         </w:numPr>
       </w:pPr>
       <w:r>
-        <w:t>Replaced pandas dataframe with numpy arrays</w:t>
+        <w:t xml:space="preserve">Replaced pandas </w:t>
+      </w:r>
+      <w:proofErr w:type="spellStart"/>
+      <w:r>
+        <w:t>dataframe</w:t>
+      </w:r>
+      <w:proofErr w:type="spellEnd"/>
+      <w:r>
+        <w:t xml:space="preserve"> with </w:t>
+      </w:r>
+      <w:proofErr w:type="spellStart"/>
+      <w:r>
+        <w:t>numpy</w:t>
+      </w:r>
+      <w:proofErr w:type="spellEnd"/>
+      <w:r>
+        <w:t xml:space="preserve"> arrays</w:t>
       </w:r>
     </w:p>
     <w:p/>

</xml_diff>

<commit_message>
Configured interface using s + card number to display an image of the card
</commit_message>
<xml_diff>
--- a/Initial Game State.docx
+++ b/Initial Game State.docx
@@ -111,6 +111,9 @@
         </w:numPr>
       </w:pPr>
       <w:r>
+        <w:rPr>
+          <w:noProof/>
+        </w:rPr>
         <w:drawing>
           <wp:inline distT="0" distB="0" distL="0" distR="0" wp14:anchorId="71ACDA64" wp14:editId="2D610410">
             <wp:extent cx="5760720" cy="1217930"/>
@@ -907,6 +910,67 @@
       <w:r>
         <w:t xml:space="preserve"> arrays</w:t>
       </w:r>
+    </w:p>
+    <w:p>
+      <w:pPr>
+        <w:pStyle w:val="ListParagraph"/>
+        <w:numPr>
+          <w:ilvl w:val="0"/>
+          <w:numId w:val="1"/>
+        </w:numPr>
+      </w:pPr>
+      <w:r>
+        <w:t xml:space="preserve">Configured </w:t>
+      </w:r>
+      <w:proofErr w:type="spellStart"/>
+      <w:r>
+        <w:t>card_constructable</w:t>
+      </w:r>
+      <w:proofErr w:type="spellEnd"/>
+      <w:r>
+        <w:t xml:space="preserve"> function to only allow constructing cards when enough money is available</w:t>
+      </w:r>
+    </w:p>
+    <w:p>
+      <w:pPr>
+        <w:pStyle w:val="ListParagraph"/>
+        <w:numPr>
+          <w:ilvl w:val="0"/>
+          <w:numId w:val="1"/>
+        </w:numPr>
+      </w:pPr>
+      <w:r>
+        <w:t xml:space="preserve">Configured </w:t>
+      </w:r>
+      <w:proofErr w:type="spellStart"/>
+      <w:r>
+        <w:t>construct_card</w:t>
+      </w:r>
+      <w:proofErr w:type="spellEnd"/>
+      <w:r>
+        <w:t xml:space="preserve"> to decrease coins when card is constructed</w:t>
+      </w:r>
+    </w:p>
+    <w:p>
+      <w:pPr>
+        <w:pStyle w:val="ListParagraph"/>
+        <w:numPr>
+          <w:ilvl w:val="0"/>
+          <w:numId w:val="1"/>
+        </w:numPr>
+      </w:pPr>
+      <w:r>
+        <w:t>Configured interface using s + card number to display an image of the card</w:t>
+      </w:r>
+    </w:p>
+    <w:p>
+      <w:pPr>
+        <w:pStyle w:val="ListParagraph"/>
+        <w:numPr>
+          <w:ilvl w:val="0"/>
+          <w:numId w:val="1"/>
+        </w:numPr>
+      </w:pPr>
     </w:p>
     <w:p/>
     <w:sectPr>
@@ -1443,6 +1507,7 @@
   <w:style w:type="character" w:default="1" w:styleId="DefaultParagraphFont">
     <w:name w:val="Default Paragraph Font"/>
     <w:uiPriority w:val="1"/>
+    <w:semiHidden/>
     <w:unhideWhenUsed/>
   </w:style>
   <w:style w:type="table" w:default="1" w:styleId="TableNormal">

</xml_diff>

<commit_message>
Added display_board added material restriction when constructing
Added a function to display the whole board when typing show, and added material cost as a restriction when costructing a card
</commit_message>
<xml_diff>
--- a/Initial Game State.docx
+++ b/Initial Game State.docx
@@ -860,6 +860,282 @@
         <w:t>Create interface for AI -&gt; no need for player input</w:t>
       </w:r>
     </w:p>
+    <w:p>
+      <w:pPr>
+        <w:pStyle w:val="ListParagraph"/>
+        <w:numPr>
+          <w:ilvl w:val="0"/>
+          <w:numId w:val="1"/>
+        </w:numPr>
+      </w:pPr>
+      <w:r>
+        <w:t>Create a playable interface</w:t>
+      </w:r>
+    </w:p>
+    <w:p/>
+    <w:p>
+      <w:pPr>
+        <w:rPr>
+          <w:b/>
+          <w:bCs/>
+        </w:rPr>
+      </w:pPr>
+      <w:r>
+        <w:rPr>
+          <w:b/>
+          <w:bCs/>
+        </w:rPr>
+        <w:t>Rules</w:t>
+      </w:r>
+      <w:r>
+        <w:rPr>
+          <w:b/>
+          <w:bCs/>
+        </w:rPr>
+        <w:t xml:space="preserve"> to keep in mind</w:t>
+      </w:r>
+    </w:p>
+    <w:p>
+      <w:pPr>
+        <w:pStyle w:val="ListParagraph"/>
+        <w:numPr>
+          <w:ilvl w:val="0"/>
+          <w:numId w:val="1"/>
+        </w:numPr>
+      </w:pPr>
+      <w:r>
+        <w:t>Buying a resource costs 2 coins plus the number of resources your opponent has of that type -&gt; you only get that resource for 1 turn</w:t>
+      </w:r>
+      <w:r>
+        <w:t>, there is no limit in amount of resources to buy, thus separate action for buying needed (not nested in constructing a card)</w:t>
+      </w:r>
+    </w:p>
+    <w:p>
+      <w:pPr>
+        <w:pStyle w:val="ListParagraph"/>
+        <w:numPr>
+          <w:ilvl w:val="1"/>
+          <w:numId w:val="1"/>
+        </w:numPr>
+      </w:pPr>
+      <w:r>
+        <w:t>If you have a yellow training card with a resource and 1 coin next to it</w:t>
+      </w:r>
+      <w:r>
+        <w:t>, then buying that resource only costs 1 coin no matter how many resources of that type you opponent produces</w:t>
+      </w:r>
+      <w:r>
+        <w:t xml:space="preserve"> (see below)</w:t>
+      </w:r>
+    </w:p>
+    <w:p>
+      <w:pPr>
+        <w:pStyle w:val="ListParagraph"/>
+        <w:numPr>
+          <w:ilvl w:val="1"/>
+          <w:numId w:val="1"/>
+        </w:numPr>
+      </w:pPr>
+      <w:r>
+        <w:drawing>
+          <wp:inline distT="0" distB="0" distL="0" distR="0" wp14:anchorId="11FA4174" wp14:editId="013E3F41">
+            <wp:extent cx="816704" cy="462799"/>
+            <wp:effectExtent l="0" t="0" r="2540" b="0"/>
+            <wp:docPr id="2" name="Picture 2"/>
+            <wp:cNvGraphicFramePr>
+              <a:graphicFrameLocks xmlns:a="http://schemas.openxmlformats.org/drawingml/2006/main" noChangeAspect="1"/>
+            </wp:cNvGraphicFramePr>
+            <a:graphic xmlns:a="http://schemas.openxmlformats.org/drawingml/2006/main">
+              <a:graphicData uri="http://schemas.openxmlformats.org/drawingml/2006/picture">
+                <pic:pic xmlns:pic="http://schemas.openxmlformats.org/drawingml/2006/picture">
+                  <pic:nvPicPr>
+                    <pic:cNvPr id="1" name=""/>
+                    <pic:cNvPicPr/>
+                  </pic:nvPicPr>
+                  <pic:blipFill>
+                    <a:blip r:embed="rId8"/>
+                    <a:stretch>
+                      <a:fillRect/>
+                    </a:stretch>
+                  </pic:blipFill>
+                  <pic:spPr>
+                    <a:xfrm>
+                      <a:off x="0" y="0"/>
+                      <a:ext cx="828092" cy="469252"/>
+                    </a:xfrm>
+                    <a:prstGeom prst="rect">
+                      <a:avLst/>
+                    </a:prstGeom>
+                  </pic:spPr>
+                </pic:pic>
+              </a:graphicData>
+            </a:graphic>
+          </wp:inline>
+        </w:drawing>
+      </w:r>
+    </w:p>
+    <w:p>
+      <w:pPr>
+        <w:pStyle w:val="ListParagraph"/>
+        <w:numPr>
+          <w:ilvl w:val="1"/>
+          <w:numId w:val="1"/>
+        </w:numPr>
+      </w:pPr>
+      <w:r>
+        <w:t>If multiple resources are listed as options, then the player can choose which of the resources to produce at each turn</w:t>
+      </w:r>
+    </w:p>
+    <w:p>
+      <w:pPr>
+        <w:pStyle w:val="ListParagraph"/>
+        <w:numPr>
+          <w:ilvl w:val="0"/>
+          <w:numId w:val="1"/>
+        </w:numPr>
+      </w:pPr>
+      <w:r>
+        <w:t>Constructing a card which has a symbol as prerequisite and you own the card with the respective symbol allows you to build that card for free -&gt; (no material/coin costs)</w:t>
+      </w:r>
+    </w:p>
+    <w:p>
+      <w:pPr>
+        <w:pStyle w:val="ListParagraph"/>
+        <w:numPr>
+          <w:ilvl w:val="0"/>
+          <w:numId w:val="1"/>
+        </w:numPr>
+      </w:pPr>
+      <w:r>
+        <w:t xml:space="preserve">Military </w:t>
+      </w:r>
+      <w:r>
+        <w:t>points</w:t>
+      </w:r>
+      <w:r>
+        <w:t xml:space="preserve"> -&gt; for each military </w:t>
+      </w:r>
+      <w:r>
+        <w:t>point</w:t>
+      </w:r>
+      <w:r>
+        <w:t xml:space="preserve"> move the conflict one step in the direction of the opponent</w:t>
+      </w:r>
+      <w:r>
+        <w:t xml:space="preserve"> (if a dotted line is crossed -&gt; apply the effect now (lose coins) and remove the </w:t>
+      </w:r>
+      <w:r>
+        <w:t>military token</w:t>
+      </w:r>
+      <w:r>
+        <w:t>)</w:t>
+      </w:r>
+    </w:p>
+    <w:p>
+      <w:pPr>
+        <w:pStyle w:val="ListParagraph"/>
+        <w:numPr>
+          <w:ilvl w:val="1"/>
+          <w:numId w:val="1"/>
+        </w:numPr>
+      </w:pPr>
+      <w:r>
+        <w:t xml:space="preserve">If the </w:t>
+      </w:r>
+      <w:r>
+        <w:t>conflict pawn</w:t>
+      </w:r>
+      <w:r>
+        <w:t xml:space="preserve"> is moved all the way to the opponents side -&gt; you </w:t>
+      </w:r>
+      <w:r>
+        <w:t xml:space="preserve">immediately </w:t>
+      </w:r>
+      <w:r>
+        <w:t>win</w:t>
+      </w:r>
+    </w:p>
+    <w:p>
+      <w:pPr>
+        <w:pStyle w:val="ListParagraph"/>
+        <w:numPr>
+          <w:ilvl w:val="1"/>
+          <w:numId w:val="1"/>
+        </w:numPr>
+      </w:pPr>
+      <w:r>
+        <w:lastRenderedPageBreak/>
+        <w:t xml:space="preserve">Player with weakest military chooses who begins the new age (if </w:t>
+      </w:r>
+      <w:proofErr w:type="spellStart"/>
+      <w:r>
+        <w:t>its</w:t>
+      </w:r>
+      <w:proofErr w:type="spellEnd"/>
+      <w:r>
+        <w:t xml:space="preserve"> in the centre, the player who played a card last will play first)</w:t>
+      </w:r>
+    </w:p>
+    <w:p>
+      <w:pPr>
+        <w:pStyle w:val="ListParagraph"/>
+        <w:numPr>
+          <w:ilvl w:val="0"/>
+          <w:numId w:val="1"/>
+        </w:numPr>
+      </w:pPr>
+      <w:r>
+        <w:t>Science -&gt; any time you build a science structure that provides you with an identical pair of symbols, choose one of the progress tokens from the gameboard to keep (unique benefits)</w:t>
+      </w:r>
+    </w:p>
+    <w:p>
+      <w:pPr>
+        <w:pStyle w:val="ListParagraph"/>
+        <w:numPr>
+          <w:ilvl w:val="1"/>
+          <w:numId w:val="1"/>
+        </w:numPr>
+      </w:pPr>
+      <w:r>
+        <w:t>If you have ownership of six different science symbols, you immediately win the game</w:t>
+      </w:r>
+    </w:p>
+    <w:p>
+      <w:pPr>
+        <w:pStyle w:val="ListParagraph"/>
+        <w:numPr>
+          <w:ilvl w:val="0"/>
+          <w:numId w:val="1"/>
+        </w:numPr>
+      </w:pPr>
+      <w:r>
+        <w:t>Wonders (8 wonders randomly selected) -&gt; at the beginning of the game 4 wonders are placed in the middle, a random player starts and chooses 1 wonder, the next player chooses 2 and the first player chooses 1 again, for the next four player 2 starts in the same fashion</w:t>
+      </w:r>
+    </w:p>
+    <w:p>
+      <w:pPr>
+        <w:pStyle w:val="ListParagraph"/>
+        <w:numPr>
+          <w:ilvl w:val="1"/>
+          <w:numId w:val="1"/>
+        </w:numPr>
+      </w:pPr>
+      <w:r>
+        <w:t>Only 7 wonders can be build -&gt; the eighth wonder is discarded</w:t>
+      </w:r>
+    </w:p>
+    <w:p>
+      <w:pPr>
+        <w:pStyle w:val="ListParagraph"/>
+        <w:numPr>
+          <w:ilvl w:val="1"/>
+          <w:numId w:val="1"/>
+        </w:numPr>
+      </w:pPr>
+      <w:r>
+        <w:t>To build a card you can place it under the wonder and pay the cost of the wonder instead of the cost of the card</w:t>
+      </w:r>
+    </w:p>
     <w:p/>
     <w:p>
       <w:pPr>
@@ -928,7 +1204,19 @@
       </w:r>
       <w:proofErr w:type="spellEnd"/>
       <w:r>
-        <w:t xml:space="preserve"> function to only allow constructing cards when enough money is available</w:t>
+        <w:t xml:space="preserve"> function to only allow constructing cards when enough money</w:t>
+      </w:r>
+      <w:r>
+        <w:t xml:space="preserve"> or resources</w:t>
+      </w:r>
+      <w:r>
+        <w:t xml:space="preserve"> </w:t>
+      </w:r>
+      <w:r>
+        <w:t>are</w:t>
+      </w:r>
+      <w:r>
+        <w:t xml:space="preserve"> available</w:t>
       </w:r>
     </w:p>
     <w:p>
@@ -971,6 +1259,9 @@
           <w:numId w:val="1"/>
         </w:numPr>
       </w:pPr>
+      <w:r>
+        <w:t>Configured interface to display whole rows with “s” -&gt; Switch between them with W and S</w:t>
+      </w:r>
     </w:p>
     <w:p/>
     <w:sectPr>

</xml_diff>

<commit_message>
Added card effects for all cards except Yellow, Green, Purple
Added card effects for all cards except Yellow, Green, Purple. For example, increase play resource clay when clay pool is constructed
</commit_message>
<xml_diff>
--- a/Initial Game State.docx
+++ b/Initial Game State.docx
@@ -17,7 +17,6 @@
         <w:t xml:space="preserve">State of game when it was forked from master </w:t>
       </w:r>
       <w:hyperlink r:id="rId5" w:history="1">
-        <w:proofErr w:type="spellStart"/>
         <w:r>
           <w:rPr>
             <w:rStyle w:val="Hyperlink"/>
@@ -26,7 +25,6 @@
           </w:rPr>
           <w:t>ygoduelistharry</w:t>
         </w:r>
-        <w:proofErr w:type="spellEnd"/>
       </w:hyperlink>
       <w:r>
         <w:rPr>
@@ -79,15 +77,7 @@
         </w:numPr>
       </w:pPr>
       <w:r>
-        <w:t>Included .</w:t>
-      </w:r>
-      <w:proofErr w:type="spellStart"/>
-      <w:r>
-        <w:t>py</w:t>
-      </w:r>
-      <w:proofErr w:type="spellEnd"/>
-      <w:r>
-        <w:t xml:space="preserve"> file which contains a basic version of the game and can be run in command line with player input switching between 2 players</w:t>
+        <w:t>Included .py file which contains a basic version of the game and can be run in command line with player input switching between 2 players</w:t>
       </w:r>
     </w:p>
     <w:p>
@@ -412,121 +402,101 @@
         </w:numPr>
       </w:pPr>
       <w:r>
+        <w:t>Class CardSlot:</w:t>
+      </w:r>
+    </w:p>
+    <w:p>
+      <w:pPr>
+        <w:pStyle w:val="ListParagraph"/>
+        <w:numPr>
+          <w:ilvl w:val="1"/>
+          <w:numId w:val="1"/>
+        </w:numPr>
+      </w:pPr>
+      <w:r>
+        <w:t>Define a card slot on board to represent selectability, visibility, etc.</w:t>
+      </w:r>
+    </w:p>
+    <w:p>
+      <w:pPr>
+        <w:pStyle w:val="ListParagraph"/>
+        <w:numPr>
+          <w:ilvl w:val="1"/>
+          <w:numId w:val="1"/>
+        </w:numPr>
+      </w:pPr>
+      <w:r>
+        <w:t>Display the Card back to the player as either Hidden or the card based on game state and whether the card is covered or not</w:t>
+      </w:r>
+    </w:p>
+    <w:p>
+      <w:pPr>
+        <w:pStyle w:val="ListParagraph"/>
+        <w:numPr>
+          <w:ilvl w:val="0"/>
+          <w:numId w:val="1"/>
+        </w:numPr>
+      </w:pPr>
+      <w:r>
+        <w:t>Class Player:</w:t>
+      </w:r>
+    </w:p>
+    <w:p>
+      <w:pPr>
+        <w:pStyle w:val="ListParagraph"/>
+        <w:numPr>
+          <w:ilvl w:val="1"/>
+          <w:numId w:val="1"/>
+        </w:numPr>
+      </w:pPr>
+      <w:r>
+        <w:t>Define a class for play to track tableau cards, money, etc.</w:t>
+      </w:r>
+    </w:p>
+    <w:p>
+      <w:pPr>
+        <w:pStyle w:val="ListParagraph"/>
+        <w:numPr>
+          <w:ilvl w:val="1"/>
+          <w:numId w:val="1"/>
+        </w:numPr>
+      </w:pPr>
+      <w:r>
+        <w:t xml:space="preserve">Creates and sets initial variable for players such as coins, </w:t>
+      </w:r>
+      <w:r>
+        <w:t>victory_points</w:t>
+      </w:r>
+      <w:r>
+        <w:t>, clay, etc.</w:t>
+      </w:r>
+    </w:p>
+    <w:p>
+      <w:pPr>
+        <w:pStyle w:val="ListParagraph"/>
+        <w:numPr>
+          <w:ilvl w:val="1"/>
+          <w:numId w:val="1"/>
+        </w:numPr>
+      </w:pPr>
+      <w:r>
+        <w:t>Creates a function to construct cards (empty so far)</w:t>
+      </w:r>
+    </w:p>
+    <w:p>
+      <w:pPr>
+        <w:pStyle w:val="ListParagraph"/>
+        <w:numPr>
+          <w:ilvl w:val="0"/>
+          <w:numId w:val="1"/>
+        </w:numPr>
+      </w:pPr>
+      <w:r>
         <w:t xml:space="preserve">Class </w:t>
       </w:r>
-      <w:proofErr w:type="spellStart"/>
-      <w:r>
-        <w:t>CardSlot</w:t>
-      </w:r>
-      <w:proofErr w:type="spellEnd"/>
-      <w:r>
-        <w:t>:</w:t>
-      </w:r>
-    </w:p>
-    <w:p>
-      <w:pPr>
-        <w:pStyle w:val="ListParagraph"/>
-        <w:numPr>
-          <w:ilvl w:val="1"/>
-          <w:numId w:val="1"/>
-        </w:numPr>
-      </w:pPr>
-      <w:r>
-        <w:t xml:space="preserve">Define a card slot on board to represent </w:t>
-      </w:r>
-      <w:proofErr w:type="spellStart"/>
-      <w:r>
-        <w:t>selectability</w:t>
-      </w:r>
-      <w:proofErr w:type="spellEnd"/>
-      <w:r>
-        <w:t>, visibility, etc.</w:t>
-      </w:r>
-    </w:p>
-    <w:p>
-      <w:pPr>
-        <w:pStyle w:val="ListParagraph"/>
-        <w:numPr>
-          <w:ilvl w:val="1"/>
-          <w:numId w:val="1"/>
-        </w:numPr>
-      </w:pPr>
-      <w:r>
-        <w:t>Display the Card back to the player as either Hidden or the card based on game state and whether the card is covered or not</w:t>
-      </w:r>
-    </w:p>
-    <w:p>
-      <w:pPr>
-        <w:pStyle w:val="ListParagraph"/>
-        <w:numPr>
-          <w:ilvl w:val="0"/>
-          <w:numId w:val="1"/>
-        </w:numPr>
-      </w:pPr>
-      <w:r>
-        <w:t>Class Player:</w:t>
-      </w:r>
-    </w:p>
-    <w:p>
-      <w:pPr>
-        <w:pStyle w:val="ListParagraph"/>
-        <w:numPr>
-          <w:ilvl w:val="1"/>
-          <w:numId w:val="1"/>
-        </w:numPr>
-      </w:pPr>
-      <w:r>
-        <w:t>Define a class for play to track tableau cards, money, etc.</w:t>
-      </w:r>
-    </w:p>
-    <w:p>
-      <w:pPr>
-        <w:pStyle w:val="ListParagraph"/>
-        <w:numPr>
-          <w:ilvl w:val="1"/>
-          <w:numId w:val="1"/>
-        </w:numPr>
-      </w:pPr>
-      <w:r>
-        <w:t xml:space="preserve">Creates and sets initial variable for players such as coins, </w:t>
-      </w:r>
-      <w:proofErr w:type="spellStart"/>
-      <w:r>
-        <w:t>victory_points</w:t>
-      </w:r>
-      <w:proofErr w:type="spellEnd"/>
-      <w:r>
-        <w:t>, clay, etc.</w:t>
-      </w:r>
-    </w:p>
-    <w:p>
-      <w:pPr>
-        <w:pStyle w:val="ListParagraph"/>
-        <w:numPr>
-          <w:ilvl w:val="1"/>
-          <w:numId w:val="1"/>
-        </w:numPr>
-      </w:pPr>
-      <w:r>
-        <w:t>Creates a function to construct cards (empty so far)</w:t>
-      </w:r>
-    </w:p>
-    <w:p>
-      <w:pPr>
-        <w:pStyle w:val="ListParagraph"/>
-        <w:numPr>
-          <w:ilvl w:val="0"/>
-          <w:numId w:val="1"/>
-        </w:numPr>
-      </w:pPr>
-      <w:r>
-        <w:t xml:space="preserve">Class </w:t>
-      </w:r>
-      <w:proofErr w:type="spellStart"/>
       <w:r>
         <w:t>StateVariables</w:t>
       </w:r>
-      <w:proofErr w:type="spellEnd"/>
       <w:r>
         <w:t>:</w:t>
       </w:r>
@@ -619,15 +589,7 @@
         </w:numPr>
       </w:pPr>
       <w:r>
-        <w:t xml:space="preserve">Takes </w:t>
-      </w:r>
-      <w:proofErr w:type="spellStart"/>
-      <w:r>
-        <w:t>dataframe</w:t>
-      </w:r>
-      <w:proofErr w:type="spellEnd"/>
-      <w:r>
-        <w:t xml:space="preserve"> of all cards and creates list of card objects representing the board for a given age</w:t>
+        <w:t>Takes dataframe of all cards and creates list of card objects representing the board for a given age</w:t>
       </w:r>
     </w:p>
     <w:p>
@@ -709,11 +671,9 @@
           <w:numId w:val="1"/>
         </w:numPr>
       </w:pPr>
-      <w:proofErr w:type="spellStart"/>
       <w:r>
         <w:t>card_constructable</w:t>
       </w:r>
-      <w:proofErr w:type="spellEnd"/>
       <w:r>
         <w:t xml:space="preserve"> function to check whether card is constructable given state and cost</w:t>
       </w:r>
@@ -726,11 +686,9 @@
           <w:numId w:val="1"/>
         </w:numPr>
       </w:pPr>
-      <w:proofErr w:type="spellStart"/>
       <w:r>
         <w:t>construct_card</w:t>
       </w:r>
-      <w:proofErr w:type="spellEnd"/>
       <w:r>
         <w:t xml:space="preserve"> function to pay resources, add card to board, gain benefit</w:t>
       </w:r>
@@ -755,13 +713,8 @@
           <w:numId w:val="1"/>
         </w:numPr>
       </w:pPr>
-      <w:proofErr w:type="spellStart"/>
-      <w:r>
-        <w:t>valid_moves</w:t>
-      </w:r>
-      <w:proofErr w:type="spellEnd"/>
-      <w:r>
-        <w:t xml:space="preserve"> function returns list of valid moves for current player</w:t>
+      <w:r>
+        <w:t>valid_moves function returns list of valid moves for current player</w:t>
       </w:r>
     </w:p>
     <w:p>
@@ -870,6 +823,18 @@
       </w:pPr>
       <w:r>
         <w:t>Create a playable interface</w:t>
+      </w:r>
+    </w:p>
+    <w:p>
+      <w:pPr>
+        <w:pStyle w:val="ListParagraph"/>
+        <w:numPr>
+          <w:ilvl w:val="0"/>
+          <w:numId w:val="1"/>
+        </w:numPr>
+      </w:pPr>
+      <w:r>
+        <w:t>Add indicator if card is selectable in GUI</w:t>
       </w:r>
     </w:p>
     <w:p/>
@@ -1040,6 +1005,7 @@
         </w:numPr>
       </w:pPr>
       <w:r>
+        <w:lastRenderedPageBreak/>
         <w:t xml:space="preserve">If the </w:t>
       </w:r>
       <w:r>
@@ -1064,16 +1030,7 @@
         </w:numPr>
       </w:pPr>
       <w:r>
-        <w:lastRenderedPageBreak/>
-        <w:t xml:space="preserve">Player with weakest military chooses who begins the new age (if </w:t>
-      </w:r>
-      <w:proofErr w:type="spellStart"/>
-      <w:r>
-        <w:t>its</w:t>
-      </w:r>
-      <w:proofErr w:type="spellEnd"/>
-      <w:r>
-        <w:t xml:space="preserve"> in the centre, the player who played a card last will play first)</w:t>
+        <w:t>Player with weakest military chooses who begins the new age (if its in the centre, the player who played a card last will play first)</w:t>
       </w:r>
     </w:p>
     <w:p>
@@ -1168,43 +1125,19 @@
         </w:numPr>
       </w:pPr>
       <w:r>
-        <w:t xml:space="preserve">Replaced pandas </w:t>
-      </w:r>
-      <w:proofErr w:type="spellStart"/>
-      <w:r>
-        <w:t>dataframe</w:t>
-      </w:r>
-      <w:proofErr w:type="spellEnd"/>
-      <w:r>
-        <w:t xml:space="preserve"> with </w:t>
-      </w:r>
-      <w:proofErr w:type="spellStart"/>
-      <w:r>
-        <w:t>numpy</w:t>
-      </w:r>
-      <w:proofErr w:type="spellEnd"/>
-      <w:r>
-        <w:t xml:space="preserve"> arrays</w:t>
-      </w:r>
-    </w:p>
-    <w:p>
-      <w:pPr>
-        <w:pStyle w:val="ListParagraph"/>
-        <w:numPr>
-          <w:ilvl w:val="0"/>
-          <w:numId w:val="1"/>
-        </w:numPr>
-      </w:pPr>
-      <w:r>
-        <w:t xml:space="preserve">Configured </w:t>
-      </w:r>
-      <w:proofErr w:type="spellStart"/>
-      <w:r>
-        <w:t>card_constructable</w:t>
-      </w:r>
-      <w:proofErr w:type="spellEnd"/>
-      <w:r>
-        <w:t xml:space="preserve"> function to only allow constructing cards when enough money</w:t>
+        <w:t>Replaced pandas dataframe with numpy arrays</w:t>
+      </w:r>
+    </w:p>
+    <w:p>
+      <w:pPr>
+        <w:pStyle w:val="ListParagraph"/>
+        <w:numPr>
+          <w:ilvl w:val="0"/>
+          <w:numId w:val="1"/>
+        </w:numPr>
+      </w:pPr>
+      <w:r>
+        <w:t>Configured card_constructable function to only allow constructing cards when enough money</w:t>
       </w:r>
       <w:r>
         <w:t xml:space="preserve"> or resources</w:t>
@@ -1228,15 +1161,7 @@
         </w:numPr>
       </w:pPr>
       <w:r>
-        <w:t xml:space="preserve">Configured </w:t>
-      </w:r>
-      <w:proofErr w:type="spellStart"/>
-      <w:r>
-        <w:t>construct_card</w:t>
-      </w:r>
-      <w:proofErr w:type="spellEnd"/>
-      <w:r>
-        <w:t xml:space="preserve"> to decrease coins when card is constructed</w:t>
+        <w:t>Configured construct_card to decrease coins when card is constructed</w:t>
       </w:r>
     </w:p>
     <w:p>

</xml_diff>

<commit_message>
Added indicator if card is selectable in show function
</commit_message>
<xml_diff>
--- a/Initial Game State.docx
+++ b/Initial Game State.docx
@@ -17,6 +17,7 @@
         <w:t xml:space="preserve">State of game when it was forked from master </w:t>
       </w:r>
       <w:hyperlink r:id="rId5" w:history="1">
+        <w:proofErr w:type="spellStart"/>
         <w:r>
           <w:rPr>
             <w:rStyle w:val="Hyperlink"/>
@@ -25,6 +26,7 @@
           </w:rPr>
           <w:t>ygoduelistharry</w:t>
         </w:r>
+        <w:proofErr w:type="spellEnd"/>
       </w:hyperlink>
       <w:r>
         <w:rPr>
@@ -77,7 +79,15 @@
         </w:numPr>
       </w:pPr>
       <w:r>
-        <w:t>Included .py file which contains a basic version of the game and can be run in command line with player input switching between 2 players</w:t>
+        <w:t>Included .</w:t>
+      </w:r>
+      <w:proofErr w:type="spellStart"/>
+      <w:r>
+        <w:t>py</w:t>
+      </w:r>
+      <w:proofErr w:type="spellEnd"/>
+      <w:r>
+        <w:t xml:space="preserve"> file which contains a basic version of the game and can be run in command line with player input switching between 2 players</w:t>
       </w:r>
     </w:p>
     <w:p>
@@ -246,7 +256,15 @@
         </w:numPr>
       </w:pPr>
       <w:r>
-        <w:t>Get player, opponent and age variables</w:t>
+        <w:t xml:space="preserve">Get player, </w:t>
+      </w:r>
+      <w:proofErr w:type="gramStart"/>
+      <w:r>
+        <w:t>opponent</w:t>
+      </w:r>
+      <w:proofErr w:type="gramEnd"/>
+      <w:r>
+        <w:t xml:space="preserve"> and age variables</w:t>
       </w:r>
     </w:p>
     <w:p>
@@ -390,43 +408,75 @@
         <w:t xml:space="preserve">Sets the variables for the </w:t>
       </w:r>
       <w:r>
-        <w:t xml:space="preserve">card which are filled from the CSV file later on </w:t>
-      </w:r>
-    </w:p>
-    <w:p>
-      <w:pPr>
-        <w:pStyle w:val="ListParagraph"/>
-        <w:numPr>
-          <w:ilvl w:val="0"/>
-          <w:numId w:val="1"/>
-        </w:numPr>
-      </w:pPr>
-      <w:r>
-        <w:t>Class CardSlot:</w:t>
-      </w:r>
-    </w:p>
-    <w:p>
-      <w:pPr>
-        <w:pStyle w:val="ListParagraph"/>
-        <w:numPr>
-          <w:ilvl w:val="1"/>
-          <w:numId w:val="1"/>
-        </w:numPr>
-      </w:pPr>
-      <w:r>
-        <w:t>Define a card slot on board to represent selectability, visibility, etc.</w:t>
-      </w:r>
-    </w:p>
-    <w:p>
-      <w:pPr>
-        <w:pStyle w:val="ListParagraph"/>
-        <w:numPr>
-          <w:ilvl w:val="1"/>
-          <w:numId w:val="1"/>
-        </w:numPr>
-      </w:pPr>
-      <w:r>
-        <w:t>Display the Card back to the player as either Hidden or the card based on game state and whether the card is covered or not</w:t>
+        <w:t xml:space="preserve">card which are filled from the CSV file </w:t>
+      </w:r>
+      <w:proofErr w:type="gramStart"/>
+      <w:r>
+        <w:t>later on</w:t>
+      </w:r>
+      <w:proofErr w:type="gramEnd"/>
+      <w:r>
+        <w:t xml:space="preserve"> </w:t>
+      </w:r>
+    </w:p>
+    <w:p>
+      <w:pPr>
+        <w:pStyle w:val="ListParagraph"/>
+        <w:numPr>
+          <w:ilvl w:val="0"/>
+          <w:numId w:val="1"/>
+        </w:numPr>
+      </w:pPr>
+      <w:r>
+        <w:t xml:space="preserve">Class </w:t>
+      </w:r>
+      <w:proofErr w:type="spellStart"/>
+      <w:r>
+        <w:t>CardSlot</w:t>
+      </w:r>
+      <w:proofErr w:type="spellEnd"/>
+      <w:r>
+        <w:t>:</w:t>
+      </w:r>
+    </w:p>
+    <w:p>
+      <w:pPr>
+        <w:pStyle w:val="ListParagraph"/>
+        <w:numPr>
+          <w:ilvl w:val="1"/>
+          <w:numId w:val="1"/>
+        </w:numPr>
+      </w:pPr>
+      <w:r>
+        <w:t xml:space="preserve">Define a card slot on board to represent </w:t>
+      </w:r>
+      <w:proofErr w:type="spellStart"/>
+      <w:r>
+        <w:t>selectability</w:t>
+      </w:r>
+      <w:proofErr w:type="spellEnd"/>
+      <w:r>
+        <w:t>, visibility, etc.</w:t>
+      </w:r>
+    </w:p>
+    <w:p>
+      <w:pPr>
+        <w:pStyle w:val="ListParagraph"/>
+        <w:numPr>
+          <w:ilvl w:val="1"/>
+          <w:numId w:val="1"/>
+        </w:numPr>
+      </w:pPr>
+      <w:r>
+        <w:t xml:space="preserve">Display the Card back to the player as either </w:t>
+      </w:r>
+      <w:proofErr w:type="gramStart"/>
+      <w:r>
+        <w:t>Hidden</w:t>
+      </w:r>
+      <w:proofErr w:type="gramEnd"/>
+      <w:r>
+        <w:t xml:space="preserve"> or the card based on game state and whether the card is covered or not</w:t>
       </w:r>
     </w:p>
     <w:p>
@@ -464,9 +514,11 @@
       <w:r>
         <w:t xml:space="preserve">Creates and sets initial variable for players such as coins, </w:t>
       </w:r>
+      <w:proofErr w:type="spellStart"/>
       <w:r>
         <w:t>victory_points</w:t>
       </w:r>
+      <w:proofErr w:type="spellEnd"/>
       <w:r>
         <w:t>, clay, etc.</w:t>
       </w:r>
@@ -494,9 +546,11 @@
       <w:r>
         <w:t xml:space="preserve">Class </w:t>
       </w:r>
+      <w:proofErr w:type="spellStart"/>
       <w:r>
         <w:t>StateVariables</w:t>
       </w:r>
+      <w:proofErr w:type="spellEnd"/>
       <w:r>
         <w:t>:</w:t>
       </w:r>
@@ -589,7 +643,15 @@
         </w:numPr>
       </w:pPr>
       <w:r>
-        <w:t>Takes dataframe of all cards and creates list of card objects representing the board for a given age</w:t>
+        <w:t xml:space="preserve">Takes </w:t>
+      </w:r>
+      <w:proofErr w:type="spellStart"/>
+      <w:r>
+        <w:t>dataframe</w:t>
+      </w:r>
+      <w:proofErr w:type="spellEnd"/>
+      <w:r>
+        <w:t xml:space="preserve"> of all cards and creates list of card objects representing the board for a given age</w:t>
       </w:r>
     </w:p>
     <w:p>
@@ -671,9 +733,11 @@
           <w:numId w:val="1"/>
         </w:numPr>
       </w:pPr>
+      <w:proofErr w:type="spellStart"/>
       <w:r>
         <w:t>card_constructable</w:t>
       </w:r>
+      <w:proofErr w:type="spellEnd"/>
       <w:r>
         <w:t xml:space="preserve"> function to check whether card is constructable given state and cost</w:t>
       </w:r>
@@ -686,9 +750,11 @@
           <w:numId w:val="1"/>
         </w:numPr>
       </w:pPr>
+      <w:proofErr w:type="spellStart"/>
       <w:r>
         <w:t>construct_card</w:t>
       </w:r>
+      <w:proofErr w:type="spellEnd"/>
       <w:r>
         <w:t xml:space="preserve"> function to pay resources, add card to board, gain benefit</w:t>
       </w:r>
@@ -713,8 +779,13 @@
           <w:numId w:val="1"/>
         </w:numPr>
       </w:pPr>
-      <w:r>
-        <w:t>valid_moves function returns list of valid moves for current player</w:t>
+      <w:proofErr w:type="spellStart"/>
+      <w:r>
+        <w:t>valid_moves</w:t>
+      </w:r>
+      <w:proofErr w:type="spellEnd"/>
+      <w:r>
+        <w:t xml:space="preserve"> function returns list of valid moves for current player</w:t>
       </w:r>
     </w:p>
     <w:p>
@@ -823,18 +894,6 @@
       </w:pPr>
       <w:r>
         <w:t>Create a playable interface</w:t>
-      </w:r>
-    </w:p>
-    <w:p>
-      <w:pPr>
-        <w:pStyle w:val="ListParagraph"/>
-        <w:numPr>
-          <w:ilvl w:val="0"/>
-          <w:numId w:val="1"/>
-        </w:numPr>
-      </w:pPr>
-      <w:r>
-        <w:t>Add indicator if card is selectable in GUI</w:t>
       </w:r>
     </w:p>
     <w:p/>
@@ -872,7 +931,15 @@
         <w:t>Buying a resource costs 2 coins plus the number of resources your opponent has of that type -&gt; you only get that resource for 1 turn</w:t>
       </w:r>
       <w:r>
-        <w:t>, there is no limit in amount of resources to buy, thus separate action for buying needed (not nested in constructing a card)</w:t>
+        <w:t xml:space="preserve">, there is no limit in </w:t>
+      </w:r>
+      <w:proofErr w:type="gramStart"/>
+      <w:r>
+        <w:t>amount</w:t>
+      </w:r>
+      <w:proofErr w:type="gramEnd"/>
+      <w:r>
+        <w:t xml:space="preserve"> of resources to buy, thus separate action for buying needed (not nested in constructing a card)</w:t>
       </w:r>
     </w:p>
     <w:p>
@@ -1005,32 +1072,48 @@
         </w:numPr>
       </w:pPr>
       <w:r>
+        <w:t xml:space="preserve">If the </w:t>
+      </w:r>
+      <w:r>
+        <w:t>conflict pawn</w:t>
+      </w:r>
+      <w:r>
+        <w:t xml:space="preserve"> is moved all the way to the </w:t>
+      </w:r>
+      <w:proofErr w:type="gramStart"/>
+      <w:r>
+        <w:t>opponents</w:t>
+      </w:r>
+      <w:proofErr w:type="gramEnd"/>
+      <w:r>
+        <w:t xml:space="preserve"> side -&gt; you </w:t>
+      </w:r>
+      <w:r>
+        <w:t xml:space="preserve">immediately </w:t>
+      </w:r>
+      <w:r>
+        <w:t>win</w:t>
+      </w:r>
+    </w:p>
+    <w:p>
+      <w:pPr>
+        <w:pStyle w:val="ListParagraph"/>
+        <w:numPr>
+          <w:ilvl w:val="1"/>
+          <w:numId w:val="1"/>
+        </w:numPr>
+      </w:pPr>
+      <w:r>
         <w:lastRenderedPageBreak/>
-        <w:t xml:space="preserve">If the </w:t>
-      </w:r>
-      <w:r>
-        <w:t>conflict pawn</w:t>
-      </w:r>
-      <w:r>
-        <w:t xml:space="preserve"> is moved all the way to the opponents side -&gt; you </w:t>
-      </w:r>
-      <w:r>
-        <w:t xml:space="preserve">immediately </w:t>
-      </w:r>
-      <w:r>
-        <w:t>win</w:t>
-      </w:r>
-    </w:p>
-    <w:p>
-      <w:pPr>
-        <w:pStyle w:val="ListParagraph"/>
-        <w:numPr>
-          <w:ilvl w:val="1"/>
-          <w:numId w:val="1"/>
-        </w:numPr>
-      </w:pPr>
-      <w:r>
-        <w:t>Player with weakest military chooses who begins the new age (if its in the centre, the player who played a card last will play first)</w:t>
+        <w:t xml:space="preserve">Player with weakest military chooses who begins the new age (if </w:t>
+      </w:r>
+      <w:proofErr w:type="spellStart"/>
+      <w:r>
+        <w:t>its</w:t>
+      </w:r>
+      <w:proofErr w:type="spellEnd"/>
+      <w:r>
+        <w:t xml:space="preserve"> in the centre, the player who played a card last will play first)</w:t>
       </w:r>
     </w:p>
     <w:p>
@@ -1125,19 +1208,43 @@
         </w:numPr>
       </w:pPr>
       <w:r>
-        <w:t>Replaced pandas dataframe with numpy arrays</w:t>
-      </w:r>
-    </w:p>
-    <w:p>
-      <w:pPr>
-        <w:pStyle w:val="ListParagraph"/>
-        <w:numPr>
-          <w:ilvl w:val="0"/>
-          <w:numId w:val="1"/>
-        </w:numPr>
-      </w:pPr>
-      <w:r>
-        <w:t>Configured card_constructable function to only allow constructing cards when enough money</w:t>
+        <w:t xml:space="preserve">Replaced pandas </w:t>
+      </w:r>
+      <w:proofErr w:type="spellStart"/>
+      <w:r>
+        <w:t>dataframe</w:t>
+      </w:r>
+      <w:proofErr w:type="spellEnd"/>
+      <w:r>
+        <w:t xml:space="preserve"> with </w:t>
+      </w:r>
+      <w:proofErr w:type="spellStart"/>
+      <w:r>
+        <w:t>numpy</w:t>
+      </w:r>
+      <w:proofErr w:type="spellEnd"/>
+      <w:r>
+        <w:t xml:space="preserve"> arrays</w:t>
+      </w:r>
+    </w:p>
+    <w:p>
+      <w:pPr>
+        <w:pStyle w:val="ListParagraph"/>
+        <w:numPr>
+          <w:ilvl w:val="0"/>
+          <w:numId w:val="1"/>
+        </w:numPr>
+      </w:pPr>
+      <w:r>
+        <w:t xml:space="preserve">Configured </w:t>
+      </w:r>
+      <w:proofErr w:type="spellStart"/>
+      <w:r>
+        <w:t>card_constructable</w:t>
+      </w:r>
+      <w:proofErr w:type="spellEnd"/>
+      <w:r>
+        <w:t xml:space="preserve"> function to only allow constructing cards when enough money</w:t>
       </w:r>
       <w:r>
         <w:t xml:space="preserve"> or resources</w:t>
@@ -1161,7 +1268,15 @@
         </w:numPr>
       </w:pPr>
       <w:r>
-        <w:t>Configured construct_card to decrease coins when card is constructed</w:t>
+        <w:t xml:space="preserve">Configured </w:t>
+      </w:r>
+      <w:proofErr w:type="spellStart"/>
+      <w:r>
+        <w:t>construct_card</w:t>
+      </w:r>
+      <w:proofErr w:type="spellEnd"/>
+      <w:r>
+        <w:t xml:space="preserve"> to decrease coins when card is constructed</w:t>
       </w:r>
     </w:p>
     <w:p>
@@ -1187,6 +1302,45 @@
       <w:r>
         <w:t>Configured interface to display whole rows with “s” -&gt; Switch between them with W and S</w:t>
       </w:r>
+    </w:p>
+    <w:p>
+      <w:pPr>
+        <w:pStyle w:val="ListParagraph"/>
+        <w:numPr>
+          <w:ilvl w:val="0"/>
+          <w:numId w:val="1"/>
+        </w:numPr>
+      </w:pPr>
+      <w:r>
+        <w:t xml:space="preserve">Added card effects for all cards except Yellow, Green, Purple </w:t>
+      </w:r>
+    </w:p>
+    <w:p>
+      <w:pPr>
+        <w:pStyle w:val="ListParagraph"/>
+        <w:numPr>
+          <w:ilvl w:val="0"/>
+          <w:numId w:val="1"/>
+        </w:numPr>
+      </w:pPr>
+      <w:r>
+        <w:t>Add</w:t>
+      </w:r>
+      <w:r>
+        <w:t>ed</w:t>
+      </w:r>
+      <w:r>
+        <w:t xml:space="preserve"> indicator if card is selectable in GUI</w:t>
+      </w:r>
+    </w:p>
+    <w:p>
+      <w:pPr>
+        <w:pStyle w:val="ListParagraph"/>
+        <w:numPr>
+          <w:ilvl w:val="0"/>
+          <w:numId w:val="1"/>
+        </w:numPr>
+      </w:pPr>
     </w:p>
     <w:p/>
     <w:sectPr>

</xml_diff>

<commit_message>
Partially handled purple cards
Partially handled purple cards. Included their effect to give coins when constructed
</commit_message>
<xml_diff>
--- a/Initial Game State.docx
+++ b/Initial Game State.docx
@@ -17,7 +17,6 @@
         <w:t xml:space="preserve">State of game when it was forked from master </w:t>
       </w:r>
       <w:hyperlink r:id="rId5" w:history="1">
-        <w:proofErr w:type="spellStart"/>
         <w:r>
           <w:rPr>
             <w:rStyle w:val="Hyperlink"/>
@@ -26,7 +25,6 @@
           </w:rPr>
           <w:t>ygoduelistharry</w:t>
         </w:r>
-        <w:proofErr w:type="spellEnd"/>
       </w:hyperlink>
       <w:r>
         <w:rPr>
@@ -79,15 +77,7 @@
         </w:numPr>
       </w:pPr>
       <w:r>
-        <w:t>Included .</w:t>
-      </w:r>
-      <w:proofErr w:type="spellStart"/>
-      <w:r>
-        <w:t>py</w:t>
-      </w:r>
-      <w:proofErr w:type="spellEnd"/>
-      <w:r>
-        <w:t xml:space="preserve"> file which contains a basic version of the game and can be run in command line with player input switching between 2 players</w:t>
+        <w:t>Included .py file which contains a basic version of the game and can be run in command line with player input switching between 2 players</w:t>
       </w:r>
     </w:p>
     <w:p>
@@ -256,15 +246,7 @@
         </w:numPr>
       </w:pPr>
       <w:r>
-        <w:t xml:space="preserve">Get player, </w:t>
-      </w:r>
-      <w:proofErr w:type="gramStart"/>
-      <w:r>
-        <w:t>opponent</w:t>
-      </w:r>
-      <w:proofErr w:type="gramEnd"/>
-      <w:r>
-        <w:t xml:space="preserve"> and age variables</w:t>
+        <w:t>Get player, opponent and age variables</w:t>
       </w:r>
     </w:p>
     <w:p>
@@ -408,15 +390,97 @@
         <w:t xml:space="preserve">Sets the variables for the </w:t>
       </w:r>
       <w:r>
-        <w:t xml:space="preserve">card which are filled from the CSV file </w:t>
-      </w:r>
-      <w:proofErr w:type="gramStart"/>
-      <w:r>
-        <w:t>later on</w:t>
-      </w:r>
-      <w:proofErr w:type="gramEnd"/>
-      <w:r>
-        <w:t xml:space="preserve"> </w:t>
+        <w:t xml:space="preserve">card which are filled from the CSV file later on </w:t>
+      </w:r>
+    </w:p>
+    <w:p>
+      <w:pPr>
+        <w:pStyle w:val="ListParagraph"/>
+        <w:numPr>
+          <w:ilvl w:val="0"/>
+          <w:numId w:val="1"/>
+        </w:numPr>
+      </w:pPr>
+      <w:r>
+        <w:t>Class CardSlot:</w:t>
+      </w:r>
+    </w:p>
+    <w:p>
+      <w:pPr>
+        <w:pStyle w:val="ListParagraph"/>
+        <w:numPr>
+          <w:ilvl w:val="1"/>
+          <w:numId w:val="1"/>
+        </w:numPr>
+      </w:pPr>
+      <w:r>
+        <w:t>Define a card slot on board to represent selectability, visibility, etc.</w:t>
+      </w:r>
+    </w:p>
+    <w:p>
+      <w:pPr>
+        <w:pStyle w:val="ListParagraph"/>
+        <w:numPr>
+          <w:ilvl w:val="1"/>
+          <w:numId w:val="1"/>
+        </w:numPr>
+      </w:pPr>
+      <w:r>
+        <w:t>Display the Card back to the player as either Hidden or the card based on game state and whether the card is covered or not</w:t>
+      </w:r>
+    </w:p>
+    <w:p>
+      <w:pPr>
+        <w:pStyle w:val="ListParagraph"/>
+        <w:numPr>
+          <w:ilvl w:val="0"/>
+          <w:numId w:val="1"/>
+        </w:numPr>
+      </w:pPr>
+      <w:r>
+        <w:t>Class Player:</w:t>
+      </w:r>
+    </w:p>
+    <w:p>
+      <w:pPr>
+        <w:pStyle w:val="ListParagraph"/>
+        <w:numPr>
+          <w:ilvl w:val="1"/>
+          <w:numId w:val="1"/>
+        </w:numPr>
+      </w:pPr>
+      <w:r>
+        <w:t>Define a class for play to track tableau cards, money, etc.</w:t>
+      </w:r>
+    </w:p>
+    <w:p>
+      <w:pPr>
+        <w:pStyle w:val="ListParagraph"/>
+        <w:numPr>
+          <w:ilvl w:val="1"/>
+          <w:numId w:val="1"/>
+        </w:numPr>
+      </w:pPr>
+      <w:r>
+        <w:t xml:space="preserve">Creates and sets initial variable for players such as coins, </w:t>
+      </w:r>
+      <w:r>
+        <w:t>victory_points</w:t>
+      </w:r>
+      <w:r>
+        <w:t>, clay, etc.</w:t>
+      </w:r>
+    </w:p>
+    <w:p>
+      <w:pPr>
+        <w:pStyle w:val="ListParagraph"/>
+        <w:numPr>
+          <w:ilvl w:val="1"/>
+          <w:numId w:val="1"/>
+        </w:numPr>
+      </w:pPr>
+      <w:r>
+        <w:t>Creates a function to construct cards (empty so far)</w:t>
       </w:r>
     </w:p>
     <w:p>
@@ -430,127 +494,9 @@
       <w:r>
         <w:t xml:space="preserve">Class </w:t>
       </w:r>
-      <w:proofErr w:type="spellStart"/>
-      <w:r>
-        <w:t>CardSlot</w:t>
-      </w:r>
-      <w:proofErr w:type="spellEnd"/>
-      <w:r>
-        <w:t>:</w:t>
-      </w:r>
-    </w:p>
-    <w:p>
-      <w:pPr>
-        <w:pStyle w:val="ListParagraph"/>
-        <w:numPr>
-          <w:ilvl w:val="1"/>
-          <w:numId w:val="1"/>
-        </w:numPr>
-      </w:pPr>
-      <w:r>
-        <w:t xml:space="preserve">Define a card slot on board to represent </w:t>
-      </w:r>
-      <w:proofErr w:type="spellStart"/>
-      <w:r>
-        <w:t>selectability</w:t>
-      </w:r>
-      <w:proofErr w:type="spellEnd"/>
-      <w:r>
-        <w:t>, visibility, etc.</w:t>
-      </w:r>
-    </w:p>
-    <w:p>
-      <w:pPr>
-        <w:pStyle w:val="ListParagraph"/>
-        <w:numPr>
-          <w:ilvl w:val="1"/>
-          <w:numId w:val="1"/>
-        </w:numPr>
-      </w:pPr>
-      <w:r>
-        <w:t xml:space="preserve">Display the Card back to the player as either </w:t>
-      </w:r>
-      <w:proofErr w:type="gramStart"/>
-      <w:r>
-        <w:t>Hidden</w:t>
-      </w:r>
-      <w:proofErr w:type="gramEnd"/>
-      <w:r>
-        <w:t xml:space="preserve"> or the card based on game state and whether the card is covered or not</w:t>
-      </w:r>
-    </w:p>
-    <w:p>
-      <w:pPr>
-        <w:pStyle w:val="ListParagraph"/>
-        <w:numPr>
-          <w:ilvl w:val="0"/>
-          <w:numId w:val="1"/>
-        </w:numPr>
-      </w:pPr>
-      <w:r>
-        <w:t>Class Player:</w:t>
-      </w:r>
-    </w:p>
-    <w:p>
-      <w:pPr>
-        <w:pStyle w:val="ListParagraph"/>
-        <w:numPr>
-          <w:ilvl w:val="1"/>
-          <w:numId w:val="1"/>
-        </w:numPr>
-      </w:pPr>
-      <w:r>
-        <w:t>Define a class for play to track tableau cards, money, etc.</w:t>
-      </w:r>
-    </w:p>
-    <w:p>
-      <w:pPr>
-        <w:pStyle w:val="ListParagraph"/>
-        <w:numPr>
-          <w:ilvl w:val="1"/>
-          <w:numId w:val="1"/>
-        </w:numPr>
-      </w:pPr>
-      <w:r>
-        <w:t xml:space="preserve">Creates and sets initial variable for players such as coins, </w:t>
-      </w:r>
-      <w:proofErr w:type="spellStart"/>
-      <w:r>
-        <w:t>victory_points</w:t>
-      </w:r>
-      <w:proofErr w:type="spellEnd"/>
-      <w:r>
-        <w:t>, clay, etc.</w:t>
-      </w:r>
-    </w:p>
-    <w:p>
-      <w:pPr>
-        <w:pStyle w:val="ListParagraph"/>
-        <w:numPr>
-          <w:ilvl w:val="1"/>
-          <w:numId w:val="1"/>
-        </w:numPr>
-      </w:pPr>
-      <w:r>
-        <w:t>Creates a function to construct cards (empty so far)</w:t>
-      </w:r>
-    </w:p>
-    <w:p>
-      <w:pPr>
-        <w:pStyle w:val="ListParagraph"/>
-        <w:numPr>
-          <w:ilvl w:val="0"/>
-          <w:numId w:val="1"/>
-        </w:numPr>
-      </w:pPr>
-      <w:r>
-        <w:t xml:space="preserve">Class </w:t>
-      </w:r>
-      <w:proofErr w:type="spellStart"/>
       <w:r>
         <w:t>StateVariables</w:t>
       </w:r>
-      <w:proofErr w:type="spellEnd"/>
       <w:r>
         <w:t>:</w:t>
       </w:r>
@@ -643,15 +589,7 @@
         </w:numPr>
       </w:pPr>
       <w:r>
-        <w:t xml:space="preserve">Takes </w:t>
-      </w:r>
-      <w:proofErr w:type="spellStart"/>
-      <w:r>
-        <w:t>dataframe</w:t>
-      </w:r>
-      <w:proofErr w:type="spellEnd"/>
-      <w:r>
-        <w:t xml:space="preserve"> of all cards and creates list of card objects representing the board for a given age</w:t>
+        <w:t>Takes dataframe of all cards and creates list of card objects representing the board for a given age</w:t>
       </w:r>
     </w:p>
     <w:p>
@@ -733,11 +671,9 @@
           <w:numId w:val="1"/>
         </w:numPr>
       </w:pPr>
-      <w:proofErr w:type="spellStart"/>
       <w:r>
         <w:t>card_constructable</w:t>
       </w:r>
-      <w:proofErr w:type="spellEnd"/>
       <w:r>
         <w:t xml:space="preserve"> function to check whether card is constructable given state and cost</w:t>
       </w:r>
@@ -750,11 +686,9 @@
           <w:numId w:val="1"/>
         </w:numPr>
       </w:pPr>
-      <w:proofErr w:type="spellStart"/>
       <w:r>
         <w:t>construct_card</w:t>
       </w:r>
-      <w:proofErr w:type="spellEnd"/>
       <w:r>
         <w:t xml:space="preserve"> function to pay resources, add card to board, gain benefit</w:t>
       </w:r>
@@ -779,13 +713,8 @@
           <w:numId w:val="1"/>
         </w:numPr>
       </w:pPr>
-      <w:proofErr w:type="spellStart"/>
-      <w:r>
-        <w:t>valid_moves</w:t>
-      </w:r>
-      <w:proofErr w:type="spellEnd"/>
-      <w:r>
-        <w:t xml:space="preserve"> function returns list of valid moves for current player</w:t>
+      <w:r>
+        <w:t>valid_moves function returns list of valid moves for current player</w:t>
       </w:r>
     </w:p>
     <w:p>
@@ -931,15 +860,7 @@
         <w:t>Buying a resource costs 2 coins plus the number of resources your opponent has of that type -&gt; you only get that resource for 1 turn</w:t>
       </w:r>
       <w:r>
-        <w:t xml:space="preserve">, there is no limit in </w:t>
-      </w:r>
-      <w:proofErr w:type="gramStart"/>
-      <w:r>
-        <w:t>amount</w:t>
-      </w:r>
-      <w:proofErr w:type="gramEnd"/>
-      <w:r>
-        <w:t xml:space="preserve"> of resources to buy, thus separate action for buying needed (not nested in constructing a card)</w:t>
+        <w:t>, there is no limit in amount of resources to buy, thus separate action for buying needed (not nested in constructing a card)</w:t>
       </w:r>
     </w:p>
     <w:p>
@@ -1078,15 +999,7 @@
         <w:t>conflict pawn</w:t>
       </w:r>
       <w:r>
-        <w:t xml:space="preserve"> is moved all the way to the </w:t>
-      </w:r>
-      <w:proofErr w:type="gramStart"/>
-      <w:r>
-        <w:t>opponents</w:t>
-      </w:r>
-      <w:proofErr w:type="gramEnd"/>
-      <w:r>
-        <w:t xml:space="preserve"> side -&gt; you </w:t>
+        <w:t xml:space="preserve"> is moved all the way to the opponents side -&gt; you </w:t>
       </w:r>
       <w:r>
         <w:t xml:space="preserve">immediately </w:t>
@@ -1105,15 +1018,7 @@
       </w:pPr>
       <w:r>
         <w:lastRenderedPageBreak/>
-        <w:t xml:space="preserve">Player with weakest military chooses who begins the new age (if </w:t>
-      </w:r>
-      <w:proofErr w:type="spellStart"/>
-      <w:r>
-        <w:t>its</w:t>
-      </w:r>
-      <w:proofErr w:type="spellEnd"/>
-      <w:r>
-        <w:t xml:space="preserve"> in the centre, the player who played a card last will play first)</w:t>
+        <w:t>Player with weakest military chooses who begins the new age (if its in the centre, the player who played a card last will play first)</w:t>
       </w:r>
     </w:p>
     <w:p>
@@ -1174,6 +1079,33 @@
       </w:pPr>
       <w:r>
         <w:t>To build a card you can place it under the wonder and pay the cost of the wonder instead of the cost of the card</w:t>
+      </w:r>
+    </w:p>
+    <w:p>
+      <w:pPr>
+        <w:pStyle w:val="ListParagraph"/>
+        <w:numPr>
+          <w:ilvl w:val="0"/>
+          <w:numId w:val="1"/>
+        </w:numPr>
+      </w:pPr>
+      <w:r>
+        <w:t>Victory points</w:t>
+      </w:r>
+    </w:p>
+    <w:p>
+      <w:pPr>
+        <w:pStyle w:val="ListParagraph"/>
+        <w:numPr>
+          <w:ilvl w:val="1"/>
+          <w:numId w:val="1"/>
+        </w:numPr>
+      </w:pPr>
+      <w:r>
+        <w:t>Victory points awarded by Guild cards for each e.g. red card are awarded and counted up at the end of the game -&gt; count towards all red cards that the player has at the end of the game not at the current time when it is played</w:t>
+      </w:r>
+      <w:r>
+        <w:t xml:space="preserve"> (one victory point for each red card in the city with the most red cards)</w:t>
       </w:r>
     </w:p>
     <w:p/>
@@ -1208,43 +1140,19 @@
         </w:numPr>
       </w:pPr>
       <w:r>
-        <w:t xml:space="preserve">Replaced pandas </w:t>
-      </w:r>
-      <w:proofErr w:type="spellStart"/>
-      <w:r>
-        <w:t>dataframe</w:t>
-      </w:r>
-      <w:proofErr w:type="spellEnd"/>
-      <w:r>
-        <w:t xml:space="preserve"> with </w:t>
-      </w:r>
-      <w:proofErr w:type="spellStart"/>
-      <w:r>
-        <w:t>numpy</w:t>
-      </w:r>
-      <w:proofErr w:type="spellEnd"/>
-      <w:r>
-        <w:t xml:space="preserve"> arrays</w:t>
-      </w:r>
-    </w:p>
-    <w:p>
-      <w:pPr>
-        <w:pStyle w:val="ListParagraph"/>
-        <w:numPr>
-          <w:ilvl w:val="0"/>
-          <w:numId w:val="1"/>
-        </w:numPr>
-      </w:pPr>
-      <w:r>
-        <w:t xml:space="preserve">Configured </w:t>
-      </w:r>
-      <w:proofErr w:type="spellStart"/>
-      <w:r>
-        <w:t>card_constructable</w:t>
-      </w:r>
-      <w:proofErr w:type="spellEnd"/>
-      <w:r>
-        <w:t xml:space="preserve"> function to only allow constructing cards when enough money</w:t>
+        <w:t>Replaced pandas dataframe with numpy arrays</w:t>
+      </w:r>
+    </w:p>
+    <w:p>
+      <w:pPr>
+        <w:pStyle w:val="ListParagraph"/>
+        <w:numPr>
+          <w:ilvl w:val="0"/>
+          <w:numId w:val="1"/>
+        </w:numPr>
+      </w:pPr>
+      <w:r>
+        <w:t>Configured card_constructable function to only allow constructing cards when enough money</w:t>
       </w:r>
       <w:r>
         <w:t xml:space="preserve"> or resources</w:t>
@@ -1268,15 +1176,7 @@
         </w:numPr>
       </w:pPr>
       <w:r>
-        <w:t xml:space="preserve">Configured </w:t>
-      </w:r>
-      <w:proofErr w:type="spellStart"/>
-      <w:r>
-        <w:t>construct_card</w:t>
-      </w:r>
-      <w:proofErr w:type="spellEnd"/>
-      <w:r>
-        <w:t xml:space="preserve"> to decrease coins when card is constructed</w:t>
+        <w:t>Configured construct_card to decrease coins when card is constructed</w:t>
       </w:r>
     </w:p>
     <w:p>

</xml_diff>

<commit_message>
Added a function to display player board
Added a function to display player board beneath the row function using show
</commit_message>
<xml_diff>
--- a/Initial Game State.docx
+++ b/Initial Game State.docx
@@ -1241,6 +1241,21 @@
           <w:numId w:val="1"/>
         </w:numPr>
       </w:pPr>
+      <w:r>
+        <w:t>Added card effect for green cards</w:t>
+      </w:r>
+    </w:p>
+    <w:p>
+      <w:pPr>
+        <w:pStyle w:val="ListParagraph"/>
+        <w:numPr>
+          <w:ilvl w:val="0"/>
+          <w:numId w:val="1"/>
+        </w:numPr>
+      </w:pPr>
+      <w:r>
+        <w:t>Partially added card effects for purple cards (except for V points at end)</w:t>
+      </w:r>
     </w:p>
     <w:p/>
     <w:sectPr>

</xml_diff>

<commit_message>
Added Yellow card effects and trading
-	Partially Handle yellow card effects (except for variable production and trading rates)
-	Implemented automatic trading (automatic buying of resources if not enough resources owned)
-	Handle yellow card fixing trading rates for some resources to 1
-	Handle yellow card variable production (always select resource with highest trading rate which is replaced with variable production)
</commit_message>
<xml_diff>
--- a/Initial Game State.docx
+++ b/Initial Game State.docx
@@ -1,6 +1,6 @@
 
 <file path=word/document.xml><?xml version="1.0" encoding="utf-8"?>
-<w:document xmlns:wpc="http://schemas.microsoft.com/office/word/2010/wordprocessingCanvas" xmlns:cx="http://schemas.microsoft.com/office/drawing/2014/chartex" xmlns:cx1="http://schemas.microsoft.com/office/drawing/2015/9/8/chartex" xmlns:cx2="http://schemas.microsoft.com/office/drawing/2015/10/21/chartex" xmlns:cx3="http://schemas.microsoft.com/office/drawing/2016/5/9/chartex" xmlns:cx4="http://schemas.microsoft.com/office/drawing/2016/5/10/chartex" xmlns:cx5="http://schemas.microsoft.com/office/drawing/2016/5/11/chartex" xmlns:cx6="http://schemas.microsoft.com/office/drawing/2016/5/12/chartex" xmlns:cx7="http://schemas.microsoft.com/office/drawing/2016/5/13/chartex" xmlns:cx8="http://schemas.microsoft.com/office/drawing/2016/5/14/chartex" xmlns:mc="http://schemas.openxmlformats.org/markup-compatibility/2006" xmlns:aink="http://schemas.microsoft.com/office/drawing/2016/ink" xmlns:am3d="http://schemas.microsoft.com/office/drawing/2017/model3d" xmlns:o="urn:schemas-microsoft-com:office:office" xmlns:oel="http://schemas.microsoft.com/office/2019/extlst" xmlns:r="http://schemas.openxmlformats.org/officeDocument/2006/relationships" xmlns:m="http://schemas.openxmlformats.org/officeDocument/2006/math" xmlns:v="urn:schemas-microsoft-com:vml" xmlns:wp14="http://schemas.microsoft.com/office/word/2010/wordprocessingDrawing" xmlns:wp="http://schemas.openxmlformats.org/drawingml/2006/wordprocessingDrawing" xmlns:w10="urn:schemas-microsoft-com:office:word" xmlns:w="http://schemas.openxmlformats.org/wordprocessingml/2006/main" xmlns:w14="http://schemas.microsoft.com/office/word/2010/wordml" xmlns:w15="http://schemas.microsoft.com/office/word/2012/wordml" xmlns:w16cex="http://schemas.microsoft.com/office/word/2018/wordml/cex" xmlns:w16cid="http://schemas.microsoft.com/office/word/2016/wordml/cid" xmlns:w16="http://schemas.microsoft.com/office/word/2018/wordml" xmlns:w16sdtdh="http://schemas.microsoft.com/office/word/2020/wordml/sdtdatahash" xmlns:w16se="http://schemas.microsoft.com/office/word/2015/wordml/symex" xmlns:wpg="http://schemas.microsoft.com/office/word/2010/wordprocessingGroup" xmlns:wpi="http://schemas.microsoft.com/office/word/2010/wordprocessingInk" xmlns:wne="http://schemas.microsoft.com/office/word/2006/wordml" xmlns:wps="http://schemas.microsoft.com/office/word/2010/wordprocessingShape" mc:Ignorable="w14 w15 w16se w16cid w16 w16cex w16sdtdh wp14">
+<w:document xmlns:wpc="http://schemas.microsoft.com/office/word/2010/wordprocessingCanvas" xmlns:cx="http://schemas.microsoft.com/office/drawing/2014/chartex" xmlns:cx1="http://schemas.microsoft.com/office/drawing/2015/9/8/chartex" xmlns:cx2="http://schemas.microsoft.com/office/drawing/2015/10/21/chartex" xmlns:cx3="http://schemas.microsoft.com/office/drawing/2016/5/9/chartex" xmlns:cx4="http://schemas.microsoft.com/office/drawing/2016/5/10/chartex" xmlns:cx5="http://schemas.microsoft.com/office/drawing/2016/5/11/chartex" xmlns:cx6="http://schemas.microsoft.com/office/drawing/2016/5/12/chartex" xmlns:cx7="http://schemas.microsoft.com/office/drawing/2016/5/13/chartex" xmlns:cx8="http://schemas.microsoft.com/office/drawing/2016/5/14/chartex" xmlns:mc="http://schemas.openxmlformats.org/markup-compatibility/2006" xmlns:aink="http://schemas.microsoft.com/office/drawing/2016/ink" xmlns:am3d="http://schemas.microsoft.com/office/drawing/2017/model3d" xmlns:o="urn:schemas-microsoft-com:office:office" xmlns:oel="http://schemas.microsoft.com/office/2019/extlst" xmlns:r="http://schemas.openxmlformats.org/officeDocument/2006/relationships" xmlns:m="http://schemas.openxmlformats.org/officeDocument/2006/math" xmlns:v="urn:schemas-microsoft-com:vml" xmlns:wp14="http://schemas.microsoft.com/office/word/2010/wordprocessingDrawing" xmlns:wp="http://schemas.openxmlformats.org/drawingml/2006/wordprocessingDrawing" xmlns:w10="urn:schemas-microsoft-com:office:word" xmlns:w="http://schemas.openxmlformats.org/wordprocessingml/2006/main" xmlns:w14="http://schemas.microsoft.com/office/word/2010/wordml" xmlns:w15="http://schemas.microsoft.com/office/word/2012/wordml" xmlns:w16cex="http://schemas.microsoft.com/office/word/2018/wordml/cex" xmlns:w16cid="http://schemas.microsoft.com/office/word/2016/wordml/cid" xmlns:w16="http://schemas.microsoft.com/office/word/2018/wordml" xmlns:w16du="http://schemas.microsoft.com/office/word/2023/wordml/word16du" xmlns:w16sdtdh="http://schemas.microsoft.com/office/word/2020/wordml/sdtdatahash" xmlns:w16se="http://schemas.microsoft.com/office/word/2015/wordml/symex" xmlns:wpg="http://schemas.microsoft.com/office/word/2010/wordprocessingGroup" xmlns:wpi="http://schemas.microsoft.com/office/word/2010/wordprocessingInk" xmlns:wne="http://schemas.microsoft.com/office/word/2006/wordml" xmlns:wps="http://schemas.microsoft.com/office/word/2010/wordprocessingShape" mc:Ignorable="w14 w15 w16se w16cid w16 w16cex w16sdtdh wp14">
   <w:body>
     <w:p>
       <w:pPr>
@@ -825,6 +825,30 @@
         <w:t>Create a playable interface</w:t>
       </w:r>
     </w:p>
+    <w:p>
+      <w:pPr>
+        <w:pStyle w:val="ListParagraph"/>
+        <w:numPr>
+          <w:ilvl w:val="0"/>
+          <w:numId w:val="1"/>
+        </w:numPr>
+      </w:pPr>
+      <w:r>
+        <w:t>Only 7 out of 8 wonders can be constructed -&gt; last one discarded</w:t>
+      </w:r>
+    </w:p>
+    <w:p>
+      <w:pPr>
+        <w:pStyle w:val="ListParagraph"/>
+        <w:numPr>
+          <w:ilvl w:val="0"/>
+          <w:numId w:val="1"/>
+        </w:numPr>
+      </w:pPr>
+      <w:r>
+        <w:t>If victory points tied, player with most blue cards winds, if that tied as well, both players share victory (draw)</w:t>
+      </w:r>
+    </w:p>
     <w:p/>
     <w:p>
       <w:pPr>
@@ -890,6 +914,9 @@
         </w:numPr>
       </w:pPr>
       <w:r>
+        <w:rPr>
+          <w:noProof/>
+        </w:rPr>
         <w:drawing>
           <wp:inline distT="0" distB="0" distL="0" distR="0" wp14:anchorId="11FA4174" wp14:editId="013E3F41">
             <wp:extent cx="816704" cy="462799"/>
@@ -960,6 +987,7 @@
         </w:numPr>
       </w:pPr>
       <w:r>
+        <w:lastRenderedPageBreak/>
         <w:t xml:space="preserve">Military </w:t>
       </w:r>
       <w:r>
@@ -999,25 +1027,18 @@
         <w:t>conflict pawn</w:t>
       </w:r>
       <w:r>
-        <w:t xml:space="preserve"> is moved all the way to the opponents side -&gt; you </w:t>
-      </w:r>
-      <w:r>
-        <w:t xml:space="preserve">immediately </w:t>
-      </w:r>
-      <w:r>
-        <w:t>win</w:t>
-      </w:r>
-    </w:p>
-    <w:p>
-      <w:pPr>
-        <w:pStyle w:val="ListParagraph"/>
-        <w:numPr>
-          <w:ilvl w:val="1"/>
-          <w:numId w:val="1"/>
-        </w:numPr>
-      </w:pPr>
-      <w:r>
-        <w:lastRenderedPageBreak/>
+        <w:t xml:space="preserve"> is moved all the way to the opponents side -&gt; you immediately win</w:t>
+      </w:r>
+    </w:p>
+    <w:p>
+      <w:pPr>
+        <w:pStyle w:val="ListParagraph"/>
+        <w:numPr>
+          <w:ilvl w:val="1"/>
+          <w:numId w:val="1"/>
+        </w:numPr>
+      </w:pPr>
+      <w:r>
         <w:t>Player with weakest military chooses who begins the new age (if its in the centre, the player who played a card last will play first)</w:t>
       </w:r>
     </w:p>
@@ -1224,13 +1245,7 @@
         </w:numPr>
       </w:pPr>
       <w:r>
-        <w:t>Add</w:t>
-      </w:r>
-      <w:r>
-        <w:t>ed</w:t>
-      </w:r>
-      <w:r>
-        <w:t xml:space="preserve"> indicator if card is selectable in GUI</w:t>
+        <w:t>Added indicator if card is selectable in GUI</w:t>
       </w:r>
     </w:p>
     <w:p>
@@ -1257,7 +1272,158 @@
         <w:t>Partially added card effects for purple cards (except for V points at end)</w:t>
       </w:r>
     </w:p>
+    <w:p>
+      <w:pPr>
+        <w:pStyle w:val="ListParagraph"/>
+        <w:numPr>
+          <w:ilvl w:val="0"/>
+          <w:numId w:val="1"/>
+        </w:numPr>
+      </w:pPr>
+      <w:r>
+        <w:t>Added a function to display player board beneath the row function using show</w:t>
+      </w:r>
+    </w:p>
+    <w:p>
+      <w:pPr>
+        <w:pStyle w:val="ListParagraph"/>
+        <w:numPr>
+          <w:ilvl w:val="0"/>
+          <w:numId w:val="1"/>
+        </w:numPr>
+      </w:pPr>
+      <w:r>
+        <w:t>Partially Handle yellow card effects (except for variable production and trading rates)</w:t>
+      </w:r>
+    </w:p>
+    <w:p>
+      <w:pPr>
+        <w:pStyle w:val="ListParagraph"/>
+        <w:numPr>
+          <w:ilvl w:val="0"/>
+          <w:numId w:val="1"/>
+        </w:numPr>
+      </w:pPr>
+      <w:r>
+        <w:t>Implemented automatic trading (automatic buying of resources if not enough resources owned)</w:t>
+      </w:r>
+    </w:p>
+    <w:p>
+      <w:pPr>
+        <w:pStyle w:val="ListParagraph"/>
+        <w:numPr>
+          <w:ilvl w:val="0"/>
+          <w:numId w:val="1"/>
+        </w:numPr>
+      </w:pPr>
+      <w:r>
+        <w:t xml:space="preserve">Handle yellow </w:t>
+      </w:r>
+      <w:r>
+        <w:t xml:space="preserve">card fixing </w:t>
+      </w:r>
+      <w:r>
+        <w:t>trading rates</w:t>
+      </w:r>
+      <w:r>
+        <w:t xml:space="preserve"> for some resources to 1</w:t>
+      </w:r>
+    </w:p>
+    <w:p>
+      <w:pPr>
+        <w:pStyle w:val="ListParagraph"/>
+        <w:numPr>
+          <w:ilvl w:val="0"/>
+          <w:numId w:val="1"/>
+        </w:numPr>
+      </w:pPr>
+      <w:r>
+        <w:t>Handle yellow card variable production</w:t>
+      </w:r>
+    </w:p>
+    <w:p>
+      <w:pPr>
+        <w:pStyle w:val="ListParagraph"/>
+        <w:numPr>
+          <w:ilvl w:val="0"/>
+          <w:numId w:val="1"/>
+        </w:numPr>
+      </w:pPr>
+    </w:p>
     <w:p/>
+    <w:p>
+      <w:pPr>
+        <w:rPr>
+          <w:b/>
+          <w:bCs/>
+        </w:rPr>
+      </w:pPr>
+      <w:r>
+        <w:rPr>
+          <w:b/>
+          <w:bCs/>
+        </w:rPr>
+        <w:t xml:space="preserve">Additional features </w:t>
+      </w:r>
+      <w:r>
+        <w:rPr>
+          <w:b/>
+          <w:bCs/>
+        </w:rPr>
+        <w:t>needed</w:t>
+      </w:r>
+    </w:p>
+    <w:p>
+      <w:pPr>
+        <w:pStyle w:val="ListParagraph"/>
+        <w:numPr>
+          <w:ilvl w:val="0"/>
+          <w:numId w:val="1"/>
+        </w:numPr>
+      </w:pPr>
+      <w:r>
+        <w:t>Handle victory points for purple cards at end of game</w:t>
+      </w:r>
+    </w:p>
+    <w:p>
+      <w:pPr>
+        <w:pStyle w:val="ListParagraph"/>
+        <w:numPr>
+          <w:ilvl w:val="0"/>
+          <w:numId w:val="1"/>
+        </w:numPr>
+      </w:pPr>
+      <w:r>
+        <w:t>Allow free construction when card has a prerequisite</w:t>
+      </w:r>
+    </w:p>
+    <w:p>
+      <w:pPr>
+        <w:pStyle w:val="ListParagraph"/>
+        <w:numPr>
+          <w:ilvl w:val="0"/>
+          <w:numId w:val="1"/>
+        </w:numPr>
+      </w:pPr>
+      <w:r>
+        <w:t>Check if yellow card ‘Arena’ gi</w:t>
+      </w:r>
+      <w:r>
+        <w:t>v</w:t>
+      </w:r>
+      <w:r>
+        <w:t>ing coins for wonders works</w:t>
+      </w:r>
+    </w:p>
+    <w:p>
+      <w:pPr>
+        <w:pStyle w:val="ListParagraph"/>
+        <w:numPr>
+          <w:ilvl w:val="0"/>
+          <w:numId w:val="1"/>
+        </w:numPr>
+      </w:pPr>
+    </w:p>
     <w:sectPr>
       <w:pgSz w:w="11906" w:h="16838"/>
       <w:pgMar w:top="1417" w:right="1417" w:bottom="1134" w:left="1417" w:header="708" w:footer="708" w:gutter="0"/>
@@ -1269,7 +1435,7 @@
 </file>
 
 <file path=word/numbering.xml><?xml version="1.0" encoding="utf-8"?>
-<w:numbering xmlns:wpc="http://schemas.microsoft.com/office/word/2010/wordprocessingCanvas" xmlns:cx="http://schemas.microsoft.com/office/drawing/2014/chartex" xmlns:cx1="http://schemas.microsoft.com/office/drawing/2015/9/8/chartex" xmlns:cx2="http://schemas.microsoft.com/office/drawing/2015/10/21/chartex" xmlns:cx3="http://schemas.microsoft.com/office/drawing/2016/5/9/chartex" xmlns:cx4="http://schemas.microsoft.com/office/drawing/2016/5/10/chartex" xmlns:cx5="http://schemas.microsoft.com/office/drawing/2016/5/11/chartex" xmlns:cx6="http://schemas.microsoft.com/office/drawing/2016/5/12/chartex" xmlns:cx7="http://schemas.microsoft.com/office/drawing/2016/5/13/chartex" xmlns:cx8="http://schemas.microsoft.com/office/drawing/2016/5/14/chartex" xmlns:mc="http://schemas.openxmlformats.org/markup-compatibility/2006" xmlns:aink="http://schemas.microsoft.com/office/drawing/2016/ink" xmlns:am3d="http://schemas.microsoft.com/office/drawing/2017/model3d" xmlns:o="urn:schemas-microsoft-com:office:office" xmlns:oel="http://schemas.microsoft.com/office/2019/extlst" xmlns:r="http://schemas.openxmlformats.org/officeDocument/2006/relationships" xmlns:m="http://schemas.openxmlformats.org/officeDocument/2006/math" xmlns:v="urn:schemas-microsoft-com:vml" xmlns:wp14="http://schemas.microsoft.com/office/word/2010/wordprocessingDrawing" xmlns:wp="http://schemas.openxmlformats.org/drawingml/2006/wordprocessingDrawing" xmlns:w10="urn:schemas-microsoft-com:office:word" xmlns:w="http://schemas.openxmlformats.org/wordprocessingml/2006/main" xmlns:w14="http://schemas.microsoft.com/office/word/2010/wordml" xmlns:w15="http://schemas.microsoft.com/office/word/2012/wordml" xmlns:w16cex="http://schemas.microsoft.com/office/word/2018/wordml/cex" xmlns:w16cid="http://schemas.microsoft.com/office/word/2016/wordml/cid" xmlns:w16="http://schemas.microsoft.com/office/word/2018/wordml" xmlns:w16sdtdh="http://schemas.microsoft.com/office/word/2020/wordml/sdtdatahash" xmlns:w16se="http://schemas.microsoft.com/office/word/2015/wordml/symex" xmlns:wpg="http://schemas.microsoft.com/office/word/2010/wordprocessingGroup" xmlns:wpi="http://schemas.microsoft.com/office/word/2010/wordprocessingInk" xmlns:wne="http://schemas.microsoft.com/office/word/2006/wordml" xmlns:wps="http://schemas.microsoft.com/office/word/2010/wordprocessingShape" mc:Ignorable="w14 w15 w16se w16cid w16 w16cex w16sdtdh wp14">
+<w:numbering xmlns:wpc="http://schemas.microsoft.com/office/word/2010/wordprocessingCanvas" xmlns:cx="http://schemas.microsoft.com/office/drawing/2014/chartex" xmlns:cx1="http://schemas.microsoft.com/office/drawing/2015/9/8/chartex" xmlns:cx2="http://schemas.microsoft.com/office/drawing/2015/10/21/chartex" xmlns:cx3="http://schemas.microsoft.com/office/drawing/2016/5/9/chartex" xmlns:cx4="http://schemas.microsoft.com/office/drawing/2016/5/10/chartex" xmlns:cx5="http://schemas.microsoft.com/office/drawing/2016/5/11/chartex" xmlns:cx6="http://schemas.microsoft.com/office/drawing/2016/5/12/chartex" xmlns:cx7="http://schemas.microsoft.com/office/drawing/2016/5/13/chartex" xmlns:cx8="http://schemas.microsoft.com/office/drawing/2016/5/14/chartex" xmlns:mc="http://schemas.openxmlformats.org/markup-compatibility/2006" xmlns:aink="http://schemas.microsoft.com/office/drawing/2016/ink" xmlns:am3d="http://schemas.microsoft.com/office/drawing/2017/model3d" xmlns:o="urn:schemas-microsoft-com:office:office" xmlns:oel="http://schemas.microsoft.com/office/2019/extlst" xmlns:r="http://schemas.openxmlformats.org/officeDocument/2006/relationships" xmlns:m="http://schemas.openxmlformats.org/officeDocument/2006/math" xmlns:v="urn:schemas-microsoft-com:vml" xmlns:wp14="http://schemas.microsoft.com/office/word/2010/wordprocessingDrawing" xmlns:wp="http://schemas.openxmlformats.org/drawingml/2006/wordprocessingDrawing" xmlns:w10="urn:schemas-microsoft-com:office:word" xmlns:w="http://schemas.openxmlformats.org/wordprocessingml/2006/main" xmlns:w14="http://schemas.microsoft.com/office/word/2010/wordml" xmlns:w15="http://schemas.microsoft.com/office/word/2012/wordml" xmlns:w16cex="http://schemas.microsoft.com/office/word/2018/wordml/cex" xmlns:w16cid="http://schemas.microsoft.com/office/word/2016/wordml/cid" xmlns:w16="http://schemas.microsoft.com/office/word/2018/wordml" xmlns:w16du="http://schemas.microsoft.com/office/word/2023/wordml/word16du" xmlns:w16sdtdh="http://schemas.microsoft.com/office/word/2020/wordml/sdtdatahash" xmlns:w16se="http://schemas.microsoft.com/office/word/2015/wordml/symex" xmlns:wpg="http://schemas.microsoft.com/office/word/2010/wordprocessingGroup" xmlns:wpi="http://schemas.microsoft.com/office/word/2010/wordprocessingInk" xmlns:wne="http://schemas.microsoft.com/office/word/2006/wordml" xmlns:wps="http://schemas.microsoft.com/office/word/2010/wordprocessingShape" mc:Ignorable="w14 w15 w16se w16cid w16 w16cex w16sdtdh wp14">
   <w:abstractNum w:abstractNumId="0" w15:restartNumberingAfterBreak="0">
     <w:nsid w:val="3DAB7BA1"/>
     <w:multiLevelType w:val="hybridMultilevel"/>
@@ -1788,6 +1954,7 @@
   <w:style w:type="paragraph" w:default="1" w:styleId="Normal">
     <w:name w:val="Normal"/>
     <w:qFormat/>
+    <w:rsid w:val="00F56491"/>
   </w:style>
   <w:style w:type="character" w:default="1" w:styleId="DefaultParagraphFont">
     <w:name w:val="Default Paragraph Font"/>

</xml_diff>

<commit_message>
Display player boards below whole board
-	Added functionality to display player boards below whole Age board and switch with “w” and “s”
</commit_message>
<xml_diff>
--- a/Initial Game State.docx
+++ b/Initial Game State.docx
@@ -17,6 +17,7 @@
         <w:t xml:space="preserve">State of game when it was forked from master </w:t>
       </w:r>
       <w:hyperlink r:id="rId5" w:history="1">
+        <w:proofErr w:type="spellStart"/>
         <w:r>
           <w:rPr>
             <w:rStyle w:val="Hyperlink"/>
@@ -25,6 +26,7 @@
           </w:rPr>
           <w:t>ygoduelistharry</w:t>
         </w:r>
+        <w:proofErr w:type="spellEnd"/>
       </w:hyperlink>
       <w:r>
         <w:rPr>
@@ -77,7 +79,15 @@
         </w:numPr>
       </w:pPr>
       <w:r>
-        <w:t>Included .py file which contains a basic version of the game and can be run in command line with player input switching between 2 players</w:t>
+        <w:t>Included .</w:t>
+      </w:r>
+      <w:proofErr w:type="spellStart"/>
+      <w:r>
+        <w:t>py</w:t>
+      </w:r>
+      <w:proofErr w:type="spellEnd"/>
+      <w:r>
+        <w:t xml:space="preserve"> file which contains a basic version of the game and can be run in command line with player input switching between 2 players</w:t>
       </w:r>
     </w:p>
     <w:p>
@@ -246,7 +256,15 @@
         </w:numPr>
       </w:pPr>
       <w:r>
-        <w:t>Get player, opponent and age variables</w:t>
+        <w:t xml:space="preserve">Get player, </w:t>
+      </w:r>
+      <w:proofErr w:type="gramStart"/>
+      <w:r>
+        <w:t>opponent</w:t>
+      </w:r>
+      <w:proofErr w:type="gramEnd"/>
+      <w:r>
+        <w:t xml:space="preserve"> and age variables</w:t>
       </w:r>
     </w:p>
     <w:p>
@@ -390,43 +408,75 @@
         <w:t xml:space="preserve">Sets the variables for the </w:t>
       </w:r>
       <w:r>
-        <w:t xml:space="preserve">card which are filled from the CSV file later on </w:t>
-      </w:r>
-    </w:p>
-    <w:p>
-      <w:pPr>
-        <w:pStyle w:val="ListParagraph"/>
-        <w:numPr>
-          <w:ilvl w:val="0"/>
-          <w:numId w:val="1"/>
-        </w:numPr>
-      </w:pPr>
-      <w:r>
-        <w:t>Class CardSlot:</w:t>
-      </w:r>
-    </w:p>
-    <w:p>
-      <w:pPr>
-        <w:pStyle w:val="ListParagraph"/>
-        <w:numPr>
-          <w:ilvl w:val="1"/>
-          <w:numId w:val="1"/>
-        </w:numPr>
-      </w:pPr>
-      <w:r>
-        <w:t>Define a card slot on board to represent selectability, visibility, etc.</w:t>
-      </w:r>
-    </w:p>
-    <w:p>
-      <w:pPr>
-        <w:pStyle w:val="ListParagraph"/>
-        <w:numPr>
-          <w:ilvl w:val="1"/>
-          <w:numId w:val="1"/>
-        </w:numPr>
-      </w:pPr>
-      <w:r>
-        <w:t>Display the Card back to the player as either Hidden or the card based on game state and whether the card is covered or not</w:t>
+        <w:t xml:space="preserve">card which are filled from the CSV file </w:t>
+      </w:r>
+      <w:proofErr w:type="gramStart"/>
+      <w:r>
+        <w:t>later on</w:t>
+      </w:r>
+      <w:proofErr w:type="gramEnd"/>
+      <w:r>
+        <w:t xml:space="preserve"> </w:t>
+      </w:r>
+    </w:p>
+    <w:p>
+      <w:pPr>
+        <w:pStyle w:val="ListParagraph"/>
+        <w:numPr>
+          <w:ilvl w:val="0"/>
+          <w:numId w:val="1"/>
+        </w:numPr>
+      </w:pPr>
+      <w:r>
+        <w:t xml:space="preserve">Class </w:t>
+      </w:r>
+      <w:proofErr w:type="spellStart"/>
+      <w:r>
+        <w:t>CardSlot</w:t>
+      </w:r>
+      <w:proofErr w:type="spellEnd"/>
+      <w:r>
+        <w:t>:</w:t>
+      </w:r>
+    </w:p>
+    <w:p>
+      <w:pPr>
+        <w:pStyle w:val="ListParagraph"/>
+        <w:numPr>
+          <w:ilvl w:val="1"/>
+          <w:numId w:val="1"/>
+        </w:numPr>
+      </w:pPr>
+      <w:r>
+        <w:t xml:space="preserve">Define a card slot on board to represent </w:t>
+      </w:r>
+      <w:proofErr w:type="spellStart"/>
+      <w:r>
+        <w:t>selectability</w:t>
+      </w:r>
+      <w:proofErr w:type="spellEnd"/>
+      <w:r>
+        <w:t>, visibility, etc.</w:t>
+      </w:r>
+    </w:p>
+    <w:p>
+      <w:pPr>
+        <w:pStyle w:val="ListParagraph"/>
+        <w:numPr>
+          <w:ilvl w:val="1"/>
+          <w:numId w:val="1"/>
+        </w:numPr>
+      </w:pPr>
+      <w:r>
+        <w:t xml:space="preserve">Display the Card back to the player as either </w:t>
+      </w:r>
+      <w:proofErr w:type="gramStart"/>
+      <w:r>
+        <w:t>Hidden</w:t>
+      </w:r>
+      <w:proofErr w:type="gramEnd"/>
+      <w:r>
+        <w:t xml:space="preserve"> or the card based on game state and whether the card is covered or not</w:t>
       </w:r>
     </w:p>
     <w:p>
@@ -464,9 +514,11 @@
       <w:r>
         <w:t xml:space="preserve">Creates and sets initial variable for players such as coins, </w:t>
       </w:r>
+      <w:proofErr w:type="spellStart"/>
       <w:r>
         <w:t>victory_points</w:t>
       </w:r>
+      <w:proofErr w:type="spellEnd"/>
       <w:r>
         <w:t>, clay, etc.</w:t>
       </w:r>
@@ -494,9 +546,11 @@
       <w:r>
         <w:t xml:space="preserve">Class </w:t>
       </w:r>
+      <w:proofErr w:type="spellStart"/>
       <w:r>
         <w:t>StateVariables</w:t>
       </w:r>
+      <w:proofErr w:type="spellEnd"/>
       <w:r>
         <w:t>:</w:t>
       </w:r>
@@ -589,7 +643,15 @@
         </w:numPr>
       </w:pPr>
       <w:r>
-        <w:t>Takes dataframe of all cards and creates list of card objects representing the board for a given age</w:t>
+        <w:t xml:space="preserve">Takes </w:t>
+      </w:r>
+      <w:proofErr w:type="spellStart"/>
+      <w:r>
+        <w:t>dataframe</w:t>
+      </w:r>
+      <w:proofErr w:type="spellEnd"/>
+      <w:r>
+        <w:t xml:space="preserve"> of all cards and creates list of card objects representing the board for a given age</w:t>
       </w:r>
     </w:p>
     <w:p>
@@ -671,9 +733,11 @@
           <w:numId w:val="1"/>
         </w:numPr>
       </w:pPr>
+      <w:proofErr w:type="spellStart"/>
       <w:r>
         <w:t>card_constructable</w:t>
       </w:r>
+      <w:proofErr w:type="spellEnd"/>
       <w:r>
         <w:t xml:space="preserve"> function to check whether card is constructable given state and cost</w:t>
       </w:r>
@@ -686,9 +750,11 @@
           <w:numId w:val="1"/>
         </w:numPr>
       </w:pPr>
+      <w:proofErr w:type="spellStart"/>
       <w:r>
         <w:t>construct_card</w:t>
       </w:r>
+      <w:proofErr w:type="spellEnd"/>
       <w:r>
         <w:t xml:space="preserve"> function to pay resources, add card to board, gain benefit</w:t>
       </w:r>
@@ -713,8 +779,13 @@
           <w:numId w:val="1"/>
         </w:numPr>
       </w:pPr>
-      <w:r>
-        <w:t>valid_moves function returns list of valid moves for current player</w:t>
+      <w:proofErr w:type="spellStart"/>
+      <w:r>
+        <w:t>valid_moves</w:t>
+      </w:r>
+      <w:proofErr w:type="spellEnd"/>
+      <w:r>
+        <w:t xml:space="preserve"> function returns list of valid moves for current player</w:t>
       </w:r>
     </w:p>
     <w:p>
@@ -884,7 +955,15 @@
         <w:t>Buying a resource costs 2 coins plus the number of resources your opponent has of that type -&gt; you only get that resource for 1 turn</w:t>
       </w:r>
       <w:r>
-        <w:t>, there is no limit in amount of resources to buy, thus separate action for buying needed (not nested in constructing a card)</w:t>
+        <w:t xml:space="preserve">, there is no limit in </w:t>
+      </w:r>
+      <w:proofErr w:type="gramStart"/>
+      <w:r>
+        <w:t>amount</w:t>
+      </w:r>
+      <w:proofErr w:type="gramEnd"/>
+      <w:r>
+        <w:t xml:space="preserve"> of resources to buy, thus separate action for buying needed (not nested in constructing a card)</w:t>
       </w:r>
     </w:p>
     <w:p>
@@ -975,7 +1054,15 @@
         </w:numPr>
       </w:pPr>
       <w:r>
-        <w:t>Constructing a card which has a symbol as prerequisite and you own the card with the respective symbol allows you to build that card for free -&gt; (no material/coin costs)</w:t>
+        <w:t xml:space="preserve">Constructing a card which has a symbol as </w:t>
+      </w:r>
+      <w:proofErr w:type="gramStart"/>
+      <w:r>
+        <w:t>prerequisite</w:t>
+      </w:r>
+      <w:proofErr w:type="gramEnd"/>
+      <w:r>
+        <w:t xml:space="preserve"> and you own the card with the respective symbol allows you to build that card for free -&gt; (no material/coin costs)</w:t>
       </w:r>
     </w:p>
     <w:p>
@@ -1027,19 +1114,35 @@
         <w:t>conflict pawn</w:t>
       </w:r>
       <w:r>
-        <w:t xml:space="preserve"> is moved all the way to the opponents side -&gt; you immediately win</w:t>
-      </w:r>
-    </w:p>
-    <w:p>
-      <w:pPr>
-        <w:pStyle w:val="ListParagraph"/>
-        <w:numPr>
-          <w:ilvl w:val="1"/>
-          <w:numId w:val="1"/>
-        </w:numPr>
-      </w:pPr>
-      <w:r>
-        <w:t>Player with weakest military chooses who begins the new age (if its in the centre, the player who played a card last will play first)</w:t>
+        <w:t xml:space="preserve"> is moved all the way to the </w:t>
+      </w:r>
+      <w:proofErr w:type="gramStart"/>
+      <w:r>
+        <w:t>opponents</w:t>
+      </w:r>
+      <w:proofErr w:type="gramEnd"/>
+      <w:r>
+        <w:t xml:space="preserve"> side -&gt; you immediately win</w:t>
+      </w:r>
+    </w:p>
+    <w:p>
+      <w:pPr>
+        <w:pStyle w:val="ListParagraph"/>
+        <w:numPr>
+          <w:ilvl w:val="1"/>
+          <w:numId w:val="1"/>
+        </w:numPr>
+      </w:pPr>
+      <w:r>
+        <w:t xml:space="preserve">Player with weakest military chooses who begins the new age (if </w:t>
+      </w:r>
+      <w:proofErr w:type="spellStart"/>
+      <w:r>
+        <w:t>its</w:t>
+      </w:r>
+      <w:proofErr w:type="spellEnd"/>
+      <w:r>
+        <w:t xml:space="preserve"> in the centre, the player who played a card last will play first)</w:t>
       </w:r>
     </w:p>
     <w:p>
@@ -1126,7 +1229,15 @@
         <w:t>Victory points awarded by Guild cards for each e.g. red card are awarded and counted up at the end of the game -&gt; count towards all red cards that the player has at the end of the game not at the current time when it is played</w:t>
       </w:r>
       <w:r>
-        <w:t xml:space="preserve"> (one victory point for each red card in the city with the most red cards)</w:t>
+        <w:t xml:space="preserve"> (one victory point for each red card in the city with the </w:t>
+      </w:r>
+      <w:proofErr w:type="gramStart"/>
+      <w:r>
+        <w:t>most red</w:t>
+      </w:r>
+      <w:proofErr w:type="gramEnd"/>
+      <w:r>
+        <w:t xml:space="preserve"> cards)</w:t>
       </w:r>
     </w:p>
     <w:p/>
@@ -1161,19 +1272,43 @@
         </w:numPr>
       </w:pPr>
       <w:r>
-        <w:t>Replaced pandas dataframe with numpy arrays</w:t>
-      </w:r>
-    </w:p>
-    <w:p>
-      <w:pPr>
-        <w:pStyle w:val="ListParagraph"/>
-        <w:numPr>
-          <w:ilvl w:val="0"/>
-          <w:numId w:val="1"/>
-        </w:numPr>
-      </w:pPr>
-      <w:r>
-        <w:t>Configured card_constructable function to only allow constructing cards when enough money</w:t>
+        <w:t xml:space="preserve">Replaced pandas </w:t>
+      </w:r>
+      <w:proofErr w:type="spellStart"/>
+      <w:r>
+        <w:t>dataframe</w:t>
+      </w:r>
+      <w:proofErr w:type="spellEnd"/>
+      <w:r>
+        <w:t xml:space="preserve"> with </w:t>
+      </w:r>
+      <w:proofErr w:type="spellStart"/>
+      <w:r>
+        <w:t>numpy</w:t>
+      </w:r>
+      <w:proofErr w:type="spellEnd"/>
+      <w:r>
+        <w:t xml:space="preserve"> arrays</w:t>
+      </w:r>
+    </w:p>
+    <w:p>
+      <w:pPr>
+        <w:pStyle w:val="ListParagraph"/>
+        <w:numPr>
+          <w:ilvl w:val="0"/>
+          <w:numId w:val="1"/>
+        </w:numPr>
+      </w:pPr>
+      <w:r>
+        <w:t xml:space="preserve">Configured </w:t>
+      </w:r>
+      <w:proofErr w:type="spellStart"/>
+      <w:r>
+        <w:t>card_constructable</w:t>
+      </w:r>
+      <w:proofErr w:type="spellEnd"/>
+      <w:r>
+        <w:t xml:space="preserve"> function to only allow constructing cards when enough money</w:t>
       </w:r>
       <w:r>
         <w:t xml:space="preserve"> or resources</w:t>
@@ -1197,7 +1332,15 @@
         </w:numPr>
       </w:pPr>
       <w:r>
-        <w:t>Configured construct_card to decrease coins when card is constructed</w:t>
+        <w:t xml:space="preserve">Configured </w:t>
+      </w:r>
+      <w:proofErr w:type="spellStart"/>
+      <w:r>
+        <w:t>construct_card</w:t>
+      </w:r>
+      <w:proofErr w:type="spellEnd"/>
+      <w:r>
+        <w:t xml:space="preserve"> to decrease coins when card is constructed</w:t>
       </w:r>
     </w:p>
     <w:p>
@@ -1340,15 +1483,36 @@
       <w:r>
         <w:t>Handle yellow card variable production</w:t>
       </w:r>
-    </w:p>
-    <w:p>
-      <w:pPr>
-        <w:pStyle w:val="ListParagraph"/>
-        <w:numPr>
-          <w:ilvl w:val="0"/>
-          <w:numId w:val="1"/>
-        </w:numPr>
-      </w:pPr>
+      <w:r>
+        <w:t xml:space="preserve"> (always select resource with highest trading rate which is replaced with variable production)</w:t>
+      </w:r>
+    </w:p>
+    <w:p>
+      <w:pPr>
+        <w:pStyle w:val="ListParagraph"/>
+        <w:numPr>
+          <w:ilvl w:val="0"/>
+          <w:numId w:val="1"/>
+        </w:numPr>
+      </w:pPr>
+      <w:r>
+        <w:t xml:space="preserve">Added free </w:t>
+      </w:r>
+      <w:r>
+        <w:t>construction when card has a prerequisite</w:t>
+      </w:r>
+    </w:p>
+    <w:p>
+      <w:pPr>
+        <w:pStyle w:val="ListParagraph"/>
+        <w:numPr>
+          <w:ilvl w:val="0"/>
+          <w:numId w:val="1"/>
+        </w:numPr>
+      </w:pPr>
+      <w:r>
+        <w:t>Added functionality to display player boards below whole Age board and switch with “w” and “s”</w:t>
+      </w:r>
     </w:p>
     <w:p/>
     <w:p>
@@ -1382,19 +1546,8 @@
         </w:numPr>
       </w:pPr>
       <w:r>
+        <w:lastRenderedPageBreak/>
         <w:t>Handle victory points for purple cards at end of game</w:t>
-      </w:r>
-    </w:p>
-    <w:p>
-      <w:pPr>
-        <w:pStyle w:val="ListParagraph"/>
-        <w:numPr>
-          <w:ilvl w:val="0"/>
-          <w:numId w:val="1"/>
-        </w:numPr>
-      </w:pPr>
-      <w:r>
-        <w:t>Allow free construction when card has a prerequisite</w:t>
       </w:r>
     </w:p>
     <w:p>

</xml_diff>

<commit_message>
Implemented command line military board indicator
</commit_message>
<xml_diff>
--- a/Initial Game State.docx
+++ b/Initial Game State.docx
@@ -17,6 +17,7 @@
         <w:t xml:space="preserve">State of game when it was forked from master </w:t>
       </w:r>
       <w:hyperlink r:id="rId5" w:history="1">
+        <w:proofErr w:type="spellStart"/>
         <w:r>
           <w:rPr>
             <w:rStyle w:val="Hyperlink"/>
@@ -25,6 +26,7 @@
           </w:rPr>
           <w:t>ygoduelistharry</w:t>
         </w:r>
+        <w:proofErr w:type="spellEnd"/>
       </w:hyperlink>
       <w:r>
         <w:rPr>
@@ -77,7 +79,15 @@
         </w:numPr>
       </w:pPr>
       <w:r>
-        <w:t>Included .py file which contains a basic version of the game and can be run in command line with player input switching between 2 players</w:t>
+        <w:t>Included .</w:t>
+      </w:r>
+      <w:proofErr w:type="spellStart"/>
+      <w:r>
+        <w:t>py</w:t>
+      </w:r>
+      <w:proofErr w:type="spellEnd"/>
+      <w:r>
+        <w:t xml:space="preserve"> file which contains a basic version of the game and can be run in command line with player input switching between 2 players</w:t>
       </w:r>
     </w:p>
     <w:p>
@@ -246,7 +256,15 @@
         </w:numPr>
       </w:pPr>
       <w:r>
-        <w:t>Get player, opponent and age variables</w:t>
+        <w:t xml:space="preserve">Get player, </w:t>
+      </w:r>
+      <w:proofErr w:type="gramStart"/>
+      <w:r>
+        <w:t>opponent</w:t>
+      </w:r>
+      <w:proofErr w:type="gramEnd"/>
+      <w:r>
+        <w:t xml:space="preserve"> and age variables</w:t>
       </w:r>
     </w:p>
     <w:p>
@@ -390,43 +408,75 @@
         <w:t xml:space="preserve">Sets the variables for the </w:t>
       </w:r>
       <w:r>
-        <w:t xml:space="preserve">card which are filled from the CSV file later on </w:t>
-      </w:r>
-    </w:p>
-    <w:p>
-      <w:pPr>
-        <w:pStyle w:val="ListParagraph"/>
-        <w:numPr>
-          <w:ilvl w:val="0"/>
-          <w:numId w:val="1"/>
-        </w:numPr>
-      </w:pPr>
-      <w:r>
-        <w:t>Class CardSlot:</w:t>
-      </w:r>
-    </w:p>
-    <w:p>
-      <w:pPr>
-        <w:pStyle w:val="ListParagraph"/>
-        <w:numPr>
-          <w:ilvl w:val="1"/>
-          <w:numId w:val="1"/>
-        </w:numPr>
-      </w:pPr>
-      <w:r>
-        <w:t>Define a card slot on board to represent selectability, visibility, etc.</w:t>
-      </w:r>
-    </w:p>
-    <w:p>
-      <w:pPr>
-        <w:pStyle w:val="ListParagraph"/>
-        <w:numPr>
-          <w:ilvl w:val="1"/>
-          <w:numId w:val="1"/>
-        </w:numPr>
-      </w:pPr>
-      <w:r>
-        <w:t>Display the Card back to the player as either Hidden or the card based on game state and whether the card is covered or not</w:t>
+        <w:t xml:space="preserve">card which are filled from the CSV file </w:t>
+      </w:r>
+      <w:proofErr w:type="gramStart"/>
+      <w:r>
+        <w:t>later on</w:t>
+      </w:r>
+      <w:proofErr w:type="gramEnd"/>
+      <w:r>
+        <w:t xml:space="preserve"> </w:t>
+      </w:r>
+    </w:p>
+    <w:p>
+      <w:pPr>
+        <w:pStyle w:val="ListParagraph"/>
+        <w:numPr>
+          <w:ilvl w:val="0"/>
+          <w:numId w:val="1"/>
+        </w:numPr>
+      </w:pPr>
+      <w:r>
+        <w:t xml:space="preserve">Class </w:t>
+      </w:r>
+      <w:proofErr w:type="spellStart"/>
+      <w:r>
+        <w:t>CardSlot</w:t>
+      </w:r>
+      <w:proofErr w:type="spellEnd"/>
+      <w:r>
+        <w:t>:</w:t>
+      </w:r>
+    </w:p>
+    <w:p>
+      <w:pPr>
+        <w:pStyle w:val="ListParagraph"/>
+        <w:numPr>
+          <w:ilvl w:val="1"/>
+          <w:numId w:val="1"/>
+        </w:numPr>
+      </w:pPr>
+      <w:r>
+        <w:t xml:space="preserve">Define a card slot on board to represent </w:t>
+      </w:r>
+      <w:proofErr w:type="spellStart"/>
+      <w:r>
+        <w:t>selectability</w:t>
+      </w:r>
+      <w:proofErr w:type="spellEnd"/>
+      <w:r>
+        <w:t>, visibility, etc.</w:t>
+      </w:r>
+    </w:p>
+    <w:p>
+      <w:pPr>
+        <w:pStyle w:val="ListParagraph"/>
+        <w:numPr>
+          <w:ilvl w:val="1"/>
+          <w:numId w:val="1"/>
+        </w:numPr>
+      </w:pPr>
+      <w:r>
+        <w:t xml:space="preserve">Display the Card back to the player as either </w:t>
+      </w:r>
+      <w:proofErr w:type="gramStart"/>
+      <w:r>
+        <w:t>Hidden</w:t>
+      </w:r>
+      <w:proofErr w:type="gramEnd"/>
+      <w:r>
+        <w:t xml:space="preserve"> or the card based on game state and whether the card is covered or not</w:t>
       </w:r>
     </w:p>
     <w:p>
@@ -464,9 +514,11 @@
       <w:r>
         <w:t xml:space="preserve">Creates and sets initial variable for players such as coins, </w:t>
       </w:r>
+      <w:proofErr w:type="spellStart"/>
       <w:r>
         <w:t>victory_points</w:t>
       </w:r>
+      <w:proofErr w:type="spellEnd"/>
       <w:r>
         <w:t>, clay, etc.</w:t>
       </w:r>
@@ -494,9 +546,11 @@
       <w:r>
         <w:t xml:space="preserve">Class </w:t>
       </w:r>
+      <w:proofErr w:type="spellStart"/>
       <w:r>
         <w:t>StateVariables</w:t>
       </w:r>
+      <w:proofErr w:type="spellEnd"/>
       <w:r>
         <w:t>:</w:t>
       </w:r>
@@ -589,7 +643,15 @@
         </w:numPr>
       </w:pPr>
       <w:r>
-        <w:t>Takes dataframe of all cards and creates list of card objects representing the board for a given age</w:t>
+        <w:t xml:space="preserve">Takes </w:t>
+      </w:r>
+      <w:proofErr w:type="spellStart"/>
+      <w:r>
+        <w:t>dataframe</w:t>
+      </w:r>
+      <w:proofErr w:type="spellEnd"/>
+      <w:r>
+        <w:t xml:space="preserve"> of all cards and creates list of card objects representing the board for a given age</w:t>
       </w:r>
     </w:p>
     <w:p>
@@ -671,9 +733,11 @@
           <w:numId w:val="1"/>
         </w:numPr>
       </w:pPr>
+      <w:proofErr w:type="spellStart"/>
       <w:r>
         <w:t>card_constructable</w:t>
       </w:r>
+      <w:proofErr w:type="spellEnd"/>
       <w:r>
         <w:t xml:space="preserve"> function to check whether card is constructable given state and cost</w:t>
       </w:r>
@@ -686,9 +750,11 @@
           <w:numId w:val="1"/>
         </w:numPr>
       </w:pPr>
+      <w:proofErr w:type="spellStart"/>
       <w:r>
         <w:t>construct_card</w:t>
       </w:r>
+      <w:proofErr w:type="spellEnd"/>
       <w:r>
         <w:t xml:space="preserve"> function to pay resources, add card to board, gain benefit</w:t>
       </w:r>
@@ -713,8 +779,13 @@
           <w:numId w:val="1"/>
         </w:numPr>
       </w:pPr>
-      <w:r>
-        <w:t>valid_moves function returns list of valid moves for current player</w:t>
+      <w:proofErr w:type="spellStart"/>
+      <w:r>
+        <w:t>valid_moves</w:t>
+      </w:r>
+      <w:proofErr w:type="spellEnd"/>
+      <w:r>
+        <w:t xml:space="preserve"> function returns list of valid moves for current player</w:t>
       </w:r>
     </w:p>
     <w:p>
@@ -884,7 +955,15 @@
         <w:t>Buying a resource costs 2 coins plus the number of resources your opponent has of that type -&gt; you only get that resource for 1 turn</w:t>
       </w:r>
       <w:r>
-        <w:t>, there is no limit in amount of resources to buy, thus separate action for buying needed (not nested in constructing a card)</w:t>
+        <w:t xml:space="preserve">, there is no limit in </w:t>
+      </w:r>
+      <w:proofErr w:type="gramStart"/>
+      <w:r>
+        <w:t>amount</w:t>
+      </w:r>
+      <w:proofErr w:type="gramEnd"/>
+      <w:r>
+        <w:t xml:space="preserve"> of resources to buy, thus separate action for buying needed (not nested in constructing a card)</w:t>
       </w:r>
     </w:p>
     <w:p>
@@ -975,7 +1054,15 @@
         </w:numPr>
       </w:pPr>
       <w:r>
-        <w:t>Constructing a card which has a symbol as prerequisite and you own the card with the respective symbol allows you to build that card for free -&gt; (no material/coin costs)</w:t>
+        <w:t xml:space="preserve">Constructing a card which has a symbol as </w:t>
+      </w:r>
+      <w:proofErr w:type="gramStart"/>
+      <w:r>
+        <w:t>prerequisite</w:t>
+      </w:r>
+      <w:proofErr w:type="gramEnd"/>
+      <w:r>
+        <w:t xml:space="preserve"> and you own the card with the respective symbol allows you to build that card for free -&gt; (no material/coin costs)</w:t>
       </w:r>
     </w:p>
     <w:p>
@@ -1027,19 +1114,35 @@
         <w:t>conflict pawn</w:t>
       </w:r>
       <w:r>
-        <w:t xml:space="preserve"> is moved all the way to the opponents side -&gt; you immediately win</w:t>
-      </w:r>
-    </w:p>
-    <w:p>
-      <w:pPr>
-        <w:pStyle w:val="ListParagraph"/>
-        <w:numPr>
-          <w:ilvl w:val="1"/>
-          <w:numId w:val="1"/>
-        </w:numPr>
-      </w:pPr>
-      <w:r>
-        <w:t>Player with weakest military chooses who begins the new age (if its in the centre, the player who played a card last will play first)</w:t>
+        <w:t xml:space="preserve"> is moved all the way to the </w:t>
+      </w:r>
+      <w:proofErr w:type="gramStart"/>
+      <w:r>
+        <w:t>opponents</w:t>
+      </w:r>
+      <w:proofErr w:type="gramEnd"/>
+      <w:r>
+        <w:t xml:space="preserve"> side -&gt; you immediately win</w:t>
+      </w:r>
+    </w:p>
+    <w:p>
+      <w:pPr>
+        <w:pStyle w:val="ListParagraph"/>
+        <w:numPr>
+          <w:ilvl w:val="1"/>
+          <w:numId w:val="1"/>
+        </w:numPr>
+      </w:pPr>
+      <w:r>
+        <w:t xml:space="preserve">Player with weakest military chooses who begins the new age (if </w:t>
+      </w:r>
+      <w:proofErr w:type="spellStart"/>
+      <w:r>
+        <w:t>its</w:t>
+      </w:r>
+      <w:proofErr w:type="spellEnd"/>
+      <w:r>
+        <w:t xml:space="preserve"> in the centre, the player who played a card last will play first)</w:t>
       </w:r>
     </w:p>
     <w:p>
@@ -1126,7 +1229,15 @@
         <w:t>Victory points awarded by Guild cards for each e.g. red card are awarded and counted up at the end of the game -&gt; count towards all red cards that the player has at the end of the game not at the current time when it is played</w:t>
       </w:r>
       <w:r>
-        <w:t xml:space="preserve"> (one victory point for each red card in the city with the most red cards)</w:t>
+        <w:t xml:space="preserve"> (one victory point for each red card in the city with the </w:t>
+      </w:r>
+      <w:proofErr w:type="gramStart"/>
+      <w:r>
+        <w:t>most red</w:t>
+      </w:r>
+      <w:proofErr w:type="gramEnd"/>
+      <w:r>
+        <w:t xml:space="preserve"> cards)</w:t>
       </w:r>
     </w:p>
     <w:p/>
@@ -1161,19 +1272,43 @@
         </w:numPr>
       </w:pPr>
       <w:r>
-        <w:t>Replaced pandas dataframe with numpy arrays</w:t>
-      </w:r>
-    </w:p>
-    <w:p>
-      <w:pPr>
-        <w:pStyle w:val="ListParagraph"/>
-        <w:numPr>
-          <w:ilvl w:val="0"/>
-          <w:numId w:val="1"/>
-        </w:numPr>
-      </w:pPr>
-      <w:r>
-        <w:t>Configured card_constructable function to only allow constructing cards when enough money</w:t>
+        <w:t xml:space="preserve">Replaced pandas </w:t>
+      </w:r>
+      <w:proofErr w:type="spellStart"/>
+      <w:r>
+        <w:t>dataframe</w:t>
+      </w:r>
+      <w:proofErr w:type="spellEnd"/>
+      <w:r>
+        <w:t xml:space="preserve"> with </w:t>
+      </w:r>
+      <w:proofErr w:type="spellStart"/>
+      <w:r>
+        <w:t>numpy</w:t>
+      </w:r>
+      <w:proofErr w:type="spellEnd"/>
+      <w:r>
+        <w:t xml:space="preserve"> arrays</w:t>
+      </w:r>
+    </w:p>
+    <w:p>
+      <w:pPr>
+        <w:pStyle w:val="ListParagraph"/>
+        <w:numPr>
+          <w:ilvl w:val="0"/>
+          <w:numId w:val="1"/>
+        </w:numPr>
+      </w:pPr>
+      <w:r>
+        <w:t xml:space="preserve">Configured </w:t>
+      </w:r>
+      <w:proofErr w:type="spellStart"/>
+      <w:r>
+        <w:t>card_constructable</w:t>
+      </w:r>
+      <w:proofErr w:type="spellEnd"/>
+      <w:r>
+        <w:t xml:space="preserve"> function to only allow constructing cards when enough money</w:t>
       </w:r>
       <w:r>
         <w:t xml:space="preserve"> or resources</w:t>
@@ -1197,7 +1332,15 @@
         </w:numPr>
       </w:pPr>
       <w:r>
-        <w:t>Configured construct_card to decrease coins when card is constructed</w:t>
+        <w:t xml:space="preserve">Configured </w:t>
+      </w:r>
+      <w:proofErr w:type="spellStart"/>
+      <w:r>
+        <w:t>construct_card</w:t>
+      </w:r>
+      <w:proofErr w:type="spellEnd"/>
+      <w:r>
+        <w:t xml:space="preserve"> to decrease coins when card is constructed</w:t>
       </w:r>
     </w:p>
     <w:p>
@@ -1381,6 +1524,18 @@
       </w:pPr>
       <w:r>
         <w:t>Visually implemented military board with moving conflict pawn based on military points</w:t>
+      </w:r>
+    </w:p>
+    <w:p>
+      <w:pPr>
+        <w:pStyle w:val="ListParagraph"/>
+        <w:numPr>
+          <w:ilvl w:val="0"/>
+          <w:numId w:val="1"/>
+        </w:numPr>
+      </w:pPr>
+      <w:r>
+        <w:t>Implemented military victory</w:t>
       </w:r>
     </w:p>
     <w:p/>
@@ -1446,7 +1601,7 @@
         </w:numPr>
       </w:pPr>
       <w:r>
-        <w:t>Implement other military board functionalities (military tokens i.e. visual and coin function, command line military board, military victory, victory points of conflict pawn)</w:t>
+        <w:t>Implement other military board functionalities (military tokens i.e. visual and coin function, command line military board, victory points of conflict pawn)</w:t>
       </w:r>
     </w:p>
     <w:sectPr>

</xml_diff>

<commit_message>
Implemented military tokens (visual and function)
</commit_message>
<xml_diff>
--- a/Initial Game State.docx
+++ b/Initial Game State.docx
@@ -1538,6 +1538,49 @@
         <w:t>Implemented military victory</w:t>
       </w:r>
     </w:p>
+    <w:p>
+      <w:pPr>
+        <w:pStyle w:val="ListParagraph"/>
+        <w:numPr>
+          <w:ilvl w:val="0"/>
+          <w:numId w:val="1"/>
+        </w:numPr>
+      </w:pPr>
+      <w:r>
+        <w:t xml:space="preserve">Implemented </w:t>
+      </w:r>
+      <w:r>
+        <w:t>command line military board</w:t>
+      </w:r>
+      <w:r>
+        <w:t xml:space="preserve"> indicator</w:t>
+      </w:r>
+    </w:p>
+    <w:p>
+      <w:pPr>
+        <w:pStyle w:val="ListParagraph"/>
+        <w:numPr>
+          <w:ilvl w:val="0"/>
+          <w:numId w:val="1"/>
+        </w:numPr>
+      </w:pPr>
+      <w:r>
+        <w:lastRenderedPageBreak/>
+        <w:t>Implement other military board functionalities (military tokens i.e. visual and coin function)</w:t>
+      </w:r>
+    </w:p>
+    <w:p>
+      <w:pPr>
+        <w:pStyle w:val="ListParagraph"/>
+        <w:numPr>
+          <w:ilvl w:val="0"/>
+          <w:numId w:val="1"/>
+        </w:numPr>
+      </w:pPr>
+      <w:r>
+        <w:t>Implemented victory points of conflict pawn</w:t>
+      </w:r>
+    </w:p>
     <w:p/>
     <w:p>
       <w:pPr>
@@ -1551,7 +1594,6 @@
           <w:b/>
           <w:bCs/>
         </w:rPr>
-        <w:lastRenderedPageBreak/>
         <w:t xml:space="preserve">Additional features </w:t>
       </w:r>
       <w:r>
@@ -1601,7 +1643,7 @@
         </w:numPr>
       </w:pPr>
       <w:r>
-        <w:t>Implement other military board functionalities (military tokens i.e. visual and coin function, command line military board, victory points of conflict pawn)</w:t>
+        <w:t>Check if all cards in excel and pictures match actual game</w:t>
       </w:r>
     </w:p>
     <w:sectPr>

</xml_diff>

<commit_message>
Partially handled civilian victory
Created civilian victory at end of game
Handle victory points for each set of 3 coins
In case of tie -> player with most blue buildings, if that ties as well -> draw
</commit_message>
<xml_diff>
--- a/Initial Game State.docx
+++ b/Initial Game State.docx
@@ -17,7 +17,6 @@
         <w:t xml:space="preserve">State of game when it was forked from master </w:t>
       </w:r>
       <w:hyperlink r:id="rId5" w:history="1">
-        <w:proofErr w:type="spellStart"/>
         <w:r>
           <w:rPr>
             <w:rStyle w:val="Hyperlink"/>
@@ -26,7 +25,6 @@
           </w:rPr>
           <w:t>ygoduelistharry</w:t>
         </w:r>
-        <w:proofErr w:type="spellEnd"/>
       </w:hyperlink>
       <w:r>
         <w:rPr>
@@ -79,15 +77,7 @@
         </w:numPr>
       </w:pPr>
       <w:r>
-        <w:t>Included .</w:t>
-      </w:r>
-      <w:proofErr w:type="spellStart"/>
-      <w:r>
-        <w:t>py</w:t>
-      </w:r>
-      <w:proofErr w:type="spellEnd"/>
-      <w:r>
-        <w:t xml:space="preserve"> file which contains a basic version of the game and can be run in command line with player input switching between 2 players</w:t>
+        <w:t>Included .py file which contains a basic version of the game and can be run in command line with player input switching between 2 players</w:t>
       </w:r>
     </w:p>
     <w:p>
@@ -256,15 +246,7 @@
         </w:numPr>
       </w:pPr>
       <w:r>
-        <w:t xml:space="preserve">Get player, </w:t>
-      </w:r>
-      <w:proofErr w:type="gramStart"/>
-      <w:r>
-        <w:t>opponent</w:t>
-      </w:r>
-      <w:proofErr w:type="gramEnd"/>
-      <w:r>
-        <w:t xml:space="preserve"> and age variables</w:t>
+        <w:t>Get player, opponent and age variables</w:t>
       </w:r>
     </w:p>
     <w:p>
@@ -408,15 +390,97 @@
         <w:t xml:space="preserve">Sets the variables for the </w:t>
       </w:r>
       <w:r>
-        <w:t xml:space="preserve">card which are filled from the CSV file </w:t>
-      </w:r>
-      <w:proofErr w:type="gramStart"/>
-      <w:r>
-        <w:t>later on</w:t>
-      </w:r>
-      <w:proofErr w:type="gramEnd"/>
-      <w:r>
-        <w:t xml:space="preserve"> </w:t>
+        <w:t xml:space="preserve">card which are filled from the CSV file later on </w:t>
+      </w:r>
+    </w:p>
+    <w:p>
+      <w:pPr>
+        <w:pStyle w:val="ListParagraph"/>
+        <w:numPr>
+          <w:ilvl w:val="0"/>
+          <w:numId w:val="1"/>
+        </w:numPr>
+      </w:pPr>
+      <w:r>
+        <w:t>Class CardSlot:</w:t>
+      </w:r>
+    </w:p>
+    <w:p>
+      <w:pPr>
+        <w:pStyle w:val="ListParagraph"/>
+        <w:numPr>
+          <w:ilvl w:val="1"/>
+          <w:numId w:val="1"/>
+        </w:numPr>
+      </w:pPr>
+      <w:r>
+        <w:t>Define a card slot on board to represent selectability, visibility, etc.</w:t>
+      </w:r>
+    </w:p>
+    <w:p>
+      <w:pPr>
+        <w:pStyle w:val="ListParagraph"/>
+        <w:numPr>
+          <w:ilvl w:val="1"/>
+          <w:numId w:val="1"/>
+        </w:numPr>
+      </w:pPr>
+      <w:r>
+        <w:t>Display the Card back to the player as either Hidden or the card based on game state and whether the card is covered or not</w:t>
+      </w:r>
+    </w:p>
+    <w:p>
+      <w:pPr>
+        <w:pStyle w:val="ListParagraph"/>
+        <w:numPr>
+          <w:ilvl w:val="0"/>
+          <w:numId w:val="1"/>
+        </w:numPr>
+      </w:pPr>
+      <w:r>
+        <w:t>Class Player:</w:t>
+      </w:r>
+    </w:p>
+    <w:p>
+      <w:pPr>
+        <w:pStyle w:val="ListParagraph"/>
+        <w:numPr>
+          <w:ilvl w:val="1"/>
+          <w:numId w:val="1"/>
+        </w:numPr>
+      </w:pPr>
+      <w:r>
+        <w:t>Define a class for play to track tableau cards, money, etc.</w:t>
+      </w:r>
+    </w:p>
+    <w:p>
+      <w:pPr>
+        <w:pStyle w:val="ListParagraph"/>
+        <w:numPr>
+          <w:ilvl w:val="1"/>
+          <w:numId w:val="1"/>
+        </w:numPr>
+      </w:pPr>
+      <w:r>
+        <w:t xml:space="preserve">Creates and sets initial variable for players such as coins, </w:t>
+      </w:r>
+      <w:r>
+        <w:t>victory_points</w:t>
+      </w:r>
+      <w:r>
+        <w:t>, clay, etc.</w:t>
+      </w:r>
+    </w:p>
+    <w:p>
+      <w:pPr>
+        <w:pStyle w:val="ListParagraph"/>
+        <w:numPr>
+          <w:ilvl w:val="1"/>
+          <w:numId w:val="1"/>
+        </w:numPr>
+      </w:pPr>
+      <w:r>
+        <w:t>Creates a function to construct cards (empty so far)</w:t>
       </w:r>
     </w:p>
     <w:p>
@@ -430,127 +494,9 @@
       <w:r>
         <w:t xml:space="preserve">Class </w:t>
       </w:r>
-      <w:proofErr w:type="spellStart"/>
-      <w:r>
-        <w:t>CardSlot</w:t>
-      </w:r>
-      <w:proofErr w:type="spellEnd"/>
-      <w:r>
-        <w:t>:</w:t>
-      </w:r>
-    </w:p>
-    <w:p>
-      <w:pPr>
-        <w:pStyle w:val="ListParagraph"/>
-        <w:numPr>
-          <w:ilvl w:val="1"/>
-          <w:numId w:val="1"/>
-        </w:numPr>
-      </w:pPr>
-      <w:r>
-        <w:t xml:space="preserve">Define a card slot on board to represent </w:t>
-      </w:r>
-      <w:proofErr w:type="spellStart"/>
-      <w:r>
-        <w:t>selectability</w:t>
-      </w:r>
-      <w:proofErr w:type="spellEnd"/>
-      <w:r>
-        <w:t>, visibility, etc.</w:t>
-      </w:r>
-    </w:p>
-    <w:p>
-      <w:pPr>
-        <w:pStyle w:val="ListParagraph"/>
-        <w:numPr>
-          <w:ilvl w:val="1"/>
-          <w:numId w:val="1"/>
-        </w:numPr>
-      </w:pPr>
-      <w:r>
-        <w:t xml:space="preserve">Display the Card back to the player as either </w:t>
-      </w:r>
-      <w:proofErr w:type="gramStart"/>
-      <w:r>
-        <w:t>Hidden</w:t>
-      </w:r>
-      <w:proofErr w:type="gramEnd"/>
-      <w:r>
-        <w:t xml:space="preserve"> or the card based on game state and whether the card is covered or not</w:t>
-      </w:r>
-    </w:p>
-    <w:p>
-      <w:pPr>
-        <w:pStyle w:val="ListParagraph"/>
-        <w:numPr>
-          <w:ilvl w:val="0"/>
-          <w:numId w:val="1"/>
-        </w:numPr>
-      </w:pPr>
-      <w:r>
-        <w:t>Class Player:</w:t>
-      </w:r>
-    </w:p>
-    <w:p>
-      <w:pPr>
-        <w:pStyle w:val="ListParagraph"/>
-        <w:numPr>
-          <w:ilvl w:val="1"/>
-          <w:numId w:val="1"/>
-        </w:numPr>
-      </w:pPr>
-      <w:r>
-        <w:t>Define a class for play to track tableau cards, money, etc.</w:t>
-      </w:r>
-    </w:p>
-    <w:p>
-      <w:pPr>
-        <w:pStyle w:val="ListParagraph"/>
-        <w:numPr>
-          <w:ilvl w:val="1"/>
-          <w:numId w:val="1"/>
-        </w:numPr>
-      </w:pPr>
-      <w:r>
-        <w:t xml:space="preserve">Creates and sets initial variable for players such as coins, </w:t>
-      </w:r>
-      <w:proofErr w:type="spellStart"/>
-      <w:r>
-        <w:t>victory_points</w:t>
-      </w:r>
-      <w:proofErr w:type="spellEnd"/>
-      <w:r>
-        <w:t>, clay, etc.</w:t>
-      </w:r>
-    </w:p>
-    <w:p>
-      <w:pPr>
-        <w:pStyle w:val="ListParagraph"/>
-        <w:numPr>
-          <w:ilvl w:val="1"/>
-          <w:numId w:val="1"/>
-        </w:numPr>
-      </w:pPr>
-      <w:r>
-        <w:t>Creates a function to construct cards (empty so far)</w:t>
-      </w:r>
-    </w:p>
-    <w:p>
-      <w:pPr>
-        <w:pStyle w:val="ListParagraph"/>
-        <w:numPr>
-          <w:ilvl w:val="0"/>
-          <w:numId w:val="1"/>
-        </w:numPr>
-      </w:pPr>
-      <w:r>
-        <w:t xml:space="preserve">Class </w:t>
-      </w:r>
-      <w:proofErr w:type="spellStart"/>
       <w:r>
         <w:t>StateVariables</w:t>
       </w:r>
-      <w:proofErr w:type="spellEnd"/>
       <w:r>
         <w:t>:</w:t>
       </w:r>
@@ -643,15 +589,7 @@
         </w:numPr>
       </w:pPr>
       <w:r>
-        <w:t xml:space="preserve">Takes </w:t>
-      </w:r>
-      <w:proofErr w:type="spellStart"/>
-      <w:r>
-        <w:t>dataframe</w:t>
-      </w:r>
-      <w:proofErr w:type="spellEnd"/>
-      <w:r>
-        <w:t xml:space="preserve"> of all cards and creates list of card objects representing the board for a given age</w:t>
+        <w:t>Takes dataframe of all cards and creates list of card objects representing the board for a given age</w:t>
       </w:r>
     </w:p>
     <w:p>
@@ -729,15 +667,13 @@
       <w:pPr>
         <w:pStyle w:val="ListParagraph"/>
         <w:numPr>
-          <w:ilvl w:val="0"/>
-          <w:numId w:val="1"/>
-        </w:numPr>
-      </w:pPr>
-      <w:proofErr w:type="spellStart"/>
+          <w:ilvl w:val="1"/>
+          <w:numId w:val="1"/>
+        </w:numPr>
+      </w:pPr>
       <w:r>
         <w:t>card_constructable</w:t>
       </w:r>
-      <w:proofErr w:type="spellEnd"/>
       <w:r>
         <w:t xml:space="preserve"> function to check whether card is constructable given state and cost</w:t>
       </w:r>
@@ -746,15 +682,13 @@
       <w:pPr>
         <w:pStyle w:val="ListParagraph"/>
         <w:numPr>
-          <w:ilvl w:val="0"/>
-          <w:numId w:val="1"/>
-        </w:numPr>
-      </w:pPr>
-      <w:proofErr w:type="spellStart"/>
+          <w:ilvl w:val="1"/>
+          <w:numId w:val="1"/>
+        </w:numPr>
+      </w:pPr>
       <w:r>
         <w:t>construct_card</w:t>
       </w:r>
-      <w:proofErr w:type="spellEnd"/>
       <w:r>
         <w:t xml:space="preserve"> function to pay resources, add card to board, gain benefit</w:t>
       </w:r>
@@ -763,7 +697,7 @@
       <w:pPr>
         <w:pStyle w:val="ListParagraph"/>
         <w:numPr>
-          <w:ilvl w:val="0"/>
+          <w:ilvl w:val="1"/>
           <w:numId w:val="1"/>
         </w:numPr>
       </w:pPr>
@@ -779,20 +713,15 @@
           <w:numId w:val="1"/>
         </w:numPr>
       </w:pPr>
-      <w:proofErr w:type="spellStart"/>
-      <w:r>
-        <w:t>valid_moves</w:t>
-      </w:r>
-      <w:proofErr w:type="spellEnd"/>
-      <w:r>
-        <w:t xml:space="preserve"> function returns list of valid moves for current player</w:t>
-      </w:r>
-    </w:p>
-    <w:p>
-      <w:pPr>
-        <w:pStyle w:val="ListParagraph"/>
-        <w:numPr>
-          <w:ilvl w:val="0"/>
+      <w:r>
+        <w:t>valid_moves function returns list of valid moves for current player</w:t>
+      </w:r>
+    </w:p>
+    <w:p>
+      <w:pPr>
+        <w:pStyle w:val="ListParagraph"/>
+        <w:numPr>
+          <w:ilvl w:val="1"/>
           <w:numId w:val="1"/>
         </w:numPr>
       </w:pPr>
@@ -816,7 +745,7 @@
       <w:pPr>
         <w:pStyle w:val="ListParagraph"/>
         <w:numPr>
-          <w:ilvl w:val="0"/>
+          <w:ilvl w:val="1"/>
           <w:numId w:val="1"/>
         </w:numPr>
       </w:pPr>
@@ -955,15 +884,7 @@
         <w:t>Buying a resource costs 2 coins plus the number of resources your opponent has of that type -&gt; you only get that resource for 1 turn</w:t>
       </w:r>
       <w:r>
-        <w:t xml:space="preserve">, there is no limit in </w:t>
-      </w:r>
-      <w:proofErr w:type="gramStart"/>
-      <w:r>
-        <w:t>amount</w:t>
-      </w:r>
-      <w:proofErr w:type="gramEnd"/>
-      <w:r>
-        <w:t xml:space="preserve"> of resources to buy, thus separate action for buying needed (not nested in constructing a card)</w:t>
+        <w:t>, there is no limit in amount of resources to buy, thus separate action for buying needed (not nested in constructing a card)</w:t>
       </w:r>
     </w:p>
     <w:p>
@@ -1054,15 +975,7 @@
         </w:numPr>
       </w:pPr>
       <w:r>
-        <w:t xml:space="preserve">Constructing a card which has a symbol as </w:t>
-      </w:r>
-      <w:proofErr w:type="gramStart"/>
-      <w:r>
-        <w:t>prerequisite</w:t>
-      </w:r>
-      <w:proofErr w:type="gramEnd"/>
-      <w:r>
-        <w:t xml:space="preserve"> and you own the card with the respective symbol allows you to build that card for free -&gt; (no material/coin costs)</w:t>
+        <w:t>Constructing a card which has a symbol as prerequisite and you own the card with the respective symbol allows you to build that card for free -&gt; (no material/coin costs)</w:t>
       </w:r>
     </w:p>
     <w:p>
@@ -1114,35 +1027,19 @@
         <w:t>conflict pawn</w:t>
       </w:r>
       <w:r>
-        <w:t xml:space="preserve"> is moved all the way to the </w:t>
-      </w:r>
-      <w:proofErr w:type="gramStart"/>
-      <w:r>
-        <w:t>opponents</w:t>
-      </w:r>
-      <w:proofErr w:type="gramEnd"/>
-      <w:r>
-        <w:t xml:space="preserve"> side -&gt; you immediately win</w:t>
-      </w:r>
-    </w:p>
-    <w:p>
-      <w:pPr>
-        <w:pStyle w:val="ListParagraph"/>
-        <w:numPr>
-          <w:ilvl w:val="1"/>
-          <w:numId w:val="1"/>
-        </w:numPr>
-      </w:pPr>
-      <w:r>
-        <w:t xml:space="preserve">Player with weakest military chooses who begins the new age (if </w:t>
-      </w:r>
-      <w:proofErr w:type="spellStart"/>
-      <w:r>
-        <w:t>its</w:t>
-      </w:r>
-      <w:proofErr w:type="spellEnd"/>
-      <w:r>
-        <w:t xml:space="preserve"> in the centre, the player who played a card last will play first)</w:t>
+        <w:t xml:space="preserve"> is moved all the way to the opponents side -&gt; you immediately win</w:t>
+      </w:r>
+    </w:p>
+    <w:p>
+      <w:pPr>
+        <w:pStyle w:val="ListParagraph"/>
+        <w:numPr>
+          <w:ilvl w:val="1"/>
+          <w:numId w:val="1"/>
+        </w:numPr>
+      </w:pPr>
+      <w:r>
+        <w:t>Player with weakest military chooses who begins the new age (if its in the centre, the player who played a card last will play first)</w:t>
       </w:r>
     </w:p>
     <w:p>
@@ -1229,15 +1126,7 @@
         <w:t>Victory points awarded by Guild cards for each e.g. red card are awarded and counted up at the end of the game -&gt; count towards all red cards that the player has at the end of the game not at the current time when it is played</w:t>
       </w:r>
       <w:r>
-        <w:t xml:space="preserve"> (one victory point for each red card in the city with the </w:t>
-      </w:r>
-      <w:proofErr w:type="gramStart"/>
-      <w:r>
-        <w:t>most red</w:t>
-      </w:r>
-      <w:proofErr w:type="gramEnd"/>
-      <w:r>
-        <w:t xml:space="preserve"> cards)</w:t>
+        <w:t xml:space="preserve"> (one victory point for each red card in the city with the most red cards)</w:t>
       </w:r>
     </w:p>
     <w:p/>
@@ -1272,43 +1161,19 @@
         </w:numPr>
       </w:pPr>
       <w:r>
-        <w:t xml:space="preserve">Replaced pandas </w:t>
-      </w:r>
-      <w:proofErr w:type="spellStart"/>
-      <w:r>
-        <w:t>dataframe</w:t>
-      </w:r>
-      <w:proofErr w:type="spellEnd"/>
-      <w:r>
-        <w:t xml:space="preserve"> with </w:t>
-      </w:r>
-      <w:proofErr w:type="spellStart"/>
-      <w:r>
-        <w:t>numpy</w:t>
-      </w:r>
-      <w:proofErr w:type="spellEnd"/>
-      <w:r>
-        <w:t xml:space="preserve"> arrays</w:t>
-      </w:r>
-    </w:p>
-    <w:p>
-      <w:pPr>
-        <w:pStyle w:val="ListParagraph"/>
-        <w:numPr>
-          <w:ilvl w:val="0"/>
-          <w:numId w:val="1"/>
-        </w:numPr>
-      </w:pPr>
-      <w:r>
-        <w:t xml:space="preserve">Configured </w:t>
-      </w:r>
-      <w:proofErr w:type="spellStart"/>
-      <w:r>
-        <w:t>card_constructable</w:t>
-      </w:r>
-      <w:proofErr w:type="spellEnd"/>
-      <w:r>
-        <w:t xml:space="preserve"> function to only allow constructing cards when enough money</w:t>
+        <w:t>Replaced pandas dataframe with numpy arrays</w:t>
+      </w:r>
+    </w:p>
+    <w:p>
+      <w:pPr>
+        <w:pStyle w:val="ListParagraph"/>
+        <w:numPr>
+          <w:ilvl w:val="0"/>
+          <w:numId w:val="1"/>
+        </w:numPr>
+      </w:pPr>
+      <w:r>
+        <w:t>Configured card_constructable function to only allow constructing cards when enough money</w:t>
       </w:r>
       <w:r>
         <w:t xml:space="preserve"> or resources</w:t>
@@ -1332,15 +1197,7 @@
         </w:numPr>
       </w:pPr>
       <w:r>
-        <w:t xml:space="preserve">Configured </w:t>
-      </w:r>
-      <w:proofErr w:type="spellStart"/>
-      <w:r>
-        <w:t>construct_card</w:t>
-      </w:r>
-      <w:proofErr w:type="spellEnd"/>
-      <w:r>
-        <w:t xml:space="preserve"> to decrease coins when card is constructed</w:t>
+        <w:t>Configured construct_card to decrease coins when card is constructed</w:t>
       </w:r>
     </w:p>
     <w:p>
@@ -1579,6 +1436,78 @@
       </w:pPr>
       <w:r>
         <w:t>Implemented victory points of conflict pawn</w:t>
+      </w:r>
+    </w:p>
+    <w:p>
+      <w:pPr>
+        <w:pStyle w:val="ListParagraph"/>
+        <w:numPr>
+          <w:ilvl w:val="0"/>
+          <w:numId w:val="1"/>
+        </w:numPr>
+      </w:pPr>
+      <w:r>
+        <w:t>Fixed 3 cards which were wrong in excels</w:t>
+      </w:r>
+    </w:p>
+    <w:p>
+      <w:pPr>
+        <w:pStyle w:val="ListParagraph"/>
+        <w:numPr>
+          <w:ilvl w:val="0"/>
+          <w:numId w:val="1"/>
+        </w:numPr>
+      </w:pPr>
+      <w:r>
+        <w:t>Fixed issue with green cards not giving victory points</w:t>
+      </w:r>
+    </w:p>
+    <w:p>
+      <w:pPr>
+        <w:pStyle w:val="ListParagraph"/>
+        <w:numPr>
+          <w:ilvl w:val="0"/>
+          <w:numId w:val="1"/>
+        </w:numPr>
+      </w:pPr>
+      <w:r>
+        <w:t>Visual coin indicator</w:t>
+      </w:r>
+    </w:p>
+    <w:p>
+      <w:pPr>
+        <w:pStyle w:val="ListParagraph"/>
+        <w:numPr>
+          <w:ilvl w:val="0"/>
+          <w:numId w:val="1"/>
+        </w:numPr>
+      </w:pPr>
+      <w:r>
+        <w:t>Handle civilian Victory:</w:t>
+      </w:r>
+    </w:p>
+    <w:p>
+      <w:pPr>
+        <w:pStyle w:val="ListParagraph"/>
+        <w:numPr>
+          <w:ilvl w:val="1"/>
+          <w:numId w:val="1"/>
+        </w:numPr>
+      </w:pPr>
+      <w:r>
+        <w:t>Handle victory points for each set of 3 coins</w:t>
+      </w:r>
+    </w:p>
+    <w:p>
+      <w:pPr>
+        <w:pStyle w:val="ListParagraph"/>
+        <w:numPr>
+          <w:ilvl w:val="1"/>
+          <w:numId w:val="1"/>
+        </w:numPr>
+      </w:pPr>
+      <w:r>
+        <w:t>In case of tie -&gt; player with most blue buildings, if that ties as well -&gt; draw</w:t>
       </w:r>
     </w:p>
     <w:p/>
@@ -1613,6 +1542,18 @@
         </w:numPr>
       </w:pPr>
       <w:r>
+        <w:t>Handle civilian Victory:</w:t>
+      </w:r>
+    </w:p>
+    <w:p>
+      <w:pPr>
+        <w:pStyle w:val="ListParagraph"/>
+        <w:numPr>
+          <w:ilvl w:val="1"/>
+          <w:numId w:val="1"/>
+        </w:numPr>
+      </w:pPr>
+      <w:r>
         <w:t>Handle victory points for purple cards at end of game</w:t>
       </w:r>
     </w:p>
@@ -1620,6 +1561,30 @@
       <w:pPr>
         <w:pStyle w:val="ListParagraph"/>
         <w:numPr>
+          <w:ilvl w:val="1"/>
+          <w:numId w:val="1"/>
+        </w:numPr>
+      </w:pPr>
+      <w:r>
+        <w:t>Handle victory points from Wonders</w:t>
+      </w:r>
+    </w:p>
+    <w:p>
+      <w:pPr>
+        <w:pStyle w:val="ListParagraph"/>
+        <w:numPr>
+          <w:ilvl w:val="1"/>
+          <w:numId w:val="1"/>
+        </w:numPr>
+      </w:pPr>
+      <w:r>
+        <w:t>Handle victory points from Progress Tokens</w:t>
+      </w:r>
+    </w:p>
+    <w:p>
+      <w:pPr>
+        <w:pStyle w:val="ListParagraph"/>
+        <w:numPr>
           <w:ilvl w:val="0"/>
           <w:numId w:val="1"/>
         </w:numPr>
@@ -1643,7 +1608,49 @@
         </w:numPr>
       </w:pPr>
       <w:r>
-        <w:t>Check if all cards in excel and pictures match actual game</w:t>
+        <w:t xml:space="preserve">Look into turning over turn when age is over -&gt; </w:t>
+      </w:r>
+      <w:r>
+        <w:t>player with weakest military chooses (or last player when military_track = 0) e.g. could let the choosing player start to play normally but offer him the option just once to turn over to other player (self.turnover_variable = 1 when progress_age)</w:t>
+      </w:r>
+    </w:p>
+    <w:p>
+      <w:pPr>
+        <w:pStyle w:val="ListParagraph"/>
+        <w:numPr>
+          <w:ilvl w:val="0"/>
+          <w:numId w:val="1"/>
+        </w:numPr>
+      </w:pPr>
+      <w:r>
+        <w:t>Create scientific victory</w:t>
+      </w:r>
+    </w:p>
+    <w:p>
+      <w:pPr>
+        <w:pStyle w:val="ListParagraph"/>
+        <w:numPr>
+          <w:ilvl w:val="0"/>
+          <w:numId w:val="1"/>
+        </w:numPr>
+      </w:pPr>
+      <w:r>
+        <w:t xml:space="preserve">Create science tokens, token slots on board, randomly drafting 5, token slots of players, all token effects, select token functionality if 2 of same science symbol owned, create excel representing the effects of science tokens, </w:t>
+      </w:r>
+      <w:r>
+        <w:t>display tokens on board based on availability, command line indicator of tokens?, command line indicator of owned tokens, visual indicator of owned tokens</w:t>
+      </w:r>
+    </w:p>
+    <w:p>
+      <w:pPr>
+        <w:pStyle w:val="ListParagraph"/>
+        <w:numPr>
+          <w:ilvl w:val="0"/>
+          <w:numId w:val="1"/>
+        </w:numPr>
+      </w:pPr>
+      <w:r>
+        <w:t>Handle all wonders functionality</w:t>
       </w:r>
     </w:p>
     <w:sectPr>

</xml_diff>

<commit_message>
Added visual representation of tokens on board and for players
</commit_message>
<xml_diff>
--- a/Initial Game State.docx
+++ b/Initial Game State.docx
@@ -17,7 +17,6 @@
         <w:t xml:space="preserve">State of game when it was forked from master </w:t>
       </w:r>
       <w:hyperlink r:id="rId5" w:history="1">
-        <w:proofErr w:type="spellStart"/>
         <w:r>
           <w:rPr>
             <w:rStyle w:val="Hyperlink"/>
@@ -26,7 +25,6 @@
           </w:rPr>
           <w:t>ygoduelistharry</w:t>
         </w:r>
-        <w:proofErr w:type="spellEnd"/>
       </w:hyperlink>
       <w:r>
         <w:rPr>
@@ -79,15 +77,7 @@
         </w:numPr>
       </w:pPr>
       <w:r>
-        <w:t>Included .</w:t>
-      </w:r>
-      <w:proofErr w:type="spellStart"/>
-      <w:r>
-        <w:t>py</w:t>
-      </w:r>
-      <w:proofErr w:type="spellEnd"/>
-      <w:r>
-        <w:t xml:space="preserve"> file which contains a basic version of the game and can be run in command line with player input switching between 2 players</w:t>
+        <w:t>Included .py file which contains a basic version of the game and can be run in command line with player input switching between 2 players</w:t>
       </w:r>
     </w:p>
     <w:p>
@@ -412,121 +402,101 @@
         </w:numPr>
       </w:pPr>
       <w:r>
+        <w:t>Class CardSlot:</w:t>
+      </w:r>
+    </w:p>
+    <w:p>
+      <w:pPr>
+        <w:pStyle w:val="ListParagraph"/>
+        <w:numPr>
+          <w:ilvl w:val="1"/>
+          <w:numId w:val="1"/>
+        </w:numPr>
+      </w:pPr>
+      <w:r>
+        <w:t>Define a card slot on board to represent selectability, visibility, etc.</w:t>
+      </w:r>
+    </w:p>
+    <w:p>
+      <w:pPr>
+        <w:pStyle w:val="ListParagraph"/>
+        <w:numPr>
+          <w:ilvl w:val="1"/>
+          <w:numId w:val="1"/>
+        </w:numPr>
+      </w:pPr>
+      <w:r>
+        <w:t>Display the Card back to the player as either Hidden or the card based on game state and whether the card is covered or not</w:t>
+      </w:r>
+    </w:p>
+    <w:p>
+      <w:pPr>
+        <w:pStyle w:val="ListParagraph"/>
+        <w:numPr>
+          <w:ilvl w:val="0"/>
+          <w:numId w:val="1"/>
+        </w:numPr>
+      </w:pPr>
+      <w:r>
+        <w:t>Class Player:</w:t>
+      </w:r>
+    </w:p>
+    <w:p>
+      <w:pPr>
+        <w:pStyle w:val="ListParagraph"/>
+        <w:numPr>
+          <w:ilvl w:val="1"/>
+          <w:numId w:val="1"/>
+        </w:numPr>
+      </w:pPr>
+      <w:r>
+        <w:t>Define a class for play to track tableau cards, money, etc.</w:t>
+      </w:r>
+    </w:p>
+    <w:p>
+      <w:pPr>
+        <w:pStyle w:val="ListParagraph"/>
+        <w:numPr>
+          <w:ilvl w:val="1"/>
+          <w:numId w:val="1"/>
+        </w:numPr>
+      </w:pPr>
+      <w:r>
+        <w:t xml:space="preserve">Creates and sets initial variable for players such as coins, </w:t>
+      </w:r>
+      <w:r>
+        <w:t>victory_points</w:t>
+      </w:r>
+      <w:r>
+        <w:t>, clay, etc.</w:t>
+      </w:r>
+    </w:p>
+    <w:p>
+      <w:pPr>
+        <w:pStyle w:val="ListParagraph"/>
+        <w:numPr>
+          <w:ilvl w:val="1"/>
+          <w:numId w:val="1"/>
+        </w:numPr>
+      </w:pPr>
+      <w:r>
+        <w:t>Creates a function to construct cards (empty so far)</w:t>
+      </w:r>
+    </w:p>
+    <w:p>
+      <w:pPr>
+        <w:pStyle w:val="ListParagraph"/>
+        <w:numPr>
+          <w:ilvl w:val="0"/>
+          <w:numId w:val="1"/>
+        </w:numPr>
+      </w:pPr>
+      <w:r>
         <w:t xml:space="preserve">Class </w:t>
       </w:r>
-      <w:proofErr w:type="spellStart"/>
-      <w:r>
-        <w:t>CardSlot</w:t>
-      </w:r>
-      <w:proofErr w:type="spellEnd"/>
-      <w:r>
-        <w:t>:</w:t>
-      </w:r>
-    </w:p>
-    <w:p>
-      <w:pPr>
-        <w:pStyle w:val="ListParagraph"/>
-        <w:numPr>
-          <w:ilvl w:val="1"/>
-          <w:numId w:val="1"/>
-        </w:numPr>
-      </w:pPr>
-      <w:r>
-        <w:t xml:space="preserve">Define a card slot on board to represent </w:t>
-      </w:r>
-      <w:proofErr w:type="spellStart"/>
-      <w:r>
-        <w:t>selectability</w:t>
-      </w:r>
-      <w:proofErr w:type="spellEnd"/>
-      <w:r>
-        <w:t>, visibility, etc.</w:t>
-      </w:r>
-    </w:p>
-    <w:p>
-      <w:pPr>
-        <w:pStyle w:val="ListParagraph"/>
-        <w:numPr>
-          <w:ilvl w:val="1"/>
-          <w:numId w:val="1"/>
-        </w:numPr>
-      </w:pPr>
-      <w:r>
-        <w:t>Display the Card back to the player as either Hidden or the card based on game state and whether the card is covered or not</w:t>
-      </w:r>
-    </w:p>
-    <w:p>
-      <w:pPr>
-        <w:pStyle w:val="ListParagraph"/>
-        <w:numPr>
-          <w:ilvl w:val="0"/>
-          <w:numId w:val="1"/>
-        </w:numPr>
-      </w:pPr>
-      <w:r>
-        <w:t>Class Player:</w:t>
-      </w:r>
-    </w:p>
-    <w:p>
-      <w:pPr>
-        <w:pStyle w:val="ListParagraph"/>
-        <w:numPr>
-          <w:ilvl w:val="1"/>
-          <w:numId w:val="1"/>
-        </w:numPr>
-      </w:pPr>
-      <w:r>
-        <w:t>Define a class for play to track tableau cards, money, etc.</w:t>
-      </w:r>
-    </w:p>
-    <w:p>
-      <w:pPr>
-        <w:pStyle w:val="ListParagraph"/>
-        <w:numPr>
-          <w:ilvl w:val="1"/>
-          <w:numId w:val="1"/>
-        </w:numPr>
-      </w:pPr>
-      <w:r>
-        <w:t xml:space="preserve">Creates and sets initial variable for players such as coins, </w:t>
-      </w:r>
-      <w:proofErr w:type="spellStart"/>
-      <w:r>
-        <w:t>victory_points</w:t>
-      </w:r>
-      <w:proofErr w:type="spellEnd"/>
-      <w:r>
-        <w:t>, clay, etc.</w:t>
-      </w:r>
-    </w:p>
-    <w:p>
-      <w:pPr>
-        <w:pStyle w:val="ListParagraph"/>
-        <w:numPr>
-          <w:ilvl w:val="1"/>
-          <w:numId w:val="1"/>
-        </w:numPr>
-      </w:pPr>
-      <w:r>
-        <w:t>Creates a function to construct cards (empty so far)</w:t>
-      </w:r>
-    </w:p>
-    <w:p>
-      <w:pPr>
-        <w:pStyle w:val="ListParagraph"/>
-        <w:numPr>
-          <w:ilvl w:val="0"/>
-          <w:numId w:val="1"/>
-        </w:numPr>
-      </w:pPr>
-      <w:r>
-        <w:t xml:space="preserve">Class </w:t>
-      </w:r>
-      <w:proofErr w:type="spellStart"/>
       <w:r>
         <w:t>StateVariables</w:t>
       </w:r>
-      <w:proofErr w:type="spellEnd"/>
       <w:r>
         <w:t>:</w:t>
       </w:r>
@@ -619,15 +589,7 @@
         </w:numPr>
       </w:pPr>
       <w:r>
-        <w:t xml:space="preserve">Takes </w:t>
-      </w:r>
-      <w:proofErr w:type="spellStart"/>
-      <w:r>
-        <w:t>dataframe</w:t>
-      </w:r>
-      <w:proofErr w:type="spellEnd"/>
-      <w:r>
-        <w:t xml:space="preserve"> of all cards and creates list of card objects representing the board for a given age</w:t>
+        <w:t>Takes dataframe of all cards and creates list of card objects representing the board for a given age</w:t>
       </w:r>
     </w:p>
     <w:p>
@@ -709,11 +671,9 @@
           <w:numId w:val="1"/>
         </w:numPr>
       </w:pPr>
-      <w:proofErr w:type="spellStart"/>
       <w:r>
         <w:t>card_constructable</w:t>
       </w:r>
-      <w:proofErr w:type="spellEnd"/>
       <w:r>
         <w:t xml:space="preserve"> function to check whether card is constructable given state and cost</w:t>
       </w:r>
@@ -726,11 +686,9 @@
           <w:numId w:val="1"/>
         </w:numPr>
       </w:pPr>
-      <w:proofErr w:type="spellStart"/>
       <w:r>
         <w:t>construct_card</w:t>
       </w:r>
-      <w:proofErr w:type="spellEnd"/>
       <w:r>
         <w:t xml:space="preserve"> function to pay resources, add card to board, gain benefit</w:t>
       </w:r>
@@ -755,13 +713,8 @@
           <w:numId w:val="1"/>
         </w:numPr>
       </w:pPr>
-      <w:proofErr w:type="spellStart"/>
-      <w:r>
-        <w:t>valid_moves</w:t>
-      </w:r>
-      <w:proofErr w:type="spellEnd"/>
-      <w:r>
-        <w:t xml:space="preserve"> function returns list of valid moves for current player</w:t>
+      <w:r>
+        <w:t>valid_moves function returns list of valid moves for current player</w:t>
       </w:r>
     </w:p>
     <w:p>
@@ -1086,15 +1039,7 @@
         </w:numPr>
       </w:pPr>
       <w:r>
-        <w:t xml:space="preserve">Player with weakest military chooses who begins the new age (if </w:t>
-      </w:r>
-      <w:proofErr w:type="spellStart"/>
-      <w:r>
-        <w:t>its</w:t>
-      </w:r>
-      <w:proofErr w:type="spellEnd"/>
-      <w:r>
-        <w:t xml:space="preserve"> in the centre, the player who played a card last will play first)</w:t>
+        <w:t>Player with weakest military chooses who begins the new age (if its in the centre, the player who played a card last will play first)</w:t>
       </w:r>
     </w:p>
     <w:p>
@@ -1216,43 +1161,19 @@
         </w:numPr>
       </w:pPr>
       <w:r>
-        <w:t xml:space="preserve">Replaced pandas </w:t>
-      </w:r>
-      <w:proofErr w:type="spellStart"/>
-      <w:r>
-        <w:t>dataframe</w:t>
-      </w:r>
-      <w:proofErr w:type="spellEnd"/>
-      <w:r>
-        <w:t xml:space="preserve"> with </w:t>
-      </w:r>
-      <w:proofErr w:type="spellStart"/>
-      <w:r>
-        <w:t>numpy</w:t>
-      </w:r>
-      <w:proofErr w:type="spellEnd"/>
-      <w:r>
-        <w:t xml:space="preserve"> arrays</w:t>
-      </w:r>
-    </w:p>
-    <w:p>
-      <w:pPr>
-        <w:pStyle w:val="ListParagraph"/>
-        <w:numPr>
-          <w:ilvl w:val="0"/>
-          <w:numId w:val="1"/>
-        </w:numPr>
-      </w:pPr>
-      <w:r>
-        <w:t xml:space="preserve">Configured </w:t>
-      </w:r>
-      <w:proofErr w:type="spellStart"/>
-      <w:r>
-        <w:t>card_constructable</w:t>
-      </w:r>
-      <w:proofErr w:type="spellEnd"/>
-      <w:r>
-        <w:t xml:space="preserve"> function to only allow constructing cards when enough money</w:t>
+        <w:t>Replaced pandas dataframe with numpy arrays</w:t>
+      </w:r>
+    </w:p>
+    <w:p>
+      <w:pPr>
+        <w:pStyle w:val="ListParagraph"/>
+        <w:numPr>
+          <w:ilvl w:val="0"/>
+          <w:numId w:val="1"/>
+        </w:numPr>
+      </w:pPr>
+      <w:r>
+        <w:t>Configured card_constructable function to only allow constructing cards when enough money</w:t>
       </w:r>
       <w:r>
         <w:t xml:space="preserve"> or resources</w:t>
@@ -1276,15 +1197,7 @@
         </w:numPr>
       </w:pPr>
       <w:r>
-        <w:t xml:space="preserve">Configured </w:t>
-      </w:r>
-      <w:proofErr w:type="spellStart"/>
-      <w:r>
-        <w:t>construct_card</w:t>
-      </w:r>
-      <w:proofErr w:type="spellEnd"/>
-      <w:r>
-        <w:t xml:space="preserve"> to decrease coins when card is constructed</w:t>
+        <w:t>Configured construct_card to decrease coins when card is constructed</w:t>
       </w:r>
     </w:p>
     <w:p>
@@ -1642,16 +1555,35 @@
         </w:numPr>
       </w:pPr>
       <w:r>
-        <w:t xml:space="preserve">Look into turning over turn when age is over -&gt; player with weakest military chooses (or last player when </w:t>
-      </w:r>
-      <w:proofErr w:type="spellStart"/>
-      <w:r>
-        <w:t>military_track</w:t>
-      </w:r>
-      <w:proofErr w:type="spellEnd"/>
-      <w:r>
-        <w:t xml:space="preserve"> = 0)</w:t>
-      </w:r>
+        <w:t>Look into turning over turn when age is over -&gt; player with weakest military chooses (or last player when military_track = 0)</w:t>
+      </w:r>
+    </w:p>
+    <w:p>
+      <w:pPr>
+        <w:pStyle w:val="ListParagraph"/>
+        <w:numPr>
+          <w:ilvl w:val="0"/>
+          <w:numId w:val="1"/>
+        </w:numPr>
+      </w:pPr>
+      <w:r>
+        <w:t>Create progress tokens, token slots on board, randomly drafting 5, token slots of players, select token functionality if 2 of same science symbol owned, create excel representing the effects of science tokens,</w:t>
+      </w:r>
+      <w:r>
+        <w:t xml:space="preserve"> </w:t>
+      </w:r>
+      <w:r>
+        <w:t xml:space="preserve">command line indicator of tokens?, command line indicator of owned tokens </w:t>
+      </w:r>
+    </w:p>
+    <w:p>
+      <w:pPr>
+        <w:pStyle w:val="ListParagraph"/>
+        <w:numPr>
+          <w:ilvl w:val="0"/>
+          <w:numId w:val="1"/>
+        </w:numPr>
+      </w:pPr>
     </w:p>
     <w:p/>
     <w:p>
@@ -1685,27 +1617,6 @@
         </w:numPr>
       </w:pPr>
       <w:r>
-        <w:t>Test purple cards victory points some more</w:t>
-      </w:r>
-    </w:p>
-    <w:p>
-      <w:pPr>
-        <w:pStyle w:val="ListParagraph"/>
-        <w:numPr>
-          <w:ilvl w:val="0"/>
-          <w:numId w:val="1"/>
-        </w:numPr>
-      </w:pPr>
-    </w:p>
-    <w:p>
-      <w:pPr>
-        <w:pStyle w:val="ListParagraph"/>
-        <w:numPr>
-          <w:ilvl w:val="0"/>
-          <w:numId w:val="1"/>
-        </w:numPr>
-      </w:pPr>
-      <w:r>
         <w:t>Handle civilian Victory:</w:t>
       </w:r>
     </w:p>
@@ -1771,17 +1682,71 @@
           <w:numId w:val="1"/>
         </w:numPr>
       </w:pPr>
-      <w:r>
-        <w:t xml:space="preserve">Create </w:t>
-      </w:r>
-      <w:r>
-        <w:t>progress</w:t>
-      </w:r>
-      <w:r>
-        <w:t xml:space="preserve"> tokens, token slots on board, randomly drafting 5, token slots of players, all token effects, select token functionality if 2 of same science symbol owned, create excel representing the effects of science tokens, </w:t>
-      </w:r>
-      <w:r>
-        <w:t>display tokens on board based on availability, command line indicator of tokens?, command line indicator of owned tokens, visual indicator of owned tokens</w:t>
+    </w:p>
+    <w:p>
+      <w:pPr>
+        <w:pStyle w:val="ListParagraph"/>
+        <w:numPr>
+          <w:ilvl w:val="0"/>
+          <w:numId w:val="1"/>
+        </w:numPr>
+      </w:pPr>
+      <w:r>
+        <w:t>Consolidate show function into 1 larger function</w:t>
+      </w:r>
+    </w:p>
+    <w:p>
+      <w:pPr>
+        <w:pStyle w:val="ListParagraph"/>
+        <w:numPr>
+          <w:ilvl w:val="0"/>
+          <w:numId w:val="1"/>
+        </w:numPr>
+      </w:pPr>
+      <w:r>
+        <w:t>Create all token effects</w:t>
+      </w:r>
+    </w:p>
+    <w:p>
+      <w:pPr>
+        <w:pStyle w:val="ListParagraph"/>
+        <w:numPr>
+          <w:ilvl w:val="0"/>
+          <w:numId w:val="1"/>
+        </w:numPr>
+      </w:pPr>
+      <w:r>
+        <w:t>Visually display</w:t>
+      </w:r>
+      <w:r>
+        <w:t xml:space="preserve"> tokens on board based on availability</w:t>
+      </w:r>
+    </w:p>
+    <w:p>
+      <w:pPr>
+        <w:pStyle w:val="ListParagraph"/>
+        <w:numPr>
+          <w:ilvl w:val="0"/>
+          <w:numId w:val="1"/>
+        </w:numPr>
+      </w:pPr>
+      <w:r>
+        <w:t>V</w:t>
+      </w:r>
+      <w:r>
+        <w:t>isual indicator of owned tokens</w:t>
+      </w:r>
+    </w:p>
+    <w:p>
+      <w:pPr>
+        <w:pStyle w:val="ListParagraph"/>
+        <w:numPr>
+          <w:ilvl w:val="0"/>
+          <w:numId w:val="1"/>
+        </w:numPr>
+      </w:pPr>
+      <w:r>
+        <w:t>Stack player cards based on color to make representation more compact</w:t>
       </w:r>
     </w:p>
     <w:p>

</xml_diff>

<commit_message>
Created all token effects (except Architecture and Theology)
</commit_message>
<xml_diff>
--- a/Initial Game State.docx
+++ b/Initial Game State.docx
@@ -17,6 +17,7 @@
         <w:t xml:space="preserve">State of game when it was forked from master </w:t>
       </w:r>
       <w:hyperlink r:id="rId5" w:history="1">
+        <w:proofErr w:type="spellStart"/>
         <w:r>
           <w:rPr>
             <w:rStyle w:val="Hyperlink"/>
@@ -25,6 +26,7 @@
           </w:rPr>
           <w:t>ygoduelistharry</w:t>
         </w:r>
+        <w:proofErr w:type="spellEnd"/>
       </w:hyperlink>
       <w:r>
         <w:rPr>
@@ -77,7 +79,15 @@
         </w:numPr>
       </w:pPr>
       <w:r>
-        <w:t>Included .py file which contains a basic version of the game and can be run in command line with player input switching between 2 players</w:t>
+        <w:t>Included .</w:t>
+      </w:r>
+      <w:proofErr w:type="spellStart"/>
+      <w:r>
+        <w:t>py</w:t>
+      </w:r>
+      <w:proofErr w:type="spellEnd"/>
+      <w:r>
+        <w:t xml:space="preserve"> file which contains a basic version of the game and can be run in command line with player input switching between 2 players</w:t>
       </w:r>
     </w:p>
     <w:p>
@@ -246,7 +256,15 @@
         </w:numPr>
       </w:pPr>
       <w:r>
-        <w:t>Get player, opponent and age variables</w:t>
+        <w:t xml:space="preserve">Get player, </w:t>
+      </w:r>
+      <w:proofErr w:type="gramStart"/>
+      <w:r>
+        <w:t>opponent</w:t>
+      </w:r>
+      <w:proofErr w:type="gramEnd"/>
+      <w:r>
+        <w:t xml:space="preserve"> and age variables</w:t>
       </w:r>
     </w:p>
     <w:p>
@@ -390,43 +408,75 @@
         <w:t xml:space="preserve">Sets the variables for the </w:t>
       </w:r>
       <w:r>
-        <w:t xml:space="preserve">card which are filled from the CSV file later on </w:t>
-      </w:r>
-    </w:p>
-    <w:p>
-      <w:pPr>
-        <w:pStyle w:val="ListParagraph"/>
-        <w:numPr>
-          <w:ilvl w:val="0"/>
-          <w:numId w:val="1"/>
-        </w:numPr>
-      </w:pPr>
-      <w:r>
-        <w:t>Class CardSlot:</w:t>
-      </w:r>
-    </w:p>
-    <w:p>
-      <w:pPr>
-        <w:pStyle w:val="ListParagraph"/>
-        <w:numPr>
-          <w:ilvl w:val="1"/>
-          <w:numId w:val="1"/>
-        </w:numPr>
-      </w:pPr>
-      <w:r>
-        <w:t>Define a card slot on board to represent selectability, visibility, etc.</w:t>
-      </w:r>
-    </w:p>
-    <w:p>
-      <w:pPr>
-        <w:pStyle w:val="ListParagraph"/>
-        <w:numPr>
-          <w:ilvl w:val="1"/>
-          <w:numId w:val="1"/>
-        </w:numPr>
-      </w:pPr>
-      <w:r>
-        <w:t>Display the Card back to the player as either Hidden or the card based on game state and whether the card is covered or not</w:t>
+        <w:t xml:space="preserve">card which are filled from the CSV file </w:t>
+      </w:r>
+      <w:proofErr w:type="gramStart"/>
+      <w:r>
+        <w:t>later on</w:t>
+      </w:r>
+      <w:proofErr w:type="gramEnd"/>
+      <w:r>
+        <w:t xml:space="preserve"> </w:t>
+      </w:r>
+    </w:p>
+    <w:p>
+      <w:pPr>
+        <w:pStyle w:val="ListParagraph"/>
+        <w:numPr>
+          <w:ilvl w:val="0"/>
+          <w:numId w:val="1"/>
+        </w:numPr>
+      </w:pPr>
+      <w:r>
+        <w:t xml:space="preserve">Class </w:t>
+      </w:r>
+      <w:proofErr w:type="spellStart"/>
+      <w:r>
+        <w:t>CardSlot</w:t>
+      </w:r>
+      <w:proofErr w:type="spellEnd"/>
+      <w:r>
+        <w:t>:</w:t>
+      </w:r>
+    </w:p>
+    <w:p>
+      <w:pPr>
+        <w:pStyle w:val="ListParagraph"/>
+        <w:numPr>
+          <w:ilvl w:val="1"/>
+          <w:numId w:val="1"/>
+        </w:numPr>
+      </w:pPr>
+      <w:r>
+        <w:t xml:space="preserve">Define a card slot on board to represent </w:t>
+      </w:r>
+      <w:proofErr w:type="spellStart"/>
+      <w:r>
+        <w:t>selectability</w:t>
+      </w:r>
+      <w:proofErr w:type="spellEnd"/>
+      <w:r>
+        <w:t>, visibility, etc.</w:t>
+      </w:r>
+    </w:p>
+    <w:p>
+      <w:pPr>
+        <w:pStyle w:val="ListParagraph"/>
+        <w:numPr>
+          <w:ilvl w:val="1"/>
+          <w:numId w:val="1"/>
+        </w:numPr>
+      </w:pPr>
+      <w:r>
+        <w:t xml:space="preserve">Display the Card back to the player as either </w:t>
+      </w:r>
+      <w:proofErr w:type="gramStart"/>
+      <w:r>
+        <w:t>Hidden</w:t>
+      </w:r>
+      <w:proofErr w:type="gramEnd"/>
+      <w:r>
+        <w:t xml:space="preserve"> or the card based on game state and whether the card is covered or not</w:t>
       </w:r>
     </w:p>
     <w:p>
@@ -464,9 +514,11 @@
       <w:r>
         <w:t xml:space="preserve">Creates and sets initial variable for players such as coins, </w:t>
       </w:r>
+      <w:proofErr w:type="spellStart"/>
       <w:r>
         <w:t>victory_points</w:t>
       </w:r>
+      <w:proofErr w:type="spellEnd"/>
       <w:r>
         <w:t>, clay, etc.</w:t>
       </w:r>
@@ -494,9 +546,11 @@
       <w:r>
         <w:t xml:space="preserve">Class </w:t>
       </w:r>
+      <w:proofErr w:type="spellStart"/>
       <w:r>
         <w:t>StateVariables</w:t>
       </w:r>
+      <w:proofErr w:type="spellEnd"/>
       <w:r>
         <w:t>:</w:t>
       </w:r>
@@ -589,7 +643,15 @@
         </w:numPr>
       </w:pPr>
       <w:r>
-        <w:t>Takes dataframe of all cards and creates list of card objects representing the board for a given age</w:t>
+        <w:t xml:space="preserve">Takes </w:t>
+      </w:r>
+      <w:proofErr w:type="spellStart"/>
+      <w:r>
+        <w:t>dataframe</w:t>
+      </w:r>
+      <w:proofErr w:type="spellEnd"/>
+      <w:r>
+        <w:t xml:space="preserve"> of all cards and creates list of card objects representing the board for a given age</w:t>
       </w:r>
     </w:p>
     <w:p>
@@ -671,9 +733,11 @@
           <w:numId w:val="1"/>
         </w:numPr>
       </w:pPr>
+      <w:proofErr w:type="spellStart"/>
       <w:r>
         <w:t>card_constructable</w:t>
       </w:r>
+      <w:proofErr w:type="spellEnd"/>
       <w:r>
         <w:t xml:space="preserve"> function to check whether card is constructable given state and cost</w:t>
       </w:r>
@@ -686,9 +750,11 @@
           <w:numId w:val="1"/>
         </w:numPr>
       </w:pPr>
+      <w:proofErr w:type="spellStart"/>
       <w:r>
         <w:t>construct_card</w:t>
       </w:r>
+      <w:proofErr w:type="spellEnd"/>
       <w:r>
         <w:t xml:space="preserve"> function to pay resources, add card to board, gain benefit</w:t>
       </w:r>
@@ -713,8 +779,13 @@
           <w:numId w:val="1"/>
         </w:numPr>
       </w:pPr>
-      <w:r>
-        <w:t>valid_moves function returns list of valid moves for current player</w:t>
+      <w:proofErr w:type="spellStart"/>
+      <w:r>
+        <w:t>valid_moves</w:t>
+      </w:r>
+      <w:proofErr w:type="spellEnd"/>
+      <w:r>
+        <w:t xml:space="preserve"> function returns list of valid moves for current player</w:t>
       </w:r>
     </w:p>
     <w:p>
@@ -884,7 +955,15 @@
         <w:t>Buying a resource costs 2 coins plus the number of resources your opponent has of that type -&gt; you only get that resource for 1 turn</w:t>
       </w:r>
       <w:r>
-        <w:t>, there is no limit in amount of resources to buy, thus separate action for buying needed (not nested in constructing a card)</w:t>
+        <w:t xml:space="preserve">, there is no limit in </w:t>
+      </w:r>
+      <w:proofErr w:type="gramStart"/>
+      <w:r>
+        <w:t>amount</w:t>
+      </w:r>
+      <w:proofErr w:type="gramEnd"/>
+      <w:r>
+        <w:t xml:space="preserve"> of resources to buy, thus separate action for buying needed (not nested in constructing a card)</w:t>
       </w:r>
     </w:p>
     <w:p>
@@ -975,7 +1054,15 @@
         </w:numPr>
       </w:pPr>
       <w:r>
-        <w:t>Constructing a card which has a symbol as prerequisite and you own the card with the respective symbol allows you to build that card for free -&gt; (no material/coin costs)</w:t>
+        <w:t xml:space="preserve">Constructing a card which has a symbol as </w:t>
+      </w:r>
+      <w:proofErr w:type="gramStart"/>
+      <w:r>
+        <w:t>prerequisite</w:t>
+      </w:r>
+      <w:proofErr w:type="gramEnd"/>
+      <w:r>
+        <w:t xml:space="preserve"> and you own the card with the respective symbol allows you to build that card for free -&gt; (no material/coin costs)</w:t>
       </w:r>
     </w:p>
     <w:p>
@@ -1027,19 +1114,35 @@
         <w:t>conflict pawn</w:t>
       </w:r>
       <w:r>
-        <w:t xml:space="preserve"> is moved all the way to the opponents side -&gt; you immediately win</w:t>
-      </w:r>
-    </w:p>
-    <w:p>
-      <w:pPr>
-        <w:pStyle w:val="ListParagraph"/>
-        <w:numPr>
-          <w:ilvl w:val="1"/>
-          <w:numId w:val="1"/>
-        </w:numPr>
-      </w:pPr>
-      <w:r>
-        <w:t>Player with weakest military chooses who begins the new age (if its in the centre, the player who played a card last will play first)</w:t>
+        <w:t xml:space="preserve"> is moved all the way to the </w:t>
+      </w:r>
+      <w:proofErr w:type="gramStart"/>
+      <w:r>
+        <w:t>opponents</w:t>
+      </w:r>
+      <w:proofErr w:type="gramEnd"/>
+      <w:r>
+        <w:t xml:space="preserve"> side -&gt; you immediately win</w:t>
+      </w:r>
+    </w:p>
+    <w:p>
+      <w:pPr>
+        <w:pStyle w:val="ListParagraph"/>
+        <w:numPr>
+          <w:ilvl w:val="1"/>
+          <w:numId w:val="1"/>
+        </w:numPr>
+      </w:pPr>
+      <w:r>
+        <w:t xml:space="preserve">Player with weakest military chooses who begins the new age (if </w:t>
+      </w:r>
+      <w:proofErr w:type="spellStart"/>
+      <w:r>
+        <w:t>its</w:t>
+      </w:r>
+      <w:proofErr w:type="spellEnd"/>
+      <w:r>
+        <w:t xml:space="preserve"> in the centre, the player who played a card last will play first)</w:t>
       </w:r>
     </w:p>
     <w:p>
@@ -1126,7 +1229,15 @@
         <w:t>Victory points awarded by Guild cards for each e.g. red card are awarded and counted up at the end of the game -&gt; count towards all red cards that the player has at the end of the game not at the current time when it is played</w:t>
       </w:r>
       <w:r>
-        <w:t xml:space="preserve"> (one victory point for each red card in the city with the most red cards)</w:t>
+        <w:t xml:space="preserve"> (one victory point for each red card in the city with the </w:t>
+      </w:r>
+      <w:proofErr w:type="gramStart"/>
+      <w:r>
+        <w:t>most red</w:t>
+      </w:r>
+      <w:proofErr w:type="gramEnd"/>
+      <w:r>
+        <w:t xml:space="preserve"> cards)</w:t>
       </w:r>
     </w:p>
     <w:p/>
@@ -1161,19 +1272,43 @@
         </w:numPr>
       </w:pPr>
       <w:r>
-        <w:t>Replaced pandas dataframe with numpy arrays</w:t>
-      </w:r>
-    </w:p>
-    <w:p>
-      <w:pPr>
-        <w:pStyle w:val="ListParagraph"/>
-        <w:numPr>
-          <w:ilvl w:val="0"/>
-          <w:numId w:val="1"/>
-        </w:numPr>
-      </w:pPr>
-      <w:r>
-        <w:t>Configured card_constructable function to only allow constructing cards when enough money</w:t>
+        <w:t xml:space="preserve">Replaced pandas </w:t>
+      </w:r>
+      <w:proofErr w:type="spellStart"/>
+      <w:r>
+        <w:t>dataframe</w:t>
+      </w:r>
+      <w:proofErr w:type="spellEnd"/>
+      <w:r>
+        <w:t xml:space="preserve"> with </w:t>
+      </w:r>
+      <w:proofErr w:type="spellStart"/>
+      <w:r>
+        <w:t>numpy</w:t>
+      </w:r>
+      <w:proofErr w:type="spellEnd"/>
+      <w:r>
+        <w:t xml:space="preserve"> arrays</w:t>
+      </w:r>
+    </w:p>
+    <w:p>
+      <w:pPr>
+        <w:pStyle w:val="ListParagraph"/>
+        <w:numPr>
+          <w:ilvl w:val="0"/>
+          <w:numId w:val="1"/>
+        </w:numPr>
+      </w:pPr>
+      <w:r>
+        <w:t xml:space="preserve">Configured </w:t>
+      </w:r>
+      <w:proofErr w:type="spellStart"/>
+      <w:r>
+        <w:t>card_constructable</w:t>
+      </w:r>
+      <w:proofErr w:type="spellEnd"/>
+      <w:r>
+        <w:t xml:space="preserve"> function to only allow constructing cards when enough money</w:t>
       </w:r>
       <w:r>
         <w:t xml:space="preserve"> or resources</w:t>
@@ -1197,7 +1332,15 @@
         </w:numPr>
       </w:pPr>
       <w:r>
-        <w:t>Configured construct_card to decrease coins when card is constructed</w:t>
+        <w:t xml:space="preserve">Configured </w:t>
+      </w:r>
+      <w:proofErr w:type="spellStart"/>
+      <w:r>
+        <w:t>construct_card</w:t>
+      </w:r>
+      <w:proofErr w:type="spellEnd"/>
+      <w:r>
+        <w:t xml:space="preserve"> to decrease coins when card is constructed</w:t>
       </w:r>
     </w:p>
     <w:p>
@@ -1555,7 +1698,15 @@
         </w:numPr>
       </w:pPr>
       <w:r>
-        <w:t>Look into turning over turn when age is over -&gt; player with weakest military chooses (or last player when military_track = 0)</w:t>
+        <w:t xml:space="preserve">Look into turning over turn when age is over -&gt; player with weakest military chooses (or last player when </w:t>
+      </w:r>
+      <w:proofErr w:type="spellStart"/>
+      <w:r>
+        <w:t>military_track</w:t>
+      </w:r>
+      <w:proofErr w:type="spellEnd"/>
+      <w:r>
+        <w:t xml:space="preserve"> = 0)</w:t>
       </w:r>
     </w:p>
     <w:p>
@@ -1574,6 +1725,63 @@
       </w:r>
       <w:r>
         <w:t xml:space="preserve">command line indicator of tokens?, command line indicator of owned tokens </w:t>
+      </w:r>
+    </w:p>
+    <w:p>
+      <w:pPr>
+        <w:pStyle w:val="ListParagraph"/>
+        <w:numPr>
+          <w:ilvl w:val="0"/>
+          <w:numId w:val="1"/>
+        </w:numPr>
+      </w:pPr>
+      <w:r>
+        <w:t>Visually display tokens on board based on availability</w:t>
+      </w:r>
+    </w:p>
+    <w:p>
+      <w:pPr>
+        <w:pStyle w:val="ListParagraph"/>
+        <w:numPr>
+          <w:ilvl w:val="0"/>
+          <w:numId w:val="1"/>
+        </w:numPr>
+      </w:pPr>
+      <w:r>
+        <w:t>Visual indicator of owned tokens</w:t>
+      </w:r>
+    </w:p>
+    <w:p>
+      <w:pPr>
+        <w:pStyle w:val="ListParagraph"/>
+        <w:numPr>
+          <w:ilvl w:val="0"/>
+          <w:numId w:val="1"/>
+        </w:numPr>
+      </w:pPr>
+      <w:r>
+        <w:t>Create</w:t>
+      </w:r>
+      <w:r>
+        <w:t>d</w:t>
+      </w:r>
+      <w:r>
+        <w:t xml:space="preserve"> all token effects</w:t>
+      </w:r>
+      <w:r>
+        <w:t xml:space="preserve"> (except </w:t>
+      </w:r>
+      <w:r>
+        <w:t>Architecture</w:t>
+      </w:r>
+      <w:r>
+        <w:t xml:space="preserve"> and </w:t>
+      </w:r>
+      <w:r>
+        <w:t>Theology</w:t>
+      </w:r>
+      <w:r>
+        <w:t>)</w:t>
       </w:r>
     </w:p>
     <w:p>
@@ -1681,72 +1889,126 @@
           <w:ilvl w:val="0"/>
           <w:numId w:val="1"/>
         </w:numPr>
-      </w:pPr>
-    </w:p>
-    <w:p>
-      <w:pPr>
-        <w:pStyle w:val="ListParagraph"/>
-        <w:numPr>
-          <w:ilvl w:val="0"/>
-          <w:numId w:val="1"/>
-        </w:numPr>
-      </w:pPr>
-      <w:r>
-        <w:t>Consolidate show function into 1 larger function</w:t>
-      </w:r>
-    </w:p>
-    <w:p>
-      <w:pPr>
-        <w:pStyle w:val="ListParagraph"/>
-        <w:numPr>
-          <w:ilvl w:val="0"/>
-          <w:numId w:val="1"/>
-        </w:numPr>
-      </w:pPr>
-      <w:r>
-        <w:t>Create all token effects</w:t>
-      </w:r>
-    </w:p>
-    <w:p>
-      <w:pPr>
-        <w:pStyle w:val="ListParagraph"/>
-        <w:numPr>
-          <w:ilvl w:val="0"/>
-          <w:numId w:val="1"/>
-        </w:numPr>
-      </w:pPr>
-      <w:r>
-        <w:t>Visually display</w:t>
-      </w:r>
-      <w:r>
-        <w:t xml:space="preserve"> tokens on board based on availability</w:t>
-      </w:r>
-    </w:p>
-    <w:p>
-      <w:pPr>
-        <w:pStyle w:val="ListParagraph"/>
-        <w:numPr>
-          <w:ilvl w:val="0"/>
-          <w:numId w:val="1"/>
-        </w:numPr>
-      </w:pPr>
-      <w:r>
-        <w:t>V</w:t>
-      </w:r>
-      <w:r>
-        <w:t>isual indicator of owned tokens</w:t>
-      </w:r>
-    </w:p>
-    <w:p>
-      <w:pPr>
-        <w:pStyle w:val="ListParagraph"/>
-        <w:numPr>
-          <w:ilvl w:val="0"/>
-          <w:numId w:val="1"/>
-        </w:numPr>
-      </w:pPr>
-      <w:r>
-        <w:t>Stack player cards based on color to make representation more compact</w:t>
+        <w:rPr>
+          <w:rFonts w:ascii="Calibri" w:eastAsia="Times New Roman" w:hAnsi="Calibri" w:cs="Calibri"/>
+          <w:color w:val="000000"/>
+          <w:kern w:val="0"/>
+          <w:lang w:eastAsia="en-GB"/>
+          <w14:ligatures w14:val="none"/>
+        </w:rPr>
+      </w:pPr>
+      <w:r>
+        <w:t xml:space="preserve">Check if progress token </w:t>
+      </w:r>
+      <w:r>
+        <w:rPr>
+          <w:rFonts w:ascii="Calibri" w:eastAsia="Times New Roman" w:hAnsi="Calibri" w:cs="Calibri"/>
+          <w:color w:val="000000"/>
+          <w:kern w:val="0"/>
+          <w:lang w:eastAsia="en-GB"/>
+          <w14:ligatures w14:val="none"/>
+        </w:rPr>
+        <w:t>Architecture</w:t>
+      </w:r>
+      <w:r>
+        <w:rPr>
+          <w:rFonts w:ascii="Calibri" w:eastAsia="Times New Roman" w:hAnsi="Calibri" w:cs="Calibri"/>
+          <w:color w:val="000000"/>
+          <w:kern w:val="0"/>
+          <w:lang w:eastAsia="en-GB"/>
+          <w14:ligatures w14:val="none"/>
+        </w:rPr>
+        <w:t xml:space="preserve"> reduces wonder cost works</w:t>
+      </w:r>
+    </w:p>
+    <w:p>
+      <w:pPr>
+        <w:pStyle w:val="ListParagraph"/>
+        <w:numPr>
+          <w:ilvl w:val="0"/>
+          <w:numId w:val="1"/>
+        </w:numPr>
+        <w:rPr>
+          <w:rFonts w:ascii="Calibri" w:eastAsia="Times New Roman" w:hAnsi="Calibri" w:cs="Calibri"/>
+          <w:color w:val="000000"/>
+          <w:kern w:val="0"/>
+          <w:lang w:eastAsia="en-GB"/>
+          <w14:ligatures w14:val="none"/>
+        </w:rPr>
+      </w:pPr>
+      <w:r>
+        <w:t xml:space="preserve">Check if progress token </w:t>
+      </w:r>
+      <w:r>
+        <w:rPr>
+          <w:rFonts w:ascii="Calibri" w:eastAsia="Times New Roman" w:hAnsi="Calibri" w:cs="Calibri"/>
+          <w:color w:val="000000"/>
+          <w:kern w:val="0"/>
+          <w:lang w:eastAsia="en-GB"/>
+          <w14:ligatures w14:val="none"/>
+        </w:rPr>
+        <w:t>Theology</w:t>
+      </w:r>
+      <w:r>
+        <w:rPr>
+          <w:rFonts w:ascii="Calibri" w:eastAsia="Times New Roman" w:hAnsi="Calibri" w:cs="Calibri"/>
+          <w:color w:val="000000"/>
+          <w:kern w:val="0"/>
+          <w:lang w:eastAsia="en-GB"/>
+          <w14:ligatures w14:val="none"/>
+        </w:rPr>
+        <w:t xml:space="preserve"> </w:t>
+      </w:r>
+      <w:r>
+        <w:rPr>
+          <w:rFonts w:ascii="Calibri" w:eastAsia="Times New Roman" w:hAnsi="Calibri" w:cs="Calibri"/>
+          <w:color w:val="000000"/>
+          <w:kern w:val="0"/>
+          <w:lang w:eastAsia="en-GB"/>
+          <w14:ligatures w14:val="none"/>
+        </w:rPr>
+        <w:t>granting replay works</w:t>
+      </w:r>
+    </w:p>
+    <w:p>
+      <w:pPr>
+        <w:pStyle w:val="ListParagraph"/>
+        <w:numPr>
+          <w:ilvl w:val="0"/>
+          <w:numId w:val="1"/>
+        </w:numPr>
+      </w:pPr>
+    </w:p>
+    <w:p>
+      <w:pPr>
+        <w:pStyle w:val="ListParagraph"/>
+        <w:numPr>
+          <w:ilvl w:val="0"/>
+          <w:numId w:val="1"/>
+        </w:numPr>
+      </w:pPr>
+      <w:r>
+        <w:t>Change middle row display of Age 3 to correct version</w:t>
+      </w:r>
+    </w:p>
+    <w:p>
+      <w:pPr>
+        <w:pStyle w:val="ListParagraph"/>
+        <w:numPr>
+          <w:ilvl w:val="0"/>
+          <w:numId w:val="1"/>
+        </w:numPr>
+      </w:pPr>
+      <w:r>
+        <w:t xml:space="preserve">Stack player cards based on </w:t>
+      </w:r>
+      <w:proofErr w:type="spellStart"/>
+      <w:r>
+        <w:t>color</w:t>
+      </w:r>
+      <w:proofErr w:type="spellEnd"/>
+      <w:r>
+        <w:t xml:space="preserve"> to make representation more compact</w:t>
       </w:r>
     </w:p>
     <w:p>

</xml_diff>

<commit_message>
Stack player cards based on color to make representation more compact
</commit_message>
<xml_diff>
--- a/Initial Game State.docx
+++ b/Initial Game State.docx
@@ -256,15 +256,7 @@
         </w:numPr>
       </w:pPr>
       <w:r>
-        <w:t xml:space="preserve">Get player, </w:t>
-      </w:r>
-      <w:proofErr w:type="gramStart"/>
-      <w:r>
-        <w:t>opponent</w:t>
-      </w:r>
-      <w:proofErr w:type="gramEnd"/>
-      <w:r>
-        <w:t xml:space="preserve"> and age variables</w:t>
+        <w:t>Get player, opponent and age variables</w:t>
       </w:r>
     </w:p>
     <w:p>
@@ -408,15 +400,7 @@
         <w:t xml:space="preserve">Sets the variables for the </w:t>
       </w:r>
       <w:r>
-        <w:t xml:space="preserve">card which are filled from the CSV file </w:t>
-      </w:r>
-      <w:proofErr w:type="gramStart"/>
-      <w:r>
-        <w:t>later on</w:t>
-      </w:r>
-      <w:proofErr w:type="gramEnd"/>
-      <w:r>
-        <w:t xml:space="preserve"> </w:t>
+        <w:t xml:space="preserve">card which are filled from the CSV file later on </w:t>
       </w:r>
     </w:p>
     <w:p>
@@ -468,15 +452,7 @@
         </w:numPr>
       </w:pPr>
       <w:r>
-        <w:t xml:space="preserve">Display the Card back to the player as either </w:t>
-      </w:r>
-      <w:proofErr w:type="gramStart"/>
-      <w:r>
-        <w:t>Hidden</w:t>
-      </w:r>
-      <w:proofErr w:type="gramEnd"/>
-      <w:r>
-        <w:t xml:space="preserve"> or the card based on game state and whether the card is covered or not</w:t>
+        <w:t>Display the Card back to the player as either Hidden or the card based on game state and whether the card is covered or not</w:t>
       </w:r>
     </w:p>
     <w:p>
@@ -955,15 +931,7 @@
         <w:t>Buying a resource costs 2 coins plus the number of resources your opponent has of that type -&gt; you only get that resource for 1 turn</w:t>
       </w:r>
       <w:r>
-        <w:t xml:space="preserve">, there is no limit in </w:t>
-      </w:r>
-      <w:proofErr w:type="gramStart"/>
-      <w:r>
-        <w:t>amount</w:t>
-      </w:r>
-      <w:proofErr w:type="gramEnd"/>
-      <w:r>
-        <w:t xml:space="preserve"> of resources to buy, thus separate action for buying needed (not nested in constructing a card)</w:t>
+        <w:t>, there is no limit in amount of resources to buy, thus separate action for buying needed (not nested in constructing a card)</w:t>
       </w:r>
     </w:p>
     <w:p>
@@ -1054,15 +1022,7 @@
         </w:numPr>
       </w:pPr>
       <w:r>
-        <w:t xml:space="preserve">Constructing a card which has a symbol as </w:t>
-      </w:r>
-      <w:proofErr w:type="gramStart"/>
-      <w:r>
-        <w:t>prerequisite</w:t>
-      </w:r>
-      <w:proofErr w:type="gramEnd"/>
-      <w:r>
-        <w:t xml:space="preserve"> and you own the card with the respective symbol allows you to build that card for free -&gt; (no material/coin costs)</w:t>
+        <w:t>Constructing a card which has a symbol as prerequisite and you own the card with the respective symbol allows you to build that card for free -&gt; (no material/coin costs)</w:t>
       </w:r>
     </w:p>
     <w:p>
@@ -1114,15 +1074,7 @@
         <w:t>conflict pawn</w:t>
       </w:r>
       <w:r>
-        <w:t xml:space="preserve"> is moved all the way to the </w:t>
-      </w:r>
-      <w:proofErr w:type="gramStart"/>
-      <w:r>
-        <w:t>opponents</w:t>
-      </w:r>
-      <w:proofErr w:type="gramEnd"/>
-      <w:r>
-        <w:t xml:space="preserve"> side -&gt; you immediately win</w:t>
+        <w:t xml:space="preserve"> is moved all the way to the opponents side -&gt; you immediately win</w:t>
       </w:r>
     </w:p>
     <w:p>
@@ -1229,15 +1181,7 @@
         <w:t>Victory points awarded by Guild cards for each e.g. red card are awarded and counted up at the end of the game -&gt; count towards all red cards that the player has at the end of the game not at the current time when it is played</w:t>
       </w:r>
       <w:r>
-        <w:t xml:space="preserve"> (one victory point for each red card in the city with the </w:t>
-      </w:r>
-      <w:proofErr w:type="gramStart"/>
-      <w:r>
-        <w:t>most red</w:t>
-      </w:r>
-      <w:proofErr w:type="gramEnd"/>
-      <w:r>
-        <w:t xml:space="preserve"> cards)</w:t>
+        <w:t xml:space="preserve"> (one victory point for each red card in the city with the most red cards)</w:t>
       </w:r>
     </w:p>
     <w:p/>
@@ -1782,6 +1726,26 @@
       </w:r>
       <w:r>
         <w:t>)</w:t>
+      </w:r>
+    </w:p>
+    <w:p>
+      <w:pPr>
+        <w:pStyle w:val="ListParagraph"/>
+        <w:numPr>
+          <w:ilvl w:val="0"/>
+          <w:numId w:val="1"/>
+        </w:numPr>
+      </w:pPr>
+      <w:r>
+        <w:t xml:space="preserve">Stack player cards based on </w:t>
+      </w:r>
+      <w:proofErr w:type="spellStart"/>
+      <w:r>
+        <w:t>color</w:t>
+      </w:r>
+      <w:proofErr w:type="spellEnd"/>
+      <w:r>
+        <w:t xml:space="preserve"> to make representation more compact</w:t>
       </w:r>
     </w:p>
     <w:p>
@@ -1978,38 +1942,6 @@
           <w:numId w:val="1"/>
         </w:numPr>
       </w:pPr>
-    </w:p>
-    <w:p>
-      <w:pPr>
-        <w:pStyle w:val="ListParagraph"/>
-        <w:numPr>
-          <w:ilvl w:val="0"/>
-          <w:numId w:val="1"/>
-        </w:numPr>
-      </w:pPr>
-      <w:r>
-        <w:t>Change middle row display of Age 3 to correct version</w:t>
-      </w:r>
-    </w:p>
-    <w:p>
-      <w:pPr>
-        <w:pStyle w:val="ListParagraph"/>
-        <w:numPr>
-          <w:ilvl w:val="0"/>
-          <w:numId w:val="1"/>
-        </w:numPr>
-      </w:pPr>
-      <w:r>
-        <w:t xml:space="preserve">Stack player cards based on </w:t>
-      </w:r>
-      <w:proofErr w:type="spellStart"/>
-      <w:r>
-        <w:t>color</w:t>
-      </w:r>
-      <w:proofErr w:type="spellEnd"/>
-      <w:r>
-        <w:t xml:space="preserve"> to make representation more compact</w:t>
-      </w:r>
     </w:p>
     <w:p>
       <w:pPr>

</xml_diff>

<commit_message>
Added almost all wonder effects
Except The Mausoleum and The Great Library
</commit_message>
<xml_diff>
--- a/Initial Game State.docx
+++ b/Initial Game State.docx
@@ -1,6 +1,6 @@
 
 <file path=word/document.xml><?xml version="1.0" encoding="utf-8"?>
-<w:document xmlns:wpc="http://schemas.microsoft.com/office/word/2010/wordprocessingCanvas" xmlns:cx="http://schemas.microsoft.com/office/drawing/2014/chartex" xmlns:cx1="http://schemas.microsoft.com/office/drawing/2015/9/8/chartex" xmlns:cx2="http://schemas.microsoft.com/office/drawing/2015/10/21/chartex" xmlns:cx3="http://schemas.microsoft.com/office/drawing/2016/5/9/chartex" xmlns:cx4="http://schemas.microsoft.com/office/drawing/2016/5/10/chartex" xmlns:cx5="http://schemas.microsoft.com/office/drawing/2016/5/11/chartex" xmlns:cx6="http://schemas.microsoft.com/office/drawing/2016/5/12/chartex" xmlns:cx7="http://schemas.microsoft.com/office/drawing/2016/5/13/chartex" xmlns:cx8="http://schemas.microsoft.com/office/drawing/2016/5/14/chartex" xmlns:mc="http://schemas.openxmlformats.org/markup-compatibility/2006" xmlns:aink="http://schemas.microsoft.com/office/drawing/2016/ink" xmlns:am3d="http://schemas.microsoft.com/office/drawing/2017/model3d" xmlns:o="urn:schemas-microsoft-com:office:office" xmlns:oel="http://schemas.microsoft.com/office/2019/extlst" xmlns:r="http://schemas.openxmlformats.org/officeDocument/2006/relationships" xmlns:m="http://schemas.openxmlformats.org/officeDocument/2006/math" xmlns:v="urn:schemas-microsoft-com:vml" xmlns:wp14="http://schemas.microsoft.com/office/word/2010/wordprocessingDrawing" xmlns:wp="http://schemas.openxmlformats.org/drawingml/2006/wordprocessingDrawing" xmlns:w10="urn:schemas-microsoft-com:office:word" xmlns:w="http://schemas.openxmlformats.org/wordprocessingml/2006/main" xmlns:w14="http://schemas.microsoft.com/office/word/2010/wordml" xmlns:w15="http://schemas.microsoft.com/office/word/2012/wordml" xmlns:w16cex="http://schemas.microsoft.com/office/word/2018/wordml/cex" xmlns:w16cid="http://schemas.microsoft.com/office/word/2016/wordml/cid" xmlns:w16="http://schemas.microsoft.com/office/word/2018/wordml" xmlns:w16du="http://schemas.microsoft.com/office/word/2023/wordml/word16du" xmlns:w16sdtdh="http://schemas.microsoft.com/office/word/2020/wordml/sdtdatahash" xmlns:w16se="http://schemas.microsoft.com/office/word/2015/wordml/symex" xmlns:wpg="http://schemas.microsoft.com/office/word/2010/wordprocessingGroup" xmlns:wpi="http://schemas.microsoft.com/office/word/2010/wordprocessingInk" xmlns:wne="http://schemas.microsoft.com/office/word/2006/wordml" xmlns:wps="http://schemas.microsoft.com/office/word/2010/wordprocessingShape" mc:Ignorable="w14 w15 w16se w16cid w16 w16cex w16sdtdh wp14">
+<w:document xmlns:wpc="http://schemas.microsoft.com/office/word/2010/wordprocessingCanvas" xmlns:cx="http://schemas.microsoft.com/office/drawing/2014/chartex" xmlns:cx1="http://schemas.microsoft.com/office/drawing/2015/9/8/chartex" xmlns:cx2="http://schemas.microsoft.com/office/drawing/2015/10/21/chartex" xmlns:cx3="http://schemas.microsoft.com/office/drawing/2016/5/9/chartex" xmlns:cx4="http://schemas.microsoft.com/office/drawing/2016/5/10/chartex" xmlns:cx5="http://schemas.microsoft.com/office/drawing/2016/5/11/chartex" xmlns:cx6="http://schemas.microsoft.com/office/drawing/2016/5/12/chartex" xmlns:cx7="http://schemas.microsoft.com/office/drawing/2016/5/13/chartex" xmlns:cx8="http://schemas.microsoft.com/office/drawing/2016/5/14/chartex" xmlns:mc="http://schemas.openxmlformats.org/markup-compatibility/2006" xmlns:aink="http://schemas.microsoft.com/office/drawing/2016/ink" xmlns:am3d="http://schemas.microsoft.com/office/drawing/2017/model3d" xmlns:o="urn:schemas-microsoft-com:office:office" xmlns:oel="http://schemas.microsoft.com/office/2019/extlst" xmlns:r="http://schemas.openxmlformats.org/officeDocument/2006/relationships" xmlns:m="http://schemas.openxmlformats.org/officeDocument/2006/math" xmlns:v="urn:schemas-microsoft-com:vml" xmlns:wp14="http://schemas.microsoft.com/office/word/2010/wordprocessingDrawing" xmlns:wp="http://schemas.openxmlformats.org/drawingml/2006/wordprocessingDrawing" xmlns:w10="urn:schemas-microsoft-com:office:word" xmlns:w="http://schemas.openxmlformats.org/wordprocessingml/2006/main" xmlns:w14="http://schemas.microsoft.com/office/word/2010/wordml" xmlns:w15="http://schemas.microsoft.com/office/word/2012/wordml" xmlns:w16cex="http://schemas.microsoft.com/office/word/2018/wordml/cex" xmlns:w16cid="http://schemas.microsoft.com/office/word/2016/wordml/cid" xmlns:w16="http://schemas.microsoft.com/office/word/2018/wordml" xmlns:w16sdtdh="http://schemas.microsoft.com/office/word/2020/wordml/sdtdatahash" xmlns:w16se="http://schemas.microsoft.com/office/word/2015/wordml/symex" xmlns:wpg="http://schemas.microsoft.com/office/word/2010/wordprocessingGroup" xmlns:wpi="http://schemas.microsoft.com/office/word/2010/wordprocessingInk" xmlns:wne="http://schemas.microsoft.com/office/word/2006/wordml" xmlns:wps="http://schemas.microsoft.com/office/word/2010/wordprocessingShape" mc:Ignorable="w14 w15 w16se w16cid w16 w16cex w16sdtdh wp14">
   <w:body>
     <w:p>
       <w:pPr>
@@ -17,7 +17,6 @@
         <w:t xml:space="preserve">State of game when it was forked from master </w:t>
       </w:r>
       <w:hyperlink r:id="rId5" w:history="1">
-        <w:proofErr w:type="spellStart"/>
         <w:r>
           <w:rPr>
             <w:rStyle w:val="Hyperlink"/>
@@ -26,7 +25,6 @@
           </w:rPr>
           <w:t>ygoduelistharry</w:t>
         </w:r>
-        <w:proofErr w:type="spellEnd"/>
       </w:hyperlink>
       <w:r>
         <w:rPr>
@@ -79,15 +77,7 @@
         </w:numPr>
       </w:pPr>
       <w:r>
-        <w:t>Included .</w:t>
-      </w:r>
-      <w:proofErr w:type="spellStart"/>
-      <w:r>
-        <w:t>py</w:t>
-      </w:r>
-      <w:proofErr w:type="spellEnd"/>
-      <w:r>
-        <w:t xml:space="preserve"> file which contains a basic version of the game and can be run in command line with player input switching between 2 players</w:t>
+        <w:t>Included .py file which contains a basic version of the game and can be run in command line with player input switching between 2 players</w:t>
       </w:r>
     </w:p>
     <w:p>
@@ -412,121 +402,101 @@
         </w:numPr>
       </w:pPr>
       <w:r>
+        <w:t>Class CardSlot:</w:t>
+      </w:r>
+    </w:p>
+    <w:p>
+      <w:pPr>
+        <w:pStyle w:val="ListParagraph"/>
+        <w:numPr>
+          <w:ilvl w:val="1"/>
+          <w:numId w:val="1"/>
+        </w:numPr>
+      </w:pPr>
+      <w:r>
+        <w:t>Define a card slot on board to represent selectability, visibility, etc.</w:t>
+      </w:r>
+    </w:p>
+    <w:p>
+      <w:pPr>
+        <w:pStyle w:val="ListParagraph"/>
+        <w:numPr>
+          <w:ilvl w:val="1"/>
+          <w:numId w:val="1"/>
+        </w:numPr>
+      </w:pPr>
+      <w:r>
+        <w:t>Display the Card back to the player as either Hidden or the card based on game state and whether the card is covered or not</w:t>
+      </w:r>
+    </w:p>
+    <w:p>
+      <w:pPr>
+        <w:pStyle w:val="ListParagraph"/>
+        <w:numPr>
+          <w:ilvl w:val="0"/>
+          <w:numId w:val="1"/>
+        </w:numPr>
+      </w:pPr>
+      <w:r>
+        <w:t>Class Player:</w:t>
+      </w:r>
+    </w:p>
+    <w:p>
+      <w:pPr>
+        <w:pStyle w:val="ListParagraph"/>
+        <w:numPr>
+          <w:ilvl w:val="1"/>
+          <w:numId w:val="1"/>
+        </w:numPr>
+      </w:pPr>
+      <w:r>
+        <w:t>Define a class for play to track tableau cards, money, etc.</w:t>
+      </w:r>
+    </w:p>
+    <w:p>
+      <w:pPr>
+        <w:pStyle w:val="ListParagraph"/>
+        <w:numPr>
+          <w:ilvl w:val="1"/>
+          <w:numId w:val="1"/>
+        </w:numPr>
+      </w:pPr>
+      <w:r>
+        <w:t xml:space="preserve">Creates and sets initial variable for players such as coins, </w:t>
+      </w:r>
+      <w:r>
+        <w:t>victory_points</w:t>
+      </w:r>
+      <w:r>
+        <w:t>, clay, etc.</w:t>
+      </w:r>
+    </w:p>
+    <w:p>
+      <w:pPr>
+        <w:pStyle w:val="ListParagraph"/>
+        <w:numPr>
+          <w:ilvl w:val="1"/>
+          <w:numId w:val="1"/>
+        </w:numPr>
+      </w:pPr>
+      <w:r>
+        <w:t>Creates a function to construct cards (empty so far)</w:t>
+      </w:r>
+    </w:p>
+    <w:p>
+      <w:pPr>
+        <w:pStyle w:val="ListParagraph"/>
+        <w:numPr>
+          <w:ilvl w:val="0"/>
+          <w:numId w:val="1"/>
+        </w:numPr>
+      </w:pPr>
+      <w:r>
         <w:t xml:space="preserve">Class </w:t>
       </w:r>
-      <w:proofErr w:type="spellStart"/>
-      <w:r>
-        <w:t>CardSlot</w:t>
-      </w:r>
-      <w:proofErr w:type="spellEnd"/>
-      <w:r>
-        <w:t>:</w:t>
-      </w:r>
-    </w:p>
-    <w:p>
-      <w:pPr>
-        <w:pStyle w:val="ListParagraph"/>
-        <w:numPr>
-          <w:ilvl w:val="1"/>
-          <w:numId w:val="1"/>
-        </w:numPr>
-      </w:pPr>
-      <w:r>
-        <w:t xml:space="preserve">Define a card slot on board to represent </w:t>
-      </w:r>
-      <w:proofErr w:type="spellStart"/>
-      <w:r>
-        <w:t>selectability</w:t>
-      </w:r>
-      <w:proofErr w:type="spellEnd"/>
-      <w:r>
-        <w:t>, visibility, etc.</w:t>
-      </w:r>
-    </w:p>
-    <w:p>
-      <w:pPr>
-        <w:pStyle w:val="ListParagraph"/>
-        <w:numPr>
-          <w:ilvl w:val="1"/>
-          <w:numId w:val="1"/>
-        </w:numPr>
-      </w:pPr>
-      <w:r>
-        <w:t>Display the Card back to the player as either Hidden or the card based on game state and whether the card is covered or not</w:t>
-      </w:r>
-    </w:p>
-    <w:p>
-      <w:pPr>
-        <w:pStyle w:val="ListParagraph"/>
-        <w:numPr>
-          <w:ilvl w:val="0"/>
-          <w:numId w:val="1"/>
-        </w:numPr>
-      </w:pPr>
-      <w:r>
-        <w:t>Class Player:</w:t>
-      </w:r>
-    </w:p>
-    <w:p>
-      <w:pPr>
-        <w:pStyle w:val="ListParagraph"/>
-        <w:numPr>
-          <w:ilvl w:val="1"/>
-          <w:numId w:val="1"/>
-        </w:numPr>
-      </w:pPr>
-      <w:r>
-        <w:t>Define a class for play to track tableau cards, money, etc.</w:t>
-      </w:r>
-    </w:p>
-    <w:p>
-      <w:pPr>
-        <w:pStyle w:val="ListParagraph"/>
-        <w:numPr>
-          <w:ilvl w:val="1"/>
-          <w:numId w:val="1"/>
-        </w:numPr>
-      </w:pPr>
-      <w:r>
-        <w:t xml:space="preserve">Creates and sets initial variable for players such as coins, </w:t>
-      </w:r>
-      <w:proofErr w:type="spellStart"/>
-      <w:r>
-        <w:t>victory_points</w:t>
-      </w:r>
-      <w:proofErr w:type="spellEnd"/>
-      <w:r>
-        <w:t>, clay, etc.</w:t>
-      </w:r>
-    </w:p>
-    <w:p>
-      <w:pPr>
-        <w:pStyle w:val="ListParagraph"/>
-        <w:numPr>
-          <w:ilvl w:val="1"/>
-          <w:numId w:val="1"/>
-        </w:numPr>
-      </w:pPr>
-      <w:r>
-        <w:t>Creates a function to construct cards (empty so far)</w:t>
-      </w:r>
-    </w:p>
-    <w:p>
-      <w:pPr>
-        <w:pStyle w:val="ListParagraph"/>
-        <w:numPr>
-          <w:ilvl w:val="0"/>
-          <w:numId w:val="1"/>
-        </w:numPr>
-      </w:pPr>
-      <w:r>
-        <w:t xml:space="preserve">Class </w:t>
-      </w:r>
-      <w:proofErr w:type="spellStart"/>
       <w:r>
         <w:t>StateVariables</w:t>
       </w:r>
-      <w:proofErr w:type="spellEnd"/>
       <w:r>
         <w:t>:</w:t>
       </w:r>
@@ -619,15 +589,7 @@
         </w:numPr>
       </w:pPr>
       <w:r>
-        <w:t xml:space="preserve">Takes </w:t>
-      </w:r>
-      <w:proofErr w:type="spellStart"/>
-      <w:r>
-        <w:t>dataframe</w:t>
-      </w:r>
-      <w:proofErr w:type="spellEnd"/>
-      <w:r>
-        <w:t xml:space="preserve"> of all cards and creates list of card objects representing the board for a given age</w:t>
+        <w:t>Takes dataframe of all cards and creates list of card objects representing the board for a given age</w:t>
       </w:r>
     </w:p>
     <w:p>
@@ -709,11 +671,9 @@
           <w:numId w:val="1"/>
         </w:numPr>
       </w:pPr>
-      <w:proofErr w:type="spellStart"/>
       <w:r>
         <w:t>card_constructable</w:t>
       </w:r>
-      <w:proofErr w:type="spellEnd"/>
       <w:r>
         <w:t xml:space="preserve"> function to check whether card is constructable given state and cost</w:t>
       </w:r>
@@ -726,11 +686,9 @@
           <w:numId w:val="1"/>
         </w:numPr>
       </w:pPr>
-      <w:proofErr w:type="spellStart"/>
       <w:r>
         <w:t>construct_card</w:t>
       </w:r>
-      <w:proofErr w:type="spellEnd"/>
       <w:r>
         <w:t xml:space="preserve"> function to pay resources, add card to board, gain benefit</w:t>
       </w:r>
@@ -755,13 +713,8 @@
           <w:numId w:val="1"/>
         </w:numPr>
       </w:pPr>
-      <w:proofErr w:type="spellStart"/>
-      <w:r>
-        <w:t>valid_moves</w:t>
-      </w:r>
-      <w:proofErr w:type="spellEnd"/>
-      <w:r>
-        <w:t xml:space="preserve"> function returns list of valid moves for current player</w:t>
+      <w:r>
+        <w:t>valid_moves function returns list of valid moves for current player</w:t>
       </w:r>
     </w:p>
     <w:p>
@@ -780,7 +733,7 @@
       <w:pPr>
         <w:pStyle w:val="ListParagraph"/>
         <w:numPr>
-          <w:ilvl w:val="0"/>
+          <w:ilvl w:val="1"/>
           <w:numId w:val="1"/>
         </w:numPr>
       </w:pPr>
@@ -804,7 +757,7 @@
       <w:pPr>
         <w:pStyle w:val="ListParagraph"/>
         <w:numPr>
-          <w:ilvl w:val="0"/>
+          <w:ilvl w:val="1"/>
           <w:numId w:val="1"/>
         </w:numPr>
       </w:pPr>
@@ -840,7 +793,7 @@
       <w:pPr>
         <w:pStyle w:val="ListParagraph"/>
         <w:numPr>
-          <w:ilvl w:val="0"/>
+          <w:ilvl w:val="1"/>
           <w:numId w:val="1"/>
         </w:numPr>
       </w:pPr>
@@ -864,7 +817,7 @@
       <w:pPr>
         <w:pStyle w:val="ListParagraph"/>
         <w:numPr>
-          <w:ilvl w:val="0"/>
+          <w:ilvl w:val="1"/>
           <w:numId w:val="1"/>
         </w:numPr>
       </w:pPr>
@@ -876,7 +829,7 @@
       <w:pPr>
         <w:pStyle w:val="ListParagraph"/>
         <w:numPr>
-          <w:ilvl w:val="0"/>
+          <w:ilvl w:val="1"/>
           <w:numId w:val="1"/>
         </w:numPr>
       </w:pPr>
@@ -888,7 +841,7 @@
       <w:pPr>
         <w:pStyle w:val="ListParagraph"/>
         <w:numPr>
-          <w:ilvl w:val="0"/>
+          <w:ilvl w:val="1"/>
           <w:numId w:val="1"/>
         </w:numPr>
       </w:pPr>
@@ -1086,15 +1039,7 @@
         </w:numPr>
       </w:pPr>
       <w:r>
-        <w:t xml:space="preserve">Player with weakest military chooses who begins the new age (if </w:t>
-      </w:r>
-      <w:proofErr w:type="spellStart"/>
-      <w:r>
-        <w:t>its</w:t>
-      </w:r>
-      <w:proofErr w:type="spellEnd"/>
-      <w:r>
-        <w:t xml:space="preserve"> in the centre, the player who played a card last will play first)</w:t>
+        <w:t>Player with weakest military chooses who begins the new age (if its in the centre, the player who played a card last will play first)</w:t>
       </w:r>
     </w:p>
     <w:p>
@@ -1216,43 +1161,19 @@
         </w:numPr>
       </w:pPr>
       <w:r>
-        <w:t xml:space="preserve">Replaced pandas </w:t>
-      </w:r>
-      <w:proofErr w:type="spellStart"/>
-      <w:r>
-        <w:t>dataframe</w:t>
-      </w:r>
-      <w:proofErr w:type="spellEnd"/>
-      <w:r>
-        <w:t xml:space="preserve"> with </w:t>
-      </w:r>
-      <w:proofErr w:type="spellStart"/>
-      <w:r>
-        <w:t>numpy</w:t>
-      </w:r>
-      <w:proofErr w:type="spellEnd"/>
-      <w:r>
-        <w:t xml:space="preserve"> arrays</w:t>
-      </w:r>
-    </w:p>
-    <w:p>
-      <w:pPr>
-        <w:pStyle w:val="ListParagraph"/>
-        <w:numPr>
-          <w:ilvl w:val="0"/>
-          <w:numId w:val="1"/>
-        </w:numPr>
-      </w:pPr>
-      <w:r>
-        <w:t xml:space="preserve">Configured </w:t>
-      </w:r>
-      <w:proofErr w:type="spellStart"/>
-      <w:r>
-        <w:t>card_constructable</w:t>
-      </w:r>
-      <w:proofErr w:type="spellEnd"/>
-      <w:r>
-        <w:t xml:space="preserve"> function to only allow constructing cards when enough money</w:t>
+        <w:t>Replaced pandas dataframe with numpy arrays</w:t>
+      </w:r>
+    </w:p>
+    <w:p>
+      <w:pPr>
+        <w:pStyle w:val="ListParagraph"/>
+        <w:numPr>
+          <w:ilvl w:val="0"/>
+          <w:numId w:val="1"/>
+        </w:numPr>
+      </w:pPr>
+      <w:r>
+        <w:t>Configured card_constructable function to only allow constructing cards when enough money</w:t>
       </w:r>
       <w:r>
         <w:t xml:space="preserve"> or resources</w:t>
@@ -1276,15 +1197,7 @@
         </w:numPr>
       </w:pPr>
       <w:r>
-        <w:t xml:space="preserve">Configured </w:t>
-      </w:r>
-      <w:proofErr w:type="spellStart"/>
-      <w:r>
-        <w:t>construct_card</w:t>
-      </w:r>
-      <w:proofErr w:type="spellEnd"/>
-      <w:r>
-        <w:t xml:space="preserve"> to decrease coins when card is constructed</w:t>
+        <w:t>Configured construct_card to decrease coins when card is constructed</w:t>
       </w:r>
     </w:p>
     <w:p>
@@ -1404,16 +1317,7 @@
         </w:numPr>
       </w:pPr>
       <w:r>
-        <w:t xml:space="preserve">Handle yellow </w:t>
-      </w:r>
-      <w:r>
-        <w:t xml:space="preserve">card fixing </w:t>
-      </w:r>
-      <w:r>
-        <w:t>trading rates</w:t>
-      </w:r>
-      <w:r>
-        <w:t xml:space="preserve"> for some resources to 1</w:t>
+        <w:t>Handle yellow card fixing trading rates for some resources to 1</w:t>
       </w:r>
     </w:p>
     <w:p>
@@ -1440,10 +1344,7 @@
         </w:numPr>
       </w:pPr>
       <w:r>
-        <w:t xml:space="preserve">Added free </w:t>
-      </w:r>
-      <w:r>
-        <w:t>construction when card has a prerequisite</w:t>
+        <w:t>Added free construction when card has a prerequisite</w:t>
       </w:r>
     </w:p>
     <w:p>
@@ -1491,13 +1392,7 @@
         </w:numPr>
       </w:pPr>
       <w:r>
-        <w:t xml:space="preserve">Implemented </w:t>
-      </w:r>
-      <w:r>
-        <w:t>command line military board</w:t>
-      </w:r>
-      <w:r>
-        <w:t xml:space="preserve"> indicator</w:t>
+        <w:t>Implemented command line military board indicator</w:t>
       </w:r>
     </w:p>
     <w:p>
@@ -1642,33 +1537,19 @@
         </w:numPr>
       </w:pPr>
       <w:r>
-        <w:t xml:space="preserve">Look into turning over turn when age is over -&gt; player with weakest military chooses (or last player when </w:t>
-      </w:r>
-      <w:proofErr w:type="spellStart"/>
-      <w:r>
-        <w:t>military_track</w:t>
-      </w:r>
-      <w:proofErr w:type="spellEnd"/>
-      <w:r>
-        <w:t xml:space="preserve"> = 0)</w:t>
-      </w:r>
-    </w:p>
-    <w:p>
-      <w:pPr>
-        <w:pStyle w:val="ListParagraph"/>
-        <w:numPr>
-          <w:ilvl w:val="0"/>
-          <w:numId w:val="1"/>
-        </w:numPr>
-      </w:pPr>
-      <w:r>
-        <w:t>Create progress tokens, token slots on board, randomly drafting 5, token slots of players, select token functionality if 2 of same science symbol owned, create excel representing the effects of science tokens,</w:t>
-      </w:r>
-      <w:r>
-        <w:t xml:space="preserve"> </w:t>
-      </w:r>
-      <w:r>
-        <w:t xml:space="preserve">command line indicator of tokens?, command line indicator of owned tokens </w:t>
+        <w:t>Look into turning over turn when age is over -&gt; player with weakest military chooses (or last player when military_track = 0)</w:t>
+      </w:r>
+    </w:p>
+    <w:p>
+      <w:pPr>
+        <w:pStyle w:val="ListParagraph"/>
+        <w:numPr>
+          <w:ilvl w:val="0"/>
+          <w:numId w:val="1"/>
+        </w:numPr>
+      </w:pPr>
+      <w:r>
+        <w:t xml:space="preserve">Create progress tokens, token slots on board, randomly drafting 5, token slots of players, select token functionality if 2 of same science symbol owned, create excel representing the effects of science tokens, command line indicator of tokens?, command line indicator of owned tokens </w:t>
       </w:r>
     </w:p>
     <w:p>
@@ -1704,16 +1585,7 @@
         </w:numPr>
       </w:pPr>
       <w:r>
-        <w:t>Create</w:t>
-      </w:r>
-      <w:r>
-        <w:t>d</w:t>
-      </w:r>
-      <w:r>
-        <w:t xml:space="preserve"> all token effects</w:t>
-      </w:r>
-      <w:r>
-        <w:t xml:space="preserve"> (except </w:t>
+        <w:t xml:space="preserve">Created all token effects (except </w:t>
       </w:r>
       <w:r>
         <w:t>Architecture</w:t>
@@ -1737,15 +1609,43 @@
         </w:numPr>
       </w:pPr>
       <w:r>
-        <w:t xml:space="preserve">Stack player cards based on </w:t>
-      </w:r>
-      <w:proofErr w:type="spellStart"/>
-      <w:r>
-        <w:t>color</w:t>
-      </w:r>
-      <w:proofErr w:type="spellEnd"/>
-      <w:r>
-        <w:t xml:space="preserve"> to make representation more compact</w:t>
+        <w:t>Stack player cards based on color to make representation more compact</w:t>
+      </w:r>
+    </w:p>
+    <w:p>
+      <w:pPr>
+        <w:pStyle w:val="ListParagraph"/>
+        <w:numPr>
+          <w:ilvl w:val="0"/>
+          <w:numId w:val="1"/>
+        </w:numPr>
+      </w:pPr>
+      <w:r>
+        <w:t>Created visual representation of wonder drafting and wonders owned/constructed during play</w:t>
+      </w:r>
+    </w:p>
+    <w:p>
+      <w:pPr>
+        <w:pStyle w:val="ListParagraph"/>
+        <w:numPr>
+          <w:ilvl w:val="0"/>
+          <w:numId w:val="1"/>
+        </w:numPr>
+      </w:pPr>
+      <w:r>
+        <w:t xml:space="preserve">Partially added all wonder functionality (except </w:t>
+      </w:r>
+      <w:r>
+        <w:t>wonder_constructable</w:t>
+      </w:r>
+      <w:r>
+        <w:t xml:space="preserve"> and </w:t>
+      </w:r>
+      <w:r>
+        <w:t>construct_wonder</w:t>
+      </w:r>
+      <w:r>
+        <w:t>)</w:t>
       </w:r>
     </w:p>
     <w:p>
@@ -1911,9 +1811,16 @@
           <w:lang w:eastAsia="en-GB"/>
           <w14:ligatures w14:val="none"/>
         </w:rPr>
-        <w:t>Theology</w:t>
-      </w:r>
-      <w:r>
+        <w:t>Theology granting replay works</w:t>
+      </w:r>
+    </w:p>
+    <w:p>
+      <w:pPr>
+        <w:pStyle w:val="ListParagraph"/>
+        <w:numPr>
+          <w:ilvl w:val="0"/>
+          <w:numId w:val="1"/>
+        </w:numPr>
         <w:rPr>
           <w:rFonts w:ascii="Calibri" w:eastAsia="Times New Roman" w:hAnsi="Calibri" w:cs="Calibri"/>
           <w:color w:val="000000"/>
@@ -1921,9 +1828,18 @@
           <w:lang w:eastAsia="en-GB"/>
           <w14:ligatures w14:val="none"/>
         </w:rPr>
-        <w:t xml:space="preserve"> </w:t>
-      </w:r>
-      <w:r>
+      </w:pPr>
+      <w:r>
+        <w:t>Check if purple card granting 1V for Brown and Grey card is reduced when brown or grey card is destroyed</w:t>
+      </w:r>
+    </w:p>
+    <w:p>
+      <w:pPr>
+        <w:pStyle w:val="ListParagraph"/>
+        <w:numPr>
+          <w:ilvl w:val="0"/>
+          <w:numId w:val="1"/>
+        </w:numPr>
         <w:rPr>
           <w:rFonts w:ascii="Calibri" w:eastAsia="Times New Roman" w:hAnsi="Calibri" w:cs="Calibri"/>
           <w:color w:val="000000"/>
@@ -1931,28 +1847,81 @@
           <w:lang w:eastAsia="en-GB"/>
           <w14:ligatures w14:val="none"/>
         </w:rPr>
-        <w:t>granting replay works</w:t>
-      </w:r>
-    </w:p>
-    <w:p>
-      <w:pPr>
-        <w:pStyle w:val="ListParagraph"/>
-        <w:numPr>
-          <w:ilvl w:val="0"/>
-          <w:numId w:val="1"/>
-        </w:numPr>
-      </w:pPr>
-    </w:p>
-    <w:p>
-      <w:pPr>
-        <w:pStyle w:val="ListParagraph"/>
-        <w:numPr>
-          <w:ilvl w:val="0"/>
-          <w:numId w:val="1"/>
-        </w:numPr>
-      </w:pPr>
-      <w:r>
-        <w:t>Handle all wonders functionality</w:t>
+      </w:pPr>
+      <w:r>
+        <w:t>Added almost all wonder effects</w:t>
+      </w:r>
+    </w:p>
+    <w:p>
+      <w:pPr>
+        <w:pStyle w:val="ListParagraph"/>
+        <w:numPr>
+          <w:ilvl w:val="0"/>
+          <w:numId w:val="1"/>
+        </w:numPr>
+      </w:pPr>
+    </w:p>
+    <w:p>
+      <w:pPr>
+        <w:pStyle w:val="ListParagraph"/>
+        <w:numPr>
+          <w:ilvl w:val="0"/>
+          <w:numId w:val="1"/>
+        </w:numPr>
+      </w:pPr>
+      <w:r>
+        <w:t xml:space="preserve">Add wonder effect of </w:t>
+      </w:r>
+      <w:r>
+        <w:t>The Great Library</w:t>
+      </w:r>
+      <w:r>
+        <w:t xml:space="preserve"> &amp; </w:t>
+      </w:r>
+      <w:r>
+        <w:t>The Mausoleum</w:t>
+      </w:r>
+    </w:p>
+    <w:p>
+      <w:pPr>
+        <w:pStyle w:val="ListParagraph"/>
+        <w:numPr>
+          <w:ilvl w:val="0"/>
+          <w:numId w:val="1"/>
+        </w:numPr>
+      </w:pPr>
+      <w:r>
+        <w:t xml:space="preserve">API for AI agent: Whenever player input is requested (not only main loop but also e.g. progress token selection) -&gt; if player.type == Human -&gt; normal, elif </w:t>
+      </w:r>
+      <w:r>
+        <w:t xml:space="preserve">player.type == </w:t>
+      </w:r>
+      <w:r>
+        <w:t>AI -&gt; call getAction(current state values, valid_moves) of agent to select an action</w:t>
+      </w:r>
+    </w:p>
+    <w:p>
+      <w:pPr>
+        <w:pStyle w:val="ListParagraph"/>
+        <w:numPr>
+          <w:ilvl w:val="0"/>
+          <w:numId w:val="1"/>
+        </w:numPr>
+      </w:pPr>
+      <w:r>
+        <w:t xml:space="preserve">Valid_moves function: Whenever </w:t>
+      </w:r>
+      <w:r>
+        <w:t>player input is requested</w:t>
+      </w:r>
+      <w:r>
+        <w:t xml:space="preserve"> and </w:t>
+      </w:r>
+      <w:r>
+        <w:t>player.type == AI</w:t>
+      </w:r>
+      <w:r>
+        <w:t>, generate all valid moves the AI can perform based on the current state and which type of action needs to be performed e.g. constructing cards or choosing tokens</w:t>
       </w:r>
     </w:p>
     <w:sectPr>
@@ -1966,7 +1935,7 @@
 </file>
 
 <file path=word/numbering.xml><?xml version="1.0" encoding="utf-8"?>
-<w:numbering xmlns:wpc="http://schemas.microsoft.com/office/word/2010/wordprocessingCanvas" xmlns:cx="http://schemas.microsoft.com/office/drawing/2014/chartex" xmlns:cx1="http://schemas.microsoft.com/office/drawing/2015/9/8/chartex" xmlns:cx2="http://schemas.microsoft.com/office/drawing/2015/10/21/chartex" xmlns:cx3="http://schemas.microsoft.com/office/drawing/2016/5/9/chartex" xmlns:cx4="http://schemas.microsoft.com/office/drawing/2016/5/10/chartex" xmlns:cx5="http://schemas.microsoft.com/office/drawing/2016/5/11/chartex" xmlns:cx6="http://schemas.microsoft.com/office/drawing/2016/5/12/chartex" xmlns:cx7="http://schemas.microsoft.com/office/drawing/2016/5/13/chartex" xmlns:cx8="http://schemas.microsoft.com/office/drawing/2016/5/14/chartex" xmlns:mc="http://schemas.openxmlformats.org/markup-compatibility/2006" xmlns:aink="http://schemas.microsoft.com/office/drawing/2016/ink" xmlns:am3d="http://schemas.microsoft.com/office/drawing/2017/model3d" xmlns:o="urn:schemas-microsoft-com:office:office" xmlns:oel="http://schemas.microsoft.com/office/2019/extlst" xmlns:r="http://schemas.openxmlformats.org/officeDocument/2006/relationships" xmlns:m="http://schemas.openxmlformats.org/officeDocument/2006/math" xmlns:v="urn:schemas-microsoft-com:vml" xmlns:wp14="http://schemas.microsoft.com/office/word/2010/wordprocessingDrawing" xmlns:wp="http://schemas.openxmlformats.org/drawingml/2006/wordprocessingDrawing" xmlns:w10="urn:schemas-microsoft-com:office:word" xmlns:w="http://schemas.openxmlformats.org/wordprocessingml/2006/main" xmlns:w14="http://schemas.microsoft.com/office/word/2010/wordml" xmlns:w15="http://schemas.microsoft.com/office/word/2012/wordml" xmlns:w16cex="http://schemas.microsoft.com/office/word/2018/wordml/cex" xmlns:w16cid="http://schemas.microsoft.com/office/word/2016/wordml/cid" xmlns:w16="http://schemas.microsoft.com/office/word/2018/wordml" xmlns:w16du="http://schemas.microsoft.com/office/word/2023/wordml/word16du" xmlns:w16sdtdh="http://schemas.microsoft.com/office/word/2020/wordml/sdtdatahash" xmlns:w16se="http://schemas.microsoft.com/office/word/2015/wordml/symex" xmlns:wpg="http://schemas.microsoft.com/office/word/2010/wordprocessingGroup" xmlns:wpi="http://schemas.microsoft.com/office/word/2010/wordprocessingInk" xmlns:wne="http://schemas.microsoft.com/office/word/2006/wordml" xmlns:wps="http://schemas.microsoft.com/office/word/2010/wordprocessingShape" mc:Ignorable="w14 w15 w16se w16cid w16 w16cex w16sdtdh wp14">
+<w:numbering xmlns:wpc="http://schemas.microsoft.com/office/word/2010/wordprocessingCanvas" xmlns:cx="http://schemas.microsoft.com/office/drawing/2014/chartex" xmlns:cx1="http://schemas.microsoft.com/office/drawing/2015/9/8/chartex" xmlns:cx2="http://schemas.microsoft.com/office/drawing/2015/10/21/chartex" xmlns:cx3="http://schemas.microsoft.com/office/drawing/2016/5/9/chartex" xmlns:cx4="http://schemas.microsoft.com/office/drawing/2016/5/10/chartex" xmlns:cx5="http://schemas.microsoft.com/office/drawing/2016/5/11/chartex" xmlns:cx6="http://schemas.microsoft.com/office/drawing/2016/5/12/chartex" xmlns:cx7="http://schemas.microsoft.com/office/drawing/2016/5/13/chartex" xmlns:cx8="http://schemas.microsoft.com/office/drawing/2016/5/14/chartex" xmlns:mc="http://schemas.openxmlformats.org/markup-compatibility/2006" xmlns:aink="http://schemas.microsoft.com/office/drawing/2016/ink" xmlns:am3d="http://schemas.microsoft.com/office/drawing/2017/model3d" xmlns:o="urn:schemas-microsoft-com:office:office" xmlns:oel="http://schemas.microsoft.com/office/2019/extlst" xmlns:r="http://schemas.openxmlformats.org/officeDocument/2006/relationships" xmlns:m="http://schemas.openxmlformats.org/officeDocument/2006/math" xmlns:v="urn:schemas-microsoft-com:vml" xmlns:wp14="http://schemas.microsoft.com/office/word/2010/wordprocessingDrawing" xmlns:wp="http://schemas.openxmlformats.org/drawingml/2006/wordprocessingDrawing" xmlns:w10="urn:schemas-microsoft-com:office:word" xmlns:w="http://schemas.openxmlformats.org/wordprocessingml/2006/main" xmlns:w14="http://schemas.microsoft.com/office/word/2010/wordml" xmlns:w15="http://schemas.microsoft.com/office/word/2012/wordml" xmlns:w16cex="http://schemas.microsoft.com/office/word/2018/wordml/cex" xmlns:w16cid="http://schemas.microsoft.com/office/word/2016/wordml/cid" xmlns:w16="http://schemas.microsoft.com/office/word/2018/wordml" xmlns:w16sdtdh="http://schemas.microsoft.com/office/word/2020/wordml/sdtdatahash" xmlns:w16se="http://schemas.microsoft.com/office/word/2015/wordml/symex" xmlns:wpg="http://schemas.microsoft.com/office/word/2010/wordprocessingGroup" xmlns:wpi="http://schemas.microsoft.com/office/word/2010/wordprocessingInk" xmlns:wne="http://schemas.microsoft.com/office/word/2006/wordml" xmlns:wps="http://schemas.microsoft.com/office/word/2010/wordprocessingShape" mc:Ignorable="w14 w15 w16se w16cid w16 w16cex w16sdtdh wp14">
   <w:abstractNum w:abstractNumId="0" w15:restartNumberingAfterBreak="0">
     <w:nsid w:val="3DAB7BA1"/>
     <w:multiLevelType w:val="hybridMultilevel"/>
@@ -2490,7 +2459,6 @@
   <w:style w:type="character" w:default="1" w:styleId="DefaultParagraphFont">
     <w:name w:val="Default Paragraph Font"/>
     <w:uiPriority w:val="1"/>
-    <w:semiHidden/>
     <w:unhideWhenUsed/>
   </w:style>
   <w:style w:type="table" w:default="1" w:styleId="TableNormal">
@@ -2547,6 +2515,36 @@
       <w:ind w:left="720"/>
       <w:contextualSpacing/>
     </w:pPr>
+  </w:style>
+  <w:style w:type="paragraph" w:styleId="HTMLPreformatted">
+    <w:name w:val="HTML Preformatted"/>
+    <w:basedOn w:val="Normal"/>
+    <w:link w:val="HTMLPreformattedChar"/>
+    <w:uiPriority w:val="99"/>
+    <w:semiHidden/>
+    <w:unhideWhenUsed/>
+    <w:rsid w:val="008D675A"/>
+    <w:pPr>
+      <w:spacing w:after="0" w:line="240" w:lineRule="auto"/>
+    </w:pPr>
+    <w:rPr>
+      <w:rFonts w:ascii="Consolas" w:hAnsi="Consolas"/>
+      <w:sz w:val="20"/>
+      <w:szCs w:val="20"/>
+    </w:rPr>
+  </w:style>
+  <w:style w:type="character" w:customStyle="1" w:styleId="HTMLPreformattedChar">
+    <w:name w:val="HTML Preformatted Char"/>
+    <w:basedOn w:val="DefaultParagraphFont"/>
+    <w:link w:val="HTMLPreformatted"/>
+    <w:uiPriority w:val="99"/>
+    <w:semiHidden/>
+    <w:rsid w:val="008D675A"/>
+    <w:rPr>
+      <w:rFonts w:ascii="Consolas" w:hAnsi="Consolas"/>
+      <w:sz w:val="20"/>
+      <w:szCs w:val="20"/>
+    </w:rPr>
   </w:style>
 </w:styles>
 </file>

</xml_diff>

<commit_message>
Add wonder effect of The Great Library & The Mausoleum
</commit_message>
<xml_diff>
--- a/Initial Game State.docx
+++ b/Initial Game State.docx
@@ -17,6 +17,7 @@
         <w:t xml:space="preserve">State of game when it was forked from master </w:t>
       </w:r>
       <w:hyperlink r:id="rId5" w:history="1">
+        <w:proofErr w:type="spellStart"/>
         <w:r>
           <w:rPr>
             <w:rStyle w:val="Hyperlink"/>
@@ -25,6 +26,7 @@
           </w:rPr>
           <w:t>ygoduelistharry</w:t>
         </w:r>
+        <w:proofErr w:type="spellEnd"/>
       </w:hyperlink>
       <w:r>
         <w:rPr>
@@ -77,7 +79,15 @@
         </w:numPr>
       </w:pPr>
       <w:r>
-        <w:t>Included .py file which contains a basic version of the game and can be run in command line with player input switching between 2 players</w:t>
+        <w:t>Included .</w:t>
+      </w:r>
+      <w:proofErr w:type="spellStart"/>
+      <w:r>
+        <w:t>py</w:t>
+      </w:r>
+      <w:proofErr w:type="spellEnd"/>
+      <w:r>
+        <w:t xml:space="preserve"> file which contains a basic version of the game and can be run in command line with player input switching between 2 players</w:t>
       </w:r>
     </w:p>
     <w:p>
@@ -246,7 +256,15 @@
         </w:numPr>
       </w:pPr>
       <w:r>
-        <w:t>Get player, opponent and age variables</w:t>
+        <w:t xml:space="preserve">Get player, </w:t>
+      </w:r>
+      <w:proofErr w:type="gramStart"/>
+      <w:r>
+        <w:t>opponent</w:t>
+      </w:r>
+      <w:proofErr w:type="gramEnd"/>
+      <w:r>
+        <w:t xml:space="preserve"> and age variables</w:t>
       </w:r>
     </w:p>
     <w:p>
@@ -390,43 +408,75 @@
         <w:t xml:space="preserve">Sets the variables for the </w:t>
       </w:r>
       <w:r>
-        <w:t xml:space="preserve">card which are filled from the CSV file later on </w:t>
-      </w:r>
-    </w:p>
-    <w:p>
-      <w:pPr>
-        <w:pStyle w:val="ListParagraph"/>
-        <w:numPr>
-          <w:ilvl w:val="0"/>
-          <w:numId w:val="1"/>
-        </w:numPr>
-      </w:pPr>
-      <w:r>
-        <w:t>Class CardSlot:</w:t>
-      </w:r>
-    </w:p>
-    <w:p>
-      <w:pPr>
-        <w:pStyle w:val="ListParagraph"/>
-        <w:numPr>
-          <w:ilvl w:val="1"/>
-          <w:numId w:val="1"/>
-        </w:numPr>
-      </w:pPr>
-      <w:r>
-        <w:t>Define a card slot on board to represent selectability, visibility, etc.</w:t>
-      </w:r>
-    </w:p>
-    <w:p>
-      <w:pPr>
-        <w:pStyle w:val="ListParagraph"/>
-        <w:numPr>
-          <w:ilvl w:val="1"/>
-          <w:numId w:val="1"/>
-        </w:numPr>
-      </w:pPr>
-      <w:r>
-        <w:t>Display the Card back to the player as either Hidden or the card based on game state and whether the card is covered or not</w:t>
+        <w:t xml:space="preserve">card which are filled from the CSV file </w:t>
+      </w:r>
+      <w:proofErr w:type="gramStart"/>
+      <w:r>
+        <w:t>later on</w:t>
+      </w:r>
+      <w:proofErr w:type="gramEnd"/>
+      <w:r>
+        <w:t xml:space="preserve"> </w:t>
+      </w:r>
+    </w:p>
+    <w:p>
+      <w:pPr>
+        <w:pStyle w:val="ListParagraph"/>
+        <w:numPr>
+          <w:ilvl w:val="0"/>
+          <w:numId w:val="1"/>
+        </w:numPr>
+      </w:pPr>
+      <w:r>
+        <w:t xml:space="preserve">Class </w:t>
+      </w:r>
+      <w:proofErr w:type="spellStart"/>
+      <w:r>
+        <w:t>CardSlot</w:t>
+      </w:r>
+      <w:proofErr w:type="spellEnd"/>
+      <w:r>
+        <w:t>:</w:t>
+      </w:r>
+    </w:p>
+    <w:p>
+      <w:pPr>
+        <w:pStyle w:val="ListParagraph"/>
+        <w:numPr>
+          <w:ilvl w:val="1"/>
+          <w:numId w:val="1"/>
+        </w:numPr>
+      </w:pPr>
+      <w:r>
+        <w:t xml:space="preserve">Define a card slot on board to represent </w:t>
+      </w:r>
+      <w:proofErr w:type="spellStart"/>
+      <w:r>
+        <w:t>selectability</w:t>
+      </w:r>
+      <w:proofErr w:type="spellEnd"/>
+      <w:r>
+        <w:t>, visibility, etc.</w:t>
+      </w:r>
+    </w:p>
+    <w:p>
+      <w:pPr>
+        <w:pStyle w:val="ListParagraph"/>
+        <w:numPr>
+          <w:ilvl w:val="1"/>
+          <w:numId w:val="1"/>
+        </w:numPr>
+      </w:pPr>
+      <w:r>
+        <w:t xml:space="preserve">Display the Card back to the player as either </w:t>
+      </w:r>
+      <w:proofErr w:type="gramStart"/>
+      <w:r>
+        <w:t>Hidden</w:t>
+      </w:r>
+      <w:proofErr w:type="gramEnd"/>
+      <w:r>
+        <w:t xml:space="preserve"> or the card based on game state and whether the card is covered or not</w:t>
       </w:r>
     </w:p>
     <w:p>
@@ -464,9 +514,11 @@
       <w:r>
         <w:t xml:space="preserve">Creates and sets initial variable for players such as coins, </w:t>
       </w:r>
+      <w:proofErr w:type="spellStart"/>
       <w:r>
         <w:t>victory_points</w:t>
       </w:r>
+      <w:proofErr w:type="spellEnd"/>
       <w:r>
         <w:t>, clay, etc.</w:t>
       </w:r>
@@ -494,9 +546,11 @@
       <w:r>
         <w:t xml:space="preserve">Class </w:t>
       </w:r>
+      <w:proofErr w:type="spellStart"/>
       <w:r>
         <w:t>StateVariables</w:t>
       </w:r>
+      <w:proofErr w:type="spellEnd"/>
       <w:r>
         <w:t>:</w:t>
       </w:r>
@@ -589,7 +643,15 @@
         </w:numPr>
       </w:pPr>
       <w:r>
-        <w:t>Takes dataframe of all cards and creates list of card objects representing the board for a given age</w:t>
+        <w:t xml:space="preserve">Takes </w:t>
+      </w:r>
+      <w:proofErr w:type="spellStart"/>
+      <w:r>
+        <w:t>dataframe</w:t>
+      </w:r>
+      <w:proofErr w:type="spellEnd"/>
+      <w:r>
+        <w:t xml:space="preserve"> of all cards and creates list of card objects representing the board for a given age</w:t>
       </w:r>
     </w:p>
     <w:p>
@@ -671,9 +733,11 @@
           <w:numId w:val="1"/>
         </w:numPr>
       </w:pPr>
+      <w:proofErr w:type="spellStart"/>
       <w:r>
         <w:t>card_constructable</w:t>
       </w:r>
+      <w:proofErr w:type="spellEnd"/>
       <w:r>
         <w:t xml:space="preserve"> function to check whether card is constructable given state and cost</w:t>
       </w:r>
@@ -686,9 +750,11 @@
           <w:numId w:val="1"/>
         </w:numPr>
       </w:pPr>
+      <w:proofErr w:type="spellStart"/>
       <w:r>
         <w:t>construct_card</w:t>
       </w:r>
+      <w:proofErr w:type="spellEnd"/>
       <w:r>
         <w:t xml:space="preserve"> function to pay resources, add card to board, gain benefit</w:t>
       </w:r>
@@ -713,8 +779,13 @@
           <w:numId w:val="1"/>
         </w:numPr>
       </w:pPr>
-      <w:r>
-        <w:t>valid_moves function returns list of valid moves for current player</w:t>
+      <w:proofErr w:type="spellStart"/>
+      <w:r>
+        <w:t>valid_moves</w:t>
+      </w:r>
+      <w:proofErr w:type="spellEnd"/>
+      <w:r>
+        <w:t xml:space="preserve"> function returns list of valid moves for current player</w:t>
       </w:r>
     </w:p>
     <w:p>
@@ -884,7 +955,15 @@
         <w:t>Buying a resource costs 2 coins plus the number of resources your opponent has of that type -&gt; you only get that resource for 1 turn</w:t>
       </w:r>
       <w:r>
-        <w:t>, there is no limit in amount of resources to buy, thus separate action for buying needed (not nested in constructing a card)</w:t>
+        <w:t xml:space="preserve">, there is no limit in </w:t>
+      </w:r>
+      <w:proofErr w:type="gramStart"/>
+      <w:r>
+        <w:t>amount</w:t>
+      </w:r>
+      <w:proofErr w:type="gramEnd"/>
+      <w:r>
+        <w:t xml:space="preserve"> of resources to buy, thus separate action for buying needed (not nested in constructing a card)</w:t>
       </w:r>
     </w:p>
     <w:p>
@@ -975,7 +1054,15 @@
         </w:numPr>
       </w:pPr>
       <w:r>
-        <w:t>Constructing a card which has a symbol as prerequisite and you own the card with the respective symbol allows you to build that card for free -&gt; (no material/coin costs)</w:t>
+        <w:t xml:space="preserve">Constructing a card which has a symbol as </w:t>
+      </w:r>
+      <w:proofErr w:type="gramStart"/>
+      <w:r>
+        <w:t>prerequisite</w:t>
+      </w:r>
+      <w:proofErr w:type="gramEnd"/>
+      <w:r>
+        <w:t xml:space="preserve"> and you own the card with the respective symbol allows you to build that card for free -&gt; (no material/coin costs)</w:t>
       </w:r>
     </w:p>
     <w:p>
@@ -1027,19 +1114,35 @@
         <w:t>conflict pawn</w:t>
       </w:r>
       <w:r>
-        <w:t xml:space="preserve"> is moved all the way to the opponents side -&gt; you immediately win</w:t>
-      </w:r>
-    </w:p>
-    <w:p>
-      <w:pPr>
-        <w:pStyle w:val="ListParagraph"/>
-        <w:numPr>
-          <w:ilvl w:val="1"/>
-          <w:numId w:val="1"/>
-        </w:numPr>
-      </w:pPr>
-      <w:r>
-        <w:t>Player with weakest military chooses who begins the new age (if its in the centre, the player who played a card last will play first)</w:t>
+        <w:t xml:space="preserve"> is moved all the way to the </w:t>
+      </w:r>
+      <w:proofErr w:type="gramStart"/>
+      <w:r>
+        <w:t>opponents</w:t>
+      </w:r>
+      <w:proofErr w:type="gramEnd"/>
+      <w:r>
+        <w:t xml:space="preserve"> side -&gt; you immediately win</w:t>
+      </w:r>
+    </w:p>
+    <w:p>
+      <w:pPr>
+        <w:pStyle w:val="ListParagraph"/>
+        <w:numPr>
+          <w:ilvl w:val="1"/>
+          <w:numId w:val="1"/>
+        </w:numPr>
+      </w:pPr>
+      <w:r>
+        <w:t xml:space="preserve">Player with weakest military chooses who begins the new age (if </w:t>
+      </w:r>
+      <w:proofErr w:type="spellStart"/>
+      <w:r>
+        <w:t>its</w:t>
+      </w:r>
+      <w:proofErr w:type="spellEnd"/>
+      <w:r>
+        <w:t xml:space="preserve"> in the centre, the player who played a card last will play first)</w:t>
       </w:r>
     </w:p>
     <w:p>
@@ -1126,7 +1229,15 @@
         <w:t>Victory points awarded by Guild cards for each e.g. red card are awarded and counted up at the end of the game -&gt; count towards all red cards that the player has at the end of the game not at the current time when it is played</w:t>
       </w:r>
       <w:r>
-        <w:t xml:space="preserve"> (one victory point for each red card in the city with the most red cards)</w:t>
+        <w:t xml:space="preserve"> (one victory point for each red card in the city with the </w:t>
+      </w:r>
+      <w:proofErr w:type="gramStart"/>
+      <w:r>
+        <w:t>most red</w:t>
+      </w:r>
+      <w:proofErr w:type="gramEnd"/>
+      <w:r>
+        <w:t xml:space="preserve"> cards)</w:t>
       </w:r>
     </w:p>
     <w:p/>
@@ -1161,19 +1272,43 @@
         </w:numPr>
       </w:pPr>
       <w:r>
-        <w:t>Replaced pandas dataframe with numpy arrays</w:t>
-      </w:r>
-    </w:p>
-    <w:p>
-      <w:pPr>
-        <w:pStyle w:val="ListParagraph"/>
-        <w:numPr>
-          <w:ilvl w:val="0"/>
-          <w:numId w:val="1"/>
-        </w:numPr>
-      </w:pPr>
-      <w:r>
-        <w:t>Configured card_constructable function to only allow constructing cards when enough money</w:t>
+        <w:t xml:space="preserve">Replaced pandas </w:t>
+      </w:r>
+      <w:proofErr w:type="spellStart"/>
+      <w:r>
+        <w:t>dataframe</w:t>
+      </w:r>
+      <w:proofErr w:type="spellEnd"/>
+      <w:r>
+        <w:t xml:space="preserve"> with </w:t>
+      </w:r>
+      <w:proofErr w:type="spellStart"/>
+      <w:r>
+        <w:t>numpy</w:t>
+      </w:r>
+      <w:proofErr w:type="spellEnd"/>
+      <w:r>
+        <w:t xml:space="preserve"> arrays</w:t>
+      </w:r>
+    </w:p>
+    <w:p>
+      <w:pPr>
+        <w:pStyle w:val="ListParagraph"/>
+        <w:numPr>
+          <w:ilvl w:val="0"/>
+          <w:numId w:val="1"/>
+        </w:numPr>
+      </w:pPr>
+      <w:r>
+        <w:t xml:space="preserve">Configured </w:t>
+      </w:r>
+      <w:proofErr w:type="spellStart"/>
+      <w:r>
+        <w:t>card_constructable</w:t>
+      </w:r>
+      <w:proofErr w:type="spellEnd"/>
+      <w:r>
+        <w:t xml:space="preserve"> function to only allow constructing cards when enough money</w:t>
       </w:r>
       <w:r>
         <w:t xml:space="preserve"> or resources</w:t>
@@ -1197,7 +1332,15 @@
         </w:numPr>
       </w:pPr>
       <w:r>
-        <w:t>Configured construct_card to decrease coins when card is constructed</w:t>
+        <w:t xml:space="preserve">Configured </w:t>
+      </w:r>
+      <w:proofErr w:type="spellStart"/>
+      <w:r>
+        <w:t>construct_card</w:t>
+      </w:r>
+      <w:proofErr w:type="spellEnd"/>
+      <w:r>
+        <w:t xml:space="preserve"> to decrease coins when card is constructed</w:t>
       </w:r>
     </w:p>
     <w:p>
@@ -1537,7 +1680,15 @@
         </w:numPr>
       </w:pPr>
       <w:r>
-        <w:t>Look into turning over turn when age is over -&gt; player with weakest military chooses (or last player when military_track = 0)</w:t>
+        <w:t xml:space="preserve">Look into turning over turn when age is over -&gt; player with weakest military chooses (or last player when </w:t>
+      </w:r>
+      <w:proofErr w:type="spellStart"/>
+      <w:r>
+        <w:t>military_track</w:t>
+      </w:r>
+      <w:proofErr w:type="spellEnd"/>
+      <w:r>
+        <w:t xml:space="preserve"> = 0)</w:t>
       </w:r>
     </w:p>
     <w:p>
@@ -1609,7 +1760,15 @@
         </w:numPr>
       </w:pPr>
       <w:r>
-        <w:t>Stack player cards based on color to make representation more compact</w:t>
+        <w:t xml:space="preserve">Stack player cards based on </w:t>
+      </w:r>
+      <w:proofErr w:type="spellStart"/>
+      <w:r>
+        <w:t>color</w:t>
+      </w:r>
+      <w:proofErr w:type="spellEnd"/>
+      <w:r>
+        <w:t xml:space="preserve"> to make representation more compact</w:t>
       </w:r>
     </w:p>
     <w:p>
@@ -1635,15 +1794,19 @@
       <w:r>
         <w:t xml:space="preserve">Partially added all wonder functionality (except </w:t>
       </w:r>
+      <w:proofErr w:type="spellStart"/>
       <w:r>
         <w:t>wonder_constructable</w:t>
       </w:r>
+      <w:proofErr w:type="spellEnd"/>
       <w:r>
         <w:t xml:space="preserve"> and </w:t>
       </w:r>
+      <w:proofErr w:type="spellStart"/>
       <w:r>
         <w:t>construct_wonder</w:t>
       </w:r>
+      <w:proofErr w:type="spellEnd"/>
       <w:r>
         <w:t>)</w:t>
       </w:r>
@@ -1655,7 +1818,38 @@
           <w:ilvl w:val="0"/>
           <w:numId w:val="1"/>
         </w:numPr>
-      </w:pPr>
+        <w:rPr>
+          <w:rFonts w:ascii="Calibri" w:eastAsia="Times New Roman" w:hAnsi="Calibri" w:cs="Calibri"/>
+          <w:color w:val="000000"/>
+          <w:kern w:val="0"/>
+          <w:lang w:eastAsia="en-GB"/>
+          <w14:ligatures w14:val="none"/>
+        </w:rPr>
+      </w:pPr>
+      <w:r>
+        <w:t>Added almost all wonder effects</w:t>
+      </w:r>
+    </w:p>
+    <w:p>
+      <w:pPr>
+        <w:pStyle w:val="ListParagraph"/>
+        <w:numPr>
+          <w:ilvl w:val="0"/>
+          <w:numId w:val="1"/>
+        </w:numPr>
+      </w:pPr>
+      <w:r>
+        <w:t xml:space="preserve">Add wonder effect of </w:t>
+      </w:r>
+      <w:r>
+        <w:t>The Great Library</w:t>
+      </w:r>
+      <w:r>
+        <w:t xml:space="preserve"> &amp; </w:t>
+      </w:r>
+      <w:r>
+        <w:t>The Mausoleum</w:t>
+      </w:r>
     </w:p>
     <w:p/>
     <w:p>
@@ -1840,76 +2034,92 @@
           <w:ilvl w:val="0"/>
           <w:numId w:val="1"/>
         </w:numPr>
-        <w:rPr>
-          <w:rFonts w:ascii="Calibri" w:eastAsia="Times New Roman" w:hAnsi="Calibri" w:cs="Calibri"/>
-          <w:color w:val="000000"/>
-          <w:kern w:val="0"/>
-          <w:lang w:eastAsia="en-GB"/>
-          <w14:ligatures w14:val="none"/>
-        </w:rPr>
-      </w:pPr>
-      <w:r>
-        <w:t>Added almost all wonder effects</w:t>
-      </w:r>
-    </w:p>
-    <w:p>
-      <w:pPr>
-        <w:pStyle w:val="ListParagraph"/>
-        <w:numPr>
-          <w:ilvl w:val="0"/>
-          <w:numId w:val="1"/>
-        </w:numPr>
-      </w:pPr>
-    </w:p>
-    <w:p>
-      <w:pPr>
-        <w:pStyle w:val="ListParagraph"/>
-        <w:numPr>
-          <w:ilvl w:val="0"/>
-          <w:numId w:val="1"/>
-        </w:numPr>
-      </w:pPr>
-      <w:r>
-        <w:t xml:space="preserve">Add wonder effect of </w:t>
-      </w:r>
-      <w:r>
-        <w:t>The Great Library</w:t>
-      </w:r>
-      <w:r>
-        <w:t xml:space="preserve"> &amp; </w:t>
-      </w:r>
-      <w:r>
-        <w:t>The Mausoleum</w:t>
-      </w:r>
-    </w:p>
-    <w:p>
-      <w:pPr>
-        <w:pStyle w:val="ListParagraph"/>
-        <w:numPr>
-          <w:ilvl w:val="0"/>
-          <w:numId w:val="1"/>
-        </w:numPr>
-      </w:pPr>
-      <w:r>
-        <w:t xml:space="preserve">API for AI agent: Whenever player input is requested (not only main loop but also e.g. progress token selection) -&gt; if player.type == Human -&gt; normal, elif </w:t>
-      </w:r>
-      <w:r>
-        <w:t xml:space="preserve">player.type == </w:t>
-      </w:r>
-      <w:r>
-        <w:t>AI -&gt; call getAction(current state values, valid_moves) of agent to select an action</w:t>
-      </w:r>
-    </w:p>
-    <w:p>
-      <w:pPr>
-        <w:pStyle w:val="ListParagraph"/>
-        <w:numPr>
-          <w:ilvl w:val="0"/>
-          <w:numId w:val="1"/>
-        </w:numPr>
-      </w:pPr>
-      <w:r>
-        <w:t xml:space="preserve">Valid_moves function: Whenever </w:t>
+      </w:pPr>
+    </w:p>
+    <w:p>
+      <w:pPr>
+        <w:pStyle w:val="ListParagraph"/>
+        <w:numPr>
+          <w:ilvl w:val="0"/>
+          <w:numId w:val="1"/>
+        </w:numPr>
+      </w:pPr>
+      <w:r>
+        <w:t>Clean up code by using more functions</w:t>
+      </w:r>
+    </w:p>
+    <w:p>
+      <w:pPr>
+        <w:pStyle w:val="ListParagraph"/>
+        <w:numPr>
+          <w:ilvl w:val="0"/>
+          <w:numId w:val="1"/>
+        </w:numPr>
+      </w:pPr>
+      <w:r>
+        <w:t xml:space="preserve">API for AI agent: Whenever player input is requested (not only main loop but also e.g. progress token selection) -&gt; if </w:t>
+      </w:r>
+      <w:proofErr w:type="spellStart"/>
+      <w:proofErr w:type="gramStart"/>
+      <w:r>
+        <w:t>player.type</w:t>
+      </w:r>
+      <w:proofErr w:type="spellEnd"/>
+      <w:proofErr w:type="gramEnd"/>
+      <w:r>
+        <w:t xml:space="preserve"> == Human -&gt; normal, e</w:t>
+      </w:r>
+      <w:proofErr w:type="spellStart"/>
+      <w:r>
+        <w:t>lif</w:t>
+      </w:r>
+      <w:proofErr w:type="spellEnd"/>
+      <w:r>
+        <w:t xml:space="preserve"> </w:t>
+      </w:r>
+      <w:proofErr w:type="spellStart"/>
+      <w:r>
+        <w:t>player.type</w:t>
+      </w:r>
+      <w:proofErr w:type="spellEnd"/>
+      <w:r>
+        <w:t xml:space="preserve"> == </w:t>
+      </w:r>
+      <w:r>
+        <w:t xml:space="preserve">AI -&gt; call </w:t>
+      </w:r>
+      <w:proofErr w:type="spellStart"/>
+      <w:r>
+        <w:t>getAction</w:t>
+      </w:r>
+      <w:proofErr w:type="spellEnd"/>
+      <w:r>
+        <w:t xml:space="preserve">(current state values, </w:t>
+      </w:r>
+      <w:proofErr w:type="spellStart"/>
+      <w:r>
+        <w:t>valid_moves</w:t>
+      </w:r>
+      <w:proofErr w:type="spellEnd"/>
+      <w:r>
+        <w:t>) of agent to select an action</w:t>
+      </w:r>
+    </w:p>
+    <w:p>
+      <w:pPr>
+        <w:pStyle w:val="ListParagraph"/>
+        <w:numPr>
+          <w:ilvl w:val="0"/>
+          <w:numId w:val="1"/>
+        </w:numPr>
+      </w:pPr>
+      <w:proofErr w:type="spellStart"/>
+      <w:r>
+        <w:t>Valid_moves</w:t>
+      </w:r>
+      <w:proofErr w:type="spellEnd"/>
+      <w:r>
+        <w:t xml:space="preserve"> function: Whenever </w:t>
       </w:r>
       <w:r>
         <w:t>player input is requested</w:t>
@@ -1917,8 +2127,15 @@
       <w:r>
         <w:t xml:space="preserve"> and </w:t>
       </w:r>
-      <w:r>
-        <w:t>player.type == AI</w:t>
+      <w:proofErr w:type="spellStart"/>
+      <w:proofErr w:type="gramStart"/>
+      <w:r>
+        <w:t>player.type</w:t>
+      </w:r>
+      <w:proofErr w:type="spellEnd"/>
+      <w:proofErr w:type="gramEnd"/>
+      <w:r>
+        <w:t xml:space="preserve"> == AI</w:t>
       </w:r>
       <w:r>
         <w:t>, generate all valid moves the AI can perform based on the current state and which type of action needs to be performed e.g. constructing cards or choosing tokens</w:t>

</xml_diff>

<commit_message>
Added rest of progress tokens and performed various checks
</commit_message>
<xml_diff>
--- a/Initial Game State.docx
+++ b/Initial Game State.docx
@@ -17,7 +17,6 @@
         <w:t xml:space="preserve">State of game when it was forked from master </w:t>
       </w:r>
       <w:hyperlink r:id="rId5" w:history="1">
-        <w:proofErr w:type="spellStart"/>
         <w:r>
           <w:rPr>
             <w:rStyle w:val="Hyperlink"/>
@@ -26,7 +25,6 @@
           </w:rPr>
           <w:t>ygoduelistharry</w:t>
         </w:r>
-        <w:proofErr w:type="spellEnd"/>
       </w:hyperlink>
       <w:r>
         <w:rPr>
@@ -79,15 +77,7 @@
         </w:numPr>
       </w:pPr>
       <w:r>
-        <w:t>Included .</w:t>
-      </w:r>
-      <w:proofErr w:type="spellStart"/>
-      <w:r>
-        <w:t>py</w:t>
-      </w:r>
-      <w:proofErr w:type="spellEnd"/>
-      <w:r>
-        <w:t xml:space="preserve"> file which contains a basic version of the game and can be run in command line with player input switching between 2 players</w:t>
+        <w:t>Included .py file which contains a basic version of the game and can be run in command line with player input switching between 2 players</w:t>
       </w:r>
     </w:p>
     <w:p>
@@ -256,15 +246,7 @@
         </w:numPr>
       </w:pPr>
       <w:r>
-        <w:t xml:space="preserve">Get player, </w:t>
-      </w:r>
-      <w:proofErr w:type="gramStart"/>
-      <w:r>
-        <w:t>opponent</w:t>
-      </w:r>
-      <w:proofErr w:type="gramEnd"/>
-      <w:r>
-        <w:t xml:space="preserve"> and age variables</w:t>
+        <w:t>Get player, opponent and age variables</w:t>
       </w:r>
     </w:p>
     <w:p>
@@ -408,15 +390,97 @@
         <w:t xml:space="preserve">Sets the variables for the </w:t>
       </w:r>
       <w:r>
-        <w:t xml:space="preserve">card which are filled from the CSV file </w:t>
-      </w:r>
-      <w:proofErr w:type="gramStart"/>
-      <w:r>
-        <w:t>later on</w:t>
-      </w:r>
-      <w:proofErr w:type="gramEnd"/>
-      <w:r>
-        <w:t xml:space="preserve"> </w:t>
+        <w:t xml:space="preserve">card which are filled from the CSV file later on </w:t>
+      </w:r>
+    </w:p>
+    <w:p>
+      <w:pPr>
+        <w:pStyle w:val="ListParagraph"/>
+        <w:numPr>
+          <w:ilvl w:val="0"/>
+          <w:numId w:val="1"/>
+        </w:numPr>
+      </w:pPr>
+      <w:r>
+        <w:t>Class CardSlot:</w:t>
+      </w:r>
+    </w:p>
+    <w:p>
+      <w:pPr>
+        <w:pStyle w:val="ListParagraph"/>
+        <w:numPr>
+          <w:ilvl w:val="1"/>
+          <w:numId w:val="1"/>
+        </w:numPr>
+      </w:pPr>
+      <w:r>
+        <w:t>Define a card slot on board to represent selectability, visibility, etc.</w:t>
+      </w:r>
+    </w:p>
+    <w:p>
+      <w:pPr>
+        <w:pStyle w:val="ListParagraph"/>
+        <w:numPr>
+          <w:ilvl w:val="1"/>
+          <w:numId w:val="1"/>
+        </w:numPr>
+      </w:pPr>
+      <w:r>
+        <w:t>Display the Card back to the player as either Hidden or the card based on game state and whether the card is covered or not</w:t>
+      </w:r>
+    </w:p>
+    <w:p>
+      <w:pPr>
+        <w:pStyle w:val="ListParagraph"/>
+        <w:numPr>
+          <w:ilvl w:val="0"/>
+          <w:numId w:val="1"/>
+        </w:numPr>
+      </w:pPr>
+      <w:r>
+        <w:t>Class Player:</w:t>
+      </w:r>
+    </w:p>
+    <w:p>
+      <w:pPr>
+        <w:pStyle w:val="ListParagraph"/>
+        <w:numPr>
+          <w:ilvl w:val="1"/>
+          <w:numId w:val="1"/>
+        </w:numPr>
+      </w:pPr>
+      <w:r>
+        <w:t>Define a class for play to track tableau cards, money, etc.</w:t>
+      </w:r>
+    </w:p>
+    <w:p>
+      <w:pPr>
+        <w:pStyle w:val="ListParagraph"/>
+        <w:numPr>
+          <w:ilvl w:val="1"/>
+          <w:numId w:val="1"/>
+        </w:numPr>
+      </w:pPr>
+      <w:r>
+        <w:t xml:space="preserve">Creates and sets initial variable for players such as coins, </w:t>
+      </w:r>
+      <w:r>
+        <w:t>victory_points</w:t>
+      </w:r>
+      <w:r>
+        <w:t>, clay, etc.</w:t>
+      </w:r>
+    </w:p>
+    <w:p>
+      <w:pPr>
+        <w:pStyle w:val="ListParagraph"/>
+        <w:numPr>
+          <w:ilvl w:val="1"/>
+          <w:numId w:val="1"/>
+        </w:numPr>
+      </w:pPr>
+      <w:r>
+        <w:t>Creates a function to construct cards (empty so far)</w:t>
       </w:r>
     </w:p>
     <w:p>
@@ -430,127 +494,9 @@
       <w:r>
         <w:t xml:space="preserve">Class </w:t>
       </w:r>
-      <w:proofErr w:type="spellStart"/>
-      <w:r>
-        <w:t>CardSlot</w:t>
-      </w:r>
-      <w:proofErr w:type="spellEnd"/>
-      <w:r>
-        <w:t>:</w:t>
-      </w:r>
-    </w:p>
-    <w:p>
-      <w:pPr>
-        <w:pStyle w:val="ListParagraph"/>
-        <w:numPr>
-          <w:ilvl w:val="1"/>
-          <w:numId w:val="1"/>
-        </w:numPr>
-      </w:pPr>
-      <w:r>
-        <w:t xml:space="preserve">Define a card slot on board to represent </w:t>
-      </w:r>
-      <w:proofErr w:type="spellStart"/>
-      <w:r>
-        <w:t>selectability</w:t>
-      </w:r>
-      <w:proofErr w:type="spellEnd"/>
-      <w:r>
-        <w:t>, visibility, etc.</w:t>
-      </w:r>
-    </w:p>
-    <w:p>
-      <w:pPr>
-        <w:pStyle w:val="ListParagraph"/>
-        <w:numPr>
-          <w:ilvl w:val="1"/>
-          <w:numId w:val="1"/>
-        </w:numPr>
-      </w:pPr>
-      <w:r>
-        <w:t xml:space="preserve">Display the Card back to the player as either </w:t>
-      </w:r>
-      <w:proofErr w:type="gramStart"/>
-      <w:r>
-        <w:t>Hidden</w:t>
-      </w:r>
-      <w:proofErr w:type="gramEnd"/>
-      <w:r>
-        <w:t xml:space="preserve"> or the card based on game state and whether the card is covered or not</w:t>
-      </w:r>
-    </w:p>
-    <w:p>
-      <w:pPr>
-        <w:pStyle w:val="ListParagraph"/>
-        <w:numPr>
-          <w:ilvl w:val="0"/>
-          <w:numId w:val="1"/>
-        </w:numPr>
-      </w:pPr>
-      <w:r>
-        <w:t>Class Player:</w:t>
-      </w:r>
-    </w:p>
-    <w:p>
-      <w:pPr>
-        <w:pStyle w:val="ListParagraph"/>
-        <w:numPr>
-          <w:ilvl w:val="1"/>
-          <w:numId w:val="1"/>
-        </w:numPr>
-      </w:pPr>
-      <w:r>
-        <w:t>Define a class for play to track tableau cards, money, etc.</w:t>
-      </w:r>
-    </w:p>
-    <w:p>
-      <w:pPr>
-        <w:pStyle w:val="ListParagraph"/>
-        <w:numPr>
-          <w:ilvl w:val="1"/>
-          <w:numId w:val="1"/>
-        </w:numPr>
-      </w:pPr>
-      <w:r>
-        <w:t xml:space="preserve">Creates and sets initial variable for players such as coins, </w:t>
-      </w:r>
-      <w:proofErr w:type="spellStart"/>
-      <w:r>
-        <w:t>victory_points</w:t>
-      </w:r>
-      <w:proofErr w:type="spellEnd"/>
-      <w:r>
-        <w:t>, clay, etc.</w:t>
-      </w:r>
-    </w:p>
-    <w:p>
-      <w:pPr>
-        <w:pStyle w:val="ListParagraph"/>
-        <w:numPr>
-          <w:ilvl w:val="1"/>
-          <w:numId w:val="1"/>
-        </w:numPr>
-      </w:pPr>
-      <w:r>
-        <w:t>Creates a function to construct cards (empty so far)</w:t>
-      </w:r>
-    </w:p>
-    <w:p>
-      <w:pPr>
-        <w:pStyle w:val="ListParagraph"/>
-        <w:numPr>
-          <w:ilvl w:val="0"/>
-          <w:numId w:val="1"/>
-        </w:numPr>
-      </w:pPr>
-      <w:r>
-        <w:t xml:space="preserve">Class </w:t>
-      </w:r>
-      <w:proofErr w:type="spellStart"/>
       <w:r>
         <w:t>StateVariables</w:t>
       </w:r>
-      <w:proofErr w:type="spellEnd"/>
       <w:r>
         <w:t>:</w:t>
       </w:r>
@@ -643,15 +589,7 @@
         </w:numPr>
       </w:pPr>
       <w:r>
-        <w:t xml:space="preserve">Takes </w:t>
-      </w:r>
-      <w:proofErr w:type="spellStart"/>
-      <w:r>
-        <w:t>dataframe</w:t>
-      </w:r>
-      <w:proofErr w:type="spellEnd"/>
-      <w:r>
-        <w:t xml:space="preserve"> of all cards and creates list of card objects representing the board for a given age</w:t>
+        <w:t>Takes dataframe of all cards and creates list of card objects representing the board for a given age</w:t>
       </w:r>
     </w:p>
     <w:p>
@@ -733,11 +671,9 @@
           <w:numId w:val="1"/>
         </w:numPr>
       </w:pPr>
-      <w:proofErr w:type="spellStart"/>
       <w:r>
         <w:t>card_constructable</w:t>
       </w:r>
-      <w:proofErr w:type="spellEnd"/>
       <w:r>
         <w:t xml:space="preserve"> function to check whether card is constructable given state and cost</w:t>
       </w:r>
@@ -750,11 +686,9 @@
           <w:numId w:val="1"/>
         </w:numPr>
       </w:pPr>
-      <w:proofErr w:type="spellStart"/>
       <w:r>
         <w:t>construct_card</w:t>
       </w:r>
-      <w:proofErr w:type="spellEnd"/>
       <w:r>
         <w:t xml:space="preserve"> function to pay resources, add card to board, gain benefit</w:t>
       </w:r>
@@ -779,13 +713,8 @@
           <w:numId w:val="1"/>
         </w:numPr>
       </w:pPr>
-      <w:proofErr w:type="spellStart"/>
-      <w:r>
-        <w:t>valid_moves</w:t>
-      </w:r>
-      <w:proofErr w:type="spellEnd"/>
-      <w:r>
-        <w:t xml:space="preserve"> function returns list of valid moves for current player</w:t>
+      <w:r>
+        <w:t>valid_moves function returns list of valid moves for current player</w:t>
       </w:r>
     </w:p>
     <w:p>
@@ -955,15 +884,7 @@
         <w:t>Buying a resource costs 2 coins plus the number of resources your opponent has of that type -&gt; you only get that resource for 1 turn</w:t>
       </w:r>
       <w:r>
-        <w:t xml:space="preserve">, there is no limit in </w:t>
-      </w:r>
-      <w:proofErr w:type="gramStart"/>
-      <w:r>
-        <w:t>amount</w:t>
-      </w:r>
-      <w:proofErr w:type="gramEnd"/>
-      <w:r>
-        <w:t xml:space="preserve"> of resources to buy, thus separate action for buying needed (not nested in constructing a card)</w:t>
+        <w:t>, there is no limit in amount of resources to buy, thus separate action for buying needed (not nested in constructing a card)</w:t>
       </w:r>
     </w:p>
     <w:p>
@@ -1054,15 +975,7 @@
         </w:numPr>
       </w:pPr>
       <w:r>
-        <w:t xml:space="preserve">Constructing a card which has a symbol as </w:t>
-      </w:r>
-      <w:proofErr w:type="gramStart"/>
-      <w:r>
-        <w:t>prerequisite</w:t>
-      </w:r>
-      <w:proofErr w:type="gramEnd"/>
-      <w:r>
-        <w:t xml:space="preserve"> and you own the card with the respective symbol allows you to build that card for free -&gt; (no material/coin costs)</w:t>
+        <w:t>Constructing a card which has a symbol as prerequisite and you own the card with the respective symbol allows you to build that card for free -&gt; (no material/coin costs)</w:t>
       </w:r>
     </w:p>
     <w:p>
@@ -1114,35 +1027,19 @@
         <w:t>conflict pawn</w:t>
       </w:r>
       <w:r>
-        <w:t xml:space="preserve"> is moved all the way to the </w:t>
-      </w:r>
-      <w:proofErr w:type="gramStart"/>
-      <w:r>
-        <w:t>opponents</w:t>
-      </w:r>
-      <w:proofErr w:type="gramEnd"/>
-      <w:r>
-        <w:t xml:space="preserve"> side -&gt; you immediately win</w:t>
-      </w:r>
-    </w:p>
-    <w:p>
-      <w:pPr>
-        <w:pStyle w:val="ListParagraph"/>
-        <w:numPr>
-          <w:ilvl w:val="1"/>
-          <w:numId w:val="1"/>
-        </w:numPr>
-      </w:pPr>
-      <w:r>
-        <w:t xml:space="preserve">Player with weakest military chooses who begins the new age (if </w:t>
-      </w:r>
-      <w:proofErr w:type="spellStart"/>
-      <w:r>
-        <w:t>its</w:t>
-      </w:r>
-      <w:proofErr w:type="spellEnd"/>
-      <w:r>
-        <w:t xml:space="preserve"> in the centre, the player who played a card last will play first)</w:t>
+        <w:t xml:space="preserve"> is moved all the way to the opponents side -&gt; you immediately win</w:t>
+      </w:r>
+    </w:p>
+    <w:p>
+      <w:pPr>
+        <w:pStyle w:val="ListParagraph"/>
+        <w:numPr>
+          <w:ilvl w:val="1"/>
+          <w:numId w:val="1"/>
+        </w:numPr>
+      </w:pPr>
+      <w:r>
+        <w:t>Player with weakest military chooses who begins the new age (if its in the centre, the player who played a card last will play first)</w:t>
       </w:r>
     </w:p>
     <w:p>
@@ -1229,15 +1126,7 @@
         <w:t>Victory points awarded by Guild cards for each e.g. red card are awarded and counted up at the end of the game -&gt; count towards all red cards that the player has at the end of the game not at the current time when it is played</w:t>
       </w:r>
       <w:r>
-        <w:t xml:space="preserve"> (one victory point for each red card in the city with the </w:t>
-      </w:r>
-      <w:proofErr w:type="gramStart"/>
-      <w:r>
-        <w:t>most red</w:t>
-      </w:r>
-      <w:proofErr w:type="gramEnd"/>
-      <w:r>
-        <w:t xml:space="preserve"> cards)</w:t>
+        <w:t xml:space="preserve"> (one victory point for each red card in the city with the most red cards)</w:t>
       </w:r>
     </w:p>
     <w:p/>
@@ -1272,43 +1161,19 @@
         </w:numPr>
       </w:pPr>
       <w:r>
-        <w:t xml:space="preserve">Replaced pandas </w:t>
-      </w:r>
-      <w:proofErr w:type="spellStart"/>
-      <w:r>
-        <w:t>dataframe</w:t>
-      </w:r>
-      <w:proofErr w:type="spellEnd"/>
-      <w:r>
-        <w:t xml:space="preserve"> with </w:t>
-      </w:r>
-      <w:proofErr w:type="spellStart"/>
-      <w:r>
-        <w:t>numpy</w:t>
-      </w:r>
-      <w:proofErr w:type="spellEnd"/>
-      <w:r>
-        <w:t xml:space="preserve"> arrays</w:t>
-      </w:r>
-    </w:p>
-    <w:p>
-      <w:pPr>
-        <w:pStyle w:val="ListParagraph"/>
-        <w:numPr>
-          <w:ilvl w:val="0"/>
-          <w:numId w:val="1"/>
-        </w:numPr>
-      </w:pPr>
-      <w:r>
-        <w:t xml:space="preserve">Configured </w:t>
-      </w:r>
-      <w:proofErr w:type="spellStart"/>
-      <w:r>
-        <w:t>card_constructable</w:t>
-      </w:r>
-      <w:proofErr w:type="spellEnd"/>
-      <w:r>
-        <w:t xml:space="preserve"> function to only allow constructing cards when enough money</w:t>
+        <w:t>Replaced pandas dataframe with numpy arrays</w:t>
+      </w:r>
+    </w:p>
+    <w:p>
+      <w:pPr>
+        <w:pStyle w:val="ListParagraph"/>
+        <w:numPr>
+          <w:ilvl w:val="0"/>
+          <w:numId w:val="1"/>
+        </w:numPr>
+      </w:pPr>
+      <w:r>
+        <w:t>Configured card_constructable function to only allow constructing cards when enough money</w:t>
       </w:r>
       <w:r>
         <w:t xml:space="preserve"> or resources</w:t>
@@ -1332,15 +1197,7 @@
         </w:numPr>
       </w:pPr>
       <w:r>
-        <w:t xml:space="preserve">Configured </w:t>
-      </w:r>
-      <w:proofErr w:type="spellStart"/>
-      <w:r>
-        <w:t>construct_card</w:t>
-      </w:r>
-      <w:proofErr w:type="spellEnd"/>
-      <w:r>
-        <w:t xml:space="preserve"> to decrease coins when card is constructed</w:t>
+        <w:t>Configured construct_card to decrease coins when card is constructed</w:t>
       </w:r>
     </w:p>
     <w:p>
@@ -1663,6 +1520,30 @@
       <w:pPr>
         <w:pStyle w:val="ListParagraph"/>
         <w:numPr>
+          <w:ilvl w:val="1"/>
+          <w:numId w:val="1"/>
+        </w:numPr>
+      </w:pPr>
+      <w:r>
+        <w:t>Handle victory points from Wonders</w:t>
+      </w:r>
+    </w:p>
+    <w:p>
+      <w:pPr>
+        <w:pStyle w:val="ListParagraph"/>
+        <w:numPr>
+          <w:ilvl w:val="1"/>
+          <w:numId w:val="1"/>
+        </w:numPr>
+      </w:pPr>
+      <w:r>
+        <w:t>Handle victory points from Progress Tokens</w:t>
+      </w:r>
+    </w:p>
+    <w:p>
+      <w:pPr>
+        <w:pStyle w:val="ListParagraph"/>
+        <w:numPr>
           <w:ilvl w:val="0"/>
           <w:numId w:val="1"/>
         </w:numPr>
@@ -1680,15 +1561,7 @@
         </w:numPr>
       </w:pPr>
       <w:r>
-        <w:t xml:space="preserve">Look into turning over turn when age is over -&gt; player with weakest military chooses (or last player when </w:t>
-      </w:r>
-      <w:proofErr w:type="spellStart"/>
-      <w:r>
-        <w:t>military_track</w:t>
-      </w:r>
-      <w:proofErr w:type="spellEnd"/>
-      <w:r>
-        <w:t xml:space="preserve"> = 0)</w:t>
+        <w:t>Look into turning over turn when age is over -&gt; player with weakest military chooses (or last player when military_track = 0)</w:t>
       </w:r>
     </w:p>
     <w:p>
@@ -1760,15 +1633,7 @@
         </w:numPr>
       </w:pPr>
       <w:r>
-        <w:t xml:space="preserve">Stack player cards based on </w:t>
-      </w:r>
-      <w:proofErr w:type="spellStart"/>
-      <w:r>
-        <w:t>color</w:t>
-      </w:r>
-      <w:proofErr w:type="spellEnd"/>
-      <w:r>
-        <w:t xml:space="preserve"> to make representation more compact</w:t>
+        <w:t>Stack player cards based on color to make representation more compact</w:t>
       </w:r>
     </w:p>
     <w:p>
@@ -1794,19 +1659,15 @@
       <w:r>
         <w:t xml:space="preserve">Partially added all wonder functionality (except </w:t>
       </w:r>
-      <w:proofErr w:type="spellStart"/>
       <w:r>
         <w:t>wonder_constructable</w:t>
       </w:r>
-      <w:proofErr w:type="spellEnd"/>
       <w:r>
         <w:t xml:space="preserve"> and </w:t>
       </w:r>
-      <w:proofErr w:type="spellStart"/>
       <w:r>
         <w:t>construct_wonder</w:t>
       </w:r>
-      <w:proofErr w:type="spellEnd"/>
       <w:r>
         <w:t>)</w:t>
       </w:r>
@@ -1883,243 +1744,25 @@
         </w:numPr>
       </w:pPr>
       <w:r>
-        <w:t>Handle civilian Victory:</w:t>
-      </w:r>
-    </w:p>
-    <w:p>
-      <w:pPr>
-        <w:pStyle w:val="ListParagraph"/>
-        <w:numPr>
-          <w:ilvl w:val="1"/>
-          <w:numId w:val="1"/>
-        </w:numPr>
-      </w:pPr>
-      <w:r>
-        <w:t>Handle victory points from Wonders</w:t>
-      </w:r>
-    </w:p>
-    <w:p>
-      <w:pPr>
-        <w:pStyle w:val="ListParagraph"/>
-        <w:numPr>
-          <w:ilvl w:val="1"/>
-          <w:numId w:val="1"/>
-        </w:numPr>
-      </w:pPr>
-      <w:r>
-        <w:t>Handle victory points from Progress Tokens</w:t>
-      </w:r>
-    </w:p>
-    <w:p>
-      <w:pPr>
-        <w:pStyle w:val="ListParagraph"/>
-        <w:numPr>
-          <w:ilvl w:val="0"/>
-          <w:numId w:val="1"/>
-        </w:numPr>
-      </w:pPr>
-      <w:r>
-        <w:t>Check if yellow card ‘Arena’ gi</w:t>
-      </w:r>
-      <w:r>
-        <w:t>v</w:t>
-      </w:r>
-      <w:r>
-        <w:t>ing coins for wonders works</w:t>
-      </w:r>
-    </w:p>
-    <w:p>
-      <w:pPr>
-        <w:pStyle w:val="ListParagraph"/>
-        <w:numPr>
-          <w:ilvl w:val="0"/>
-          <w:numId w:val="1"/>
-        </w:numPr>
-      </w:pPr>
-      <w:r>
-        <w:t>Check if purple card ‘Builders Guild’ giving victory points for wonders works</w:t>
-      </w:r>
-    </w:p>
-    <w:p>
-      <w:pPr>
-        <w:pStyle w:val="ListParagraph"/>
-        <w:numPr>
-          <w:ilvl w:val="0"/>
-          <w:numId w:val="1"/>
-        </w:numPr>
-        <w:rPr>
-          <w:rFonts w:ascii="Calibri" w:eastAsia="Times New Roman" w:hAnsi="Calibri" w:cs="Calibri"/>
-          <w:color w:val="000000"/>
-          <w:kern w:val="0"/>
-          <w:lang w:eastAsia="en-GB"/>
-          <w14:ligatures w14:val="none"/>
-        </w:rPr>
-      </w:pPr>
-      <w:r>
-        <w:t xml:space="preserve">Check if progress token </w:t>
-      </w:r>
-      <w:r>
-        <w:rPr>
-          <w:rFonts w:ascii="Calibri" w:eastAsia="Times New Roman" w:hAnsi="Calibri" w:cs="Calibri"/>
-          <w:color w:val="000000"/>
-          <w:kern w:val="0"/>
-          <w:lang w:eastAsia="en-GB"/>
-          <w14:ligatures w14:val="none"/>
-        </w:rPr>
-        <w:t>Architecture</w:t>
-      </w:r>
-      <w:r>
-        <w:rPr>
-          <w:rFonts w:ascii="Calibri" w:eastAsia="Times New Roman" w:hAnsi="Calibri" w:cs="Calibri"/>
-          <w:color w:val="000000"/>
-          <w:kern w:val="0"/>
-          <w:lang w:eastAsia="en-GB"/>
-          <w14:ligatures w14:val="none"/>
-        </w:rPr>
-        <w:t xml:space="preserve"> reduces wonder cost works</w:t>
-      </w:r>
-    </w:p>
-    <w:p>
-      <w:pPr>
-        <w:pStyle w:val="ListParagraph"/>
-        <w:numPr>
-          <w:ilvl w:val="0"/>
-          <w:numId w:val="1"/>
-        </w:numPr>
-        <w:rPr>
-          <w:rFonts w:ascii="Calibri" w:eastAsia="Times New Roman" w:hAnsi="Calibri" w:cs="Calibri"/>
-          <w:color w:val="000000"/>
-          <w:kern w:val="0"/>
-          <w:lang w:eastAsia="en-GB"/>
-          <w14:ligatures w14:val="none"/>
-        </w:rPr>
-      </w:pPr>
-      <w:r>
-        <w:t xml:space="preserve">Check if progress token </w:t>
-      </w:r>
-      <w:r>
-        <w:rPr>
-          <w:rFonts w:ascii="Calibri" w:eastAsia="Times New Roman" w:hAnsi="Calibri" w:cs="Calibri"/>
-          <w:color w:val="000000"/>
-          <w:kern w:val="0"/>
-          <w:lang w:eastAsia="en-GB"/>
-          <w14:ligatures w14:val="none"/>
-        </w:rPr>
-        <w:t>Theology granting replay works</w:t>
-      </w:r>
-    </w:p>
-    <w:p>
-      <w:pPr>
-        <w:pStyle w:val="ListParagraph"/>
-        <w:numPr>
-          <w:ilvl w:val="0"/>
-          <w:numId w:val="1"/>
-        </w:numPr>
-        <w:rPr>
-          <w:rFonts w:ascii="Calibri" w:eastAsia="Times New Roman" w:hAnsi="Calibri" w:cs="Calibri"/>
-          <w:color w:val="000000"/>
-          <w:kern w:val="0"/>
-          <w:lang w:eastAsia="en-GB"/>
-          <w14:ligatures w14:val="none"/>
-        </w:rPr>
-      </w:pPr>
-      <w:r>
-        <w:t>Check if purple card granting 1V for Brown and Grey card is reduced when brown or grey card is destroyed</w:t>
-      </w:r>
-    </w:p>
-    <w:p>
-      <w:pPr>
-        <w:pStyle w:val="ListParagraph"/>
-        <w:numPr>
-          <w:ilvl w:val="0"/>
-          <w:numId w:val="1"/>
-        </w:numPr>
-      </w:pPr>
-    </w:p>
-    <w:p>
-      <w:pPr>
-        <w:pStyle w:val="ListParagraph"/>
-        <w:numPr>
-          <w:ilvl w:val="0"/>
-          <w:numId w:val="1"/>
-        </w:numPr>
-      </w:pPr>
-      <w:r>
-        <w:t>Clean up code by using more functions</w:t>
-      </w:r>
-    </w:p>
-    <w:p>
-      <w:pPr>
-        <w:pStyle w:val="ListParagraph"/>
-        <w:numPr>
-          <w:ilvl w:val="0"/>
-          <w:numId w:val="1"/>
-        </w:numPr>
-      </w:pPr>
-      <w:r>
-        <w:t xml:space="preserve">API for AI agent: Whenever player input is requested (not only main loop but also e.g. progress token selection) -&gt; if </w:t>
-      </w:r>
-      <w:proofErr w:type="spellStart"/>
-      <w:proofErr w:type="gramStart"/>
-      <w:r>
-        <w:t>player.type</w:t>
-      </w:r>
-      <w:proofErr w:type="spellEnd"/>
-      <w:proofErr w:type="gramEnd"/>
-      <w:r>
-        <w:t xml:space="preserve"> == Human -&gt; normal, e</w:t>
-      </w:r>
-      <w:proofErr w:type="spellStart"/>
-      <w:r>
-        <w:t>lif</w:t>
-      </w:r>
-      <w:proofErr w:type="spellEnd"/>
-      <w:r>
-        <w:t xml:space="preserve"> </w:t>
-      </w:r>
-      <w:proofErr w:type="spellStart"/>
-      <w:r>
-        <w:t>player.type</w:t>
-      </w:r>
-      <w:proofErr w:type="spellEnd"/>
-      <w:r>
-        <w:t xml:space="preserve"> == </w:t>
-      </w:r>
-      <w:r>
-        <w:t xml:space="preserve">AI -&gt; call </w:t>
-      </w:r>
-      <w:proofErr w:type="spellStart"/>
-      <w:r>
-        <w:t>getAction</w:t>
-      </w:r>
-      <w:proofErr w:type="spellEnd"/>
-      <w:r>
-        <w:t xml:space="preserve">(current state values, </w:t>
-      </w:r>
-      <w:proofErr w:type="spellStart"/>
-      <w:r>
-        <w:t>valid_moves</w:t>
-      </w:r>
-      <w:proofErr w:type="spellEnd"/>
-      <w:r>
-        <w:t>) of agent to select an action</w:t>
-      </w:r>
-    </w:p>
-    <w:p>
-      <w:pPr>
-        <w:pStyle w:val="ListParagraph"/>
-        <w:numPr>
-          <w:ilvl w:val="0"/>
-          <w:numId w:val="1"/>
-        </w:numPr>
-      </w:pPr>
-      <w:proofErr w:type="spellStart"/>
-      <w:r>
-        <w:t>Valid_moves</w:t>
-      </w:r>
-      <w:proofErr w:type="spellEnd"/>
-      <w:r>
-        <w:t xml:space="preserve"> function: Whenever </w:t>
+        <w:t xml:space="preserve">API for AI agent: Whenever player input is requested (not only main loop but also e.g. progress token selection) -&gt; if player.type == Human -&gt; normal, elif </w:t>
+      </w:r>
+      <w:r>
+        <w:t xml:space="preserve">player.type == </w:t>
+      </w:r>
+      <w:r>
+        <w:t>AI -&gt; call getAction(current state values, valid_moves) of agent to select an action</w:t>
+      </w:r>
+    </w:p>
+    <w:p>
+      <w:pPr>
+        <w:pStyle w:val="ListParagraph"/>
+        <w:numPr>
+          <w:ilvl w:val="0"/>
+          <w:numId w:val="1"/>
+        </w:numPr>
+      </w:pPr>
+      <w:r>
+        <w:t xml:space="preserve">Valid_moves function: Whenever </w:t>
       </w:r>
       <w:r>
         <w:t>player input is requested</w:t>
@@ -2127,15 +1770,8 @@
       <w:r>
         <w:t xml:space="preserve"> and </w:t>
       </w:r>
-      <w:proofErr w:type="spellStart"/>
-      <w:proofErr w:type="gramStart"/>
-      <w:r>
-        <w:t>player.type</w:t>
-      </w:r>
-      <w:proofErr w:type="spellEnd"/>
-      <w:proofErr w:type="gramEnd"/>
-      <w:r>
-        <w:t xml:space="preserve"> == AI</w:t>
+      <w:r>
+        <w:t>player.type == AI</w:t>
       </w:r>
       <w:r>
         <w:t>, generate all valid moves the AI can perform based on the current state and which type of action needs to be performed e.g. constructing cards or choosing tokens</w:t>

</xml_diff>

<commit_message>
Finished the game 7 Wonders Duel
</commit_message>
<xml_diff>
--- a/Initial Game State.docx
+++ b/Initial Game State.docx
@@ -17,6 +17,7 @@
         <w:t xml:space="preserve">State of game when it was forked from master </w:t>
       </w:r>
       <w:hyperlink r:id="rId5" w:history="1">
+        <w:proofErr w:type="spellStart"/>
         <w:r>
           <w:rPr>
             <w:rStyle w:val="Hyperlink"/>
@@ -25,6 +26,7 @@
           </w:rPr>
           <w:t>ygoduelistharry</w:t>
         </w:r>
+        <w:proofErr w:type="spellEnd"/>
       </w:hyperlink>
       <w:r>
         <w:rPr>
@@ -77,7 +79,15 @@
         </w:numPr>
       </w:pPr>
       <w:r>
-        <w:t>Included .py file which contains a basic version of the game and can be run in command line with player input switching between 2 players</w:t>
+        <w:t>Included .</w:t>
+      </w:r>
+      <w:proofErr w:type="spellStart"/>
+      <w:r>
+        <w:t>py</w:t>
+      </w:r>
+      <w:proofErr w:type="spellEnd"/>
+      <w:r>
+        <w:t xml:space="preserve"> file which contains a basic version of the game and can be run in command line with player input switching between 2 players</w:t>
       </w:r>
     </w:p>
     <w:p>
@@ -246,7 +256,15 @@
         </w:numPr>
       </w:pPr>
       <w:r>
-        <w:t>Get player, opponent and age variables</w:t>
+        <w:t xml:space="preserve">Get player, </w:t>
+      </w:r>
+      <w:proofErr w:type="gramStart"/>
+      <w:r>
+        <w:t>opponent</w:t>
+      </w:r>
+      <w:proofErr w:type="gramEnd"/>
+      <w:r>
+        <w:t xml:space="preserve"> and age variables</w:t>
       </w:r>
     </w:p>
     <w:p>
@@ -390,43 +408,75 @@
         <w:t xml:space="preserve">Sets the variables for the </w:t>
       </w:r>
       <w:r>
-        <w:t xml:space="preserve">card which are filled from the CSV file later on </w:t>
-      </w:r>
-    </w:p>
-    <w:p>
-      <w:pPr>
-        <w:pStyle w:val="ListParagraph"/>
-        <w:numPr>
-          <w:ilvl w:val="0"/>
-          <w:numId w:val="1"/>
-        </w:numPr>
-      </w:pPr>
-      <w:r>
-        <w:t>Class CardSlot:</w:t>
-      </w:r>
-    </w:p>
-    <w:p>
-      <w:pPr>
-        <w:pStyle w:val="ListParagraph"/>
-        <w:numPr>
-          <w:ilvl w:val="1"/>
-          <w:numId w:val="1"/>
-        </w:numPr>
-      </w:pPr>
-      <w:r>
-        <w:t>Define a card slot on board to represent selectability, visibility, etc.</w:t>
-      </w:r>
-    </w:p>
-    <w:p>
-      <w:pPr>
-        <w:pStyle w:val="ListParagraph"/>
-        <w:numPr>
-          <w:ilvl w:val="1"/>
-          <w:numId w:val="1"/>
-        </w:numPr>
-      </w:pPr>
-      <w:r>
-        <w:t>Display the Card back to the player as either Hidden or the card based on game state and whether the card is covered or not</w:t>
+        <w:t xml:space="preserve">card which are filled from the CSV file </w:t>
+      </w:r>
+      <w:proofErr w:type="gramStart"/>
+      <w:r>
+        <w:t>later on</w:t>
+      </w:r>
+      <w:proofErr w:type="gramEnd"/>
+      <w:r>
+        <w:t xml:space="preserve"> </w:t>
+      </w:r>
+    </w:p>
+    <w:p>
+      <w:pPr>
+        <w:pStyle w:val="ListParagraph"/>
+        <w:numPr>
+          <w:ilvl w:val="0"/>
+          <w:numId w:val="1"/>
+        </w:numPr>
+      </w:pPr>
+      <w:r>
+        <w:t xml:space="preserve">Class </w:t>
+      </w:r>
+      <w:proofErr w:type="spellStart"/>
+      <w:r>
+        <w:t>CardSlot</w:t>
+      </w:r>
+      <w:proofErr w:type="spellEnd"/>
+      <w:r>
+        <w:t>:</w:t>
+      </w:r>
+    </w:p>
+    <w:p>
+      <w:pPr>
+        <w:pStyle w:val="ListParagraph"/>
+        <w:numPr>
+          <w:ilvl w:val="1"/>
+          <w:numId w:val="1"/>
+        </w:numPr>
+      </w:pPr>
+      <w:r>
+        <w:t xml:space="preserve">Define a card slot on board to represent </w:t>
+      </w:r>
+      <w:proofErr w:type="spellStart"/>
+      <w:r>
+        <w:t>selectability</w:t>
+      </w:r>
+      <w:proofErr w:type="spellEnd"/>
+      <w:r>
+        <w:t>, visibility, etc.</w:t>
+      </w:r>
+    </w:p>
+    <w:p>
+      <w:pPr>
+        <w:pStyle w:val="ListParagraph"/>
+        <w:numPr>
+          <w:ilvl w:val="1"/>
+          <w:numId w:val="1"/>
+        </w:numPr>
+      </w:pPr>
+      <w:r>
+        <w:t xml:space="preserve">Display the Card back to the player as either </w:t>
+      </w:r>
+      <w:proofErr w:type="gramStart"/>
+      <w:r>
+        <w:t>Hidden</w:t>
+      </w:r>
+      <w:proofErr w:type="gramEnd"/>
+      <w:r>
+        <w:t xml:space="preserve"> or the card based on game state and whether the card is covered or not</w:t>
       </w:r>
     </w:p>
     <w:p>
@@ -464,9 +514,11 @@
       <w:r>
         <w:t xml:space="preserve">Creates and sets initial variable for players such as coins, </w:t>
       </w:r>
+      <w:proofErr w:type="spellStart"/>
       <w:r>
         <w:t>victory_points</w:t>
       </w:r>
+      <w:proofErr w:type="spellEnd"/>
       <w:r>
         <w:t>, clay, etc.</w:t>
       </w:r>
@@ -494,9 +546,11 @@
       <w:r>
         <w:t xml:space="preserve">Class </w:t>
       </w:r>
+      <w:proofErr w:type="spellStart"/>
       <w:r>
         <w:t>StateVariables</w:t>
       </w:r>
+      <w:proofErr w:type="spellEnd"/>
       <w:r>
         <w:t>:</w:t>
       </w:r>
@@ -589,7 +643,15 @@
         </w:numPr>
       </w:pPr>
       <w:r>
-        <w:t>Takes dataframe of all cards and creates list of card objects representing the board for a given age</w:t>
+        <w:t xml:space="preserve">Takes </w:t>
+      </w:r>
+      <w:proofErr w:type="spellStart"/>
+      <w:r>
+        <w:t>dataframe</w:t>
+      </w:r>
+      <w:proofErr w:type="spellEnd"/>
+      <w:r>
+        <w:t xml:space="preserve"> of all cards and creates list of card objects representing the board for a given age</w:t>
       </w:r>
     </w:p>
     <w:p>
@@ -671,9 +733,11 @@
           <w:numId w:val="1"/>
         </w:numPr>
       </w:pPr>
+      <w:proofErr w:type="spellStart"/>
       <w:r>
         <w:t>card_constructable</w:t>
       </w:r>
+      <w:proofErr w:type="spellEnd"/>
       <w:r>
         <w:t xml:space="preserve"> function to check whether card is constructable given state and cost</w:t>
       </w:r>
@@ -686,9 +750,11 @@
           <w:numId w:val="1"/>
         </w:numPr>
       </w:pPr>
+      <w:proofErr w:type="spellStart"/>
       <w:r>
         <w:t>construct_card</w:t>
       </w:r>
+      <w:proofErr w:type="spellEnd"/>
       <w:r>
         <w:t xml:space="preserve"> function to pay resources, add card to board, gain benefit</w:t>
       </w:r>
@@ -713,8 +779,13 @@
           <w:numId w:val="1"/>
         </w:numPr>
       </w:pPr>
-      <w:r>
-        <w:t>valid_moves function returns list of valid moves for current player</w:t>
+      <w:proofErr w:type="spellStart"/>
+      <w:r>
+        <w:t>valid_moves</w:t>
+      </w:r>
+      <w:proofErr w:type="spellEnd"/>
+      <w:r>
+        <w:t xml:space="preserve"> function returns list of valid moves for current player</w:t>
       </w:r>
     </w:p>
     <w:p>
@@ -769,7 +840,7 @@
       <w:pPr>
         <w:pStyle w:val="ListParagraph"/>
         <w:numPr>
-          <w:ilvl w:val="0"/>
+          <w:ilvl w:val="1"/>
           <w:numId w:val="1"/>
         </w:numPr>
       </w:pPr>
@@ -781,7 +852,7 @@
       <w:pPr>
         <w:pStyle w:val="ListParagraph"/>
         <w:numPr>
-          <w:ilvl w:val="0"/>
+          <w:ilvl w:val="1"/>
           <w:numId w:val="1"/>
         </w:numPr>
       </w:pPr>
@@ -884,7 +955,15 @@
         <w:t>Buying a resource costs 2 coins plus the number of resources your opponent has of that type -&gt; you only get that resource for 1 turn</w:t>
       </w:r>
       <w:r>
-        <w:t>, there is no limit in amount of resources to buy, thus separate action for buying needed (not nested in constructing a card)</w:t>
+        <w:t xml:space="preserve">, there is no limit in </w:t>
+      </w:r>
+      <w:proofErr w:type="gramStart"/>
+      <w:r>
+        <w:t>amount</w:t>
+      </w:r>
+      <w:proofErr w:type="gramEnd"/>
+      <w:r>
+        <w:t xml:space="preserve"> of resources to buy, thus separate action for buying needed (not nested in constructing a card)</w:t>
       </w:r>
     </w:p>
     <w:p>
@@ -975,7 +1054,15 @@
         </w:numPr>
       </w:pPr>
       <w:r>
-        <w:t>Constructing a card which has a symbol as prerequisite and you own the card with the respective symbol allows you to build that card for free -&gt; (no material/coin costs)</w:t>
+        <w:t xml:space="preserve">Constructing a card which has a symbol as </w:t>
+      </w:r>
+      <w:proofErr w:type="gramStart"/>
+      <w:r>
+        <w:t>prerequisite</w:t>
+      </w:r>
+      <w:proofErr w:type="gramEnd"/>
+      <w:r>
+        <w:t xml:space="preserve"> and you own the card with the respective symbol allows you to build that card for free -&gt; (no material/coin costs)</w:t>
       </w:r>
     </w:p>
     <w:p>
@@ -1027,19 +1114,35 @@
         <w:t>conflict pawn</w:t>
       </w:r>
       <w:r>
-        <w:t xml:space="preserve"> is moved all the way to the opponents side -&gt; you immediately win</w:t>
-      </w:r>
-    </w:p>
-    <w:p>
-      <w:pPr>
-        <w:pStyle w:val="ListParagraph"/>
-        <w:numPr>
-          <w:ilvl w:val="1"/>
-          <w:numId w:val="1"/>
-        </w:numPr>
-      </w:pPr>
-      <w:r>
-        <w:t>Player with weakest military chooses who begins the new age (if its in the centre, the player who played a card last will play first)</w:t>
+        <w:t xml:space="preserve"> is moved all the way to the </w:t>
+      </w:r>
+      <w:proofErr w:type="gramStart"/>
+      <w:r>
+        <w:t>opponents</w:t>
+      </w:r>
+      <w:proofErr w:type="gramEnd"/>
+      <w:r>
+        <w:t xml:space="preserve"> side -&gt; you immediately win</w:t>
+      </w:r>
+    </w:p>
+    <w:p>
+      <w:pPr>
+        <w:pStyle w:val="ListParagraph"/>
+        <w:numPr>
+          <w:ilvl w:val="1"/>
+          <w:numId w:val="1"/>
+        </w:numPr>
+      </w:pPr>
+      <w:r>
+        <w:t xml:space="preserve">Player with weakest military chooses who begins the new age (if </w:t>
+      </w:r>
+      <w:proofErr w:type="spellStart"/>
+      <w:r>
+        <w:t>its</w:t>
+      </w:r>
+      <w:proofErr w:type="spellEnd"/>
+      <w:r>
+        <w:t xml:space="preserve"> in the centre, the player who played a card last will play first)</w:t>
       </w:r>
     </w:p>
     <w:p>
@@ -1126,7 +1229,15 @@
         <w:t>Victory points awarded by Guild cards for each e.g. red card are awarded and counted up at the end of the game -&gt; count towards all red cards that the player has at the end of the game not at the current time when it is played</w:t>
       </w:r>
       <w:r>
-        <w:t xml:space="preserve"> (one victory point for each red card in the city with the most red cards)</w:t>
+        <w:t xml:space="preserve"> (one victory point for each red card in the city with the </w:t>
+      </w:r>
+      <w:proofErr w:type="gramStart"/>
+      <w:r>
+        <w:t>most red</w:t>
+      </w:r>
+      <w:proofErr w:type="gramEnd"/>
+      <w:r>
+        <w:t xml:space="preserve"> cards)</w:t>
       </w:r>
     </w:p>
     <w:p/>
@@ -1161,19 +1272,43 @@
         </w:numPr>
       </w:pPr>
       <w:r>
-        <w:t>Replaced pandas dataframe with numpy arrays</w:t>
-      </w:r>
-    </w:p>
-    <w:p>
-      <w:pPr>
-        <w:pStyle w:val="ListParagraph"/>
-        <w:numPr>
-          <w:ilvl w:val="0"/>
-          <w:numId w:val="1"/>
-        </w:numPr>
-      </w:pPr>
-      <w:r>
-        <w:t>Configured card_constructable function to only allow constructing cards when enough money</w:t>
+        <w:t xml:space="preserve">Replaced pandas </w:t>
+      </w:r>
+      <w:proofErr w:type="spellStart"/>
+      <w:r>
+        <w:t>dataframe</w:t>
+      </w:r>
+      <w:proofErr w:type="spellEnd"/>
+      <w:r>
+        <w:t xml:space="preserve"> with </w:t>
+      </w:r>
+      <w:proofErr w:type="spellStart"/>
+      <w:r>
+        <w:t>numpy</w:t>
+      </w:r>
+      <w:proofErr w:type="spellEnd"/>
+      <w:r>
+        <w:t xml:space="preserve"> arrays</w:t>
+      </w:r>
+    </w:p>
+    <w:p>
+      <w:pPr>
+        <w:pStyle w:val="ListParagraph"/>
+        <w:numPr>
+          <w:ilvl w:val="0"/>
+          <w:numId w:val="1"/>
+        </w:numPr>
+      </w:pPr>
+      <w:r>
+        <w:t xml:space="preserve">Configured </w:t>
+      </w:r>
+      <w:proofErr w:type="spellStart"/>
+      <w:r>
+        <w:t>card_constructable</w:t>
+      </w:r>
+      <w:proofErr w:type="spellEnd"/>
+      <w:r>
+        <w:t xml:space="preserve"> function to only allow constructing cards when enough money</w:t>
       </w:r>
       <w:r>
         <w:t xml:space="preserve"> or resources</w:t>
@@ -1197,7 +1332,15 @@
         </w:numPr>
       </w:pPr>
       <w:r>
-        <w:t>Configured construct_card to decrease coins when card is constructed</w:t>
+        <w:t xml:space="preserve">Configured </w:t>
+      </w:r>
+      <w:proofErr w:type="spellStart"/>
+      <w:r>
+        <w:t>construct_card</w:t>
+      </w:r>
+      <w:proofErr w:type="spellEnd"/>
+      <w:r>
+        <w:t xml:space="preserve"> to decrease coins when card is constructed</w:t>
       </w:r>
     </w:p>
     <w:p>
@@ -1561,7 +1704,15 @@
         </w:numPr>
       </w:pPr>
       <w:r>
-        <w:t>Look into turning over turn when age is over -&gt; player with weakest military chooses (or last player when military_track = 0)</w:t>
+        <w:t xml:space="preserve">Look into turning over turn when age is over -&gt; player with weakest military chooses (or last player when </w:t>
+      </w:r>
+      <w:proofErr w:type="spellStart"/>
+      <w:r>
+        <w:t>military_track</w:t>
+      </w:r>
+      <w:proofErr w:type="spellEnd"/>
+      <w:r>
+        <w:t xml:space="preserve"> = 0)</w:t>
       </w:r>
     </w:p>
     <w:p>
@@ -1633,7 +1784,15 @@
         </w:numPr>
       </w:pPr>
       <w:r>
-        <w:t>Stack player cards based on color to make representation more compact</w:t>
+        <w:t xml:space="preserve">Stack player cards based on </w:t>
+      </w:r>
+      <w:proofErr w:type="spellStart"/>
+      <w:r>
+        <w:t>color</w:t>
+      </w:r>
+      <w:proofErr w:type="spellEnd"/>
+      <w:r>
+        <w:t xml:space="preserve"> to make representation more compact</w:t>
       </w:r>
     </w:p>
     <w:p>
@@ -1659,15 +1818,19 @@
       <w:r>
         <w:t xml:space="preserve">Partially added all wonder functionality (except </w:t>
       </w:r>
+      <w:proofErr w:type="spellStart"/>
       <w:r>
         <w:t>wonder_constructable</w:t>
       </w:r>
+      <w:proofErr w:type="spellEnd"/>
       <w:r>
         <w:t xml:space="preserve"> and </w:t>
       </w:r>
+      <w:proofErr w:type="spellStart"/>
       <w:r>
         <w:t>construct_wonder</w:t>
       </w:r>
+      <w:proofErr w:type="spellEnd"/>
       <w:r>
         <w:t>)</w:t>
       </w:r>
@@ -1744,25 +1907,69 @@
         </w:numPr>
       </w:pPr>
       <w:r>
-        <w:t xml:space="preserve">API for AI agent: Whenever player input is requested (not only main loop but also e.g. progress token selection) -&gt; if player.type == Human -&gt; normal, elif </w:t>
-      </w:r>
-      <w:r>
-        <w:t xml:space="preserve">player.type == </w:t>
-      </w:r>
-      <w:r>
-        <w:t>AI -&gt; call getAction(current state values, valid_moves) of agent to select an action</w:t>
-      </w:r>
-    </w:p>
-    <w:p>
-      <w:pPr>
-        <w:pStyle w:val="ListParagraph"/>
-        <w:numPr>
-          <w:ilvl w:val="0"/>
-          <w:numId w:val="1"/>
-        </w:numPr>
-      </w:pPr>
-      <w:r>
-        <w:t xml:space="preserve">Valid_moves function: Whenever </w:t>
+        <w:t xml:space="preserve">API for AI agent: Whenever player input is requested (not only main loop but also e.g. progress token selection) -&gt; if </w:t>
+      </w:r>
+      <w:proofErr w:type="spellStart"/>
+      <w:proofErr w:type="gramStart"/>
+      <w:r>
+        <w:t>player.type</w:t>
+      </w:r>
+      <w:proofErr w:type="spellEnd"/>
+      <w:proofErr w:type="gramEnd"/>
+      <w:r>
+        <w:t xml:space="preserve"> == Human -&gt; normal, e</w:t>
+      </w:r>
+      <w:proofErr w:type="spellStart"/>
+      <w:r>
+        <w:t>lif</w:t>
+      </w:r>
+      <w:proofErr w:type="spellEnd"/>
+      <w:r>
+        <w:t xml:space="preserve"> </w:t>
+      </w:r>
+      <w:proofErr w:type="spellStart"/>
+      <w:r>
+        <w:t>player.type</w:t>
+      </w:r>
+      <w:proofErr w:type="spellEnd"/>
+      <w:r>
+        <w:t xml:space="preserve"> == </w:t>
+      </w:r>
+      <w:r>
+        <w:t xml:space="preserve">AI -&gt; call </w:t>
+      </w:r>
+      <w:proofErr w:type="spellStart"/>
+      <w:r>
+        <w:t>getAction</w:t>
+      </w:r>
+      <w:proofErr w:type="spellEnd"/>
+      <w:r>
+        <w:t xml:space="preserve">(current state values, </w:t>
+      </w:r>
+      <w:proofErr w:type="spellStart"/>
+      <w:r>
+        <w:t>valid_moves</w:t>
+      </w:r>
+      <w:proofErr w:type="spellEnd"/>
+      <w:r>
+        <w:t>) of agent to select an action</w:t>
+      </w:r>
+    </w:p>
+    <w:p>
+      <w:pPr>
+        <w:pStyle w:val="ListParagraph"/>
+        <w:numPr>
+          <w:ilvl w:val="0"/>
+          <w:numId w:val="1"/>
+        </w:numPr>
+      </w:pPr>
+      <w:proofErr w:type="spellStart"/>
+      <w:r>
+        <w:t>Valid_moves</w:t>
+      </w:r>
+      <w:proofErr w:type="spellEnd"/>
+      <w:r>
+        <w:t xml:space="preserve"> function: Whenever </w:t>
       </w:r>
       <w:r>
         <w:t>player input is requested</w:t>
@@ -1770,8 +1977,15 @@
       <w:r>
         <w:t xml:space="preserve"> and </w:t>
       </w:r>
-      <w:r>
-        <w:t>player.type == AI</w:t>
+      <w:proofErr w:type="spellStart"/>
+      <w:proofErr w:type="gramStart"/>
+      <w:r>
+        <w:t>player.type</w:t>
+      </w:r>
+      <w:proofErr w:type="spellEnd"/>
+      <w:proofErr w:type="gramEnd"/>
+      <w:r>
+        <w:t xml:space="preserve"> == AI</w:t>
       </w:r>
       <w:r>
         <w:t>, generate all valid moves the AI can perform based on the current state and which type of action needs to be performed e.g. constructing cards or choosing tokens</w:t>

</xml_diff>

<commit_message>
Added valid_moves to generate a list of possible legal actions
</commit_message>
<xml_diff>
--- a/Initial Game State.docx
+++ b/Initial Game State.docx
@@ -256,15 +256,7 @@
         </w:numPr>
       </w:pPr>
       <w:r>
-        <w:t xml:space="preserve">Get player, </w:t>
-      </w:r>
-      <w:proofErr w:type="gramStart"/>
-      <w:r>
-        <w:t>opponent</w:t>
-      </w:r>
-      <w:proofErr w:type="gramEnd"/>
-      <w:r>
-        <w:t xml:space="preserve"> and age variables</w:t>
+        <w:t>Get player, opponent and age variables</w:t>
       </w:r>
     </w:p>
     <w:p>
@@ -408,15 +400,7 @@
         <w:t xml:space="preserve">Sets the variables for the </w:t>
       </w:r>
       <w:r>
-        <w:t xml:space="preserve">card which are filled from the CSV file </w:t>
-      </w:r>
-      <w:proofErr w:type="gramStart"/>
-      <w:r>
-        <w:t>later on</w:t>
-      </w:r>
-      <w:proofErr w:type="gramEnd"/>
-      <w:r>
-        <w:t xml:space="preserve"> </w:t>
+        <w:t xml:space="preserve">card which are filled from the CSV file later on </w:t>
       </w:r>
     </w:p>
     <w:p>
@@ -468,15 +452,7 @@
         </w:numPr>
       </w:pPr>
       <w:r>
-        <w:t xml:space="preserve">Display the Card back to the player as either </w:t>
-      </w:r>
-      <w:proofErr w:type="gramStart"/>
-      <w:r>
-        <w:t>Hidden</w:t>
-      </w:r>
-      <w:proofErr w:type="gramEnd"/>
-      <w:r>
-        <w:t xml:space="preserve"> or the card based on game state and whether the card is covered or not</w:t>
+        <w:t>Display the Card back to the player as either Hidden or the card based on game state and whether the card is covered or not</w:t>
       </w:r>
     </w:p>
     <w:p>
@@ -955,15 +931,7 @@
         <w:t>Buying a resource costs 2 coins plus the number of resources your opponent has of that type -&gt; you only get that resource for 1 turn</w:t>
       </w:r>
       <w:r>
-        <w:t xml:space="preserve">, there is no limit in </w:t>
-      </w:r>
-      <w:proofErr w:type="gramStart"/>
-      <w:r>
-        <w:t>amount</w:t>
-      </w:r>
-      <w:proofErr w:type="gramEnd"/>
-      <w:r>
-        <w:t xml:space="preserve"> of resources to buy, thus separate action for buying needed (not nested in constructing a card)</w:t>
+        <w:t>, there is no limit in amount of resources to buy, thus separate action for buying needed (not nested in constructing a card)</w:t>
       </w:r>
     </w:p>
     <w:p>
@@ -1054,15 +1022,7 @@
         </w:numPr>
       </w:pPr>
       <w:r>
-        <w:t xml:space="preserve">Constructing a card which has a symbol as </w:t>
-      </w:r>
-      <w:proofErr w:type="gramStart"/>
-      <w:r>
-        <w:t>prerequisite</w:t>
-      </w:r>
-      <w:proofErr w:type="gramEnd"/>
-      <w:r>
-        <w:t xml:space="preserve"> and you own the card with the respective symbol allows you to build that card for free -&gt; (no material/coin costs)</w:t>
+        <w:t>Constructing a card which has a symbol as prerequisite and you own the card with the respective symbol allows you to build that card for free -&gt; (no material/coin costs)</w:t>
       </w:r>
     </w:p>
     <w:p>
@@ -1114,15 +1074,7 @@
         <w:t>conflict pawn</w:t>
       </w:r>
       <w:r>
-        <w:t xml:space="preserve"> is moved all the way to the </w:t>
-      </w:r>
-      <w:proofErr w:type="gramStart"/>
-      <w:r>
-        <w:t>opponents</w:t>
-      </w:r>
-      <w:proofErr w:type="gramEnd"/>
-      <w:r>
-        <w:t xml:space="preserve"> side -&gt; you immediately win</w:t>
+        <w:t xml:space="preserve"> is moved all the way to the opponents side -&gt; you immediately win</w:t>
       </w:r>
     </w:p>
     <w:p>
@@ -1229,15 +1181,7 @@
         <w:t>Victory points awarded by Guild cards for each e.g. red card are awarded and counted up at the end of the game -&gt; count towards all red cards that the player has at the end of the game not at the current time when it is played</w:t>
       </w:r>
       <w:r>
-        <w:t xml:space="preserve"> (one victory point for each red card in the city with the </w:t>
-      </w:r>
-      <w:proofErr w:type="gramStart"/>
-      <w:r>
-        <w:t>most red</w:t>
-      </w:r>
-      <w:proofErr w:type="gramEnd"/>
-      <w:r>
-        <w:t xml:space="preserve"> cards)</w:t>
+        <w:t xml:space="preserve"> (one victory point for each red card in the city with the most red cards)</w:t>
       </w:r>
     </w:p>
     <w:p/>
@@ -1875,6 +1819,48 @@
         <w:t>The Mausoleum</w:t>
       </w:r>
     </w:p>
+    <w:p>
+      <w:pPr>
+        <w:pStyle w:val="ListParagraph"/>
+        <w:numPr>
+          <w:ilvl w:val="0"/>
+          <w:numId w:val="1"/>
+        </w:numPr>
+      </w:pPr>
+      <w:proofErr w:type="spellStart"/>
+      <w:r>
+        <w:t>Valid_moves</w:t>
+      </w:r>
+      <w:proofErr w:type="spellEnd"/>
+      <w:r>
+        <w:t xml:space="preserve"> function: Whenever player input is requested and </w:t>
+      </w:r>
+      <w:proofErr w:type="spellStart"/>
+      <w:r>
+        <w:t>player.type</w:t>
+      </w:r>
+      <w:proofErr w:type="spellEnd"/>
+      <w:r>
+        <w:t xml:space="preserve"> == AI, generate all valid moves the AI can perform based on the current state and which type of action needs to be performed e.g. constructing cards or choosing tokens (6 different times the input() function is called -&gt; so 6 different </w:t>
+      </w:r>
+      <w:proofErr w:type="spellStart"/>
+      <w:r>
+        <w:t>valid_move</w:t>
+      </w:r>
+      <w:proofErr w:type="spellEnd"/>
+      <w:r>
+        <w:t xml:space="preserve"> sets should be generated depending on the situation)</w:t>
+      </w:r>
+    </w:p>
+    <w:p>
+      <w:pPr>
+        <w:pStyle w:val="ListParagraph"/>
+        <w:numPr>
+          <w:ilvl w:val="0"/>
+          <w:numId w:val="1"/>
+        </w:numPr>
+      </w:pPr>
+    </w:p>
     <w:p/>
     <w:p>
       <w:pPr>
@@ -1910,12 +1896,10 @@
         <w:t xml:space="preserve">API for AI agent: Whenever player input is requested (not only main loop but also e.g. progress token selection) -&gt; if </w:t>
       </w:r>
       <w:proofErr w:type="spellStart"/>
-      <w:proofErr w:type="gramStart"/>
       <w:r>
         <w:t>player.type</w:t>
       </w:r>
       <w:proofErr w:type="spellEnd"/>
-      <w:proofErr w:type="gramEnd"/>
       <w:r>
         <w:t xml:space="preserve"> == Human -&gt; normal, e</w:t>
       </w:r>
@@ -1963,32 +1947,20 @@
           <w:numId w:val="1"/>
         </w:numPr>
       </w:pPr>
-      <w:proofErr w:type="spellStart"/>
-      <w:r>
-        <w:t>Valid_moves</w:t>
-      </w:r>
-      <w:proofErr w:type="spellEnd"/>
-      <w:r>
-        <w:t xml:space="preserve"> function: Whenever </w:t>
-      </w:r>
-      <w:r>
-        <w:t>player input is requested</w:t>
-      </w:r>
-      <w:r>
-        <w:t xml:space="preserve"> and </w:t>
-      </w:r>
-      <w:proofErr w:type="spellStart"/>
-      <w:proofErr w:type="gramStart"/>
-      <w:r>
-        <w:t>player.type</w:t>
-      </w:r>
-      <w:proofErr w:type="spellEnd"/>
-      <w:proofErr w:type="gramEnd"/>
-      <w:r>
-        <w:t xml:space="preserve"> == AI</w:t>
-      </w:r>
-      <w:r>
-        <w:t>, generate all valid moves the AI can perform based on the current state and which type of action needs to be performed e.g. constructing cards or choosing tokens</w:t>
+      <w:r>
+        <w:t>Feed win or loss back to AI for learning</w:t>
+      </w:r>
+    </w:p>
+    <w:p>
+      <w:pPr>
+        <w:pStyle w:val="ListParagraph"/>
+        <w:numPr>
+          <w:ilvl w:val="0"/>
+          <w:numId w:val="1"/>
+        </w:numPr>
+      </w:pPr>
+      <w:r>
+        <w:t>Suppress print statements?</w:t>
       </w:r>
     </w:p>
     <w:sectPr>

</xml_diff>

<commit_message>
Implemented API to get Action of agent
</commit_message>
<xml_diff>
--- a/Initial Game State.docx
+++ b/Initial Game State.docx
@@ -1860,6 +1860,58 @@
           <w:numId w:val="1"/>
         </w:numPr>
       </w:pPr>
+      <w:r>
+        <w:t xml:space="preserve">API for AI agent: Whenever player input is requested (not only main loop but also e.g. progress token selection) -&gt; if </w:t>
+      </w:r>
+      <w:proofErr w:type="spellStart"/>
+      <w:r>
+        <w:t>player.type</w:t>
+      </w:r>
+      <w:proofErr w:type="spellEnd"/>
+      <w:r>
+        <w:t xml:space="preserve"> == Human -&gt; normal, </w:t>
+      </w:r>
+      <w:proofErr w:type="spellStart"/>
+      <w:r>
+        <w:t>elif</w:t>
+      </w:r>
+      <w:proofErr w:type="spellEnd"/>
+      <w:r>
+        <w:t xml:space="preserve"> </w:t>
+      </w:r>
+      <w:proofErr w:type="spellStart"/>
+      <w:r>
+        <w:t>player.type</w:t>
+      </w:r>
+      <w:proofErr w:type="spellEnd"/>
+      <w:r>
+        <w:t xml:space="preserve"> == AI -&gt; call </w:t>
+      </w:r>
+      <w:proofErr w:type="spellStart"/>
+      <w:r>
+        <w:t>getAction</w:t>
+      </w:r>
+      <w:proofErr w:type="spellEnd"/>
+      <w:r>
+        <w:t xml:space="preserve">(current state values, </w:t>
+      </w:r>
+      <w:proofErr w:type="spellStart"/>
+      <w:r>
+        <w:t>valid_moves</w:t>
+      </w:r>
+      <w:proofErr w:type="spellEnd"/>
+      <w:r>
+        <w:t>) of agent to select an action</w:t>
+      </w:r>
+    </w:p>
+    <w:p>
+      <w:pPr>
+        <w:pStyle w:val="ListParagraph"/>
+        <w:numPr>
+          <w:ilvl w:val="0"/>
+          <w:numId w:val="1"/>
+        </w:numPr>
+      </w:pPr>
     </w:p>
     <w:p/>
     <w:p>
@@ -1882,61 +1934,6 @@
           <w:bCs/>
         </w:rPr>
         <w:t>needed</w:t>
-      </w:r>
-    </w:p>
-    <w:p>
-      <w:pPr>
-        <w:pStyle w:val="ListParagraph"/>
-        <w:numPr>
-          <w:ilvl w:val="0"/>
-          <w:numId w:val="1"/>
-        </w:numPr>
-      </w:pPr>
-      <w:r>
-        <w:t xml:space="preserve">API for AI agent: Whenever player input is requested (not only main loop but also e.g. progress token selection) -&gt; if </w:t>
-      </w:r>
-      <w:proofErr w:type="spellStart"/>
-      <w:r>
-        <w:t>player.type</w:t>
-      </w:r>
-      <w:proofErr w:type="spellEnd"/>
-      <w:r>
-        <w:t xml:space="preserve"> == Human -&gt; normal, e</w:t>
-      </w:r>
-      <w:proofErr w:type="spellStart"/>
-      <w:r>
-        <w:t>lif</w:t>
-      </w:r>
-      <w:proofErr w:type="spellEnd"/>
-      <w:r>
-        <w:t xml:space="preserve"> </w:t>
-      </w:r>
-      <w:proofErr w:type="spellStart"/>
-      <w:r>
-        <w:t>player.type</w:t>
-      </w:r>
-      <w:proofErr w:type="spellEnd"/>
-      <w:r>
-        <w:t xml:space="preserve"> == </w:t>
-      </w:r>
-      <w:r>
-        <w:t xml:space="preserve">AI -&gt; call </w:t>
-      </w:r>
-      <w:proofErr w:type="spellStart"/>
-      <w:r>
-        <w:t>getAction</w:t>
-      </w:r>
-      <w:proofErr w:type="spellEnd"/>
-      <w:r>
-        <w:t xml:space="preserve">(current state values, </w:t>
-      </w:r>
-      <w:proofErr w:type="spellStart"/>
-      <w:r>
-        <w:t>valid_moves</w:t>
-      </w:r>
-      <w:proofErr w:type="spellEnd"/>
-      <w:r>
-        <w:t>) of agent to select an action</w:t>
       </w:r>
     </w:p>
     <w:p>

</xml_diff>

<commit_message>
Added running multiple games and spress of print statements
</commit_message>
<xml_diff>
--- a/Initial Game State.docx
+++ b/Initial Game State.docx
@@ -1829,18 +1829,6 @@
       </w:pPr>
       <w:r>
         <w:t>Feed win or loss back to AI for learning</w:t>
-      </w:r>
-    </w:p>
-    <w:p>
-      <w:pPr>
-        <w:pStyle w:val="ListParagraph"/>
-        <w:numPr>
-          <w:ilvl w:val="0"/>
-          <w:numId w:val="1"/>
-        </w:numPr>
-      </w:pPr>
-      <w:r>
-        <w:t>Suppress print statements?</w:t>
       </w:r>
     </w:p>
     <w:p>
@@ -2390,6 +2378,7 @@
   <w:style w:type="character" w:default="1" w:styleId="DefaultParagraphFont">
     <w:name w:val="Default Paragraph Font"/>
     <w:uiPriority w:val="1"/>
+    <w:semiHidden/>
     <w:unhideWhenUsed/>
   </w:style>
   <w:style w:type="table" w:default="1" w:styleId="TableNormal">

</xml_diff>

<commit_message>
Created Scientific Greedy Agent
</commit_message>
<xml_diff>
--- a/Initial Game State.docx
+++ b/Initial Game State.docx
@@ -256,7 +256,15 @@
         </w:numPr>
       </w:pPr>
       <w:r>
-        <w:t>Get player, opponent and age variables</w:t>
+        <w:t xml:space="preserve">Get player, </w:t>
+      </w:r>
+      <w:proofErr w:type="gramStart"/>
+      <w:r>
+        <w:t>opponent</w:t>
+      </w:r>
+      <w:proofErr w:type="gramEnd"/>
+      <w:r>
+        <w:t xml:space="preserve"> and age variables</w:t>
       </w:r>
     </w:p>
     <w:p>
@@ -400,7 +408,15 @@
         <w:t xml:space="preserve">Sets the variables for the </w:t>
       </w:r>
       <w:r>
-        <w:t xml:space="preserve">card which are filled from the CSV file later on </w:t>
+        <w:t xml:space="preserve">card which are filled from the CSV file </w:t>
+      </w:r>
+      <w:proofErr w:type="gramStart"/>
+      <w:r>
+        <w:t>later on</w:t>
+      </w:r>
+      <w:proofErr w:type="gramEnd"/>
+      <w:r>
+        <w:t xml:space="preserve"> </w:t>
       </w:r>
     </w:p>
     <w:p>
@@ -452,7 +468,15 @@
         </w:numPr>
       </w:pPr>
       <w:r>
-        <w:t>Display the Card back to the player as either Hidden or the card based on game state and whether the card is covered or not</w:t>
+        <w:t xml:space="preserve">Display the Card back to the player as either </w:t>
+      </w:r>
+      <w:proofErr w:type="gramStart"/>
+      <w:r>
+        <w:t>Hidden</w:t>
+      </w:r>
+      <w:proofErr w:type="gramEnd"/>
+      <w:r>
+        <w:t xml:space="preserve"> or the card based on game state and whether the card is covered or not</w:t>
       </w:r>
     </w:p>
     <w:p>
@@ -931,7 +955,15 @@
         <w:t>Buying a resource costs 2 coins plus the number of resources your opponent has of that type -&gt; you only get that resource for 1 turn</w:t>
       </w:r>
       <w:r>
-        <w:t>, there is no limit in amount of resources to buy, thus separate action for buying needed (not nested in constructing a card)</w:t>
+        <w:t xml:space="preserve">, there is no limit in </w:t>
+      </w:r>
+      <w:proofErr w:type="gramStart"/>
+      <w:r>
+        <w:t>amount</w:t>
+      </w:r>
+      <w:proofErr w:type="gramEnd"/>
+      <w:r>
+        <w:t xml:space="preserve"> of resources to buy, thus separate action for buying needed (not nested in constructing a card)</w:t>
       </w:r>
     </w:p>
     <w:p>
@@ -1022,7 +1054,15 @@
         </w:numPr>
       </w:pPr>
       <w:r>
-        <w:t>Constructing a card which has a symbol as prerequisite and you own the card with the respective symbol allows you to build that card for free -&gt; (no material/coin costs)</w:t>
+        <w:t xml:space="preserve">Constructing a card which has a symbol as </w:t>
+      </w:r>
+      <w:proofErr w:type="gramStart"/>
+      <w:r>
+        <w:t>prerequisite</w:t>
+      </w:r>
+      <w:proofErr w:type="gramEnd"/>
+      <w:r>
+        <w:t xml:space="preserve"> and you own the card with the respective symbol allows you to build that card for free -&gt; (no material/coin costs)</w:t>
       </w:r>
     </w:p>
     <w:p>
@@ -1074,7 +1114,15 @@
         <w:t>conflict pawn</w:t>
       </w:r>
       <w:r>
-        <w:t xml:space="preserve"> is moved all the way to the opponents side -&gt; you immediately win</w:t>
+        <w:t xml:space="preserve"> is moved all the way to the </w:t>
+      </w:r>
+      <w:proofErr w:type="gramStart"/>
+      <w:r>
+        <w:t>opponents</w:t>
+      </w:r>
+      <w:proofErr w:type="gramEnd"/>
+      <w:r>
+        <w:t xml:space="preserve"> side -&gt; you immediately win</w:t>
       </w:r>
     </w:p>
     <w:p>
@@ -1181,7 +1229,15 @@
         <w:t>Victory points awarded by Guild cards for each e.g. red card are awarded and counted up at the end of the game -&gt; count towards all red cards that the player has at the end of the game not at the current time when it is played</w:t>
       </w:r>
       <w:r>
-        <w:t xml:space="preserve"> (one victory point for each red card in the city with the most red cards)</w:t>
+        <w:t xml:space="preserve"> (one victory point for each red card in the city with the </w:t>
+      </w:r>
+      <w:proofErr w:type="gramStart"/>
+      <w:r>
+        <w:t>most red</w:t>
+      </w:r>
+      <w:proofErr w:type="gramEnd"/>
+      <w:r>
+        <w:t xml:space="preserve"> cards)</w:t>
       </w:r>
     </w:p>
     <w:p/>
@@ -1836,10 +1892,12 @@
         <w:t xml:space="preserve"> function: Whenever player input is requested and </w:t>
       </w:r>
       <w:proofErr w:type="spellStart"/>
+      <w:proofErr w:type="gramStart"/>
       <w:r>
         <w:t>player.type</w:t>
       </w:r>
       <w:proofErr w:type="spellEnd"/>
+      <w:proofErr w:type="gramEnd"/>
       <w:r>
         <w:t xml:space="preserve"> == AI, generate all valid moves the AI can perform based on the current state and which type of action needs to be performed e.g. constructing cards or choosing tokens (6 different times the input() function is called -&gt; so 6 different </w:t>
       </w:r>
@@ -1864,10 +1922,12 @@
         <w:t xml:space="preserve">API for AI agent: Whenever player input is requested (not only main loop but also e.g. progress token selection) -&gt; if </w:t>
       </w:r>
       <w:proofErr w:type="spellStart"/>
+      <w:proofErr w:type="gramStart"/>
       <w:r>
         <w:t>player.type</w:t>
       </w:r>
       <w:proofErr w:type="spellEnd"/>
+      <w:proofErr w:type="gramEnd"/>
       <w:r>
         <w:t xml:space="preserve"> == Human -&gt; normal, </w:t>
       </w:r>
@@ -1931,6 +1991,18 @@
       </w:pPr>
       <w:r>
         <w:t>Create Military Greedy Agent</w:t>
+      </w:r>
+    </w:p>
+    <w:p>
+      <w:pPr>
+        <w:pStyle w:val="ListParagraph"/>
+        <w:numPr>
+          <w:ilvl w:val="0"/>
+          <w:numId w:val="1"/>
+        </w:numPr>
+      </w:pPr>
+      <w:r>
+        <w:t>Create Scientific Greedy Agent</w:t>
       </w:r>
     </w:p>
     <w:p>
@@ -2026,7 +2098,6 @@
         </w:numPr>
       </w:pPr>
       <w:r>
-        <w:lastRenderedPageBreak/>
         <w:t xml:space="preserve">Adjust </w:t>
       </w:r>
       <w:r>
@@ -2060,13 +2131,7 @@
       </w:r>
       <w:proofErr w:type="spellStart"/>
       <w:r>
-        <w:t>Greedy</w:t>
-      </w:r>
-      <w:r>
-        <w:t>Military</w:t>
-      </w:r>
-      <w:r>
-        <w:t>Agent</w:t>
+        <w:t>GreedyMilitaryAgent</w:t>
       </w:r>
       <w:proofErr w:type="spellEnd"/>
     </w:p>
@@ -2079,8 +2144,25 @@
         </w:numPr>
       </w:pPr>
       <w:r>
-        <w:t>Create Scientific Greedy Agent</w:t>
-      </w:r>
+        <w:t xml:space="preserve">Create wonder selection during drafting choosing </w:t>
+      </w:r>
+      <w:r>
+        <w:t xml:space="preserve">great library or </w:t>
+      </w:r>
+      <w:r>
+        <w:t>mausoleum</w:t>
+      </w:r>
+      <w:r>
+        <w:t xml:space="preserve"> </w:t>
+      </w:r>
+      <w:r>
+        <w:t xml:space="preserve">for </w:t>
+      </w:r>
+      <w:proofErr w:type="spellStart"/>
+      <w:r>
+        <w:t>GreedyScientificAgent</w:t>
+      </w:r>
+      <w:proofErr w:type="spellEnd"/>
     </w:p>
     <w:p>
       <w:pPr>

</xml_diff>

<commit_message>
Created and tested RuleBasedAgent
</commit_message>
<xml_diff>
--- a/Initial Game State.docx
+++ b/Initial Game State.docx
@@ -17,7 +17,6 @@
         <w:t xml:space="preserve">State of game when it was forked from master </w:t>
       </w:r>
       <w:hyperlink r:id="rId5" w:history="1">
-        <w:proofErr w:type="spellStart"/>
         <w:r>
           <w:rPr>
             <w:rStyle w:val="Hyperlink"/>
@@ -26,7 +25,6 @@
           </w:rPr>
           <w:t>ygoduelistharry</w:t>
         </w:r>
-        <w:proofErr w:type="spellEnd"/>
       </w:hyperlink>
       <w:r>
         <w:rPr>
@@ -79,15 +77,7 @@
         </w:numPr>
       </w:pPr>
       <w:r>
-        <w:t>Included .</w:t>
-      </w:r>
-      <w:proofErr w:type="spellStart"/>
-      <w:r>
-        <w:t>py</w:t>
-      </w:r>
-      <w:proofErr w:type="spellEnd"/>
-      <w:r>
-        <w:t xml:space="preserve"> file which contains a basic version of the game and can be run in command line with player input switching between 2 players</w:t>
+        <w:t>Included .py file which contains a basic version of the game and can be run in command line with player input switching between 2 players</w:t>
       </w:r>
     </w:p>
     <w:p>
@@ -256,15 +246,7 @@
         </w:numPr>
       </w:pPr>
       <w:r>
-        <w:t xml:space="preserve">Get player, </w:t>
-      </w:r>
-      <w:proofErr w:type="gramStart"/>
-      <w:r>
-        <w:t>opponent</w:t>
-      </w:r>
-      <w:proofErr w:type="gramEnd"/>
-      <w:r>
-        <w:t xml:space="preserve"> and age variables</w:t>
+        <w:t>Get player, opponent and age variables</w:t>
       </w:r>
     </w:p>
     <w:p>
@@ -408,15 +390,97 @@
         <w:t xml:space="preserve">Sets the variables for the </w:t>
       </w:r>
       <w:r>
-        <w:t xml:space="preserve">card which are filled from the CSV file </w:t>
-      </w:r>
-      <w:proofErr w:type="gramStart"/>
-      <w:r>
-        <w:t>later on</w:t>
-      </w:r>
-      <w:proofErr w:type="gramEnd"/>
-      <w:r>
-        <w:t xml:space="preserve"> </w:t>
+        <w:t xml:space="preserve">card which are filled from the CSV file later on </w:t>
+      </w:r>
+    </w:p>
+    <w:p>
+      <w:pPr>
+        <w:pStyle w:val="ListParagraph"/>
+        <w:numPr>
+          <w:ilvl w:val="0"/>
+          <w:numId w:val="1"/>
+        </w:numPr>
+      </w:pPr>
+      <w:r>
+        <w:t>Class CardSlot:</w:t>
+      </w:r>
+    </w:p>
+    <w:p>
+      <w:pPr>
+        <w:pStyle w:val="ListParagraph"/>
+        <w:numPr>
+          <w:ilvl w:val="1"/>
+          <w:numId w:val="1"/>
+        </w:numPr>
+      </w:pPr>
+      <w:r>
+        <w:t>Define a card slot on board to represent selectability, visibility, etc.</w:t>
+      </w:r>
+    </w:p>
+    <w:p>
+      <w:pPr>
+        <w:pStyle w:val="ListParagraph"/>
+        <w:numPr>
+          <w:ilvl w:val="1"/>
+          <w:numId w:val="1"/>
+        </w:numPr>
+      </w:pPr>
+      <w:r>
+        <w:t>Display the Card back to the player as either Hidden or the card based on game state and whether the card is covered or not</w:t>
+      </w:r>
+    </w:p>
+    <w:p>
+      <w:pPr>
+        <w:pStyle w:val="ListParagraph"/>
+        <w:numPr>
+          <w:ilvl w:val="0"/>
+          <w:numId w:val="1"/>
+        </w:numPr>
+      </w:pPr>
+      <w:r>
+        <w:t>Class Player:</w:t>
+      </w:r>
+    </w:p>
+    <w:p>
+      <w:pPr>
+        <w:pStyle w:val="ListParagraph"/>
+        <w:numPr>
+          <w:ilvl w:val="1"/>
+          <w:numId w:val="1"/>
+        </w:numPr>
+      </w:pPr>
+      <w:r>
+        <w:t>Define a class for play to track tableau cards, money, etc.</w:t>
+      </w:r>
+    </w:p>
+    <w:p>
+      <w:pPr>
+        <w:pStyle w:val="ListParagraph"/>
+        <w:numPr>
+          <w:ilvl w:val="1"/>
+          <w:numId w:val="1"/>
+        </w:numPr>
+      </w:pPr>
+      <w:r>
+        <w:t xml:space="preserve">Creates and sets initial variable for players such as coins, </w:t>
+      </w:r>
+      <w:r>
+        <w:t>victory_points</w:t>
+      </w:r>
+      <w:r>
+        <w:t>, clay, etc.</w:t>
+      </w:r>
+    </w:p>
+    <w:p>
+      <w:pPr>
+        <w:pStyle w:val="ListParagraph"/>
+        <w:numPr>
+          <w:ilvl w:val="1"/>
+          <w:numId w:val="1"/>
+        </w:numPr>
+      </w:pPr>
+      <w:r>
+        <w:t>Creates a function to construct cards (empty so far)</w:t>
       </w:r>
     </w:p>
     <w:p>
@@ -430,127 +494,9 @@
       <w:r>
         <w:t xml:space="preserve">Class </w:t>
       </w:r>
-      <w:proofErr w:type="spellStart"/>
-      <w:r>
-        <w:t>CardSlot</w:t>
-      </w:r>
-      <w:proofErr w:type="spellEnd"/>
-      <w:r>
-        <w:t>:</w:t>
-      </w:r>
-    </w:p>
-    <w:p>
-      <w:pPr>
-        <w:pStyle w:val="ListParagraph"/>
-        <w:numPr>
-          <w:ilvl w:val="1"/>
-          <w:numId w:val="1"/>
-        </w:numPr>
-      </w:pPr>
-      <w:r>
-        <w:t xml:space="preserve">Define a card slot on board to represent </w:t>
-      </w:r>
-      <w:proofErr w:type="spellStart"/>
-      <w:r>
-        <w:t>selectability</w:t>
-      </w:r>
-      <w:proofErr w:type="spellEnd"/>
-      <w:r>
-        <w:t>, visibility, etc.</w:t>
-      </w:r>
-    </w:p>
-    <w:p>
-      <w:pPr>
-        <w:pStyle w:val="ListParagraph"/>
-        <w:numPr>
-          <w:ilvl w:val="1"/>
-          <w:numId w:val="1"/>
-        </w:numPr>
-      </w:pPr>
-      <w:r>
-        <w:t xml:space="preserve">Display the Card back to the player as either </w:t>
-      </w:r>
-      <w:proofErr w:type="gramStart"/>
-      <w:r>
-        <w:t>Hidden</w:t>
-      </w:r>
-      <w:proofErr w:type="gramEnd"/>
-      <w:r>
-        <w:t xml:space="preserve"> or the card based on game state and whether the card is covered or not</w:t>
-      </w:r>
-    </w:p>
-    <w:p>
-      <w:pPr>
-        <w:pStyle w:val="ListParagraph"/>
-        <w:numPr>
-          <w:ilvl w:val="0"/>
-          <w:numId w:val="1"/>
-        </w:numPr>
-      </w:pPr>
-      <w:r>
-        <w:t>Class Player:</w:t>
-      </w:r>
-    </w:p>
-    <w:p>
-      <w:pPr>
-        <w:pStyle w:val="ListParagraph"/>
-        <w:numPr>
-          <w:ilvl w:val="1"/>
-          <w:numId w:val="1"/>
-        </w:numPr>
-      </w:pPr>
-      <w:r>
-        <w:t>Define a class for play to track tableau cards, money, etc.</w:t>
-      </w:r>
-    </w:p>
-    <w:p>
-      <w:pPr>
-        <w:pStyle w:val="ListParagraph"/>
-        <w:numPr>
-          <w:ilvl w:val="1"/>
-          <w:numId w:val="1"/>
-        </w:numPr>
-      </w:pPr>
-      <w:r>
-        <w:t xml:space="preserve">Creates and sets initial variable for players such as coins, </w:t>
-      </w:r>
-      <w:proofErr w:type="spellStart"/>
-      <w:r>
-        <w:t>victory_points</w:t>
-      </w:r>
-      <w:proofErr w:type="spellEnd"/>
-      <w:r>
-        <w:t>, clay, etc.</w:t>
-      </w:r>
-    </w:p>
-    <w:p>
-      <w:pPr>
-        <w:pStyle w:val="ListParagraph"/>
-        <w:numPr>
-          <w:ilvl w:val="1"/>
-          <w:numId w:val="1"/>
-        </w:numPr>
-      </w:pPr>
-      <w:r>
-        <w:t>Creates a function to construct cards (empty so far)</w:t>
-      </w:r>
-    </w:p>
-    <w:p>
-      <w:pPr>
-        <w:pStyle w:val="ListParagraph"/>
-        <w:numPr>
-          <w:ilvl w:val="0"/>
-          <w:numId w:val="1"/>
-        </w:numPr>
-      </w:pPr>
-      <w:r>
-        <w:t xml:space="preserve">Class </w:t>
-      </w:r>
-      <w:proofErr w:type="spellStart"/>
       <w:r>
         <w:t>StateVariables</w:t>
       </w:r>
-      <w:proofErr w:type="spellEnd"/>
       <w:r>
         <w:t>:</w:t>
       </w:r>
@@ -643,15 +589,7 @@
         </w:numPr>
       </w:pPr>
       <w:r>
-        <w:t xml:space="preserve">Takes </w:t>
-      </w:r>
-      <w:proofErr w:type="spellStart"/>
-      <w:r>
-        <w:t>dataframe</w:t>
-      </w:r>
-      <w:proofErr w:type="spellEnd"/>
-      <w:r>
-        <w:t xml:space="preserve"> of all cards and creates list of card objects representing the board for a given age</w:t>
+        <w:t>Takes dataframe of all cards and creates list of card objects representing the board for a given age</w:t>
       </w:r>
     </w:p>
     <w:p>
@@ -733,11 +671,9 @@
           <w:numId w:val="1"/>
         </w:numPr>
       </w:pPr>
-      <w:proofErr w:type="spellStart"/>
       <w:r>
         <w:t>card_constructable</w:t>
       </w:r>
-      <w:proofErr w:type="spellEnd"/>
       <w:r>
         <w:t xml:space="preserve"> function to check whether card is constructable given state and cost</w:t>
       </w:r>
@@ -750,11 +686,9 @@
           <w:numId w:val="1"/>
         </w:numPr>
       </w:pPr>
-      <w:proofErr w:type="spellStart"/>
       <w:r>
         <w:t>construct_card</w:t>
       </w:r>
-      <w:proofErr w:type="spellEnd"/>
       <w:r>
         <w:t xml:space="preserve"> function to pay resources, add card to board, gain benefit</w:t>
       </w:r>
@@ -779,13 +713,8 @@
           <w:numId w:val="1"/>
         </w:numPr>
       </w:pPr>
-      <w:proofErr w:type="spellStart"/>
-      <w:r>
-        <w:t>valid_moves</w:t>
-      </w:r>
-      <w:proofErr w:type="spellEnd"/>
-      <w:r>
-        <w:t xml:space="preserve"> function returns list of valid moves for current player</w:t>
+      <w:r>
+        <w:t>valid_moves function returns list of valid moves for current player</w:t>
       </w:r>
     </w:p>
     <w:p>
@@ -955,15 +884,7 @@
         <w:t>Buying a resource costs 2 coins plus the number of resources your opponent has of that type -&gt; you only get that resource for 1 turn</w:t>
       </w:r>
       <w:r>
-        <w:t xml:space="preserve">, there is no limit in </w:t>
-      </w:r>
-      <w:proofErr w:type="gramStart"/>
-      <w:r>
-        <w:t>amount</w:t>
-      </w:r>
-      <w:proofErr w:type="gramEnd"/>
-      <w:r>
-        <w:t xml:space="preserve"> of resources to buy, thus separate action for buying needed (not nested in constructing a card)</w:t>
+        <w:t>, there is no limit in amount of resources to buy, thus separate action for buying needed (not nested in constructing a card)</w:t>
       </w:r>
     </w:p>
     <w:p>
@@ -1054,15 +975,7 @@
         </w:numPr>
       </w:pPr>
       <w:r>
-        <w:t xml:space="preserve">Constructing a card which has a symbol as </w:t>
-      </w:r>
-      <w:proofErr w:type="gramStart"/>
-      <w:r>
-        <w:t>prerequisite</w:t>
-      </w:r>
-      <w:proofErr w:type="gramEnd"/>
-      <w:r>
-        <w:t xml:space="preserve"> and you own the card with the respective symbol allows you to build that card for free -&gt; (no material/coin costs)</w:t>
+        <w:t>Constructing a card which has a symbol as prerequisite and you own the card with the respective symbol allows you to build that card for free -&gt; (no material/coin costs)</w:t>
       </w:r>
     </w:p>
     <w:p>
@@ -1114,35 +1027,19 @@
         <w:t>conflict pawn</w:t>
       </w:r>
       <w:r>
-        <w:t xml:space="preserve"> is moved all the way to the </w:t>
-      </w:r>
-      <w:proofErr w:type="gramStart"/>
-      <w:r>
-        <w:t>opponents</w:t>
-      </w:r>
-      <w:proofErr w:type="gramEnd"/>
-      <w:r>
-        <w:t xml:space="preserve"> side -&gt; you immediately win</w:t>
-      </w:r>
-    </w:p>
-    <w:p>
-      <w:pPr>
-        <w:pStyle w:val="ListParagraph"/>
-        <w:numPr>
-          <w:ilvl w:val="1"/>
-          <w:numId w:val="1"/>
-        </w:numPr>
-      </w:pPr>
-      <w:r>
-        <w:t xml:space="preserve">Player with weakest military chooses who begins the new age (if </w:t>
-      </w:r>
-      <w:proofErr w:type="spellStart"/>
-      <w:r>
-        <w:t>its</w:t>
-      </w:r>
-      <w:proofErr w:type="spellEnd"/>
-      <w:r>
-        <w:t xml:space="preserve"> in the centre, the player who played a card last will play first)</w:t>
+        <w:t xml:space="preserve"> is moved all the way to the opponents side -&gt; you immediately win</w:t>
+      </w:r>
+    </w:p>
+    <w:p>
+      <w:pPr>
+        <w:pStyle w:val="ListParagraph"/>
+        <w:numPr>
+          <w:ilvl w:val="1"/>
+          <w:numId w:val="1"/>
+        </w:numPr>
+      </w:pPr>
+      <w:r>
+        <w:t>Player with weakest military chooses who begins the new age (if its in the centre, the player who played a card last will play first)</w:t>
       </w:r>
     </w:p>
     <w:p>
@@ -1229,15 +1126,7 @@
         <w:t>Victory points awarded by Guild cards for each e.g. red card are awarded and counted up at the end of the game -&gt; count towards all red cards that the player has at the end of the game not at the current time when it is played</w:t>
       </w:r>
       <w:r>
-        <w:t xml:space="preserve"> (one victory point for each red card in the city with the </w:t>
-      </w:r>
-      <w:proofErr w:type="gramStart"/>
-      <w:r>
-        <w:t>most red</w:t>
-      </w:r>
-      <w:proofErr w:type="gramEnd"/>
-      <w:r>
-        <w:t xml:space="preserve"> cards)</w:t>
+        <w:t xml:space="preserve"> (one victory point for each red card in the city with the most red cards)</w:t>
       </w:r>
     </w:p>
     <w:p/>
@@ -1272,43 +1161,19 @@
         </w:numPr>
       </w:pPr>
       <w:r>
-        <w:t xml:space="preserve">Replaced pandas </w:t>
-      </w:r>
-      <w:proofErr w:type="spellStart"/>
-      <w:r>
-        <w:t>dataframe</w:t>
-      </w:r>
-      <w:proofErr w:type="spellEnd"/>
-      <w:r>
-        <w:t xml:space="preserve"> with </w:t>
-      </w:r>
-      <w:proofErr w:type="spellStart"/>
-      <w:r>
-        <w:t>numpy</w:t>
-      </w:r>
-      <w:proofErr w:type="spellEnd"/>
-      <w:r>
-        <w:t xml:space="preserve"> arrays</w:t>
-      </w:r>
-    </w:p>
-    <w:p>
-      <w:pPr>
-        <w:pStyle w:val="ListParagraph"/>
-        <w:numPr>
-          <w:ilvl w:val="0"/>
-          <w:numId w:val="1"/>
-        </w:numPr>
-      </w:pPr>
-      <w:r>
-        <w:t xml:space="preserve">Configured </w:t>
-      </w:r>
-      <w:proofErr w:type="spellStart"/>
-      <w:r>
-        <w:t>card_constructable</w:t>
-      </w:r>
-      <w:proofErr w:type="spellEnd"/>
-      <w:r>
-        <w:t xml:space="preserve"> function to only allow constructing cards when enough money</w:t>
+        <w:t>Replaced pandas dataframe with numpy arrays</w:t>
+      </w:r>
+    </w:p>
+    <w:p>
+      <w:pPr>
+        <w:pStyle w:val="ListParagraph"/>
+        <w:numPr>
+          <w:ilvl w:val="0"/>
+          <w:numId w:val="1"/>
+        </w:numPr>
+      </w:pPr>
+      <w:r>
+        <w:t>Configured card_constructable function to only allow constructing cards when enough money</w:t>
       </w:r>
       <w:r>
         <w:t xml:space="preserve"> or resources</w:t>
@@ -1332,15 +1197,7 @@
         </w:numPr>
       </w:pPr>
       <w:r>
-        <w:t xml:space="preserve">Configured </w:t>
-      </w:r>
-      <w:proofErr w:type="spellStart"/>
-      <w:r>
-        <w:t>construct_card</w:t>
-      </w:r>
-      <w:proofErr w:type="spellEnd"/>
-      <w:r>
-        <w:t xml:space="preserve"> to decrease coins when card is constructed</w:t>
+        <w:t>Configured construct_card to decrease coins when card is constructed</w:t>
       </w:r>
     </w:p>
     <w:p>
@@ -1704,15 +1561,7 @@
         </w:numPr>
       </w:pPr>
       <w:r>
-        <w:t xml:space="preserve">Look into turning over turn when age is over -&gt; player with weakest military chooses (or last player when </w:t>
-      </w:r>
-      <w:proofErr w:type="spellStart"/>
-      <w:r>
-        <w:t>military_track</w:t>
-      </w:r>
-      <w:proofErr w:type="spellEnd"/>
-      <w:r>
-        <w:t xml:space="preserve"> = 0)</w:t>
+        <w:t>Look into turning over turn when age is over -&gt; player with weakest military chooses (or last player when military_track = 0)</w:t>
       </w:r>
     </w:p>
     <w:p>
@@ -1784,15 +1633,7 @@
         </w:numPr>
       </w:pPr>
       <w:r>
-        <w:t xml:space="preserve">Stack player cards based on </w:t>
-      </w:r>
-      <w:proofErr w:type="spellStart"/>
-      <w:r>
-        <w:t>color</w:t>
-      </w:r>
-      <w:proofErr w:type="spellEnd"/>
-      <w:r>
-        <w:t xml:space="preserve"> to make representation more compact</w:t>
+        <w:t>Stack player cards based on color to make representation more compact</w:t>
       </w:r>
     </w:p>
     <w:p>
@@ -1818,19 +1659,15 @@
       <w:r>
         <w:t xml:space="preserve">Partially added all wonder functionality (except </w:t>
       </w:r>
-      <w:proofErr w:type="spellStart"/>
       <w:r>
         <w:t>wonder_constructable</w:t>
       </w:r>
-      <w:proofErr w:type="spellEnd"/>
       <w:r>
         <w:t xml:space="preserve"> and </w:t>
       </w:r>
-      <w:proofErr w:type="spellStart"/>
       <w:r>
         <w:t>construct_wonder</w:t>
       </w:r>
-      <w:proofErr w:type="spellEnd"/>
       <w:r>
         <w:t>)</w:t>
       </w:r>
@@ -1883,103 +1720,33 @@
           <w:numId w:val="1"/>
         </w:numPr>
       </w:pPr>
-      <w:proofErr w:type="spellStart"/>
-      <w:r>
-        <w:t>Valid_moves</w:t>
-      </w:r>
-      <w:proofErr w:type="spellEnd"/>
-      <w:r>
-        <w:t xml:space="preserve"> function: Whenever player input is requested and </w:t>
-      </w:r>
-      <w:proofErr w:type="spellStart"/>
-      <w:proofErr w:type="gramStart"/>
-      <w:r>
-        <w:t>player.type</w:t>
-      </w:r>
-      <w:proofErr w:type="spellEnd"/>
-      <w:proofErr w:type="gramEnd"/>
-      <w:r>
-        <w:t xml:space="preserve"> == AI, generate all valid moves the AI can perform based on the current state and which type of action needs to be performed e.g. constructing cards or choosing tokens (6 different times the input() function is called -&gt; so 6 different </w:t>
-      </w:r>
-      <w:proofErr w:type="spellStart"/>
-      <w:r>
-        <w:t>valid_move</w:t>
-      </w:r>
-      <w:proofErr w:type="spellEnd"/>
-      <w:r>
-        <w:t xml:space="preserve"> sets should be generated depending on the situation)</w:t>
-      </w:r>
-    </w:p>
-    <w:p>
-      <w:pPr>
-        <w:pStyle w:val="ListParagraph"/>
-        <w:numPr>
-          <w:ilvl w:val="0"/>
-          <w:numId w:val="1"/>
-        </w:numPr>
-      </w:pPr>
-      <w:r>
-        <w:t xml:space="preserve">API for AI agent: Whenever player input is requested (not only main loop but also e.g. progress token selection) -&gt; if </w:t>
-      </w:r>
-      <w:proofErr w:type="spellStart"/>
-      <w:proofErr w:type="gramStart"/>
-      <w:r>
-        <w:t>player.type</w:t>
-      </w:r>
-      <w:proofErr w:type="spellEnd"/>
-      <w:proofErr w:type="gramEnd"/>
-      <w:r>
-        <w:t xml:space="preserve"> == Human -&gt; normal, </w:t>
-      </w:r>
-      <w:proofErr w:type="spellStart"/>
-      <w:r>
-        <w:t>elif</w:t>
-      </w:r>
-      <w:proofErr w:type="spellEnd"/>
-      <w:r>
-        <w:t xml:space="preserve"> </w:t>
-      </w:r>
-      <w:proofErr w:type="spellStart"/>
-      <w:r>
-        <w:t>player.type</w:t>
-      </w:r>
-      <w:proofErr w:type="spellEnd"/>
-      <w:r>
-        <w:t xml:space="preserve"> == AI -&gt; call </w:t>
-      </w:r>
-      <w:proofErr w:type="spellStart"/>
-      <w:r>
-        <w:t>getAction</w:t>
-      </w:r>
-      <w:proofErr w:type="spellEnd"/>
-      <w:r>
-        <w:t xml:space="preserve">(current state values, </w:t>
-      </w:r>
-      <w:proofErr w:type="spellStart"/>
-      <w:r>
-        <w:t>valid_moves</w:t>
-      </w:r>
-      <w:proofErr w:type="spellEnd"/>
-      <w:r>
-        <w:t>) of agent to select an action</w:t>
-      </w:r>
-    </w:p>
-    <w:p>
-      <w:pPr>
-        <w:pStyle w:val="ListParagraph"/>
-        <w:numPr>
-          <w:ilvl w:val="0"/>
-          <w:numId w:val="1"/>
-        </w:numPr>
-      </w:pPr>
-      <w:r>
-        <w:t xml:space="preserve">Finished </w:t>
-      </w:r>
-      <w:proofErr w:type="spellStart"/>
-      <w:r>
-        <w:t>GreedyCivilianAgent</w:t>
-      </w:r>
-      <w:proofErr w:type="spellEnd"/>
+      <w:r>
+        <w:t>Valid_moves function: Whenever player input is requested and player.type == AI, generate all valid moves the AI can perform based on the current state and which type of action needs to be performed e.g. constructing cards or choosing tokens (6 different times the input() function is called -&gt; so 6 different valid_move sets should be generated depending on the situation)</w:t>
+      </w:r>
+    </w:p>
+    <w:p>
+      <w:pPr>
+        <w:pStyle w:val="ListParagraph"/>
+        <w:numPr>
+          <w:ilvl w:val="0"/>
+          <w:numId w:val="1"/>
+        </w:numPr>
+      </w:pPr>
+      <w:r>
+        <w:t>API for AI agent: Whenever player input is requested (not only main loop but also e.g. progress token selection) -&gt; if player.type == Human -&gt; normal, elif player.type == AI -&gt; call getAction(current state values, valid_moves) of agent to select an action</w:t>
+      </w:r>
+    </w:p>
+    <w:p>
+      <w:pPr>
+        <w:pStyle w:val="ListParagraph"/>
+        <w:numPr>
+          <w:ilvl w:val="0"/>
+          <w:numId w:val="1"/>
+        </w:numPr>
+      </w:pPr>
+      <w:r>
+        <w:t>Finished GreedyCivilianAgent</w:t>
+      </w:r>
     </w:p>
     <w:p>
       <w:pPr>
@@ -2013,6 +1780,9 @@
           <w:numId w:val="1"/>
         </w:numPr>
       </w:pPr>
+      <w:r>
+        <w:t>Created RuleBasedAgent</w:t>
+      </w:r>
     </w:p>
     <w:p/>
     <w:p>
@@ -2058,6 +1828,18 @@
         </w:numPr>
       </w:pPr>
       <w:r>
+        <w:t>Train the DRL agent on varying different agents to make it more generalized</w:t>
+      </w:r>
+    </w:p>
+    <w:p>
+      <w:pPr>
+        <w:pStyle w:val="ListParagraph"/>
+        <w:numPr>
+          <w:ilvl w:val="0"/>
+          <w:numId w:val="1"/>
+        </w:numPr>
+      </w:pPr>
+      <w:r>
         <w:t>Indicate which player is AI and which is Human</w:t>
       </w:r>
       <w:r>
@@ -2085,9 +1867,22 @@
         </w:numPr>
       </w:pPr>
       <w:r>
+        <w:lastRenderedPageBreak/>
         <w:t>Make code cleaner</w:t>
       </w:r>
     </w:p>
+    <w:p>
+      <w:pPr>
+        <w:pStyle w:val="ListParagraph"/>
+        <w:numPr>
+          <w:ilvl w:val="0"/>
+          <w:numId w:val="1"/>
+        </w:numPr>
+      </w:pPr>
+      <w:r>
+        <w:t>Make code run faster (see where it takes the most time)</w:t>
+      </w:r>
+    </w:p>
     <w:p/>
     <w:p>
       <w:pPr>
@@ -2098,82 +1893,527 @@
         </w:numPr>
       </w:pPr>
       <w:r>
-        <w:t xml:space="preserve">Adjust </w:t>
-      </w:r>
-      <w:r>
-        <w:t xml:space="preserve">Real </w:t>
-      </w:r>
-      <w:r>
-        <w:t>victory points</w:t>
-      </w:r>
-      <w:r>
-        <w:t xml:space="preserve"> of discarding cards</w:t>
-      </w:r>
-      <w:r>
-        <w:t xml:space="preserve"> for </w:t>
-      </w:r>
-      <w:proofErr w:type="spellStart"/>
+        <w:t>Discard best cards if random action starts with d</w:t>
+      </w:r>
+    </w:p>
+    <w:p>
+      <w:pPr>
+        <w:pStyle w:val="ListParagraph"/>
+        <w:numPr>
+          <w:ilvl w:val="0"/>
+          <w:numId w:val="1"/>
+        </w:numPr>
+      </w:pPr>
+      <w:r>
+        <w:t>Merge all three agents into 1</w:t>
+      </w:r>
+      <w:r>
+        <w:t xml:space="preserve"> Greedy Agent</w:t>
+      </w:r>
+    </w:p>
+    <w:p>
+      <w:pPr>
+        <w:pStyle w:val="ListParagraph"/>
+        <w:numPr>
+          <w:ilvl w:val="0"/>
+          <w:numId w:val="1"/>
+        </w:numPr>
+      </w:pPr>
+      <w:r>
+        <w:t>Start on DRL agent</w:t>
+      </w:r>
+    </w:p>
+    <w:p/>
+    <w:p>
+      <w:r>
+        <w:t>Statistics</w:t>
+      </w:r>
+      <w:r>
+        <w:t xml:space="preserve"> (Wins 1/ Draws / Wins 2)</w:t>
+      </w:r>
+    </w:p>
+    <w:p>
+      <w:pPr>
+        <w:pStyle w:val="ListParagraph"/>
+        <w:numPr>
+          <w:ilvl w:val="0"/>
+          <w:numId w:val="1"/>
+        </w:numPr>
+      </w:pPr>
+      <w:r>
+        <w:t>2295/</w:t>
+      </w:r>
+      <w:r>
+        <w:t>0</w:t>
+      </w:r>
+      <w:r>
+        <w:t>3/</w:t>
+      </w:r>
+      <w:r>
+        <w:t>7702</w:t>
+      </w:r>
+      <w:r>
+        <w:tab/>
+      </w:r>
+      <w:r>
+        <w:sym w:font="Wingdings" w:char="F0E0"/>
+      </w:r>
+      <w:r>
+        <w:t xml:space="preserve"> </w:t>
+      </w:r>
+      <w:r>
+        <w:t>Random</w:t>
+      </w:r>
+      <w:r>
+        <w:t>Agent</w:t>
+      </w:r>
+      <w:r>
+        <w:tab/>
+      </w:r>
+      <w:r>
+        <w:t xml:space="preserve">vs. </w:t>
+      </w:r>
       <w:r>
         <w:t>GreedyCivilianAgent</w:t>
       </w:r>
-      <w:proofErr w:type="spellEnd"/>
-    </w:p>
-    <w:p>
-      <w:pPr>
-        <w:pStyle w:val="ListParagraph"/>
-        <w:numPr>
-          <w:ilvl w:val="0"/>
-          <w:numId w:val="1"/>
-        </w:numPr>
-      </w:pPr>
-      <w:r>
-        <w:t xml:space="preserve">Create wonder selection during drafting choosing highest military for </w:t>
-      </w:r>
-      <w:proofErr w:type="spellStart"/>
+    </w:p>
+    <w:p>
+      <w:pPr>
+        <w:pStyle w:val="ListParagraph"/>
+        <w:numPr>
+          <w:ilvl w:val="0"/>
+          <w:numId w:val="1"/>
+        </w:numPr>
+      </w:pPr>
+      <w:r>
+        <w:t>2991</w:t>
+      </w:r>
+      <w:r>
+        <w:t>/</w:t>
+      </w:r>
+      <w:r>
+        <w:t>10/</w:t>
+      </w:r>
+      <w:r>
+        <w:t>6999</w:t>
+      </w:r>
+      <w:r>
+        <w:tab/>
+      </w:r>
+      <w:r>
+        <w:sym w:font="Wingdings" w:char="F0E0"/>
+      </w:r>
+      <w:r>
+        <w:t xml:space="preserve"> </w:t>
+      </w:r>
+      <w:r>
+        <w:t>RandomAgen</w:t>
+      </w:r>
+      <w:r>
+        <w:t>t</w:t>
+      </w:r>
+      <w:r>
+        <w:tab/>
+      </w:r>
+      <w:r>
+        <w:t xml:space="preserve">vs. </w:t>
+      </w:r>
       <w:r>
         <w:t>GreedyMilitaryAgent</w:t>
       </w:r>
-      <w:proofErr w:type="spellEnd"/>
-    </w:p>
-    <w:p>
-      <w:pPr>
-        <w:pStyle w:val="ListParagraph"/>
-        <w:numPr>
-          <w:ilvl w:val="0"/>
-          <w:numId w:val="1"/>
-        </w:numPr>
-      </w:pPr>
-      <w:r>
-        <w:t xml:space="preserve">Create wonder selection during drafting choosing </w:t>
-      </w:r>
-      <w:r>
-        <w:t xml:space="preserve">great library or </w:t>
-      </w:r>
-      <w:r>
-        <w:t>mausoleum</w:t>
+    </w:p>
+    <w:p>
+      <w:pPr>
+        <w:pStyle w:val="ListParagraph"/>
+        <w:numPr>
+          <w:ilvl w:val="0"/>
+          <w:numId w:val="1"/>
+        </w:numPr>
+      </w:pPr>
+      <w:r>
+        <w:t>4785</w:t>
+      </w:r>
+      <w:r>
+        <w:t>/</w:t>
+      </w:r>
+      <w:r>
+        <w:t>08</w:t>
+      </w:r>
+      <w:r>
+        <w:t>/</w:t>
+      </w:r>
+      <w:r>
+        <w:t>5207</w:t>
+      </w:r>
+      <w:r>
+        <w:tab/>
+      </w:r>
+      <w:r>
+        <w:sym w:font="Wingdings" w:char="F0E0"/>
       </w:r>
       <w:r>
         <w:t xml:space="preserve"> </w:t>
       </w:r>
       <w:r>
-        <w:t xml:space="preserve">for </w:t>
-      </w:r>
-      <w:proofErr w:type="spellStart"/>
+        <w:t>RandomAgent</w:t>
+      </w:r>
+      <w:r>
+        <w:tab/>
+      </w:r>
+      <w:r>
+        <w:t xml:space="preserve">vs. </w:t>
+      </w:r>
       <w:r>
         <w:t>GreedyScientificAgent</w:t>
       </w:r>
-      <w:proofErr w:type="spellEnd"/>
-    </w:p>
-    <w:p>
-      <w:pPr>
-        <w:pStyle w:val="ListParagraph"/>
-        <w:numPr>
-          <w:ilvl w:val="0"/>
-          <w:numId w:val="1"/>
-        </w:numPr>
-      </w:pPr>
-      <w:r>
-        <w:t>Merge all three agents into 1</w:t>
+    </w:p>
+    <w:p>
+      <w:pPr>
+        <w:pStyle w:val="ListParagraph"/>
+        <w:numPr>
+          <w:ilvl w:val="0"/>
+          <w:numId w:val="1"/>
+        </w:numPr>
+      </w:pPr>
+      <w:r>
+        <w:t>2857</w:t>
+      </w:r>
+      <w:r>
+        <w:t>/</w:t>
+      </w:r>
+      <w:r>
+        <w:t>00</w:t>
+      </w:r>
+      <w:r>
+        <w:t>/</w:t>
+      </w:r>
+      <w:r>
+        <w:t>7143</w:t>
+      </w:r>
+      <w:r>
+        <w:tab/>
+      </w:r>
+      <w:r>
+        <w:sym w:font="Wingdings" w:char="F0E0"/>
+      </w:r>
+      <w:r>
+        <w:t xml:space="preserve"> </w:t>
+      </w:r>
+      <w:r>
+        <w:t>GreedyCivilianAgent</w:t>
+      </w:r>
+      <w:r>
+        <w:t xml:space="preserve"> </w:t>
+      </w:r>
+      <w:r>
+        <w:tab/>
+      </w:r>
+      <w:r>
+        <w:t xml:space="preserve">vs. </w:t>
+      </w:r>
+      <w:r>
+        <w:t>GreedyMilitaryAgent</w:t>
+      </w:r>
+    </w:p>
+    <w:p>
+      <w:pPr>
+        <w:pStyle w:val="ListParagraph"/>
+        <w:numPr>
+          <w:ilvl w:val="0"/>
+          <w:numId w:val="1"/>
+        </w:numPr>
+      </w:pPr>
+      <w:r>
+        <w:t>4955</w:t>
+      </w:r>
+      <w:r>
+        <w:t>/</w:t>
+      </w:r>
+      <w:r>
+        <w:t>00</w:t>
+      </w:r>
+      <w:r>
+        <w:t>/</w:t>
+      </w:r>
+      <w:r>
+        <w:t>5045</w:t>
+      </w:r>
+      <w:r>
+        <w:tab/>
+      </w:r>
+      <w:r>
+        <w:sym w:font="Wingdings" w:char="F0E0"/>
+      </w:r>
+      <w:r>
+        <w:t xml:space="preserve"> </w:t>
+      </w:r>
+      <w:r>
+        <w:t>GreedyCivilianAgent</w:t>
+      </w:r>
+      <w:r>
+        <w:t xml:space="preserve"> </w:t>
+      </w:r>
+      <w:r>
+        <w:tab/>
+      </w:r>
+      <w:r>
+        <w:t xml:space="preserve">vs. </w:t>
+      </w:r>
+      <w:r>
+        <w:t>GreedyScientificAgent</w:t>
+      </w:r>
+    </w:p>
+    <w:p>
+      <w:pPr>
+        <w:pStyle w:val="ListParagraph"/>
+        <w:numPr>
+          <w:ilvl w:val="0"/>
+          <w:numId w:val="1"/>
+        </w:numPr>
+      </w:pPr>
+      <w:r>
+        <w:t>7816</w:t>
+      </w:r>
+      <w:r>
+        <w:t>/</w:t>
+      </w:r>
+      <w:r>
+        <w:t>03</w:t>
+      </w:r>
+      <w:r>
+        <w:t>/</w:t>
+      </w:r>
+      <w:r>
+        <w:t>2181</w:t>
+      </w:r>
+      <w:r>
+        <w:tab/>
+      </w:r>
+      <w:r>
+        <w:sym w:font="Wingdings" w:char="F0E0"/>
+      </w:r>
+      <w:r>
+        <w:t xml:space="preserve"> </w:t>
+      </w:r>
+      <w:r>
+        <w:t>GreedyMilitaryAgent</w:t>
+      </w:r>
+      <w:r>
+        <w:tab/>
+      </w:r>
+      <w:r>
+        <w:t xml:space="preserve">vs. </w:t>
+      </w:r>
+      <w:r>
+        <w:t>GreedyScientificAgent</w:t>
+      </w:r>
+      <w:r>
+        <w:t xml:space="preserve"> </w:t>
+      </w:r>
+    </w:p>
+    <w:p>
+      <w:pPr>
+        <w:pStyle w:val="ListParagraph"/>
+        <w:numPr>
+          <w:ilvl w:val="0"/>
+          <w:numId w:val="1"/>
+        </w:numPr>
+      </w:pPr>
+    </w:p>
+    <w:p>
+      <w:pPr>
+        <w:pStyle w:val="ListParagraph"/>
+        <w:numPr>
+          <w:ilvl w:val="0"/>
+          <w:numId w:val="1"/>
+        </w:numPr>
+      </w:pPr>
+      <w:r>
+        <w:t>0</w:t>
+      </w:r>
+      <w:r>
+        <w:t>439</w:t>
+      </w:r>
+      <w:r>
+        <w:t>/</w:t>
+      </w:r>
+      <w:r>
+        <w:t>0</w:t>
+      </w:r>
+      <w:r>
+        <w:t>1</w:t>
+      </w:r>
+      <w:r>
+        <w:t>/</w:t>
+      </w:r>
+      <w:r>
+        <w:t>9560</w:t>
+      </w:r>
+      <w:r>
+        <w:tab/>
+      </w:r>
+      <w:r>
+        <w:sym w:font="Wingdings" w:char="F0E0"/>
+      </w:r>
+      <w:r>
+        <w:t xml:space="preserve"> </w:t>
+      </w:r>
+      <w:r>
+        <w:t>RandomAgen</w:t>
+      </w:r>
+      <w:r>
+        <w:t>t</w:t>
+      </w:r>
+      <w:r>
+        <w:tab/>
+        <w:t xml:space="preserve">vs. </w:t>
+      </w:r>
+      <w:r>
+        <w:t>RuleBasedAgent</w:t>
+      </w:r>
+    </w:p>
+    <w:p>
+      <w:pPr>
+        <w:pStyle w:val="ListParagraph"/>
+        <w:numPr>
+          <w:ilvl w:val="0"/>
+          <w:numId w:val="1"/>
+        </w:numPr>
+      </w:pPr>
+      <w:r>
+        <w:t>9092</w:t>
+      </w:r>
+      <w:r>
+        <w:t>/</w:t>
+      </w:r>
+      <w:r>
+        <w:t>0</w:t>
+      </w:r>
+      <w:r>
+        <w:t>0</w:t>
+      </w:r>
+      <w:r>
+        <w:t>/</w:t>
+      </w:r>
+      <w:r>
+        <w:t>0</w:t>
+      </w:r>
+      <w:r>
+        <w:t>908</w:t>
+      </w:r>
+      <w:r>
+        <w:tab/>
+      </w:r>
+      <w:r>
+        <w:sym w:font="Wingdings" w:char="F0E0"/>
+      </w:r>
+      <w:r>
+        <w:t xml:space="preserve"> </w:t>
+      </w:r>
+      <w:r>
+        <w:t>RuleBasedAgent</w:t>
+      </w:r>
+      <w:r>
+        <w:tab/>
+        <w:t xml:space="preserve">vs. </w:t>
+      </w:r>
+      <w:r>
+        <w:t>GreedyCivilianAgent</w:t>
+      </w:r>
+    </w:p>
+    <w:p>
+      <w:pPr>
+        <w:pStyle w:val="ListParagraph"/>
+        <w:numPr>
+          <w:ilvl w:val="0"/>
+          <w:numId w:val="1"/>
+        </w:numPr>
+      </w:pPr>
+      <w:r>
+        <w:t>8946</w:t>
+      </w:r>
+      <w:r>
+        <w:t>/</w:t>
+      </w:r>
+      <w:r>
+        <w:t>0</w:t>
+      </w:r>
+      <w:r>
+        <w:t>0</w:t>
+      </w:r>
+      <w:r>
+        <w:t>/</w:t>
+      </w:r>
+      <w:r>
+        <w:t>1054</w:t>
+      </w:r>
+      <w:r>
+        <w:tab/>
+      </w:r>
+      <w:r>
+        <w:sym w:font="Wingdings" w:char="F0E0"/>
+      </w:r>
+      <w:r>
+        <w:t xml:space="preserve"> </w:t>
+      </w:r>
+      <w:r>
+        <w:t>RuleBasedAgent</w:t>
+      </w:r>
+      <w:r>
+        <w:tab/>
+        <w:t xml:space="preserve">vs. </w:t>
+      </w:r>
+      <w:r>
+        <w:t>GreedyMilitaryAgent</w:t>
+      </w:r>
+    </w:p>
+    <w:p>
+      <w:pPr>
+        <w:pStyle w:val="ListParagraph"/>
+        <w:numPr>
+          <w:ilvl w:val="0"/>
+          <w:numId w:val="1"/>
+        </w:numPr>
+      </w:pPr>
+      <w:r>
+        <w:t>9638</w:t>
+      </w:r>
+      <w:r>
+        <w:t>/</w:t>
+      </w:r>
+      <w:r>
+        <w:t>0</w:t>
+      </w:r>
+      <w:r>
+        <w:t>2</w:t>
+      </w:r>
+      <w:r>
+        <w:t>/</w:t>
+      </w:r>
+      <w:r>
+        <w:t>0</w:t>
+      </w:r>
+      <w:r>
+        <w:t>360</w:t>
+      </w:r>
+      <w:r>
+        <w:tab/>
+      </w:r>
+      <w:r>
+        <w:sym w:font="Wingdings" w:char="F0E0"/>
+      </w:r>
+      <w:r>
+        <w:t xml:space="preserve"> </w:t>
+      </w:r>
+      <w:r>
+        <w:t>RuleBasedAgent</w:t>
+      </w:r>
+      <w:r>
+        <w:tab/>
+        <w:t xml:space="preserve">vs. </w:t>
+      </w:r>
+      <w:r>
+        <w:t>GreedyScientificAgent</w:t>
       </w:r>
     </w:p>
     <w:sectPr>

</xml_diff>

<commit_message>
Created a combined greedy agent
</commit_message>
<xml_diff>
--- a/Initial Game State.docx
+++ b/Initial Game State.docx
@@ -17,6 +17,7 @@
         <w:t xml:space="preserve">State of game when it was forked from master </w:t>
       </w:r>
       <w:hyperlink r:id="rId5" w:history="1">
+        <w:proofErr w:type="spellStart"/>
         <w:r>
           <w:rPr>
             <w:rStyle w:val="Hyperlink"/>
@@ -25,6 +26,7 @@
           </w:rPr>
           <w:t>ygoduelistharry</w:t>
         </w:r>
+        <w:proofErr w:type="spellEnd"/>
       </w:hyperlink>
       <w:r>
         <w:rPr>
@@ -77,7 +79,15 @@
         </w:numPr>
       </w:pPr>
       <w:r>
-        <w:t>Included .py file which contains a basic version of the game and can be run in command line with player input switching between 2 players</w:t>
+        <w:t>Included .</w:t>
+      </w:r>
+      <w:proofErr w:type="spellStart"/>
+      <w:r>
+        <w:t>py</w:t>
+      </w:r>
+      <w:proofErr w:type="spellEnd"/>
+      <w:r>
+        <w:t xml:space="preserve"> file which contains a basic version of the game and can be run in command line with player input switching between 2 players</w:t>
       </w:r>
     </w:p>
     <w:p>
@@ -246,7 +256,15 @@
         </w:numPr>
       </w:pPr>
       <w:r>
-        <w:t>Get player, opponent and age variables</w:t>
+        <w:t xml:space="preserve">Get player, </w:t>
+      </w:r>
+      <w:proofErr w:type="gramStart"/>
+      <w:r>
+        <w:t>opponent</w:t>
+      </w:r>
+      <w:proofErr w:type="gramEnd"/>
+      <w:r>
+        <w:t xml:space="preserve"> and age variables</w:t>
       </w:r>
     </w:p>
     <w:p>
@@ -390,43 +408,75 @@
         <w:t xml:space="preserve">Sets the variables for the </w:t>
       </w:r>
       <w:r>
-        <w:t xml:space="preserve">card which are filled from the CSV file later on </w:t>
-      </w:r>
-    </w:p>
-    <w:p>
-      <w:pPr>
-        <w:pStyle w:val="ListParagraph"/>
-        <w:numPr>
-          <w:ilvl w:val="0"/>
-          <w:numId w:val="1"/>
-        </w:numPr>
-      </w:pPr>
-      <w:r>
-        <w:t>Class CardSlot:</w:t>
-      </w:r>
-    </w:p>
-    <w:p>
-      <w:pPr>
-        <w:pStyle w:val="ListParagraph"/>
-        <w:numPr>
-          <w:ilvl w:val="1"/>
-          <w:numId w:val="1"/>
-        </w:numPr>
-      </w:pPr>
-      <w:r>
-        <w:t>Define a card slot on board to represent selectability, visibility, etc.</w:t>
-      </w:r>
-    </w:p>
-    <w:p>
-      <w:pPr>
-        <w:pStyle w:val="ListParagraph"/>
-        <w:numPr>
-          <w:ilvl w:val="1"/>
-          <w:numId w:val="1"/>
-        </w:numPr>
-      </w:pPr>
-      <w:r>
-        <w:t>Display the Card back to the player as either Hidden or the card based on game state and whether the card is covered or not</w:t>
+        <w:t xml:space="preserve">card which are filled from the CSV file </w:t>
+      </w:r>
+      <w:proofErr w:type="gramStart"/>
+      <w:r>
+        <w:t>later on</w:t>
+      </w:r>
+      <w:proofErr w:type="gramEnd"/>
+      <w:r>
+        <w:t xml:space="preserve"> </w:t>
+      </w:r>
+    </w:p>
+    <w:p>
+      <w:pPr>
+        <w:pStyle w:val="ListParagraph"/>
+        <w:numPr>
+          <w:ilvl w:val="0"/>
+          <w:numId w:val="1"/>
+        </w:numPr>
+      </w:pPr>
+      <w:r>
+        <w:t xml:space="preserve">Class </w:t>
+      </w:r>
+      <w:proofErr w:type="spellStart"/>
+      <w:r>
+        <w:t>CardSlot</w:t>
+      </w:r>
+      <w:proofErr w:type="spellEnd"/>
+      <w:r>
+        <w:t>:</w:t>
+      </w:r>
+    </w:p>
+    <w:p>
+      <w:pPr>
+        <w:pStyle w:val="ListParagraph"/>
+        <w:numPr>
+          <w:ilvl w:val="1"/>
+          <w:numId w:val="1"/>
+        </w:numPr>
+      </w:pPr>
+      <w:r>
+        <w:t xml:space="preserve">Define a card slot on board to represent </w:t>
+      </w:r>
+      <w:proofErr w:type="spellStart"/>
+      <w:r>
+        <w:t>selectability</w:t>
+      </w:r>
+      <w:proofErr w:type="spellEnd"/>
+      <w:r>
+        <w:t>, visibility, etc.</w:t>
+      </w:r>
+    </w:p>
+    <w:p>
+      <w:pPr>
+        <w:pStyle w:val="ListParagraph"/>
+        <w:numPr>
+          <w:ilvl w:val="1"/>
+          <w:numId w:val="1"/>
+        </w:numPr>
+      </w:pPr>
+      <w:r>
+        <w:t xml:space="preserve">Display the Card back to the player as either </w:t>
+      </w:r>
+      <w:proofErr w:type="gramStart"/>
+      <w:r>
+        <w:t>Hidden</w:t>
+      </w:r>
+      <w:proofErr w:type="gramEnd"/>
+      <w:r>
+        <w:t xml:space="preserve"> or the card based on game state and whether the card is covered or not</w:t>
       </w:r>
     </w:p>
     <w:p>
@@ -464,9 +514,11 @@
       <w:r>
         <w:t xml:space="preserve">Creates and sets initial variable for players such as coins, </w:t>
       </w:r>
+      <w:proofErr w:type="spellStart"/>
       <w:r>
         <w:t>victory_points</w:t>
       </w:r>
+      <w:proofErr w:type="spellEnd"/>
       <w:r>
         <w:t>, clay, etc.</w:t>
       </w:r>
@@ -494,9 +546,11 @@
       <w:r>
         <w:t xml:space="preserve">Class </w:t>
       </w:r>
+      <w:proofErr w:type="spellStart"/>
       <w:r>
         <w:t>StateVariables</w:t>
       </w:r>
+      <w:proofErr w:type="spellEnd"/>
       <w:r>
         <w:t>:</w:t>
       </w:r>
@@ -589,7 +643,15 @@
         </w:numPr>
       </w:pPr>
       <w:r>
-        <w:t>Takes dataframe of all cards and creates list of card objects representing the board for a given age</w:t>
+        <w:t xml:space="preserve">Takes </w:t>
+      </w:r>
+      <w:proofErr w:type="spellStart"/>
+      <w:r>
+        <w:t>dataframe</w:t>
+      </w:r>
+      <w:proofErr w:type="spellEnd"/>
+      <w:r>
+        <w:t xml:space="preserve"> of all cards and creates list of card objects representing the board for a given age</w:t>
       </w:r>
     </w:p>
     <w:p>
@@ -671,9 +733,11 @@
           <w:numId w:val="1"/>
         </w:numPr>
       </w:pPr>
+      <w:proofErr w:type="spellStart"/>
       <w:r>
         <w:t>card_constructable</w:t>
       </w:r>
+      <w:proofErr w:type="spellEnd"/>
       <w:r>
         <w:t xml:space="preserve"> function to check whether card is constructable given state and cost</w:t>
       </w:r>
@@ -686,9 +750,11 @@
           <w:numId w:val="1"/>
         </w:numPr>
       </w:pPr>
+      <w:proofErr w:type="spellStart"/>
       <w:r>
         <w:t>construct_card</w:t>
       </w:r>
+      <w:proofErr w:type="spellEnd"/>
       <w:r>
         <w:t xml:space="preserve"> function to pay resources, add card to board, gain benefit</w:t>
       </w:r>
@@ -713,8 +779,13 @@
           <w:numId w:val="1"/>
         </w:numPr>
       </w:pPr>
-      <w:r>
-        <w:t>valid_moves function returns list of valid moves for current player</w:t>
+      <w:proofErr w:type="spellStart"/>
+      <w:r>
+        <w:t>valid_moves</w:t>
+      </w:r>
+      <w:proofErr w:type="spellEnd"/>
+      <w:r>
+        <w:t xml:space="preserve"> function returns list of valid moves for current player</w:t>
       </w:r>
     </w:p>
     <w:p>
@@ -884,7 +955,15 @@
         <w:t>Buying a resource costs 2 coins plus the number of resources your opponent has of that type -&gt; you only get that resource for 1 turn</w:t>
       </w:r>
       <w:r>
-        <w:t>, there is no limit in amount of resources to buy, thus separate action for buying needed (not nested in constructing a card)</w:t>
+        <w:t xml:space="preserve">, there is no limit in </w:t>
+      </w:r>
+      <w:proofErr w:type="gramStart"/>
+      <w:r>
+        <w:t>amount</w:t>
+      </w:r>
+      <w:proofErr w:type="gramEnd"/>
+      <w:r>
+        <w:t xml:space="preserve"> of resources to buy, thus separate action for buying needed (not nested in constructing a card)</w:t>
       </w:r>
     </w:p>
     <w:p>
@@ -975,7 +1054,15 @@
         </w:numPr>
       </w:pPr>
       <w:r>
-        <w:t>Constructing a card which has a symbol as prerequisite and you own the card with the respective symbol allows you to build that card for free -&gt; (no material/coin costs)</w:t>
+        <w:t xml:space="preserve">Constructing a card which has a symbol as </w:t>
+      </w:r>
+      <w:proofErr w:type="gramStart"/>
+      <w:r>
+        <w:t>prerequisite</w:t>
+      </w:r>
+      <w:proofErr w:type="gramEnd"/>
+      <w:r>
+        <w:t xml:space="preserve"> and you own the card with the respective symbol allows you to build that card for free -&gt; (no material/coin costs)</w:t>
       </w:r>
     </w:p>
     <w:p>
@@ -1027,19 +1114,35 @@
         <w:t>conflict pawn</w:t>
       </w:r>
       <w:r>
-        <w:t xml:space="preserve"> is moved all the way to the opponents side -&gt; you immediately win</w:t>
-      </w:r>
-    </w:p>
-    <w:p>
-      <w:pPr>
-        <w:pStyle w:val="ListParagraph"/>
-        <w:numPr>
-          <w:ilvl w:val="1"/>
-          <w:numId w:val="1"/>
-        </w:numPr>
-      </w:pPr>
-      <w:r>
-        <w:t>Player with weakest military chooses who begins the new age (if its in the centre, the player who played a card last will play first)</w:t>
+        <w:t xml:space="preserve"> is moved all the way to the </w:t>
+      </w:r>
+      <w:proofErr w:type="gramStart"/>
+      <w:r>
+        <w:t>opponents</w:t>
+      </w:r>
+      <w:proofErr w:type="gramEnd"/>
+      <w:r>
+        <w:t xml:space="preserve"> side -&gt; you immediately win</w:t>
+      </w:r>
+    </w:p>
+    <w:p>
+      <w:pPr>
+        <w:pStyle w:val="ListParagraph"/>
+        <w:numPr>
+          <w:ilvl w:val="1"/>
+          <w:numId w:val="1"/>
+        </w:numPr>
+      </w:pPr>
+      <w:r>
+        <w:t xml:space="preserve">Player with weakest military chooses who begins the new age (if </w:t>
+      </w:r>
+      <w:proofErr w:type="spellStart"/>
+      <w:r>
+        <w:t>its</w:t>
+      </w:r>
+      <w:proofErr w:type="spellEnd"/>
+      <w:r>
+        <w:t xml:space="preserve"> in the centre, the player who played a card last will play first)</w:t>
       </w:r>
     </w:p>
     <w:p>
@@ -1126,7 +1229,15 @@
         <w:t>Victory points awarded by Guild cards for each e.g. red card are awarded and counted up at the end of the game -&gt; count towards all red cards that the player has at the end of the game not at the current time when it is played</w:t>
       </w:r>
       <w:r>
-        <w:t xml:space="preserve"> (one victory point for each red card in the city with the most red cards)</w:t>
+        <w:t xml:space="preserve"> (one victory point for each red card in the city with the </w:t>
+      </w:r>
+      <w:proofErr w:type="gramStart"/>
+      <w:r>
+        <w:t>most red</w:t>
+      </w:r>
+      <w:proofErr w:type="gramEnd"/>
+      <w:r>
+        <w:t xml:space="preserve"> cards)</w:t>
       </w:r>
     </w:p>
     <w:p/>
@@ -1161,19 +1272,43 @@
         </w:numPr>
       </w:pPr>
       <w:r>
-        <w:t>Replaced pandas dataframe with numpy arrays</w:t>
-      </w:r>
-    </w:p>
-    <w:p>
-      <w:pPr>
-        <w:pStyle w:val="ListParagraph"/>
-        <w:numPr>
-          <w:ilvl w:val="0"/>
-          <w:numId w:val="1"/>
-        </w:numPr>
-      </w:pPr>
-      <w:r>
-        <w:t>Configured card_constructable function to only allow constructing cards when enough money</w:t>
+        <w:t xml:space="preserve">Replaced pandas </w:t>
+      </w:r>
+      <w:proofErr w:type="spellStart"/>
+      <w:r>
+        <w:t>dataframe</w:t>
+      </w:r>
+      <w:proofErr w:type="spellEnd"/>
+      <w:r>
+        <w:t xml:space="preserve"> with </w:t>
+      </w:r>
+      <w:proofErr w:type="spellStart"/>
+      <w:r>
+        <w:t>numpy</w:t>
+      </w:r>
+      <w:proofErr w:type="spellEnd"/>
+      <w:r>
+        <w:t xml:space="preserve"> arrays</w:t>
+      </w:r>
+    </w:p>
+    <w:p>
+      <w:pPr>
+        <w:pStyle w:val="ListParagraph"/>
+        <w:numPr>
+          <w:ilvl w:val="0"/>
+          <w:numId w:val="1"/>
+        </w:numPr>
+      </w:pPr>
+      <w:r>
+        <w:t xml:space="preserve">Configured </w:t>
+      </w:r>
+      <w:proofErr w:type="spellStart"/>
+      <w:r>
+        <w:t>card_constructable</w:t>
+      </w:r>
+      <w:proofErr w:type="spellEnd"/>
+      <w:r>
+        <w:t xml:space="preserve"> function to only allow constructing cards when enough money</w:t>
       </w:r>
       <w:r>
         <w:t xml:space="preserve"> or resources</w:t>
@@ -1197,7 +1332,15 @@
         </w:numPr>
       </w:pPr>
       <w:r>
-        <w:t>Configured construct_card to decrease coins when card is constructed</w:t>
+        <w:t xml:space="preserve">Configured </w:t>
+      </w:r>
+      <w:proofErr w:type="spellStart"/>
+      <w:r>
+        <w:t>construct_card</w:t>
+      </w:r>
+      <w:proofErr w:type="spellEnd"/>
+      <w:r>
+        <w:t xml:space="preserve"> to decrease coins when card is constructed</w:t>
       </w:r>
     </w:p>
     <w:p>
@@ -1561,7 +1704,15 @@
         </w:numPr>
       </w:pPr>
       <w:r>
-        <w:t>Look into turning over turn when age is over -&gt; player with weakest military chooses (or last player when military_track = 0)</w:t>
+        <w:t xml:space="preserve">Look into turning over turn when age is over -&gt; player with weakest military chooses (or last player when </w:t>
+      </w:r>
+      <w:proofErr w:type="spellStart"/>
+      <w:r>
+        <w:t>military_track</w:t>
+      </w:r>
+      <w:proofErr w:type="spellEnd"/>
+      <w:r>
+        <w:t xml:space="preserve"> = 0)</w:t>
       </w:r>
     </w:p>
     <w:p>
@@ -1633,7 +1784,15 @@
         </w:numPr>
       </w:pPr>
       <w:r>
-        <w:t>Stack player cards based on color to make representation more compact</w:t>
+        <w:t xml:space="preserve">Stack player cards based on </w:t>
+      </w:r>
+      <w:proofErr w:type="spellStart"/>
+      <w:r>
+        <w:t>color</w:t>
+      </w:r>
+      <w:proofErr w:type="spellEnd"/>
+      <w:r>
+        <w:t xml:space="preserve"> to make representation more compact</w:t>
       </w:r>
     </w:p>
     <w:p>
@@ -1659,15 +1818,19 @@
       <w:r>
         <w:t xml:space="preserve">Partially added all wonder functionality (except </w:t>
       </w:r>
+      <w:proofErr w:type="spellStart"/>
       <w:r>
         <w:t>wonder_constructable</w:t>
       </w:r>
+      <w:proofErr w:type="spellEnd"/>
       <w:r>
         <w:t xml:space="preserve"> and </w:t>
       </w:r>
+      <w:proofErr w:type="spellStart"/>
       <w:r>
         <w:t>construct_wonder</w:t>
       </w:r>
+      <w:proofErr w:type="spellEnd"/>
       <w:r>
         <w:t>)</w:t>
       </w:r>
@@ -1720,33 +1883,103 @@
           <w:numId w:val="1"/>
         </w:numPr>
       </w:pPr>
-      <w:r>
-        <w:t>Valid_moves function: Whenever player input is requested and player.type == AI, generate all valid moves the AI can perform based on the current state and which type of action needs to be performed e.g. constructing cards or choosing tokens (6 different times the input() function is called -&gt; so 6 different valid_move sets should be generated depending on the situation)</w:t>
-      </w:r>
-    </w:p>
-    <w:p>
-      <w:pPr>
-        <w:pStyle w:val="ListParagraph"/>
-        <w:numPr>
-          <w:ilvl w:val="0"/>
-          <w:numId w:val="1"/>
-        </w:numPr>
-      </w:pPr>
-      <w:r>
-        <w:t>API for AI agent: Whenever player input is requested (not only main loop but also e.g. progress token selection) -&gt; if player.type == Human -&gt; normal, elif player.type == AI -&gt; call getAction(current state values, valid_moves) of agent to select an action</w:t>
-      </w:r>
-    </w:p>
-    <w:p>
-      <w:pPr>
-        <w:pStyle w:val="ListParagraph"/>
-        <w:numPr>
-          <w:ilvl w:val="0"/>
-          <w:numId w:val="1"/>
-        </w:numPr>
-      </w:pPr>
-      <w:r>
-        <w:t>Finished GreedyCivilianAgent</w:t>
-      </w:r>
+      <w:proofErr w:type="spellStart"/>
+      <w:r>
+        <w:t>Valid_moves</w:t>
+      </w:r>
+      <w:proofErr w:type="spellEnd"/>
+      <w:r>
+        <w:t xml:space="preserve"> function: Whenever player input is requested and </w:t>
+      </w:r>
+      <w:proofErr w:type="spellStart"/>
+      <w:proofErr w:type="gramStart"/>
+      <w:r>
+        <w:t>player.type</w:t>
+      </w:r>
+      <w:proofErr w:type="spellEnd"/>
+      <w:proofErr w:type="gramEnd"/>
+      <w:r>
+        <w:t xml:space="preserve"> == AI, generate all valid moves the AI can perform based on the current state and which type of action needs to be performed e.g. constructing cards or choosing tokens (6 different times the input() function is called -&gt; so 6 different </w:t>
+      </w:r>
+      <w:proofErr w:type="spellStart"/>
+      <w:r>
+        <w:t>valid_move</w:t>
+      </w:r>
+      <w:proofErr w:type="spellEnd"/>
+      <w:r>
+        <w:t xml:space="preserve"> sets should be generated depending on the situation)</w:t>
+      </w:r>
+    </w:p>
+    <w:p>
+      <w:pPr>
+        <w:pStyle w:val="ListParagraph"/>
+        <w:numPr>
+          <w:ilvl w:val="0"/>
+          <w:numId w:val="1"/>
+        </w:numPr>
+      </w:pPr>
+      <w:r>
+        <w:t xml:space="preserve">API for AI agent: Whenever player input is requested (not only main loop but also e.g. progress token selection) -&gt; if </w:t>
+      </w:r>
+      <w:proofErr w:type="spellStart"/>
+      <w:proofErr w:type="gramStart"/>
+      <w:r>
+        <w:t>player.type</w:t>
+      </w:r>
+      <w:proofErr w:type="spellEnd"/>
+      <w:proofErr w:type="gramEnd"/>
+      <w:r>
+        <w:t xml:space="preserve"> == Human -&gt; normal, </w:t>
+      </w:r>
+      <w:proofErr w:type="spellStart"/>
+      <w:r>
+        <w:t>elif</w:t>
+      </w:r>
+      <w:proofErr w:type="spellEnd"/>
+      <w:r>
+        <w:t xml:space="preserve"> </w:t>
+      </w:r>
+      <w:proofErr w:type="spellStart"/>
+      <w:r>
+        <w:t>player.type</w:t>
+      </w:r>
+      <w:proofErr w:type="spellEnd"/>
+      <w:r>
+        <w:t xml:space="preserve"> == AI -&gt; call </w:t>
+      </w:r>
+      <w:proofErr w:type="spellStart"/>
+      <w:r>
+        <w:t>getAction</w:t>
+      </w:r>
+      <w:proofErr w:type="spellEnd"/>
+      <w:r>
+        <w:t xml:space="preserve">(current state values, </w:t>
+      </w:r>
+      <w:proofErr w:type="spellStart"/>
+      <w:r>
+        <w:t>valid_moves</w:t>
+      </w:r>
+      <w:proofErr w:type="spellEnd"/>
+      <w:r>
+        <w:t>) of agent to select an action</w:t>
+      </w:r>
+    </w:p>
+    <w:p>
+      <w:pPr>
+        <w:pStyle w:val="ListParagraph"/>
+        <w:numPr>
+          <w:ilvl w:val="0"/>
+          <w:numId w:val="1"/>
+        </w:numPr>
+      </w:pPr>
+      <w:r>
+        <w:t xml:space="preserve">Finished </w:t>
+      </w:r>
+      <w:proofErr w:type="spellStart"/>
+      <w:r>
+        <w:t>GreedyCivilianAgent</w:t>
+      </w:r>
+      <w:proofErr w:type="spellEnd"/>
     </w:p>
     <w:p>
       <w:pPr>
@@ -1781,8 +2014,13 @@
         </w:numPr>
       </w:pPr>
       <w:r>
-        <w:t>Created RuleBasedAgent</w:t>
-      </w:r>
+        <w:t xml:space="preserve">Created </w:t>
+      </w:r>
+      <w:proofErr w:type="spellStart"/>
+      <w:r>
+        <w:t>RuleBasedAgent</w:t>
+      </w:r>
+      <w:proofErr w:type="spellEnd"/>
     </w:p>
     <w:p/>
     <w:p>
@@ -1893,33 +2131,6 @@
         </w:numPr>
       </w:pPr>
       <w:r>
-        <w:t>Discard best cards if random action starts with d</w:t>
-      </w:r>
-    </w:p>
-    <w:p>
-      <w:pPr>
-        <w:pStyle w:val="ListParagraph"/>
-        <w:numPr>
-          <w:ilvl w:val="0"/>
-          <w:numId w:val="1"/>
-        </w:numPr>
-      </w:pPr>
-      <w:r>
-        <w:t>Merge all three agents into 1</w:t>
-      </w:r>
-      <w:r>
-        <w:t xml:space="preserve"> Greedy Agent</w:t>
-      </w:r>
-    </w:p>
-    <w:p>
-      <w:pPr>
-        <w:pStyle w:val="ListParagraph"/>
-        <w:numPr>
-          <w:ilvl w:val="0"/>
-          <w:numId w:val="1"/>
-        </w:numPr>
-      </w:pPr>
-      <w:r>
         <w:t>Start on DRL agent</w:t>
       </w:r>
     </w:p>
@@ -1961,21 +2172,25 @@
       <w:r>
         <w:t xml:space="preserve"> </w:t>
       </w:r>
+      <w:proofErr w:type="spellStart"/>
       <w:r>
         <w:t>Random</w:t>
       </w:r>
       <w:r>
         <w:t>Agent</w:t>
       </w:r>
+      <w:proofErr w:type="spellEnd"/>
       <w:r>
         <w:tab/>
       </w:r>
       <w:r>
         <w:t xml:space="preserve">vs. </w:t>
       </w:r>
+      <w:proofErr w:type="spellStart"/>
       <w:r>
         <w:t>GreedyCivilianAgent</w:t>
       </w:r>
+      <w:proofErr w:type="spellEnd"/>
     </w:p>
     <w:p>
       <w:pPr>
@@ -2006,21 +2221,25 @@
       <w:r>
         <w:t xml:space="preserve"> </w:t>
       </w:r>
+      <w:proofErr w:type="spellStart"/>
       <w:r>
         <w:t>RandomAgen</w:t>
       </w:r>
       <w:r>
         <w:t>t</w:t>
       </w:r>
+      <w:proofErr w:type="spellEnd"/>
       <w:r>
         <w:tab/>
       </w:r>
       <w:r>
         <w:t xml:space="preserve">vs. </w:t>
       </w:r>
+      <w:proofErr w:type="spellStart"/>
       <w:r>
         <w:t>GreedyMilitaryAgent</w:t>
       </w:r>
+      <w:proofErr w:type="spellEnd"/>
     </w:p>
     <w:p>
       <w:pPr>
@@ -2054,18 +2273,22 @@
       <w:r>
         <w:t xml:space="preserve"> </w:t>
       </w:r>
+      <w:proofErr w:type="spellStart"/>
       <w:r>
         <w:t>RandomAgent</w:t>
       </w:r>
+      <w:proofErr w:type="spellEnd"/>
       <w:r>
         <w:tab/>
       </w:r>
       <w:r>
         <w:t xml:space="preserve">vs. </w:t>
       </w:r>
+      <w:proofErr w:type="spellStart"/>
       <w:r>
         <w:t>GreedyScientificAgent</w:t>
       </w:r>
+      <w:proofErr w:type="spellEnd"/>
     </w:p>
     <w:p>
       <w:pPr>
@@ -2099,9 +2322,11 @@
       <w:r>
         <w:t xml:space="preserve"> </w:t>
       </w:r>
+      <w:proofErr w:type="spellStart"/>
       <w:r>
         <w:t>GreedyCivilianAgent</w:t>
       </w:r>
+      <w:proofErr w:type="spellEnd"/>
       <w:r>
         <w:t xml:space="preserve"> </w:t>
       </w:r>
@@ -2111,9 +2336,11 @@
       <w:r>
         <w:t xml:space="preserve">vs. </w:t>
       </w:r>
+      <w:proofErr w:type="spellStart"/>
       <w:r>
         <w:t>GreedyMilitaryAgent</w:t>
       </w:r>
+      <w:proofErr w:type="spellEnd"/>
     </w:p>
     <w:p>
       <w:pPr>
@@ -2147,9 +2374,11 @@
       <w:r>
         <w:t xml:space="preserve"> </w:t>
       </w:r>
+      <w:proofErr w:type="spellStart"/>
       <w:r>
         <w:t>GreedyCivilianAgent</w:t>
       </w:r>
+      <w:proofErr w:type="spellEnd"/>
       <w:r>
         <w:t xml:space="preserve"> </w:t>
       </w:r>
@@ -2159,9 +2388,11 @@
       <w:r>
         <w:t xml:space="preserve">vs. </w:t>
       </w:r>
+      <w:proofErr w:type="spellStart"/>
       <w:r>
         <w:t>GreedyScientificAgent</w:t>
       </w:r>
+      <w:proofErr w:type="spellEnd"/>
     </w:p>
     <w:p>
       <w:pPr>
@@ -2195,18 +2426,22 @@
       <w:r>
         <w:t xml:space="preserve"> </w:t>
       </w:r>
+      <w:proofErr w:type="spellStart"/>
       <w:r>
         <w:t>GreedyMilitaryAgent</w:t>
       </w:r>
+      <w:proofErr w:type="spellEnd"/>
       <w:r>
         <w:tab/>
       </w:r>
       <w:r>
         <w:t xml:space="preserve">vs. </w:t>
       </w:r>
+      <w:proofErr w:type="spellStart"/>
       <w:r>
         <w:t>GreedyScientificAgent</w:t>
       </w:r>
+      <w:proofErr w:type="spellEnd"/>
       <w:r>
         <w:t xml:space="preserve"> </w:t>
       </w:r>
@@ -2258,19 +2493,23 @@
       <w:r>
         <w:t xml:space="preserve"> </w:t>
       </w:r>
+      <w:proofErr w:type="spellStart"/>
       <w:r>
         <w:t>RandomAgen</w:t>
       </w:r>
       <w:r>
         <w:t>t</w:t>
       </w:r>
+      <w:proofErr w:type="spellEnd"/>
       <w:r>
         <w:tab/>
         <w:t xml:space="preserve">vs. </w:t>
       </w:r>
+      <w:proofErr w:type="spellStart"/>
       <w:r>
         <w:t>RuleBasedAgent</w:t>
       </w:r>
+      <w:proofErr w:type="spellEnd"/>
     </w:p>
     <w:p>
       <w:pPr>
@@ -2310,16 +2549,20 @@
       <w:r>
         <w:t xml:space="preserve"> </w:t>
       </w:r>
+      <w:proofErr w:type="spellStart"/>
       <w:r>
         <w:t>RuleBasedAgent</w:t>
       </w:r>
+      <w:proofErr w:type="spellEnd"/>
       <w:r>
         <w:tab/>
         <w:t xml:space="preserve">vs. </w:t>
       </w:r>
+      <w:proofErr w:type="spellStart"/>
       <w:r>
         <w:t>GreedyCivilianAgent</w:t>
       </w:r>
+      <w:proofErr w:type="spellEnd"/>
     </w:p>
     <w:p>
       <w:pPr>
@@ -2356,16 +2599,20 @@
       <w:r>
         <w:t xml:space="preserve"> </w:t>
       </w:r>
+      <w:proofErr w:type="spellStart"/>
       <w:r>
         <w:t>RuleBasedAgent</w:t>
       </w:r>
+      <w:proofErr w:type="spellEnd"/>
       <w:r>
         <w:tab/>
         <w:t xml:space="preserve">vs. </w:t>
       </w:r>
+      <w:proofErr w:type="spellStart"/>
       <w:r>
         <w:t>GreedyMilitaryAgent</w:t>
       </w:r>
+      <w:proofErr w:type="spellEnd"/>
     </w:p>
     <w:p>
       <w:pPr>
@@ -2405,16 +2652,20 @@
       <w:r>
         <w:t xml:space="preserve"> </w:t>
       </w:r>
+      <w:proofErr w:type="spellStart"/>
       <w:r>
         <w:t>RuleBasedAgent</w:t>
       </w:r>
+      <w:proofErr w:type="spellEnd"/>
       <w:r>
         <w:tab/>
         <w:t xml:space="preserve">vs. </w:t>
       </w:r>
+      <w:proofErr w:type="spellStart"/>
       <w:r>
         <w:t>GreedyScientificAgent</w:t>
       </w:r>
+      <w:proofErr w:type="spellEnd"/>
     </w:p>
     <w:sectPr>
       <w:pgSz w:w="11906" w:h="16838"/>

</xml_diff>

<commit_message>
Made code 70% more efficient
</commit_message>
<xml_diff>
--- a/Initial Game State.docx
+++ b/Initial Game State.docx
@@ -17,7 +17,6 @@
         <w:t xml:space="preserve">State of game when it was forked from master </w:t>
       </w:r>
       <w:hyperlink r:id="rId5" w:history="1">
-        <w:proofErr w:type="spellStart"/>
         <w:r>
           <w:rPr>
             <w:rStyle w:val="Hyperlink"/>
@@ -26,7 +25,6 @@
           </w:rPr>
           <w:t>ygoduelistharry</w:t>
         </w:r>
-        <w:proofErr w:type="spellEnd"/>
       </w:hyperlink>
       <w:r>
         <w:rPr>
@@ -79,15 +77,7 @@
         </w:numPr>
       </w:pPr>
       <w:r>
-        <w:t>Included .</w:t>
-      </w:r>
-      <w:proofErr w:type="spellStart"/>
-      <w:r>
-        <w:t>py</w:t>
-      </w:r>
-      <w:proofErr w:type="spellEnd"/>
-      <w:r>
-        <w:t xml:space="preserve"> file which contains a basic version of the game and can be run in command line with player input switching between 2 players</w:t>
+        <w:t>Included .py file which contains a basic version of the game and can be run in command line with player input switching between 2 players</w:t>
       </w:r>
     </w:p>
     <w:p>
@@ -256,15 +246,7 @@
         </w:numPr>
       </w:pPr>
       <w:r>
-        <w:t xml:space="preserve">Get player, </w:t>
-      </w:r>
-      <w:proofErr w:type="gramStart"/>
-      <w:r>
-        <w:t>opponent</w:t>
-      </w:r>
-      <w:proofErr w:type="gramEnd"/>
-      <w:r>
-        <w:t xml:space="preserve"> and age variables</w:t>
+        <w:t>Get player, opponent and age variables</w:t>
       </w:r>
     </w:p>
     <w:p>
@@ -408,15 +390,97 @@
         <w:t xml:space="preserve">Sets the variables for the </w:t>
       </w:r>
       <w:r>
-        <w:t xml:space="preserve">card which are filled from the CSV file </w:t>
-      </w:r>
-      <w:proofErr w:type="gramStart"/>
-      <w:r>
-        <w:t>later on</w:t>
-      </w:r>
-      <w:proofErr w:type="gramEnd"/>
-      <w:r>
-        <w:t xml:space="preserve"> </w:t>
+        <w:t xml:space="preserve">card which are filled from the CSV file later on </w:t>
+      </w:r>
+    </w:p>
+    <w:p>
+      <w:pPr>
+        <w:pStyle w:val="ListParagraph"/>
+        <w:numPr>
+          <w:ilvl w:val="0"/>
+          <w:numId w:val="1"/>
+        </w:numPr>
+      </w:pPr>
+      <w:r>
+        <w:t>Class CardSlot:</w:t>
+      </w:r>
+    </w:p>
+    <w:p>
+      <w:pPr>
+        <w:pStyle w:val="ListParagraph"/>
+        <w:numPr>
+          <w:ilvl w:val="1"/>
+          <w:numId w:val="1"/>
+        </w:numPr>
+      </w:pPr>
+      <w:r>
+        <w:t>Define a card slot on board to represent selectability, visibility, etc.</w:t>
+      </w:r>
+    </w:p>
+    <w:p>
+      <w:pPr>
+        <w:pStyle w:val="ListParagraph"/>
+        <w:numPr>
+          <w:ilvl w:val="1"/>
+          <w:numId w:val="1"/>
+        </w:numPr>
+      </w:pPr>
+      <w:r>
+        <w:t>Display the Card back to the player as either Hidden or the card based on game state and whether the card is covered or not</w:t>
+      </w:r>
+    </w:p>
+    <w:p>
+      <w:pPr>
+        <w:pStyle w:val="ListParagraph"/>
+        <w:numPr>
+          <w:ilvl w:val="0"/>
+          <w:numId w:val="1"/>
+        </w:numPr>
+      </w:pPr>
+      <w:r>
+        <w:t>Class Player:</w:t>
+      </w:r>
+    </w:p>
+    <w:p>
+      <w:pPr>
+        <w:pStyle w:val="ListParagraph"/>
+        <w:numPr>
+          <w:ilvl w:val="1"/>
+          <w:numId w:val="1"/>
+        </w:numPr>
+      </w:pPr>
+      <w:r>
+        <w:t>Define a class for play to track tableau cards, money, etc.</w:t>
+      </w:r>
+    </w:p>
+    <w:p>
+      <w:pPr>
+        <w:pStyle w:val="ListParagraph"/>
+        <w:numPr>
+          <w:ilvl w:val="1"/>
+          <w:numId w:val="1"/>
+        </w:numPr>
+      </w:pPr>
+      <w:r>
+        <w:t xml:space="preserve">Creates and sets initial variable for players such as coins, </w:t>
+      </w:r>
+      <w:r>
+        <w:t>victory_points</w:t>
+      </w:r>
+      <w:r>
+        <w:t>, clay, etc.</w:t>
+      </w:r>
+    </w:p>
+    <w:p>
+      <w:pPr>
+        <w:pStyle w:val="ListParagraph"/>
+        <w:numPr>
+          <w:ilvl w:val="1"/>
+          <w:numId w:val="1"/>
+        </w:numPr>
+      </w:pPr>
+      <w:r>
+        <w:t>Creates a function to construct cards (empty so far)</w:t>
       </w:r>
     </w:p>
     <w:p>
@@ -430,127 +494,9 @@
       <w:r>
         <w:t xml:space="preserve">Class </w:t>
       </w:r>
-      <w:proofErr w:type="spellStart"/>
-      <w:r>
-        <w:t>CardSlot</w:t>
-      </w:r>
-      <w:proofErr w:type="spellEnd"/>
-      <w:r>
-        <w:t>:</w:t>
-      </w:r>
-    </w:p>
-    <w:p>
-      <w:pPr>
-        <w:pStyle w:val="ListParagraph"/>
-        <w:numPr>
-          <w:ilvl w:val="1"/>
-          <w:numId w:val="1"/>
-        </w:numPr>
-      </w:pPr>
-      <w:r>
-        <w:t xml:space="preserve">Define a card slot on board to represent </w:t>
-      </w:r>
-      <w:proofErr w:type="spellStart"/>
-      <w:r>
-        <w:t>selectability</w:t>
-      </w:r>
-      <w:proofErr w:type="spellEnd"/>
-      <w:r>
-        <w:t>, visibility, etc.</w:t>
-      </w:r>
-    </w:p>
-    <w:p>
-      <w:pPr>
-        <w:pStyle w:val="ListParagraph"/>
-        <w:numPr>
-          <w:ilvl w:val="1"/>
-          <w:numId w:val="1"/>
-        </w:numPr>
-      </w:pPr>
-      <w:r>
-        <w:t xml:space="preserve">Display the Card back to the player as either </w:t>
-      </w:r>
-      <w:proofErr w:type="gramStart"/>
-      <w:r>
-        <w:t>Hidden</w:t>
-      </w:r>
-      <w:proofErr w:type="gramEnd"/>
-      <w:r>
-        <w:t xml:space="preserve"> or the card based on game state and whether the card is covered or not</w:t>
-      </w:r>
-    </w:p>
-    <w:p>
-      <w:pPr>
-        <w:pStyle w:val="ListParagraph"/>
-        <w:numPr>
-          <w:ilvl w:val="0"/>
-          <w:numId w:val="1"/>
-        </w:numPr>
-      </w:pPr>
-      <w:r>
-        <w:t>Class Player:</w:t>
-      </w:r>
-    </w:p>
-    <w:p>
-      <w:pPr>
-        <w:pStyle w:val="ListParagraph"/>
-        <w:numPr>
-          <w:ilvl w:val="1"/>
-          <w:numId w:val="1"/>
-        </w:numPr>
-      </w:pPr>
-      <w:r>
-        <w:t>Define a class for play to track tableau cards, money, etc.</w:t>
-      </w:r>
-    </w:p>
-    <w:p>
-      <w:pPr>
-        <w:pStyle w:val="ListParagraph"/>
-        <w:numPr>
-          <w:ilvl w:val="1"/>
-          <w:numId w:val="1"/>
-        </w:numPr>
-      </w:pPr>
-      <w:r>
-        <w:t xml:space="preserve">Creates and sets initial variable for players such as coins, </w:t>
-      </w:r>
-      <w:proofErr w:type="spellStart"/>
-      <w:r>
-        <w:t>victory_points</w:t>
-      </w:r>
-      <w:proofErr w:type="spellEnd"/>
-      <w:r>
-        <w:t>, clay, etc.</w:t>
-      </w:r>
-    </w:p>
-    <w:p>
-      <w:pPr>
-        <w:pStyle w:val="ListParagraph"/>
-        <w:numPr>
-          <w:ilvl w:val="1"/>
-          <w:numId w:val="1"/>
-        </w:numPr>
-      </w:pPr>
-      <w:r>
-        <w:t>Creates a function to construct cards (empty so far)</w:t>
-      </w:r>
-    </w:p>
-    <w:p>
-      <w:pPr>
-        <w:pStyle w:val="ListParagraph"/>
-        <w:numPr>
-          <w:ilvl w:val="0"/>
-          <w:numId w:val="1"/>
-        </w:numPr>
-      </w:pPr>
-      <w:r>
-        <w:t xml:space="preserve">Class </w:t>
-      </w:r>
-      <w:proofErr w:type="spellStart"/>
       <w:r>
         <w:t>StateVariables</w:t>
       </w:r>
-      <w:proofErr w:type="spellEnd"/>
       <w:r>
         <w:t>:</w:t>
       </w:r>
@@ -643,15 +589,7 @@
         </w:numPr>
       </w:pPr>
       <w:r>
-        <w:t xml:space="preserve">Takes </w:t>
-      </w:r>
-      <w:proofErr w:type="spellStart"/>
-      <w:r>
-        <w:t>dataframe</w:t>
-      </w:r>
-      <w:proofErr w:type="spellEnd"/>
-      <w:r>
-        <w:t xml:space="preserve"> of all cards and creates list of card objects representing the board for a given age</w:t>
+        <w:t>Takes dataframe of all cards and creates list of card objects representing the board for a given age</w:t>
       </w:r>
     </w:p>
     <w:p>
@@ -733,11 +671,9 @@
           <w:numId w:val="1"/>
         </w:numPr>
       </w:pPr>
-      <w:proofErr w:type="spellStart"/>
       <w:r>
         <w:t>card_constructable</w:t>
       </w:r>
-      <w:proofErr w:type="spellEnd"/>
       <w:r>
         <w:t xml:space="preserve"> function to check whether card is constructable given state and cost</w:t>
       </w:r>
@@ -750,11 +686,9 @@
           <w:numId w:val="1"/>
         </w:numPr>
       </w:pPr>
-      <w:proofErr w:type="spellStart"/>
       <w:r>
         <w:t>construct_card</w:t>
       </w:r>
-      <w:proofErr w:type="spellEnd"/>
       <w:r>
         <w:t xml:space="preserve"> function to pay resources, add card to board, gain benefit</w:t>
       </w:r>
@@ -779,13 +713,8 @@
           <w:numId w:val="1"/>
         </w:numPr>
       </w:pPr>
-      <w:proofErr w:type="spellStart"/>
-      <w:r>
-        <w:t>valid_moves</w:t>
-      </w:r>
-      <w:proofErr w:type="spellEnd"/>
-      <w:r>
-        <w:t xml:space="preserve"> function returns list of valid moves for current player</w:t>
+      <w:r>
+        <w:t>valid_moves function returns list of valid moves for current player</w:t>
       </w:r>
     </w:p>
     <w:p>
@@ -955,15 +884,7 @@
         <w:t>Buying a resource costs 2 coins plus the number of resources your opponent has of that type -&gt; you only get that resource for 1 turn</w:t>
       </w:r>
       <w:r>
-        <w:t xml:space="preserve">, there is no limit in </w:t>
-      </w:r>
-      <w:proofErr w:type="gramStart"/>
-      <w:r>
-        <w:t>amount</w:t>
-      </w:r>
-      <w:proofErr w:type="gramEnd"/>
-      <w:r>
-        <w:t xml:space="preserve"> of resources to buy, thus separate action for buying needed (not nested in constructing a card)</w:t>
+        <w:t>, there is no limit in amount of resources to buy, thus separate action for buying needed (not nested in constructing a card)</w:t>
       </w:r>
     </w:p>
     <w:p>
@@ -1054,15 +975,7 @@
         </w:numPr>
       </w:pPr>
       <w:r>
-        <w:t xml:space="preserve">Constructing a card which has a symbol as </w:t>
-      </w:r>
-      <w:proofErr w:type="gramStart"/>
-      <w:r>
-        <w:t>prerequisite</w:t>
-      </w:r>
-      <w:proofErr w:type="gramEnd"/>
-      <w:r>
-        <w:t xml:space="preserve"> and you own the card with the respective symbol allows you to build that card for free -&gt; (no material/coin costs)</w:t>
+        <w:t>Constructing a card which has a symbol as prerequisite and you own the card with the respective symbol allows you to build that card for free -&gt; (no material/coin costs)</w:t>
       </w:r>
     </w:p>
     <w:p>
@@ -1114,35 +1027,19 @@
         <w:t>conflict pawn</w:t>
       </w:r>
       <w:r>
-        <w:t xml:space="preserve"> is moved all the way to the </w:t>
-      </w:r>
-      <w:proofErr w:type="gramStart"/>
-      <w:r>
-        <w:t>opponents</w:t>
-      </w:r>
-      <w:proofErr w:type="gramEnd"/>
-      <w:r>
-        <w:t xml:space="preserve"> side -&gt; you immediately win</w:t>
-      </w:r>
-    </w:p>
-    <w:p>
-      <w:pPr>
-        <w:pStyle w:val="ListParagraph"/>
-        <w:numPr>
-          <w:ilvl w:val="1"/>
-          <w:numId w:val="1"/>
-        </w:numPr>
-      </w:pPr>
-      <w:r>
-        <w:t xml:space="preserve">Player with weakest military chooses who begins the new age (if </w:t>
-      </w:r>
-      <w:proofErr w:type="spellStart"/>
-      <w:r>
-        <w:t>its</w:t>
-      </w:r>
-      <w:proofErr w:type="spellEnd"/>
-      <w:r>
-        <w:t xml:space="preserve"> in the centre, the player who played a card last will play first)</w:t>
+        <w:t xml:space="preserve"> is moved all the way to the opponents side -&gt; you immediately win</w:t>
+      </w:r>
+    </w:p>
+    <w:p>
+      <w:pPr>
+        <w:pStyle w:val="ListParagraph"/>
+        <w:numPr>
+          <w:ilvl w:val="1"/>
+          <w:numId w:val="1"/>
+        </w:numPr>
+      </w:pPr>
+      <w:r>
+        <w:t>Player with weakest military chooses who begins the new age (if its in the centre, the player who played a card last will play first)</w:t>
       </w:r>
     </w:p>
     <w:p>
@@ -1229,15 +1126,7 @@
         <w:t>Victory points awarded by Guild cards for each e.g. red card are awarded and counted up at the end of the game -&gt; count towards all red cards that the player has at the end of the game not at the current time when it is played</w:t>
       </w:r>
       <w:r>
-        <w:t xml:space="preserve"> (one victory point for each red card in the city with the </w:t>
-      </w:r>
-      <w:proofErr w:type="gramStart"/>
-      <w:r>
-        <w:t>most red</w:t>
-      </w:r>
-      <w:proofErr w:type="gramEnd"/>
-      <w:r>
-        <w:t xml:space="preserve"> cards)</w:t>
+        <w:t xml:space="preserve"> (one victory point for each red card in the city with the most red cards)</w:t>
       </w:r>
     </w:p>
     <w:p/>
@@ -1272,43 +1161,19 @@
         </w:numPr>
       </w:pPr>
       <w:r>
-        <w:t xml:space="preserve">Replaced pandas </w:t>
-      </w:r>
-      <w:proofErr w:type="spellStart"/>
-      <w:r>
-        <w:t>dataframe</w:t>
-      </w:r>
-      <w:proofErr w:type="spellEnd"/>
-      <w:r>
-        <w:t xml:space="preserve"> with </w:t>
-      </w:r>
-      <w:proofErr w:type="spellStart"/>
-      <w:r>
-        <w:t>numpy</w:t>
-      </w:r>
-      <w:proofErr w:type="spellEnd"/>
-      <w:r>
-        <w:t xml:space="preserve"> arrays</w:t>
-      </w:r>
-    </w:p>
-    <w:p>
-      <w:pPr>
-        <w:pStyle w:val="ListParagraph"/>
-        <w:numPr>
-          <w:ilvl w:val="0"/>
-          <w:numId w:val="1"/>
-        </w:numPr>
-      </w:pPr>
-      <w:r>
-        <w:t xml:space="preserve">Configured </w:t>
-      </w:r>
-      <w:proofErr w:type="spellStart"/>
-      <w:r>
-        <w:t>card_constructable</w:t>
-      </w:r>
-      <w:proofErr w:type="spellEnd"/>
-      <w:r>
-        <w:t xml:space="preserve"> function to only allow constructing cards when enough money</w:t>
+        <w:t>Replaced pandas dataframe with numpy arrays</w:t>
+      </w:r>
+    </w:p>
+    <w:p>
+      <w:pPr>
+        <w:pStyle w:val="ListParagraph"/>
+        <w:numPr>
+          <w:ilvl w:val="0"/>
+          <w:numId w:val="1"/>
+        </w:numPr>
+      </w:pPr>
+      <w:r>
+        <w:t>Configured card_constructable function to only allow constructing cards when enough money</w:t>
       </w:r>
       <w:r>
         <w:t xml:space="preserve"> or resources</w:t>
@@ -1332,15 +1197,7 @@
         </w:numPr>
       </w:pPr>
       <w:r>
-        <w:t xml:space="preserve">Configured </w:t>
-      </w:r>
-      <w:proofErr w:type="spellStart"/>
-      <w:r>
-        <w:t>construct_card</w:t>
-      </w:r>
-      <w:proofErr w:type="spellEnd"/>
-      <w:r>
-        <w:t xml:space="preserve"> to decrease coins when card is constructed</w:t>
+        <w:t>Configured construct_card to decrease coins when card is constructed</w:t>
       </w:r>
     </w:p>
     <w:p>
@@ -1704,15 +1561,7 @@
         </w:numPr>
       </w:pPr>
       <w:r>
-        <w:t xml:space="preserve">Look into turning over turn when age is over -&gt; player with weakest military chooses (or last player when </w:t>
-      </w:r>
-      <w:proofErr w:type="spellStart"/>
-      <w:r>
-        <w:t>military_track</w:t>
-      </w:r>
-      <w:proofErr w:type="spellEnd"/>
-      <w:r>
-        <w:t xml:space="preserve"> = 0)</w:t>
+        <w:t>Look into turning over turn when age is over -&gt; player with weakest military chooses (or last player when military_track = 0)</w:t>
       </w:r>
     </w:p>
     <w:p>
@@ -1784,15 +1633,7 @@
         </w:numPr>
       </w:pPr>
       <w:r>
-        <w:t xml:space="preserve">Stack player cards based on </w:t>
-      </w:r>
-      <w:proofErr w:type="spellStart"/>
-      <w:r>
-        <w:t>color</w:t>
-      </w:r>
-      <w:proofErr w:type="spellEnd"/>
-      <w:r>
-        <w:t xml:space="preserve"> to make representation more compact</w:t>
+        <w:t>Stack player cards based on color to make representation more compact</w:t>
       </w:r>
     </w:p>
     <w:p>
@@ -1818,19 +1659,15 @@
       <w:r>
         <w:t xml:space="preserve">Partially added all wonder functionality (except </w:t>
       </w:r>
-      <w:proofErr w:type="spellStart"/>
       <w:r>
         <w:t>wonder_constructable</w:t>
       </w:r>
-      <w:proofErr w:type="spellEnd"/>
       <w:r>
         <w:t xml:space="preserve"> and </w:t>
       </w:r>
-      <w:proofErr w:type="spellStart"/>
       <w:r>
         <w:t>construct_wonder</w:t>
       </w:r>
-      <w:proofErr w:type="spellEnd"/>
       <w:r>
         <w:t>)</w:t>
       </w:r>
@@ -1883,103 +1720,33 @@
           <w:numId w:val="1"/>
         </w:numPr>
       </w:pPr>
-      <w:proofErr w:type="spellStart"/>
-      <w:r>
-        <w:t>Valid_moves</w:t>
-      </w:r>
-      <w:proofErr w:type="spellEnd"/>
-      <w:r>
-        <w:t xml:space="preserve"> function: Whenever player input is requested and </w:t>
-      </w:r>
-      <w:proofErr w:type="spellStart"/>
-      <w:proofErr w:type="gramStart"/>
-      <w:r>
-        <w:t>player.type</w:t>
-      </w:r>
-      <w:proofErr w:type="spellEnd"/>
-      <w:proofErr w:type="gramEnd"/>
-      <w:r>
-        <w:t xml:space="preserve"> == AI, generate all valid moves the AI can perform based on the current state and which type of action needs to be performed e.g. constructing cards or choosing tokens (6 different times the input() function is called -&gt; so 6 different </w:t>
-      </w:r>
-      <w:proofErr w:type="spellStart"/>
-      <w:r>
-        <w:t>valid_move</w:t>
-      </w:r>
-      <w:proofErr w:type="spellEnd"/>
-      <w:r>
-        <w:t xml:space="preserve"> sets should be generated depending on the situation)</w:t>
-      </w:r>
-    </w:p>
-    <w:p>
-      <w:pPr>
-        <w:pStyle w:val="ListParagraph"/>
-        <w:numPr>
-          <w:ilvl w:val="0"/>
-          <w:numId w:val="1"/>
-        </w:numPr>
-      </w:pPr>
-      <w:r>
-        <w:t xml:space="preserve">API for AI agent: Whenever player input is requested (not only main loop but also e.g. progress token selection) -&gt; if </w:t>
-      </w:r>
-      <w:proofErr w:type="spellStart"/>
-      <w:proofErr w:type="gramStart"/>
-      <w:r>
-        <w:t>player.type</w:t>
-      </w:r>
-      <w:proofErr w:type="spellEnd"/>
-      <w:proofErr w:type="gramEnd"/>
-      <w:r>
-        <w:t xml:space="preserve"> == Human -&gt; normal, </w:t>
-      </w:r>
-      <w:proofErr w:type="spellStart"/>
-      <w:r>
-        <w:t>elif</w:t>
-      </w:r>
-      <w:proofErr w:type="spellEnd"/>
-      <w:r>
-        <w:t xml:space="preserve"> </w:t>
-      </w:r>
-      <w:proofErr w:type="spellStart"/>
-      <w:r>
-        <w:t>player.type</w:t>
-      </w:r>
-      <w:proofErr w:type="spellEnd"/>
-      <w:r>
-        <w:t xml:space="preserve"> == AI -&gt; call </w:t>
-      </w:r>
-      <w:proofErr w:type="spellStart"/>
-      <w:r>
-        <w:t>getAction</w:t>
-      </w:r>
-      <w:proofErr w:type="spellEnd"/>
-      <w:r>
-        <w:t xml:space="preserve">(current state values, </w:t>
-      </w:r>
-      <w:proofErr w:type="spellStart"/>
-      <w:r>
-        <w:t>valid_moves</w:t>
-      </w:r>
-      <w:proofErr w:type="spellEnd"/>
-      <w:r>
-        <w:t>) of agent to select an action</w:t>
-      </w:r>
-    </w:p>
-    <w:p>
-      <w:pPr>
-        <w:pStyle w:val="ListParagraph"/>
-        <w:numPr>
-          <w:ilvl w:val="0"/>
-          <w:numId w:val="1"/>
-        </w:numPr>
-      </w:pPr>
-      <w:r>
-        <w:t xml:space="preserve">Finished </w:t>
-      </w:r>
-      <w:proofErr w:type="spellStart"/>
-      <w:r>
-        <w:t>GreedyCivilianAgent</w:t>
-      </w:r>
-      <w:proofErr w:type="spellEnd"/>
+      <w:r>
+        <w:t>Valid_moves function: Whenever player input is requested and player.type == AI, generate all valid moves the AI can perform based on the current state and which type of action needs to be performed e.g. constructing cards or choosing tokens (6 different times the input() function is called -&gt; so 6 different valid_move sets should be generated depending on the situation)</w:t>
+      </w:r>
+    </w:p>
+    <w:p>
+      <w:pPr>
+        <w:pStyle w:val="ListParagraph"/>
+        <w:numPr>
+          <w:ilvl w:val="0"/>
+          <w:numId w:val="1"/>
+        </w:numPr>
+      </w:pPr>
+      <w:r>
+        <w:t>API for AI agent: Whenever player input is requested (not only main loop but also e.g. progress token selection) -&gt; if player.type == Human -&gt; normal, elif player.type == AI -&gt; call getAction(current state values, valid_moves) of agent to select an action</w:t>
+      </w:r>
+    </w:p>
+    <w:p>
+      <w:pPr>
+        <w:pStyle w:val="ListParagraph"/>
+        <w:numPr>
+          <w:ilvl w:val="0"/>
+          <w:numId w:val="1"/>
+        </w:numPr>
+      </w:pPr>
+      <w:r>
+        <w:t>Finished GreedyCivilianAgent</w:t>
+      </w:r>
     </w:p>
     <w:p>
       <w:pPr>
@@ -2014,13 +1781,32 @@
         </w:numPr>
       </w:pPr>
       <w:r>
-        <w:t xml:space="preserve">Created </w:t>
-      </w:r>
-      <w:proofErr w:type="spellStart"/>
-      <w:r>
-        <w:t>RuleBasedAgent</w:t>
-      </w:r>
-      <w:proofErr w:type="spellEnd"/>
+        <w:t>Created RuleBasedAgent</w:t>
+      </w:r>
+    </w:p>
+    <w:p>
+      <w:pPr>
+        <w:pStyle w:val="ListParagraph"/>
+        <w:numPr>
+          <w:ilvl w:val="0"/>
+          <w:numId w:val="1"/>
+        </w:numPr>
+      </w:pPr>
+      <w:r>
+        <w:t xml:space="preserve">Make code </w:t>
+      </w:r>
+      <w:r>
+        <w:t>much more efficient (reduced time taken by 70%)</w:t>
+      </w:r>
+    </w:p>
+    <w:p>
+      <w:pPr>
+        <w:pStyle w:val="ListParagraph"/>
+        <w:numPr>
+          <w:ilvl w:val="0"/>
+          <w:numId w:val="1"/>
+        </w:numPr>
+      </w:pPr>
     </w:p>
     <w:p/>
     <w:p>
@@ -2078,6 +1864,7 @@
         </w:numPr>
       </w:pPr>
       <w:r>
+        <w:lastRenderedPageBreak/>
         <w:t>Indicate which player is AI and which is Human</w:t>
       </w:r>
       <w:r>
@@ -2105,22 +1892,9 @@
         </w:numPr>
       </w:pPr>
       <w:r>
-        <w:lastRenderedPageBreak/>
         <w:t>Make code cleaner</w:t>
       </w:r>
     </w:p>
-    <w:p>
-      <w:pPr>
-        <w:pStyle w:val="ListParagraph"/>
-        <w:numPr>
-          <w:ilvl w:val="0"/>
-          <w:numId w:val="1"/>
-        </w:numPr>
-      </w:pPr>
-      <w:r>
-        <w:t>Make code run faster (see where it takes the most time)</w:t>
-      </w:r>
-    </w:p>
     <w:p/>
     <w:p>
       <w:pPr>
@@ -2172,25 +1946,21 @@
       <w:r>
         <w:t xml:space="preserve"> </w:t>
       </w:r>
-      <w:proofErr w:type="spellStart"/>
       <w:r>
         <w:t>Random</w:t>
       </w:r>
       <w:r>
         <w:t>Agent</w:t>
       </w:r>
-      <w:proofErr w:type="spellEnd"/>
       <w:r>
         <w:tab/>
       </w:r>
       <w:r>
         <w:t xml:space="preserve">vs. </w:t>
       </w:r>
-      <w:proofErr w:type="spellStart"/>
       <w:r>
         <w:t>GreedyCivilianAgent</w:t>
       </w:r>
-      <w:proofErr w:type="spellEnd"/>
     </w:p>
     <w:p>
       <w:pPr>
@@ -2221,25 +1991,21 @@
       <w:r>
         <w:t xml:space="preserve"> </w:t>
       </w:r>
-      <w:proofErr w:type="spellStart"/>
       <w:r>
         <w:t>RandomAgen</w:t>
       </w:r>
       <w:r>
         <w:t>t</w:t>
       </w:r>
-      <w:proofErr w:type="spellEnd"/>
       <w:r>
         <w:tab/>
       </w:r>
       <w:r>
         <w:t xml:space="preserve">vs. </w:t>
       </w:r>
-      <w:proofErr w:type="spellStart"/>
       <w:r>
         <w:t>GreedyMilitaryAgent</w:t>
       </w:r>
-      <w:proofErr w:type="spellEnd"/>
     </w:p>
     <w:p>
       <w:pPr>
@@ -2273,22 +2039,18 @@
       <w:r>
         <w:t xml:space="preserve"> </w:t>
       </w:r>
-      <w:proofErr w:type="spellStart"/>
       <w:r>
         <w:t>RandomAgent</w:t>
       </w:r>
-      <w:proofErr w:type="spellEnd"/>
       <w:r>
         <w:tab/>
       </w:r>
       <w:r>
         <w:t xml:space="preserve">vs. </w:t>
       </w:r>
-      <w:proofErr w:type="spellStart"/>
       <w:r>
         <w:t>GreedyScientificAgent</w:t>
       </w:r>
-      <w:proofErr w:type="spellEnd"/>
     </w:p>
     <w:p>
       <w:pPr>
@@ -2322,11 +2084,9 @@
       <w:r>
         <w:t xml:space="preserve"> </w:t>
       </w:r>
-      <w:proofErr w:type="spellStart"/>
       <w:r>
         <w:t>GreedyCivilianAgent</w:t>
       </w:r>
-      <w:proofErr w:type="spellEnd"/>
       <w:r>
         <w:t xml:space="preserve"> </w:t>
       </w:r>
@@ -2336,11 +2096,9 @@
       <w:r>
         <w:t xml:space="preserve">vs. </w:t>
       </w:r>
-      <w:proofErr w:type="spellStart"/>
       <w:r>
         <w:t>GreedyMilitaryAgent</w:t>
       </w:r>
-      <w:proofErr w:type="spellEnd"/>
     </w:p>
     <w:p>
       <w:pPr>
@@ -2374,11 +2132,9 @@
       <w:r>
         <w:t xml:space="preserve"> </w:t>
       </w:r>
-      <w:proofErr w:type="spellStart"/>
       <w:r>
         <w:t>GreedyCivilianAgent</w:t>
       </w:r>
-      <w:proofErr w:type="spellEnd"/>
       <w:r>
         <w:t xml:space="preserve"> </w:t>
       </w:r>
@@ -2388,11 +2144,9 @@
       <w:r>
         <w:t xml:space="preserve">vs. </w:t>
       </w:r>
-      <w:proofErr w:type="spellStart"/>
       <w:r>
         <w:t>GreedyScientificAgent</w:t>
       </w:r>
-      <w:proofErr w:type="spellEnd"/>
     </w:p>
     <w:p>
       <w:pPr>
@@ -2426,22 +2180,18 @@
       <w:r>
         <w:t xml:space="preserve"> </w:t>
       </w:r>
-      <w:proofErr w:type="spellStart"/>
       <w:r>
         <w:t>GreedyMilitaryAgent</w:t>
       </w:r>
-      <w:proofErr w:type="spellEnd"/>
       <w:r>
         <w:tab/>
       </w:r>
       <w:r>
         <w:t xml:space="preserve">vs. </w:t>
       </w:r>
-      <w:proofErr w:type="spellStart"/>
       <w:r>
         <w:t>GreedyScientificAgent</w:t>
       </w:r>
-      <w:proofErr w:type="spellEnd"/>
       <w:r>
         <w:t xml:space="preserve"> </w:t>
       </w:r>
@@ -2493,23 +2243,19 @@
       <w:r>
         <w:t xml:space="preserve"> </w:t>
       </w:r>
-      <w:proofErr w:type="spellStart"/>
       <w:r>
         <w:t>RandomAgen</w:t>
       </w:r>
       <w:r>
         <w:t>t</w:t>
       </w:r>
-      <w:proofErr w:type="spellEnd"/>
       <w:r>
         <w:tab/>
         <w:t xml:space="preserve">vs. </w:t>
       </w:r>
-      <w:proofErr w:type="spellStart"/>
       <w:r>
         <w:t>RuleBasedAgent</w:t>
       </w:r>
-      <w:proofErr w:type="spellEnd"/>
     </w:p>
     <w:p>
       <w:pPr>
@@ -2549,20 +2295,16 @@
       <w:r>
         <w:t xml:space="preserve"> </w:t>
       </w:r>
-      <w:proofErr w:type="spellStart"/>
       <w:r>
         <w:t>RuleBasedAgent</w:t>
       </w:r>
-      <w:proofErr w:type="spellEnd"/>
       <w:r>
         <w:tab/>
         <w:t xml:space="preserve">vs. </w:t>
       </w:r>
-      <w:proofErr w:type="spellStart"/>
       <w:r>
         <w:t>GreedyCivilianAgent</w:t>
       </w:r>
-      <w:proofErr w:type="spellEnd"/>
     </w:p>
     <w:p>
       <w:pPr>
@@ -2599,20 +2341,16 @@
       <w:r>
         <w:t xml:space="preserve"> </w:t>
       </w:r>
-      <w:proofErr w:type="spellStart"/>
       <w:r>
         <w:t>RuleBasedAgent</w:t>
       </w:r>
-      <w:proofErr w:type="spellEnd"/>
       <w:r>
         <w:tab/>
         <w:t xml:space="preserve">vs. </w:t>
       </w:r>
-      <w:proofErr w:type="spellStart"/>
       <w:r>
         <w:t>GreedyMilitaryAgent</w:t>
       </w:r>
-      <w:proofErr w:type="spellEnd"/>
     </w:p>
     <w:p>
       <w:pPr>
@@ -2652,20 +2390,154 @@
       <w:r>
         <w:t xml:space="preserve"> </w:t>
       </w:r>
-      <w:proofErr w:type="spellStart"/>
       <w:r>
         <w:t>RuleBasedAgent</w:t>
       </w:r>
-      <w:proofErr w:type="spellEnd"/>
       <w:r>
         <w:tab/>
         <w:t xml:space="preserve">vs. </w:t>
       </w:r>
-      <w:proofErr w:type="spellStart"/>
       <w:r>
         <w:t>GreedyScientificAgent</w:t>
       </w:r>
-      <w:proofErr w:type="spellEnd"/>
+    </w:p>
+    <w:p/>
+    <w:p>
+      <w:r>
+        <w:t>Time:</w:t>
+      </w:r>
+    </w:p>
+    <w:p>
+      <w:pPr>
+        <w:pStyle w:val="ListParagraph"/>
+        <w:numPr>
+          <w:ilvl w:val="0"/>
+          <w:numId w:val="1"/>
+        </w:numPr>
+      </w:pPr>
+      <w:r>
+        <w:t>1 game takes ~0.03 seconds muted or ~0.05 seconds unmuted</w:t>
+      </w:r>
+    </w:p>
+    <w:p>
+      <w:pPr>
+        <w:pStyle w:val="ListParagraph"/>
+        <w:numPr>
+          <w:ilvl w:val="0"/>
+          <w:numId w:val="1"/>
+        </w:numPr>
+      </w:pPr>
+      <w:r>
+        <w:t xml:space="preserve">Reading parameters: 0.001s </w:t>
+      </w:r>
+    </w:p>
+    <w:p>
+      <w:pPr>
+        <w:pStyle w:val="ListParagraph"/>
+        <w:numPr>
+          <w:ilvl w:val="0"/>
+          <w:numId w:val="1"/>
+        </w:numPr>
+      </w:pPr>
+      <w:r>
+        <w:t>Using different Agents does not impact the time (e.g. RandomAgent compared to RuleBasedAgent)</w:t>
+      </w:r>
+    </w:p>
+    <w:p>
+      <w:pPr>
+        <w:pStyle w:val="ListParagraph"/>
+        <w:numPr>
+          <w:ilvl w:val="0"/>
+          <w:numId w:val="1"/>
+        </w:numPr>
+      </w:pPr>
+      <w:r>
+        <w:t xml:space="preserve">Setup of game class only takes </w:t>
+      </w:r>
+      <w:r>
+        <w:t>0.002</w:t>
+      </w:r>
+      <w:r>
+        <w:t>s</w:t>
+      </w:r>
+    </w:p>
+    <w:p>
+      <w:pPr>
+        <w:pStyle w:val="ListParagraph"/>
+        <w:numPr>
+          <w:ilvl w:val="0"/>
+          <w:numId w:val="1"/>
+        </w:numPr>
+      </w:pPr>
+      <w:r>
+        <w:t>Valid_moves function seems to take a lot of time</w:t>
+      </w:r>
+      <w:r>
+        <w:t xml:space="preserve"> around 70%</w:t>
+      </w:r>
+      <w:r>
+        <w:t xml:space="preserve"> especially the 2 for loops in it</w:t>
+      </w:r>
+      <w:r>
+        <w:t xml:space="preserve"> calling the functions</w:t>
+      </w:r>
+      <w:r>
+        <w:t>:</w:t>
+      </w:r>
+    </w:p>
+    <w:p>
+      <w:pPr>
+        <w:pStyle w:val="ListParagraph"/>
+        <w:numPr>
+          <w:ilvl w:val="1"/>
+          <w:numId w:val="1"/>
+        </w:numPr>
+      </w:pPr>
+      <w:r>
+        <w:t xml:space="preserve">Function </w:t>
+      </w:r>
+      <w:r>
+        <w:t>card_constructable</w:t>
+      </w:r>
+    </w:p>
+    <w:p>
+      <w:pPr>
+        <w:pStyle w:val="ListParagraph"/>
+        <w:numPr>
+          <w:ilvl w:val="1"/>
+          <w:numId w:val="1"/>
+        </w:numPr>
+      </w:pPr>
+      <w:r>
+        <w:t xml:space="preserve">Function </w:t>
+      </w:r>
+      <w:r>
+        <w:t>wonder_constructable</w:t>
+      </w:r>
+    </w:p>
+    <w:p>
+      <w:pPr>
+        <w:pStyle w:val="ListParagraph"/>
+        <w:numPr>
+          <w:ilvl w:val="0"/>
+          <w:numId w:val="1"/>
+        </w:numPr>
+      </w:pPr>
+      <w:r>
+        <w:t>1000 games take around 26s</w:t>
+      </w:r>
+    </w:p>
+    <w:p>
+      <w:pPr>
+        <w:pStyle w:val="ListParagraph"/>
+        <w:numPr>
+          <w:ilvl w:val="0"/>
+          <w:numId w:val="1"/>
+        </w:numPr>
+      </w:pPr>
+      <w:r>
+        <w:t>Reduced time down to 9s for 1000 games</w:t>
+      </w:r>
     </w:p>
     <w:sectPr>
       <w:pgSz w:w="11906" w:h="16838"/>

</xml_diff>

<commit_message>
Created framework for simple reinforcement learning agent
</commit_message>
<xml_diff>
--- a/Initial Game State.docx
+++ b/Initial Game State.docx
@@ -17,6 +17,7 @@
         <w:t xml:space="preserve">State of game when it was forked from master </w:t>
       </w:r>
       <w:hyperlink r:id="rId5" w:history="1">
+        <w:proofErr w:type="spellStart"/>
         <w:r>
           <w:rPr>
             <w:rStyle w:val="Hyperlink"/>
@@ -25,6 +26,7 @@
           </w:rPr>
           <w:t>ygoduelistharry</w:t>
         </w:r>
+        <w:proofErr w:type="spellEnd"/>
       </w:hyperlink>
       <w:r>
         <w:rPr>
@@ -77,7 +79,15 @@
         </w:numPr>
       </w:pPr>
       <w:r>
-        <w:t>Included .py file which contains a basic version of the game and can be run in command line with player input switching between 2 players</w:t>
+        <w:t>Included .</w:t>
+      </w:r>
+      <w:proofErr w:type="spellStart"/>
+      <w:r>
+        <w:t>py</w:t>
+      </w:r>
+      <w:proofErr w:type="spellEnd"/>
+      <w:r>
+        <w:t xml:space="preserve"> file which contains a basic version of the game and can be run in command line with player input switching between 2 players</w:t>
       </w:r>
     </w:p>
     <w:p>
@@ -246,7 +256,15 @@
         </w:numPr>
       </w:pPr>
       <w:r>
-        <w:t>Get player, opponent and age variables</w:t>
+        <w:t xml:space="preserve">Get player, </w:t>
+      </w:r>
+      <w:proofErr w:type="gramStart"/>
+      <w:r>
+        <w:t>opponent</w:t>
+      </w:r>
+      <w:proofErr w:type="gramEnd"/>
+      <w:r>
+        <w:t xml:space="preserve"> and age variables</w:t>
       </w:r>
     </w:p>
     <w:p>
@@ -390,43 +408,75 @@
         <w:t xml:space="preserve">Sets the variables for the </w:t>
       </w:r>
       <w:r>
-        <w:t xml:space="preserve">card which are filled from the CSV file later on </w:t>
-      </w:r>
-    </w:p>
-    <w:p>
-      <w:pPr>
-        <w:pStyle w:val="ListParagraph"/>
-        <w:numPr>
-          <w:ilvl w:val="0"/>
-          <w:numId w:val="1"/>
-        </w:numPr>
-      </w:pPr>
-      <w:r>
-        <w:t>Class CardSlot:</w:t>
-      </w:r>
-    </w:p>
-    <w:p>
-      <w:pPr>
-        <w:pStyle w:val="ListParagraph"/>
-        <w:numPr>
-          <w:ilvl w:val="1"/>
-          <w:numId w:val="1"/>
-        </w:numPr>
-      </w:pPr>
-      <w:r>
-        <w:t>Define a card slot on board to represent selectability, visibility, etc.</w:t>
-      </w:r>
-    </w:p>
-    <w:p>
-      <w:pPr>
-        <w:pStyle w:val="ListParagraph"/>
-        <w:numPr>
-          <w:ilvl w:val="1"/>
-          <w:numId w:val="1"/>
-        </w:numPr>
-      </w:pPr>
-      <w:r>
-        <w:t>Display the Card back to the player as either Hidden or the card based on game state and whether the card is covered or not</w:t>
+        <w:t xml:space="preserve">card which are filled from the CSV file </w:t>
+      </w:r>
+      <w:proofErr w:type="gramStart"/>
+      <w:r>
+        <w:t>later on</w:t>
+      </w:r>
+      <w:proofErr w:type="gramEnd"/>
+      <w:r>
+        <w:t xml:space="preserve"> </w:t>
+      </w:r>
+    </w:p>
+    <w:p>
+      <w:pPr>
+        <w:pStyle w:val="ListParagraph"/>
+        <w:numPr>
+          <w:ilvl w:val="0"/>
+          <w:numId w:val="1"/>
+        </w:numPr>
+      </w:pPr>
+      <w:r>
+        <w:t xml:space="preserve">Class </w:t>
+      </w:r>
+      <w:proofErr w:type="spellStart"/>
+      <w:r>
+        <w:t>CardSlot</w:t>
+      </w:r>
+      <w:proofErr w:type="spellEnd"/>
+      <w:r>
+        <w:t>:</w:t>
+      </w:r>
+    </w:p>
+    <w:p>
+      <w:pPr>
+        <w:pStyle w:val="ListParagraph"/>
+        <w:numPr>
+          <w:ilvl w:val="1"/>
+          <w:numId w:val="1"/>
+        </w:numPr>
+      </w:pPr>
+      <w:r>
+        <w:t xml:space="preserve">Define a card slot on board to represent </w:t>
+      </w:r>
+      <w:proofErr w:type="spellStart"/>
+      <w:r>
+        <w:t>selectability</w:t>
+      </w:r>
+      <w:proofErr w:type="spellEnd"/>
+      <w:r>
+        <w:t>, visibility, etc.</w:t>
+      </w:r>
+    </w:p>
+    <w:p>
+      <w:pPr>
+        <w:pStyle w:val="ListParagraph"/>
+        <w:numPr>
+          <w:ilvl w:val="1"/>
+          <w:numId w:val="1"/>
+        </w:numPr>
+      </w:pPr>
+      <w:r>
+        <w:t xml:space="preserve">Display the Card back to the player as either </w:t>
+      </w:r>
+      <w:proofErr w:type="gramStart"/>
+      <w:r>
+        <w:t>Hidden</w:t>
+      </w:r>
+      <w:proofErr w:type="gramEnd"/>
+      <w:r>
+        <w:t xml:space="preserve"> or the card based on game state and whether the card is covered or not</w:t>
       </w:r>
     </w:p>
     <w:p>
@@ -464,9 +514,11 @@
       <w:r>
         <w:t xml:space="preserve">Creates and sets initial variable for players such as coins, </w:t>
       </w:r>
+      <w:proofErr w:type="spellStart"/>
       <w:r>
         <w:t>victory_points</w:t>
       </w:r>
+      <w:proofErr w:type="spellEnd"/>
       <w:r>
         <w:t>, clay, etc.</w:t>
       </w:r>
@@ -494,9 +546,11 @@
       <w:r>
         <w:t xml:space="preserve">Class </w:t>
       </w:r>
+      <w:proofErr w:type="spellStart"/>
       <w:r>
         <w:t>StateVariables</w:t>
       </w:r>
+      <w:proofErr w:type="spellEnd"/>
       <w:r>
         <w:t>:</w:t>
       </w:r>
@@ -589,7 +643,15 @@
         </w:numPr>
       </w:pPr>
       <w:r>
-        <w:t>Takes dataframe of all cards and creates list of card objects representing the board for a given age</w:t>
+        <w:t xml:space="preserve">Takes </w:t>
+      </w:r>
+      <w:proofErr w:type="spellStart"/>
+      <w:r>
+        <w:t>dataframe</w:t>
+      </w:r>
+      <w:proofErr w:type="spellEnd"/>
+      <w:r>
+        <w:t xml:space="preserve"> of all cards and creates list of card objects representing the board for a given age</w:t>
       </w:r>
     </w:p>
     <w:p>
@@ -671,9 +733,11 @@
           <w:numId w:val="1"/>
         </w:numPr>
       </w:pPr>
+      <w:proofErr w:type="spellStart"/>
       <w:r>
         <w:t>card_constructable</w:t>
       </w:r>
+      <w:proofErr w:type="spellEnd"/>
       <w:r>
         <w:t xml:space="preserve"> function to check whether card is constructable given state and cost</w:t>
       </w:r>
@@ -686,9 +750,11 @@
           <w:numId w:val="1"/>
         </w:numPr>
       </w:pPr>
+      <w:proofErr w:type="spellStart"/>
       <w:r>
         <w:t>construct_card</w:t>
       </w:r>
+      <w:proofErr w:type="spellEnd"/>
       <w:r>
         <w:t xml:space="preserve"> function to pay resources, add card to board, gain benefit</w:t>
       </w:r>
@@ -713,8 +779,13 @@
           <w:numId w:val="1"/>
         </w:numPr>
       </w:pPr>
-      <w:r>
-        <w:t>valid_moves function returns list of valid moves for current player</w:t>
+      <w:proofErr w:type="spellStart"/>
+      <w:r>
+        <w:t>valid_moves</w:t>
+      </w:r>
+      <w:proofErr w:type="spellEnd"/>
+      <w:r>
+        <w:t xml:space="preserve"> function returns list of valid moves for current player</w:t>
       </w:r>
     </w:p>
     <w:p>
@@ -884,7 +955,15 @@
         <w:t>Buying a resource costs 2 coins plus the number of resources your opponent has of that type -&gt; you only get that resource for 1 turn</w:t>
       </w:r>
       <w:r>
-        <w:t>, there is no limit in amount of resources to buy, thus separate action for buying needed (not nested in constructing a card)</w:t>
+        <w:t xml:space="preserve">, there is no limit in </w:t>
+      </w:r>
+      <w:proofErr w:type="gramStart"/>
+      <w:r>
+        <w:t>amount</w:t>
+      </w:r>
+      <w:proofErr w:type="gramEnd"/>
+      <w:r>
+        <w:t xml:space="preserve"> of resources to buy, thus separate action for buying needed (not nested in constructing a card)</w:t>
       </w:r>
     </w:p>
     <w:p>
@@ -975,7 +1054,15 @@
         </w:numPr>
       </w:pPr>
       <w:r>
-        <w:t>Constructing a card which has a symbol as prerequisite and you own the card with the respective symbol allows you to build that card for free -&gt; (no material/coin costs)</w:t>
+        <w:t xml:space="preserve">Constructing a card which has a symbol as </w:t>
+      </w:r>
+      <w:proofErr w:type="gramStart"/>
+      <w:r>
+        <w:t>prerequisite</w:t>
+      </w:r>
+      <w:proofErr w:type="gramEnd"/>
+      <w:r>
+        <w:t xml:space="preserve"> and you own the card with the respective symbol allows you to build that card for free -&gt; (no material/coin costs)</w:t>
       </w:r>
     </w:p>
     <w:p>
@@ -1027,19 +1114,35 @@
         <w:t>conflict pawn</w:t>
       </w:r>
       <w:r>
-        <w:t xml:space="preserve"> is moved all the way to the opponents side -&gt; you immediately win</w:t>
-      </w:r>
-    </w:p>
-    <w:p>
-      <w:pPr>
-        <w:pStyle w:val="ListParagraph"/>
-        <w:numPr>
-          <w:ilvl w:val="1"/>
-          <w:numId w:val="1"/>
-        </w:numPr>
-      </w:pPr>
-      <w:r>
-        <w:t>Player with weakest military chooses who begins the new age (if its in the centre, the player who played a card last will play first)</w:t>
+        <w:t xml:space="preserve"> is moved all the way to the </w:t>
+      </w:r>
+      <w:proofErr w:type="gramStart"/>
+      <w:r>
+        <w:t>opponents</w:t>
+      </w:r>
+      <w:proofErr w:type="gramEnd"/>
+      <w:r>
+        <w:t xml:space="preserve"> side -&gt; you immediately win</w:t>
+      </w:r>
+    </w:p>
+    <w:p>
+      <w:pPr>
+        <w:pStyle w:val="ListParagraph"/>
+        <w:numPr>
+          <w:ilvl w:val="1"/>
+          <w:numId w:val="1"/>
+        </w:numPr>
+      </w:pPr>
+      <w:r>
+        <w:t xml:space="preserve">Player with weakest military chooses who begins the new age (if </w:t>
+      </w:r>
+      <w:proofErr w:type="spellStart"/>
+      <w:r>
+        <w:t>its</w:t>
+      </w:r>
+      <w:proofErr w:type="spellEnd"/>
+      <w:r>
+        <w:t xml:space="preserve"> in the centre, the player who played a card last will play first)</w:t>
       </w:r>
     </w:p>
     <w:p>
@@ -1126,7 +1229,15 @@
         <w:t>Victory points awarded by Guild cards for each e.g. red card are awarded and counted up at the end of the game -&gt; count towards all red cards that the player has at the end of the game not at the current time when it is played</w:t>
       </w:r>
       <w:r>
-        <w:t xml:space="preserve"> (one victory point for each red card in the city with the most red cards)</w:t>
+        <w:t xml:space="preserve"> (one victory point for each red card in the city with the </w:t>
+      </w:r>
+      <w:proofErr w:type="gramStart"/>
+      <w:r>
+        <w:t>most red</w:t>
+      </w:r>
+      <w:proofErr w:type="gramEnd"/>
+      <w:r>
+        <w:t xml:space="preserve"> cards)</w:t>
       </w:r>
     </w:p>
     <w:p/>
@@ -1161,19 +1272,43 @@
         </w:numPr>
       </w:pPr>
       <w:r>
-        <w:t>Replaced pandas dataframe with numpy arrays</w:t>
-      </w:r>
-    </w:p>
-    <w:p>
-      <w:pPr>
-        <w:pStyle w:val="ListParagraph"/>
-        <w:numPr>
-          <w:ilvl w:val="0"/>
-          <w:numId w:val="1"/>
-        </w:numPr>
-      </w:pPr>
-      <w:r>
-        <w:t>Configured card_constructable function to only allow constructing cards when enough money</w:t>
+        <w:t xml:space="preserve">Replaced pandas </w:t>
+      </w:r>
+      <w:proofErr w:type="spellStart"/>
+      <w:r>
+        <w:t>dataframe</w:t>
+      </w:r>
+      <w:proofErr w:type="spellEnd"/>
+      <w:r>
+        <w:t xml:space="preserve"> with </w:t>
+      </w:r>
+      <w:proofErr w:type="spellStart"/>
+      <w:r>
+        <w:t>numpy</w:t>
+      </w:r>
+      <w:proofErr w:type="spellEnd"/>
+      <w:r>
+        <w:t xml:space="preserve"> arrays</w:t>
+      </w:r>
+    </w:p>
+    <w:p>
+      <w:pPr>
+        <w:pStyle w:val="ListParagraph"/>
+        <w:numPr>
+          <w:ilvl w:val="0"/>
+          <w:numId w:val="1"/>
+        </w:numPr>
+      </w:pPr>
+      <w:r>
+        <w:t xml:space="preserve">Configured </w:t>
+      </w:r>
+      <w:proofErr w:type="spellStart"/>
+      <w:r>
+        <w:t>card_constructable</w:t>
+      </w:r>
+      <w:proofErr w:type="spellEnd"/>
+      <w:r>
+        <w:t xml:space="preserve"> function to only allow constructing cards when enough money</w:t>
       </w:r>
       <w:r>
         <w:t xml:space="preserve"> or resources</w:t>
@@ -1197,7 +1332,15 @@
         </w:numPr>
       </w:pPr>
       <w:r>
-        <w:t>Configured construct_card to decrease coins when card is constructed</w:t>
+        <w:t xml:space="preserve">Configured </w:t>
+      </w:r>
+      <w:proofErr w:type="spellStart"/>
+      <w:r>
+        <w:t>construct_card</w:t>
+      </w:r>
+      <w:proofErr w:type="spellEnd"/>
+      <w:r>
+        <w:t xml:space="preserve"> to decrease coins when card is constructed</w:t>
       </w:r>
     </w:p>
     <w:p>
@@ -1561,7 +1704,15 @@
         </w:numPr>
       </w:pPr>
       <w:r>
-        <w:t>Look into turning over turn when age is over -&gt; player with weakest military chooses (or last player when military_track = 0)</w:t>
+        <w:t xml:space="preserve">Look into turning over turn when age is over -&gt; player with weakest military chooses (or last player when </w:t>
+      </w:r>
+      <w:proofErr w:type="spellStart"/>
+      <w:r>
+        <w:t>military_track</w:t>
+      </w:r>
+      <w:proofErr w:type="spellEnd"/>
+      <w:r>
+        <w:t xml:space="preserve"> = 0)</w:t>
       </w:r>
     </w:p>
     <w:p>
@@ -1633,7 +1784,15 @@
         </w:numPr>
       </w:pPr>
       <w:r>
-        <w:t>Stack player cards based on color to make representation more compact</w:t>
+        <w:t xml:space="preserve">Stack player cards based on </w:t>
+      </w:r>
+      <w:proofErr w:type="spellStart"/>
+      <w:r>
+        <w:t>color</w:t>
+      </w:r>
+      <w:proofErr w:type="spellEnd"/>
+      <w:r>
+        <w:t xml:space="preserve"> to make representation more compact</w:t>
       </w:r>
     </w:p>
     <w:p>
@@ -1659,15 +1818,19 @@
       <w:r>
         <w:t xml:space="preserve">Partially added all wonder functionality (except </w:t>
       </w:r>
+      <w:proofErr w:type="spellStart"/>
       <w:r>
         <w:t>wonder_constructable</w:t>
       </w:r>
+      <w:proofErr w:type="spellEnd"/>
       <w:r>
         <w:t xml:space="preserve"> and </w:t>
       </w:r>
+      <w:proofErr w:type="spellStart"/>
       <w:r>
         <w:t>construct_wonder</w:t>
       </w:r>
+      <w:proofErr w:type="spellEnd"/>
       <w:r>
         <w:t>)</w:t>
       </w:r>
@@ -1720,33 +1883,103 @@
           <w:numId w:val="1"/>
         </w:numPr>
       </w:pPr>
-      <w:r>
-        <w:t>Valid_moves function: Whenever player input is requested and player.type == AI, generate all valid moves the AI can perform based on the current state and which type of action needs to be performed e.g. constructing cards or choosing tokens (6 different times the input() function is called -&gt; so 6 different valid_move sets should be generated depending on the situation)</w:t>
-      </w:r>
-    </w:p>
-    <w:p>
-      <w:pPr>
-        <w:pStyle w:val="ListParagraph"/>
-        <w:numPr>
-          <w:ilvl w:val="0"/>
-          <w:numId w:val="1"/>
-        </w:numPr>
-      </w:pPr>
-      <w:r>
-        <w:t>API for AI agent: Whenever player input is requested (not only main loop but also e.g. progress token selection) -&gt; if player.type == Human -&gt; normal, elif player.type == AI -&gt; call getAction(current state values, valid_moves) of agent to select an action</w:t>
-      </w:r>
-    </w:p>
-    <w:p>
-      <w:pPr>
-        <w:pStyle w:val="ListParagraph"/>
-        <w:numPr>
-          <w:ilvl w:val="0"/>
-          <w:numId w:val="1"/>
-        </w:numPr>
-      </w:pPr>
-      <w:r>
-        <w:t>Finished GreedyCivilianAgent</w:t>
-      </w:r>
+      <w:proofErr w:type="spellStart"/>
+      <w:r>
+        <w:t>Valid_moves</w:t>
+      </w:r>
+      <w:proofErr w:type="spellEnd"/>
+      <w:r>
+        <w:t xml:space="preserve"> function: Whenever player input is requested and </w:t>
+      </w:r>
+      <w:proofErr w:type="spellStart"/>
+      <w:proofErr w:type="gramStart"/>
+      <w:r>
+        <w:t>player.type</w:t>
+      </w:r>
+      <w:proofErr w:type="spellEnd"/>
+      <w:proofErr w:type="gramEnd"/>
+      <w:r>
+        <w:t xml:space="preserve"> == AI, generate all valid moves the AI can perform based on the current state and which type of action needs to be performed e.g. constructing cards or choosing tokens (6 different times the input() function is called -&gt; so 6 different </w:t>
+      </w:r>
+      <w:proofErr w:type="spellStart"/>
+      <w:r>
+        <w:t>valid_move</w:t>
+      </w:r>
+      <w:proofErr w:type="spellEnd"/>
+      <w:r>
+        <w:t xml:space="preserve"> sets should be generated depending on the situation)</w:t>
+      </w:r>
+    </w:p>
+    <w:p>
+      <w:pPr>
+        <w:pStyle w:val="ListParagraph"/>
+        <w:numPr>
+          <w:ilvl w:val="0"/>
+          <w:numId w:val="1"/>
+        </w:numPr>
+      </w:pPr>
+      <w:r>
+        <w:t xml:space="preserve">API for AI agent: Whenever player input is requested (not only main loop but also e.g. progress token selection) -&gt; if </w:t>
+      </w:r>
+      <w:proofErr w:type="spellStart"/>
+      <w:proofErr w:type="gramStart"/>
+      <w:r>
+        <w:t>player.type</w:t>
+      </w:r>
+      <w:proofErr w:type="spellEnd"/>
+      <w:proofErr w:type="gramEnd"/>
+      <w:r>
+        <w:t xml:space="preserve"> == Human -&gt; normal, </w:t>
+      </w:r>
+      <w:proofErr w:type="spellStart"/>
+      <w:r>
+        <w:t>elif</w:t>
+      </w:r>
+      <w:proofErr w:type="spellEnd"/>
+      <w:r>
+        <w:t xml:space="preserve"> </w:t>
+      </w:r>
+      <w:proofErr w:type="spellStart"/>
+      <w:r>
+        <w:t>player.type</w:t>
+      </w:r>
+      <w:proofErr w:type="spellEnd"/>
+      <w:r>
+        <w:t xml:space="preserve"> == AI -&gt; call </w:t>
+      </w:r>
+      <w:proofErr w:type="spellStart"/>
+      <w:r>
+        <w:t>getAction</w:t>
+      </w:r>
+      <w:proofErr w:type="spellEnd"/>
+      <w:r>
+        <w:t xml:space="preserve">(current state values, </w:t>
+      </w:r>
+      <w:proofErr w:type="spellStart"/>
+      <w:r>
+        <w:t>valid_moves</w:t>
+      </w:r>
+      <w:proofErr w:type="spellEnd"/>
+      <w:r>
+        <w:t>) of agent to select an action</w:t>
+      </w:r>
+    </w:p>
+    <w:p>
+      <w:pPr>
+        <w:pStyle w:val="ListParagraph"/>
+        <w:numPr>
+          <w:ilvl w:val="0"/>
+          <w:numId w:val="1"/>
+        </w:numPr>
+      </w:pPr>
+      <w:r>
+        <w:t xml:space="preserve">Finished </w:t>
+      </w:r>
+      <w:proofErr w:type="spellStart"/>
+      <w:r>
+        <w:t>GreedyCivilianAgent</w:t>
+      </w:r>
+      <w:proofErr w:type="spellEnd"/>
     </w:p>
     <w:p>
       <w:pPr>
@@ -1781,8 +2014,13 @@
         </w:numPr>
       </w:pPr>
       <w:r>
-        <w:t>Created RuleBasedAgent</w:t>
-      </w:r>
+        <w:t xml:space="preserve">Created </w:t>
+      </w:r>
+      <w:proofErr w:type="spellStart"/>
+      <w:r>
+        <w:t>RuleBasedAgent</w:t>
+      </w:r>
+      <w:proofErr w:type="spellEnd"/>
     </w:p>
     <w:p>
       <w:pPr>
@@ -1806,6 +2044,18 @@
       </w:pPr>
       <w:r>
         <w:t>Setup Learning environment (moved running multiple games into the game class, agent initialization only once at beginning, created final function)</w:t>
+      </w:r>
+    </w:p>
+    <w:p>
+      <w:pPr>
+        <w:pStyle w:val="ListParagraph"/>
+        <w:numPr>
+          <w:ilvl w:val="0"/>
+          <w:numId w:val="1"/>
+        </w:numPr>
+      </w:pPr>
+      <w:r>
+        <w:t>Created framework for simple reinforcement learning agent</w:t>
       </w:r>
     </w:p>
     <w:p/>
@@ -1840,18 +2090,6 @@
         </w:numPr>
       </w:pPr>
       <w:r>
-        <w:t>Create a wrapper class which can save data of Agent over several games</w:t>
-      </w:r>
-    </w:p>
-    <w:p>
-      <w:pPr>
-        <w:pStyle w:val="ListParagraph"/>
-        <w:numPr>
-          <w:ilvl w:val="0"/>
-          <w:numId w:val="1"/>
-        </w:numPr>
-      </w:pPr>
-      <w:r>
         <w:lastRenderedPageBreak/>
         <w:t>Train the DRL agent on varying different agents to make it more generalized</w:t>
       </w:r>
@@ -1865,21 +2103,6 @@
         </w:numPr>
       </w:pPr>
       <w:r>
-        <w:t>Indicate which player is AI and which is Human</w:t>
-      </w:r>
-      <w:r>
-        <w:t xml:space="preserve"> in command line</w:t>
-      </w:r>
-    </w:p>
-    <w:p>
-      <w:pPr>
-        <w:pStyle w:val="ListParagraph"/>
-        <w:numPr>
-          <w:ilvl w:val="0"/>
-          <w:numId w:val="1"/>
-        </w:numPr>
-      </w:pPr>
-      <w:r>
         <w:t>Feed win or loss back to AI for learning</w:t>
       </w:r>
     </w:p>
@@ -1908,6 +2131,26 @@
         <w:t>Start on DRL agent</w:t>
       </w:r>
     </w:p>
+    <w:p>
+      <w:pPr>
+        <w:pStyle w:val="ListParagraph"/>
+        <w:numPr>
+          <w:ilvl w:val="0"/>
+          <w:numId w:val="1"/>
+        </w:numPr>
+      </w:pPr>
+      <w:r>
+        <w:t>Create deep copy of state (</w:t>
+      </w:r>
+      <w:proofErr w:type="gramStart"/>
+      <w:r>
+        <w:t>shallow .copy</w:t>
+      </w:r>
+      <w:proofErr w:type="gramEnd"/>
+      <w:r>
+        <w:t>() doesn’t work because of custom classes) -&gt; may need to create a copy method for every class? Or simply use .key string which is copied and then read import values from .key string</w:t>
+      </w:r>
+    </w:p>
     <w:p/>
     <w:p>
       <w:r>
@@ -1946,18 +2189,22 @@
       <w:r>
         <w:t xml:space="preserve"> </w:t>
       </w:r>
+      <w:proofErr w:type="spellStart"/>
       <w:r>
         <w:t>RandomAgent</w:t>
       </w:r>
+      <w:proofErr w:type="spellEnd"/>
       <w:r>
         <w:tab/>
       </w:r>
       <w:r>
         <w:t xml:space="preserve">vs. </w:t>
       </w:r>
+      <w:proofErr w:type="spellStart"/>
       <w:r>
         <w:t>GreedyCivilianAgent</w:t>
       </w:r>
+      <w:proofErr w:type="spellEnd"/>
     </w:p>
     <w:p>
       <w:pPr>
@@ -1988,18 +2235,22 @@
       <w:r>
         <w:t xml:space="preserve"> </w:t>
       </w:r>
+      <w:proofErr w:type="spellStart"/>
       <w:r>
         <w:t>RandomAgent</w:t>
       </w:r>
+      <w:proofErr w:type="spellEnd"/>
       <w:r>
         <w:tab/>
       </w:r>
       <w:r>
         <w:t xml:space="preserve">vs. </w:t>
       </w:r>
+      <w:proofErr w:type="spellStart"/>
       <w:r>
         <w:t>GreedyMilitaryAgent</w:t>
       </w:r>
+      <w:proofErr w:type="spellEnd"/>
     </w:p>
     <w:p>
       <w:pPr>
@@ -2033,18 +2284,22 @@
       <w:r>
         <w:t xml:space="preserve"> </w:t>
       </w:r>
+      <w:proofErr w:type="spellStart"/>
       <w:r>
         <w:t>RandomAgent</w:t>
       </w:r>
+      <w:proofErr w:type="spellEnd"/>
       <w:r>
         <w:tab/>
       </w:r>
       <w:r>
         <w:t xml:space="preserve">vs. </w:t>
       </w:r>
+      <w:proofErr w:type="spellStart"/>
       <w:r>
         <w:t>GreedyScientificAgent</w:t>
       </w:r>
+      <w:proofErr w:type="spellEnd"/>
     </w:p>
     <w:p>
       <w:pPr>
@@ -2078,9 +2333,11 @@
       <w:r>
         <w:t xml:space="preserve"> </w:t>
       </w:r>
+      <w:proofErr w:type="spellStart"/>
       <w:r>
         <w:t>GreedyCivilianAgent</w:t>
       </w:r>
+      <w:proofErr w:type="spellEnd"/>
       <w:r>
         <w:t xml:space="preserve"> </w:t>
       </w:r>
@@ -2090,9 +2347,11 @@
       <w:r>
         <w:t xml:space="preserve">vs. </w:t>
       </w:r>
+      <w:proofErr w:type="spellStart"/>
       <w:r>
         <w:t>GreedyMilitaryAgent</w:t>
       </w:r>
+      <w:proofErr w:type="spellEnd"/>
     </w:p>
     <w:p>
       <w:pPr>
@@ -2126,9 +2385,11 @@
       <w:r>
         <w:t xml:space="preserve"> </w:t>
       </w:r>
+      <w:proofErr w:type="spellStart"/>
       <w:r>
         <w:t>GreedyCivilianAgent</w:t>
       </w:r>
+      <w:proofErr w:type="spellEnd"/>
       <w:r>
         <w:t xml:space="preserve"> </w:t>
       </w:r>
@@ -2138,9 +2399,11 @@
       <w:r>
         <w:t xml:space="preserve">vs. </w:t>
       </w:r>
+      <w:proofErr w:type="spellStart"/>
       <w:r>
         <w:t>GreedyScientificAgent</w:t>
       </w:r>
+      <w:proofErr w:type="spellEnd"/>
     </w:p>
     <w:p>
       <w:pPr>
@@ -2174,18 +2437,22 @@
       <w:r>
         <w:t xml:space="preserve"> </w:t>
       </w:r>
+      <w:proofErr w:type="spellStart"/>
       <w:r>
         <w:t>GreedyMilitaryAgent</w:t>
       </w:r>
+      <w:proofErr w:type="spellEnd"/>
       <w:r>
         <w:tab/>
       </w:r>
       <w:r>
         <w:t xml:space="preserve">vs. </w:t>
       </w:r>
+      <w:proofErr w:type="spellStart"/>
       <w:r>
         <w:t>GreedyScientificAgent</w:t>
       </w:r>
+      <w:proofErr w:type="spellEnd"/>
       <w:r>
         <w:t xml:space="preserve"> </w:t>
       </w:r>
@@ -2237,16 +2504,20 @@
       <w:r>
         <w:t xml:space="preserve"> </w:t>
       </w:r>
+      <w:proofErr w:type="spellStart"/>
       <w:r>
         <w:t>RandomAgent</w:t>
       </w:r>
+      <w:proofErr w:type="spellEnd"/>
       <w:r>
         <w:tab/>
         <w:t xml:space="preserve">vs. </w:t>
       </w:r>
+      <w:proofErr w:type="spellStart"/>
       <w:r>
         <w:t>RuleBasedAgent</w:t>
       </w:r>
+      <w:proofErr w:type="spellEnd"/>
     </w:p>
     <w:p>
       <w:pPr>
@@ -2286,16 +2557,20 @@
       <w:r>
         <w:t xml:space="preserve"> </w:t>
       </w:r>
+      <w:proofErr w:type="spellStart"/>
       <w:r>
         <w:t>RuleBasedAgent</w:t>
       </w:r>
+      <w:proofErr w:type="spellEnd"/>
       <w:r>
         <w:tab/>
         <w:t xml:space="preserve">vs. </w:t>
       </w:r>
+      <w:proofErr w:type="spellStart"/>
       <w:r>
         <w:t>GreedyCivilianAgent</w:t>
       </w:r>
+      <w:proofErr w:type="spellEnd"/>
     </w:p>
     <w:p>
       <w:pPr>
@@ -2332,16 +2607,20 @@
       <w:r>
         <w:t xml:space="preserve"> </w:t>
       </w:r>
+      <w:proofErr w:type="spellStart"/>
       <w:r>
         <w:t>RuleBasedAgent</w:t>
       </w:r>
+      <w:proofErr w:type="spellEnd"/>
       <w:r>
         <w:tab/>
         <w:t xml:space="preserve">vs. </w:t>
       </w:r>
+      <w:proofErr w:type="spellStart"/>
       <w:r>
         <w:t>GreedyMilitaryAgent</w:t>
       </w:r>
+      <w:proofErr w:type="spellEnd"/>
     </w:p>
     <w:p>
       <w:pPr>
@@ -2381,16 +2660,20 @@
       <w:r>
         <w:t xml:space="preserve"> </w:t>
       </w:r>
+      <w:proofErr w:type="spellStart"/>
       <w:r>
         <w:t>RuleBasedAgent</w:t>
       </w:r>
+      <w:proofErr w:type="spellEnd"/>
       <w:r>
         <w:tab/>
         <w:t xml:space="preserve">vs. </w:t>
       </w:r>
+      <w:proofErr w:type="spellStart"/>
       <w:r>
         <w:t>GreedyScientificAgent</w:t>
       </w:r>
+      <w:proofErr w:type="spellEnd"/>
     </w:p>
     <w:p/>
     <w:p>
@@ -2431,7 +2714,23 @@
         </w:numPr>
       </w:pPr>
       <w:r>
-        <w:t>Using different Agents does not impact the time (e.g. RandomAgent compared to RuleBasedAgent)</w:t>
+        <w:t xml:space="preserve">Using different Agents does not impact the time (e.g. </w:t>
+      </w:r>
+      <w:proofErr w:type="spellStart"/>
+      <w:r>
+        <w:t>RandomAgent</w:t>
+      </w:r>
+      <w:proofErr w:type="spellEnd"/>
+      <w:r>
+        <w:t xml:space="preserve"> compared to </w:t>
+      </w:r>
+      <w:proofErr w:type="spellStart"/>
+      <w:r>
+        <w:t>RuleBasedAgent</w:t>
+      </w:r>
+      <w:proofErr w:type="spellEnd"/>
+      <w:r>
+        <w:t>)</w:t>
       </w:r>
     </w:p>
     <w:p>
@@ -2460,8 +2759,13 @@
           <w:numId w:val="1"/>
         </w:numPr>
       </w:pPr>
-      <w:r>
-        <w:t>Valid_moves function seems to take a lot of time</w:t>
+      <w:proofErr w:type="spellStart"/>
+      <w:r>
+        <w:t>Valid_moves</w:t>
+      </w:r>
+      <w:proofErr w:type="spellEnd"/>
+      <w:r>
+        <w:t xml:space="preserve"> function seems to take a lot of time</w:t>
       </w:r>
       <w:r>
         <w:t xml:space="preserve"> around 70%</w:t>
@@ -2487,9 +2791,11 @@
       <w:r>
         <w:t xml:space="preserve">Function </w:t>
       </w:r>
+      <w:proofErr w:type="spellStart"/>
       <w:r>
         <w:t>card_constructable</w:t>
       </w:r>
+      <w:proofErr w:type="spellEnd"/>
     </w:p>
     <w:p>
       <w:pPr>
@@ -2502,9 +2808,11 @@
       <w:r>
         <w:t xml:space="preserve">Function </w:t>
       </w:r>
+      <w:proofErr w:type="spellStart"/>
       <w:r>
         <w:t>wonder_constructable</w:t>
       </w:r>
+      <w:proofErr w:type="spellEnd"/>
     </w:p>
     <w:p>
       <w:pPr>

</xml_diff>

<commit_message>
Created a deepcopy method for every class
In order to fully copy the current state, a deepcopy method for every class was implemented.
</commit_message>
<xml_diff>
--- a/Initial Game State.docx
+++ b/Initial Game State.docx
@@ -17,7 +17,6 @@
         <w:t xml:space="preserve">State of game when it was forked from master </w:t>
       </w:r>
       <w:hyperlink r:id="rId5" w:history="1">
-        <w:proofErr w:type="spellStart"/>
         <w:r>
           <w:rPr>
             <w:rStyle w:val="Hyperlink"/>
@@ -26,7 +25,6 @@
           </w:rPr>
           <w:t>ygoduelistharry</w:t>
         </w:r>
-        <w:proofErr w:type="spellEnd"/>
       </w:hyperlink>
       <w:r>
         <w:rPr>
@@ -79,15 +77,7 @@
         </w:numPr>
       </w:pPr>
       <w:r>
-        <w:t>Included .</w:t>
-      </w:r>
-      <w:proofErr w:type="spellStart"/>
-      <w:r>
-        <w:t>py</w:t>
-      </w:r>
-      <w:proofErr w:type="spellEnd"/>
-      <w:r>
-        <w:t xml:space="preserve"> file which contains a basic version of the game and can be run in command line with player input switching between 2 players</w:t>
+        <w:t>Included .py file which contains a basic version of the game and can be run in command line with player input switching between 2 players</w:t>
       </w:r>
     </w:p>
     <w:p>
@@ -256,15 +246,7 @@
         </w:numPr>
       </w:pPr>
       <w:r>
-        <w:t xml:space="preserve">Get player, </w:t>
-      </w:r>
-      <w:proofErr w:type="gramStart"/>
-      <w:r>
-        <w:t>opponent</w:t>
-      </w:r>
-      <w:proofErr w:type="gramEnd"/>
-      <w:r>
-        <w:t xml:space="preserve"> and age variables</w:t>
+        <w:t>Get player, opponent and age variables</w:t>
       </w:r>
     </w:p>
     <w:p>
@@ -408,15 +390,97 @@
         <w:t xml:space="preserve">Sets the variables for the </w:t>
       </w:r>
       <w:r>
-        <w:t xml:space="preserve">card which are filled from the CSV file </w:t>
-      </w:r>
-      <w:proofErr w:type="gramStart"/>
-      <w:r>
-        <w:t>later on</w:t>
-      </w:r>
-      <w:proofErr w:type="gramEnd"/>
-      <w:r>
-        <w:t xml:space="preserve"> </w:t>
+        <w:t xml:space="preserve">card which are filled from the CSV file later on </w:t>
+      </w:r>
+    </w:p>
+    <w:p>
+      <w:pPr>
+        <w:pStyle w:val="ListParagraph"/>
+        <w:numPr>
+          <w:ilvl w:val="0"/>
+          <w:numId w:val="1"/>
+        </w:numPr>
+      </w:pPr>
+      <w:r>
+        <w:t>Class CardSlot:</w:t>
+      </w:r>
+    </w:p>
+    <w:p>
+      <w:pPr>
+        <w:pStyle w:val="ListParagraph"/>
+        <w:numPr>
+          <w:ilvl w:val="1"/>
+          <w:numId w:val="1"/>
+        </w:numPr>
+      </w:pPr>
+      <w:r>
+        <w:t>Define a card slot on board to represent selectability, visibility, etc.</w:t>
+      </w:r>
+    </w:p>
+    <w:p>
+      <w:pPr>
+        <w:pStyle w:val="ListParagraph"/>
+        <w:numPr>
+          <w:ilvl w:val="1"/>
+          <w:numId w:val="1"/>
+        </w:numPr>
+      </w:pPr>
+      <w:r>
+        <w:t>Display the Card back to the player as either Hidden or the card based on game state and whether the card is covered or not</w:t>
+      </w:r>
+    </w:p>
+    <w:p>
+      <w:pPr>
+        <w:pStyle w:val="ListParagraph"/>
+        <w:numPr>
+          <w:ilvl w:val="0"/>
+          <w:numId w:val="1"/>
+        </w:numPr>
+      </w:pPr>
+      <w:r>
+        <w:t>Class Player:</w:t>
+      </w:r>
+    </w:p>
+    <w:p>
+      <w:pPr>
+        <w:pStyle w:val="ListParagraph"/>
+        <w:numPr>
+          <w:ilvl w:val="1"/>
+          <w:numId w:val="1"/>
+        </w:numPr>
+      </w:pPr>
+      <w:r>
+        <w:t>Define a class for play to track tableau cards, money, etc.</w:t>
+      </w:r>
+    </w:p>
+    <w:p>
+      <w:pPr>
+        <w:pStyle w:val="ListParagraph"/>
+        <w:numPr>
+          <w:ilvl w:val="1"/>
+          <w:numId w:val="1"/>
+        </w:numPr>
+      </w:pPr>
+      <w:r>
+        <w:t xml:space="preserve">Creates and sets initial variable for players such as coins, </w:t>
+      </w:r>
+      <w:r>
+        <w:t>victory_points</w:t>
+      </w:r>
+      <w:r>
+        <w:t>, clay, etc.</w:t>
+      </w:r>
+    </w:p>
+    <w:p>
+      <w:pPr>
+        <w:pStyle w:val="ListParagraph"/>
+        <w:numPr>
+          <w:ilvl w:val="1"/>
+          <w:numId w:val="1"/>
+        </w:numPr>
+      </w:pPr>
+      <w:r>
+        <w:t>Creates a function to construct cards (empty so far)</w:t>
       </w:r>
     </w:p>
     <w:p>
@@ -430,127 +494,9 @@
       <w:r>
         <w:t xml:space="preserve">Class </w:t>
       </w:r>
-      <w:proofErr w:type="spellStart"/>
-      <w:r>
-        <w:t>CardSlot</w:t>
-      </w:r>
-      <w:proofErr w:type="spellEnd"/>
-      <w:r>
-        <w:t>:</w:t>
-      </w:r>
-    </w:p>
-    <w:p>
-      <w:pPr>
-        <w:pStyle w:val="ListParagraph"/>
-        <w:numPr>
-          <w:ilvl w:val="1"/>
-          <w:numId w:val="1"/>
-        </w:numPr>
-      </w:pPr>
-      <w:r>
-        <w:t xml:space="preserve">Define a card slot on board to represent </w:t>
-      </w:r>
-      <w:proofErr w:type="spellStart"/>
-      <w:r>
-        <w:t>selectability</w:t>
-      </w:r>
-      <w:proofErr w:type="spellEnd"/>
-      <w:r>
-        <w:t>, visibility, etc.</w:t>
-      </w:r>
-    </w:p>
-    <w:p>
-      <w:pPr>
-        <w:pStyle w:val="ListParagraph"/>
-        <w:numPr>
-          <w:ilvl w:val="1"/>
-          <w:numId w:val="1"/>
-        </w:numPr>
-      </w:pPr>
-      <w:r>
-        <w:t xml:space="preserve">Display the Card back to the player as either </w:t>
-      </w:r>
-      <w:proofErr w:type="gramStart"/>
-      <w:r>
-        <w:t>Hidden</w:t>
-      </w:r>
-      <w:proofErr w:type="gramEnd"/>
-      <w:r>
-        <w:t xml:space="preserve"> or the card based on game state and whether the card is covered or not</w:t>
-      </w:r>
-    </w:p>
-    <w:p>
-      <w:pPr>
-        <w:pStyle w:val="ListParagraph"/>
-        <w:numPr>
-          <w:ilvl w:val="0"/>
-          <w:numId w:val="1"/>
-        </w:numPr>
-      </w:pPr>
-      <w:r>
-        <w:t>Class Player:</w:t>
-      </w:r>
-    </w:p>
-    <w:p>
-      <w:pPr>
-        <w:pStyle w:val="ListParagraph"/>
-        <w:numPr>
-          <w:ilvl w:val="1"/>
-          <w:numId w:val="1"/>
-        </w:numPr>
-      </w:pPr>
-      <w:r>
-        <w:t>Define a class for play to track tableau cards, money, etc.</w:t>
-      </w:r>
-    </w:p>
-    <w:p>
-      <w:pPr>
-        <w:pStyle w:val="ListParagraph"/>
-        <w:numPr>
-          <w:ilvl w:val="1"/>
-          <w:numId w:val="1"/>
-        </w:numPr>
-      </w:pPr>
-      <w:r>
-        <w:t xml:space="preserve">Creates and sets initial variable for players such as coins, </w:t>
-      </w:r>
-      <w:proofErr w:type="spellStart"/>
-      <w:r>
-        <w:t>victory_points</w:t>
-      </w:r>
-      <w:proofErr w:type="spellEnd"/>
-      <w:r>
-        <w:t>, clay, etc.</w:t>
-      </w:r>
-    </w:p>
-    <w:p>
-      <w:pPr>
-        <w:pStyle w:val="ListParagraph"/>
-        <w:numPr>
-          <w:ilvl w:val="1"/>
-          <w:numId w:val="1"/>
-        </w:numPr>
-      </w:pPr>
-      <w:r>
-        <w:t>Creates a function to construct cards (empty so far)</w:t>
-      </w:r>
-    </w:p>
-    <w:p>
-      <w:pPr>
-        <w:pStyle w:val="ListParagraph"/>
-        <w:numPr>
-          <w:ilvl w:val="0"/>
-          <w:numId w:val="1"/>
-        </w:numPr>
-      </w:pPr>
-      <w:r>
-        <w:t xml:space="preserve">Class </w:t>
-      </w:r>
-      <w:proofErr w:type="spellStart"/>
       <w:r>
         <w:t>StateVariables</w:t>
       </w:r>
-      <w:proofErr w:type="spellEnd"/>
       <w:r>
         <w:t>:</w:t>
       </w:r>
@@ -643,15 +589,7 @@
         </w:numPr>
       </w:pPr>
       <w:r>
-        <w:t xml:space="preserve">Takes </w:t>
-      </w:r>
-      <w:proofErr w:type="spellStart"/>
-      <w:r>
-        <w:t>dataframe</w:t>
-      </w:r>
-      <w:proofErr w:type="spellEnd"/>
-      <w:r>
-        <w:t xml:space="preserve"> of all cards and creates list of card objects representing the board for a given age</w:t>
+        <w:t>Takes dataframe of all cards and creates list of card objects representing the board for a given age</w:t>
       </w:r>
     </w:p>
     <w:p>
@@ -733,11 +671,9 @@
           <w:numId w:val="1"/>
         </w:numPr>
       </w:pPr>
-      <w:proofErr w:type="spellStart"/>
       <w:r>
         <w:t>card_constructable</w:t>
       </w:r>
-      <w:proofErr w:type="spellEnd"/>
       <w:r>
         <w:t xml:space="preserve"> function to check whether card is constructable given state and cost</w:t>
       </w:r>
@@ -750,11 +686,9 @@
           <w:numId w:val="1"/>
         </w:numPr>
       </w:pPr>
-      <w:proofErr w:type="spellStart"/>
       <w:r>
         <w:t>construct_card</w:t>
       </w:r>
-      <w:proofErr w:type="spellEnd"/>
       <w:r>
         <w:t xml:space="preserve"> function to pay resources, add card to board, gain benefit</w:t>
       </w:r>
@@ -779,13 +713,8 @@
           <w:numId w:val="1"/>
         </w:numPr>
       </w:pPr>
-      <w:proofErr w:type="spellStart"/>
-      <w:r>
-        <w:t>valid_moves</w:t>
-      </w:r>
-      <w:proofErr w:type="spellEnd"/>
-      <w:r>
-        <w:t xml:space="preserve"> function returns list of valid moves for current player</w:t>
+      <w:r>
+        <w:t>valid_moves function returns list of valid moves for current player</w:t>
       </w:r>
     </w:p>
     <w:p>
@@ -955,15 +884,7 @@
         <w:t>Buying a resource costs 2 coins plus the number of resources your opponent has of that type -&gt; you only get that resource for 1 turn</w:t>
       </w:r>
       <w:r>
-        <w:t xml:space="preserve">, there is no limit in </w:t>
-      </w:r>
-      <w:proofErr w:type="gramStart"/>
-      <w:r>
-        <w:t>amount</w:t>
-      </w:r>
-      <w:proofErr w:type="gramEnd"/>
-      <w:r>
-        <w:t xml:space="preserve"> of resources to buy, thus separate action for buying needed (not nested in constructing a card)</w:t>
+        <w:t>, there is no limit in amount of resources to buy, thus separate action for buying needed (not nested in constructing a card)</w:t>
       </w:r>
     </w:p>
     <w:p>
@@ -1054,15 +975,7 @@
         </w:numPr>
       </w:pPr>
       <w:r>
-        <w:t xml:space="preserve">Constructing a card which has a symbol as </w:t>
-      </w:r>
-      <w:proofErr w:type="gramStart"/>
-      <w:r>
-        <w:t>prerequisite</w:t>
-      </w:r>
-      <w:proofErr w:type="gramEnd"/>
-      <w:r>
-        <w:t xml:space="preserve"> and you own the card with the respective symbol allows you to build that card for free -&gt; (no material/coin costs)</w:t>
+        <w:t>Constructing a card which has a symbol as prerequisite and you own the card with the respective symbol allows you to build that card for free -&gt; (no material/coin costs)</w:t>
       </w:r>
     </w:p>
     <w:p>
@@ -1114,35 +1027,19 @@
         <w:t>conflict pawn</w:t>
       </w:r>
       <w:r>
-        <w:t xml:space="preserve"> is moved all the way to the </w:t>
-      </w:r>
-      <w:proofErr w:type="gramStart"/>
-      <w:r>
-        <w:t>opponents</w:t>
-      </w:r>
-      <w:proofErr w:type="gramEnd"/>
-      <w:r>
-        <w:t xml:space="preserve"> side -&gt; you immediately win</w:t>
-      </w:r>
-    </w:p>
-    <w:p>
-      <w:pPr>
-        <w:pStyle w:val="ListParagraph"/>
-        <w:numPr>
-          <w:ilvl w:val="1"/>
-          <w:numId w:val="1"/>
-        </w:numPr>
-      </w:pPr>
-      <w:r>
-        <w:t xml:space="preserve">Player with weakest military chooses who begins the new age (if </w:t>
-      </w:r>
-      <w:proofErr w:type="spellStart"/>
-      <w:r>
-        <w:t>its</w:t>
-      </w:r>
-      <w:proofErr w:type="spellEnd"/>
-      <w:r>
-        <w:t xml:space="preserve"> in the centre, the player who played a card last will play first)</w:t>
+        <w:t xml:space="preserve"> is moved all the way to the opponents side -&gt; you immediately win</w:t>
+      </w:r>
+    </w:p>
+    <w:p>
+      <w:pPr>
+        <w:pStyle w:val="ListParagraph"/>
+        <w:numPr>
+          <w:ilvl w:val="1"/>
+          <w:numId w:val="1"/>
+        </w:numPr>
+      </w:pPr>
+      <w:r>
+        <w:t>Player with weakest military chooses who begins the new age (if its in the centre, the player who played a card last will play first)</w:t>
       </w:r>
     </w:p>
     <w:p>
@@ -1229,15 +1126,7 @@
         <w:t>Victory points awarded by Guild cards for each e.g. red card are awarded and counted up at the end of the game -&gt; count towards all red cards that the player has at the end of the game not at the current time when it is played</w:t>
       </w:r>
       <w:r>
-        <w:t xml:space="preserve"> (one victory point for each red card in the city with the </w:t>
-      </w:r>
-      <w:proofErr w:type="gramStart"/>
-      <w:r>
-        <w:t>most red</w:t>
-      </w:r>
-      <w:proofErr w:type="gramEnd"/>
-      <w:r>
-        <w:t xml:space="preserve"> cards)</w:t>
+        <w:t xml:space="preserve"> (one victory point for each red card in the city with the most red cards)</w:t>
       </w:r>
     </w:p>
     <w:p/>
@@ -1272,43 +1161,19 @@
         </w:numPr>
       </w:pPr>
       <w:r>
-        <w:t xml:space="preserve">Replaced pandas </w:t>
-      </w:r>
-      <w:proofErr w:type="spellStart"/>
-      <w:r>
-        <w:t>dataframe</w:t>
-      </w:r>
-      <w:proofErr w:type="spellEnd"/>
-      <w:r>
-        <w:t xml:space="preserve"> with </w:t>
-      </w:r>
-      <w:proofErr w:type="spellStart"/>
-      <w:r>
-        <w:t>numpy</w:t>
-      </w:r>
-      <w:proofErr w:type="spellEnd"/>
-      <w:r>
-        <w:t xml:space="preserve"> arrays</w:t>
-      </w:r>
-    </w:p>
-    <w:p>
-      <w:pPr>
-        <w:pStyle w:val="ListParagraph"/>
-        <w:numPr>
-          <w:ilvl w:val="0"/>
-          <w:numId w:val="1"/>
-        </w:numPr>
-      </w:pPr>
-      <w:r>
-        <w:t xml:space="preserve">Configured </w:t>
-      </w:r>
-      <w:proofErr w:type="spellStart"/>
-      <w:r>
-        <w:t>card_constructable</w:t>
-      </w:r>
-      <w:proofErr w:type="spellEnd"/>
-      <w:r>
-        <w:t xml:space="preserve"> function to only allow constructing cards when enough money</w:t>
+        <w:t>Replaced pandas dataframe with numpy arrays</w:t>
+      </w:r>
+    </w:p>
+    <w:p>
+      <w:pPr>
+        <w:pStyle w:val="ListParagraph"/>
+        <w:numPr>
+          <w:ilvl w:val="0"/>
+          <w:numId w:val="1"/>
+        </w:numPr>
+      </w:pPr>
+      <w:r>
+        <w:t>Configured card_constructable function to only allow constructing cards when enough money</w:t>
       </w:r>
       <w:r>
         <w:t xml:space="preserve"> or resources</w:t>
@@ -1332,15 +1197,7 @@
         </w:numPr>
       </w:pPr>
       <w:r>
-        <w:t xml:space="preserve">Configured </w:t>
-      </w:r>
-      <w:proofErr w:type="spellStart"/>
-      <w:r>
-        <w:t>construct_card</w:t>
-      </w:r>
-      <w:proofErr w:type="spellEnd"/>
-      <w:r>
-        <w:t xml:space="preserve"> to decrease coins when card is constructed</w:t>
+        <w:t>Configured construct_card to decrease coins when card is constructed</w:t>
       </w:r>
     </w:p>
     <w:p>
@@ -1704,15 +1561,7 @@
         </w:numPr>
       </w:pPr>
       <w:r>
-        <w:t xml:space="preserve">Look into turning over turn when age is over -&gt; player with weakest military chooses (or last player when </w:t>
-      </w:r>
-      <w:proofErr w:type="spellStart"/>
-      <w:r>
-        <w:t>military_track</w:t>
-      </w:r>
-      <w:proofErr w:type="spellEnd"/>
-      <w:r>
-        <w:t xml:space="preserve"> = 0)</w:t>
+        <w:t>Look into turning over turn when age is over -&gt; player with weakest military chooses (or last player when military_track = 0)</w:t>
       </w:r>
     </w:p>
     <w:p>
@@ -1784,15 +1633,7 @@
         </w:numPr>
       </w:pPr>
       <w:r>
-        <w:t xml:space="preserve">Stack player cards based on </w:t>
-      </w:r>
-      <w:proofErr w:type="spellStart"/>
-      <w:r>
-        <w:t>color</w:t>
-      </w:r>
-      <w:proofErr w:type="spellEnd"/>
-      <w:r>
-        <w:t xml:space="preserve"> to make representation more compact</w:t>
+        <w:t>Stack player cards based on color to make representation more compact</w:t>
       </w:r>
     </w:p>
     <w:p>
@@ -1818,19 +1659,15 @@
       <w:r>
         <w:t xml:space="preserve">Partially added all wonder functionality (except </w:t>
       </w:r>
-      <w:proofErr w:type="spellStart"/>
       <w:r>
         <w:t>wonder_constructable</w:t>
       </w:r>
-      <w:proofErr w:type="spellEnd"/>
       <w:r>
         <w:t xml:space="preserve"> and </w:t>
       </w:r>
-      <w:proofErr w:type="spellStart"/>
       <w:r>
         <w:t>construct_wonder</w:t>
       </w:r>
-      <w:proofErr w:type="spellEnd"/>
       <w:r>
         <w:t>)</w:t>
       </w:r>
@@ -1883,103 +1720,33 @@
           <w:numId w:val="1"/>
         </w:numPr>
       </w:pPr>
-      <w:proofErr w:type="spellStart"/>
-      <w:r>
-        <w:t>Valid_moves</w:t>
-      </w:r>
-      <w:proofErr w:type="spellEnd"/>
-      <w:r>
-        <w:t xml:space="preserve"> function: Whenever player input is requested and </w:t>
-      </w:r>
-      <w:proofErr w:type="spellStart"/>
-      <w:proofErr w:type="gramStart"/>
-      <w:r>
-        <w:t>player.type</w:t>
-      </w:r>
-      <w:proofErr w:type="spellEnd"/>
-      <w:proofErr w:type="gramEnd"/>
-      <w:r>
-        <w:t xml:space="preserve"> == AI, generate all valid moves the AI can perform based on the current state and which type of action needs to be performed e.g. constructing cards or choosing tokens (6 different times the input() function is called -&gt; so 6 different </w:t>
-      </w:r>
-      <w:proofErr w:type="spellStart"/>
-      <w:r>
-        <w:t>valid_move</w:t>
-      </w:r>
-      <w:proofErr w:type="spellEnd"/>
-      <w:r>
-        <w:t xml:space="preserve"> sets should be generated depending on the situation)</w:t>
-      </w:r>
-    </w:p>
-    <w:p>
-      <w:pPr>
-        <w:pStyle w:val="ListParagraph"/>
-        <w:numPr>
-          <w:ilvl w:val="0"/>
-          <w:numId w:val="1"/>
-        </w:numPr>
-      </w:pPr>
-      <w:r>
-        <w:t xml:space="preserve">API for AI agent: Whenever player input is requested (not only main loop but also e.g. progress token selection) -&gt; if </w:t>
-      </w:r>
-      <w:proofErr w:type="spellStart"/>
-      <w:proofErr w:type="gramStart"/>
-      <w:r>
-        <w:t>player.type</w:t>
-      </w:r>
-      <w:proofErr w:type="spellEnd"/>
-      <w:proofErr w:type="gramEnd"/>
-      <w:r>
-        <w:t xml:space="preserve"> == Human -&gt; normal, </w:t>
-      </w:r>
-      <w:proofErr w:type="spellStart"/>
-      <w:r>
-        <w:t>elif</w:t>
-      </w:r>
-      <w:proofErr w:type="spellEnd"/>
-      <w:r>
-        <w:t xml:space="preserve"> </w:t>
-      </w:r>
-      <w:proofErr w:type="spellStart"/>
-      <w:r>
-        <w:t>player.type</w:t>
-      </w:r>
-      <w:proofErr w:type="spellEnd"/>
-      <w:r>
-        <w:t xml:space="preserve"> == AI -&gt; call </w:t>
-      </w:r>
-      <w:proofErr w:type="spellStart"/>
-      <w:r>
-        <w:t>getAction</w:t>
-      </w:r>
-      <w:proofErr w:type="spellEnd"/>
-      <w:r>
-        <w:t xml:space="preserve">(current state values, </w:t>
-      </w:r>
-      <w:proofErr w:type="spellStart"/>
-      <w:r>
-        <w:t>valid_moves</w:t>
-      </w:r>
-      <w:proofErr w:type="spellEnd"/>
-      <w:r>
-        <w:t>) of agent to select an action</w:t>
-      </w:r>
-    </w:p>
-    <w:p>
-      <w:pPr>
-        <w:pStyle w:val="ListParagraph"/>
-        <w:numPr>
-          <w:ilvl w:val="0"/>
-          <w:numId w:val="1"/>
-        </w:numPr>
-      </w:pPr>
-      <w:r>
-        <w:t xml:space="preserve">Finished </w:t>
-      </w:r>
-      <w:proofErr w:type="spellStart"/>
-      <w:r>
-        <w:t>GreedyCivilianAgent</w:t>
-      </w:r>
-      <w:proofErr w:type="spellEnd"/>
+      <w:r>
+        <w:t>Valid_moves function: Whenever player input is requested and player.type == AI, generate all valid moves the AI can perform based on the current state and which type of action needs to be performed e.g. constructing cards or choosing tokens (6 different times the input() function is called -&gt; so 6 different valid_move sets should be generated depending on the situation)</w:t>
+      </w:r>
+    </w:p>
+    <w:p>
+      <w:pPr>
+        <w:pStyle w:val="ListParagraph"/>
+        <w:numPr>
+          <w:ilvl w:val="0"/>
+          <w:numId w:val="1"/>
+        </w:numPr>
+      </w:pPr>
+      <w:r>
+        <w:t>API for AI agent: Whenever player input is requested (not only main loop but also e.g. progress token selection) -&gt; if player.type == Human -&gt; normal, elif player.type == AI -&gt; call getAction(current state values, valid_moves) of agent to select an action</w:t>
+      </w:r>
+    </w:p>
+    <w:p>
+      <w:pPr>
+        <w:pStyle w:val="ListParagraph"/>
+        <w:numPr>
+          <w:ilvl w:val="0"/>
+          <w:numId w:val="1"/>
+        </w:numPr>
+      </w:pPr>
+      <w:r>
+        <w:t>Finished GreedyCivilianAgent</w:t>
+      </w:r>
     </w:p>
     <w:p>
       <w:pPr>
@@ -2014,13 +1781,8 @@
         </w:numPr>
       </w:pPr>
       <w:r>
-        <w:t xml:space="preserve">Created </w:t>
-      </w:r>
-      <w:proofErr w:type="spellStart"/>
-      <w:r>
-        <w:t>RuleBasedAgent</w:t>
-      </w:r>
-      <w:proofErr w:type="spellEnd"/>
+        <w:t>Created RuleBasedAgent</w:t>
+      </w:r>
     </w:p>
     <w:p>
       <w:pPr>
@@ -2056,6 +1818,18 @@
       </w:pPr>
       <w:r>
         <w:t>Created framework for simple reinforcement learning agent</w:t>
+      </w:r>
+    </w:p>
+    <w:p>
+      <w:pPr>
+        <w:pStyle w:val="ListParagraph"/>
+        <w:numPr>
+          <w:ilvl w:val="0"/>
+          <w:numId w:val="1"/>
+        </w:numPr>
+      </w:pPr>
+      <w:r>
+        <w:t>Create deep copy of state (shallow .copy() doesn’t work because of custom classes) -&gt; need to create a copy method for every class</w:t>
       </w:r>
     </w:p>
     <w:p/>
@@ -2071,6 +1845,7 @@
           <w:b/>
           <w:bCs/>
         </w:rPr>
+        <w:lastRenderedPageBreak/>
         <w:t xml:space="preserve">Additional features </w:t>
       </w:r>
       <w:r>
@@ -2090,7 +1865,6 @@
         </w:numPr>
       </w:pPr>
       <w:r>
-        <w:lastRenderedPageBreak/>
         <w:t>Train the DRL agent on varying different agents to make it more generalized</w:t>
       </w:r>
     </w:p>
@@ -2131,26 +1905,6 @@
         <w:t>Start on DRL agent</w:t>
       </w:r>
     </w:p>
-    <w:p>
-      <w:pPr>
-        <w:pStyle w:val="ListParagraph"/>
-        <w:numPr>
-          <w:ilvl w:val="0"/>
-          <w:numId w:val="1"/>
-        </w:numPr>
-      </w:pPr>
-      <w:r>
-        <w:t>Create deep copy of state (</w:t>
-      </w:r>
-      <w:proofErr w:type="gramStart"/>
-      <w:r>
-        <w:t>shallow .copy</w:t>
-      </w:r>
-      <w:proofErr w:type="gramEnd"/>
-      <w:r>
-        <w:t>() doesn’t work because of custom classes) -&gt; may need to create a copy method for every class? Or simply use .key string which is copied and then read import values from .key string</w:t>
-      </w:r>
-    </w:p>
     <w:p/>
     <w:p>
       <w:r>
@@ -2189,22 +1943,18 @@
       <w:r>
         <w:t xml:space="preserve"> </w:t>
       </w:r>
-      <w:proofErr w:type="spellStart"/>
       <w:r>
         <w:t>RandomAgent</w:t>
       </w:r>
-      <w:proofErr w:type="spellEnd"/>
       <w:r>
         <w:tab/>
       </w:r>
       <w:r>
         <w:t xml:space="preserve">vs. </w:t>
       </w:r>
-      <w:proofErr w:type="spellStart"/>
       <w:r>
         <w:t>GreedyCivilianAgent</w:t>
       </w:r>
-      <w:proofErr w:type="spellEnd"/>
     </w:p>
     <w:p>
       <w:pPr>
@@ -2235,22 +1985,18 @@
       <w:r>
         <w:t xml:space="preserve"> </w:t>
       </w:r>
-      <w:proofErr w:type="spellStart"/>
       <w:r>
         <w:t>RandomAgent</w:t>
       </w:r>
-      <w:proofErr w:type="spellEnd"/>
       <w:r>
         <w:tab/>
       </w:r>
       <w:r>
         <w:t xml:space="preserve">vs. </w:t>
       </w:r>
-      <w:proofErr w:type="spellStart"/>
       <w:r>
         <w:t>GreedyMilitaryAgent</w:t>
       </w:r>
-      <w:proofErr w:type="spellEnd"/>
     </w:p>
     <w:p>
       <w:pPr>
@@ -2284,22 +2030,18 @@
       <w:r>
         <w:t xml:space="preserve"> </w:t>
       </w:r>
-      <w:proofErr w:type="spellStart"/>
       <w:r>
         <w:t>RandomAgent</w:t>
       </w:r>
-      <w:proofErr w:type="spellEnd"/>
       <w:r>
         <w:tab/>
       </w:r>
       <w:r>
         <w:t xml:space="preserve">vs. </w:t>
       </w:r>
-      <w:proofErr w:type="spellStart"/>
       <w:r>
         <w:t>GreedyScientificAgent</w:t>
       </w:r>
-      <w:proofErr w:type="spellEnd"/>
     </w:p>
     <w:p>
       <w:pPr>
@@ -2333,11 +2075,9 @@
       <w:r>
         <w:t xml:space="preserve"> </w:t>
       </w:r>
-      <w:proofErr w:type="spellStart"/>
       <w:r>
         <w:t>GreedyCivilianAgent</w:t>
       </w:r>
-      <w:proofErr w:type="spellEnd"/>
       <w:r>
         <w:t xml:space="preserve"> </w:t>
       </w:r>
@@ -2347,11 +2087,9 @@
       <w:r>
         <w:t xml:space="preserve">vs. </w:t>
       </w:r>
-      <w:proofErr w:type="spellStart"/>
       <w:r>
         <w:t>GreedyMilitaryAgent</w:t>
       </w:r>
-      <w:proofErr w:type="spellEnd"/>
     </w:p>
     <w:p>
       <w:pPr>
@@ -2385,11 +2123,9 @@
       <w:r>
         <w:t xml:space="preserve"> </w:t>
       </w:r>
-      <w:proofErr w:type="spellStart"/>
       <w:r>
         <w:t>GreedyCivilianAgent</w:t>
       </w:r>
-      <w:proofErr w:type="spellEnd"/>
       <w:r>
         <w:t xml:space="preserve"> </w:t>
       </w:r>
@@ -2399,11 +2135,9 @@
       <w:r>
         <w:t xml:space="preserve">vs. </w:t>
       </w:r>
-      <w:proofErr w:type="spellStart"/>
       <w:r>
         <w:t>GreedyScientificAgent</w:t>
       </w:r>
-      <w:proofErr w:type="spellEnd"/>
     </w:p>
     <w:p>
       <w:pPr>
@@ -2437,22 +2171,18 @@
       <w:r>
         <w:t xml:space="preserve"> </w:t>
       </w:r>
-      <w:proofErr w:type="spellStart"/>
       <w:r>
         <w:t>GreedyMilitaryAgent</w:t>
       </w:r>
-      <w:proofErr w:type="spellEnd"/>
       <w:r>
         <w:tab/>
       </w:r>
       <w:r>
         <w:t xml:space="preserve">vs. </w:t>
       </w:r>
-      <w:proofErr w:type="spellStart"/>
       <w:r>
         <w:t>GreedyScientificAgent</w:t>
       </w:r>
-      <w:proofErr w:type="spellEnd"/>
       <w:r>
         <w:t xml:space="preserve"> </w:t>
       </w:r>
@@ -2504,20 +2234,16 @@
       <w:r>
         <w:t xml:space="preserve"> </w:t>
       </w:r>
-      <w:proofErr w:type="spellStart"/>
       <w:r>
         <w:t>RandomAgent</w:t>
       </w:r>
-      <w:proofErr w:type="spellEnd"/>
       <w:r>
         <w:tab/>
         <w:t xml:space="preserve">vs. </w:t>
       </w:r>
-      <w:proofErr w:type="spellStart"/>
       <w:r>
         <w:t>RuleBasedAgent</w:t>
       </w:r>
-      <w:proofErr w:type="spellEnd"/>
     </w:p>
     <w:p>
       <w:pPr>
@@ -2557,20 +2283,16 @@
       <w:r>
         <w:t xml:space="preserve"> </w:t>
       </w:r>
-      <w:proofErr w:type="spellStart"/>
       <w:r>
         <w:t>RuleBasedAgent</w:t>
       </w:r>
-      <w:proofErr w:type="spellEnd"/>
       <w:r>
         <w:tab/>
         <w:t xml:space="preserve">vs. </w:t>
       </w:r>
-      <w:proofErr w:type="spellStart"/>
       <w:r>
         <w:t>GreedyCivilianAgent</w:t>
       </w:r>
-      <w:proofErr w:type="spellEnd"/>
     </w:p>
     <w:p>
       <w:pPr>
@@ -2607,20 +2329,16 @@
       <w:r>
         <w:t xml:space="preserve"> </w:t>
       </w:r>
-      <w:proofErr w:type="spellStart"/>
       <w:r>
         <w:t>RuleBasedAgent</w:t>
       </w:r>
-      <w:proofErr w:type="spellEnd"/>
       <w:r>
         <w:tab/>
         <w:t xml:space="preserve">vs. </w:t>
       </w:r>
-      <w:proofErr w:type="spellStart"/>
       <w:r>
         <w:t>GreedyMilitaryAgent</w:t>
       </w:r>
-      <w:proofErr w:type="spellEnd"/>
     </w:p>
     <w:p>
       <w:pPr>
@@ -2660,20 +2378,16 @@
       <w:r>
         <w:t xml:space="preserve"> </w:t>
       </w:r>
-      <w:proofErr w:type="spellStart"/>
       <w:r>
         <w:t>RuleBasedAgent</w:t>
       </w:r>
-      <w:proofErr w:type="spellEnd"/>
       <w:r>
         <w:tab/>
         <w:t xml:space="preserve">vs. </w:t>
       </w:r>
-      <w:proofErr w:type="spellStart"/>
       <w:r>
         <w:t>GreedyScientificAgent</w:t>
       </w:r>
-      <w:proofErr w:type="spellEnd"/>
     </w:p>
     <w:p/>
     <w:p>
@@ -2714,23 +2428,7 @@
         </w:numPr>
       </w:pPr>
       <w:r>
-        <w:t xml:space="preserve">Using different Agents does not impact the time (e.g. </w:t>
-      </w:r>
-      <w:proofErr w:type="spellStart"/>
-      <w:r>
-        <w:t>RandomAgent</w:t>
-      </w:r>
-      <w:proofErr w:type="spellEnd"/>
-      <w:r>
-        <w:t xml:space="preserve"> compared to </w:t>
-      </w:r>
-      <w:proofErr w:type="spellStart"/>
-      <w:r>
-        <w:t>RuleBasedAgent</w:t>
-      </w:r>
-      <w:proofErr w:type="spellEnd"/>
-      <w:r>
-        <w:t>)</w:t>
+        <w:t>Using different Agents does not impact the time (e.g. RandomAgent compared to RuleBasedAgent)</w:t>
       </w:r>
     </w:p>
     <w:p>
@@ -2759,13 +2457,8 @@
           <w:numId w:val="1"/>
         </w:numPr>
       </w:pPr>
-      <w:proofErr w:type="spellStart"/>
-      <w:r>
-        <w:t>Valid_moves</w:t>
-      </w:r>
-      <w:proofErr w:type="spellEnd"/>
-      <w:r>
-        <w:t xml:space="preserve"> function seems to take a lot of time</w:t>
+      <w:r>
+        <w:t>Valid_moves function seems to take a lot of time</w:t>
       </w:r>
       <w:r>
         <w:t xml:space="preserve"> around 70%</w:t>
@@ -2791,11 +2484,9 @@
       <w:r>
         <w:t xml:space="preserve">Function </w:t>
       </w:r>
-      <w:proofErr w:type="spellStart"/>
       <w:r>
         <w:t>card_constructable</w:t>
       </w:r>
-      <w:proofErr w:type="spellEnd"/>
     </w:p>
     <w:p>
       <w:pPr>
@@ -2808,11 +2499,9 @@
       <w:r>
         <w:t xml:space="preserve">Function </w:t>
       </w:r>
-      <w:proofErr w:type="spellStart"/>
       <w:r>
         <w:t>wonder_constructable</w:t>
       </w:r>
-      <w:proofErr w:type="spellEnd"/>
     </w:p>
     <w:p>
       <w:pPr>
@@ -2836,6 +2525,18 @@
       </w:pPr>
       <w:r>
         <w:t>Reduced time down to 9s for 1000 games</w:t>
+      </w:r>
+    </w:p>
+    <w:p>
+      <w:pPr>
+        <w:pStyle w:val="ListParagraph"/>
+        <w:numPr>
+          <w:ilvl w:val="0"/>
+          <w:numId w:val="1"/>
+        </w:numPr>
+      </w:pPr>
+      <w:r>
+        <w:t>Increase to 19s through deepcopy of current state for self.lastState</w:t>
       </w:r>
     </w:p>
     <w:sectPr>

</xml_diff>

<commit_message>
Adjusted meaningfulness of states and actions
</commit_message>
<xml_diff>
--- a/Initial Game State.docx
+++ b/Initial Game State.docx
@@ -1832,6 +1832,31 @@
         <w:t>Create deep copy of state (shallow .copy() doesn’t work because of custom classes) -&gt; need to create a copy method for every class</w:t>
       </w:r>
     </w:p>
+    <w:p>
+      <w:pPr>
+        <w:pStyle w:val="ListParagraph"/>
+        <w:numPr>
+          <w:ilvl w:val="0"/>
+          <w:numId w:val="1"/>
+        </w:numPr>
+      </w:pPr>
+      <w:r>
+        <w:t>Adjusted meaningfulness of states and actions (converted actions into their actual name e.g. choose The Sphinx instead of w1 and created a unique state key)</w:t>
+      </w:r>
+    </w:p>
+    <w:p>
+      <w:pPr>
+        <w:pStyle w:val="ListParagraph"/>
+        <w:numPr>
+          <w:ilvl w:val="0"/>
+          <w:numId w:val="1"/>
+        </w:numPr>
+      </w:pPr>
+      <w:r>
+        <w:lastRenderedPageBreak/>
+        <w:t>Adjusted simple qLearning agent which updates qValues at the end of the game based on win or loss</w:t>
+      </w:r>
+    </w:p>
     <w:p/>
     <w:p>
       <w:pPr>
@@ -1845,7 +1870,6 @@
           <w:b/>
           <w:bCs/>
         </w:rPr>
-        <w:lastRenderedPageBreak/>
         <w:t xml:space="preserve">Additional features </w:t>
       </w:r>
       <w:r>
@@ -1904,6 +1928,27 @@
       <w:r>
         <w:t>Start on DRL agent</w:t>
       </w:r>
+    </w:p>
+    <w:p>
+      <w:pPr>
+        <w:pStyle w:val="ListParagraph"/>
+        <w:numPr>
+          <w:ilvl w:val="0"/>
+          <w:numId w:val="1"/>
+        </w:numPr>
+      </w:pPr>
+      <w:r>
+        <w:t>Difficulties specifying action and state keys for q-learning (too many possibilities leads to unique keys and no learning)</w:t>
+      </w:r>
+    </w:p>
+    <w:p>
+      <w:pPr>
+        <w:pStyle w:val="ListParagraph"/>
+        <w:numPr>
+          <w:ilvl w:val="0"/>
+          <w:numId w:val="1"/>
+        </w:numPr>
+      </w:pPr>
     </w:p>
     <w:p/>
     <w:p>

</xml_diff>

<commit_message>
Adjusted state and action key, added save and load
-	Adjusted state and action key to reduce observation and action space
o	Action key: summarized discard and destroy action,
o	State key: shortened state through Booleans if player has more victory points, military points, collected science symbol, summed resources and yellow card count
-	Added way to load and save trained agents
</commit_message>
<xml_diff>
--- a/Initial Game State.docx
+++ b/Initial Game State.docx
@@ -17,6 +17,7 @@
         <w:t xml:space="preserve">State of game when it was forked from master </w:t>
       </w:r>
       <w:hyperlink r:id="rId5" w:history="1">
+        <w:proofErr w:type="spellStart"/>
         <w:r>
           <w:rPr>
             <w:rStyle w:val="Hyperlink"/>
@@ -25,6 +26,7 @@
           </w:rPr>
           <w:t>ygoduelistharry</w:t>
         </w:r>
+        <w:proofErr w:type="spellEnd"/>
       </w:hyperlink>
       <w:r>
         <w:rPr>
@@ -77,7 +79,15 @@
         </w:numPr>
       </w:pPr>
       <w:r>
-        <w:t>Included .py file which contains a basic version of the game and can be run in command line with player input switching between 2 players</w:t>
+        <w:t>Included .</w:t>
+      </w:r>
+      <w:proofErr w:type="spellStart"/>
+      <w:r>
+        <w:t>py</w:t>
+      </w:r>
+      <w:proofErr w:type="spellEnd"/>
+      <w:r>
+        <w:t xml:space="preserve"> file which contains a basic version of the game and can be run in command line with player input switching between 2 players</w:t>
       </w:r>
     </w:p>
     <w:p>
@@ -402,19 +412,35 @@
         </w:numPr>
       </w:pPr>
       <w:r>
-        <w:t>Class CardSlot:</w:t>
-      </w:r>
-    </w:p>
-    <w:p>
-      <w:pPr>
-        <w:pStyle w:val="ListParagraph"/>
-        <w:numPr>
-          <w:ilvl w:val="1"/>
-          <w:numId w:val="1"/>
-        </w:numPr>
-      </w:pPr>
-      <w:r>
-        <w:t>Define a card slot on board to represent selectability, visibility, etc.</w:t>
+        <w:t xml:space="preserve">Class </w:t>
+      </w:r>
+      <w:proofErr w:type="spellStart"/>
+      <w:r>
+        <w:t>CardSlot</w:t>
+      </w:r>
+      <w:proofErr w:type="spellEnd"/>
+      <w:r>
+        <w:t>:</w:t>
+      </w:r>
+    </w:p>
+    <w:p>
+      <w:pPr>
+        <w:pStyle w:val="ListParagraph"/>
+        <w:numPr>
+          <w:ilvl w:val="1"/>
+          <w:numId w:val="1"/>
+        </w:numPr>
+      </w:pPr>
+      <w:r>
+        <w:t xml:space="preserve">Define a card slot on board to represent </w:t>
+      </w:r>
+      <w:proofErr w:type="spellStart"/>
+      <w:r>
+        <w:t>selectability</w:t>
+      </w:r>
+      <w:proofErr w:type="spellEnd"/>
+      <w:r>
+        <w:t>, visibility, etc.</w:t>
       </w:r>
     </w:p>
     <w:p>
@@ -464,9 +490,11 @@
       <w:r>
         <w:t xml:space="preserve">Creates and sets initial variable for players such as coins, </w:t>
       </w:r>
+      <w:proofErr w:type="spellStart"/>
       <w:r>
         <w:t>victory_points</w:t>
       </w:r>
+      <w:proofErr w:type="spellEnd"/>
       <w:r>
         <w:t>, clay, etc.</w:t>
       </w:r>
@@ -494,9 +522,11 @@
       <w:r>
         <w:t xml:space="preserve">Class </w:t>
       </w:r>
+      <w:proofErr w:type="spellStart"/>
       <w:r>
         <w:t>StateVariables</w:t>
       </w:r>
+      <w:proofErr w:type="spellEnd"/>
       <w:r>
         <w:t>:</w:t>
       </w:r>
@@ -589,7 +619,15 @@
         </w:numPr>
       </w:pPr>
       <w:r>
-        <w:t>Takes dataframe of all cards and creates list of card objects representing the board for a given age</w:t>
+        <w:t xml:space="preserve">Takes </w:t>
+      </w:r>
+      <w:proofErr w:type="spellStart"/>
+      <w:r>
+        <w:t>dataframe</w:t>
+      </w:r>
+      <w:proofErr w:type="spellEnd"/>
+      <w:r>
+        <w:t xml:space="preserve"> of all cards and creates list of card objects representing the board for a given age</w:t>
       </w:r>
     </w:p>
     <w:p>
@@ -671,9 +709,11 @@
           <w:numId w:val="1"/>
         </w:numPr>
       </w:pPr>
+      <w:proofErr w:type="spellStart"/>
       <w:r>
         <w:t>card_constructable</w:t>
       </w:r>
+      <w:proofErr w:type="spellEnd"/>
       <w:r>
         <w:t xml:space="preserve"> function to check whether card is constructable given state and cost</w:t>
       </w:r>
@@ -686,9 +726,11 @@
           <w:numId w:val="1"/>
         </w:numPr>
       </w:pPr>
+      <w:proofErr w:type="spellStart"/>
       <w:r>
         <w:t>construct_card</w:t>
       </w:r>
+      <w:proofErr w:type="spellEnd"/>
       <w:r>
         <w:t xml:space="preserve"> function to pay resources, add card to board, gain benefit</w:t>
       </w:r>
@@ -713,8 +755,13 @@
           <w:numId w:val="1"/>
         </w:numPr>
       </w:pPr>
-      <w:r>
-        <w:t>valid_moves function returns list of valid moves for current player</w:t>
+      <w:proofErr w:type="spellStart"/>
+      <w:r>
+        <w:t>valid_moves</w:t>
+      </w:r>
+      <w:proofErr w:type="spellEnd"/>
+      <w:r>
+        <w:t xml:space="preserve"> function returns list of valid moves for current player</w:t>
       </w:r>
     </w:p>
     <w:p>
@@ -1039,7 +1086,15 @@
         </w:numPr>
       </w:pPr>
       <w:r>
-        <w:t>Player with weakest military chooses who begins the new age (if its in the centre, the player who played a card last will play first)</w:t>
+        <w:t xml:space="preserve">Player with weakest military chooses who begins the new age (if </w:t>
+      </w:r>
+      <w:proofErr w:type="spellStart"/>
+      <w:r>
+        <w:t>its</w:t>
+      </w:r>
+      <w:proofErr w:type="spellEnd"/>
+      <w:r>
+        <w:t xml:space="preserve"> in the centre, the player who played a card last will play first)</w:t>
       </w:r>
     </w:p>
     <w:p>
@@ -1161,19 +1216,43 @@
         </w:numPr>
       </w:pPr>
       <w:r>
-        <w:t>Replaced pandas dataframe with numpy arrays</w:t>
-      </w:r>
-    </w:p>
-    <w:p>
-      <w:pPr>
-        <w:pStyle w:val="ListParagraph"/>
-        <w:numPr>
-          <w:ilvl w:val="0"/>
-          <w:numId w:val="1"/>
-        </w:numPr>
-      </w:pPr>
-      <w:r>
-        <w:t>Configured card_constructable function to only allow constructing cards when enough money</w:t>
+        <w:t xml:space="preserve">Replaced pandas </w:t>
+      </w:r>
+      <w:proofErr w:type="spellStart"/>
+      <w:r>
+        <w:t>dataframe</w:t>
+      </w:r>
+      <w:proofErr w:type="spellEnd"/>
+      <w:r>
+        <w:t xml:space="preserve"> with </w:t>
+      </w:r>
+      <w:proofErr w:type="spellStart"/>
+      <w:r>
+        <w:t>numpy</w:t>
+      </w:r>
+      <w:proofErr w:type="spellEnd"/>
+      <w:r>
+        <w:t xml:space="preserve"> arrays</w:t>
+      </w:r>
+    </w:p>
+    <w:p>
+      <w:pPr>
+        <w:pStyle w:val="ListParagraph"/>
+        <w:numPr>
+          <w:ilvl w:val="0"/>
+          <w:numId w:val="1"/>
+        </w:numPr>
+      </w:pPr>
+      <w:r>
+        <w:t xml:space="preserve">Configured </w:t>
+      </w:r>
+      <w:proofErr w:type="spellStart"/>
+      <w:r>
+        <w:t>card_constructable</w:t>
+      </w:r>
+      <w:proofErr w:type="spellEnd"/>
+      <w:r>
+        <w:t xml:space="preserve"> function to only allow constructing cards when enough money</w:t>
       </w:r>
       <w:r>
         <w:t xml:space="preserve"> or resources</w:t>
@@ -1197,7 +1276,15 @@
         </w:numPr>
       </w:pPr>
       <w:r>
-        <w:t>Configured construct_card to decrease coins when card is constructed</w:t>
+        <w:t xml:space="preserve">Configured </w:t>
+      </w:r>
+      <w:proofErr w:type="spellStart"/>
+      <w:r>
+        <w:t>construct_card</w:t>
+      </w:r>
+      <w:proofErr w:type="spellEnd"/>
+      <w:r>
+        <w:t xml:space="preserve"> to decrease coins when card is constructed</w:t>
       </w:r>
     </w:p>
     <w:p>
@@ -1561,7 +1648,15 @@
         </w:numPr>
       </w:pPr>
       <w:r>
-        <w:t>Look into turning over turn when age is over -&gt; player with weakest military chooses (or last player when military_track = 0)</w:t>
+        <w:t xml:space="preserve">Look into turning over turn when age is over -&gt; player with weakest military chooses (or last player when </w:t>
+      </w:r>
+      <w:proofErr w:type="spellStart"/>
+      <w:r>
+        <w:t>military_track</w:t>
+      </w:r>
+      <w:proofErr w:type="spellEnd"/>
+      <w:r>
+        <w:t xml:space="preserve"> = 0)</w:t>
       </w:r>
     </w:p>
     <w:p>
@@ -1633,7 +1728,15 @@
         </w:numPr>
       </w:pPr>
       <w:r>
-        <w:t>Stack player cards based on color to make representation more compact</w:t>
+        <w:t xml:space="preserve">Stack player cards based on </w:t>
+      </w:r>
+      <w:proofErr w:type="spellStart"/>
+      <w:r>
+        <w:t>color</w:t>
+      </w:r>
+      <w:proofErr w:type="spellEnd"/>
+      <w:r>
+        <w:t xml:space="preserve"> to make representation more compact</w:t>
       </w:r>
     </w:p>
     <w:p>
@@ -1659,15 +1762,19 @@
       <w:r>
         <w:t xml:space="preserve">Partially added all wonder functionality (except </w:t>
       </w:r>
+      <w:proofErr w:type="spellStart"/>
       <w:r>
         <w:t>wonder_constructable</w:t>
       </w:r>
+      <w:proofErr w:type="spellEnd"/>
       <w:r>
         <w:t xml:space="preserve"> and </w:t>
       </w:r>
+      <w:proofErr w:type="spellStart"/>
       <w:r>
         <w:t>construct_wonder</w:t>
       </w:r>
+      <w:proofErr w:type="spellEnd"/>
       <w:r>
         <w:t>)</w:t>
       </w:r>
@@ -1720,33 +1827,99 @@
           <w:numId w:val="1"/>
         </w:numPr>
       </w:pPr>
-      <w:r>
-        <w:t>Valid_moves function: Whenever player input is requested and player.type == AI, generate all valid moves the AI can perform based on the current state and which type of action needs to be performed e.g. constructing cards or choosing tokens (6 different times the input() function is called -&gt; so 6 different valid_move sets should be generated depending on the situation)</w:t>
-      </w:r>
-    </w:p>
-    <w:p>
-      <w:pPr>
-        <w:pStyle w:val="ListParagraph"/>
-        <w:numPr>
-          <w:ilvl w:val="0"/>
-          <w:numId w:val="1"/>
-        </w:numPr>
-      </w:pPr>
-      <w:r>
-        <w:t>API for AI agent: Whenever player input is requested (not only main loop but also e.g. progress token selection) -&gt; if player.type == Human -&gt; normal, elif player.type == AI -&gt; call getAction(current state values, valid_moves) of agent to select an action</w:t>
-      </w:r>
-    </w:p>
-    <w:p>
-      <w:pPr>
-        <w:pStyle w:val="ListParagraph"/>
-        <w:numPr>
-          <w:ilvl w:val="0"/>
-          <w:numId w:val="1"/>
-        </w:numPr>
-      </w:pPr>
-      <w:r>
-        <w:t>Finished GreedyCivilianAgent</w:t>
-      </w:r>
+      <w:proofErr w:type="spellStart"/>
+      <w:r>
+        <w:t>Valid_moves</w:t>
+      </w:r>
+      <w:proofErr w:type="spellEnd"/>
+      <w:r>
+        <w:t xml:space="preserve"> function: Whenever player input is requested and </w:t>
+      </w:r>
+      <w:proofErr w:type="spellStart"/>
+      <w:r>
+        <w:t>player.type</w:t>
+      </w:r>
+      <w:proofErr w:type="spellEnd"/>
+      <w:r>
+        <w:t xml:space="preserve"> == AI, generate all valid moves the AI can perform based on the current state and which type of action needs to be performed e.g. constructing cards or choosing tokens (6 different times the input() function is called -&gt; so 6 different </w:t>
+      </w:r>
+      <w:proofErr w:type="spellStart"/>
+      <w:r>
+        <w:t>valid_move</w:t>
+      </w:r>
+      <w:proofErr w:type="spellEnd"/>
+      <w:r>
+        <w:t xml:space="preserve"> sets should be generated depending on the situation)</w:t>
+      </w:r>
+    </w:p>
+    <w:p>
+      <w:pPr>
+        <w:pStyle w:val="ListParagraph"/>
+        <w:numPr>
+          <w:ilvl w:val="0"/>
+          <w:numId w:val="1"/>
+        </w:numPr>
+      </w:pPr>
+      <w:r>
+        <w:t xml:space="preserve">API for AI agent: Whenever player input is requested (not only main loop but also e.g. progress token selection) -&gt; if </w:t>
+      </w:r>
+      <w:proofErr w:type="spellStart"/>
+      <w:r>
+        <w:t>player.type</w:t>
+      </w:r>
+      <w:proofErr w:type="spellEnd"/>
+      <w:r>
+        <w:t xml:space="preserve"> == Human -&gt; normal, </w:t>
+      </w:r>
+      <w:proofErr w:type="spellStart"/>
+      <w:r>
+        <w:t>elif</w:t>
+      </w:r>
+      <w:proofErr w:type="spellEnd"/>
+      <w:r>
+        <w:t xml:space="preserve"> </w:t>
+      </w:r>
+      <w:proofErr w:type="spellStart"/>
+      <w:r>
+        <w:t>player.type</w:t>
+      </w:r>
+      <w:proofErr w:type="spellEnd"/>
+      <w:r>
+        <w:t xml:space="preserve"> == AI -&gt; call </w:t>
+      </w:r>
+      <w:proofErr w:type="spellStart"/>
+      <w:r>
+        <w:t>getAction</w:t>
+      </w:r>
+      <w:proofErr w:type="spellEnd"/>
+      <w:r>
+        <w:t xml:space="preserve">(current state values, </w:t>
+      </w:r>
+      <w:proofErr w:type="spellStart"/>
+      <w:r>
+        <w:t>valid_moves</w:t>
+      </w:r>
+      <w:proofErr w:type="spellEnd"/>
+      <w:r>
+        <w:t>) of agent to select an action</w:t>
+      </w:r>
+    </w:p>
+    <w:p>
+      <w:pPr>
+        <w:pStyle w:val="ListParagraph"/>
+        <w:numPr>
+          <w:ilvl w:val="0"/>
+          <w:numId w:val="1"/>
+        </w:numPr>
+      </w:pPr>
+      <w:r>
+        <w:t xml:space="preserve">Finished </w:t>
+      </w:r>
+      <w:proofErr w:type="spellStart"/>
+      <w:r>
+        <w:t>GreedyCivilianAgent</w:t>
+      </w:r>
+      <w:proofErr w:type="spellEnd"/>
     </w:p>
     <w:p>
       <w:pPr>
@@ -1781,8 +1954,13 @@
         </w:numPr>
       </w:pPr>
       <w:r>
-        <w:t>Created RuleBasedAgent</w:t>
-      </w:r>
+        <w:t xml:space="preserve">Created </w:t>
+      </w:r>
+      <w:proofErr w:type="spellStart"/>
+      <w:r>
+        <w:t>RuleBasedAgent</w:t>
+      </w:r>
+      <w:proofErr w:type="spellEnd"/>
     </w:p>
     <w:p>
       <w:pPr>
@@ -1854,7 +2032,71 @@
       </w:pPr>
       <w:r>
         <w:lastRenderedPageBreak/>
-        <w:t>Adjusted simple qLearning agent which updates qValues at the end of the game based on win or loss</w:t>
+        <w:t xml:space="preserve">Adjusted simple </w:t>
+      </w:r>
+      <w:proofErr w:type="spellStart"/>
+      <w:r>
+        <w:t>qLearning</w:t>
+      </w:r>
+      <w:proofErr w:type="spellEnd"/>
+      <w:r>
+        <w:t xml:space="preserve"> agent which updates </w:t>
+      </w:r>
+      <w:proofErr w:type="spellStart"/>
+      <w:r>
+        <w:t>qValues</w:t>
+      </w:r>
+      <w:proofErr w:type="spellEnd"/>
+      <w:r>
+        <w:t xml:space="preserve"> at the end of the game based on win or loss</w:t>
+      </w:r>
+    </w:p>
+    <w:p>
+      <w:pPr>
+        <w:pStyle w:val="ListParagraph"/>
+        <w:numPr>
+          <w:ilvl w:val="0"/>
+          <w:numId w:val="1"/>
+        </w:numPr>
+      </w:pPr>
+      <w:r>
+        <w:t>Adjusted state and action key to reduce observation and action space</w:t>
+      </w:r>
+    </w:p>
+    <w:p>
+      <w:pPr>
+        <w:pStyle w:val="ListParagraph"/>
+        <w:numPr>
+          <w:ilvl w:val="1"/>
+          <w:numId w:val="1"/>
+        </w:numPr>
+      </w:pPr>
+      <w:r>
+        <w:t xml:space="preserve">Action key: summarized discard and destroy action, </w:t>
+      </w:r>
+    </w:p>
+    <w:p>
+      <w:pPr>
+        <w:pStyle w:val="ListParagraph"/>
+        <w:numPr>
+          <w:ilvl w:val="1"/>
+          <w:numId w:val="1"/>
+        </w:numPr>
+      </w:pPr>
+      <w:r>
+        <w:t>State key: shortened state through Booleans if player has more victory points, military points, collected science symbol, summed resources and yellow card count</w:t>
+      </w:r>
+    </w:p>
+    <w:p>
+      <w:pPr>
+        <w:pStyle w:val="ListParagraph"/>
+        <w:numPr>
+          <w:ilvl w:val="0"/>
+          <w:numId w:val="1"/>
+        </w:numPr>
+      </w:pPr>
+      <w:r>
+        <w:t>Added way to load and save trained agents</w:t>
       </w:r>
     </w:p>
     <w:p/>
@@ -1950,9 +2192,959 @@
         </w:numPr>
       </w:pPr>
     </w:p>
+    <w:p>
+      <w:pPr>
+        <w:pStyle w:val="ListParagraph"/>
+        <w:numPr>
+          <w:ilvl w:val="0"/>
+          <w:numId w:val="1"/>
+        </w:numPr>
+      </w:pPr>
+      <w:r>
+        <w:t xml:space="preserve">Change to discard card instead of discard + </w:t>
+      </w:r>
+      <w:proofErr w:type="spellStart"/>
+      <w:r>
+        <w:t>card_name</w:t>
+      </w:r>
+      <w:proofErr w:type="spellEnd"/>
+      <w:r>
+        <w:t xml:space="preserve"> (as which card to discard doesn’t matter too much) or discard + </w:t>
+      </w:r>
+      <w:proofErr w:type="spellStart"/>
+      <w:r>
+        <w:t>color</w:t>
+      </w:r>
+      <w:proofErr w:type="spellEnd"/>
+    </w:p>
+    <w:p>
+      <w:pPr>
+        <w:pStyle w:val="ListParagraph"/>
+        <w:numPr>
+          <w:ilvl w:val="0"/>
+          <w:numId w:val="1"/>
+        </w:numPr>
+      </w:pPr>
+      <w:r>
+        <w:t xml:space="preserve">Change to destroy resource + units of resource instead of destroy </w:t>
+      </w:r>
+      <w:proofErr w:type="spellStart"/>
+      <w:r>
+        <w:t>card_name</w:t>
+      </w:r>
+      <w:proofErr w:type="spellEnd"/>
+      <w:r>
+        <w:t xml:space="preserve"> </w:t>
+      </w:r>
+    </w:p>
+    <w:p>
+      <w:pPr>
+        <w:pStyle w:val="ListParagraph"/>
+        <w:numPr>
+          <w:ilvl w:val="0"/>
+          <w:numId w:val="1"/>
+        </w:numPr>
+      </w:pPr>
+      <w:r>
+        <w:t xml:space="preserve">Change </w:t>
+      </w:r>
+      <w:proofErr w:type="spellStart"/>
+      <w:r>
+        <w:t>state_key</w:t>
+      </w:r>
+      <w:proofErr w:type="spellEnd"/>
+      <w:r>
+        <w:t xml:space="preserve"> so it includes negative military marks (e.g. False if &lt;-2, …)</w:t>
+      </w:r>
+    </w:p>
+    <w:p>
+      <w:pPr>
+        <w:pStyle w:val="ListParagraph"/>
+        <w:numPr>
+          <w:ilvl w:val="0"/>
+          <w:numId w:val="1"/>
+        </w:numPr>
+      </w:pPr>
+      <w:r>
+        <w:t xml:space="preserve">Change </w:t>
+      </w:r>
+      <w:proofErr w:type="spellStart"/>
+      <w:r>
+        <w:t>state_key</w:t>
+      </w:r>
+      <w:proofErr w:type="spellEnd"/>
+      <w:r>
+        <w:t xml:space="preserve"> to include progress tokens?</w:t>
+      </w:r>
+    </w:p>
+    <w:p>
+      <w:pPr>
+        <w:pStyle w:val="ListParagraph"/>
+        <w:numPr>
+          <w:ilvl w:val="0"/>
+          <w:numId w:val="1"/>
+        </w:numPr>
+      </w:pPr>
+      <w:r>
+        <w:t xml:space="preserve">Create way to save/load </w:t>
+      </w:r>
+      <w:r>
+        <w:t>agent</w:t>
+      </w:r>
+    </w:p>
     <w:p/>
     <w:p>
       <w:r>
+        <w:t>Testing:</w:t>
+      </w:r>
+    </w:p>
+    <w:p>
+      <w:pPr>
+        <w:pStyle w:val="ListParagraph"/>
+        <w:numPr>
+          <w:ilvl w:val="0"/>
+          <w:numId w:val="1"/>
+        </w:numPr>
+      </w:pPr>
+      <w:proofErr w:type="spellStart"/>
+      <w:r>
+        <w:t>dict_size</w:t>
+      </w:r>
+      <w:proofErr w:type="spellEnd"/>
+      <w:r>
+        <w:t xml:space="preserve"> ~</w:t>
+      </w:r>
+      <w:r>
+        <w:t>60</w:t>
+      </w:r>
+      <w:r>
+        <w:t xml:space="preserve">,000 </w:t>
+      </w:r>
+      <w:r>
+        <w:t>(more military)</w:t>
+      </w:r>
+    </w:p>
+    <w:p>
+      <w:pPr>
+        <w:pStyle w:val="ListParagraph"/>
+        <w:numPr>
+          <w:ilvl w:val="0"/>
+          <w:numId w:val="1"/>
+        </w:numPr>
+      </w:pPr>
+      <w:r>
+        <w:t>Wins Player 1: 196/1000 (</w:t>
+      </w:r>
+      <w:proofErr w:type="spellStart"/>
+      <w:r>
+        <w:t>RandomAgent</w:t>
+      </w:r>
+      <w:proofErr w:type="spellEnd"/>
+      <w:r>
+        <w:t>)</w:t>
+      </w:r>
+    </w:p>
+    <w:p>
+      <w:pPr>
+        <w:pStyle w:val="ListParagraph"/>
+        <w:numPr>
+          <w:ilvl w:val="0"/>
+          <w:numId w:val="1"/>
+        </w:numPr>
+      </w:pPr>
+      <w:r>
+        <w:t>Wins Player 2: 803/1000 (</w:t>
+      </w:r>
+      <w:proofErr w:type="spellStart"/>
+      <w:r>
+        <w:t>LearningAgent</w:t>
+      </w:r>
+      <w:proofErr w:type="spellEnd"/>
+      <w:r>
+        <w:t>)</w:t>
+      </w:r>
+    </w:p>
+    <w:p>
+      <w:pPr>
+        <w:pStyle w:val="ListParagraph"/>
+        <w:numPr>
+          <w:ilvl w:val="0"/>
+          <w:numId w:val="1"/>
+        </w:numPr>
+      </w:pPr>
+      <w:r>
+        <w:t>Draws: 1/1000</w:t>
+      </w:r>
+    </w:p>
+    <w:p>
+      <w:pPr>
+        <w:pStyle w:val="ListParagraph"/>
+        <w:numPr>
+          <w:ilvl w:val="0"/>
+          <w:numId w:val="1"/>
+        </w:numPr>
+      </w:pPr>
+      <w:r>
+        <w:t>After 20,000 training episodes</w:t>
+      </w:r>
+    </w:p>
+    <w:p/>
+    <w:p>
+      <w:pPr>
+        <w:pStyle w:val="ListParagraph"/>
+        <w:numPr>
+          <w:ilvl w:val="0"/>
+          <w:numId w:val="1"/>
+        </w:numPr>
+      </w:pPr>
+      <w:proofErr w:type="spellStart"/>
+      <w:r>
+        <w:t>dict_size</w:t>
+      </w:r>
+      <w:proofErr w:type="spellEnd"/>
+      <w:r>
+        <w:t xml:space="preserve"> ~</w:t>
+      </w:r>
+      <w:r>
+        <w:t>8</w:t>
+      </w:r>
+      <w:r>
+        <w:t>0,000 (more military)</w:t>
+      </w:r>
+    </w:p>
+    <w:p>
+      <w:pPr>
+        <w:pStyle w:val="ListParagraph"/>
+        <w:numPr>
+          <w:ilvl w:val="0"/>
+          <w:numId w:val="1"/>
+        </w:numPr>
+      </w:pPr>
+      <w:r>
+        <w:t>Wins Player 1: 95/1000 (</w:t>
+      </w:r>
+      <w:proofErr w:type="spellStart"/>
+      <w:r>
+        <w:t>RandomAgent</w:t>
+      </w:r>
+      <w:proofErr w:type="spellEnd"/>
+      <w:r>
+        <w:t>)</w:t>
+      </w:r>
+    </w:p>
+    <w:p>
+      <w:pPr>
+        <w:pStyle w:val="ListParagraph"/>
+        <w:numPr>
+          <w:ilvl w:val="0"/>
+          <w:numId w:val="1"/>
+        </w:numPr>
+      </w:pPr>
+      <w:r>
+        <w:t>Wins Player 2: 905/1000 (</w:t>
+      </w:r>
+      <w:proofErr w:type="spellStart"/>
+      <w:r>
+        <w:t>LearningAgent</w:t>
+      </w:r>
+      <w:proofErr w:type="spellEnd"/>
+      <w:r>
+        <w:t>)</w:t>
+      </w:r>
+    </w:p>
+    <w:p>
+      <w:pPr>
+        <w:pStyle w:val="ListParagraph"/>
+        <w:numPr>
+          <w:ilvl w:val="0"/>
+          <w:numId w:val="1"/>
+        </w:numPr>
+      </w:pPr>
+      <w:r>
+        <w:t>Draws: 0/1000</w:t>
+      </w:r>
+    </w:p>
+    <w:p>
+      <w:pPr>
+        <w:pStyle w:val="ListParagraph"/>
+        <w:numPr>
+          <w:ilvl w:val="0"/>
+          <w:numId w:val="1"/>
+        </w:numPr>
+      </w:pPr>
+      <w:r>
+        <w:t xml:space="preserve">After </w:t>
+      </w:r>
+      <w:r>
+        <w:t>4</w:t>
+      </w:r>
+      <w:r>
+        <w:t>0,000 training episodes</w:t>
+      </w:r>
+    </w:p>
+    <w:p/>
+    <w:p>
+      <w:pPr>
+        <w:pStyle w:val="ListParagraph"/>
+        <w:numPr>
+          <w:ilvl w:val="0"/>
+          <w:numId w:val="1"/>
+        </w:numPr>
+      </w:pPr>
+      <w:proofErr w:type="spellStart"/>
+      <w:r>
+        <w:t>dict_size</w:t>
+      </w:r>
+      <w:proofErr w:type="spellEnd"/>
+      <w:r>
+        <w:t xml:space="preserve"> ~</w:t>
+      </w:r>
+      <w:r>
+        <w:t>110</w:t>
+      </w:r>
+      <w:r>
+        <w:t>,000 (more military)</w:t>
+      </w:r>
+    </w:p>
+    <w:p>
+      <w:pPr>
+        <w:pStyle w:val="ListParagraph"/>
+        <w:numPr>
+          <w:ilvl w:val="0"/>
+          <w:numId w:val="1"/>
+        </w:numPr>
+      </w:pPr>
+      <w:r>
+        <w:t xml:space="preserve">Wins Player 1: </w:t>
+      </w:r>
+      <w:r>
+        <w:t>162</w:t>
+      </w:r>
+      <w:r>
+        <w:t>/1000 (</w:t>
+      </w:r>
+      <w:proofErr w:type="spellStart"/>
+      <w:r>
+        <w:t>RandomAgent</w:t>
+      </w:r>
+      <w:proofErr w:type="spellEnd"/>
+      <w:r>
+        <w:t>)</w:t>
+      </w:r>
+    </w:p>
+    <w:p>
+      <w:pPr>
+        <w:pStyle w:val="ListParagraph"/>
+        <w:numPr>
+          <w:ilvl w:val="0"/>
+          <w:numId w:val="1"/>
+        </w:numPr>
+      </w:pPr>
+      <w:r>
+        <w:t xml:space="preserve">Wins Player 2: </w:t>
+      </w:r>
+      <w:r>
+        <w:t>837</w:t>
+      </w:r>
+      <w:r>
+        <w:t>/1000 (</w:t>
+      </w:r>
+      <w:proofErr w:type="spellStart"/>
+      <w:r>
+        <w:t>LearningAgent</w:t>
+      </w:r>
+      <w:proofErr w:type="spellEnd"/>
+      <w:r>
+        <w:t>)</w:t>
+      </w:r>
+    </w:p>
+    <w:p>
+      <w:pPr>
+        <w:pStyle w:val="ListParagraph"/>
+        <w:numPr>
+          <w:ilvl w:val="0"/>
+          <w:numId w:val="1"/>
+        </w:numPr>
+      </w:pPr>
+      <w:r>
+        <w:t xml:space="preserve">Draws: </w:t>
+      </w:r>
+      <w:r>
+        <w:t>1</w:t>
+      </w:r>
+      <w:r>
+        <w:t>/1000</w:t>
+      </w:r>
+    </w:p>
+    <w:p>
+      <w:pPr>
+        <w:pStyle w:val="ListParagraph"/>
+        <w:numPr>
+          <w:ilvl w:val="0"/>
+          <w:numId w:val="1"/>
+        </w:numPr>
+      </w:pPr>
+      <w:r>
+        <w:t xml:space="preserve">After </w:t>
+      </w:r>
+      <w:r>
+        <w:t>8</w:t>
+      </w:r>
+      <w:r>
+        <w:t>0,000 training episodes</w:t>
+      </w:r>
+    </w:p>
+    <w:p/>
+    <w:p/>
+    <w:p>
+      <w:pPr>
+        <w:pStyle w:val="ListParagraph"/>
+        <w:numPr>
+          <w:ilvl w:val="0"/>
+          <w:numId w:val="1"/>
+        </w:numPr>
+      </w:pPr>
+      <w:r>
+        <w:t>103</w:t>
+      </w:r>
+      <w:r>
+        <w:t xml:space="preserve"> </w:t>
+      </w:r>
+      <w:r>
+        <w:t>(</w:t>
+      </w:r>
+      <w:proofErr w:type="spellStart"/>
+      <w:r>
+        <w:t>RandomAgent</w:t>
+      </w:r>
+      <w:proofErr w:type="spellEnd"/>
+      <w:r>
+        <w:t xml:space="preserve">) / </w:t>
+      </w:r>
+      <w:r>
+        <w:t>897</w:t>
+      </w:r>
+      <w:r>
+        <w:t xml:space="preserve"> </w:t>
+      </w:r>
+      <w:r>
+        <w:t>(</w:t>
+      </w:r>
+      <w:proofErr w:type="spellStart"/>
+      <w:r>
+        <w:t>LearningAgent</w:t>
+      </w:r>
+      <w:proofErr w:type="spellEnd"/>
+      <w:r>
+        <w:t>)</w:t>
+      </w:r>
+    </w:p>
+    <w:p>
+      <w:pPr>
+        <w:pStyle w:val="ListParagraph"/>
+        <w:numPr>
+          <w:ilvl w:val="0"/>
+          <w:numId w:val="1"/>
+        </w:numPr>
+      </w:pPr>
+      <w:r>
+        <w:t>754</w:t>
+      </w:r>
+      <w:r>
+        <w:t xml:space="preserve"> </w:t>
+      </w:r>
+      <w:r>
+        <w:t>(</w:t>
+      </w:r>
+      <w:proofErr w:type="spellStart"/>
+      <w:r>
+        <w:t>RuleBasedAgent</w:t>
+      </w:r>
+      <w:proofErr w:type="spellEnd"/>
+      <w:r>
+        <w:t>)</w:t>
+      </w:r>
+      <w:r>
+        <w:t xml:space="preserve"> / </w:t>
+      </w:r>
+      <w:r>
+        <w:t>246 (</w:t>
+      </w:r>
+      <w:proofErr w:type="spellStart"/>
+      <w:r>
+        <w:t>LearningAgent</w:t>
+      </w:r>
+      <w:proofErr w:type="spellEnd"/>
+      <w:r>
+        <w:t>)</w:t>
+      </w:r>
+    </w:p>
+    <w:p>
+      <w:pPr>
+        <w:pStyle w:val="ListParagraph"/>
+        <w:numPr>
+          <w:ilvl w:val="0"/>
+          <w:numId w:val="1"/>
+        </w:numPr>
+      </w:pPr>
+      <w:r>
+        <w:t>331</w:t>
+      </w:r>
+      <w:r>
+        <w:t xml:space="preserve"> </w:t>
+      </w:r>
+      <w:r>
+        <w:t>(</w:t>
+      </w:r>
+      <w:proofErr w:type="spellStart"/>
+      <w:r>
+        <w:t>GreedyCivilianAgent</w:t>
+      </w:r>
+      <w:proofErr w:type="spellEnd"/>
+      <w:r>
+        <w:t>)</w:t>
+      </w:r>
+      <w:r>
+        <w:t xml:space="preserve"> / </w:t>
+      </w:r>
+      <w:r>
+        <w:t>667</w:t>
+      </w:r>
+      <w:r>
+        <w:t xml:space="preserve"> </w:t>
+      </w:r>
+      <w:r>
+        <w:t>(</w:t>
+      </w:r>
+      <w:proofErr w:type="spellStart"/>
+      <w:r>
+        <w:t>LearningAgent</w:t>
+      </w:r>
+      <w:proofErr w:type="spellEnd"/>
+      <w:r>
+        <w:t>)</w:t>
+      </w:r>
+    </w:p>
+    <w:p>
+      <w:pPr>
+        <w:pStyle w:val="ListParagraph"/>
+        <w:numPr>
+          <w:ilvl w:val="0"/>
+          <w:numId w:val="1"/>
+        </w:numPr>
+      </w:pPr>
+      <w:r>
+        <w:t>438</w:t>
+      </w:r>
+      <w:r>
+        <w:t xml:space="preserve"> </w:t>
+      </w:r>
+      <w:r>
+        <w:t>(</w:t>
+      </w:r>
+      <w:proofErr w:type="spellStart"/>
+      <w:r>
+        <w:t>GreedyMilitaryAgent</w:t>
+      </w:r>
+      <w:proofErr w:type="spellEnd"/>
+      <w:r>
+        <w:t>)</w:t>
+      </w:r>
+      <w:r>
+        <w:t xml:space="preserve"> / </w:t>
+      </w:r>
+      <w:r>
+        <w:t>562</w:t>
+      </w:r>
+      <w:r>
+        <w:t xml:space="preserve"> </w:t>
+      </w:r>
+      <w:r>
+        <w:t>(</w:t>
+      </w:r>
+      <w:proofErr w:type="spellStart"/>
+      <w:r>
+        <w:t>LearningAgent</w:t>
+      </w:r>
+      <w:proofErr w:type="spellEnd"/>
+      <w:r>
+        <w:t>)</w:t>
+      </w:r>
+    </w:p>
+    <w:p>
+      <w:pPr>
+        <w:pStyle w:val="ListParagraph"/>
+        <w:numPr>
+          <w:ilvl w:val="0"/>
+          <w:numId w:val="1"/>
+        </w:numPr>
+      </w:pPr>
+      <w:r>
+        <w:t>342</w:t>
+      </w:r>
+      <w:r>
+        <w:t xml:space="preserve"> (</w:t>
+      </w:r>
+      <w:proofErr w:type="spellStart"/>
+      <w:r>
+        <w:t>GreedyScientificAgent</w:t>
+      </w:r>
+      <w:proofErr w:type="spellEnd"/>
+      <w:r>
+        <w:t xml:space="preserve">) / </w:t>
+      </w:r>
+      <w:r>
+        <w:t>658</w:t>
+      </w:r>
+      <w:r>
+        <w:t xml:space="preserve"> (</w:t>
+      </w:r>
+      <w:proofErr w:type="spellStart"/>
+      <w:r>
+        <w:t>LearningAgent</w:t>
+      </w:r>
+      <w:proofErr w:type="spellEnd"/>
+      <w:r>
+        <w:t>)</w:t>
+      </w:r>
+    </w:p>
+    <w:p/>
+    <w:p>
+      <w:pPr>
+        <w:pStyle w:val="ListParagraph"/>
+        <w:numPr>
+          <w:ilvl w:val="0"/>
+          <w:numId w:val="1"/>
+        </w:numPr>
+      </w:pPr>
+      <w:proofErr w:type="spellStart"/>
+      <w:r>
+        <w:t>dict_size</w:t>
+      </w:r>
+      <w:proofErr w:type="spellEnd"/>
+      <w:r>
+        <w:t xml:space="preserve"> ~1</w:t>
+      </w:r>
+      <w:r>
+        <w:t>0</w:t>
+      </w:r>
+      <w:r>
+        <w:t xml:space="preserve">0,000 </w:t>
+      </w:r>
+    </w:p>
+    <w:p>
+      <w:pPr>
+        <w:pStyle w:val="ListParagraph"/>
+        <w:numPr>
+          <w:ilvl w:val="0"/>
+          <w:numId w:val="1"/>
+        </w:numPr>
+      </w:pPr>
+      <w:r>
+        <w:t xml:space="preserve">Wins Player 1: </w:t>
+      </w:r>
+      <w:r>
+        <w:t>753</w:t>
+      </w:r>
+      <w:r>
+        <w:t>/1000 (</w:t>
+      </w:r>
+      <w:proofErr w:type="spellStart"/>
+      <w:r>
+        <w:t>R</w:t>
+      </w:r>
+      <w:r>
+        <w:t>uleBased</w:t>
+      </w:r>
+      <w:r>
+        <w:t>Agent</w:t>
+      </w:r>
+      <w:proofErr w:type="spellEnd"/>
+      <w:r>
+        <w:t>)</w:t>
+      </w:r>
+    </w:p>
+    <w:p>
+      <w:pPr>
+        <w:pStyle w:val="ListParagraph"/>
+        <w:numPr>
+          <w:ilvl w:val="0"/>
+          <w:numId w:val="1"/>
+        </w:numPr>
+      </w:pPr>
+      <w:r>
+        <w:t xml:space="preserve">Wins Player 2: </w:t>
+      </w:r>
+      <w:r>
+        <w:t>247</w:t>
+      </w:r>
+      <w:r>
+        <w:t>/1000 (</w:t>
+      </w:r>
+      <w:proofErr w:type="spellStart"/>
+      <w:r>
+        <w:t>LearningAgent</w:t>
+      </w:r>
+      <w:proofErr w:type="spellEnd"/>
+      <w:r>
+        <w:t>)</w:t>
+      </w:r>
+    </w:p>
+    <w:p>
+      <w:pPr>
+        <w:pStyle w:val="ListParagraph"/>
+        <w:numPr>
+          <w:ilvl w:val="0"/>
+          <w:numId w:val="1"/>
+        </w:numPr>
+      </w:pPr>
+      <w:r>
+        <w:t xml:space="preserve">Draws: </w:t>
+      </w:r>
+      <w:r>
+        <w:t>0</w:t>
+      </w:r>
+      <w:r>
+        <w:t>/1000</w:t>
+      </w:r>
+    </w:p>
+    <w:p>
+      <w:pPr>
+        <w:pStyle w:val="ListParagraph"/>
+        <w:numPr>
+          <w:ilvl w:val="0"/>
+          <w:numId w:val="1"/>
+        </w:numPr>
+      </w:pPr>
+      <w:r>
+        <w:t xml:space="preserve">After </w:t>
+      </w:r>
+      <w:r>
+        <w:t>2</w:t>
+      </w:r>
+      <w:r>
+        <w:t>0,000 training episodes</w:t>
+      </w:r>
+    </w:p>
+    <w:p/>
+    <w:p>
+      <w:pPr>
+        <w:pStyle w:val="ListParagraph"/>
+        <w:numPr>
+          <w:ilvl w:val="0"/>
+          <w:numId w:val="1"/>
+        </w:numPr>
+      </w:pPr>
+      <w:proofErr w:type="spellStart"/>
+      <w:r>
+        <w:t>dict_size</w:t>
+      </w:r>
+      <w:proofErr w:type="spellEnd"/>
+      <w:r>
+        <w:t xml:space="preserve"> ~1</w:t>
+      </w:r>
+      <w:r>
+        <w:t>4</w:t>
+      </w:r>
+      <w:r>
+        <w:t xml:space="preserve">0,000 </w:t>
+      </w:r>
+    </w:p>
+    <w:p>
+      <w:pPr>
+        <w:pStyle w:val="ListParagraph"/>
+        <w:numPr>
+          <w:ilvl w:val="0"/>
+          <w:numId w:val="1"/>
+        </w:numPr>
+      </w:pPr>
+      <w:r>
+        <w:t xml:space="preserve">Wins Player 1: </w:t>
+      </w:r>
+      <w:r>
+        <w:t>707</w:t>
+      </w:r>
+      <w:r>
+        <w:t>/1000 (</w:t>
+      </w:r>
+      <w:proofErr w:type="spellStart"/>
+      <w:r>
+        <w:t>RuleBasedAgent</w:t>
+      </w:r>
+      <w:proofErr w:type="spellEnd"/>
+      <w:r>
+        <w:t>)</w:t>
+      </w:r>
+    </w:p>
+    <w:p>
+      <w:pPr>
+        <w:pStyle w:val="ListParagraph"/>
+        <w:numPr>
+          <w:ilvl w:val="0"/>
+          <w:numId w:val="1"/>
+        </w:numPr>
+      </w:pPr>
+      <w:r>
+        <w:t xml:space="preserve">Wins Player 2: </w:t>
+      </w:r>
+      <w:r>
+        <w:t>293</w:t>
+      </w:r>
+      <w:r>
+        <w:t>/1000 (</w:t>
+      </w:r>
+      <w:proofErr w:type="spellStart"/>
+      <w:r>
+        <w:t>LearningAgent</w:t>
+      </w:r>
+      <w:proofErr w:type="spellEnd"/>
+      <w:r>
+        <w:t>)</w:t>
+      </w:r>
+    </w:p>
+    <w:p>
+      <w:pPr>
+        <w:pStyle w:val="ListParagraph"/>
+        <w:numPr>
+          <w:ilvl w:val="0"/>
+          <w:numId w:val="1"/>
+        </w:numPr>
+      </w:pPr>
+      <w:r>
+        <w:t>Draws: 0/1000</w:t>
+      </w:r>
+    </w:p>
+    <w:p>
+      <w:pPr>
+        <w:pStyle w:val="ListParagraph"/>
+        <w:numPr>
+          <w:ilvl w:val="0"/>
+          <w:numId w:val="1"/>
+        </w:numPr>
+      </w:pPr>
+      <w:r>
+        <w:t xml:space="preserve">After </w:t>
+      </w:r>
+      <w:r>
+        <w:t>4</w:t>
+      </w:r>
+      <w:r>
+        <w:t>0,000 training episodes</w:t>
+      </w:r>
+    </w:p>
+    <w:p/>
+    <w:p>
+      <w:pPr>
+        <w:pStyle w:val="ListParagraph"/>
+        <w:numPr>
+          <w:ilvl w:val="0"/>
+          <w:numId w:val="1"/>
+        </w:numPr>
+      </w:pPr>
+      <w:proofErr w:type="spellStart"/>
+      <w:r>
+        <w:t>dict_size</w:t>
+      </w:r>
+      <w:proofErr w:type="spellEnd"/>
+      <w:r>
+        <w:t xml:space="preserve"> ~</w:t>
+      </w:r>
+      <w:r>
+        <w:t>200</w:t>
+      </w:r>
+      <w:r>
+        <w:t xml:space="preserve">,000 </w:t>
+      </w:r>
+    </w:p>
+    <w:p>
+      <w:pPr>
+        <w:pStyle w:val="ListParagraph"/>
+        <w:numPr>
+          <w:ilvl w:val="0"/>
+          <w:numId w:val="1"/>
+        </w:numPr>
+      </w:pPr>
+      <w:r>
+        <w:t xml:space="preserve">Wins Player 1: </w:t>
+      </w:r>
+      <w:r>
+        <w:t>688</w:t>
+      </w:r>
+      <w:r>
+        <w:t>/1000 (</w:t>
+      </w:r>
+      <w:proofErr w:type="spellStart"/>
+      <w:r>
+        <w:t>RuleBasedAgent</w:t>
+      </w:r>
+      <w:proofErr w:type="spellEnd"/>
+      <w:r>
+        <w:t>)</w:t>
+      </w:r>
+    </w:p>
+    <w:p>
+      <w:pPr>
+        <w:pStyle w:val="ListParagraph"/>
+        <w:numPr>
+          <w:ilvl w:val="0"/>
+          <w:numId w:val="1"/>
+        </w:numPr>
+      </w:pPr>
+      <w:r>
+        <w:t xml:space="preserve">Wins Player 2: </w:t>
+      </w:r>
+      <w:r>
+        <w:t>312</w:t>
+      </w:r>
+      <w:r>
+        <w:t>/1000 (</w:t>
+      </w:r>
+      <w:proofErr w:type="spellStart"/>
+      <w:r>
+        <w:t>LearningAgent</w:t>
+      </w:r>
+      <w:proofErr w:type="spellEnd"/>
+      <w:r>
+        <w:t>)</w:t>
+      </w:r>
+    </w:p>
+    <w:p>
+      <w:pPr>
+        <w:pStyle w:val="ListParagraph"/>
+        <w:numPr>
+          <w:ilvl w:val="0"/>
+          <w:numId w:val="1"/>
+        </w:numPr>
+      </w:pPr>
+      <w:r>
+        <w:t>Draws: 0/1000</w:t>
+      </w:r>
+    </w:p>
+    <w:p>
+      <w:pPr>
+        <w:pStyle w:val="ListParagraph"/>
+        <w:numPr>
+          <w:ilvl w:val="0"/>
+          <w:numId w:val="1"/>
+        </w:numPr>
+      </w:pPr>
+      <w:r>
+        <w:t xml:space="preserve">After </w:t>
+      </w:r>
+      <w:r>
+        <w:t>8</w:t>
+      </w:r>
+      <w:r>
+        <w:t>0,000 training episodes</w:t>
+      </w:r>
+    </w:p>
+    <w:p/>
+    <w:p/>
+    <w:p/>
+    <w:p/>
+    <w:p/>
+    <w:p>
+      <w:r>
         <w:t>Statistics</w:t>
       </w:r>
       <w:r>
@@ -1988,18 +3180,22 @@
       <w:r>
         <w:t xml:space="preserve"> </w:t>
       </w:r>
+      <w:proofErr w:type="spellStart"/>
       <w:r>
         <w:t>RandomAgent</w:t>
       </w:r>
+      <w:proofErr w:type="spellEnd"/>
       <w:r>
         <w:tab/>
       </w:r>
       <w:r>
         <w:t xml:space="preserve">vs. </w:t>
       </w:r>
+      <w:proofErr w:type="spellStart"/>
       <w:r>
         <w:t>GreedyCivilianAgent</w:t>
       </w:r>
+      <w:proofErr w:type="spellEnd"/>
     </w:p>
     <w:p>
       <w:pPr>
@@ -2030,18 +3226,22 @@
       <w:r>
         <w:t xml:space="preserve"> </w:t>
       </w:r>
+      <w:proofErr w:type="spellStart"/>
       <w:r>
         <w:t>RandomAgent</w:t>
       </w:r>
+      <w:proofErr w:type="spellEnd"/>
       <w:r>
         <w:tab/>
       </w:r>
       <w:r>
         <w:t xml:space="preserve">vs. </w:t>
       </w:r>
+      <w:proofErr w:type="spellStart"/>
       <w:r>
         <w:t>GreedyMilitaryAgent</w:t>
       </w:r>
+      <w:proofErr w:type="spellEnd"/>
     </w:p>
     <w:p>
       <w:pPr>
@@ -2075,18 +3275,22 @@
       <w:r>
         <w:t xml:space="preserve"> </w:t>
       </w:r>
+      <w:proofErr w:type="spellStart"/>
       <w:r>
         <w:t>RandomAgent</w:t>
       </w:r>
+      <w:proofErr w:type="spellEnd"/>
       <w:r>
         <w:tab/>
       </w:r>
       <w:r>
         <w:t xml:space="preserve">vs. </w:t>
       </w:r>
+      <w:proofErr w:type="spellStart"/>
       <w:r>
         <w:t>GreedyScientificAgent</w:t>
       </w:r>
+      <w:proofErr w:type="spellEnd"/>
     </w:p>
     <w:p>
       <w:pPr>
@@ -2120,9 +3324,11 @@
       <w:r>
         <w:t xml:space="preserve"> </w:t>
       </w:r>
+      <w:proofErr w:type="spellStart"/>
       <w:r>
         <w:t>GreedyCivilianAgent</w:t>
       </w:r>
+      <w:proofErr w:type="spellEnd"/>
       <w:r>
         <w:t xml:space="preserve"> </w:t>
       </w:r>
@@ -2132,9 +3338,11 @@
       <w:r>
         <w:t xml:space="preserve">vs. </w:t>
       </w:r>
+      <w:proofErr w:type="spellStart"/>
       <w:r>
         <w:t>GreedyMilitaryAgent</w:t>
       </w:r>
+      <w:proofErr w:type="spellEnd"/>
     </w:p>
     <w:p>
       <w:pPr>
@@ -2168,9 +3376,11 @@
       <w:r>
         <w:t xml:space="preserve"> </w:t>
       </w:r>
+      <w:proofErr w:type="spellStart"/>
       <w:r>
         <w:t>GreedyCivilianAgent</w:t>
       </w:r>
+      <w:proofErr w:type="spellEnd"/>
       <w:r>
         <w:t xml:space="preserve"> </w:t>
       </w:r>
@@ -2180,9 +3390,11 @@
       <w:r>
         <w:t xml:space="preserve">vs. </w:t>
       </w:r>
+      <w:proofErr w:type="spellStart"/>
       <w:r>
         <w:t>GreedyScientificAgent</w:t>
       </w:r>
+      <w:proofErr w:type="spellEnd"/>
     </w:p>
     <w:p>
       <w:pPr>
@@ -2216,18 +3428,22 @@
       <w:r>
         <w:t xml:space="preserve"> </w:t>
       </w:r>
+      <w:proofErr w:type="spellStart"/>
       <w:r>
         <w:t>GreedyMilitaryAgent</w:t>
       </w:r>
+      <w:proofErr w:type="spellEnd"/>
       <w:r>
         <w:tab/>
       </w:r>
       <w:r>
         <w:t xml:space="preserve">vs. </w:t>
       </w:r>
+      <w:proofErr w:type="spellStart"/>
       <w:r>
         <w:t>GreedyScientificAgent</w:t>
       </w:r>
+      <w:proofErr w:type="spellEnd"/>
       <w:r>
         <w:t xml:space="preserve"> </w:t>
       </w:r>
@@ -2279,16 +3495,20 @@
       <w:r>
         <w:t xml:space="preserve"> </w:t>
       </w:r>
+      <w:proofErr w:type="spellStart"/>
       <w:r>
         <w:t>RandomAgent</w:t>
       </w:r>
+      <w:proofErr w:type="spellEnd"/>
       <w:r>
         <w:tab/>
         <w:t xml:space="preserve">vs. </w:t>
       </w:r>
+      <w:proofErr w:type="spellStart"/>
       <w:r>
         <w:t>RuleBasedAgent</w:t>
       </w:r>
+      <w:proofErr w:type="spellEnd"/>
     </w:p>
     <w:p>
       <w:pPr>
@@ -2328,16 +3548,20 @@
       <w:r>
         <w:t xml:space="preserve"> </w:t>
       </w:r>
+      <w:proofErr w:type="spellStart"/>
       <w:r>
         <w:t>RuleBasedAgent</w:t>
       </w:r>
+      <w:proofErr w:type="spellEnd"/>
       <w:r>
         <w:tab/>
         <w:t xml:space="preserve">vs. </w:t>
       </w:r>
+      <w:proofErr w:type="spellStart"/>
       <w:r>
         <w:t>GreedyCivilianAgent</w:t>
       </w:r>
+      <w:proofErr w:type="spellEnd"/>
     </w:p>
     <w:p>
       <w:pPr>
@@ -2374,26 +3598,31 @@
       <w:r>
         <w:t xml:space="preserve"> </w:t>
       </w:r>
+      <w:proofErr w:type="spellStart"/>
       <w:r>
         <w:t>RuleBasedAgent</w:t>
       </w:r>
+      <w:proofErr w:type="spellEnd"/>
       <w:r>
         <w:tab/>
         <w:t xml:space="preserve">vs. </w:t>
       </w:r>
+      <w:proofErr w:type="spellStart"/>
       <w:r>
         <w:t>GreedyMilitaryAgent</w:t>
       </w:r>
-    </w:p>
-    <w:p>
-      <w:pPr>
-        <w:pStyle w:val="ListParagraph"/>
-        <w:numPr>
-          <w:ilvl w:val="0"/>
-          <w:numId w:val="1"/>
-        </w:numPr>
-      </w:pPr>
-      <w:r>
+      <w:proofErr w:type="spellEnd"/>
+    </w:p>
+    <w:p>
+      <w:pPr>
+        <w:pStyle w:val="ListParagraph"/>
+        <w:numPr>
+          <w:ilvl w:val="0"/>
+          <w:numId w:val="1"/>
+        </w:numPr>
+      </w:pPr>
+      <w:r>
+        <w:lastRenderedPageBreak/>
         <w:t>9638</w:t>
       </w:r>
       <w:r>
@@ -2423,16 +3652,20 @@
       <w:r>
         <w:t xml:space="preserve"> </w:t>
       </w:r>
+      <w:proofErr w:type="spellStart"/>
       <w:r>
         <w:t>RuleBasedAgent</w:t>
       </w:r>
+      <w:proofErr w:type="spellEnd"/>
       <w:r>
         <w:tab/>
         <w:t xml:space="preserve">vs. </w:t>
       </w:r>
+      <w:proofErr w:type="spellStart"/>
       <w:r>
         <w:t>GreedyScientificAgent</w:t>
       </w:r>
+      <w:proofErr w:type="spellEnd"/>
     </w:p>
     <w:p/>
     <w:p>
@@ -2473,7 +3706,23 @@
         </w:numPr>
       </w:pPr>
       <w:r>
-        <w:t>Using different Agents does not impact the time (e.g. RandomAgent compared to RuleBasedAgent)</w:t>
+        <w:t xml:space="preserve">Using different Agents does not impact the time (e.g. </w:t>
+      </w:r>
+      <w:proofErr w:type="spellStart"/>
+      <w:r>
+        <w:t>RandomAgent</w:t>
+      </w:r>
+      <w:proofErr w:type="spellEnd"/>
+      <w:r>
+        <w:t xml:space="preserve"> compared to </w:t>
+      </w:r>
+      <w:proofErr w:type="spellStart"/>
+      <w:r>
+        <w:t>RuleBasedAgent</w:t>
+      </w:r>
+      <w:proofErr w:type="spellEnd"/>
+      <w:r>
+        <w:t>)</w:t>
       </w:r>
     </w:p>
     <w:p>
@@ -2502,8 +3751,13 @@
           <w:numId w:val="1"/>
         </w:numPr>
       </w:pPr>
-      <w:r>
-        <w:t>Valid_moves function seems to take a lot of time</w:t>
+      <w:proofErr w:type="spellStart"/>
+      <w:r>
+        <w:t>Valid_moves</w:t>
+      </w:r>
+      <w:proofErr w:type="spellEnd"/>
+      <w:r>
+        <w:t xml:space="preserve"> function seems to take a lot of time</w:t>
       </w:r>
       <w:r>
         <w:t xml:space="preserve"> around 70%</w:t>
@@ -2529,9 +3783,11 @@
       <w:r>
         <w:t xml:space="preserve">Function </w:t>
       </w:r>
+      <w:proofErr w:type="spellStart"/>
       <w:r>
         <w:t>card_constructable</w:t>
       </w:r>
+      <w:proofErr w:type="spellEnd"/>
     </w:p>
     <w:p>
       <w:pPr>
@@ -2544,9 +3800,11 @@
       <w:r>
         <w:t xml:space="preserve">Function </w:t>
       </w:r>
+      <w:proofErr w:type="spellStart"/>
       <w:r>
         <w:t>wonder_constructable</w:t>
       </w:r>
+      <w:proofErr w:type="spellEnd"/>
     </w:p>
     <w:p>
       <w:pPr>
@@ -2581,8 +3839,21 @@
         </w:numPr>
       </w:pPr>
       <w:r>
-        <w:t>Increase to 19s through deepcopy of current state for self.lastState</w:t>
-      </w:r>
+        <w:t xml:space="preserve">Increase to 19s through </w:t>
+      </w:r>
+      <w:proofErr w:type="spellStart"/>
+      <w:r>
+        <w:t>deepcopy</w:t>
+      </w:r>
+      <w:proofErr w:type="spellEnd"/>
+      <w:r>
+        <w:t xml:space="preserve"> of current state for </w:t>
+      </w:r>
+      <w:proofErr w:type="spellStart"/>
+      <w:r>
+        <w:t>self.lastState</w:t>
+      </w:r>
+      <w:proofErr w:type="spellEnd"/>
     </w:p>
     <w:sectPr>
       <w:pgSz w:w="11906" w:h="16838"/>
@@ -3119,7 +4390,6 @@
   <w:style w:type="character" w:default="1" w:styleId="DefaultParagraphFont">
     <w:name w:val="Default Paragraph Font"/>
     <w:uiPriority w:val="1"/>
-    <w:semiHidden/>
     <w:unhideWhenUsed/>
   </w:style>
   <w:style w:type="table" w:default="1" w:styleId="TableNormal">

</xml_diff>

<commit_message>
Added parallel training environment and trained various agents
Best Agent:
-	RL_Q_200k_0.05_0.02_0.65_2
-	040 (RandomAgent) / 960 (LearningAgent)
-	582 (RuleBasedAgent) / 418 (LearningAgent)
-	187 (GreedyCivilianAgent) / 812 (LearningAgent)
-	352 (GreedyMilitaryAgent) / 648 (LearningAgent)
-	230 (GreedyScientificAgent) / 770 (LearningAgent)
</commit_message>
<xml_diff>
--- a/Initial Game State.docx
+++ b/Initial Game State.docx
@@ -17,7 +17,6 @@
         <w:t xml:space="preserve">State of game when it was forked from master </w:t>
       </w:r>
       <w:hyperlink r:id="rId5" w:history="1">
-        <w:proofErr w:type="spellStart"/>
         <w:r>
           <w:rPr>
             <w:rStyle w:val="Hyperlink"/>
@@ -26,7 +25,6 @@
           </w:rPr>
           <w:t>ygoduelistharry</w:t>
         </w:r>
-        <w:proofErr w:type="spellEnd"/>
       </w:hyperlink>
       <w:r>
         <w:rPr>
@@ -79,15 +77,7 @@
         </w:numPr>
       </w:pPr>
       <w:r>
-        <w:t>Included .</w:t>
-      </w:r>
-      <w:proofErr w:type="spellStart"/>
-      <w:r>
-        <w:t>py</w:t>
-      </w:r>
-      <w:proofErr w:type="spellEnd"/>
-      <w:r>
-        <w:t xml:space="preserve"> file which contains a basic version of the game and can be run in command line with player input switching between 2 players</w:t>
+        <w:t>Included .py file which contains a basic version of the game and can be run in command line with player input switching between 2 players</w:t>
       </w:r>
     </w:p>
     <w:p>
@@ -412,121 +402,101 @@
         </w:numPr>
       </w:pPr>
       <w:r>
+        <w:t>Class CardSlot:</w:t>
+      </w:r>
+    </w:p>
+    <w:p>
+      <w:pPr>
+        <w:pStyle w:val="ListParagraph"/>
+        <w:numPr>
+          <w:ilvl w:val="1"/>
+          <w:numId w:val="1"/>
+        </w:numPr>
+      </w:pPr>
+      <w:r>
+        <w:t>Define a card slot on board to represent selectability, visibility, etc.</w:t>
+      </w:r>
+    </w:p>
+    <w:p>
+      <w:pPr>
+        <w:pStyle w:val="ListParagraph"/>
+        <w:numPr>
+          <w:ilvl w:val="1"/>
+          <w:numId w:val="1"/>
+        </w:numPr>
+      </w:pPr>
+      <w:r>
+        <w:t>Display the Card back to the player as either Hidden or the card based on game state and whether the card is covered or not</w:t>
+      </w:r>
+    </w:p>
+    <w:p>
+      <w:pPr>
+        <w:pStyle w:val="ListParagraph"/>
+        <w:numPr>
+          <w:ilvl w:val="0"/>
+          <w:numId w:val="1"/>
+        </w:numPr>
+      </w:pPr>
+      <w:r>
+        <w:t>Class Player:</w:t>
+      </w:r>
+    </w:p>
+    <w:p>
+      <w:pPr>
+        <w:pStyle w:val="ListParagraph"/>
+        <w:numPr>
+          <w:ilvl w:val="1"/>
+          <w:numId w:val="1"/>
+        </w:numPr>
+      </w:pPr>
+      <w:r>
+        <w:t>Define a class for play to track tableau cards, money, etc.</w:t>
+      </w:r>
+    </w:p>
+    <w:p>
+      <w:pPr>
+        <w:pStyle w:val="ListParagraph"/>
+        <w:numPr>
+          <w:ilvl w:val="1"/>
+          <w:numId w:val="1"/>
+        </w:numPr>
+      </w:pPr>
+      <w:r>
+        <w:t xml:space="preserve">Creates and sets initial variable for players such as coins, </w:t>
+      </w:r>
+      <w:r>
+        <w:t>victory_points</w:t>
+      </w:r>
+      <w:r>
+        <w:t>, clay, etc.</w:t>
+      </w:r>
+    </w:p>
+    <w:p>
+      <w:pPr>
+        <w:pStyle w:val="ListParagraph"/>
+        <w:numPr>
+          <w:ilvl w:val="1"/>
+          <w:numId w:val="1"/>
+        </w:numPr>
+      </w:pPr>
+      <w:r>
+        <w:t>Creates a function to construct cards (empty so far)</w:t>
+      </w:r>
+    </w:p>
+    <w:p>
+      <w:pPr>
+        <w:pStyle w:val="ListParagraph"/>
+        <w:numPr>
+          <w:ilvl w:val="0"/>
+          <w:numId w:val="1"/>
+        </w:numPr>
+      </w:pPr>
+      <w:r>
         <w:t xml:space="preserve">Class </w:t>
       </w:r>
-      <w:proofErr w:type="spellStart"/>
-      <w:r>
-        <w:t>CardSlot</w:t>
-      </w:r>
-      <w:proofErr w:type="spellEnd"/>
-      <w:r>
-        <w:t>:</w:t>
-      </w:r>
-    </w:p>
-    <w:p>
-      <w:pPr>
-        <w:pStyle w:val="ListParagraph"/>
-        <w:numPr>
-          <w:ilvl w:val="1"/>
-          <w:numId w:val="1"/>
-        </w:numPr>
-      </w:pPr>
-      <w:r>
-        <w:t xml:space="preserve">Define a card slot on board to represent </w:t>
-      </w:r>
-      <w:proofErr w:type="spellStart"/>
-      <w:r>
-        <w:t>selectability</w:t>
-      </w:r>
-      <w:proofErr w:type="spellEnd"/>
-      <w:r>
-        <w:t>, visibility, etc.</w:t>
-      </w:r>
-    </w:p>
-    <w:p>
-      <w:pPr>
-        <w:pStyle w:val="ListParagraph"/>
-        <w:numPr>
-          <w:ilvl w:val="1"/>
-          <w:numId w:val="1"/>
-        </w:numPr>
-      </w:pPr>
-      <w:r>
-        <w:t>Display the Card back to the player as either Hidden or the card based on game state and whether the card is covered or not</w:t>
-      </w:r>
-    </w:p>
-    <w:p>
-      <w:pPr>
-        <w:pStyle w:val="ListParagraph"/>
-        <w:numPr>
-          <w:ilvl w:val="0"/>
-          <w:numId w:val="1"/>
-        </w:numPr>
-      </w:pPr>
-      <w:r>
-        <w:t>Class Player:</w:t>
-      </w:r>
-    </w:p>
-    <w:p>
-      <w:pPr>
-        <w:pStyle w:val="ListParagraph"/>
-        <w:numPr>
-          <w:ilvl w:val="1"/>
-          <w:numId w:val="1"/>
-        </w:numPr>
-      </w:pPr>
-      <w:r>
-        <w:t>Define a class for play to track tableau cards, money, etc.</w:t>
-      </w:r>
-    </w:p>
-    <w:p>
-      <w:pPr>
-        <w:pStyle w:val="ListParagraph"/>
-        <w:numPr>
-          <w:ilvl w:val="1"/>
-          <w:numId w:val="1"/>
-        </w:numPr>
-      </w:pPr>
-      <w:r>
-        <w:t xml:space="preserve">Creates and sets initial variable for players such as coins, </w:t>
-      </w:r>
-      <w:proofErr w:type="spellStart"/>
-      <w:r>
-        <w:t>victory_points</w:t>
-      </w:r>
-      <w:proofErr w:type="spellEnd"/>
-      <w:r>
-        <w:t>, clay, etc.</w:t>
-      </w:r>
-    </w:p>
-    <w:p>
-      <w:pPr>
-        <w:pStyle w:val="ListParagraph"/>
-        <w:numPr>
-          <w:ilvl w:val="1"/>
-          <w:numId w:val="1"/>
-        </w:numPr>
-      </w:pPr>
-      <w:r>
-        <w:t>Creates a function to construct cards (empty so far)</w:t>
-      </w:r>
-    </w:p>
-    <w:p>
-      <w:pPr>
-        <w:pStyle w:val="ListParagraph"/>
-        <w:numPr>
-          <w:ilvl w:val="0"/>
-          <w:numId w:val="1"/>
-        </w:numPr>
-      </w:pPr>
-      <w:r>
-        <w:t xml:space="preserve">Class </w:t>
-      </w:r>
-      <w:proofErr w:type="spellStart"/>
       <w:r>
         <w:t>StateVariables</w:t>
       </w:r>
-      <w:proofErr w:type="spellEnd"/>
       <w:r>
         <w:t>:</w:t>
       </w:r>
@@ -619,15 +589,7 @@
         </w:numPr>
       </w:pPr>
       <w:r>
-        <w:t xml:space="preserve">Takes </w:t>
-      </w:r>
-      <w:proofErr w:type="spellStart"/>
-      <w:r>
-        <w:t>dataframe</w:t>
-      </w:r>
-      <w:proofErr w:type="spellEnd"/>
-      <w:r>
-        <w:t xml:space="preserve"> of all cards and creates list of card objects representing the board for a given age</w:t>
+        <w:t>Takes dataframe of all cards and creates list of card objects representing the board for a given age</w:t>
       </w:r>
     </w:p>
     <w:p>
@@ -709,11 +671,9 @@
           <w:numId w:val="1"/>
         </w:numPr>
       </w:pPr>
-      <w:proofErr w:type="spellStart"/>
       <w:r>
         <w:t>card_constructable</w:t>
       </w:r>
-      <w:proofErr w:type="spellEnd"/>
       <w:r>
         <w:t xml:space="preserve"> function to check whether card is constructable given state and cost</w:t>
       </w:r>
@@ -726,11 +686,9 @@
           <w:numId w:val="1"/>
         </w:numPr>
       </w:pPr>
-      <w:proofErr w:type="spellStart"/>
       <w:r>
         <w:t>construct_card</w:t>
       </w:r>
-      <w:proofErr w:type="spellEnd"/>
       <w:r>
         <w:t xml:space="preserve"> function to pay resources, add card to board, gain benefit</w:t>
       </w:r>
@@ -755,13 +713,8 @@
           <w:numId w:val="1"/>
         </w:numPr>
       </w:pPr>
-      <w:proofErr w:type="spellStart"/>
-      <w:r>
-        <w:t>valid_moves</w:t>
-      </w:r>
-      <w:proofErr w:type="spellEnd"/>
-      <w:r>
-        <w:t xml:space="preserve"> function returns list of valid moves for current player</w:t>
+      <w:r>
+        <w:t>valid_moves function returns list of valid moves for current player</w:t>
       </w:r>
     </w:p>
     <w:p>
@@ -1086,15 +1039,7 @@
         </w:numPr>
       </w:pPr>
       <w:r>
-        <w:t xml:space="preserve">Player with weakest military chooses who begins the new age (if </w:t>
-      </w:r>
-      <w:proofErr w:type="spellStart"/>
-      <w:r>
-        <w:t>its</w:t>
-      </w:r>
-      <w:proofErr w:type="spellEnd"/>
-      <w:r>
-        <w:t xml:space="preserve"> in the centre, the player who played a card last will play first)</w:t>
+        <w:t>Player with weakest military chooses who begins the new age (if its in the centre, the player who played a card last will play first)</w:t>
       </w:r>
     </w:p>
     <w:p>
@@ -1216,43 +1161,19 @@
         </w:numPr>
       </w:pPr>
       <w:r>
-        <w:t xml:space="preserve">Replaced pandas </w:t>
-      </w:r>
-      <w:proofErr w:type="spellStart"/>
-      <w:r>
-        <w:t>dataframe</w:t>
-      </w:r>
-      <w:proofErr w:type="spellEnd"/>
-      <w:r>
-        <w:t xml:space="preserve"> with </w:t>
-      </w:r>
-      <w:proofErr w:type="spellStart"/>
-      <w:r>
-        <w:t>numpy</w:t>
-      </w:r>
-      <w:proofErr w:type="spellEnd"/>
-      <w:r>
-        <w:t xml:space="preserve"> arrays</w:t>
-      </w:r>
-    </w:p>
-    <w:p>
-      <w:pPr>
-        <w:pStyle w:val="ListParagraph"/>
-        <w:numPr>
-          <w:ilvl w:val="0"/>
-          <w:numId w:val="1"/>
-        </w:numPr>
-      </w:pPr>
-      <w:r>
-        <w:t xml:space="preserve">Configured </w:t>
-      </w:r>
-      <w:proofErr w:type="spellStart"/>
-      <w:r>
-        <w:t>card_constructable</w:t>
-      </w:r>
-      <w:proofErr w:type="spellEnd"/>
-      <w:r>
-        <w:t xml:space="preserve"> function to only allow constructing cards when enough money</w:t>
+        <w:t>Replaced pandas dataframe with numpy arrays</w:t>
+      </w:r>
+    </w:p>
+    <w:p>
+      <w:pPr>
+        <w:pStyle w:val="ListParagraph"/>
+        <w:numPr>
+          <w:ilvl w:val="0"/>
+          <w:numId w:val="1"/>
+        </w:numPr>
+      </w:pPr>
+      <w:r>
+        <w:t>Configured card_constructable function to only allow constructing cards when enough money</w:t>
       </w:r>
       <w:r>
         <w:t xml:space="preserve"> or resources</w:t>
@@ -1276,15 +1197,7 @@
         </w:numPr>
       </w:pPr>
       <w:r>
-        <w:t xml:space="preserve">Configured </w:t>
-      </w:r>
-      <w:proofErr w:type="spellStart"/>
-      <w:r>
-        <w:t>construct_card</w:t>
-      </w:r>
-      <w:proofErr w:type="spellEnd"/>
-      <w:r>
-        <w:t xml:space="preserve"> to decrease coins when card is constructed</w:t>
+        <w:t>Configured construct_card to decrease coins when card is constructed</w:t>
       </w:r>
     </w:p>
     <w:p>
@@ -1648,15 +1561,7 @@
         </w:numPr>
       </w:pPr>
       <w:r>
-        <w:t xml:space="preserve">Look into turning over turn when age is over -&gt; player with weakest military chooses (or last player when </w:t>
-      </w:r>
-      <w:proofErr w:type="spellStart"/>
-      <w:r>
-        <w:t>military_track</w:t>
-      </w:r>
-      <w:proofErr w:type="spellEnd"/>
-      <w:r>
-        <w:t xml:space="preserve"> = 0)</w:t>
+        <w:t>Look into turning over turn when age is over -&gt; player with weakest military chooses (or last player when military_track = 0)</w:t>
       </w:r>
     </w:p>
     <w:p>
@@ -1728,15 +1633,7 @@
         </w:numPr>
       </w:pPr>
       <w:r>
-        <w:t xml:space="preserve">Stack player cards based on </w:t>
-      </w:r>
-      <w:proofErr w:type="spellStart"/>
-      <w:r>
-        <w:t>color</w:t>
-      </w:r>
-      <w:proofErr w:type="spellEnd"/>
-      <w:r>
-        <w:t xml:space="preserve"> to make representation more compact</w:t>
+        <w:t>Stack player cards based on color to make representation more compact</w:t>
       </w:r>
     </w:p>
     <w:p>
@@ -1762,19 +1659,15 @@
       <w:r>
         <w:t xml:space="preserve">Partially added all wonder functionality (except </w:t>
       </w:r>
-      <w:proofErr w:type="spellStart"/>
       <w:r>
         <w:t>wonder_constructable</w:t>
       </w:r>
-      <w:proofErr w:type="spellEnd"/>
       <w:r>
         <w:t xml:space="preserve"> and </w:t>
       </w:r>
-      <w:proofErr w:type="spellStart"/>
       <w:r>
         <w:t>construct_wonder</w:t>
       </w:r>
-      <w:proofErr w:type="spellEnd"/>
       <w:r>
         <w:t>)</w:t>
       </w:r>
@@ -1827,99 +1720,33 @@
           <w:numId w:val="1"/>
         </w:numPr>
       </w:pPr>
-      <w:proofErr w:type="spellStart"/>
-      <w:r>
-        <w:t>Valid_moves</w:t>
-      </w:r>
-      <w:proofErr w:type="spellEnd"/>
-      <w:r>
-        <w:t xml:space="preserve"> function: Whenever player input is requested and </w:t>
-      </w:r>
-      <w:proofErr w:type="spellStart"/>
-      <w:r>
-        <w:t>player.type</w:t>
-      </w:r>
-      <w:proofErr w:type="spellEnd"/>
-      <w:r>
-        <w:t xml:space="preserve"> == AI, generate all valid moves the AI can perform based on the current state and which type of action needs to be performed e.g. constructing cards or choosing tokens (6 different times the input() function is called -&gt; so 6 different </w:t>
-      </w:r>
-      <w:proofErr w:type="spellStart"/>
-      <w:r>
-        <w:t>valid_move</w:t>
-      </w:r>
-      <w:proofErr w:type="spellEnd"/>
-      <w:r>
-        <w:t xml:space="preserve"> sets should be generated depending on the situation)</w:t>
-      </w:r>
-    </w:p>
-    <w:p>
-      <w:pPr>
-        <w:pStyle w:val="ListParagraph"/>
-        <w:numPr>
-          <w:ilvl w:val="0"/>
-          <w:numId w:val="1"/>
-        </w:numPr>
-      </w:pPr>
-      <w:r>
-        <w:t xml:space="preserve">API for AI agent: Whenever player input is requested (not only main loop but also e.g. progress token selection) -&gt; if </w:t>
-      </w:r>
-      <w:proofErr w:type="spellStart"/>
-      <w:r>
-        <w:t>player.type</w:t>
-      </w:r>
-      <w:proofErr w:type="spellEnd"/>
-      <w:r>
-        <w:t xml:space="preserve"> == Human -&gt; normal, </w:t>
-      </w:r>
-      <w:proofErr w:type="spellStart"/>
-      <w:r>
-        <w:t>elif</w:t>
-      </w:r>
-      <w:proofErr w:type="spellEnd"/>
-      <w:r>
-        <w:t xml:space="preserve"> </w:t>
-      </w:r>
-      <w:proofErr w:type="spellStart"/>
-      <w:r>
-        <w:t>player.type</w:t>
-      </w:r>
-      <w:proofErr w:type="spellEnd"/>
-      <w:r>
-        <w:t xml:space="preserve"> == AI -&gt; call </w:t>
-      </w:r>
-      <w:proofErr w:type="spellStart"/>
-      <w:r>
-        <w:t>getAction</w:t>
-      </w:r>
-      <w:proofErr w:type="spellEnd"/>
-      <w:r>
-        <w:t xml:space="preserve">(current state values, </w:t>
-      </w:r>
-      <w:proofErr w:type="spellStart"/>
-      <w:r>
-        <w:t>valid_moves</w:t>
-      </w:r>
-      <w:proofErr w:type="spellEnd"/>
-      <w:r>
-        <w:t>) of agent to select an action</w:t>
-      </w:r>
-    </w:p>
-    <w:p>
-      <w:pPr>
-        <w:pStyle w:val="ListParagraph"/>
-        <w:numPr>
-          <w:ilvl w:val="0"/>
-          <w:numId w:val="1"/>
-        </w:numPr>
-      </w:pPr>
-      <w:r>
-        <w:t xml:space="preserve">Finished </w:t>
-      </w:r>
-      <w:proofErr w:type="spellStart"/>
-      <w:r>
-        <w:t>GreedyCivilianAgent</w:t>
-      </w:r>
-      <w:proofErr w:type="spellEnd"/>
+      <w:r>
+        <w:t>Valid_moves function: Whenever player input is requested and player.type == AI, generate all valid moves the AI can perform based on the current state and which type of action needs to be performed e.g. constructing cards or choosing tokens (6 different times the input() function is called -&gt; so 6 different valid_move sets should be generated depending on the situation)</w:t>
+      </w:r>
+    </w:p>
+    <w:p>
+      <w:pPr>
+        <w:pStyle w:val="ListParagraph"/>
+        <w:numPr>
+          <w:ilvl w:val="0"/>
+          <w:numId w:val="1"/>
+        </w:numPr>
+      </w:pPr>
+      <w:r>
+        <w:t>API for AI agent: Whenever player input is requested (not only main loop but also e.g. progress token selection) -&gt; if player.type == Human -&gt; normal, elif player.type == AI -&gt; call getAction(current state values, valid_moves) of agent to select an action</w:t>
+      </w:r>
+    </w:p>
+    <w:p>
+      <w:pPr>
+        <w:pStyle w:val="ListParagraph"/>
+        <w:numPr>
+          <w:ilvl w:val="0"/>
+          <w:numId w:val="1"/>
+        </w:numPr>
+      </w:pPr>
+      <w:r>
+        <w:t>Finished GreedyCivilianAgent</w:t>
+      </w:r>
     </w:p>
     <w:p>
       <w:pPr>
@@ -1954,13 +1781,8 @@
         </w:numPr>
       </w:pPr>
       <w:r>
-        <w:t xml:space="preserve">Created </w:t>
-      </w:r>
-      <w:proofErr w:type="spellStart"/>
-      <w:r>
-        <w:t>RuleBasedAgent</w:t>
-      </w:r>
-      <w:proofErr w:type="spellEnd"/>
+        <w:t>Created RuleBasedAgent</w:t>
+      </w:r>
     </w:p>
     <w:p>
       <w:pPr>
@@ -2032,23 +1854,7 @@
       </w:pPr>
       <w:r>
         <w:lastRenderedPageBreak/>
-        <w:t xml:space="preserve">Adjusted simple </w:t>
-      </w:r>
-      <w:proofErr w:type="spellStart"/>
-      <w:r>
-        <w:t>qLearning</w:t>
-      </w:r>
-      <w:proofErr w:type="spellEnd"/>
-      <w:r>
-        <w:t xml:space="preserve"> agent which updates </w:t>
-      </w:r>
-      <w:proofErr w:type="spellStart"/>
-      <w:r>
-        <w:t>qValues</w:t>
-      </w:r>
-      <w:proofErr w:type="spellEnd"/>
-      <w:r>
-        <w:t xml:space="preserve"> at the end of the game based on win or loss</w:t>
+        <w:t>Adjusted simple qLearning agent which updates qValues at the end of the game based on win or loss</w:t>
       </w:r>
     </w:p>
     <w:p>
@@ -2097,6 +1903,18 @@
       </w:pPr>
       <w:r>
         <w:t>Added way to load and save trained agents</w:t>
+      </w:r>
+    </w:p>
+    <w:p>
+      <w:pPr>
+        <w:pStyle w:val="ListParagraph"/>
+        <w:numPr>
+          <w:ilvl w:val="0"/>
+          <w:numId w:val="1"/>
+        </w:numPr>
+      </w:pPr>
+      <w:r>
+        <w:t>Tried out all cards list with Boolean if player owns that card -&gt; state space enormous (&gt; 2,000,000 values)</w:t>
       </w:r>
     </w:p>
     <w:p/>
@@ -2201,95 +2019,19 @@
         </w:numPr>
       </w:pPr>
       <w:r>
-        <w:t xml:space="preserve">Change to discard card instead of discard + </w:t>
-      </w:r>
-      <w:proofErr w:type="spellStart"/>
-      <w:r>
-        <w:t>card_name</w:t>
-      </w:r>
-      <w:proofErr w:type="spellEnd"/>
-      <w:r>
-        <w:t xml:space="preserve"> (as which card to discard doesn’t matter too much) or discard + </w:t>
-      </w:r>
-      <w:proofErr w:type="spellStart"/>
-      <w:r>
-        <w:t>color</w:t>
-      </w:r>
-      <w:proofErr w:type="spellEnd"/>
-    </w:p>
-    <w:p>
-      <w:pPr>
-        <w:pStyle w:val="ListParagraph"/>
-        <w:numPr>
-          <w:ilvl w:val="0"/>
-          <w:numId w:val="1"/>
-        </w:numPr>
-      </w:pPr>
-      <w:r>
-        <w:t xml:space="preserve">Change to destroy resource + units of resource instead of destroy </w:t>
-      </w:r>
-      <w:proofErr w:type="spellStart"/>
-      <w:r>
-        <w:t>card_name</w:t>
-      </w:r>
-      <w:proofErr w:type="spellEnd"/>
-      <w:r>
-        <w:t xml:space="preserve"> </w:t>
-      </w:r>
-    </w:p>
-    <w:p>
-      <w:pPr>
-        <w:pStyle w:val="ListParagraph"/>
-        <w:numPr>
-          <w:ilvl w:val="0"/>
-          <w:numId w:val="1"/>
-        </w:numPr>
-      </w:pPr>
-      <w:r>
-        <w:t xml:space="preserve">Change </w:t>
-      </w:r>
-      <w:proofErr w:type="spellStart"/>
-      <w:r>
-        <w:t>state_key</w:t>
-      </w:r>
-      <w:proofErr w:type="spellEnd"/>
-      <w:r>
-        <w:t xml:space="preserve"> so it includes negative military marks (e.g. False if &lt;-2, …)</w:t>
-      </w:r>
-    </w:p>
-    <w:p>
-      <w:pPr>
-        <w:pStyle w:val="ListParagraph"/>
-        <w:numPr>
-          <w:ilvl w:val="0"/>
-          <w:numId w:val="1"/>
-        </w:numPr>
-      </w:pPr>
-      <w:r>
-        <w:t xml:space="preserve">Change </w:t>
-      </w:r>
-      <w:proofErr w:type="spellStart"/>
-      <w:r>
-        <w:t>state_key</w:t>
-      </w:r>
-      <w:proofErr w:type="spellEnd"/>
-      <w:r>
-        <w:t xml:space="preserve"> to include progress tokens?</w:t>
-      </w:r>
-    </w:p>
-    <w:p>
-      <w:pPr>
-        <w:pStyle w:val="ListParagraph"/>
-        <w:numPr>
-          <w:ilvl w:val="0"/>
-          <w:numId w:val="1"/>
-        </w:numPr>
-      </w:pPr>
-      <w:r>
-        <w:t xml:space="preserve">Create way to save/load </w:t>
-      </w:r>
-      <w:r>
-        <w:t>agent</w:t>
+        <w:t>Change state_key to include progress tokens?</w:t>
+      </w:r>
+    </w:p>
+    <w:p>
+      <w:pPr>
+        <w:pStyle w:val="ListParagraph"/>
+        <w:numPr>
+          <w:ilvl w:val="0"/>
+          <w:numId w:val="1"/>
+        </w:numPr>
+      </w:pPr>
+      <w:r>
+        <w:t>Optimize hyperparameters by running in parallel - improve state and action key?</w:t>
       </w:r>
     </w:p>
     <w:p/>
@@ -2306,86 +2048,68 @@
           <w:numId w:val="1"/>
         </w:numPr>
       </w:pPr>
-      <w:proofErr w:type="spellStart"/>
-      <w:r>
-        <w:t>dict_size</w:t>
-      </w:r>
-      <w:proofErr w:type="spellEnd"/>
-      <w:r>
-        <w:t xml:space="preserve"> ~</w:t>
-      </w:r>
-      <w:r>
-        <w:t>60</w:t>
-      </w:r>
-      <w:r>
-        <w:t xml:space="preserve">,000 </w:t>
-      </w:r>
-      <w:r>
-        <w:t>(more military)</w:t>
-      </w:r>
-    </w:p>
-    <w:p>
-      <w:pPr>
-        <w:pStyle w:val="ListParagraph"/>
-        <w:numPr>
-          <w:ilvl w:val="0"/>
-          <w:numId w:val="1"/>
-        </w:numPr>
-      </w:pPr>
-      <w:r>
-        <w:t>Wins Player 1: 196/1000 (</w:t>
-      </w:r>
-      <w:proofErr w:type="spellStart"/>
-      <w:r>
-        <w:t>RandomAgent</w:t>
-      </w:r>
-      <w:proofErr w:type="spellEnd"/>
-      <w:r>
-        <w:t>)</w:t>
-      </w:r>
-    </w:p>
-    <w:p>
-      <w:pPr>
-        <w:pStyle w:val="ListParagraph"/>
-        <w:numPr>
-          <w:ilvl w:val="0"/>
-          <w:numId w:val="1"/>
-        </w:numPr>
-      </w:pPr>
-      <w:r>
-        <w:t>Wins Player 2: 803/1000 (</w:t>
-      </w:r>
-      <w:proofErr w:type="spellStart"/>
-      <w:r>
-        <w:t>LearningAgent</w:t>
-      </w:r>
-      <w:proofErr w:type="spellEnd"/>
-      <w:r>
-        <w:t>)</w:t>
-      </w:r>
-    </w:p>
-    <w:p>
-      <w:pPr>
-        <w:pStyle w:val="ListParagraph"/>
-        <w:numPr>
-          <w:ilvl w:val="0"/>
-          <w:numId w:val="1"/>
-        </w:numPr>
-      </w:pPr>
-      <w:r>
-        <w:t>Draws: 1/1000</w:t>
-      </w:r>
-    </w:p>
-    <w:p>
-      <w:pPr>
-        <w:pStyle w:val="ListParagraph"/>
-        <w:numPr>
-          <w:ilvl w:val="0"/>
-          <w:numId w:val="1"/>
-        </w:numPr>
-      </w:pPr>
-      <w:r>
-        <w:t>After 20,000 training episodes</w:t>
+      <w:r>
+        <w:t>dict_size ~</w:t>
+      </w:r>
+      <w:r>
+        <w:t>8</w:t>
+      </w:r>
+      <w:r>
+        <w:t>0,000 (more military)</w:t>
+      </w:r>
+    </w:p>
+    <w:p>
+      <w:pPr>
+        <w:pStyle w:val="ListParagraph"/>
+        <w:numPr>
+          <w:ilvl w:val="0"/>
+          <w:numId w:val="1"/>
+        </w:numPr>
+      </w:pPr>
+      <w:r>
+        <w:t>Wins Player 1: 95/1000 (RandomAgent)</w:t>
+      </w:r>
+    </w:p>
+    <w:p>
+      <w:pPr>
+        <w:pStyle w:val="ListParagraph"/>
+        <w:numPr>
+          <w:ilvl w:val="0"/>
+          <w:numId w:val="1"/>
+        </w:numPr>
+      </w:pPr>
+      <w:r>
+        <w:t>Wins Player 2: 905/1000 (LearningAgent)</w:t>
+      </w:r>
+    </w:p>
+    <w:p>
+      <w:pPr>
+        <w:pStyle w:val="ListParagraph"/>
+        <w:numPr>
+          <w:ilvl w:val="0"/>
+          <w:numId w:val="1"/>
+        </w:numPr>
+      </w:pPr>
+      <w:r>
+        <w:t>Draws: 0/1000</w:t>
+      </w:r>
+    </w:p>
+    <w:p>
+      <w:pPr>
+        <w:pStyle w:val="ListParagraph"/>
+        <w:numPr>
+          <w:ilvl w:val="0"/>
+          <w:numId w:val="1"/>
+        </w:numPr>
+      </w:pPr>
+      <w:r>
+        <w:t xml:space="preserve">After </w:t>
+      </w:r>
+      <w:r>
+        <w:t>4</w:t>
+      </w:r>
+      <w:r>
+        <w:t>0,000 training episodes</w:t>
       </w:r>
     </w:p>
     <w:p/>
@@ -2397,107 +2121,8 @@
           <w:numId w:val="1"/>
         </w:numPr>
       </w:pPr>
-      <w:proofErr w:type="spellStart"/>
-      <w:r>
-        <w:t>dict_size</w:t>
-      </w:r>
-      <w:proofErr w:type="spellEnd"/>
-      <w:r>
-        <w:t xml:space="preserve"> ~</w:t>
-      </w:r>
-      <w:r>
-        <w:t>8</w:t>
-      </w:r>
-      <w:r>
-        <w:t>0,000 (more military)</w:t>
-      </w:r>
-    </w:p>
-    <w:p>
-      <w:pPr>
-        <w:pStyle w:val="ListParagraph"/>
-        <w:numPr>
-          <w:ilvl w:val="0"/>
-          <w:numId w:val="1"/>
-        </w:numPr>
-      </w:pPr>
-      <w:r>
-        <w:t>Wins Player 1: 95/1000 (</w:t>
-      </w:r>
-      <w:proofErr w:type="spellStart"/>
-      <w:r>
-        <w:t>RandomAgent</w:t>
-      </w:r>
-      <w:proofErr w:type="spellEnd"/>
-      <w:r>
-        <w:t>)</w:t>
-      </w:r>
-    </w:p>
-    <w:p>
-      <w:pPr>
-        <w:pStyle w:val="ListParagraph"/>
-        <w:numPr>
-          <w:ilvl w:val="0"/>
-          <w:numId w:val="1"/>
-        </w:numPr>
-      </w:pPr>
-      <w:r>
-        <w:t>Wins Player 2: 905/1000 (</w:t>
-      </w:r>
-      <w:proofErr w:type="spellStart"/>
-      <w:r>
-        <w:t>LearningAgent</w:t>
-      </w:r>
-      <w:proofErr w:type="spellEnd"/>
-      <w:r>
-        <w:t>)</w:t>
-      </w:r>
-    </w:p>
-    <w:p>
-      <w:pPr>
-        <w:pStyle w:val="ListParagraph"/>
-        <w:numPr>
-          <w:ilvl w:val="0"/>
-          <w:numId w:val="1"/>
-        </w:numPr>
-      </w:pPr>
-      <w:r>
-        <w:t>Draws: 0/1000</w:t>
-      </w:r>
-    </w:p>
-    <w:p>
-      <w:pPr>
-        <w:pStyle w:val="ListParagraph"/>
-        <w:numPr>
-          <w:ilvl w:val="0"/>
-          <w:numId w:val="1"/>
-        </w:numPr>
-      </w:pPr>
-      <w:r>
-        <w:t xml:space="preserve">After </w:t>
-      </w:r>
-      <w:r>
-        <w:t>4</w:t>
-      </w:r>
-      <w:r>
-        <w:t>0,000 training episodes</w:t>
-      </w:r>
-    </w:p>
-    <w:p/>
-    <w:p>
-      <w:pPr>
-        <w:pStyle w:val="ListParagraph"/>
-        <w:numPr>
-          <w:ilvl w:val="0"/>
-          <w:numId w:val="1"/>
-        </w:numPr>
-      </w:pPr>
-      <w:proofErr w:type="spellStart"/>
-      <w:r>
-        <w:t>dict_size</w:t>
-      </w:r>
-      <w:proofErr w:type="spellEnd"/>
-      <w:r>
-        <w:t xml:space="preserve"> ~</w:t>
+      <w:r>
+        <w:t>dict_size ~</w:t>
       </w:r>
       <w:r>
         <w:t>110</w:t>
@@ -2521,15 +2146,7 @@
         <w:t>162</w:t>
       </w:r>
       <w:r>
-        <w:t>/1000 (</w:t>
-      </w:r>
-      <w:proofErr w:type="spellStart"/>
-      <w:r>
-        <w:t>RandomAgent</w:t>
-      </w:r>
-      <w:proofErr w:type="spellEnd"/>
-      <w:r>
-        <w:t>)</w:t>
+        <w:t>/1000 (RandomAgent)</w:t>
       </w:r>
     </w:p>
     <w:p>
@@ -2547,15 +2164,7 @@
         <w:t>837</w:t>
       </w:r>
       <w:r>
-        <w:t>/1000 (</w:t>
-      </w:r>
-      <w:proofErr w:type="spellStart"/>
-      <w:r>
-        <w:t>LearningAgent</w:t>
-      </w:r>
-      <w:proofErr w:type="spellEnd"/>
-      <w:r>
-        <w:t>)</w:t>
+        <w:t>/1000 (LearningAgent)</w:t>
       </w:r>
     </w:p>
     <w:p>
@@ -2611,18 +2220,539 @@
         <w:t xml:space="preserve"> </w:t>
       </w:r>
       <w:r>
+        <w:t xml:space="preserve">(RandomAgent) / </w:t>
+      </w:r>
+      <w:r>
+        <w:t>897</w:t>
+      </w:r>
+      <w:r>
+        <w:t xml:space="preserve"> </w:t>
+      </w:r>
+      <w:r>
+        <w:t>(LearningAgent)</w:t>
+      </w:r>
+    </w:p>
+    <w:p>
+      <w:pPr>
+        <w:pStyle w:val="ListParagraph"/>
+        <w:numPr>
+          <w:ilvl w:val="0"/>
+          <w:numId w:val="1"/>
+        </w:numPr>
+      </w:pPr>
+      <w:r>
+        <w:t>754</w:t>
+      </w:r>
+      <w:r>
+        <w:t xml:space="preserve"> </w:t>
+      </w:r>
+      <w:r>
+        <w:t>(RuleBasedAgent)</w:t>
+      </w:r>
+      <w:r>
+        <w:t xml:space="preserve"> / </w:t>
+      </w:r>
+      <w:r>
+        <w:t>246 (LearningAgent)</w:t>
+      </w:r>
+    </w:p>
+    <w:p>
+      <w:pPr>
+        <w:pStyle w:val="ListParagraph"/>
+        <w:numPr>
+          <w:ilvl w:val="0"/>
+          <w:numId w:val="1"/>
+        </w:numPr>
+      </w:pPr>
+      <w:r>
+        <w:t>331</w:t>
+      </w:r>
+      <w:r>
+        <w:t xml:space="preserve"> </w:t>
+      </w:r>
+      <w:r>
+        <w:t>(GreedyCivilianAgent)</w:t>
+      </w:r>
+      <w:r>
+        <w:t xml:space="preserve"> / </w:t>
+      </w:r>
+      <w:r>
+        <w:t>667</w:t>
+      </w:r>
+      <w:r>
+        <w:t xml:space="preserve"> </w:t>
+      </w:r>
+      <w:r>
+        <w:t>(LearningAgent)</w:t>
+      </w:r>
+    </w:p>
+    <w:p>
+      <w:pPr>
+        <w:pStyle w:val="ListParagraph"/>
+        <w:numPr>
+          <w:ilvl w:val="0"/>
+          <w:numId w:val="1"/>
+        </w:numPr>
+      </w:pPr>
+      <w:r>
+        <w:t>438</w:t>
+      </w:r>
+      <w:r>
+        <w:t xml:space="preserve"> </w:t>
+      </w:r>
+      <w:r>
+        <w:t>(GreedyMilitaryAgent)</w:t>
+      </w:r>
+      <w:r>
+        <w:t xml:space="preserve"> / </w:t>
+      </w:r>
+      <w:r>
+        <w:t>562</w:t>
+      </w:r>
+      <w:r>
+        <w:t xml:space="preserve"> </w:t>
+      </w:r>
+      <w:r>
+        <w:t>(LearningAgent)</w:t>
+      </w:r>
+    </w:p>
+    <w:p>
+      <w:pPr>
+        <w:pStyle w:val="ListParagraph"/>
+        <w:numPr>
+          <w:ilvl w:val="0"/>
+          <w:numId w:val="1"/>
+        </w:numPr>
+      </w:pPr>
+      <w:r>
+        <w:t>342</w:t>
+      </w:r>
+      <w:r>
+        <w:t xml:space="preserve"> (</w:t>
+      </w:r>
+      <w:r>
+        <w:t>GreedyScientificAgent</w:t>
+      </w:r>
+      <w:r>
+        <w:t xml:space="preserve">) / </w:t>
+      </w:r>
+      <w:r>
+        <w:t>658</w:t>
+      </w:r>
+      <w:r>
+        <w:t xml:space="preserve"> (</w:t>
+      </w:r>
+      <w:r>
+        <w:t>LearningAgent</w:t>
+      </w:r>
+      <w:r>
+        <w:t>)</w:t>
+      </w:r>
+    </w:p>
+    <w:p/>
+    <w:p>
+      <w:pPr>
+        <w:pStyle w:val="ListParagraph"/>
+        <w:numPr>
+          <w:ilvl w:val="0"/>
+          <w:numId w:val="1"/>
+        </w:numPr>
+      </w:pPr>
+      <w:r>
+        <w:t>dict_size ~1</w:t>
+      </w:r>
+      <w:r>
+        <w:t>0</w:t>
+      </w:r>
+      <w:r>
+        <w:t xml:space="preserve">0,000 </w:t>
+      </w:r>
+    </w:p>
+    <w:p>
+      <w:pPr>
+        <w:pStyle w:val="ListParagraph"/>
+        <w:numPr>
+          <w:ilvl w:val="0"/>
+          <w:numId w:val="1"/>
+        </w:numPr>
+      </w:pPr>
+      <w:r>
+        <w:t xml:space="preserve">Wins Player 1: </w:t>
+      </w:r>
+      <w:r>
+        <w:t>753</w:t>
+      </w:r>
+      <w:r>
+        <w:t>/1000 (R</w:t>
+      </w:r>
+      <w:r>
+        <w:t>uleBased</w:t>
+      </w:r>
+      <w:r>
+        <w:t>Agent)</w:t>
+      </w:r>
+    </w:p>
+    <w:p>
+      <w:pPr>
+        <w:pStyle w:val="ListParagraph"/>
+        <w:numPr>
+          <w:ilvl w:val="0"/>
+          <w:numId w:val="1"/>
+        </w:numPr>
+      </w:pPr>
+      <w:r>
+        <w:t xml:space="preserve">Wins Player 2: </w:t>
+      </w:r>
+      <w:r>
+        <w:t>247</w:t>
+      </w:r>
+      <w:r>
+        <w:t>/1000 (LearningAgent)</w:t>
+      </w:r>
+    </w:p>
+    <w:p>
+      <w:pPr>
+        <w:pStyle w:val="ListParagraph"/>
+        <w:numPr>
+          <w:ilvl w:val="0"/>
+          <w:numId w:val="1"/>
+        </w:numPr>
+      </w:pPr>
+      <w:r>
+        <w:t xml:space="preserve">Draws: </w:t>
+      </w:r>
+      <w:r>
+        <w:t>0</w:t>
+      </w:r>
+      <w:r>
+        <w:t>/1000</w:t>
+      </w:r>
+    </w:p>
+    <w:p>
+      <w:pPr>
+        <w:pStyle w:val="ListParagraph"/>
+        <w:numPr>
+          <w:ilvl w:val="0"/>
+          <w:numId w:val="1"/>
+        </w:numPr>
+      </w:pPr>
+      <w:r>
+        <w:t xml:space="preserve">After </w:t>
+      </w:r>
+      <w:r>
+        <w:t>2</w:t>
+      </w:r>
+      <w:r>
+        <w:t>0,000 training episodes</w:t>
+      </w:r>
+    </w:p>
+    <w:p/>
+    <w:p>
+      <w:pPr>
+        <w:pStyle w:val="ListParagraph"/>
+        <w:numPr>
+          <w:ilvl w:val="0"/>
+          <w:numId w:val="1"/>
+        </w:numPr>
+      </w:pPr>
+      <w:r>
+        <w:t>dict_size ~1</w:t>
+      </w:r>
+      <w:r>
+        <w:t>4</w:t>
+      </w:r>
+      <w:r>
+        <w:t xml:space="preserve">0,000 </w:t>
+      </w:r>
+    </w:p>
+    <w:p>
+      <w:pPr>
+        <w:pStyle w:val="ListParagraph"/>
+        <w:numPr>
+          <w:ilvl w:val="0"/>
+          <w:numId w:val="1"/>
+        </w:numPr>
+      </w:pPr>
+      <w:r>
+        <w:t xml:space="preserve">Wins Player 1: </w:t>
+      </w:r>
+      <w:r>
+        <w:t>707</w:t>
+      </w:r>
+      <w:r>
+        <w:t>/1000 (RuleBasedAgent)</w:t>
+      </w:r>
+    </w:p>
+    <w:p>
+      <w:pPr>
+        <w:pStyle w:val="ListParagraph"/>
+        <w:numPr>
+          <w:ilvl w:val="0"/>
+          <w:numId w:val="1"/>
+        </w:numPr>
+      </w:pPr>
+      <w:r>
+        <w:t xml:space="preserve">Wins Player 2: </w:t>
+      </w:r>
+      <w:r>
+        <w:t>293</w:t>
+      </w:r>
+      <w:r>
+        <w:t>/1000 (LearningAgent)</w:t>
+      </w:r>
+    </w:p>
+    <w:p>
+      <w:pPr>
+        <w:pStyle w:val="ListParagraph"/>
+        <w:numPr>
+          <w:ilvl w:val="0"/>
+          <w:numId w:val="1"/>
+        </w:numPr>
+      </w:pPr>
+      <w:r>
+        <w:t>Draws: 0/1000</w:t>
+      </w:r>
+    </w:p>
+    <w:p>
+      <w:pPr>
+        <w:pStyle w:val="ListParagraph"/>
+        <w:numPr>
+          <w:ilvl w:val="0"/>
+          <w:numId w:val="1"/>
+        </w:numPr>
+      </w:pPr>
+      <w:r>
+        <w:t xml:space="preserve">After </w:t>
+      </w:r>
+      <w:r>
+        <w:t>4</w:t>
+      </w:r>
+      <w:r>
+        <w:t>0,000 training episodes</w:t>
+      </w:r>
+    </w:p>
+    <w:p/>
+    <w:p>
+      <w:pPr>
+        <w:pStyle w:val="ListParagraph"/>
+        <w:numPr>
+          <w:ilvl w:val="0"/>
+          <w:numId w:val="1"/>
+        </w:numPr>
+      </w:pPr>
+      <w:r>
+        <w:t>dict_size ~</w:t>
+      </w:r>
+      <w:r>
+        <w:t>200</w:t>
+      </w:r>
+      <w:r>
+        <w:t xml:space="preserve">,000 </w:t>
+      </w:r>
+    </w:p>
+    <w:p>
+      <w:pPr>
+        <w:pStyle w:val="ListParagraph"/>
+        <w:numPr>
+          <w:ilvl w:val="0"/>
+          <w:numId w:val="1"/>
+        </w:numPr>
+      </w:pPr>
+      <w:r>
+        <w:t xml:space="preserve">Wins Player 1: </w:t>
+      </w:r>
+      <w:r>
+        <w:t>688</w:t>
+      </w:r>
+      <w:r>
+        <w:t>/1000 (RuleBasedAgent)</w:t>
+      </w:r>
+    </w:p>
+    <w:p>
+      <w:pPr>
+        <w:pStyle w:val="ListParagraph"/>
+        <w:numPr>
+          <w:ilvl w:val="0"/>
+          <w:numId w:val="1"/>
+        </w:numPr>
+      </w:pPr>
+      <w:r>
+        <w:t xml:space="preserve">Wins Player 2: </w:t>
+      </w:r>
+      <w:r>
+        <w:t>312</w:t>
+      </w:r>
+      <w:r>
+        <w:t>/1000 (LearningAgent)</w:t>
+      </w:r>
+    </w:p>
+    <w:p>
+      <w:pPr>
+        <w:pStyle w:val="ListParagraph"/>
+        <w:numPr>
+          <w:ilvl w:val="0"/>
+          <w:numId w:val="1"/>
+        </w:numPr>
+      </w:pPr>
+      <w:r>
+        <w:t>Draws: 0/1000</w:t>
+      </w:r>
+    </w:p>
+    <w:p>
+      <w:pPr>
+        <w:pStyle w:val="ListParagraph"/>
+        <w:numPr>
+          <w:ilvl w:val="0"/>
+          <w:numId w:val="1"/>
+        </w:numPr>
+      </w:pPr>
+      <w:r>
+        <w:t xml:space="preserve">After </w:t>
+      </w:r>
+      <w:r>
+        <w:t>8</w:t>
+      </w:r>
+      <w:r>
+        <w:t>0,000 training episodes</w:t>
+      </w:r>
+    </w:p>
+    <w:p/>
+    <w:p>
+      <w:pPr>
+        <w:pStyle w:val="ListParagraph"/>
+        <w:numPr>
+          <w:ilvl w:val="0"/>
+          <w:numId w:val="1"/>
+        </w:numPr>
+      </w:pPr>
+      <w:r>
+        <w:t>129</w:t>
+      </w:r>
+      <w:r>
+        <w:t xml:space="preserve"> </w:t>
+      </w:r>
+      <w:r>
+        <w:t xml:space="preserve">(RandomAgent) / </w:t>
+      </w:r>
+      <w:r>
+        <w:t>871</w:t>
+      </w:r>
+      <w:r>
+        <w:t xml:space="preserve"> </w:t>
+      </w:r>
+      <w:r>
+        <w:t>(LearningAgent)</w:t>
+      </w:r>
+    </w:p>
+    <w:p>
+      <w:pPr>
+        <w:pStyle w:val="ListParagraph"/>
+        <w:numPr>
+          <w:ilvl w:val="0"/>
+          <w:numId w:val="1"/>
+        </w:numPr>
+      </w:pPr>
+      <w:r>
+        <w:t>688</w:t>
+      </w:r>
+      <w:r>
+        <w:t xml:space="preserve"> </w:t>
+      </w:r>
+      <w:r>
+        <w:t xml:space="preserve">(RuleBasedAgent) / </w:t>
+      </w:r>
+      <w:r>
+        <w:t>312</w:t>
+      </w:r>
+      <w:r>
+        <w:t xml:space="preserve"> </w:t>
+      </w:r>
+      <w:r>
+        <w:t>(LearningAgent)</w:t>
+      </w:r>
+    </w:p>
+    <w:p>
+      <w:pPr>
+        <w:pStyle w:val="ListParagraph"/>
+        <w:numPr>
+          <w:ilvl w:val="0"/>
+          <w:numId w:val="1"/>
+        </w:numPr>
+      </w:pPr>
+      <w:r>
+        <w:t>346</w:t>
+      </w:r>
+      <w:r>
+        <w:t xml:space="preserve"> </w:t>
+      </w:r>
+      <w:r>
+        <w:t xml:space="preserve">(GreedyCivilianAgent) / </w:t>
+      </w:r>
+      <w:r>
+        <w:t>654</w:t>
+      </w:r>
+      <w:r>
+        <w:t xml:space="preserve"> </w:t>
+      </w:r>
+      <w:r>
+        <w:t>(LearningAgent)</w:t>
+      </w:r>
+    </w:p>
+    <w:p>
+      <w:pPr>
+        <w:pStyle w:val="ListParagraph"/>
+        <w:numPr>
+          <w:ilvl w:val="0"/>
+          <w:numId w:val="1"/>
+        </w:numPr>
+      </w:pPr>
+      <w:r>
+        <w:t>489</w:t>
+      </w:r>
+      <w:r>
+        <w:t xml:space="preserve"> </w:t>
+      </w:r>
+      <w:r>
+        <w:t>(GreedyMilitaryAgent)</w:t>
+      </w:r>
+      <w:r>
+        <w:t xml:space="preserve"> / </w:t>
+      </w:r>
+      <w:r>
+        <w:t>511</w:t>
+      </w:r>
+      <w:r>
+        <w:t xml:space="preserve"> </w:t>
+      </w:r>
+      <w:r>
+        <w:t>(LearningAgent)</w:t>
+      </w:r>
+    </w:p>
+    <w:p>
+      <w:pPr>
+        <w:pStyle w:val="ListParagraph"/>
+        <w:numPr>
+          <w:ilvl w:val="0"/>
+          <w:numId w:val="1"/>
+        </w:numPr>
+      </w:pPr>
+      <w:r>
+        <w:t>248</w:t>
+      </w:r>
+      <w:r>
+        <w:t xml:space="preserve"> </w:t>
+      </w:r>
+      <w:r>
         <w:t>(</w:t>
       </w:r>
-      <w:proofErr w:type="spellStart"/>
-      <w:r>
-        <w:t>RandomAgent</w:t>
-      </w:r>
-      <w:proofErr w:type="spellEnd"/>
+      <w:r>
+        <w:t>GreedyScientificAgent</w:t>
+      </w:r>
       <w:r>
         <w:t xml:space="preserve">) / </w:t>
       </w:r>
       <w:r>
-        <w:t>897</w:t>
+        <w:t>752</w:t>
       </w:r>
       <w:r>
         <w:t xml:space="preserve"> </w:t>
@@ -2630,183 +2760,265 @@
       <w:r>
         <w:t>(</w:t>
       </w:r>
-      <w:proofErr w:type="spellStart"/>
       <w:r>
         <w:t>LearningAgent</w:t>
       </w:r>
-      <w:proofErr w:type="spellEnd"/>
       <w:r>
         <w:t>)</w:t>
       </w:r>
     </w:p>
-    <w:p>
-      <w:pPr>
-        <w:pStyle w:val="ListParagraph"/>
-        <w:numPr>
-          <w:ilvl w:val="0"/>
-          <w:numId w:val="1"/>
-        </w:numPr>
-      </w:pPr>
-      <w:r>
-        <w:t>754</w:t>
+    <w:p/>
+    <w:p>
+      <w:pPr>
+        <w:pStyle w:val="ListParagraph"/>
+        <w:numPr>
+          <w:ilvl w:val="0"/>
+          <w:numId w:val="1"/>
+        </w:numPr>
+      </w:pPr>
+      <w:r>
+        <w:t>dict_size ~2</w:t>
+      </w:r>
+      <w:r>
+        <w:t>2</w:t>
+      </w:r>
+      <w:r>
+        <w:t xml:space="preserve">0,000 </w:t>
+      </w:r>
+    </w:p>
+    <w:p>
+      <w:pPr>
+        <w:pStyle w:val="ListParagraph"/>
+        <w:numPr>
+          <w:ilvl w:val="0"/>
+          <w:numId w:val="1"/>
+        </w:numPr>
+      </w:pPr>
+      <w:r>
+        <w:t>Wins Player 1: 334/1000 (GreedyMilitaryAgent)</w:t>
+      </w:r>
+    </w:p>
+    <w:p>
+      <w:pPr>
+        <w:pStyle w:val="ListParagraph"/>
+        <w:numPr>
+          <w:ilvl w:val="0"/>
+          <w:numId w:val="1"/>
+        </w:numPr>
+      </w:pPr>
+      <w:r>
+        <w:t>Wins Player 2: 666/1000 (LearningAgent)</w:t>
+      </w:r>
+    </w:p>
+    <w:p>
+      <w:pPr>
+        <w:pStyle w:val="ListParagraph"/>
+        <w:numPr>
+          <w:ilvl w:val="0"/>
+          <w:numId w:val="1"/>
+        </w:numPr>
+      </w:pPr>
+      <w:r>
+        <w:t>Draws: 0/1000</w:t>
+      </w:r>
+    </w:p>
+    <w:p>
+      <w:pPr>
+        <w:pStyle w:val="ListParagraph"/>
+        <w:numPr>
+          <w:ilvl w:val="0"/>
+          <w:numId w:val="1"/>
+        </w:numPr>
+      </w:pPr>
+      <w:r>
+        <w:t xml:space="preserve">After 80,000 training </w:t>
+      </w:r>
+      <w:r>
+        <w:t xml:space="preserve">RuleBased, 20,000 Military </w:t>
+      </w:r>
+    </w:p>
+    <w:p>
+      <w:pPr>
+        <w:pStyle w:val="ListParagraph"/>
+        <w:numPr>
+          <w:ilvl w:val="0"/>
+          <w:numId w:val="1"/>
+        </w:numPr>
+        <w:rPr>
+          <w:b/>
+          <w:bCs/>
+        </w:rPr>
+      </w:pPr>
+      <w:r>
+        <w:rPr>
+          <w:b/>
+          <w:bCs/>
+        </w:rPr>
+        <w:t>Performance against all other agents much worse</w:t>
+      </w:r>
+    </w:p>
+    <w:p/>
+    <w:p>
+      <w:pPr>
+        <w:pStyle w:val="ListParagraph"/>
+        <w:numPr>
+          <w:ilvl w:val="0"/>
+          <w:numId w:val="1"/>
+        </w:numPr>
+      </w:pPr>
+      <w:r>
+        <w:t>RL_Q_200k</w:t>
+      </w:r>
+    </w:p>
+    <w:p>
+      <w:pPr>
+        <w:pStyle w:val="ListParagraph"/>
+        <w:numPr>
+          <w:ilvl w:val="0"/>
+          <w:numId w:val="1"/>
+        </w:numPr>
+      </w:pPr>
+      <w:r>
+        <w:t>110</w:t>
       </w:r>
       <w:r>
         <w:t xml:space="preserve"> </w:t>
       </w:r>
       <w:r>
+        <w:t xml:space="preserve">(RandomAgent) / </w:t>
+      </w:r>
+      <w:r>
+        <w:t>890</w:t>
+      </w:r>
+      <w:r>
+        <w:t xml:space="preserve"> </w:t>
+      </w:r>
+      <w:r>
+        <w:t>(LearningAgent)</w:t>
+      </w:r>
+    </w:p>
+    <w:p>
+      <w:pPr>
+        <w:pStyle w:val="ListParagraph"/>
+        <w:numPr>
+          <w:ilvl w:val="0"/>
+          <w:numId w:val="1"/>
+        </w:numPr>
+      </w:pPr>
+      <w:r>
+        <w:t>613</w:t>
+      </w:r>
+      <w:r>
+        <w:t xml:space="preserve"> </w:t>
+      </w:r>
+      <w:r>
+        <w:t xml:space="preserve">(RuleBasedAgent) / </w:t>
+      </w:r>
+      <w:r>
+        <w:t>387</w:t>
+      </w:r>
+      <w:r>
+        <w:t xml:space="preserve"> </w:t>
+      </w:r>
+      <w:r>
+        <w:t>(LearningAgent)</w:t>
+      </w:r>
+    </w:p>
+    <w:p>
+      <w:pPr>
+        <w:pStyle w:val="ListParagraph"/>
+        <w:numPr>
+          <w:ilvl w:val="0"/>
+          <w:numId w:val="1"/>
+        </w:numPr>
+      </w:pPr>
+      <w:r>
+        <w:t>289</w:t>
+      </w:r>
+      <w:r>
+        <w:t xml:space="preserve"> </w:t>
+      </w:r>
+      <w:r>
+        <w:t xml:space="preserve">(GreedyCivilianAgent) / </w:t>
+      </w:r>
+      <w:r>
+        <w:t>711</w:t>
+      </w:r>
+      <w:r>
+        <w:t xml:space="preserve"> </w:t>
+      </w:r>
+      <w:r>
+        <w:t>(LearningAgent)</w:t>
+      </w:r>
+    </w:p>
+    <w:p>
+      <w:pPr>
+        <w:pStyle w:val="ListParagraph"/>
+        <w:numPr>
+          <w:ilvl w:val="0"/>
+          <w:numId w:val="1"/>
+        </w:numPr>
+      </w:pPr>
+      <w:r>
+        <w:t>402</w:t>
+      </w:r>
+      <w:r>
+        <w:t xml:space="preserve"> </w:t>
+      </w:r>
+      <w:r>
+        <w:t>(GreedyMilitaryAgent)</w:t>
+      </w:r>
+      <w:r>
+        <w:t xml:space="preserve"> / </w:t>
+      </w:r>
+      <w:r>
+        <w:t>598</w:t>
+      </w:r>
+      <w:r>
+        <w:t xml:space="preserve"> </w:t>
+      </w:r>
+      <w:r>
+        <w:t>(LearningAgent)</w:t>
+      </w:r>
+    </w:p>
+    <w:p>
+      <w:pPr>
+        <w:pStyle w:val="ListParagraph"/>
+        <w:numPr>
+          <w:ilvl w:val="0"/>
+          <w:numId w:val="1"/>
+        </w:numPr>
+      </w:pPr>
+      <w:r>
+        <w:t>200</w:t>
+      </w:r>
+      <w:r>
+        <w:t xml:space="preserve"> </w:t>
+      </w:r>
+      <w:r>
         <w:t>(</w:t>
       </w:r>
-      <w:proofErr w:type="spellStart"/>
-      <w:r>
-        <w:t>RuleBasedAgent</w:t>
-      </w:r>
-      <w:proofErr w:type="spellEnd"/>
+      <w:r>
+        <w:t>GreedyScientificAgent</w:t>
+      </w:r>
+      <w:r>
+        <w:t xml:space="preserve">) / </w:t>
+      </w:r>
+      <w:r>
+        <w:t>799</w:t>
+      </w:r>
+      <w:r>
+        <w:t xml:space="preserve"> </w:t>
+      </w:r>
+      <w:r>
+        <w:t>(</w:t>
+      </w:r>
+      <w:r>
+        <w:t>LearningAgent</w:t>
+      </w:r>
       <w:r>
         <w:t>)</w:t>
       </w:r>
-      <w:r>
-        <w:t xml:space="preserve"> / </w:t>
-      </w:r>
-      <w:r>
-        <w:t>246 (</w:t>
-      </w:r>
-      <w:proofErr w:type="spellStart"/>
-      <w:r>
-        <w:t>LearningAgent</w:t>
-      </w:r>
-      <w:proofErr w:type="spellEnd"/>
-      <w:r>
-        <w:t>)</w:t>
-      </w:r>
-    </w:p>
-    <w:p>
-      <w:pPr>
-        <w:pStyle w:val="ListParagraph"/>
-        <w:numPr>
-          <w:ilvl w:val="0"/>
-          <w:numId w:val="1"/>
-        </w:numPr>
-      </w:pPr>
-      <w:r>
-        <w:t>331</w:t>
-      </w:r>
-      <w:r>
-        <w:t xml:space="preserve"> </w:t>
-      </w:r>
-      <w:r>
-        <w:t>(</w:t>
-      </w:r>
-      <w:proofErr w:type="spellStart"/>
-      <w:r>
-        <w:t>GreedyCivilianAgent</w:t>
-      </w:r>
-      <w:proofErr w:type="spellEnd"/>
-      <w:r>
-        <w:t>)</w:t>
-      </w:r>
-      <w:r>
-        <w:t xml:space="preserve"> / </w:t>
-      </w:r>
-      <w:r>
-        <w:t>667</w:t>
-      </w:r>
-      <w:r>
-        <w:t xml:space="preserve"> </w:t>
-      </w:r>
-      <w:r>
-        <w:t>(</w:t>
-      </w:r>
-      <w:proofErr w:type="spellStart"/>
-      <w:r>
-        <w:t>LearningAgent</w:t>
-      </w:r>
-      <w:proofErr w:type="spellEnd"/>
-      <w:r>
-        <w:t>)</w:t>
-      </w:r>
-    </w:p>
-    <w:p>
-      <w:pPr>
-        <w:pStyle w:val="ListParagraph"/>
-        <w:numPr>
-          <w:ilvl w:val="0"/>
-          <w:numId w:val="1"/>
-        </w:numPr>
-      </w:pPr>
-      <w:r>
-        <w:t>438</w:t>
-      </w:r>
-      <w:r>
-        <w:t xml:space="preserve"> </w:t>
-      </w:r>
-      <w:r>
-        <w:t>(</w:t>
-      </w:r>
-      <w:proofErr w:type="spellStart"/>
-      <w:r>
-        <w:t>GreedyMilitaryAgent</w:t>
-      </w:r>
-      <w:proofErr w:type="spellEnd"/>
-      <w:r>
-        <w:t>)</w:t>
-      </w:r>
-      <w:r>
-        <w:t xml:space="preserve"> / </w:t>
-      </w:r>
-      <w:r>
-        <w:t>562</w:t>
-      </w:r>
-      <w:r>
-        <w:t xml:space="preserve"> </w:t>
-      </w:r>
-      <w:r>
-        <w:t>(</w:t>
-      </w:r>
-      <w:proofErr w:type="spellStart"/>
-      <w:r>
-        <w:t>LearningAgent</w:t>
-      </w:r>
-      <w:proofErr w:type="spellEnd"/>
-      <w:r>
-        <w:t>)</w:t>
-      </w:r>
-    </w:p>
-    <w:p>
-      <w:pPr>
-        <w:pStyle w:val="ListParagraph"/>
-        <w:numPr>
-          <w:ilvl w:val="0"/>
-          <w:numId w:val="1"/>
-        </w:numPr>
-      </w:pPr>
-      <w:r>
-        <w:t>342</w:t>
-      </w:r>
-      <w:r>
-        <w:t xml:space="preserve"> (</w:t>
-      </w:r>
-      <w:proofErr w:type="spellStart"/>
-      <w:r>
-        <w:t>GreedyScientificAgent</w:t>
-      </w:r>
-      <w:proofErr w:type="spellEnd"/>
-      <w:r>
-        <w:t xml:space="preserve">) / </w:t>
-      </w:r>
-      <w:r>
-        <w:t>658</w:t>
-      </w:r>
-      <w:r>
-        <w:t xml:space="preserve"> (</w:t>
-      </w:r>
-      <w:proofErr w:type="spellStart"/>
-      <w:r>
-        <w:t>LearningAgent</w:t>
-      </w:r>
-      <w:proofErr w:type="spellEnd"/>
-      <w:r>
-        <w:t>)</w:t>
-      </w:r>
     </w:p>
     <w:p/>
     <w:p>
@@ -2817,113 +3029,117 @@
           <w:numId w:val="1"/>
         </w:numPr>
       </w:pPr>
-      <w:proofErr w:type="spellStart"/>
-      <w:r>
-        <w:t>dict_size</w:t>
-      </w:r>
-      <w:proofErr w:type="spellEnd"/>
-      <w:r>
-        <w:t xml:space="preserve"> ~1</w:t>
-      </w:r>
-      <w:r>
-        <w:t>0</w:t>
-      </w:r>
-      <w:r>
-        <w:t xml:space="preserve">0,000 </w:t>
-      </w:r>
-    </w:p>
-    <w:p>
-      <w:pPr>
-        <w:pStyle w:val="ListParagraph"/>
-        <w:numPr>
-          <w:ilvl w:val="0"/>
-          <w:numId w:val="1"/>
-        </w:numPr>
-      </w:pPr>
-      <w:r>
-        <w:t xml:space="preserve">Wins Player 1: </w:t>
-      </w:r>
-      <w:r>
-        <w:t>753</w:t>
-      </w:r>
-      <w:r>
-        <w:t>/1000 (</w:t>
-      </w:r>
-      <w:proofErr w:type="spellStart"/>
-      <w:r>
-        <w:t>R</w:t>
-      </w:r>
-      <w:r>
-        <w:t>uleBased</w:t>
-      </w:r>
-      <w:r>
-        <w:t>Agent</w:t>
-      </w:r>
-      <w:proofErr w:type="spellEnd"/>
-      <w:r>
-        <w:t>)</w:t>
-      </w:r>
-    </w:p>
-    <w:p>
-      <w:pPr>
-        <w:pStyle w:val="ListParagraph"/>
-        <w:numPr>
-          <w:ilvl w:val="0"/>
-          <w:numId w:val="1"/>
-        </w:numPr>
-      </w:pPr>
-      <w:r>
-        <w:t xml:space="preserve">Wins Player 2: </w:t>
-      </w:r>
-      <w:r>
-        <w:t>247</w:t>
-      </w:r>
-      <w:r>
-        <w:t>/1000 (</w:t>
-      </w:r>
-      <w:proofErr w:type="spellStart"/>
-      <w:r>
-        <w:t>LearningAgent</w:t>
-      </w:r>
-      <w:proofErr w:type="spellEnd"/>
-      <w:r>
-        <w:t>)</w:t>
-      </w:r>
-    </w:p>
-    <w:p>
-      <w:pPr>
-        <w:pStyle w:val="ListParagraph"/>
-        <w:numPr>
-          <w:ilvl w:val="0"/>
-          <w:numId w:val="1"/>
-        </w:numPr>
-      </w:pPr>
-      <w:r>
-        <w:t xml:space="preserve">Draws: </w:t>
-      </w:r>
-      <w:r>
-        <w:t>0</w:t>
-      </w:r>
-      <w:r>
-        <w:t>/1000</w:t>
-      </w:r>
-    </w:p>
-    <w:p>
-      <w:pPr>
-        <w:pStyle w:val="ListParagraph"/>
-        <w:numPr>
-          <w:ilvl w:val="0"/>
-          <w:numId w:val="1"/>
-        </w:numPr>
-      </w:pPr>
-      <w:r>
-        <w:t xml:space="preserve">After </w:t>
-      </w:r>
-      <w:r>
-        <w:t>2</w:t>
-      </w:r>
-      <w:r>
-        <w:t>0,000 training episodes</w:t>
+      <w:r>
+        <w:t xml:space="preserve">Hyperparameters: </w:t>
+      </w:r>
+      <w:r>
+        <w:t>50k training</w:t>
+      </w:r>
+    </w:p>
+    <w:p>
+      <w:pPr>
+        <w:pStyle w:val="ListParagraph"/>
+        <w:numPr>
+          <w:ilvl w:val="0"/>
+          <w:numId w:val="1"/>
+        </w:numPr>
+      </w:pPr>
+      <w:r>
+        <w:t>[Alpha, Gamma, maxAttempts] = [0.05, 0.02, 0.7, 2]</w:t>
+      </w:r>
+    </w:p>
+    <w:p>
+      <w:pPr>
+        <w:pStyle w:val="ListParagraph"/>
+        <w:numPr>
+          <w:ilvl w:val="0"/>
+          <w:numId w:val="1"/>
+        </w:numPr>
+      </w:pPr>
+      <w:r>
+        <w:t>Wins Player 1: 639/1000 (RuleBasedAgent)</w:t>
+      </w:r>
+    </w:p>
+    <w:p>
+      <w:pPr>
+        <w:pStyle w:val="ListParagraph"/>
+        <w:numPr>
+          <w:ilvl w:val="0"/>
+          <w:numId w:val="1"/>
+        </w:numPr>
+      </w:pPr>
+      <w:r>
+        <w:lastRenderedPageBreak/>
+        <w:t>Wins Player 2: 360/1000 (LearningAgent)</w:t>
+      </w:r>
+    </w:p>
+    <w:p>
+      <w:pPr>
+        <w:pStyle w:val="ListParagraph"/>
+        <w:numPr>
+          <w:ilvl w:val="0"/>
+          <w:numId w:val="1"/>
+        </w:numPr>
+      </w:pPr>
+      <w:r>
+        <w:t>Draws: 1/1000</w:t>
+      </w:r>
+    </w:p>
+    <w:p>
+      <w:pPr>
+        <w:pStyle w:val="ListParagraph"/>
+        <w:numPr>
+          <w:ilvl w:val="0"/>
+          <w:numId w:val="1"/>
+        </w:numPr>
+      </w:pPr>
+    </w:p>
+    <w:p>
+      <w:pPr>
+        <w:pStyle w:val="ListParagraph"/>
+        <w:numPr>
+          <w:ilvl w:val="0"/>
+          <w:numId w:val="1"/>
+        </w:numPr>
+      </w:pPr>
+      <w:r>
+        <w:t>[Alpha, Gamma, maxAttempts] = [0.05, 0.02, 0.5, 2]</w:t>
+      </w:r>
+    </w:p>
+    <w:p>
+      <w:pPr>
+        <w:pStyle w:val="ListParagraph"/>
+        <w:numPr>
+          <w:ilvl w:val="0"/>
+          <w:numId w:val="1"/>
+        </w:numPr>
+      </w:pPr>
+      <w:r>
+        <w:t>Wins Player 1: 606/1000 (RuleBasedAgent)</w:t>
+      </w:r>
+    </w:p>
+    <w:p>
+      <w:pPr>
+        <w:pStyle w:val="ListParagraph"/>
+        <w:numPr>
+          <w:ilvl w:val="0"/>
+          <w:numId w:val="1"/>
+        </w:numPr>
+      </w:pPr>
+      <w:r>
+        <w:t>Wins Player 2: 394/1000 (LearningAgent)</w:t>
+      </w:r>
+    </w:p>
+    <w:p>
+      <w:pPr>
+        <w:pStyle w:val="ListParagraph"/>
+        <w:numPr>
+          <w:ilvl w:val="0"/>
+          <w:numId w:val="1"/>
+        </w:numPr>
+      </w:pPr>
+      <w:r>
+        <w:t>Draws: 0/1000</w:t>
       </w:r>
     </w:p>
     <w:p/>
@@ -2935,102 +3151,21 @@
           <w:numId w:val="1"/>
         </w:numPr>
       </w:pPr>
-      <w:proofErr w:type="spellStart"/>
-      <w:r>
-        <w:t>dict_size</w:t>
-      </w:r>
-      <w:proofErr w:type="spellEnd"/>
-      <w:r>
-        <w:t xml:space="preserve"> ~1</w:t>
-      </w:r>
-      <w:r>
-        <w:t>4</w:t>
-      </w:r>
-      <w:r>
-        <w:t xml:space="preserve">0,000 </w:t>
-      </w:r>
-    </w:p>
-    <w:p>
-      <w:pPr>
-        <w:pStyle w:val="ListParagraph"/>
-        <w:numPr>
-          <w:ilvl w:val="0"/>
-          <w:numId w:val="1"/>
-        </w:numPr>
-      </w:pPr>
-      <w:r>
-        <w:t xml:space="preserve">Wins Player 1: </w:t>
-      </w:r>
-      <w:r>
-        <w:t>707</w:t>
-      </w:r>
-      <w:r>
-        <w:t>/1000 (</w:t>
-      </w:r>
-      <w:proofErr w:type="spellStart"/>
-      <w:r>
-        <w:t>RuleBasedAgent</w:t>
-      </w:r>
-      <w:proofErr w:type="spellEnd"/>
-      <w:r>
-        <w:t>)</w:t>
-      </w:r>
-    </w:p>
-    <w:p>
-      <w:pPr>
-        <w:pStyle w:val="ListParagraph"/>
-        <w:numPr>
-          <w:ilvl w:val="0"/>
-          <w:numId w:val="1"/>
-        </w:numPr>
-      </w:pPr>
-      <w:r>
-        <w:t xml:space="preserve">Wins Player 2: </w:t>
-      </w:r>
-      <w:r>
-        <w:t>293</w:t>
-      </w:r>
-      <w:r>
-        <w:t>/1000 (</w:t>
-      </w:r>
-      <w:proofErr w:type="spellStart"/>
-      <w:r>
-        <w:t>LearningAgent</w:t>
-      </w:r>
-      <w:proofErr w:type="spellEnd"/>
-      <w:r>
-        <w:t>)</w:t>
-      </w:r>
-    </w:p>
-    <w:p>
-      <w:pPr>
-        <w:pStyle w:val="ListParagraph"/>
-        <w:numPr>
-          <w:ilvl w:val="0"/>
-          <w:numId w:val="1"/>
-        </w:numPr>
-      </w:pPr>
-      <w:r>
-        <w:t>Draws: 0/1000</w:t>
-      </w:r>
-    </w:p>
-    <w:p>
-      <w:pPr>
-        <w:pStyle w:val="ListParagraph"/>
-        <w:numPr>
-          <w:ilvl w:val="0"/>
-          <w:numId w:val="1"/>
-        </w:numPr>
-      </w:pPr>
-      <w:r>
-        <w:t xml:space="preserve">After </w:t>
-      </w:r>
-      <w:r>
-        <w:t>4</w:t>
-      </w:r>
-      <w:r>
-        <w:t>0,000 training episodes</w:t>
-      </w:r>
+      <w:r>
+        <w:t>RL_Q_50k_0.05_0.02_0.5_</w:t>
+      </w:r>
+      <w:r>
+        <w:t>2 = 50k training</w:t>
+      </w:r>
+    </w:p>
+    <w:p>
+      <w:pPr>
+        <w:pStyle w:val="ListParagraph"/>
+        <w:numPr>
+          <w:ilvl w:val="0"/>
+          <w:numId w:val="1"/>
+        </w:numPr>
+      </w:pPr>
     </w:p>
     <w:p/>
     <w:p>
@@ -3041,102 +3176,26 @@
           <w:numId w:val="1"/>
         </w:numPr>
       </w:pPr>
-      <w:proofErr w:type="spellStart"/>
-      <w:r>
-        <w:t>dict_size</w:t>
-      </w:r>
-      <w:proofErr w:type="spellEnd"/>
-      <w:r>
-        <w:t xml:space="preserve"> ~</w:t>
-      </w:r>
-      <w:r>
-        <w:t>200</w:t>
-      </w:r>
-      <w:r>
-        <w:t xml:space="preserve">,000 </w:t>
-      </w:r>
-    </w:p>
-    <w:p>
-      <w:pPr>
-        <w:pStyle w:val="ListParagraph"/>
-        <w:numPr>
-          <w:ilvl w:val="0"/>
-          <w:numId w:val="1"/>
-        </w:numPr>
-      </w:pPr>
-      <w:r>
-        <w:t xml:space="preserve">Wins Player 1: </w:t>
-      </w:r>
-      <w:r>
-        <w:t>688</w:t>
-      </w:r>
-      <w:r>
-        <w:t>/1000 (</w:t>
-      </w:r>
-      <w:proofErr w:type="spellStart"/>
-      <w:r>
-        <w:t>RuleBasedAgent</w:t>
-      </w:r>
-      <w:proofErr w:type="spellEnd"/>
-      <w:r>
-        <w:t>)</w:t>
-      </w:r>
-    </w:p>
-    <w:p>
-      <w:pPr>
-        <w:pStyle w:val="ListParagraph"/>
-        <w:numPr>
-          <w:ilvl w:val="0"/>
-          <w:numId w:val="1"/>
-        </w:numPr>
-      </w:pPr>
-      <w:r>
-        <w:t xml:space="preserve">Wins Player 2: </w:t>
-      </w:r>
-      <w:r>
-        <w:t>312</w:t>
-      </w:r>
-      <w:r>
-        <w:t>/1000 (</w:t>
-      </w:r>
-      <w:proofErr w:type="spellStart"/>
-      <w:r>
-        <w:t>LearningAgent</w:t>
-      </w:r>
-      <w:proofErr w:type="spellEnd"/>
-      <w:r>
-        <w:t>)</w:t>
-      </w:r>
-    </w:p>
-    <w:p>
-      <w:pPr>
-        <w:pStyle w:val="ListParagraph"/>
-        <w:numPr>
-          <w:ilvl w:val="0"/>
-          <w:numId w:val="1"/>
-        </w:numPr>
-      </w:pPr>
-      <w:r>
-        <w:t>Draws: 0/1000</w:t>
-      </w:r>
-    </w:p>
-    <w:p>
-      <w:pPr>
-        <w:pStyle w:val="ListParagraph"/>
-        <w:numPr>
-          <w:ilvl w:val="0"/>
-          <w:numId w:val="1"/>
-        </w:numPr>
-      </w:pPr>
-      <w:r>
-        <w:t xml:space="preserve">After </w:t>
-      </w:r>
-      <w:r>
-        <w:t>8</w:t>
-      </w:r>
-      <w:r>
-        <w:t>0,000 training episodes</w:t>
-      </w:r>
+      <w:r>
+        <w:t>RL_Q_200k_0.05_0.02_0.65_2</w:t>
+      </w:r>
+      <w:r>
+        <w:t xml:space="preserve"> = 200k training</w:t>
+      </w:r>
+    </w:p>
+    <w:p>
+      <w:pPr>
+        <w:pStyle w:val="ListParagraph"/>
+        <w:numPr>
+          <w:ilvl w:val="0"/>
+          <w:numId w:val="1"/>
+        </w:numPr>
+      </w:pPr>
+    </w:p>
+    <w:p>
+      <w:pPr>
+        <w:pStyle w:val="ListParagraph"/>
+      </w:pPr>
     </w:p>
     <w:p/>
     <w:p/>
@@ -3180,22 +3239,18 @@
       <w:r>
         <w:t xml:space="preserve"> </w:t>
       </w:r>
-      <w:proofErr w:type="spellStart"/>
       <w:r>
         <w:t>RandomAgent</w:t>
       </w:r>
-      <w:proofErr w:type="spellEnd"/>
       <w:r>
         <w:tab/>
       </w:r>
       <w:r>
         <w:t xml:space="preserve">vs. </w:t>
       </w:r>
-      <w:proofErr w:type="spellStart"/>
       <w:r>
         <w:t>GreedyCivilianAgent</w:t>
       </w:r>
-      <w:proofErr w:type="spellEnd"/>
     </w:p>
     <w:p>
       <w:pPr>
@@ -3226,22 +3281,18 @@
       <w:r>
         <w:t xml:space="preserve"> </w:t>
       </w:r>
-      <w:proofErr w:type="spellStart"/>
       <w:r>
         <w:t>RandomAgent</w:t>
       </w:r>
-      <w:proofErr w:type="spellEnd"/>
       <w:r>
         <w:tab/>
       </w:r>
       <w:r>
         <w:t xml:space="preserve">vs. </w:t>
       </w:r>
-      <w:proofErr w:type="spellStart"/>
       <w:r>
         <w:t>GreedyMilitaryAgent</w:t>
       </w:r>
-      <w:proofErr w:type="spellEnd"/>
     </w:p>
     <w:p>
       <w:pPr>
@@ -3275,22 +3326,18 @@
       <w:r>
         <w:t xml:space="preserve"> </w:t>
       </w:r>
-      <w:proofErr w:type="spellStart"/>
       <w:r>
         <w:t>RandomAgent</w:t>
       </w:r>
-      <w:proofErr w:type="spellEnd"/>
       <w:r>
         <w:tab/>
       </w:r>
       <w:r>
         <w:t xml:space="preserve">vs. </w:t>
       </w:r>
-      <w:proofErr w:type="spellStart"/>
       <w:r>
         <w:t>GreedyScientificAgent</w:t>
       </w:r>
-      <w:proofErr w:type="spellEnd"/>
     </w:p>
     <w:p>
       <w:pPr>
@@ -3324,11 +3371,9 @@
       <w:r>
         <w:t xml:space="preserve"> </w:t>
       </w:r>
-      <w:proofErr w:type="spellStart"/>
       <w:r>
         <w:t>GreedyCivilianAgent</w:t>
       </w:r>
-      <w:proofErr w:type="spellEnd"/>
       <w:r>
         <w:t xml:space="preserve"> </w:t>
       </w:r>
@@ -3338,11 +3383,9 @@
       <w:r>
         <w:t xml:space="preserve">vs. </w:t>
       </w:r>
-      <w:proofErr w:type="spellStart"/>
       <w:r>
         <w:t>GreedyMilitaryAgent</w:t>
       </w:r>
-      <w:proofErr w:type="spellEnd"/>
     </w:p>
     <w:p>
       <w:pPr>
@@ -3376,11 +3419,9 @@
       <w:r>
         <w:t xml:space="preserve"> </w:t>
       </w:r>
-      <w:proofErr w:type="spellStart"/>
       <w:r>
         <w:t>GreedyCivilianAgent</w:t>
       </w:r>
-      <w:proofErr w:type="spellEnd"/>
       <w:r>
         <w:t xml:space="preserve"> </w:t>
       </w:r>
@@ -3390,11 +3431,9 @@
       <w:r>
         <w:t xml:space="preserve">vs. </w:t>
       </w:r>
-      <w:proofErr w:type="spellStart"/>
       <w:r>
         <w:t>GreedyScientificAgent</w:t>
       </w:r>
-      <w:proofErr w:type="spellEnd"/>
     </w:p>
     <w:p>
       <w:pPr>
@@ -3428,22 +3467,18 @@
       <w:r>
         <w:t xml:space="preserve"> </w:t>
       </w:r>
-      <w:proofErr w:type="spellStart"/>
       <w:r>
         <w:t>GreedyMilitaryAgent</w:t>
       </w:r>
-      <w:proofErr w:type="spellEnd"/>
       <w:r>
         <w:tab/>
       </w:r>
       <w:r>
         <w:t xml:space="preserve">vs. </w:t>
       </w:r>
-      <w:proofErr w:type="spellStart"/>
       <w:r>
         <w:t>GreedyScientificAgent</w:t>
       </w:r>
-      <w:proofErr w:type="spellEnd"/>
       <w:r>
         <w:t xml:space="preserve"> </w:t>
       </w:r>
@@ -3495,20 +3530,16 @@
       <w:r>
         <w:t xml:space="preserve"> </w:t>
       </w:r>
-      <w:proofErr w:type="spellStart"/>
       <w:r>
         <w:t>RandomAgent</w:t>
       </w:r>
-      <w:proofErr w:type="spellEnd"/>
       <w:r>
         <w:tab/>
         <w:t xml:space="preserve">vs. </w:t>
       </w:r>
-      <w:proofErr w:type="spellStart"/>
       <w:r>
         <w:t>RuleBasedAgent</w:t>
       </w:r>
-      <w:proofErr w:type="spellEnd"/>
     </w:p>
     <w:p>
       <w:pPr>
@@ -3548,20 +3579,16 @@
       <w:r>
         <w:t xml:space="preserve"> </w:t>
       </w:r>
-      <w:proofErr w:type="spellStart"/>
       <w:r>
         <w:t>RuleBasedAgent</w:t>
       </w:r>
-      <w:proofErr w:type="spellEnd"/>
       <w:r>
         <w:tab/>
         <w:t xml:space="preserve">vs. </w:t>
       </w:r>
-      <w:proofErr w:type="spellStart"/>
       <w:r>
         <w:t>GreedyCivilianAgent</w:t>
       </w:r>
-      <w:proofErr w:type="spellEnd"/>
     </w:p>
     <w:p>
       <w:pPr>
@@ -3598,31 +3625,26 @@
       <w:r>
         <w:t xml:space="preserve"> </w:t>
       </w:r>
-      <w:proofErr w:type="spellStart"/>
       <w:r>
         <w:t>RuleBasedAgent</w:t>
       </w:r>
-      <w:proofErr w:type="spellEnd"/>
       <w:r>
         <w:tab/>
         <w:t xml:space="preserve">vs. </w:t>
       </w:r>
-      <w:proofErr w:type="spellStart"/>
       <w:r>
         <w:t>GreedyMilitaryAgent</w:t>
       </w:r>
-      <w:proofErr w:type="spellEnd"/>
-    </w:p>
-    <w:p>
-      <w:pPr>
-        <w:pStyle w:val="ListParagraph"/>
-        <w:numPr>
-          <w:ilvl w:val="0"/>
-          <w:numId w:val="1"/>
-        </w:numPr>
-      </w:pPr>
-      <w:r>
-        <w:lastRenderedPageBreak/>
+    </w:p>
+    <w:p>
+      <w:pPr>
+        <w:pStyle w:val="ListParagraph"/>
+        <w:numPr>
+          <w:ilvl w:val="0"/>
+          <w:numId w:val="1"/>
+        </w:numPr>
+      </w:pPr>
+      <w:r>
         <w:t>9638</w:t>
       </w:r>
       <w:r>
@@ -3652,20 +3674,16 @@
       <w:r>
         <w:t xml:space="preserve"> </w:t>
       </w:r>
-      <w:proofErr w:type="spellStart"/>
       <w:r>
         <w:t>RuleBasedAgent</w:t>
       </w:r>
-      <w:proofErr w:type="spellEnd"/>
       <w:r>
         <w:tab/>
         <w:t xml:space="preserve">vs. </w:t>
       </w:r>
-      <w:proofErr w:type="spellStart"/>
       <w:r>
         <w:t>GreedyScientificAgent</w:t>
       </w:r>
-      <w:proofErr w:type="spellEnd"/>
     </w:p>
     <w:p/>
     <w:p>
@@ -3706,23 +3724,7 @@
         </w:numPr>
       </w:pPr>
       <w:r>
-        <w:t xml:space="preserve">Using different Agents does not impact the time (e.g. </w:t>
-      </w:r>
-      <w:proofErr w:type="spellStart"/>
-      <w:r>
-        <w:t>RandomAgent</w:t>
-      </w:r>
-      <w:proofErr w:type="spellEnd"/>
-      <w:r>
-        <w:t xml:space="preserve"> compared to </w:t>
-      </w:r>
-      <w:proofErr w:type="spellStart"/>
-      <w:r>
-        <w:t>RuleBasedAgent</w:t>
-      </w:r>
-      <w:proofErr w:type="spellEnd"/>
-      <w:r>
-        <w:t>)</w:t>
+        <w:t>Using different Agents does not impact the time (e.g. RandomAgent compared to RuleBasedAgent)</w:t>
       </w:r>
     </w:p>
     <w:p>
@@ -3751,13 +3753,8 @@
           <w:numId w:val="1"/>
         </w:numPr>
       </w:pPr>
-      <w:proofErr w:type="spellStart"/>
-      <w:r>
-        <w:t>Valid_moves</w:t>
-      </w:r>
-      <w:proofErr w:type="spellEnd"/>
-      <w:r>
-        <w:t xml:space="preserve"> function seems to take a lot of time</w:t>
+      <w:r>
+        <w:t>Valid_moves function seems to take a lot of time</w:t>
       </w:r>
       <w:r>
         <w:t xml:space="preserve"> around 70%</w:t>
@@ -3783,28 +3780,25 @@
       <w:r>
         <w:t xml:space="preserve">Function </w:t>
       </w:r>
-      <w:proofErr w:type="spellStart"/>
       <w:r>
         <w:t>card_constructable</w:t>
       </w:r>
-      <w:proofErr w:type="spellEnd"/>
-    </w:p>
-    <w:p>
-      <w:pPr>
-        <w:pStyle w:val="ListParagraph"/>
-        <w:numPr>
-          <w:ilvl w:val="1"/>
-          <w:numId w:val="1"/>
-        </w:numPr>
-      </w:pPr>
-      <w:r>
+    </w:p>
+    <w:p>
+      <w:pPr>
+        <w:pStyle w:val="ListParagraph"/>
+        <w:numPr>
+          <w:ilvl w:val="1"/>
+          <w:numId w:val="1"/>
+        </w:numPr>
+      </w:pPr>
+      <w:r>
+        <w:lastRenderedPageBreak/>
         <w:t xml:space="preserve">Function </w:t>
       </w:r>
-      <w:proofErr w:type="spellStart"/>
       <w:r>
         <w:t>wonder_constructable</w:t>
       </w:r>
-      <w:proofErr w:type="spellEnd"/>
     </w:p>
     <w:p>
       <w:pPr>
@@ -3839,21 +3833,8 @@
         </w:numPr>
       </w:pPr>
       <w:r>
-        <w:t xml:space="preserve">Increase to 19s through </w:t>
-      </w:r>
-      <w:proofErr w:type="spellStart"/>
-      <w:r>
-        <w:t>deepcopy</w:t>
-      </w:r>
-      <w:proofErr w:type="spellEnd"/>
-      <w:r>
-        <w:t xml:space="preserve"> of current state for </w:t>
-      </w:r>
-      <w:proofErr w:type="spellStart"/>
-      <w:r>
-        <w:t>self.lastState</w:t>
-      </w:r>
-      <w:proofErr w:type="spellEnd"/>
+        <w:t>Increase to 19s through deepcopy of current state for self.lastState</w:t>
+      </w:r>
     </w:p>
     <w:sectPr>
       <w:pgSz w:w="11906" w:h="16838"/>

</xml_diff>

<commit_message>
Completely re-configured the game environment to gym ai
Completely re-configured the game environment to adhere to the OpenAI Baselines3 gym environment standards to make it compatible with standardized agents and make it more easily accessible and usable for others wanting to train their own agents
</commit_message>
<xml_diff>
--- a/Initial Game State.docx
+++ b/Initial Game State.docx
@@ -17,6 +17,7 @@
         <w:t xml:space="preserve">State of game when it was forked from master </w:t>
       </w:r>
       <w:hyperlink r:id="rId5" w:history="1">
+        <w:proofErr w:type="spellStart"/>
         <w:r>
           <w:rPr>
             <w:rStyle w:val="Hyperlink"/>
@@ -25,6 +26,7 @@
           </w:rPr>
           <w:t>ygoduelistharry</w:t>
         </w:r>
+        <w:proofErr w:type="spellEnd"/>
       </w:hyperlink>
       <w:r>
         <w:rPr>
@@ -77,7 +79,15 @@
         </w:numPr>
       </w:pPr>
       <w:r>
-        <w:t>Included .py file which contains a basic version of the game and can be run in command line with player input switching between 2 players</w:t>
+        <w:t>Included .</w:t>
+      </w:r>
+      <w:proofErr w:type="spellStart"/>
+      <w:r>
+        <w:t>py</w:t>
+      </w:r>
+      <w:proofErr w:type="spellEnd"/>
+      <w:r>
+        <w:t xml:space="preserve"> file which contains a basic version of the game and can be run in command line with player input switching between 2 players</w:t>
       </w:r>
     </w:p>
     <w:p>
@@ -246,7 +256,15 @@
         </w:numPr>
       </w:pPr>
       <w:r>
-        <w:t>Get player, opponent and age variables</w:t>
+        <w:t xml:space="preserve">Get player, </w:t>
+      </w:r>
+      <w:proofErr w:type="gramStart"/>
+      <w:r>
+        <w:t>opponent</w:t>
+      </w:r>
+      <w:proofErr w:type="gramEnd"/>
+      <w:r>
+        <w:t xml:space="preserve"> and age variables</w:t>
       </w:r>
     </w:p>
     <w:p>
@@ -390,19 +408,35 @@
         <w:t xml:space="preserve">Sets the variables for the </w:t>
       </w:r>
       <w:r>
-        <w:t xml:space="preserve">card which are filled from the CSV file later on </w:t>
-      </w:r>
-    </w:p>
-    <w:p>
-      <w:pPr>
-        <w:pStyle w:val="ListParagraph"/>
-        <w:numPr>
-          <w:ilvl w:val="0"/>
-          <w:numId w:val="1"/>
-        </w:numPr>
-      </w:pPr>
-      <w:r>
-        <w:t>Class CardSlot:</w:t>
+        <w:t xml:space="preserve">card which are filled from the CSV file </w:t>
+      </w:r>
+      <w:proofErr w:type="gramStart"/>
+      <w:r>
+        <w:t>later on</w:t>
+      </w:r>
+      <w:proofErr w:type="gramEnd"/>
+      <w:r>
+        <w:t xml:space="preserve"> </w:t>
+      </w:r>
+    </w:p>
+    <w:p>
+      <w:pPr>
+        <w:pStyle w:val="ListParagraph"/>
+        <w:numPr>
+          <w:ilvl w:val="0"/>
+          <w:numId w:val="1"/>
+        </w:numPr>
+      </w:pPr>
+      <w:r>
+        <w:t xml:space="preserve">Class </w:t>
+      </w:r>
+      <w:proofErr w:type="spellStart"/>
+      <w:r>
+        <w:t>CardSlot</w:t>
+      </w:r>
+      <w:proofErr w:type="spellEnd"/>
+      <w:r>
+        <w:t>:</w:t>
       </w:r>
     </w:p>
     <w:p>
@@ -414,7 +448,15 @@
         </w:numPr>
       </w:pPr>
       <w:r>
-        <w:t>Define a card slot on board to represent selectability, visibility, etc.</w:t>
+        <w:t xml:space="preserve">Define a card slot on board to represent </w:t>
+      </w:r>
+      <w:proofErr w:type="spellStart"/>
+      <w:r>
+        <w:t>selectability</w:t>
+      </w:r>
+      <w:proofErr w:type="spellEnd"/>
+      <w:r>
+        <w:t>, visibility, etc.</w:t>
       </w:r>
     </w:p>
     <w:p>
@@ -426,7 +468,15 @@
         </w:numPr>
       </w:pPr>
       <w:r>
-        <w:t>Display the Card back to the player as either Hidden or the card based on game state and whether the card is covered or not</w:t>
+        <w:t xml:space="preserve">Display the Card back to the player as either </w:t>
+      </w:r>
+      <w:proofErr w:type="gramStart"/>
+      <w:r>
+        <w:t>Hidden</w:t>
+      </w:r>
+      <w:proofErr w:type="gramEnd"/>
+      <w:r>
+        <w:t xml:space="preserve"> or the card based on game state and whether the card is covered or not</w:t>
       </w:r>
     </w:p>
     <w:p>
@@ -464,9 +514,11 @@
       <w:r>
         <w:t xml:space="preserve">Creates and sets initial variable for players such as coins, </w:t>
       </w:r>
+      <w:proofErr w:type="spellStart"/>
       <w:r>
         <w:t>victory_points</w:t>
       </w:r>
+      <w:proofErr w:type="spellEnd"/>
       <w:r>
         <w:t>, clay, etc.</w:t>
       </w:r>
@@ -494,9 +546,11 @@
       <w:r>
         <w:t xml:space="preserve">Class </w:t>
       </w:r>
+      <w:proofErr w:type="spellStart"/>
       <w:r>
         <w:t>StateVariables</w:t>
       </w:r>
+      <w:proofErr w:type="spellEnd"/>
       <w:r>
         <w:t>:</w:t>
       </w:r>
@@ -589,7 +643,15 @@
         </w:numPr>
       </w:pPr>
       <w:r>
-        <w:t>Takes dataframe of all cards and creates list of card objects representing the board for a given age</w:t>
+        <w:t xml:space="preserve">Takes </w:t>
+      </w:r>
+      <w:proofErr w:type="spellStart"/>
+      <w:r>
+        <w:t>dataframe</w:t>
+      </w:r>
+      <w:proofErr w:type="spellEnd"/>
+      <w:r>
+        <w:t xml:space="preserve"> of all cards and creates list of card objects representing the board for a given age</w:t>
       </w:r>
     </w:p>
     <w:p>
@@ -671,9 +733,11 @@
           <w:numId w:val="1"/>
         </w:numPr>
       </w:pPr>
+      <w:proofErr w:type="spellStart"/>
       <w:r>
         <w:t>card_constructable</w:t>
       </w:r>
+      <w:proofErr w:type="spellEnd"/>
       <w:r>
         <w:t xml:space="preserve"> function to check whether card is constructable given state and cost</w:t>
       </w:r>
@@ -686,9 +750,11 @@
           <w:numId w:val="1"/>
         </w:numPr>
       </w:pPr>
+      <w:proofErr w:type="spellStart"/>
       <w:r>
         <w:t>construct_card</w:t>
       </w:r>
+      <w:proofErr w:type="spellEnd"/>
       <w:r>
         <w:t xml:space="preserve"> function to pay resources, add card to board, gain benefit</w:t>
       </w:r>
@@ -713,8 +779,13 @@
           <w:numId w:val="1"/>
         </w:numPr>
       </w:pPr>
-      <w:r>
-        <w:t>valid_moves function returns list of valid moves for current player</w:t>
+      <w:proofErr w:type="spellStart"/>
+      <w:r>
+        <w:t>valid_moves</w:t>
+      </w:r>
+      <w:proofErr w:type="spellEnd"/>
+      <w:r>
+        <w:t xml:space="preserve"> function returns list of valid moves for current player</w:t>
       </w:r>
     </w:p>
     <w:p>
@@ -884,7 +955,15 @@
         <w:t>Buying a resource costs 2 coins plus the number of resources your opponent has of that type -&gt; you only get that resource for 1 turn</w:t>
       </w:r>
       <w:r>
-        <w:t>, there is no limit in amount of resources to buy, thus separate action for buying needed (not nested in constructing a card)</w:t>
+        <w:t xml:space="preserve">, there is no limit in </w:t>
+      </w:r>
+      <w:proofErr w:type="gramStart"/>
+      <w:r>
+        <w:t>amount</w:t>
+      </w:r>
+      <w:proofErr w:type="gramEnd"/>
+      <w:r>
+        <w:t xml:space="preserve"> of resources to buy, thus separate action for buying needed (not nested in constructing a card)</w:t>
       </w:r>
     </w:p>
     <w:p>
@@ -975,7 +1054,15 @@
         </w:numPr>
       </w:pPr>
       <w:r>
-        <w:t>Constructing a card which has a symbol as prerequisite and you own the card with the respective symbol allows you to build that card for free -&gt; (no material/coin costs)</w:t>
+        <w:t xml:space="preserve">Constructing a card which has a symbol as </w:t>
+      </w:r>
+      <w:proofErr w:type="gramStart"/>
+      <w:r>
+        <w:t>prerequisite</w:t>
+      </w:r>
+      <w:proofErr w:type="gramEnd"/>
+      <w:r>
+        <w:t xml:space="preserve"> and you own the card with the respective symbol allows you to build that card for free -&gt; (no material/coin costs)</w:t>
       </w:r>
     </w:p>
     <w:p>
@@ -1027,7 +1114,15 @@
         <w:t>conflict pawn</w:t>
       </w:r>
       <w:r>
-        <w:t xml:space="preserve"> is moved all the way to the opponents side -&gt; you immediately win</w:t>
+        <w:t xml:space="preserve"> is moved all the way to the </w:t>
+      </w:r>
+      <w:proofErr w:type="gramStart"/>
+      <w:r>
+        <w:t>opponents</w:t>
+      </w:r>
+      <w:proofErr w:type="gramEnd"/>
+      <w:r>
+        <w:t xml:space="preserve"> side -&gt; you immediately win</w:t>
       </w:r>
     </w:p>
     <w:p>
@@ -1039,7 +1134,15 @@
         </w:numPr>
       </w:pPr>
       <w:r>
-        <w:t>Player with weakest military chooses who begins the new age (if its in the centre, the player who played a card last will play first)</w:t>
+        <w:t xml:space="preserve">Player with weakest military chooses who begins the new age (if </w:t>
+      </w:r>
+      <w:proofErr w:type="spellStart"/>
+      <w:r>
+        <w:t>its</w:t>
+      </w:r>
+      <w:proofErr w:type="spellEnd"/>
+      <w:r>
+        <w:t xml:space="preserve"> in the centre, the player who played a card last will play first)</w:t>
       </w:r>
     </w:p>
     <w:p>
@@ -1126,7 +1229,15 @@
         <w:t>Victory points awarded by Guild cards for each e.g. red card are awarded and counted up at the end of the game -&gt; count towards all red cards that the player has at the end of the game not at the current time when it is played</w:t>
       </w:r>
       <w:r>
-        <w:t xml:space="preserve"> (one victory point for each red card in the city with the most red cards)</w:t>
+        <w:t xml:space="preserve"> (one victory point for each red card in the city with the </w:t>
+      </w:r>
+      <w:proofErr w:type="gramStart"/>
+      <w:r>
+        <w:t>most red</w:t>
+      </w:r>
+      <w:proofErr w:type="gramEnd"/>
+      <w:r>
+        <w:t xml:space="preserve"> cards)</w:t>
       </w:r>
     </w:p>
     <w:p/>
@@ -1161,19 +1272,43 @@
         </w:numPr>
       </w:pPr>
       <w:r>
-        <w:t>Replaced pandas dataframe with numpy arrays</w:t>
-      </w:r>
-    </w:p>
-    <w:p>
-      <w:pPr>
-        <w:pStyle w:val="ListParagraph"/>
-        <w:numPr>
-          <w:ilvl w:val="0"/>
-          <w:numId w:val="1"/>
-        </w:numPr>
-      </w:pPr>
-      <w:r>
-        <w:t>Configured card_constructable function to only allow constructing cards when enough money</w:t>
+        <w:t xml:space="preserve">Replaced pandas </w:t>
+      </w:r>
+      <w:proofErr w:type="spellStart"/>
+      <w:r>
+        <w:t>dataframe</w:t>
+      </w:r>
+      <w:proofErr w:type="spellEnd"/>
+      <w:r>
+        <w:t xml:space="preserve"> with </w:t>
+      </w:r>
+      <w:proofErr w:type="spellStart"/>
+      <w:r>
+        <w:t>numpy</w:t>
+      </w:r>
+      <w:proofErr w:type="spellEnd"/>
+      <w:r>
+        <w:t xml:space="preserve"> arrays</w:t>
+      </w:r>
+    </w:p>
+    <w:p>
+      <w:pPr>
+        <w:pStyle w:val="ListParagraph"/>
+        <w:numPr>
+          <w:ilvl w:val="0"/>
+          <w:numId w:val="1"/>
+        </w:numPr>
+      </w:pPr>
+      <w:r>
+        <w:t xml:space="preserve">Configured </w:t>
+      </w:r>
+      <w:proofErr w:type="spellStart"/>
+      <w:r>
+        <w:t>card_constructable</w:t>
+      </w:r>
+      <w:proofErr w:type="spellEnd"/>
+      <w:r>
+        <w:t xml:space="preserve"> function to only allow constructing cards when enough money</w:t>
       </w:r>
       <w:r>
         <w:t xml:space="preserve"> or resources</w:t>
@@ -1197,7 +1332,15 @@
         </w:numPr>
       </w:pPr>
       <w:r>
-        <w:t>Configured construct_card to decrease coins when card is constructed</w:t>
+        <w:t xml:space="preserve">Configured </w:t>
+      </w:r>
+      <w:proofErr w:type="spellStart"/>
+      <w:r>
+        <w:t>construct_card</w:t>
+      </w:r>
+      <w:proofErr w:type="spellEnd"/>
+      <w:r>
+        <w:t xml:space="preserve"> to decrease coins when card is constructed</w:t>
       </w:r>
     </w:p>
     <w:p>
@@ -1561,7 +1704,15 @@
         </w:numPr>
       </w:pPr>
       <w:r>
-        <w:t>Look into turning over turn when age is over -&gt; player with weakest military chooses (or last player when military_track = 0)</w:t>
+        <w:t xml:space="preserve">Look into turning over turn when age is over -&gt; player with weakest military chooses (or last player when </w:t>
+      </w:r>
+      <w:proofErr w:type="spellStart"/>
+      <w:r>
+        <w:t>military_track</w:t>
+      </w:r>
+      <w:proofErr w:type="spellEnd"/>
+      <w:r>
+        <w:t xml:space="preserve"> = 0)</w:t>
       </w:r>
     </w:p>
     <w:p>
@@ -1633,7 +1784,15 @@
         </w:numPr>
       </w:pPr>
       <w:r>
-        <w:t>Stack player cards based on color to make representation more compact</w:t>
+        <w:t xml:space="preserve">Stack player cards based on </w:t>
+      </w:r>
+      <w:proofErr w:type="spellStart"/>
+      <w:r>
+        <w:t>color</w:t>
+      </w:r>
+      <w:proofErr w:type="spellEnd"/>
+      <w:r>
+        <w:t xml:space="preserve"> to make representation more compact</w:t>
       </w:r>
     </w:p>
     <w:p>
@@ -1659,15 +1818,19 @@
       <w:r>
         <w:t xml:space="preserve">Partially added all wonder functionality (except </w:t>
       </w:r>
+      <w:proofErr w:type="spellStart"/>
       <w:r>
         <w:t>wonder_constructable</w:t>
       </w:r>
+      <w:proofErr w:type="spellEnd"/>
       <w:r>
         <w:t xml:space="preserve"> and </w:t>
       </w:r>
+      <w:proofErr w:type="spellStart"/>
       <w:r>
         <w:t>construct_wonder</w:t>
       </w:r>
+      <w:proofErr w:type="spellEnd"/>
       <w:r>
         <w:t>)</w:t>
       </w:r>
@@ -1720,33 +1883,103 @@
           <w:numId w:val="1"/>
         </w:numPr>
       </w:pPr>
-      <w:r>
-        <w:t>Valid_moves function: Whenever player input is requested and player.type == AI, generate all valid moves the AI can perform based on the current state and which type of action needs to be performed e.g. constructing cards or choosing tokens (6 different times the input() function is called -&gt; so 6 different valid_move sets should be generated depending on the situation)</w:t>
-      </w:r>
-    </w:p>
-    <w:p>
-      <w:pPr>
-        <w:pStyle w:val="ListParagraph"/>
-        <w:numPr>
-          <w:ilvl w:val="0"/>
-          <w:numId w:val="1"/>
-        </w:numPr>
-      </w:pPr>
-      <w:r>
-        <w:t>API for AI agent: Whenever player input is requested (not only main loop but also e.g. progress token selection) -&gt; if player.type == Human -&gt; normal, elif player.type == AI -&gt; call getAction(current state values, valid_moves) of agent to select an action</w:t>
-      </w:r>
-    </w:p>
-    <w:p>
-      <w:pPr>
-        <w:pStyle w:val="ListParagraph"/>
-        <w:numPr>
-          <w:ilvl w:val="0"/>
-          <w:numId w:val="1"/>
-        </w:numPr>
-      </w:pPr>
-      <w:r>
-        <w:t>Finished GreedyCivilianAgent</w:t>
-      </w:r>
+      <w:proofErr w:type="spellStart"/>
+      <w:r>
+        <w:t>Valid_moves</w:t>
+      </w:r>
+      <w:proofErr w:type="spellEnd"/>
+      <w:r>
+        <w:t xml:space="preserve"> function: Whenever player input is requested and </w:t>
+      </w:r>
+      <w:proofErr w:type="spellStart"/>
+      <w:proofErr w:type="gramStart"/>
+      <w:r>
+        <w:t>player.type</w:t>
+      </w:r>
+      <w:proofErr w:type="spellEnd"/>
+      <w:proofErr w:type="gramEnd"/>
+      <w:r>
+        <w:t xml:space="preserve"> == AI, generate all valid moves the AI can perform based on the current state and which type of action needs to be performed e.g. constructing cards or choosing tokens (6 different times the input() function is called -&gt; so 6 different </w:t>
+      </w:r>
+      <w:proofErr w:type="spellStart"/>
+      <w:r>
+        <w:t>valid_move</w:t>
+      </w:r>
+      <w:proofErr w:type="spellEnd"/>
+      <w:r>
+        <w:t xml:space="preserve"> sets should be generated depending on the situation)</w:t>
+      </w:r>
+    </w:p>
+    <w:p>
+      <w:pPr>
+        <w:pStyle w:val="ListParagraph"/>
+        <w:numPr>
+          <w:ilvl w:val="0"/>
+          <w:numId w:val="1"/>
+        </w:numPr>
+      </w:pPr>
+      <w:r>
+        <w:t xml:space="preserve">API for AI agent: Whenever player input is requested (not only main loop but also e.g. progress token selection) -&gt; if </w:t>
+      </w:r>
+      <w:proofErr w:type="spellStart"/>
+      <w:proofErr w:type="gramStart"/>
+      <w:r>
+        <w:t>player.type</w:t>
+      </w:r>
+      <w:proofErr w:type="spellEnd"/>
+      <w:proofErr w:type="gramEnd"/>
+      <w:r>
+        <w:t xml:space="preserve"> == Human -&gt; normal, </w:t>
+      </w:r>
+      <w:proofErr w:type="spellStart"/>
+      <w:r>
+        <w:t>elif</w:t>
+      </w:r>
+      <w:proofErr w:type="spellEnd"/>
+      <w:r>
+        <w:t xml:space="preserve"> </w:t>
+      </w:r>
+      <w:proofErr w:type="spellStart"/>
+      <w:r>
+        <w:t>player.type</w:t>
+      </w:r>
+      <w:proofErr w:type="spellEnd"/>
+      <w:r>
+        <w:t xml:space="preserve"> == AI -&gt; call </w:t>
+      </w:r>
+      <w:proofErr w:type="spellStart"/>
+      <w:r>
+        <w:t>getAction</w:t>
+      </w:r>
+      <w:proofErr w:type="spellEnd"/>
+      <w:r>
+        <w:t xml:space="preserve">(current state values, </w:t>
+      </w:r>
+      <w:proofErr w:type="spellStart"/>
+      <w:r>
+        <w:t>valid_moves</w:t>
+      </w:r>
+      <w:proofErr w:type="spellEnd"/>
+      <w:r>
+        <w:t>) of agent to select an action</w:t>
+      </w:r>
+    </w:p>
+    <w:p>
+      <w:pPr>
+        <w:pStyle w:val="ListParagraph"/>
+        <w:numPr>
+          <w:ilvl w:val="0"/>
+          <w:numId w:val="1"/>
+        </w:numPr>
+      </w:pPr>
+      <w:r>
+        <w:t xml:space="preserve">Finished </w:t>
+      </w:r>
+      <w:proofErr w:type="spellStart"/>
+      <w:r>
+        <w:t>GreedyCivilianAgent</w:t>
+      </w:r>
+      <w:proofErr w:type="spellEnd"/>
     </w:p>
     <w:p>
       <w:pPr>
@@ -1781,8 +2014,13 @@
         </w:numPr>
       </w:pPr>
       <w:r>
-        <w:t>Created RuleBasedAgent</w:t>
-      </w:r>
+        <w:t xml:space="preserve">Created </w:t>
+      </w:r>
+      <w:proofErr w:type="spellStart"/>
+      <w:r>
+        <w:t>RuleBasedAgent</w:t>
+      </w:r>
+      <w:proofErr w:type="spellEnd"/>
     </w:p>
     <w:p>
       <w:pPr>
@@ -1829,7 +2067,15 @@
         </w:numPr>
       </w:pPr>
       <w:r>
-        <w:t>Create deep copy of state (shallow .copy() doesn’t work because of custom classes) -&gt; need to create a copy method for every class</w:t>
+        <w:t>Create deep copy of state (</w:t>
+      </w:r>
+      <w:proofErr w:type="gramStart"/>
+      <w:r>
+        <w:t>shallow .copy</w:t>
+      </w:r>
+      <w:proofErr w:type="gramEnd"/>
+      <w:r>
+        <w:t>() doesn’t work because of custom classes) -&gt; need to create a copy method for every class</w:t>
       </w:r>
     </w:p>
     <w:p>
@@ -1854,7 +2100,43 @@
       </w:pPr>
       <w:r>
         <w:lastRenderedPageBreak/>
-        <w:t>Adjusted simple qLearning agent which updates qValues at the end of the game based on win or loss</w:t>
+        <w:t xml:space="preserve">Adjusted simple </w:t>
+      </w:r>
+      <w:proofErr w:type="spellStart"/>
+      <w:r>
+        <w:t>qLearning</w:t>
+      </w:r>
+      <w:proofErr w:type="spellEnd"/>
+      <w:r>
+        <w:t xml:space="preserve"> agent which updates </w:t>
+      </w:r>
+      <w:proofErr w:type="spellStart"/>
+      <w:r>
+        <w:t>qValues</w:t>
+      </w:r>
+      <w:proofErr w:type="spellEnd"/>
+      <w:r>
+        <w:t xml:space="preserve"> at the end of the game based on win or loss</w:t>
+      </w:r>
+    </w:p>
+    <w:p>
+      <w:pPr>
+        <w:pStyle w:val="ListParagraph"/>
+        <w:numPr>
+          <w:ilvl w:val="0"/>
+          <w:numId w:val="1"/>
+        </w:numPr>
+      </w:pPr>
+      <w:r>
+        <w:t xml:space="preserve">Difficulties specifying action and state keys for q-learning (too many possibilities </w:t>
+      </w:r>
+      <w:proofErr w:type="gramStart"/>
+      <w:r>
+        <w:t>leads</w:t>
+      </w:r>
+      <w:proofErr w:type="gramEnd"/>
+      <w:r>
+        <w:t xml:space="preserve"> to unique keys and no learning)</w:t>
       </w:r>
     </w:p>
     <w:p>
@@ -1916,6 +2198,352 @@
       <w:r>
         <w:t>Tried out all cards list with Boolean if player owns that card -&gt; state space enormous (&gt; 2,000,000 values)</w:t>
       </w:r>
+    </w:p>
+    <w:p>
+      <w:pPr>
+        <w:pStyle w:val="ListParagraph"/>
+        <w:numPr>
+          <w:ilvl w:val="0"/>
+          <w:numId w:val="1"/>
+        </w:numPr>
+      </w:pPr>
+      <w:r>
+        <w:t xml:space="preserve">Optimized hyperparameters alpha, epsilon, gamma, </w:t>
+      </w:r>
+      <w:proofErr w:type="spellStart"/>
+      <w:r>
+        <w:t>MaxAttempts</w:t>
+      </w:r>
+      <w:proofErr w:type="spellEnd"/>
+      <w:r>
+        <w:t xml:space="preserve"> by running 8 agents in parallel with varying number of games and combinations (number of games varied from 10,000 to 300,000 and opponent was chosen from one of </w:t>
+      </w:r>
+      <w:proofErr w:type="spellStart"/>
+      <w:r>
+        <w:t>RandomAgent</w:t>
+      </w:r>
+      <w:proofErr w:type="spellEnd"/>
+      <w:r>
+        <w:t xml:space="preserve">, </w:t>
+      </w:r>
+      <w:proofErr w:type="spellStart"/>
+      <w:r>
+        <w:t>RuleBasedAgent</w:t>
+      </w:r>
+      <w:proofErr w:type="spellEnd"/>
+      <w:r>
+        <w:t xml:space="preserve">, </w:t>
+      </w:r>
+      <w:proofErr w:type="spellStart"/>
+      <w:r>
+        <w:t>GreddyCivilianAgent</w:t>
+      </w:r>
+      <w:proofErr w:type="spellEnd"/>
+      <w:r>
+        <w:t xml:space="preserve">, </w:t>
+      </w:r>
+      <w:proofErr w:type="spellStart"/>
+      <w:r>
+        <w:t>GreedyMilitaryAgent</w:t>
+      </w:r>
+      <w:proofErr w:type="spellEnd"/>
+      <w:r>
+        <w:t xml:space="preserve">, </w:t>
+      </w:r>
+      <w:proofErr w:type="spellStart"/>
+      <w:r>
+        <w:t>GreedyScientificAgent</w:t>
+      </w:r>
+      <w:proofErr w:type="spellEnd"/>
+      <w:r>
+        <w:t>)</w:t>
+      </w:r>
+    </w:p>
+    <w:p>
+      <w:pPr>
+        <w:pStyle w:val="ListParagraph"/>
+        <w:numPr>
+          <w:ilvl w:val="0"/>
+          <w:numId w:val="1"/>
+        </w:numPr>
+      </w:pPr>
+      <w:r>
+        <w:t xml:space="preserve">Was able to improve the simple </w:t>
+      </w:r>
+      <w:proofErr w:type="spellStart"/>
+      <w:r>
+        <w:t>qLearning</w:t>
+      </w:r>
+      <w:proofErr w:type="spellEnd"/>
+      <w:r>
+        <w:t xml:space="preserve"> agent to perform almost comparable to the </w:t>
+      </w:r>
+      <w:proofErr w:type="spellStart"/>
+      <w:r>
+        <w:t>RuleBasedAgent</w:t>
+      </w:r>
+      <w:proofErr w:type="spellEnd"/>
+      <w:r>
+        <w:t xml:space="preserve"> (see below). However, not possible to improve agent further.</w:t>
+      </w:r>
+    </w:p>
+    <w:p>
+      <w:pPr>
+        <w:pStyle w:val="ListParagraph"/>
+        <w:numPr>
+          <w:ilvl w:val="1"/>
+          <w:numId w:val="1"/>
+        </w:numPr>
+      </w:pPr>
+      <w:r>
+        <w:t>RL_Q_200k_0.05_0.02_0.65_2</w:t>
+      </w:r>
+      <w:r>
+        <w:t xml:space="preserve"> </w:t>
+      </w:r>
+      <w:r>
+        <w:t>(</w:t>
+      </w:r>
+      <w:proofErr w:type="spellStart"/>
+      <w:r>
+        <w:t>taining</w:t>
+      </w:r>
+      <w:proofErr w:type="spellEnd"/>
+      <w:r>
+        <w:t xml:space="preserve"> episodes, alpha, epsilon, gamma, </w:t>
+      </w:r>
+      <w:proofErr w:type="spellStart"/>
+      <w:r>
+        <w:t>maxAttempts</w:t>
+      </w:r>
+      <w:proofErr w:type="spellEnd"/>
+      <w:r>
+        <w:t>)</w:t>
+      </w:r>
+    </w:p>
+    <w:p>
+      <w:pPr>
+        <w:pStyle w:val="ListParagraph"/>
+        <w:numPr>
+          <w:ilvl w:val="1"/>
+          <w:numId w:val="1"/>
+        </w:numPr>
+      </w:pPr>
+      <w:r>
+        <w:t>0</w:t>
+      </w:r>
+      <w:r>
+        <w:t xml:space="preserve">40 </w:t>
+      </w:r>
+      <w:r>
+        <w:t>(</w:t>
+      </w:r>
+      <w:proofErr w:type="spellStart"/>
+      <w:r>
+        <w:t>RandomAgent</w:t>
+      </w:r>
+      <w:proofErr w:type="spellEnd"/>
+      <w:r>
+        <w:t xml:space="preserve">) / </w:t>
+      </w:r>
+      <w:r>
+        <w:t xml:space="preserve">960 </w:t>
+      </w:r>
+      <w:r>
+        <w:t>(</w:t>
+      </w:r>
+      <w:proofErr w:type="spellStart"/>
+      <w:r>
+        <w:t>LearningAgent</w:t>
+      </w:r>
+      <w:proofErr w:type="spellEnd"/>
+      <w:r>
+        <w:t>)</w:t>
+      </w:r>
+    </w:p>
+    <w:p>
+      <w:pPr>
+        <w:pStyle w:val="ListParagraph"/>
+        <w:numPr>
+          <w:ilvl w:val="1"/>
+          <w:numId w:val="1"/>
+        </w:numPr>
+      </w:pPr>
+      <w:r>
+        <w:t>5</w:t>
+      </w:r>
+      <w:r>
+        <w:t>8</w:t>
+      </w:r>
+      <w:r>
+        <w:t xml:space="preserve">2 </w:t>
+      </w:r>
+      <w:r>
+        <w:t>(</w:t>
+      </w:r>
+      <w:proofErr w:type="spellStart"/>
+      <w:r>
+        <w:t>RuleBasedAgent</w:t>
+      </w:r>
+      <w:proofErr w:type="spellEnd"/>
+      <w:r>
+        <w:t xml:space="preserve">) / </w:t>
+      </w:r>
+      <w:r>
+        <w:t>4</w:t>
+      </w:r>
+      <w:r>
+        <w:t>1</w:t>
+      </w:r>
+      <w:r>
+        <w:t xml:space="preserve">8 </w:t>
+      </w:r>
+      <w:r>
+        <w:t>(</w:t>
+      </w:r>
+      <w:proofErr w:type="spellStart"/>
+      <w:r>
+        <w:t>LearningAgent</w:t>
+      </w:r>
+      <w:proofErr w:type="spellEnd"/>
+      <w:r>
+        <w:t>)</w:t>
+      </w:r>
+    </w:p>
+    <w:p>
+      <w:pPr>
+        <w:pStyle w:val="ListParagraph"/>
+        <w:numPr>
+          <w:ilvl w:val="1"/>
+          <w:numId w:val="1"/>
+        </w:numPr>
+      </w:pPr>
+      <w:r>
+        <w:t xml:space="preserve">187 </w:t>
+      </w:r>
+      <w:r>
+        <w:t>(</w:t>
+      </w:r>
+      <w:proofErr w:type="spellStart"/>
+      <w:r>
+        <w:t>GreedyCivilianAgent</w:t>
+      </w:r>
+      <w:proofErr w:type="spellEnd"/>
+      <w:r>
+        <w:t xml:space="preserve">) / </w:t>
+      </w:r>
+      <w:r>
+        <w:t xml:space="preserve">812 </w:t>
+      </w:r>
+      <w:r>
+        <w:t>(</w:t>
+      </w:r>
+      <w:proofErr w:type="spellStart"/>
+      <w:r>
+        <w:t>LearningAgent</w:t>
+      </w:r>
+      <w:proofErr w:type="spellEnd"/>
+      <w:r>
+        <w:t>)</w:t>
+      </w:r>
+    </w:p>
+    <w:p>
+      <w:pPr>
+        <w:pStyle w:val="ListParagraph"/>
+        <w:numPr>
+          <w:ilvl w:val="1"/>
+          <w:numId w:val="1"/>
+        </w:numPr>
+      </w:pPr>
+      <w:r>
+        <w:t xml:space="preserve">352 </w:t>
+      </w:r>
+      <w:r>
+        <w:t>(</w:t>
+      </w:r>
+      <w:proofErr w:type="spellStart"/>
+      <w:r>
+        <w:t>GreedyMilitaryAgent</w:t>
+      </w:r>
+      <w:proofErr w:type="spellEnd"/>
+      <w:r>
+        <w:t>)</w:t>
+      </w:r>
+      <w:r>
+        <w:t xml:space="preserve"> / </w:t>
+      </w:r>
+      <w:r>
+        <w:t xml:space="preserve">648 </w:t>
+      </w:r>
+      <w:r>
+        <w:t>(</w:t>
+      </w:r>
+      <w:proofErr w:type="spellStart"/>
+      <w:r>
+        <w:t>LearningAgent</w:t>
+      </w:r>
+      <w:proofErr w:type="spellEnd"/>
+      <w:r>
+        <w:t>)</w:t>
+      </w:r>
+    </w:p>
+    <w:p>
+      <w:pPr>
+        <w:pStyle w:val="ListParagraph"/>
+        <w:numPr>
+          <w:ilvl w:val="1"/>
+          <w:numId w:val="1"/>
+        </w:numPr>
+      </w:pPr>
+      <w:r>
+        <w:t xml:space="preserve">230 </w:t>
+      </w:r>
+      <w:r>
+        <w:t>(</w:t>
+      </w:r>
+      <w:proofErr w:type="spellStart"/>
+      <w:r>
+        <w:t>GreedyScientificAgent</w:t>
+      </w:r>
+      <w:proofErr w:type="spellEnd"/>
+      <w:r>
+        <w:t xml:space="preserve">) / </w:t>
+      </w:r>
+      <w:r>
+        <w:t xml:space="preserve">770 </w:t>
+      </w:r>
+      <w:r>
+        <w:t>(</w:t>
+      </w:r>
+      <w:proofErr w:type="spellStart"/>
+      <w:r>
+        <w:t>LearningAgent</w:t>
+      </w:r>
+      <w:proofErr w:type="spellEnd"/>
+      <w:r>
+        <w:t>)</w:t>
+      </w:r>
+    </w:p>
+    <w:p>
+      <w:pPr>
+        <w:pStyle w:val="ListParagraph"/>
+        <w:numPr>
+          <w:ilvl w:val="0"/>
+          <w:numId w:val="1"/>
+        </w:numPr>
+      </w:pPr>
+      <w:r>
+        <w:t>Completely re-configured the game environment to adhere to the OpenAI Baselines3 gym environment standards to make it compatible with standardized agents and make it more easily accessible and usable for others wanting to train their own agents</w:t>
+      </w:r>
+    </w:p>
+    <w:p>
+      <w:pPr>
+        <w:pStyle w:val="ListParagraph"/>
+        <w:numPr>
+          <w:ilvl w:val="0"/>
+          <w:numId w:val="1"/>
+        </w:numPr>
+      </w:pPr>
     </w:p>
     <w:p/>
     <w:p>
@@ -1986,52 +2614,77 @@
         </w:numPr>
       </w:pPr>
       <w:r>
-        <w:t>Start on DRL agent</w:t>
-      </w:r>
-    </w:p>
-    <w:p>
-      <w:pPr>
-        <w:pStyle w:val="ListParagraph"/>
-        <w:numPr>
-          <w:ilvl w:val="0"/>
-          <w:numId w:val="1"/>
-        </w:numPr>
-      </w:pPr>
-      <w:r>
-        <w:t>Difficulties specifying action and state keys for q-learning (too many possibilities leads to unique keys and no learning)</w:t>
-      </w:r>
-    </w:p>
-    <w:p>
-      <w:pPr>
-        <w:pStyle w:val="ListParagraph"/>
-        <w:numPr>
-          <w:ilvl w:val="0"/>
-          <w:numId w:val="1"/>
-        </w:numPr>
-      </w:pPr>
-    </w:p>
-    <w:p>
-      <w:pPr>
-        <w:pStyle w:val="ListParagraph"/>
-        <w:numPr>
-          <w:ilvl w:val="0"/>
-          <w:numId w:val="1"/>
-        </w:numPr>
-      </w:pPr>
-      <w:r>
-        <w:t>Change state_key to include progress tokens?</w:t>
-      </w:r>
-    </w:p>
-    <w:p>
-      <w:pPr>
-        <w:pStyle w:val="ListParagraph"/>
-        <w:numPr>
-          <w:ilvl w:val="0"/>
-          <w:numId w:val="1"/>
-        </w:numPr>
-      </w:pPr>
-      <w:r>
-        <w:t>Optimize hyperparameters by running in parallel - improve state and action key?</w:t>
+        <w:t>Perform various checks if the game is still working as intended</w:t>
+      </w:r>
+      <w:r>
+        <w:t xml:space="preserve"> before</w:t>
+      </w:r>
+      <w:r>
+        <w:t xml:space="preserve"> (e.g. law, token functionality)</w:t>
+      </w:r>
+    </w:p>
+    <w:p>
+      <w:pPr>
+        <w:pStyle w:val="ListParagraph"/>
+        <w:numPr>
+          <w:ilvl w:val="0"/>
+          <w:numId w:val="1"/>
+        </w:numPr>
+      </w:pPr>
+      <w:r>
+        <w:t xml:space="preserve">Add show functionality back </w:t>
+      </w:r>
+      <w:proofErr w:type="gramStart"/>
+      <w:r>
+        <w:t>in to</w:t>
+      </w:r>
+      <w:proofErr w:type="gramEnd"/>
+      <w:r>
+        <w:t xml:space="preserve"> every selection input</w:t>
+      </w:r>
+    </w:p>
+    <w:p>
+      <w:pPr>
+        <w:pStyle w:val="ListParagraph"/>
+        <w:numPr>
+          <w:ilvl w:val="0"/>
+          <w:numId w:val="1"/>
+        </w:numPr>
+      </w:pPr>
+      <w:r>
+        <w:t xml:space="preserve">maybe define a reward for each step (see </w:t>
+      </w:r>
+      <w:proofErr w:type="spellStart"/>
+      <w:r>
+        <w:t>getScore</w:t>
+      </w:r>
+      <w:proofErr w:type="spellEnd"/>
+      <w:r>
+        <w:t xml:space="preserve"> of Learning agent)</w:t>
+      </w:r>
+    </w:p>
+    <w:p>
+      <w:pPr>
+        <w:pStyle w:val="ListParagraph"/>
+        <w:numPr>
+          <w:ilvl w:val="0"/>
+          <w:numId w:val="1"/>
+        </w:numPr>
+      </w:pPr>
+      <w:r>
+        <w:t>Configure env so it is made for 2 agents and not just one</w:t>
+      </w:r>
+    </w:p>
+    <w:p>
+      <w:pPr>
+        <w:pStyle w:val="ListParagraph"/>
+        <w:numPr>
+          <w:ilvl w:val="0"/>
+          <w:numId w:val="1"/>
+        </w:numPr>
+      </w:pPr>
+      <w:r>
+        <w:t>Train various agents</w:t>
       </w:r>
     </w:p>
     <w:p/>
@@ -2048,8 +2701,13 @@
           <w:numId w:val="1"/>
         </w:numPr>
       </w:pPr>
-      <w:r>
-        <w:t>dict_size ~</w:t>
+      <w:proofErr w:type="spellStart"/>
+      <w:r>
+        <w:t>dict_size</w:t>
+      </w:r>
+      <w:proofErr w:type="spellEnd"/>
+      <w:r>
+        <w:t xml:space="preserve"> ~</w:t>
       </w:r>
       <w:r>
         <w:t>8</w:t>
@@ -2067,19 +2725,36 @@
         </w:numPr>
       </w:pPr>
       <w:r>
-        <w:t>Wins Player 1: 95/1000 (RandomAgent)</w:t>
-      </w:r>
-    </w:p>
-    <w:p>
-      <w:pPr>
-        <w:pStyle w:val="ListParagraph"/>
-        <w:numPr>
-          <w:ilvl w:val="0"/>
-          <w:numId w:val="1"/>
-        </w:numPr>
-      </w:pPr>
-      <w:r>
-        <w:t>Wins Player 2: 905/1000 (LearningAgent)</w:t>
+        <w:t>Wins Player 1: 95/1000 (</w:t>
+      </w:r>
+      <w:proofErr w:type="spellStart"/>
+      <w:r>
+        <w:t>RandomAgent</w:t>
+      </w:r>
+      <w:proofErr w:type="spellEnd"/>
+      <w:r>
+        <w:t>)</w:t>
+      </w:r>
+    </w:p>
+    <w:p>
+      <w:pPr>
+        <w:pStyle w:val="ListParagraph"/>
+        <w:numPr>
+          <w:ilvl w:val="0"/>
+          <w:numId w:val="1"/>
+        </w:numPr>
+      </w:pPr>
+      <w:r>
+        <w:lastRenderedPageBreak/>
+        <w:t>Wins Player 2: 905/1000 (</w:t>
+      </w:r>
+      <w:proofErr w:type="spellStart"/>
+      <w:r>
+        <w:t>LearningAgent</w:t>
+      </w:r>
+      <w:proofErr w:type="spellEnd"/>
+      <w:r>
+        <w:t>)</w:t>
       </w:r>
     </w:p>
     <w:p>
@@ -2121,8 +2796,13 @@
           <w:numId w:val="1"/>
         </w:numPr>
       </w:pPr>
-      <w:r>
-        <w:t>dict_size ~</w:t>
+      <w:proofErr w:type="spellStart"/>
+      <w:r>
+        <w:t>dict_size</w:t>
+      </w:r>
+      <w:proofErr w:type="spellEnd"/>
+      <w:r>
+        <w:t xml:space="preserve"> ~</w:t>
       </w:r>
       <w:r>
         <w:t>110</w:t>
@@ -2146,7 +2826,15 @@
         <w:t>162</w:t>
       </w:r>
       <w:r>
-        <w:t>/1000 (RandomAgent)</w:t>
+        <w:t>/1000 (</w:t>
+      </w:r>
+      <w:proofErr w:type="spellStart"/>
+      <w:r>
+        <w:t>RandomAgent</w:t>
+      </w:r>
+      <w:proofErr w:type="spellEnd"/>
+      <w:r>
+        <w:t>)</w:t>
       </w:r>
     </w:p>
     <w:p>
@@ -2164,7 +2852,15 @@
         <w:t>837</w:t>
       </w:r>
       <w:r>
-        <w:t>/1000 (LearningAgent)</w:t>
+        <w:t>/1000 (</w:t>
+      </w:r>
+      <w:proofErr w:type="spellStart"/>
+      <w:r>
+        <w:t>LearningAgent</w:t>
+      </w:r>
+      <w:proofErr w:type="spellEnd"/>
+      <w:r>
+        <w:t>)</w:t>
       </w:r>
     </w:p>
     <w:p>
@@ -2220,7 +2916,15 @@
         <w:t xml:space="preserve"> </w:t>
       </w:r>
       <w:r>
-        <w:t xml:space="preserve">(RandomAgent) / </w:t>
+        <w:t>(</w:t>
+      </w:r>
+      <w:proofErr w:type="spellStart"/>
+      <w:r>
+        <w:t>RandomAgent</w:t>
+      </w:r>
+      <w:proofErr w:type="spellEnd"/>
+      <w:r>
+        <w:t xml:space="preserve">) / </w:t>
       </w:r>
       <w:r>
         <w:t>897</w:t>
@@ -2229,7 +2933,15 @@
         <w:t xml:space="preserve"> </w:t>
       </w:r>
       <w:r>
-        <w:t>(LearningAgent)</w:t>
+        <w:t>(</w:t>
+      </w:r>
+      <w:proofErr w:type="spellStart"/>
+      <w:r>
+        <w:t>LearningAgent</w:t>
+      </w:r>
+      <w:proofErr w:type="spellEnd"/>
+      <w:r>
+        <w:t>)</w:t>
       </w:r>
     </w:p>
     <w:p>
@@ -2247,13 +2959,29 @@
         <w:t xml:space="preserve"> </w:t>
       </w:r>
       <w:r>
-        <w:t>(RuleBasedAgent)</w:t>
+        <w:t>(</w:t>
+      </w:r>
+      <w:proofErr w:type="spellStart"/>
+      <w:r>
+        <w:t>RuleBasedAgent</w:t>
+      </w:r>
+      <w:proofErr w:type="spellEnd"/>
+      <w:r>
+        <w:t>)</w:t>
       </w:r>
       <w:r>
         <w:t xml:space="preserve"> / </w:t>
       </w:r>
       <w:r>
-        <w:t>246 (LearningAgent)</w:t>
+        <w:t>246 (</w:t>
+      </w:r>
+      <w:proofErr w:type="spellStart"/>
+      <w:r>
+        <w:t>LearningAgent</w:t>
+      </w:r>
+      <w:proofErr w:type="spellEnd"/>
+      <w:r>
+        <w:t>)</w:t>
       </w:r>
     </w:p>
     <w:p>
@@ -2271,7 +2999,15 @@
         <w:t xml:space="preserve"> </w:t>
       </w:r>
       <w:r>
-        <w:t>(GreedyCivilianAgent)</w:t>
+        <w:t>(</w:t>
+      </w:r>
+      <w:proofErr w:type="spellStart"/>
+      <w:r>
+        <w:t>GreedyCivilianAgent</w:t>
+      </w:r>
+      <w:proofErr w:type="spellEnd"/>
+      <w:r>
+        <w:t>)</w:t>
       </w:r>
       <w:r>
         <w:t xml:space="preserve"> / </w:t>
@@ -2283,7 +3019,15 @@
         <w:t xml:space="preserve"> </w:t>
       </w:r>
       <w:r>
-        <w:t>(LearningAgent)</w:t>
+        <w:t>(</w:t>
+      </w:r>
+      <w:proofErr w:type="spellStart"/>
+      <w:r>
+        <w:t>LearningAgent</w:t>
+      </w:r>
+      <w:proofErr w:type="spellEnd"/>
+      <w:r>
+        <w:t>)</w:t>
       </w:r>
     </w:p>
     <w:p>
@@ -2301,7 +3045,15 @@
         <w:t xml:space="preserve"> </w:t>
       </w:r>
       <w:r>
-        <w:t>(GreedyMilitaryAgent)</w:t>
+        <w:t>(</w:t>
+      </w:r>
+      <w:proofErr w:type="spellStart"/>
+      <w:r>
+        <w:t>GreedyMilitaryAgent</w:t>
+      </w:r>
+      <w:proofErr w:type="spellEnd"/>
+      <w:r>
+        <w:t>)</w:t>
       </w:r>
       <w:r>
         <w:t xml:space="preserve"> / </w:t>
@@ -2313,7 +3065,15 @@
         <w:t xml:space="preserve"> </w:t>
       </w:r>
       <w:r>
-        <w:t>(LearningAgent)</w:t>
+        <w:t>(</w:t>
+      </w:r>
+      <w:proofErr w:type="spellStart"/>
+      <w:r>
+        <w:t>LearningAgent</w:t>
+      </w:r>
+      <w:proofErr w:type="spellEnd"/>
+      <w:r>
+        <w:t>)</w:t>
       </w:r>
     </w:p>
     <w:p>
@@ -2330,9 +3090,11 @@
       <w:r>
         <w:t xml:space="preserve"> (</w:t>
       </w:r>
+      <w:proofErr w:type="spellStart"/>
       <w:r>
         <w:t>GreedyScientificAgent</w:t>
       </w:r>
+      <w:proofErr w:type="spellEnd"/>
       <w:r>
         <w:t xml:space="preserve">) / </w:t>
       </w:r>
@@ -2342,9 +3104,11 @@
       <w:r>
         <w:t xml:space="preserve"> (</w:t>
       </w:r>
+      <w:proofErr w:type="spellStart"/>
       <w:r>
         <w:t>LearningAgent</w:t>
       </w:r>
+      <w:proofErr w:type="spellEnd"/>
       <w:r>
         <w:t>)</w:t>
       </w:r>
@@ -2358,8 +3122,13 @@
           <w:numId w:val="1"/>
         </w:numPr>
       </w:pPr>
-      <w:r>
-        <w:t>dict_size ~1</w:t>
+      <w:proofErr w:type="spellStart"/>
+      <w:r>
+        <w:t>dict_size</w:t>
+      </w:r>
+      <w:proofErr w:type="spellEnd"/>
+      <w:r>
+        <w:t xml:space="preserve"> ~1</w:t>
       </w:r>
       <w:r>
         <w:t>0</w:t>
@@ -2383,13 +3152,21 @@
         <w:t>753</w:t>
       </w:r>
       <w:r>
-        <w:t>/1000 (R</w:t>
+        <w:t>/1000 (</w:t>
+      </w:r>
+      <w:proofErr w:type="spellStart"/>
+      <w:r>
+        <w:t>R</w:t>
       </w:r>
       <w:r>
         <w:t>uleBased</w:t>
       </w:r>
       <w:r>
-        <w:t>Agent)</w:t>
+        <w:t>Agent</w:t>
+      </w:r>
+      <w:proofErr w:type="spellEnd"/>
+      <w:r>
+        <w:t>)</w:t>
       </w:r>
     </w:p>
     <w:p>
@@ -2407,7 +3184,15 @@
         <w:t>247</w:t>
       </w:r>
       <w:r>
-        <w:t>/1000 (LearningAgent)</w:t>
+        <w:t>/1000 (</w:t>
+      </w:r>
+      <w:proofErr w:type="spellStart"/>
+      <w:r>
+        <w:t>LearningAgent</w:t>
+      </w:r>
+      <w:proofErr w:type="spellEnd"/>
+      <w:r>
+        <w:t>)</w:t>
       </w:r>
     </w:p>
     <w:p>
@@ -2455,8 +3240,13 @@
           <w:numId w:val="1"/>
         </w:numPr>
       </w:pPr>
-      <w:r>
-        <w:t>dict_size ~1</w:t>
+      <w:proofErr w:type="spellStart"/>
+      <w:r>
+        <w:t>dict_size</w:t>
+      </w:r>
+      <w:proofErr w:type="spellEnd"/>
+      <w:r>
+        <w:t xml:space="preserve"> ~1</w:t>
       </w:r>
       <w:r>
         <w:t>4</w:t>
@@ -2480,7 +3270,15 @@
         <w:t>707</w:t>
       </w:r>
       <w:r>
-        <w:t>/1000 (RuleBasedAgent)</w:t>
+        <w:t>/1000 (</w:t>
+      </w:r>
+      <w:proofErr w:type="spellStart"/>
+      <w:r>
+        <w:t>RuleBasedAgent</w:t>
+      </w:r>
+      <w:proofErr w:type="spellEnd"/>
+      <w:r>
+        <w:t>)</w:t>
       </w:r>
     </w:p>
     <w:p>
@@ -2498,7 +3296,15 @@
         <w:t>293</w:t>
       </w:r>
       <w:r>
-        <w:t>/1000 (LearningAgent)</w:t>
+        <w:t>/1000 (</w:t>
+      </w:r>
+      <w:proofErr w:type="spellStart"/>
+      <w:r>
+        <w:t>LearningAgent</w:t>
+      </w:r>
+      <w:proofErr w:type="spellEnd"/>
+      <w:r>
+        <w:t>)</w:t>
       </w:r>
     </w:p>
     <w:p>
@@ -2540,8 +3346,13 @@
           <w:numId w:val="1"/>
         </w:numPr>
       </w:pPr>
-      <w:r>
-        <w:t>dict_size ~</w:t>
+      <w:proofErr w:type="spellStart"/>
+      <w:r>
+        <w:t>dict_size</w:t>
+      </w:r>
+      <w:proofErr w:type="spellEnd"/>
+      <w:r>
+        <w:t xml:space="preserve"> ~</w:t>
       </w:r>
       <w:r>
         <w:t>200</w:t>
@@ -2565,7 +3376,15 @@
         <w:t>688</w:t>
       </w:r>
       <w:r>
-        <w:t>/1000 (RuleBasedAgent)</w:t>
+        <w:t>/1000 (</w:t>
+      </w:r>
+      <w:proofErr w:type="spellStart"/>
+      <w:r>
+        <w:t>RuleBasedAgent</w:t>
+      </w:r>
+      <w:proofErr w:type="spellEnd"/>
+      <w:r>
+        <w:t>)</w:t>
       </w:r>
     </w:p>
     <w:p>
@@ -2583,7 +3402,15 @@
         <w:t>312</w:t>
       </w:r>
       <w:r>
-        <w:t>/1000 (LearningAgent)</w:t>
+        <w:t>/1000 (</w:t>
+      </w:r>
+      <w:proofErr w:type="spellStart"/>
+      <w:r>
+        <w:t>LearningAgent</w:t>
+      </w:r>
+      <w:proofErr w:type="spellEnd"/>
+      <w:r>
+        <w:t>)</w:t>
       </w:r>
     </w:p>
     <w:p>
@@ -2632,7 +3459,15 @@
         <w:t xml:space="preserve"> </w:t>
       </w:r>
       <w:r>
-        <w:t xml:space="preserve">(RandomAgent) / </w:t>
+        <w:t>(</w:t>
+      </w:r>
+      <w:proofErr w:type="spellStart"/>
+      <w:r>
+        <w:t>RandomAgent</w:t>
+      </w:r>
+      <w:proofErr w:type="spellEnd"/>
+      <w:r>
+        <w:t xml:space="preserve">) / </w:t>
       </w:r>
       <w:r>
         <w:t>871</w:t>
@@ -2641,7 +3476,15 @@
         <w:t xml:space="preserve"> </w:t>
       </w:r>
       <w:r>
-        <w:t>(LearningAgent)</w:t>
+        <w:t>(</w:t>
+      </w:r>
+      <w:proofErr w:type="spellStart"/>
+      <w:r>
+        <w:t>LearningAgent</w:t>
+      </w:r>
+      <w:proofErr w:type="spellEnd"/>
+      <w:r>
+        <w:t>)</w:t>
       </w:r>
     </w:p>
     <w:p>
@@ -2659,7 +3502,15 @@
         <w:t xml:space="preserve"> </w:t>
       </w:r>
       <w:r>
-        <w:t xml:space="preserve">(RuleBasedAgent) / </w:t>
+        <w:t>(</w:t>
+      </w:r>
+      <w:proofErr w:type="spellStart"/>
+      <w:r>
+        <w:t>RuleBasedAgent</w:t>
+      </w:r>
+      <w:proofErr w:type="spellEnd"/>
+      <w:r>
+        <w:t xml:space="preserve">) / </w:t>
       </w:r>
       <w:r>
         <w:t>312</w:t>
@@ -2668,7 +3519,15 @@
         <w:t xml:space="preserve"> </w:t>
       </w:r>
       <w:r>
-        <w:t>(LearningAgent)</w:t>
+        <w:t>(</w:t>
+      </w:r>
+      <w:proofErr w:type="spellStart"/>
+      <w:r>
+        <w:t>LearningAgent</w:t>
+      </w:r>
+      <w:proofErr w:type="spellEnd"/>
+      <w:r>
+        <w:t>)</w:t>
       </w:r>
     </w:p>
     <w:p>
@@ -2686,7 +3545,15 @@
         <w:t xml:space="preserve"> </w:t>
       </w:r>
       <w:r>
-        <w:t xml:space="preserve">(GreedyCivilianAgent) / </w:t>
+        <w:t>(</w:t>
+      </w:r>
+      <w:proofErr w:type="spellStart"/>
+      <w:r>
+        <w:t>GreedyCivilianAgent</w:t>
+      </w:r>
+      <w:proofErr w:type="spellEnd"/>
+      <w:r>
+        <w:t xml:space="preserve">) / </w:t>
       </w:r>
       <w:r>
         <w:t>654</w:t>
@@ -2695,7 +3562,15 @@
         <w:t xml:space="preserve"> </w:t>
       </w:r>
       <w:r>
-        <w:t>(LearningAgent)</w:t>
+        <w:t>(</w:t>
+      </w:r>
+      <w:proofErr w:type="spellStart"/>
+      <w:r>
+        <w:t>LearningAgent</w:t>
+      </w:r>
+      <w:proofErr w:type="spellEnd"/>
+      <w:r>
+        <w:t>)</w:t>
       </w:r>
     </w:p>
     <w:p>
@@ -2713,7 +3588,15 @@
         <w:t xml:space="preserve"> </w:t>
       </w:r>
       <w:r>
-        <w:t>(GreedyMilitaryAgent)</w:t>
+        <w:t>(</w:t>
+      </w:r>
+      <w:proofErr w:type="spellStart"/>
+      <w:r>
+        <w:t>GreedyMilitaryAgent</w:t>
+      </w:r>
+      <w:proofErr w:type="spellEnd"/>
+      <w:r>
+        <w:t>)</w:t>
       </w:r>
       <w:r>
         <w:t xml:space="preserve"> / </w:t>
@@ -2725,7 +3608,15 @@
         <w:t xml:space="preserve"> </w:t>
       </w:r>
       <w:r>
-        <w:t>(LearningAgent)</w:t>
+        <w:t>(</w:t>
+      </w:r>
+      <w:proofErr w:type="spellStart"/>
+      <w:r>
+        <w:t>LearningAgent</w:t>
+      </w:r>
+      <w:proofErr w:type="spellEnd"/>
+      <w:r>
+        <w:t>)</w:t>
       </w:r>
     </w:p>
     <w:p>
@@ -2745,9 +3636,11 @@
       <w:r>
         <w:t>(</w:t>
       </w:r>
+      <w:proofErr w:type="spellStart"/>
       <w:r>
         <w:t>GreedyScientificAgent</w:t>
       </w:r>
+      <w:proofErr w:type="spellEnd"/>
       <w:r>
         <w:t xml:space="preserve">) / </w:t>
       </w:r>
@@ -2760,9 +3653,11 @@
       <w:r>
         <w:t>(</w:t>
       </w:r>
+      <w:proofErr w:type="spellStart"/>
       <w:r>
         <w:t>LearningAgent</w:t>
       </w:r>
+      <w:proofErr w:type="spellEnd"/>
       <w:r>
         <w:t>)</w:t>
       </w:r>
@@ -2776,8 +3671,14 @@
           <w:numId w:val="1"/>
         </w:numPr>
       </w:pPr>
-      <w:r>
-        <w:t>dict_size ~2</w:t>
+      <w:proofErr w:type="spellStart"/>
+      <w:r>
+        <w:lastRenderedPageBreak/>
+        <w:t>dict_size</w:t>
+      </w:r>
+      <w:proofErr w:type="spellEnd"/>
+      <w:r>
+        <w:t xml:space="preserve"> ~2</w:t>
       </w:r>
       <w:r>
         <w:t>2</w:t>
@@ -2795,19 +3696,35 @@
         </w:numPr>
       </w:pPr>
       <w:r>
-        <w:t>Wins Player 1: 334/1000 (GreedyMilitaryAgent)</w:t>
-      </w:r>
-    </w:p>
-    <w:p>
-      <w:pPr>
-        <w:pStyle w:val="ListParagraph"/>
-        <w:numPr>
-          <w:ilvl w:val="0"/>
-          <w:numId w:val="1"/>
-        </w:numPr>
-      </w:pPr>
-      <w:r>
-        <w:t>Wins Player 2: 666/1000 (LearningAgent)</w:t>
+        <w:t>Wins Player 1: 334/1000 (</w:t>
+      </w:r>
+      <w:proofErr w:type="spellStart"/>
+      <w:r>
+        <w:t>GreedyMilitaryAgent</w:t>
+      </w:r>
+      <w:proofErr w:type="spellEnd"/>
+      <w:r>
+        <w:t>)</w:t>
+      </w:r>
+    </w:p>
+    <w:p>
+      <w:pPr>
+        <w:pStyle w:val="ListParagraph"/>
+        <w:numPr>
+          <w:ilvl w:val="0"/>
+          <w:numId w:val="1"/>
+        </w:numPr>
+      </w:pPr>
+      <w:r>
+        <w:t>Wins Player 2: 666/1000 (</w:t>
+      </w:r>
+      <w:proofErr w:type="spellStart"/>
+      <w:r>
+        <w:t>LearningAgent</w:t>
+      </w:r>
+      <w:proofErr w:type="spellEnd"/>
+      <w:r>
+        <w:t>)</w:t>
       </w:r>
     </w:p>
     <w:p>
@@ -2833,8 +3750,13 @@
       <w:r>
         <w:t xml:space="preserve">After 80,000 training </w:t>
       </w:r>
-      <w:r>
-        <w:t xml:space="preserve">RuleBased, 20,000 Military </w:t>
+      <w:proofErr w:type="spellStart"/>
+      <w:r>
+        <w:t>RuleBased</w:t>
+      </w:r>
+      <w:proofErr w:type="spellEnd"/>
+      <w:r>
+        <w:t xml:space="preserve">, 20,000 Military </w:t>
       </w:r>
     </w:p>
     <w:p>
@@ -2885,7 +3807,15 @@
         <w:t xml:space="preserve"> </w:t>
       </w:r>
       <w:r>
-        <w:t xml:space="preserve">(RandomAgent) / </w:t>
+        <w:t>(</w:t>
+      </w:r>
+      <w:proofErr w:type="spellStart"/>
+      <w:r>
+        <w:t>RandomAgent</w:t>
+      </w:r>
+      <w:proofErr w:type="spellEnd"/>
+      <w:r>
+        <w:t xml:space="preserve">) / </w:t>
       </w:r>
       <w:r>
         <w:t>890</w:t>
@@ -2894,7 +3824,15 @@
         <w:t xml:space="preserve"> </w:t>
       </w:r>
       <w:r>
-        <w:t>(LearningAgent)</w:t>
+        <w:t>(</w:t>
+      </w:r>
+      <w:proofErr w:type="spellStart"/>
+      <w:r>
+        <w:t>LearningAgent</w:t>
+      </w:r>
+      <w:proofErr w:type="spellEnd"/>
+      <w:r>
+        <w:t>)</w:t>
       </w:r>
     </w:p>
     <w:p>
@@ -2912,7 +3850,15 @@
         <w:t xml:space="preserve"> </w:t>
       </w:r>
       <w:r>
-        <w:t xml:space="preserve">(RuleBasedAgent) / </w:t>
+        <w:t>(</w:t>
+      </w:r>
+      <w:proofErr w:type="spellStart"/>
+      <w:r>
+        <w:t>RuleBasedAgent</w:t>
+      </w:r>
+      <w:proofErr w:type="spellEnd"/>
+      <w:r>
+        <w:t xml:space="preserve">) / </w:t>
       </w:r>
       <w:r>
         <w:t>387</w:t>
@@ -2921,7 +3867,15 @@
         <w:t xml:space="preserve"> </w:t>
       </w:r>
       <w:r>
-        <w:t>(LearningAgent)</w:t>
+        <w:t>(</w:t>
+      </w:r>
+      <w:proofErr w:type="spellStart"/>
+      <w:r>
+        <w:t>LearningAgent</w:t>
+      </w:r>
+      <w:proofErr w:type="spellEnd"/>
+      <w:r>
+        <w:t>)</w:t>
       </w:r>
     </w:p>
     <w:p>
@@ -2939,7 +3893,15 @@
         <w:t xml:space="preserve"> </w:t>
       </w:r>
       <w:r>
-        <w:t xml:space="preserve">(GreedyCivilianAgent) / </w:t>
+        <w:t>(</w:t>
+      </w:r>
+      <w:proofErr w:type="spellStart"/>
+      <w:r>
+        <w:t>GreedyCivilianAgent</w:t>
+      </w:r>
+      <w:proofErr w:type="spellEnd"/>
+      <w:r>
+        <w:t xml:space="preserve">) / </w:t>
       </w:r>
       <w:r>
         <w:t>711</w:t>
@@ -2948,7 +3910,15 @@
         <w:t xml:space="preserve"> </w:t>
       </w:r>
       <w:r>
-        <w:t>(LearningAgent)</w:t>
+        <w:t>(</w:t>
+      </w:r>
+      <w:proofErr w:type="spellStart"/>
+      <w:r>
+        <w:t>LearningAgent</w:t>
+      </w:r>
+      <w:proofErr w:type="spellEnd"/>
+      <w:r>
+        <w:t>)</w:t>
       </w:r>
     </w:p>
     <w:p>
@@ -2966,7 +3936,15 @@
         <w:t xml:space="preserve"> </w:t>
       </w:r>
       <w:r>
-        <w:t>(GreedyMilitaryAgent)</w:t>
+        <w:t>(</w:t>
+      </w:r>
+      <w:proofErr w:type="spellStart"/>
+      <w:r>
+        <w:t>GreedyMilitaryAgent</w:t>
+      </w:r>
+      <w:proofErr w:type="spellEnd"/>
+      <w:r>
+        <w:t>)</w:t>
       </w:r>
       <w:r>
         <w:t xml:space="preserve"> / </w:t>
@@ -2978,7 +3956,15 @@
         <w:t xml:space="preserve"> </w:t>
       </w:r>
       <w:r>
-        <w:t>(LearningAgent)</w:t>
+        <w:t>(</w:t>
+      </w:r>
+      <w:proofErr w:type="spellStart"/>
+      <w:r>
+        <w:t>LearningAgent</w:t>
+      </w:r>
+      <w:proofErr w:type="spellEnd"/>
+      <w:r>
+        <w:t>)</w:t>
       </w:r>
     </w:p>
     <w:p>
@@ -2998,9 +3984,11 @@
       <w:r>
         <w:t>(</w:t>
       </w:r>
+      <w:proofErr w:type="spellStart"/>
       <w:r>
         <w:t>GreedyScientificAgent</w:t>
       </w:r>
+      <w:proofErr w:type="spellEnd"/>
       <w:r>
         <w:t xml:space="preserve">) / </w:t>
       </w:r>
@@ -3013,9 +4001,11 @@
       <w:r>
         <w:t>(</w:t>
       </w:r>
+      <w:proofErr w:type="spellStart"/>
       <w:r>
         <w:t>LearningAgent</w:t>
       </w:r>
+      <w:proofErr w:type="spellEnd"/>
       <w:r>
         <w:t>)</w:t>
       </w:r>
@@ -3045,32 +4035,55 @@
         </w:numPr>
       </w:pPr>
       <w:r>
-        <w:t>[Alpha, Gamma, maxAttempts] = [0.05, 0.02, 0.7, 2]</w:t>
-      </w:r>
-    </w:p>
-    <w:p>
-      <w:pPr>
-        <w:pStyle w:val="ListParagraph"/>
-        <w:numPr>
-          <w:ilvl w:val="0"/>
-          <w:numId w:val="1"/>
-        </w:numPr>
-      </w:pPr>
-      <w:r>
-        <w:t>Wins Player 1: 639/1000 (RuleBasedAgent)</w:t>
-      </w:r>
-    </w:p>
-    <w:p>
-      <w:pPr>
-        <w:pStyle w:val="ListParagraph"/>
-        <w:numPr>
-          <w:ilvl w:val="0"/>
-          <w:numId w:val="1"/>
-        </w:numPr>
-      </w:pPr>
-      <w:r>
-        <w:lastRenderedPageBreak/>
-        <w:t>Wins Player 2: 360/1000 (LearningAgent)</w:t>
+        <w:t xml:space="preserve">[Alpha, Gamma, </w:t>
+      </w:r>
+      <w:proofErr w:type="spellStart"/>
+      <w:r>
+        <w:t>maxAttempts</w:t>
+      </w:r>
+      <w:proofErr w:type="spellEnd"/>
+      <w:r>
+        <w:t>] = [0.05, 0.02, 0.7, 2]</w:t>
+      </w:r>
+    </w:p>
+    <w:p>
+      <w:pPr>
+        <w:pStyle w:val="ListParagraph"/>
+        <w:numPr>
+          <w:ilvl w:val="0"/>
+          <w:numId w:val="1"/>
+        </w:numPr>
+      </w:pPr>
+      <w:r>
+        <w:t>Wins Player 1: 639/1000 (</w:t>
+      </w:r>
+      <w:proofErr w:type="spellStart"/>
+      <w:r>
+        <w:t>RuleBasedAgent</w:t>
+      </w:r>
+      <w:proofErr w:type="spellEnd"/>
+      <w:r>
+        <w:t>)</w:t>
+      </w:r>
+    </w:p>
+    <w:p>
+      <w:pPr>
+        <w:pStyle w:val="ListParagraph"/>
+        <w:numPr>
+          <w:ilvl w:val="0"/>
+          <w:numId w:val="1"/>
+        </w:numPr>
+      </w:pPr>
+      <w:r>
+        <w:t>Wins Player 2: 360/1000 (</w:t>
+      </w:r>
+      <w:proofErr w:type="spellStart"/>
+      <w:r>
+        <w:t>LearningAgent</w:t>
+      </w:r>
+      <w:proofErr w:type="spellEnd"/>
+      <w:r>
+        <w:t>)</w:t>
       </w:r>
     </w:p>
     <w:p>
@@ -3103,31 +4116,55 @@
         </w:numPr>
       </w:pPr>
       <w:r>
-        <w:t>[Alpha, Gamma, maxAttempts] = [0.05, 0.02, 0.5, 2]</w:t>
-      </w:r>
-    </w:p>
-    <w:p>
-      <w:pPr>
-        <w:pStyle w:val="ListParagraph"/>
-        <w:numPr>
-          <w:ilvl w:val="0"/>
-          <w:numId w:val="1"/>
-        </w:numPr>
-      </w:pPr>
-      <w:r>
-        <w:t>Wins Player 1: 606/1000 (RuleBasedAgent)</w:t>
-      </w:r>
-    </w:p>
-    <w:p>
-      <w:pPr>
-        <w:pStyle w:val="ListParagraph"/>
-        <w:numPr>
-          <w:ilvl w:val="0"/>
-          <w:numId w:val="1"/>
-        </w:numPr>
-      </w:pPr>
-      <w:r>
-        <w:t>Wins Player 2: 394/1000 (LearningAgent)</w:t>
+        <w:t xml:space="preserve">[Alpha, Gamma, </w:t>
+      </w:r>
+      <w:proofErr w:type="spellStart"/>
+      <w:r>
+        <w:t>maxAttempts</w:t>
+      </w:r>
+      <w:proofErr w:type="spellEnd"/>
+      <w:r>
+        <w:t>] = [0.05, 0.02, 0.5, 2]</w:t>
+      </w:r>
+    </w:p>
+    <w:p>
+      <w:pPr>
+        <w:pStyle w:val="ListParagraph"/>
+        <w:numPr>
+          <w:ilvl w:val="0"/>
+          <w:numId w:val="1"/>
+        </w:numPr>
+      </w:pPr>
+      <w:r>
+        <w:t>Wins Player 1: 606/1000 (</w:t>
+      </w:r>
+      <w:proofErr w:type="spellStart"/>
+      <w:r>
+        <w:t>RuleBasedAgent</w:t>
+      </w:r>
+      <w:proofErr w:type="spellEnd"/>
+      <w:r>
+        <w:t>)</w:t>
+      </w:r>
+    </w:p>
+    <w:p>
+      <w:pPr>
+        <w:pStyle w:val="ListParagraph"/>
+        <w:numPr>
+          <w:ilvl w:val="0"/>
+          <w:numId w:val="1"/>
+        </w:numPr>
+      </w:pPr>
+      <w:r>
+        <w:t>Wins Player 2: 394/1000 (</w:t>
+      </w:r>
+      <w:proofErr w:type="spellStart"/>
+      <w:r>
+        <w:t>LearningAgent</w:t>
+      </w:r>
+      <w:proofErr w:type="spellEnd"/>
+      <w:r>
+        <w:t>)</w:t>
       </w:r>
     </w:p>
     <w:p>
@@ -3166,6 +4203,49 @@
           <w:numId w:val="1"/>
         </w:numPr>
       </w:pPr>
+      <w:r>
+        <w:t>Wins Player 1: 6119/10000 (</w:t>
+      </w:r>
+      <w:proofErr w:type="spellStart"/>
+      <w:r>
+        <w:t>RuleBasedAgent</w:t>
+      </w:r>
+      <w:proofErr w:type="spellEnd"/>
+      <w:r>
+        <w:t>)</w:t>
+      </w:r>
+    </w:p>
+    <w:p>
+      <w:pPr>
+        <w:pStyle w:val="ListParagraph"/>
+        <w:numPr>
+          <w:ilvl w:val="0"/>
+          <w:numId w:val="1"/>
+        </w:numPr>
+      </w:pPr>
+      <w:r>
+        <w:t>Wins Player 2: 3880/10000 (</w:t>
+      </w:r>
+      <w:proofErr w:type="spellStart"/>
+      <w:r>
+        <w:t>LearningAgent</w:t>
+      </w:r>
+      <w:proofErr w:type="spellEnd"/>
+      <w:r>
+        <w:t>)</w:t>
+      </w:r>
+    </w:p>
+    <w:p>
+      <w:pPr>
+        <w:pStyle w:val="ListParagraph"/>
+        <w:numPr>
+          <w:ilvl w:val="0"/>
+          <w:numId w:val="1"/>
+        </w:numPr>
+      </w:pPr>
+      <w:r>
+        <w:t>Draws: 1/10000</w:t>
+      </w:r>
     </w:p>
     <w:p/>
     <w:p>
@@ -3191,6 +4271,298 @@
           <w:numId w:val="1"/>
         </w:numPr>
       </w:pPr>
+      <w:r>
+        <w:t>Wins Player 1: 5797/10000 (</w:t>
+      </w:r>
+      <w:proofErr w:type="spellStart"/>
+      <w:r>
+        <w:t>RuleBasedAgent</w:t>
+      </w:r>
+      <w:proofErr w:type="spellEnd"/>
+      <w:r>
+        <w:t>)</w:t>
+      </w:r>
+    </w:p>
+    <w:p>
+      <w:pPr>
+        <w:pStyle w:val="ListParagraph"/>
+        <w:numPr>
+          <w:ilvl w:val="0"/>
+          <w:numId w:val="1"/>
+        </w:numPr>
+      </w:pPr>
+      <w:r>
+        <w:t>Wins Player 2: 4197/10000 (</w:t>
+      </w:r>
+      <w:proofErr w:type="spellStart"/>
+      <w:r>
+        <w:t>LearningAgent</w:t>
+      </w:r>
+      <w:proofErr w:type="spellEnd"/>
+      <w:r>
+        <w:t>)</w:t>
+      </w:r>
+    </w:p>
+    <w:p>
+      <w:pPr>
+        <w:pStyle w:val="ListParagraph"/>
+        <w:numPr>
+          <w:ilvl w:val="0"/>
+          <w:numId w:val="1"/>
+        </w:numPr>
+      </w:pPr>
+      <w:r>
+        <w:t>Draws: 6/10000</w:t>
+      </w:r>
+    </w:p>
+    <w:p/>
+    <w:p>
+      <w:pPr>
+        <w:pStyle w:val="ListParagraph"/>
+        <w:numPr>
+          <w:ilvl w:val="0"/>
+          <w:numId w:val="1"/>
+        </w:numPr>
+      </w:pPr>
+      <w:r>
+        <w:t>RL_Q_200k_0.05_0.02_0.65_2</w:t>
+      </w:r>
+      <w:r>
+        <w:t xml:space="preserve"> </w:t>
+      </w:r>
+    </w:p>
+    <w:p>
+      <w:pPr>
+        <w:pStyle w:val="ListParagraph"/>
+        <w:numPr>
+          <w:ilvl w:val="0"/>
+          <w:numId w:val="1"/>
+        </w:numPr>
+      </w:pPr>
+      <w:r>
+        <w:t>0</w:t>
+      </w:r>
+      <w:r>
+        <w:t>40</w:t>
+      </w:r>
+      <w:r>
+        <w:t xml:space="preserve"> </w:t>
+      </w:r>
+      <w:r>
+        <w:t>(</w:t>
+      </w:r>
+      <w:proofErr w:type="spellStart"/>
+      <w:r>
+        <w:t>RandomAgent</w:t>
+      </w:r>
+      <w:proofErr w:type="spellEnd"/>
+      <w:r>
+        <w:t xml:space="preserve">) / </w:t>
+      </w:r>
+      <w:r>
+        <w:t>960</w:t>
+      </w:r>
+      <w:r>
+        <w:t xml:space="preserve"> </w:t>
+      </w:r>
+      <w:r>
+        <w:t>(</w:t>
+      </w:r>
+      <w:proofErr w:type="spellStart"/>
+      <w:r>
+        <w:t>LearningAgent</w:t>
+      </w:r>
+      <w:proofErr w:type="spellEnd"/>
+      <w:r>
+        <w:t>)</w:t>
+      </w:r>
+    </w:p>
+    <w:p>
+      <w:pPr>
+        <w:pStyle w:val="ListParagraph"/>
+        <w:numPr>
+          <w:ilvl w:val="0"/>
+          <w:numId w:val="1"/>
+        </w:numPr>
+      </w:pPr>
+      <w:r>
+        <w:t>5</w:t>
+      </w:r>
+      <w:r>
+        <w:t>8</w:t>
+      </w:r>
+      <w:r>
+        <w:t>2</w:t>
+      </w:r>
+      <w:r>
+        <w:t xml:space="preserve"> </w:t>
+      </w:r>
+      <w:r>
+        <w:t>(</w:t>
+      </w:r>
+      <w:proofErr w:type="spellStart"/>
+      <w:r>
+        <w:t>RuleBasedAgent</w:t>
+      </w:r>
+      <w:proofErr w:type="spellEnd"/>
+      <w:r>
+        <w:t xml:space="preserve">) / </w:t>
+      </w:r>
+      <w:r>
+        <w:t>4</w:t>
+      </w:r>
+      <w:r>
+        <w:t>1</w:t>
+      </w:r>
+      <w:r>
+        <w:t>8</w:t>
+      </w:r>
+      <w:r>
+        <w:t xml:space="preserve"> </w:t>
+      </w:r>
+      <w:r>
+        <w:t>(</w:t>
+      </w:r>
+      <w:proofErr w:type="spellStart"/>
+      <w:r>
+        <w:t>LearningAgent</w:t>
+      </w:r>
+      <w:proofErr w:type="spellEnd"/>
+      <w:r>
+        <w:t>)</w:t>
+      </w:r>
+    </w:p>
+    <w:p>
+      <w:pPr>
+        <w:pStyle w:val="ListParagraph"/>
+        <w:numPr>
+          <w:ilvl w:val="0"/>
+          <w:numId w:val="1"/>
+        </w:numPr>
+      </w:pPr>
+      <w:r>
+        <w:t>187</w:t>
+      </w:r>
+      <w:r>
+        <w:t xml:space="preserve"> </w:t>
+      </w:r>
+      <w:r>
+        <w:t>(</w:t>
+      </w:r>
+      <w:proofErr w:type="spellStart"/>
+      <w:r>
+        <w:t>GreedyCivilianAgent</w:t>
+      </w:r>
+      <w:proofErr w:type="spellEnd"/>
+      <w:r>
+        <w:t xml:space="preserve">) / </w:t>
+      </w:r>
+      <w:r>
+        <w:t>812</w:t>
+      </w:r>
+      <w:r>
+        <w:t xml:space="preserve"> </w:t>
+      </w:r>
+      <w:r>
+        <w:t>(</w:t>
+      </w:r>
+      <w:proofErr w:type="spellStart"/>
+      <w:r>
+        <w:t>LearningAgent</w:t>
+      </w:r>
+      <w:proofErr w:type="spellEnd"/>
+      <w:r>
+        <w:t>)</w:t>
+      </w:r>
+    </w:p>
+    <w:p>
+      <w:pPr>
+        <w:pStyle w:val="ListParagraph"/>
+        <w:numPr>
+          <w:ilvl w:val="0"/>
+          <w:numId w:val="1"/>
+        </w:numPr>
+      </w:pPr>
+      <w:r>
+        <w:t>352</w:t>
+      </w:r>
+      <w:r>
+        <w:t xml:space="preserve"> </w:t>
+      </w:r>
+      <w:r>
+        <w:t>(</w:t>
+      </w:r>
+      <w:proofErr w:type="spellStart"/>
+      <w:r>
+        <w:t>GreedyMilitaryAgent</w:t>
+      </w:r>
+      <w:proofErr w:type="spellEnd"/>
+      <w:r>
+        <w:t>)</w:t>
+      </w:r>
+      <w:r>
+        <w:t xml:space="preserve"> / </w:t>
+      </w:r>
+      <w:r>
+        <w:t>648</w:t>
+      </w:r>
+      <w:r>
+        <w:t xml:space="preserve"> </w:t>
+      </w:r>
+      <w:r>
+        <w:t>(</w:t>
+      </w:r>
+      <w:proofErr w:type="spellStart"/>
+      <w:r>
+        <w:t>LearningAgent</w:t>
+      </w:r>
+      <w:proofErr w:type="spellEnd"/>
+      <w:r>
+        <w:t>)</w:t>
+      </w:r>
+    </w:p>
+    <w:p>
+      <w:pPr>
+        <w:pStyle w:val="ListParagraph"/>
+        <w:numPr>
+          <w:ilvl w:val="0"/>
+          <w:numId w:val="1"/>
+        </w:numPr>
+      </w:pPr>
+      <w:r>
+        <w:t>230</w:t>
+      </w:r>
+      <w:r>
+        <w:t xml:space="preserve"> </w:t>
+      </w:r>
+      <w:r>
+        <w:t>(</w:t>
+      </w:r>
+      <w:proofErr w:type="spellStart"/>
+      <w:r>
+        <w:t>GreedyScientificAgent</w:t>
+      </w:r>
+      <w:proofErr w:type="spellEnd"/>
+      <w:r>
+        <w:t xml:space="preserve">) / </w:t>
+      </w:r>
+      <w:r>
+        <w:t>770</w:t>
+      </w:r>
+      <w:r>
+        <w:t xml:space="preserve"> </w:t>
+      </w:r>
+      <w:r>
+        <w:t>(</w:t>
+      </w:r>
+      <w:proofErr w:type="spellStart"/>
+      <w:r>
+        <w:t>LearningAgent</w:t>
+      </w:r>
+      <w:proofErr w:type="spellEnd"/>
+      <w:r>
+        <w:t>)</w:t>
+      </w:r>
     </w:p>
     <w:p>
       <w:pPr>
@@ -3239,18 +4611,22 @@
       <w:r>
         <w:t xml:space="preserve"> </w:t>
       </w:r>
+      <w:proofErr w:type="spellStart"/>
       <w:r>
         <w:t>RandomAgent</w:t>
       </w:r>
+      <w:proofErr w:type="spellEnd"/>
       <w:r>
         <w:tab/>
       </w:r>
       <w:r>
         <w:t xml:space="preserve">vs. </w:t>
       </w:r>
+      <w:proofErr w:type="spellStart"/>
       <w:r>
         <w:t>GreedyCivilianAgent</w:t>
       </w:r>
+      <w:proofErr w:type="spellEnd"/>
     </w:p>
     <w:p>
       <w:pPr>
@@ -3281,18 +4657,22 @@
       <w:r>
         <w:t xml:space="preserve"> </w:t>
       </w:r>
+      <w:proofErr w:type="spellStart"/>
       <w:r>
         <w:t>RandomAgent</w:t>
       </w:r>
+      <w:proofErr w:type="spellEnd"/>
       <w:r>
         <w:tab/>
       </w:r>
       <w:r>
         <w:t xml:space="preserve">vs. </w:t>
       </w:r>
+      <w:proofErr w:type="spellStart"/>
       <w:r>
         <w:t>GreedyMilitaryAgent</w:t>
       </w:r>
+      <w:proofErr w:type="spellEnd"/>
     </w:p>
     <w:p>
       <w:pPr>
@@ -3326,18 +4706,22 @@
       <w:r>
         <w:t xml:space="preserve"> </w:t>
       </w:r>
+      <w:proofErr w:type="spellStart"/>
       <w:r>
         <w:t>RandomAgent</w:t>
       </w:r>
+      <w:proofErr w:type="spellEnd"/>
       <w:r>
         <w:tab/>
       </w:r>
       <w:r>
         <w:t xml:space="preserve">vs. </w:t>
       </w:r>
+      <w:proofErr w:type="spellStart"/>
       <w:r>
         <w:t>GreedyScientificAgent</w:t>
       </w:r>
+      <w:proofErr w:type="spellEnd"/>
     </w:p>
     <w:p>
       <w:pPr>
@@ -3371,9 +4755,11 @@
       <w:r>
         <w:t xml:space="preserve"> </w:t>
       </w:r>
+      <w:proofErr w:type="spellStart"/>
       <w:r>
         <w:t>GreedyCivilianAgent</w:t>
       </w:r>
+      <w:proofErr w:type="spellEnd"/>
       <w:r>
         <w:t xml:space="preserve"> </w:t>
       </w:r>
@@ -3383,9 +4769,11 @@
       <w:r>
         <w:t xml:space="preserve">vs. </w:t>
       </w:r>
+      <w:proofErr w:type="spellStart"/>
       <w:r>
         <w:t>GreedyMilitaryAgent</w:t>
       </w:r>
+      <w:proofErr w:type="spellEnd"/>
     </w:p>
     <w:p>
       <w:pPr>
@@ -3419,9 +4807,11 @@
       <w:r>
         <w:t xml:space="preserve"> </w:t>
       </w:r>
+      <w:proofErr w:type="spellStart"/>
       <w:r>
         <w:t>GreedyCivilianAgent</w:t>
       </w:r>
+      <w:proofErr w:type="spellEnd"/>
       <w:r>
         <w:t xml:space="preserve"> </w:t>
       </w:r>
@@ -3431,9 +4821,11 @@
       <w:r>
         <w:t xml:space="preserve">vs. </w:t>
       </w:r>
+      <w:proofErr w:type="spellStart"/>
       <w:r>
         <w:t>GreedyScientificAgent</w:t>
       </w:r>
+      <w:proofErr w:type="spellEnd"/>
     </w:p>
     <w:p>
       <w:pPr>
@@ -3467,18 +4859,22 @@
       <w:r>
         <w:t xml:space="preserve"> </w:t>
       </w:r>
+      <w:proofErr w:type="spellStart"/>
       <w:r>
         <w:t>GreedyMilitaryAgent</w:t>
       </w:r>
+      <w:proofErr w:type="spellEnd"/>
       <w:r>
         <w:tab/>
       </w:r>
       <w:r>
         <w:t xml:space="preserve">vs. </w:t>
       </w:r>
+      <w:proofErr w:type="spellStart"/>
       <w:r>
         <w:t>GreedyScientificAgent</w:t>
       </w:r>
+      <w:proofErr w:type="spellEnd"/>
       <w:r>
         <w:t xml:space="preserve"> </w:t>
       </w:r>
@@ -3530,16 +4926,20 @@
       <w:r>
         <w:t xml:space="preserve"> </w:t>
       </w:r>
+      <w:proofErr w:type="spellStart"/>
       <w:r>
         <w:t>RandomAgent</w:t>
       </w:r>
+      <w:proofErr w:type="spellEnd"/>
       <w:r>
         <w:tab/>
         <w:t xml:space="preserve">vs. </w:t>
       </w:r>
+      <w:proofErr w:type="spellStart"/>
       <w:r>
         <w:t>RuleBasedAgent</w:t>
       </w:r>
+      <w:proofErr w:type="spellEnd"/>
     </w:p>
     <w:p>
       <w:pPr>
@@ -3579,16 +4979,20 @@
       <w:r>
         <w:t xml:space="preserve"> </w:t>
       </w:r>
+      <w:proofErr w:type="spellStart"/>
       <w:r>
         <w:t>RuleBasedAgent</w:t>
       </w:r>
+      <w:proofErr w:type="spellEnd"/>
       <w:r>
         <w:tab/>
         <w:t xml:space="preserve">vs. </w:t>
       </w:r>
+      <w:proofErr w:type="spellStart"/>
       <w:r>
         <w:t>GreedyCivilianAgent</w:t>
       </w:r>
+      <w:proofErr w:type="spellEnd"/>
     </w:p>
     <w:p>
       <w:pPr>
@@ -3625,16 +5029,20 @@
       <w:r>
         <w:t xml:space="preserve"> </w:t>
       </w:r>
+      <w:proofErr w:type="spellStart"/>
       <w:r>
         <w:t>RuleBasedAgent</w:t>
       </w:r>
+      <w:proofErr w:type="spellEnd"/>
       <w:r>
         <w:tab/>
         <w:t xml:space="preserve">vs. </w:t>
       </w:r>
+      <w:proofErr w:type="spellStart"/>
       <w:r>
         <w:t>GreedyMilitaryAgent</w:t>
       </w:r>
+      <w:proofErr w:type="spellEnd"/>
     </w:p>
     <w:p>
       <w:pPr>
@@ -3674,16 +5082,20 @@
       <w:r>
         <w:t xml:space="preserve"> </w:t>
       </w:r>
+      <w:proofErr w:type="spellStart"/>
       <w:r>
         <w:t>RuleBasedAgent</w:t>
       </w:r>
+      <w:proofErr w:type="spellEnd"/>
       <w:r>
         <w:tab/>
         <w:t xml:space="preserve">vs. </w:t>
       </w:r>
+      <w:proofErr w:type="spellStart"/>
       <w:r>
         <w:t>GreedyScientificAgent</w:t>
       </w:r>
+      <w:proofErr w:type="spellEnd"/>
     </w:p>
     <w:p/>
     <w:p>
@@ -3724,7 +5136,23 @@
         </w:numPr>
       </w:pPr>
       <w:r>
-        <w:t>Using different Agents does not impact the time (e.g. RandomAgent compared to RuleBasedAgent)</w:t>
+        <w:t xml:space="preserve">Using different Agents does not impact the time (e.g. </w:t>
+      </w:r>
+      <w:proofErr w:type="spellStart"/>
+      <w:r>
+        <w:t>RandomAgent</w:t>
+      </w:r>
+      <w:proofErr w:type="spellEnd"/>
+      <w:r>
+        <w:t xml:space="preserve"> compared to </w:t>
+      </w:r>
+      <w:proofErr w:type="spellStart"/>
+      <w:r>
+        <w:t>RuleBasedAgent</w:t>
+      </w:r>
+      <w:proofErr w:type="spellEnd"/>
+      <w:r>
+        <w:t>)</w:t>
       </w:r>
     </w:p>
     <w:p>
@@ -3753,8 +5181,13 @@
           <w:numId w:val="1"/>
         </w:numPr>
       </w:pPr>
-      <w:r>
-        <w:t>Valid_moves function seems to take a lot of time</w:t>
+      <w:proofErr w:type="spellStart"/>
+      <w:r>
+        <w:t>Valid_moves</w:t>
+      </w:r>
+      <w:proofErr w:type="spellEnd"/>
+      <w:r>
+        <w:t xml:space="preserve"> function seems to take a lot of time</w:t>
       </w:r>
       <w:r>
         <w:t xml:space="preserve"> around 70%</w:t>
@@ -3780,9 +5213,11 @@
       <w:r>
         <w:t xml:space="preserve">Function </w:t>
       </w:r>
+      <w:proofErr w:type="spellStart"/>
       <w:r>
         <w:t>card_constructable</w:t>
       </w:r>
+      <w:proofErr w:type="spellEnd"/>
     </w:p>
     <w:p>
       <w:pPr>
@@ -3793,12 +5228,13 @@
         </w:numPr>
       </w:pPr>
       <w:r>
-        <w:lastRenderedPageBreak/>
         <w:t xml:space="preserve">Function </w:t>
       </w:r>
+      <w:proofErr w:type="spellStart"/>
       <w:r>
         <w:t>wonder_constructable</w:t>
       </w:r>
+      <w:proofErr w:type="spellEnd"/>
     </w:p>
     <w:p>
       <w:pPr>
@@ -3833,8 +5269,23 @@
         </w:numPr>
       </w:pPr>
       <w:r>
-        <w:t>Increase to 19s through deepcopy of current state for self.lastState</w:t>
-      </w:r>
+        <w:t xml:space="preserve">Increase to 19s through </w:t>
+      </w:r>
+      <w:proofErr w:type="spellStart"/>
+      <w:r>
+        <w:t>deepcopy</w:t>
+      </w:r>
+      <w:proofErr w:type="spellEnd"/>
+      <w:r>
+        <w:t xml:space="preserve"> of current state for </w:t>
+      </w:r>
+      <w:proofErr w:type="spellStart"/>
+      <w:proofErr w:type="gramStart"/>
+      <w:r>
+        <w:t>self.lastState</w:t>
+      </w:r>
+      <w:proofErr w:type="spellEnd"/>
+      <w:proofErr w:type="gramEnd"/>
     </w:p>
     <w:sectPr>
       <w:pgSz w:w="11906" w:h="16838"/>

</xml_diff>

<commit_message>
Set-up train and test environment of maskable PPO agent
</commit_message>
<xml_diff>
--- a/Initial Game State.docx
+++ b/Initial Game State.docx
@@ -2544,6 +2544,9 @@
           <w:numId w:val="1"/>
         </w:numPr>
       </w:pPr>
+      <w:r>
+        <w:t>Set-up train and test environment of maskable PPO agent</w:t>
+      </w:r>
     </w:p>
     <w:p/>
     <w:p>
@@ -2577,6 +2580,37 @@
         </w:numPr>
       </w:pPr>
       <w:r>
+        <w:t xml:space="preserve">Another contribution could be by comparing the performance of an agent when training using a </w:t>
+      </w:r>
+      <w:proofErr w:type="spellStart"/>
+      <w:r>
+        <w:t>valid_action_mask</w:t>
+      </w:r>
+      <w:proofErr w:type="spellEnd"/>
+      <w:r>
+        <w:t xml:space="preserve"> to only select legal actions compared to an agent which can take any action but is penalized for it if they are illegal (convergence should be much better)</w:t>
+      </w:r>
+      <w:r>
+        <w:t xml:space="preserve"> </w:t>
+      </w:r>
+      <w:hyperlink r:id="rId9" w:history="1">
+        <w:r>
+          <w:rPr>
+            <w:rStyle w:val="Hyperlink"/>
+          </w:rPr>
+          <w:t>https://doi.org/10.48550/arXiv.2006.14171</w:t>
+        </w:r>
+      </w:hyperlink>
+    </w:p>
+    <w:p>
+      <w:pPr>
+        <w:pStyle w:val="ListParagraph"/>
+        <w:numPr>
+          <w:ilvl w:val="0"/>
+          <w:numId w:val="1"/>
+        </w:numPr>
+      </w:pPr>
+      <w:r>
         <w:t>Train the DRL agent on varying different agents to make it more generalized</w:t>
       </w:r>
     </w:p>
@@ -2614,33 +2648,36 @@
         </w:numPr>
       </w:pPr>
       <w:r>
-        <w:t>Perform various checks if the game is still working as intended</w:t>
-      </w:r>
-      <w:r>
-        <w:t xml:space="preserve"> before</w:t>
-      </w:r>
-      <w:r>
-        <w:t xml:space="preserve"> (e.g. law, token functionality)</w:t>
-      </w:r>
-    </w:p>
-    <w:p>
-      <w:pPr>
-        <w:pStyle w:val="ListParagraph"/>
-        <w:numPr>
-          <w:ilvl w:val="0"/>
-          <w:numId w:val="1"/>
-        </w:numPr>
-      </w:pPr>
-      <w:r>
-        <w:t xml:space="preserve">Add show functionality back </w:t>
+        <w:t xml:space="preserve">Difficulty of </w:t>
+      </w:r>
+      <w:r>
+        <w:t>current RL solutions to consider action spaces with varying sizes (</w:t>
       </w:r>
       <w:proofErr w:type="gramStart"/>
       <w:r>
-        <w:t>in to</w:t>
+        <w:t>at the moment</w:t>
       </w:r>
       <w:proofErr w:type="gramEnd"/>
       <w:r>
-        <w:t xml:space="preserve"> every selection input</w:t>
+        <w:t xml:space="preserve"> invalid actions are usually rewarded with a large negative utility but convergence can be very slow until the agent realizes which actions not to take)</w:t>
+      </w:r>
+    </w:p>
+    <w:p>
+      <w:pPr>
+        <w:pStyle w:val="ListParagraph"/>
+        <w:numPr>
+          <w:ilvl w:val="1"/>
+          <w:numId w:val="1"/>
+        </w:numPr>
+      </w:pPr>
+      <w:r>
+        <w:t>Game has a very large action space with 10</w:t>
+      </w:r>
+      <w:r>
+        <w:t>65</w:t>
+      </w:r>
+      <w:r>
+        <w:t xml:space="preserve"> different actions in each stage out of which not all are valid</w:t>
       </w:r>
     </w:p>
     <w:p>
@@ -2679,11 +2716,24 @@
       <w:pPr>
         <w:pStyle w:val="ListParagraph"/>
         <w:numPr>
-          <w:ilvl w:val="0"/>
-          <w:numId w:val="1"/>
-        </w:numPr>
-      </w:pPr>
-      <w:r>
+          <w:ilvl w:val="1"/>
+          <w:numId w:val="1"/>
+        </w:numPr>
+      </w:pPr>
+      <w:r>
+        <w:t>Take care that both agents receive a reward at the end of the game and not just one</w:t>
+      </w:r>
+    </w:p>
+    <w:p>
+      <w:pPr>
+        <w:pStyle w:val="ListParagraph"/>
+        <w:numPr>
+          <w:ilvl w:val="0"/>
+          <w:numId w:val="1"/>
+        </w:numPr>
+      </w:pPr>
+      <w:r>
+        <w:lastRenderedPageBreak/>
         <w:t>Train various agents</w:t>
       </w:r>
     </w:p>
@@ -2745,7 +2795,6 @@
         </w:numPr>
       </w:pPr>
       <w:r>
-        <w:lastRenderedPageBreak/>
         <w:t>Wins Player 2: 905/1000 (</w:t>
       </w:r>
       <w:proofErr w:type="spellStart"/>
@@ -3453,6 +3502,7 @@
         </w:numPr>
       </w:pPr>
       <w:r>
+        <w:lastRenderedPageBreak/>
         <w:t>129</w:t>
       </w:r>
       <w:r>
@@ -3673,7 +3723,6 @@
       </w:pPr>
       <w:proofErr w:type="spellStart"/>
       <w:r>
-        <w:lastRenderedPageBreak/>
         <w:t>dict_size</w:t>
       </w:r>
       <w:proofErr w:type="spellEnd"/>
@@ -4340,6 +4389,7 @@
         </w:numPr>
       </w:pPr>
       <w:r>
+        <w:lastRenderedPageBreak/>
         <w:t>0</w:t>
       </w:r>
       <w:r>

</xml_diff>

<commit_message>
Error fix so free construction wasn't working
</commit_message>
<xml_diff>
--- a/Initial Game State.docx
+++ b/Initial Game State.docx
@@ -2709,7 +2709,19 @@
         </w:numPr>
       </w:pPr>
       <w:r>
-        <w:t>Configure env so it is made for 2 agents and not just one</w:t>
+        <w:t>convert greedy agents to new format as well</w:t>
+      </w:r>
+    </w:p>
+    <w:p>
+      <w:pPr>
+        <w:pStyle w:val="ListParagraph"/>
+        <w:numPr>
+          <w:ilvl w:val="0"/>
+          <w:numId w:val="1"/>
+        </w:numPr>
+      </w:pPr>
+      <w:r>
+        <w:t>Train various agents</w:t>
       </w:r>
     </w:p>
     <w:p>
@@ -2721,20 +2733,383 @@
         </w:numPr>
       </w:pPr>
       <w:r>
-        <w:t>Take care that both agents receive a reward at the end of the game and not just one</w:t>
-      </w:r>
-    </w:p>
-    <w:p>
-      <w:pPr>
-        <w:pStyle w:val="ListParagraph"/>
-        <w:numPr>
-          <w:ilvl w:val="0"/>
-          <w:numId w:val="1"/>
-        </w:numPr>
-      </w:pPr>
-      <w:r>
         <w:lastRenderedPageBreak/>
-        <w:t>Train various agents</w:t>
+        <w:t xml:space="preserve">Try with full action space </w:t>
+      </w:r>
+      <w:r>
+        <w:t>1065</w:t>
+      </w:r>
+      <w:r>
+        <w:t xml:space="preserve"> instead of 273</w:t>
+      </w:r>
+    </w:p>
+    <w:p>
+      <w:pPr>
+        <w:pStyle w:val="ListParagraph"/>
+        <w:numPr>
+          <w:ilvl w:val="1"/>
+          <w:numId w:val="1"/>
+        </w:numPr>
+      </w:pPr>
+      <w:r>
+        <w:t>Train for longer e.g. 500,000</w:t>
+      </w:r>
+    </w:p>
+    <w:p>
+      <w:pPr>
+        <w:pStyle w:val="ListParagraph"/>
+        <w:numPr>
+          <w:ilvl w:val="1"/>
+          <w:numId w:val="1"/>
+        </w:numPr>
+      </w:pPr>
+      <w:r>
+        <w:t xml:space="preserve">Train against </w:t>
+      </w:r>
+      <w:proofErr w:type="spellStart"/>
+      <w:r>
+        <w:t>RuleBasedAgent</w:t>
+      </w:r>
+      <w:proofErr w:type="spellEnd"/>
+    </w:p>
+    <w:p>
+      <w:pPr>
+        <w:pStyle w:val="ListParagraph"/>
+        <w:numPr>
+          <w:ilvl w:val="1"/>
+          <w:numId w:val="1"/>
+        </w:numPr>
+      </w:pPr>
+      <w:r>
+        <w:t>Test Random trained against all others</w:t>
+      </w:r>
+    </w:p>
+    <w:p>
+      <w:pPr>
+        <w:pStyle w:val="ListParagraph"/>
+        <w:numPr>
+          <w:ilvl w:val="1"/>
+          <w:numId w:val="1"/>
+        </w:numPr>
+      </w:pPr>
+      <w:r>
+        <w:t xml:space="preserve">Test </w:t>
+      </w:r>
+      <w:proofErr w:type="spellStart"/>
+      <w:r>
+        <w:t>RuleBased</w:t>
+      </w:r>
+      <w:proofErr w:type="spellEnd"/>
+      <w:r>
+        <w:t xml:space="preserve"> trained against all others</w:t>
+      </w:r>
+    </w:p>
+    <w:p>
+      <w:pPr>
+        <w:pStyle w:val="ListParagraph"/>
+        <w:numPr>
+          <w:ilvl w:val="1"/>
+          <w:numId w:val="1"/>
+        </w:numPr>
+      </w:pPr>
+      <w:r>
+        <w:t>Train against other PPO</w:t>
+      </w:r>
+    </w:p>
+    <w:p>
+      <w:pPr>
+        <w:pStyle w:val="ListParagraph"/>
+        <w:numPr>
+          <w:ilvl w:val="1"/>
+          <w:numId w:val="1"/>
+        </w:numPr>
+      </w:pPr>
+      <w:r>
+        <w:t>Test other PPO trained against all other</w:t>
+      </w:r>
+    </w:p>
+    <w:p>
+      <w:pPr>
+        <w:pStyle w:val="ListParagraph"/>
+        <w:numPr>
+          <w:ilvl w:val="0"/>
+          <w:numId w:val="1"/>
+        </w:numPr>
+      </w:pPr>
+      <w:r>
+        <w:t xml:space="preserve">Illegal actions can also occur during </w:t>
+      </w:r>
+      <w:r>
+        <w:t>testing (using predict and step)</w:t>
+      </w:r>
+    </w:p>
+    <w:p/>
+    <w:p>
+      <w:r>
+        <w:t xml:space="preserve">PPO </w:t>
+      </w:r>
+      <w:proofErr w:type="spellStart"/>
+      <w:r>
+        <w:t>MaskableMultiInputActorCriticPolicy</w:t>
+      </w:r>
+      <w:proofErr w:type="spellEnd"/>
+      <w:r>
+        <w:t xml:space="preserve"> 200k training against </w:t>
+      </w:r>
+      <w:proofErr w:type="spellStart"/>
+      <w:r>
+        <w:t>RandomAgent</w:t>
+      </w:r>
+      <w:proofErr w:type="spellEnd"/>
+    </w:p>
+    <w:p>
+      <w:pPr>
+        <w:pStyle w:val="ListParagraph"/>
+        <w:numPr>
+          <w:ilvl w:val="0"/>
+          <w:numId w:val="1"/>
+        </w:numPr>
+      </w:pPr>
+      <w:r>
+        <w:t>Wins Player 1: 273/10000 (</w:t>
+      </w:r>
+      <w:proofErr w:type="spellStart"/>
+      <w:r>
+        <w:t>RandomAgent</w:t>
+      </w:r>
+      <w:proofErr w:type="spellEnd"/>
+      <w:r>
+        <w:t>)</w:t>
+      </w:r>
+    </w:p>
+    <w:p>
+      <w:pPr>
+        <w:pStyle w:val="ListParagraph"/>
+        <w:numPr>
+          <w:ilvl w:val="0"/>
+          <w:numId w:val="1"/>
+        </w:numPr>
+      </w:pPr>
+      <w:r>
+        <w:t>Wins Player 2: 9727/10000 (</w:t>
+      </w:r>
+      <w:r>
+        <w:t>PPO_200k_Random_Agent</w:t>
+      </w:r>
+      <w:r>
+        <w:t>)</w:t>
+      </w:r>
+    </w:p>
+    <w:p>
+      <w:proofErr w:type="spellStart"/>
+      <w:r>
+        <w:t>RuleBasedAgent</w:t>
+      </w:r>
+      <w:proofErr w:type="spellEnd"/>
+      <w:r>
+        <w:t xml:space="preserve"> against </w:t>
+      </w:r>
+      <w:proofErr w:type="spellStart"/>
+      <w:r>
+        <w:t>RandomAgent</w:t>
+      </w:r>
+      <w:proofErr w:type="spellEnd"/>
+    </w:p>
+    <w:p>
+      <w:pPr>
+        <w:pStyle w:val="ListParagraph"/>
+        <w:numPr>
+          <w:ilvl w:val="0"/>
+          <w:numId w:val="1"/>
+        </w:numPr>
+      </w:pPr>
+      <w:r>
+        <w:t>Wins Player 1: 93/1000 (</w:t>
+      </w:r>
+      <w:proofErr w:type="spellStart"/>
+      <w:r>
+        <w:t>RandomAgent</w:t>
+      </w:r>
+      <w:proofErr w:type="spellEnd"/>
+      <w:r>
+        <w:t>)</w:t>
+      </w:r>
+    </w:p>
+    <w:p>
+      <w:pPr>
+        <w:pStyle w:val="ListParagraph"/>
+        <w:numPr>
+          <w:ilvl w:val="0"/>
+          <w:numId w:val="1"/>
+        </w:numPr>
+      </w:pPr>
+      <w:r>
+        <w:t>Wins Player 2: 907/1000 (</w:t>
+      </w:r>
+      <w:proofErr w:type="spellStart"/>
+      <w:r>
+        <w:t>RuleBasedAgent</w:t>
+      </w:r>
+      <w:proofErr w:type="spellEnd"/>
+      <w:r>
+        <w:t>)</w:t>
+      </w:r>
+    </w:p>
+    <w:p>
+      <w:r>
+        <w:t>PPO_200k</w:t>
+      </w:r>
+      <w:r>
+        <w:t xml:space="preserve">_Random </w:t>
+      </w:r>
+      <w:r>
+        <w:t xml:space="preserve">against </w:t>
+      </w:r>
+      <w:proofErr w:type="spellStart"/>
+      <w:r>
+        <w:t>RuleBasedAgent</w:t>
+      </w:r>
+      <w:proofErr w:type="spellEnd"/>
+    </w:p>
+    <w:p>
+      <w:pPr>
+        <w:pStyle w:val="ListParagraph"/>
+        <w:numPr>
+          <w:ilvl w:val="0"/>
+          <w:numId w:val="1"/>
+        </w:numPr>
+      </w:pPr>
+      <w:r>
+        <w:t>Wins Player 1: 528/1000 (</w:t>
+      </w:r>
+      <w:proofErr w:type="spellStart"/>
+      <w:r>
+        <w:t>RuleBasedAgent</w:t>
+      </w:r>
+      <w:proofErr w:type="spellEnd"/>
+      <w:r>
+        <w:t>)</w:t>
+      </w:r>
+    </w:p>
+    <w:p>
+      <w:pPr>
+        <w:pStyle w:val="ListParagraph"/>
+        <w:numPr>
+          <w:ilvl w:val="0"/>
+          <w:numId w:val="1"/>
+        </w:numPr>
+      </w:pPr>
+      <w:r>
+        <w:t>Wins Player 2: 472/1000 (PPO_200k_</w:t>
+      </w:r>
+      <w:r>
+        <w:t>Random_</w:t>
+      </w:r>
+      <w:r>
+        <w:t>Agent)</w:t>
+      </w:r>
+    </w:p>
+    <w:p/>
+    <w:p>
+      <w:r>
+        <w:t>PPO_</w:t>
+      </w:r>
+      <w:r>
+        <w:t>5</w:t>
+      </w:r>
+      <w:r>
+        <w:t>00k</w:t>
+      </w:r>
+      <w:r>
+        <w:t xml:space="preserve">_Random against </w:t>
+      </w:r>
+      <w:proofErr w:type="spellStart"/>
+      <w:r>
+        <w:t>RandomAgent</w:t>
+      </w:r>
+      <w:proofErr w:type="spellEnd"/>
+    </w:p>
+    <w:p>
+      <w:pPr>
+        <w:pStyle w:val="ListParagraph"/>
+        <w:numPr>
+          <w:ilvl w:val="0"/>
+          <w:numId w:val="1"/>
+        </w:numPr>
+      </w:pPr>
+      <w:r>
+        <w:t>Wins Player 1: 13/1000 (</w:t>
+      </w:r>
+      <w:proofErr w:type="spellStart"/>
+      <w:r>
+        <w:t>RandomAgent</w:t>
+      </w:r>
+      <w:proofErr w:type="spellEnd"/>
+      <w:r>
+        <w:t>)</w:t>
+      </w:r>
+    </w:p>
+    <w:p>
+      <w:pPr>
+        <w:pStyle w:val="ListParagraph"/>
+        <w:numPr>
+          <w:ilvl w:val="0"/>
+          <w:numId w:val="1"/>
+        </w:numPr>
+      </w:pPr>
+      <w:r>
+        <w:t>Wins Player 2: 987/1000 (PPO_500k_Random_Agent)</w:t>
+      </w:r>
+    </w:p>
+    <w:p>
+      <w:r>
+        <w:t>PPO_</w:t>
+      </w:r>
+      <w:r>
+        <w:t>5</w:t>
+      </w:r>
+      <w:r>
+        <w:t>00k</w:t>
+      </w:r>
+      <w:r>
+        <w:t xml:space="preserve">_Random against </w:t>
+      </w:r>
+      <w:proofErr w:type="spellStart"/>
+      <w:r>
+        <w:t>RuleBasedAgent</w:t>
+      </w:r>
+      <w:proofErr w:type="spellEnd"/>
+    </w:p>
+    <w:p>
+      <w:pPr>
+        <w:pStyle w:val="ListParagraph"/>
+        <w:numPr>
+          <w:ilvl w:val="0"/>
+          <w:numId w:val="1"/>
+        </w:numPr>
+      </w:pPr>
+      <w:r>
+        <w:t>Wins Player 1: 389/1000 (</w:t>
+      </w:r>
+      <w:proofErr w:type="spellStart"/>
+      <w:r>
+        <w:t>RuleBasedAgent</w:t>
+      </w:r>
+      <w:proofErr w:type="spellEnd"/>
+      <w:r>
+        <w:t>)</w:t>
+      </w:r>
+    </w:p>
+    <w:p>
+      <w:pPr>
+        <w:pStyle w:val="ListParagraph"/>
+        <w:numPr>
+          <w:ilvl w:val="0"/>
+          <w:numId w:val="1"/>
+        </w:numPr>
+      </w:pPr>
+      <w:r>
+        <w:t>Wins Player 2: 609/1000 (PPO_500k_Random_Agent)</w:t>
       </w:r>
     </w:p>
     <w:p/>
@@ -3502,7 +3877,6 @@
         </w:numPr>
       </w:pPr>
       <w:r>
-        <w:lastRenderedPageBreak/>
         <w:t>129</w:t>
       </w:r>
       <w:r>
@@ -3979,6 +4353,7 @@
         </w:numPr>
       </w:pPr>
       <w:r>
+        <w:lastRenderedPageBreak/>
         <w:t>402</w:t>
       </w:r>
       <w:r>
@@ -4389,7 +4764,6 @@
         </w:numPr>
       </w:pPr>
       <w:r>
-        <w:lastRenderedPageBreak/>
         <w:t>0</w:t>
       </w:r>
       <w:r>
@@ -4834,6 +5208,7 @@
         </w:numPr>
       </w:pPr>
       <w:r>
+        <w:lastRenderedPageBreak/>
         <w:t>4955</w:t>
       </w:r>
       <w:r>
@@ -5867,7 +6242,7 @@
   <w:style w:type="paragraph" w:default="1" w:styleId="Normal">
     <w:name w:val="Normal"/>
     <w:qFormat/>
-    <w:rsid w:val="00F56491"/>
+    <w:rsid w:val="0062782C"/>
   </w:style>
   <w:style w:type="character" w:default="1" w:styleId="DefaultParagraphFont">
     <w:name w:val="Default Paragraph Font"/>

</xml_diff>

<commit_message>
Converted baseline agents into new format
</commit_message>
<xml_diff>
--- a/Initial Game State.docx
+++ b/Initial Game State.docx
@@ -256,15 +256,7 @@
         </w:numPr>
       </w:pPr>
       <w:r>
-        <w:t xml:space="preserve">Get player, </w:t>
-      </w:r>
-      <w:proofErr w:type="gramStart"/>
-      <w:r>
-        <w:t>opponent</w:t>
-      </w:r>
-      <w:proofErr w:type="gramEnd"/>
-      <w:r>
-        <w:t xml:space="preserve"> and age variables</w:t>
+        <w:t>Get player, opponent and age variables</w:t>
       </w:r>
     </w:p>
     <w:p>
@@ -408,15 +400,7 @@
         <w:t xml:space="preserve">Sets the variables for the </w:t>
       </w:r>
       <w:r>
-        <w:t xml:space="preserve">card which are filled from the CSV file </w:t>
-      </w:r>
-      <w:proofErr w:type="gramStart"/>
-      <w:r>
-        <w:t>later on</w:t>
-      </w:r>
-      <w:proofErr w:type="gramEnd"/>
-      <w:r>
-        <w:t xml:space="preserve"> </w:t>
+        <w:t xml:space="preserve">card which are filled from the CSV file later on </w:t>
       </w:r>
     </w:p>
     <w:p>
@@ -468,15 +452,7 @@
         </w:numPr>
       </w:pPr>
       <w:r>
-        <w:t xml:space="preserve">Display the Card back to the player as either </w:t>
-      </w:r>
-      <w:proofErr w:type="gramStart"/>
-      <w:r>
-        <w:t>Hidden</w:t>
-      </w:r>
-      <w:proofErr w:type="gramEnd"/>
-      <w:r>
-        <w:t xml:space="preserve"> or the card based on game state and whether the card is covered or not</w:t>
+        <w:t>Display the Card back to the player as either Hidden or the card based on game state and whether the card is covered or not</w:t>
       </w:r>
     </w:p>
     <w:p>
@@ -955,15 +931,7 @@
         <w:t>Buying a resource costs 2 coins plus the number of resources your opponent has of that type -&gt; you only get that resource for 1 turn</w:t>
       </w:r>
       <w:r>
-        <w:t xml:space="preserve">, there is no limit in </w:t>
-      </w:r>
-      <w:proofErr w:type="gramStart"/>
-      <w:r>
-        <w:t>amount</w:t>
-      </w:r>
-      <w:proofErr w:type="gramEnd"/>
-      <w:r>
-        <w:t xml:space="preserve"> of resources to buy, thus separate action for buying needed (not nested in constructing a card)</w:t>
+        <w:t>, there is no limit in amount of resources to buy, thus separate action for buying needed (not nested in constructing a card)</w:t>
       </w:r>
     </w:p>
     <w:p>
@@ -1054,15 +1022,7 @@
         </w:numPr>
       </w:pPr>
       <w:r>
-        <w:t xml:space="preserve">Constructing a card which has a symbol as </w:t>
-      </w:r>
-      <w:proofErr w:type="gramStart"/>
-      <w:r>
-        <w:t>prerequisite</w:t>
-      </w:r>
-      <w:proofErr w:type="gramEnd"/>
-      <w:r>
-        <w:t xml:space="preserve"> and you own the card with the respective symbol allows you to build that card for free -&gt; (no material/coin costs)</w:t>
+        <w:t>Constructing a card which has a symbol as prerequisite and you own the card with the respective symbol allows you to build that card for free -&gt; (no material/coin costs)</w:t>
       </w:r>
     </w:p>
     <w:p>
@@ -1114,15 +1074,7 @@
         <w:t>conflict pawn</w:t>
       </w:r>
       <w:r>
-        <w:t xml:space="preserve"> is moved all the way to the </w:t>
-      </w:r>
-      <w:proofErr w:type="gramStart"/>
-      <w:r>
-        <w:t>opponents</w:t>
-      </w:r>
-      <w:proofErr w:type="gramEnd"/>
-      <w:r>
-        <w:t xml:space="preserve"> side -&gt; you immediately win</w:t>
+        <w:t xml:space="preserve"> is moved all the way to the opponents side -&gt; you immediately win</w:t>
       </w:r>
     </w:p>
     <w:p>
@@ -1229,15 +1181,7 @@
         <w:t>Victory points awarded by Guild cards for each e.g. red card are awarded and counted up at the end of the game -&gt; count towards all red cards that the player has at the end of the game not at the current time when it is played</w:t>
       </w:r>
       <w:r>
-        <w:t xml:space="preserve"> (one victory point for each red card in the city with the </w:t>
-      </w:r>
-      <w:proofErr w:type="gramStart"/>
-      <w:r>
-        <w:t>most red</w:t>
-      </w:r>
-      <w:proofErr w:type="gramEnd"/>
-      <w:r>
-        <w:t xml:space="preserve"> cards)</w:t>
+        <w:t xml:space="preserve"> (one victory point for each red card in the city with the most red cards)</w:t>
       </w:r>
     </w:p>
     <w:p/>
@@ -1892,12 +1836,10 @@
         <w:t xml:space="preserve"> function: Whenever player input is requested and </w:t>
       </w:r>
       <w:proofErr w:type="spellStart"/>
-      <w:proofErr w:type="gramStart"/>
       <w:r>
         <w:t>player.type</w:t>
       </w:r>
       <w:proofErr w:type="spellEnd"/>
-      <w:proofErr w:type="gramEnd"/>
       <w:r>
         <w:t xml:space="preserve"> == AI, generate all valid moves the AI can perform based on the current state and which type of action needs to be performed e.g. constructing cards or choosing tokens (6 different times the input() function is called -&gt; so 6 different </w:t>
       </w:r>
@@ -1922,12 +1864,10 @@
         <w:t xml:space="preserve">API for AI agent: Whenever player input is requested (not only main loop but also e.g. progress token selection) -&gt; if </w:t>
       </w:r>
       <w:proofErr w:type="spellStart"/>
-      <w:proofErr w:type="gramStart"/>
       <w:r>
         <w:t>player.type</w:t>
       </w:r>
       <w:proofErr w:type="spellEnd"/>
-      <w:proofErr w:type="gramEnd"/>
       <w:r>
         <w:t xml:space="preserve"> == Human -&gt; normal, </w:t>
       </w:r>
@@ -2067,15 +2007,7 @@
         </w:numPr>
       </w:pPr>
       <w:r>
-        <w:t>Create deep copy of state (</w:t>
-      </w:r>
-      <w:proofErr w:type="gramStart"/>
-      <w:r>
-        <w:t>shallow .copy</w:t>
-      </w:r>
-      <w:proofErr w:type="gramEnd"/>
-      <w:r>
-        <w:t>() doesn’t work because of custom classes) -&gt; need to create a copy method for every class</w:t>
+        <w:t>Create deep copy of state (shallow .copy() doesn’t work because of custom classes) -&gt; need to create a copy method for every class</w:t>
       </w:r>
     </w:p>
     <w:p>
@@ -2128,15 +2060,7 @@
         </w:numPr>
       </w:pPr>
       <w:r>
-        <w:t xml:space="preserve">Difficulties specifying action and state keys for q-learning (too many possibilities </w:t>
-      </w:r>
-      <w:proofErr w:type="gramStart"/>
-      <w:r>
-        <w:t>leads</w:t>
-      </w:r>
-      <w:proofErr w:type="gramEnd"/>
-      <w:r>
-        <w:t xml:space="preserve"> to unique keys and no learning)</w:t>
+        <w:t>Difficulties specifying action and state keys for q-learning (too many possibilities leads to unique keys and no learning)</w:t>
       </w:r>
     </w:p>
     <w:p>
@@ -2547,6 +2471,67 @@
       <w:r>
         <w:t>Set-up train and test environment of maskable PPO agent</w:t>
       </w:r>
+    </w:p>
+    <w:p>
+      <w:pPr>
+        <w:pStyle w:val="ListParagraph"/>
+        <w:numPr>
+          <w:ilvl w:val="0"/>
+          <w:numId w:val="1"/>
+        </w:numPr>
+      </w:pPr>
+      <w:r>
+        <w:t>Converted baseline agents into new format</w:t>
+      </w:r>
+    </w:p>
+    <w:p/>
+    <w:p>
+      <w:pPr>
+        <w:rPr>
+          <w:b/>
+          <w:bCs/>
+        </w:rPr>
+      </w:pPr>
+      <w:r>
+        <w:rPr>
+          <w:b/>
+          <w:bCs/>
+        </w:rPr>
+        <w:t>Challenges encountered</w:t>
+      </w:r>
+    </w:p>
+    <w:p>
+      <w:pPr>
+        <w:pStyle w:val="ListParagraph"/>
+        <w:numPr>
+          <w:ilvl w:val="0"/>
+          <w:numId w:val="1"/>
+        </w:numPr>
+      </w:pPr>
+      <w:r>
+        <w:t>Difficulty of current RL solutions to consider action spaces with varying sizes (at the moment invalid actions are usually rewarded with a large negative utility but convergence can be very slow until the agent realizes which actions not to take)</w:t>
+      </w:r>
+    </w:p>
+    <w:p>
+      <w:pPr>
+        <w:pStyle w:val="ListParagraph"/>
+        <w:numPr>
+          <w:ilvl w:val="1"/>
+          <w:numId w:val="1"/>
+        </w:numPr>
+      </w:pPr>
+      <w:r>
+        <w:t>Game has a very large action space with 1065 different actions in each stage out of which not all are valid</w:t>
+      </w:r>
+    </w:p>
+    <w:p>
+      <w:pPr>
+        <w:pStyle w:val="ListParagraph"/>
+        <w:numPr>
+          <w:ilvl w:val="0"/>
+          <w:numId w:val="1"/>
+        </w:numPr>
+      </w:pPr>
     </w:p>
     <w:p/>
     <w:p>
@@ -2648,18 +2633,39 @@
         </w:numPr>
       </w:pPr>
       <w:r>
-        <w:t xml:space="preserve">Difficulty of </w:t>
-      </w:r>
-      <w:r>
-        <w:t>current RL solutions to consider action spaces with varying sizes (</w:t>
-      </w:r>
-      <w:proofErr w:type="gramStart"/>
-      <w:r>
-        <w:t>at the moment</w:t>
-      </w:r>
-      <w:proofErr w:type="gramEnd"/>
-      <w:r>
-        <w:t xml:space="preserve"> invalid actions are usually rewarded with a large negative utility but convergence can be very slow until the agent realizes which actions not to take)</w:t>
+        <w:t xml:space="preserve">maybe define a reward for each step (see </w:t>
+      </w:r>
+      <w:proofErr w:type="spellStart"/>
+      <w:r>
+        <w:t>getScore</w:t>
+      </w:r>
+      <w:proofErr w:type="spellEnd"/>
+      <w:r>
+        <w:t xml:space="preserve"> of Learning agent)</w:t>
+      </w:r>
+    </w:p>
+    <w:p>
+      <w:pPr>
+        <w:pStyle w:val="ListParagraph"/>
+        <w:numPr>
+          <w:ilvl w:val="0"/>
+          <w:numId w:val="1"/>
+        </w:numPr>
+      </w:pPr>
+      <w:r>
+        <w:t>convert greedy agents to new format as well</w:t>
+      </w:r>
+    </w:p>
+    <w:p>
+      <w:pPr>
+        <w:pStyle w:val="ListParagraph"/>
+        <w:numPr>
+          <w:ilvl w:val="0"/>
+          <w:numId w:val="1"/>
+        </w:numPr>
+      </w:pPr>
+      <w:r>
+        <w:t>Train various agents</w:t>
       </w:r>
     </w:p>
     <w:p>
@@ -2671,57 +2677,13 @@
         </w:numPr>
       </w:pPr>
       <w:r>
-        <w:t>Game has a very large action space with 10</w:t>
-      </w:r>
-      <w:r>
-        <w:t>65</w:t>
-      </w:r>
-      <w:r>
-        <w:t xml:space="preserve"> different actions in each stage out of which not all are valid</w:t>
-      </w:r>
-    </w:p>
-    <w:p>
-      <w:pPr>
-        <w:pStyle w:val="ListParagraph"/>
-        <w:numPr>
-          <w:ilvl w:val="0"/>
-          <w:numId w:val="1"/>
-        </w:numPr>
-      </w:pPr>
-      <w:r>
-        <w:t xml:space="preserve">maybe define a reward for each step (see </w:t>
-      </w:r>
-      <w:proofErr w:type="spellStart"/>
-      <w:r>
-        <w:t>getScore</w:t>
-      </w:r>
-      <w:proofErr w:type="spellEnd"/>
-      <w:r>
-        <w:t xml:space="preserve"> of Learning agent)</w:t>
-      </w:r>
-    </w:p>
-    <w:p>
-      <w:pPr>
-        <w:pStyle w:val="ListParagraph"/>
-        <w:numPr>
-          <w:ilvl w:val="0"/>
-          <w:numId w:val="1"/>
-        </w:numPr>
-      </w:pPr>
-      <w:r>
-        <w:t>convert greedy agents to new format as well</w:t>
-      </w:r>
-    </w:p>
-    <w:p>
-      <w:pPr>
-        <w:pStyle w:val="ListParagraph"/>
-        <w:numPr>
-          <w:ilvl w:val="0"/>
-          <w:numId w:val="1"/>
-        </w:numPr>
-      </w:pPr>
-      <w:r>
-        <w:t>Train various agents</w:t>
+        <w:t xml:space="preserve">Try with full action space </w:t>
+      </w:r>
+      <w:r>
+        <w:t>1065</w:t>
+      </w:r>
+      <w:r>
+        <w:t xml:space="preserve"> instead of 273</w:t>
       </w:r>
     </w:p>
     <w:p>
@@ -2733,38 +2695,894 @@
         </w:numPr>
       </w:pPr>
       <w:r>
+        <w:t>Train for longer e.g. 500,000</w:t>
+      </w:r>
+    </w:p>
+    <w:p>
+      <w:pPr>
+        <w:pStyle w:val="ListParagraph"/>
+        <w:numPr>
+          <w:ilvl w:val="1"/>
+          <w:numId w:val="1"/>
+        </w:numPr>
+      </w:pPr>
+      <w:r>
+        <w:t xml:space="preserve">Train against </w:t>
+      </w:r>
+      <w:proofErr w:type="spellStart"/>
+      <w:r>
+        <w:t>RuleBasedAgent</w:t>
+      </w:r>
+      <w:proofErr w:type="spellEnd"/>
+    </w:p>
+    <w:p>
+      <w:pPr>
+        <w:pStyle w:val="ListParagraph"/>
+        <w:numPr>
+          <w:ilvl w:val="1"/>
+          <w:numId w:val="1"/>
+        </w:numPr>
+      </w:pPr>
+      <w:r>
+        <w:t>Test Random trained against all others</w:t>
+      </w:r>
+    </w:p>
+    <w:p>
+      <w:pPr>
+        <w:pStyle w:val="ListParagraph"/>
+        <w:numPr>
+          <w:ilvl w:val="1"/>
+          <w:numId w:val="1"/>
+        </w:numPr>
+      </w:pPr>
+      <w:r>
+        <w:t xml:space="preserve">Test </w:t>
+      </w:r>
+      <w:proofErr w:type="spellStart"/>
+      <w:r>
+        <w:t>RuleBased</w:t>
+      </w:r>
+      <w:proofErr w:type="spellEnd"/>
+      <w:r>
+        <w:t xml:space="preserve"> trained against all others</w:t>
+      </w:r>
+    </w:p>
+    <w:p>
+      <w:pPr>
+        <w:pStyle w:val="ListParagraph"/>
+        <w:numPr>
+          <w:ilvl w:val="1"/>
+          <w:numId w:val="1"/>
+        </w:numPr>
+      </w:pPr>
+      <w:r>
+        <w:t>Train against other PPO</w:t>
+      </w:r>
+    </w:p>
+    <w:p>
+      <w:pPr>
+        <w:pStyle w:val="ListParagraph"/>
+        <w:numPr>
+          <w:ilvl w:val="1"/>
+          <w:numId w:val="1"/>
+        </w:numPr>
+      </w:pPr>
+      <w:r>
+        <w:t>Test other PPO trained against all other</w:t>
+      </w:r>
+    </w:p>
+    <w:p>
+      <w:pPr>
+        <w:pStyle w:val="ListParagraph"/>
+        <w:numPr>
+          <w:ilvl w:val="0"/>
+          <w:numId w:val="1"/>
+        </w:numPr>
+      </w:pPr>
+      <w:r>
+        <w:t xml:space="preserve">Illegal actions can also occur during </w:t>
+      </w:r>
+      <w:r>
+        <w:t>testing (using predict and step)</w:t>
+      </w:r>
+    </w:p>
+    <w:p>
+      <w:pPr>
+        <w:pStyle w:val="ListParagraph"/>
+        <w:numPr>
+          <w:ilvl w:val="0"/>
+          <w:numId w:val="1"/>
+        </w:numPr>
+        <w:rPr>
+          <w:b/>
+          <w:bCs/>
+        </w:rPr>
+      </w:pPr>
+      <w:r>
+        <w:rPr>
+          <w:b/>
+          <w:bCs/>
+        </w:rPr>
+        <w:t xml:space="preserve">Convert </w:t>
+      </w:r>
+      <w:proofErr w:type="spellStart"/>
+      <w:r>
+        <w:rPr>
+          <w:b/>
+          <w:bCs/>
+        </w:rPr>
+        <w:t>all_actions</w:t>
+      </w:r>
+      <w:proofErr w:type="spellEnd"/>
+      <w:r>
+        <w:rPr>
+          <w:b/>
+          <w:bCs/>
+        </w:rPr>
+        <w:t xml:space="preserve"> to combine discard card and construct wonder (use potentially discarded card to construct wonder -&gt; reduces action space while keeping information)</w:t>
+      </w:r>
+    </w:p>
+    <w:p/>
+    <w:p>
+      <w:r>
+        <w:t xml:space="preserve">PPO </w:t>
+      </w:r>
+      <w:proofErr w:type="spellStart"/>
+      <w:r>
+        <w:t>MaskableMultiInputActorCriticPolicy</w:t>
+      </w:r>
+      <w:proofErr w:type="spellEnd"/>
+      <w:r>
+        <w:t xml:space="preserve"> 200k training against </w:t>
+      </w:r>
+      <w:proofErr w:type="spellStart"/>
+      <w:r>
+        <w:t>RandomAgent</w:t>
+      </w:r>
+      <w:proofErr w:type="spellEnd"/>
+    </w:p>
+    <w:p>
+      <w:pPr>
+        <w:pStyle w:val="ListParagraph"/>
+        <w:numPr>
+          <w:ilvl w:val="0"/>
+          <w:numId w:val="1"/>
+        </w:numPr>
+      </w:pPr>
+      <w:r>
+        <w:t>Wins Player 1: 32/1000 (</w:t>
+      </w:r>
+      <w:proofErr w:type="spellStart"/>
+      <w:r>
+        <w:t>RandomAgent</w:t>
+      </w:r>
+      <w:proofErr w:type="spellEnd"/>
+      <w:r>
+        <w:t>)</w:t>
+      </w:r>
+    </w:p>
+    <w:p>
+      <w:pPr>
+        <w:pStyle w:val="ListParagraph"/>
+        <w:numPr>
+          <w:ilvl w:val="0"/>
+          <w:numId w:val="1"/>
+        </w:numPr>
+      </w:pPr>
+      <w:r>
+        <w:t>Wins Player 2: 968/1000 (PPO_200k_Random_Agent)</w:t>
+      </w:r>
+    </w:p>
+    <w:p>
+      <w:proofErr w:type="spellStart"/>
+      <w:r>
+        <w:t>RuleBasedAgent</w:t>
+      </w:r>
+      <w:proofErr w:type="spellEnd"/>
+      <w:r>
+        <w:t xml:space="preserve"> against </w:t>
+      </w:r>
+      <w:proofErr w:type="spellStart"/>
+      <w:r>
+        <w:t>RandomAgent</w:t>
+      </w:r>
+      <w:proofErr w:type="spellEnd"/>
+    </w:p>
+    <w:p>
+      <w:pPr>
+        <w:pStyle w:val="ListParagraph"/>
+        <w:numPr>
+          <w:ilvl w:val="0"/>
+          <w:numId w:val="1"/>
+        </w:numPr>
+      </w:pPr>
+      <w:r>
+        <w:t>Wins Player 1: 33/1000 (</w:t>
+      </w:r>
+      <w:proofErr w:type="spellStart"/>
+      <w:r>
+        <w:t>RandomAgent</w:t>
+      </w:r>
+      <w:proofErr w:type="spellEnd"/>
+      <w:r>
+        <w:t>)</w:t>
+      </w:r>
+    </w:p>
+    <w:p>
+      <w:pPr>
+        <w:pStyle w:val="ListParagraph"/>
+        <w:numPr>
+          <w:ilvl w:val="0"/>
+          <w:numId w:val="1"/>
+        </w:numPr>
+      </w:pPr>
+      <w:r>
+        <w:t>Wins Player 2: 967/1000 (</w:t>
+      </w:r>
+      <w:proofErr w:type="spellStart"/>
+      <w:r>
+        <w:t>RuleBasedAgent</w:t>
+      </w:r>
+      <w:proofErr w:type="spellEnd"/>
+      <w:r>
+        <w:t>)</w:t>
+      </w:r>
+    </w:p>
+    <w:p>
+      <w:r>
+        <w:t>PPO_200k</w:t>
+      </w:r>
+      <w:r>
+        <w:t xml:space="preserve">_Random </w:t>
+      </w:r>
+      <w:r>
+        <w:t xml:space="preserve">against </w:t>
+      </w:r>
+      <w:proofErr w:type="spellStart"/>
+      <w:r>
+        <w:t>RuleBasedAgent</w:t>
+      </w:r>
+      <w:proofErr w:type="spellEnd"/>
+    </w:p>
+    <w:p>
+      <w:pPr>
+        <w:pStyle w:val="ListParagraph"/>
+        <w:numPr>
+          <w:ilvl w:val="0"/>
+          <w:numId w:val="1"/>
+        </w:numPr>
+      </w:pPr>
+      <w:r>
+        <w:t>Wins Player 1: 719/1000 (</w:t>
+      </w:r>
+      <w:proofErr w:type="spellStart"/>
+      <w:r>
+        <w:t>RuleBasedAgent</w:t>
+      </w:r>
+      <w:proofErr w:type="spellEnd"/>
+      <w:r>
+        <w:t>)</w:t>
+      </w:r>
+    </w:p>
+    <w:p>
+      <w:pPr>
+        <w:pStyle w:val="ListParagraph"/>
+        <w:numPr>
+          <w:ilvl w:val="0"/>
+          <w:numId w:val="1"/>
+        </w:numPr>
+      </w:pPr>
+      <w:r>
+        <w:t>Wins Player 2: 281/1000 (PPO_200k_Random_Agent)</w:t>
+      </w:r>
+    </w:p>
+    <w:p>
+      <w:r>
+        <w:t>PPO_</w:t>
+      </w:r>
+      <w:r>
+        <w:t>5</w:t>
+      </w:r>
+      <w:r>
+        <w:t xml:space="preserve">00k_Random against </w:t>
+      </w:r>
+      <w:proofErr w:type="spellStart"/>
+      <w:r>
+        <w:t>RandomAgent</w:t>
+      </w:r>
+      <w:proofErr w:type="spellEnd"/>
+    </w:p>
+    <w:p>
+      <w:pPr>
+        <w:pStyle w:val="ListParagraph"/>
+        <w:numPr>
+          <w:ilvl w:val="0"/>
+          <w:numId w:val="1"/>
+        </w:numPr>
+      </w:pPr>
+      <w:r>
+        <w:t>Wins Player 1: 10/1000 (</w:t>
+      </w:r>
+      <w:proofErr w:type="spellStart"/>
+      <w:r>
+        <w:t>RandomAgent</w:t>
+      </w:r>
+      <w:proofErr w:type="spellEnd"/>
+      <w:r>
+        <w:t>)</w:t>
+      </w:r>
+    </w:p>
+    <w:p>
+      <w:pPr>
+        <w:pStyle w:val="ListParagraph"/>
+        <w:numPr>
+          <w:ilvl w:val="0"/>
+          <w:numId w:val="1"/>
+        </w:numPr>
+      </w:pPr>
+      <w:r>
+        <w:t>Wins Player 2: 990/1000 (PPO_500k_Random_Agent)</w:t>
+      </w:r>
+    </w:p>
+    <w:p>
+      <w:r>
+        <w:t xml:space="preserve">PPO_500k_Random against </w:t>
+      </w:r>
+      <w:proofErr w:type="spellStart"/>
+      <w:r>
+        <w:t>RuleBasedAgent</w:t>
+      </w:r>
+      <w:proofErr w:type="spellEnd"/>
+    </w:p>
+    <w:p>
+      <w:pPr>
+        <w:pStyle w:val="ListParagraph"/>
+        <w:numPr>
+          <w:ilvl w:val="0"/>
+          <w:numId w:val="1"/>
+        </w:numPr>
+      </w:pPr>
+      <w:r>
+        <w:t>Wins Player 1: 478/1000 (</w:t>
+      </w:r>
+      <w:proofErr w:type="spellStart"/>
+      <w:r>
+        <w:t>RuleBasedAgent</w:t>
+      </w:r>
+      <w:proofErr w:type="spellEnd"/>
+      <w:r>
+        <w:t>)</w:t>
+      </w:r>
+    </w:p>
+    <w:p>
+      <w:pPr>
+        <w:pStyle w:val="ListParagraph"/>
+        <w:numPr>
+          <w:ilvl w:val="0"/>
+          <w:numId w:val="1"/>
+        </w:numPr>
+      </w:pPr>
+      <w:r>
+        <w:t>Wins Player 2: 522/1000 (PPO_500k_Random_Agent)</w:t>
+      </w:r>
+    </w:p>
+    <w:p/>
+    <w:p>
+      <w:pPr>
+        <w:pStyle w:val="ListParagraph"/>
+        <w:numPr>
+          <w:ilvl w:val="0"/>
+          <w:numId w:val="1"/>
+        </w:numPr>
+      </w:pPr>
+      <w:r>
+        <w:t>0</w:t>
+      </w:r>
+      <w:r>
+        <w:t>10</w:t>
+      </w:r>
+      <w:r>
+        <w:t xml:space="preserve"> </w:t>
+      </w:r>
+      <w:r>
+        <w:t>(</w:t>
+      </w:r>
+      <w:proofErr w:type="spellStart"/>
+      <w:r>
+        <w:t>RandomAgent</w:t>
+      </w:r>
+      <w:proofErr w:type="spellEnd"/>
+      <w:r>
+        <w:t>) / 990</w:t>
+      </w:r>
+      <w:r>
+        <w:t xml:space="preserve"> </w:t>
+      </w:r>
+      <w:r>
+        <w:t>(</w:t>
+      </w:r>
+      <w:r>
+        <w:t>PPO_500k_Random</w:t>
+      </w:r>
+      <w:r>
+        <w:t>)</w:t>
+      </w:r>
+    </w:p>
+    <w:p>
+      <w:pPr>
+        <w:pStyle w:val="ListParagraph"/>
+        <w:numPr>
+          <w:ilvl w:val="0"/>
+          <w:numId w:val="1"/>
+        </w:numPr>
+      </w:pPr>
+      <w:r>
+        <w:t>478</w:t>
+      </w:r>
+      <w:r>
+        <w:t xml:space="preserve"> </w:t>
+      </w:r>
+      <w:r>
+        <w:t>(</w:t>
+      </w:r>
+      <w:proofErr w:type="spellStart"/>
+      <w:r>
+        <w:t>RuleBasedAgent</w:t>
+      </w:r>
+      <w:proofErr w:type="spellEnd"/>
+      <w:r>
+        <w:t>) / 522</w:t>
+      </w:r>
+      <w:r>
+        <w:t xml:space="preserve"> </w:t>
+      </w:r>
+      <w:r>
+        <w:t>(</w:t>
+      </w:r>
+      <w:r>
+        <w:t>PPO_500k_Random</w:t>
+      </w:r>
+      <w:r>
+        <w:t>)</w:t>
+      </w:r>
+    </w:p>
+    <w:p>
+      <w:pPr>
+        <w:pStyle w:val="ListParagraph"/>
+        <w:numPr>
+          <w:ilvl w:val="0"/>
+          <w:numId w:val="1"/>
+        </w:numPr>
+      </w:pPr>
+      <w:r>
+        <w:t>0</w:t>
+      </w:r>
+      <w:r>
+        <w:t>17</w:t>
+      </w:r>
+      <w:r>
+        <w:t xml:space="preserve"> </w:t>
+      </w:r>
+      <w:r>
+        <w:t>(</w:t>
+      </w:r>
+      <w:proofErr w:type="spellStart"/>
+      <w:r>
+        <w:t>GreedyCivilianAgent</w:t>
+      </w:r>
+      <w:proofErr w:type="spellEnd"/>
+      <w:r>
+        <w:t xml:space="preserve">) / </w:t>
+      </w:r>
+      <w:r>
+        <w:t>983</w:t>
+      </w:r>
+      <w:r>
+        <w:t xml:space="preserve"> </w:t>
+      </w:r>
+      <w:r>
+        <w:t>(</w:t>
+      </w:r>
+      <w:r>
+        <w:t>PPO_500k_Random</w:t>
+      </w:r>
+      <w:r>
+        <w:t>)</w:t>
+      </w:r>
+    </w:p>
+    <w:p>
+      <w:pPr>
+        <w:pStyle w:val="ListParagraph"/>
+        <w:numPr>
+          <w:ilvl w:val="0"/>
+          <w:numId w:val="1"/>
+        </w:numPr>
+      </w:pPr>
+      <w:r>
+        <w:t>0</w:t>
+      </w:r>
+      <w:r>
+        <w:t>30</w:t>
+      </w:r>
+      <w:r>
+        <w:t xml:space="preserve"> </w:t>
+      </w:r>
+      <w:r>
+        <w:t>(</w:t>
+      </w:r>
+      <w:proofErr w:type="spellStart"/>
+      <w:r>
+        <w:t>GreedyMilitaryAgent</w:t>
+      </w:r>
+      <w:proofErr w:type="spellEnd"/>
+      <w:r>
+        <w:t>)</w:t>
+      </w:r>
+      <w:r>
+        <w:t xml:space="preserve"> / </w:t>
+      </w:r>
+      <w:r>
+        <w:t>970</w:t>
+      </w:r>
+      <w:r>
+        <w:t xml:space="preserve"> </w:t>
+      </w:r>
+      <w:r>
+        <w:t>(</w:t>
+      </w:r>
+      <w:r>
+        <w:t>PPO_500k_Random</w:t>
+      </w:r>
+      <w:r>
+        <w:t>)</w:t>
+      </w:r>
+    </w:p>
+    <w:p>
+      <w:pPr>
+        <w:pStyle w:val="ListParagraph"/>
+        <w:numPr>
+          <w:ilvl w:val="0"/>
+          <w:numId w:val="1"/>
+        </w:numPr>
+      </w:pPr>
+      <w:r>
+        <w:t>0</w:t>
+      </w:r>
+      <w:r>
+        <w:t>37</w:t>
+      </w:r>
+      <w:r>
+        <w:t xml:space="preserve"> </w:t>
+      </w:r>
+      <w:r>
+        <w:t>(</w:t>
+      </w:r>
+      <w:proofErr w:type="spellStart"/>
+      <w:r>
+        <w:t>GreedyScientificAgent</w:t>
+      </w:r>
+      <w:proofErr w:type="spellEnd"/>
+      <w:r>
+        <w:t xml:space="preserve">) / </w:t>
+      </w:r>
+      <w:r>
+        <w:t>963</w:t>
+      </w:r>
+      <w:r>
+        <w:t xml:space="preserve"> </w:t>
+      </w:r>
+      <w:r>
+        <w:t>(</w:t>
+      </w:r>
+      <w:r>
+        <w:t>PPO_500k_Random</w:t>
+      </w:r>
+      <w:r>
+        <w:t>)</w:t>
+      </w:r>
+    </w:p>
+    <w:p/>
+    <w:p>
+      <w:r>
+        <w:t>General Tests</w:t>
+      </w:r>
+    </w:p>
+    <w:p>
+      <w:pPr>
+        <w:pStyle w:val="ListParagraph"/>
+        <w:numPr>
+          <w:ilvl w:val="0"/>
+          <w:numId w:val="1"/>
+        </w:numPr>
+      </w:pPr>
+      <w:r>
+        <w:t>224</w:t>
+      </w:r>
+      <w:r>
+        <w:t>/</w:t>
+      </w:r>
+      <w:r>
+        <w:t>776</w:t>
+      </w:r>
+      <w:r>
+        <w:tab/>
+      </w:r>
+      <w:r>
+        <w:sym w:font="Wingdings" w:char="F0E0"/>
+      </w:r>
+      <w:r>
+        <w:t xml:space="preserve"> </w:t>
+      </w:r>
+      <w:proofErr w:type="spellStart"/>
+      <w:r>
+        <w:t>RandomAgent</w:t>
+      </w:r>
+      <w:proofErr w:type="spellEnd"/>
+      <w:r>
+        <w:tab/>
+        <w:t xml:space="preserve">vs. </w:t>
+      </w:r>
+      <w:proofErr w:type="spellStart"/>
+      <w:r>
+        <w:t>GreedyCivilianAgent</w:t>
+      </w:r>
+      <w:proofErr w:type="spellEnd"/>
+    </w:p>
+    <w:p>
+      <w:pPr>
+        <w:pStyle w:val="ListParagraph"/>
+        <w:numPr>
+          <w:ilvl w:val="0"/>
+          <w:numId w:val="1"/>
+        </w:numPr>
+      </w:pPr>
+      <w:r>
         <w:lastRenderedPageBreak/>
-        <w:t xml:space="preserve">Try with full action space </w:t>
-      </w:r>
-      <w:r>
-        <w:t>1065</w:t>
-      </w:r>
-      <w:r>
-        <w:t xml:space="preserve"> instead of 273</w:t>
-      </w:r>
-    </w:p>
-    <w:p>
-      <w:pPr>
-        <w:pStyle w:val="ListParagraph"/>
-        <w:numPr>
-          <w:ilvl w:val="1"/>
-          <w:numId w:val="1"/>
-        </w:numPr>
-      </w:pPr>
-      <w:r>
-        <w:t>Train for longer e.g. 500,000</w:t>
-      </w:r>
-    </w:p>
-    <w:p>
-      <w:pPr>
-        <w:pStyle w:val="ListParagraph"/>
-        <w:numPr>
-          <w:ilvl w:val="1"/>
-          <w:numId w:val="1"/>
-        </w:numPr>
-      </w:pPr>
-      <w:r>
-        <w:t xml:space="preserve">Train against </w:t>
+        <w:t>227</w:t>
+      </w:r>
+      <w:r>
+        <w:t>/</w:t>
+      </w:r>
+      <w:r>
+        <w:t>773</w:t>
+      </w:r>
+      <w:r>
+        <w:tab/>
+      </w:r>
+      <w:r>
+        <w:sym w:font="Wingdings" w:char="F0E0"/>
+      </w:r>
+      <w:r>
+        <w:t xml:space="preserve"> </w:t>
+      </w:r>
+      <w:proofErr w:type="spellStart"/>
+      <w:r>
+        <w:t>RandomAgent</w:t>
+      </w:r>
+      <w:proofErr w:type="spellEnd"/>
+      <w:r>
+        <w:tab/>
+        <w:t xml:space="preserve">vs. </w:t>
+      </w:r>
+      <w:proofErr w:type="spellStart"/>
+      <w:r>
+        <w:t>GreedyMilitaryAgent</w:t>
+      </w:r>
+      <w:proofErr w:type="spellEnd"/>
+    </w:p>
+    <w:p>
+      <w:pPr>
+        <w:pStyle w:val="ListParagraph"/>
+        <w:numPr>
+          <w:ilvl w:val="0"/>
+          <w:numId w:val="1"/>
+        </w:numPr>
+      </w:pPr>
+      <w:r>
+        <w:t>426</w:t>
+      </w:r>
+      <w:r>
+        <w:t>/</w:t>
+      </w:r>
+      <w:r>
+        <w:t>573</w:t>
+      </w:r>
+      <w:r>
+        <w:tab/>
+      </w:r>
+      <w:r>
+        <w:sym w:font="Wingdings" w:char="F0E0"/>
+      </w:r>
+      <w:r>
+        <w:t xml:space="preserve"> </w:t>
+      </w:r>
+      <w:proofErr w:type="spellStart"/>
+      <w:r>
+        <w:t>RandomAgent</w:t>
+      </w:r>
+      <w:proofErr w:type="spellEnd"/>
+      <w:r>
+        <w:tab/>
+        <w:t xml:space="preserve">vs. </w:t>
+      </w:r>
+      <w:proofErr w:type="spellStart"/>
+      <w:r>
+        <w:t>GreedyScientificAgent</w:t>
+      </w:r>
+      <w:proofErr w:type="spellEnd"/>
+    </w:p>
+    <w:p>
+      <w:pPr>
+        <w:pStyle w:val="ListParagraph"/>
+        <w:numPr>
+          <w:ilvl w:val="0"/>
+          <w:numId w:val="1"/>
+        </w:numPr>
+      </w:pPr>
+      <w:r>
+        <w:t>233</w:t>
+      </w:r>
+      <w:r>
+        <w:t>/</w:t>
+      </w:r>
+      <w:r>
+        <w:t>766</w:t>
+      </w:r>
+      <w:r>
+        <w:tab/>
+      </w:r>
+      <w:r>
+        <w:sym w:font="Wingdings" w:char="F0E0"/>
+      </w:r>
+      <w:r>
+        <w:t xml:space="preserve"> </w:t>
+      </w:r>
+      <w:proofErr w:type="spellStart"/>
+      <w:r>
+        <w:t>GreedyCivilianAgent</w:t>
+      </w:r>
+      <w:proofErr w:type="spellEnd"/>
+      <w:r>
+        <w:t xml:space="preserve"> </w:t>
+      </w:r>
+      <w:r>
+        <w:tab/>
+        <w:t xml:space="preserve">vs. </w:t>
+      </w:r>
+      <w:proofErr w:type="spellStart"/>
+      <w:r>
+        <w:t>GreedyMilitaryAgent</w:t>
+      </w:r>
+      <w:proofErr w:type="spellEnd"/>
+    </w:p>
+    <w:p>
+      <w:pPr>
+        <w:pStyle w:val="ListParagraph"/>
+        <w:numPr>
+          <w:ilvl w:val="0"/>
+          <w:numId w:val="1"/>
+        </w:numPr>
+      </w:pPr>
+      <w:r>
+        <w:t>450</w:t>
+      </w:r>
+      <w:r>
+        <w:t>/</w:t>
+      </w:r>
+      <w:r>
+        <w:t>550</w:t>
+      </w:r>
+      <w:r>
+        <w:tab/>
+      </w:r>
+      <w:r>
+        <w:sym w:font="Wingdings" w:char="F0E0"/>
+      </w:r>
+      <w:r>
+        <w:t xml:space="preserve"> </w:t>
+      </w:r>
+      <w:proofErr w:type="spellStart"/>
+      <w:r>
+        <w:t>GreedyCivilianAgent</w:t>
+      </w:r>
+      <w:proofErr w:type="spellEnd"/>
+      <w:r>
+        <w:t xml:space="preserve"> </w:t>
+      </w:r>
+      <w:r>
+        <w:tab/>
+        <w:t xml:space="preserve">vs. </w:t>
+      </w:r>
+      <w:proofErr w:type="spellStart"/>
+      <w:r>
+        <w:t>GreedyScientificAgent</w:t>
+      </w:r>
+      <w:proofErr w:type="spellEnd"/>
+    </w:p>
+    <w:p>
+      <w:pPr>
+        <w:pStyle w:val="ListParagraph"/>
+        <w:numPr>
+          <w:ilvl w:val="0"/>
+          <w:numId w:val="1"/>
+        </w:numPr>
+      </w:pPr>
+      <w:r>
+        <w:t>796</w:t>
+      </w:r>
+      <w:r>
+        <w:t>/</w:t>
+      </w:r>
+      <w:r>
+        <w:t>204</w:t>
+      </w:r>
+      <w:r>
+        <w:tab/>
+      </w:r>
+      <w:r>
+        <w:sym w:font="Wingdings" w:char="F0E0"/>
+      </w:r>
+      <w:r>
+        <w:t xml:space="preserve"> </w:t>
+      </w:r>
+      <w:proofErr w:type="spellStart"/>
+      <w:r>
+        <w:t>GreedyMilitaryAgent</w:t>
+      </w:r>
+      <w:proofErr w:type="spellEnd"/>
+      <w:r>
+        <w:tab/>
+        <w:t xml:space="preserve">vs. </w:t>
+      </w:r>
+      <w:proofErr w:type="spellStart"/>
+      <w:r>
+        <w:t>GreedyScientificAgent</w:t>
+      </w:r>
+      <w:proofErr w:type="spellEnd"/>
+      <w:r>
+        <w:t xml:space="preserve"> </w:t>
+      </w:r>
+    </w:p>
+    <w:p>
+      <w:pPr>
+        <w:pStyle w:val="ListParagraph"/>
+        <w:numPr>
+          <w:ilvl w:val="0"/>
+          <w:numId w:val="1"/>
+        </w:numPr>
+      </w:pPr>
+    </w:p>
+    <w:p>
+      <w:pPr>
+        <w:pStyle w:val="ListParagraph"/>
+        <w:numPr>
+          <w:ilvl w:val="0"/>
+          <w:numId w:val="1"/>
+        </w:numPr>
+      </w:pPr>
+      <w:r>
+        <w:t>0</w:t>
+      </w:r>
+      <w:r>
+        <w:t>33/967</w:t>
+      </w:r>
+      <w:r>
+        <w:tab/>
+      </w:r>
+      <w:r>
+        <w:sym w:font="Wingdings" w:char="F0E0"/>
+      </w:r>
+      <w:r>
+        <w:t xml:space="preserve"> </w:t>
+      </w:r>
+      <w:proofErr w:type="spellStart"/>
+      <w:r>
+        <w:t>RandomAgent</w:t>
+      </w:r>
+      <w:proofErr w:type="spellEnd"/>
+      <w:r>
+        <w:tab/>
+        <w:t xml:space="preserve">vs. </w:t>
       </w:r>
       <w:proofErr w:type="spellStart"/>
       <w:r>
@@ -2776,175 +3594,71 @@
       <w:pPr>
         <w:pStyle w:val="ListParagraph"/>
         <w:numPr>
-          <w:ilvl w:val="1"/>
-          <w:numId w:val="1"/>
-        </w:numPr>
-      </w:pPr>
-      <w:r>
-        <w:t>Test Random trained against all others</w:t>
-      </w:r>
-    </w:p>
-    <w:p>
-      <w:pPr>
-        <w:pStyle w:val="ListParagraph"/>
-        <w:numPr>
-          <w:ilvl w:val="1"/>
-          <w:numId w:val="1"/>
-        </w:numPr>
-      </w:pPr>
-      <w:r>
-        <w:t xml:space="preserve">Test </w:t>
-      </w:r>
-      <w:proofErr w:type="spellStart"/>
-      <w:r>
-        <w:t>RuleBased</w:t>
-      </w:r>
-      <w:proofErr w:type="spellEnd"/>
-      <w:r>
-        <w:t xml:space="preserve"> trained against all others</w:t>
-      </w:r>
-    </w:p>
-    <w:p>
-      <w:pPr>
-        <w:pStyle w:val="ListParagraph"/>
-        <w:numPr>
-          <w:ilvl w:val="1"/>
-          <w:numId w:val="1"/>
-        </w:numPr>
-      </w:pPr>
-      <w:r>
-        <w:t>Train against other PPO</w:t>
-      </w:r>
-    </w:p>
-    <w:p>
-      <w:pPr>
-        <w:pStyle w:val="ListParagraph"/>
-        <w:numPr>
-          <w:ilvl w:val="1"/>
-          <w:numId w:val="1"/>
-        </w:numPr>
-      </w:pPr>
-      <w:r>
-        <w:t>Test other PPO trained against all other</w:t>
-      </w:r>
-    </w:p>
-    <w:p>
-      <w:pPr>
-        <w:pStyle w:val="ListParagraph"/>
-        <w:numPr>
-          <w:ilvl w:val="0"/>
-          <w:numId w:val="1"/>
-        </w:numPr>
-      </w:pPr>
-      <w:r>
-        <w:t xml:space="preserve">Illegal actions can also occur during </w:t>
-      </w:r>
-      <w:r>
-        <w:t>testing (using predict and step)</w:t>
-      </w:r>
-    </w:p>
-    <w:p/>
-    <w:p>
-      <w:r>
-        <w:t xml:space="preserve">PPO </w:t>
-      </w:r>
-      <w:proofErr w:type="spellStart"/>
-      <w:r>
-        <w:t>MaskableMultiInputActorCriticPolicy</w:t>
-      </w:r>
-      <w:proofErr w:type="spellEnd"/>
-      <w:r>
-        <w:t xml:space="preserve"> 200k training against </w:t>
-      </w:r>
-      <w:proofErr w:type="spellStart"/>
-      <w:r>
-        <w:t>RandomAgent</w:t>
-      </w:r>
-      <w:proofErr w:type="spellEnd"/>
-    </w:p>
-    <w:p>
-      <w:pPr>
-        <w:pStyle w:val="ListParagraph"/>
-        <w:numPr>
-          <w:ilvl w:val="0"/>
-          <w:numId w:val="1"/>
-        </w:numPr>
-      </w:pPr>
-      <w:r>
-        <w:t>Wins Player 1: 273/10000 (</w:t>
-      </w:r>
-      <w:proofErr w:type="spellStart"/>
-      <w:r>
-        <w:t>RandomAgent</w:t>
-      </w:r>
-      <w:proofErr w:type="spellEnd"/>
-      <w:r>
-        <w:t>)</w:t>
-      </w:r>
-    </w:p>
-    <w:p>
-      <w:pPr>
-        <w:pStyle w:val="ListParagraph"/>
-        <w:numPr>
-          <w:ilvl w:val="0"/>
-          <w:numId w:val="1"/>
-        </w:numPr>
-      </w:pPr>
-      <w:r>
-        <w:t>Wins Player 2: 9727/10000 (</w:t>
-      </w:r>
-      <w:r>
-        <w:t>PPO_200k_Random_Agent</w:t>
-      </w:r>
-      <w:r>
-        <w:t>)</w:t>
-      </w:r>
-    </w:p>
-    <w:p>
+          <w:ilvl w:val="0"/>
+          <w:numId w:val="1"/>
+        </w:numPr>
+      </w:pPr>
+      <w:r>
+        <w:t>915</w:t>
+      </w:r>
+      <w:r>
+        <w:t>/</w:t>
+      </w:r>
+      <w:r>
+        <w:t>0</w:t>
+      </w:r>
+      <w:r>
+        <w:t>85</w:t>
+      </w:r>
+      <w:r>
+        <w:tab/>
+      </w:r>
+      <w:r>
+        <w:sym w:font="Wingdings" w:char="F0E0"/>
+      </w:r>
+      <w:r>
+        <w:t xml:space="preserve"> </w:t>
+      </w:r>
       <w:proofErr w:type="spellStart"/>
       <w:r>
         <w:t>RuleBasedAgent</w:t>
       </w:r>
       <w:proofErr w:type="spellEnd"/>
       <w:r>
-        <w:t xml:space="preserve"> against </w:t>
-      </w:r>
-      <w:proofErr w:type="spellStart"/>
-      <w:r>
-        <w:t>RandomAgent</w:t>
-      </w:r>
-      <w:proofErr w:type="spellEnd"/>
-    </w:p>
-    <w:p>
-      <w:pPr>
-        <w:pStyle w:val="ListParagraph"/>
-        <w:numPr>
-          <w:ilvl w:val="0"/>
-          <w:numId w:val="1"/>
-        </w:numPr>
-      </w:pPr>
-      <w:r>
-        <w:t>Wins Player 1: 93/1000 (</w:t>
-      </w:r>
-      <w:proofErr w:type="spellStart"/>
-      <w:r>
-        <w:t>RandomAgent</w:t>
-      </w:r>
-      <w:proofErr w:type="spellEnd"/>
-      <w:r>
-        <w:t>)</w:t>
-      </w:r>
-    </w:p>
-    <w:p>
-      <w:pPr>
-        <w:pStyle w:val="ListParagraph"/>
-        <w:numPr>
-          <w:ilvl w:val="0"/>
-          <w:numId w:val="1"/>
-        </w:numPr>
-      </w:pPr>
-      <w:r>
-        <w:t>Wins Player 2: 907/1000 (</w:t>
+        <w:tab/>
+        <w:t xml:space="preserve">vs. </w:t>
+      </w:r>
+      <w:proofErr w:type="spellStart"/>
+      <w:r>
+        <w:t>GreedyCivilianAgent</w:t>
+      </w:r>
+      <w:proofErr w:type="spellEnd"/>
+    </w:p>
+    <w:p>
+      <w:pPr>
+        <w:pStyle w:val="ListParagraph"/>
+        <w:numPr>
+          <w:ilvl w:val="0"/>
+          <w:numId w:val="1"/>
+        </w:numPr>
+      </w:pPr>
+      <w:r>
+        <w:t>880</w:t>
+      </w:r>
+      <w:r>
+        <w:t>/</w:t>
+      </w:r>
+      <w:r>
+        <w:t>120</w:t>
+      </w:r>
+      <w:r>
+        <w:tab/>
+      </w:r>
+      <w:r>
+        <w:sym w:font="Wingdings" w:char="F0E0"/>
+      </w:r>
+      <w:r>
+        <w:t xml:space="preserve"> </w:t>
       </w:r>
       <w:proofErr w:type="spellStart"/>
       <w:r>
@@ -2952,169 +3666,67 @@
       </w:r>
       <w:proofErr w:type="spellEnd"/>
       <w:r>
-        <w:t>)</w:t>
-      </w:r>
-    </w:p>
-    <w:p>
-      <w:r>
-        <w:t>PPO_200k</w:t>
-      </w:r>
-      <w:r>
-        <w:t xml:space="preserve">_Random </w:t>
-      </w:r>
-      <w:r>
-        <w:t xml:space="preserve">against </w:t>
+        <w:tab/>
+        <w:t xml:space="preserve">vs. </w:t>
+      </w:r>
+      <w:proofErr w:type="spellStart"/>
+      <w:r>
+        <w:t>GreedyMilitaryAgent</w:t>
+      </w:r>
+      <w:proofErr w:type="spellEnd"/>
+    </w:p>
+    <w:p>
+      <w:pPr>
+        <w:pStyle w:val="ListParagraph"/>
+        <w:numPr>
+          <w:ilvl w:val="0"/>
+          <w:numId w:val="1"/>
+        </w:numPr>
+      </w:pPr>
+      <w:r>
+        <w:t>961</w:t>
+      </w:r>
+      <w:r>
+        <w:t>/</w:t>
+      </w:r>
+      <w:r>
+        <w:t>0</w:t>
+      </w:r>
+      <w:r>
+        <w:t>39</w:t>
+      </w:r>
+      <w:r>
+        <w:tab/>
+      </w:r>
+      <w:r>
+        <w:sym w:font="Wingdings" w:char="F0E0"/>
+      </w:r>
+      <w:r>
+        <w:t xml:space="preserve"> </w:t>
       </w:r>
       <w:proofErr w:type="spellStart"/>
       <w:r>
         <w:t>RuleBasedAgent</w:t>
       </w:r>
       <w:proofErr w:type="spellEnd"/>
-    </w:p>
-    <w:p>
-      <w:pPr>
-        <w:pStyle w:val="ListParagraph"/>
-        <w:numPr>
-          <w:ilvl w:val="0"/>
-          <w:numId w:val="1"/>
-        </w:numPr>
-      </w:pPr>
-      <w:r>
-        <w:t>Wins Player 1: 528/1000 (</w:t>
-      </w:r>
-      <w:proofErr w:type="spellStart"/>
-      <w:r>
-        <w:t>RuleBasedAgent</w:t>
-      </w:r>
-      <w:proofErr w:type="spellEnd"/>
-      <w:r>
-        <w:t>)</w:t>
-      </w:r>
-    </w:p>
-    <w:p>
-      <w:pPr>
-        <w:pStyle w:val="ListParagraph"/>
-        <w:numPr>
-          <w:ilvl w:val="0"/>
-          <w:numId w:val="1"/>
-        </w:numPr>
-      </w:pPr>
-      <w:r>
-        <w:t>Wins Player 2: 472/1000 (PPO_200k_</w:t>
-      </w:r>
-      <w:r>
-        <w:t>Random_</w:t>
-      </w:r>
-      <w:r>
-        <w:t>Agent)</w:t>
-      </w:r>
-    </w:p>
-    <w:p/>
-    <w:p>
-      <w:r>
-        <w:t>PPO_</w:t>
-      </w:r>
-      <w:r>
-        <w:t>5</w:t>
-      </w:r>
-      <w:r>
-        <w:t>00k</w:t>
-      </w:r>
-      <w:r>
-        <w:t xml:space="preserve">_Random against </w:t>
-      </w:r>
-      <w:proofErr w:type="spellStart"/>
-      <w:r>
-        <w:t>RandomAgent</w:t>
-      </w:r>
-      <w:proofErr w:type="spellEnd"/>
-    </w:p>
-    <w:p>
-      <w:pPr>
-        <w:pStyle w:val="ListParagraph"/>
-        <w:numPr>
-          <w:ilvl w:val="0"/>
-          <w:numId w:val="1"/>
-        </w:numPr>
-      </w:pPr>
-      <w:r>
-        <w:t>Wins Player 1: 13/1000 (</w:t>
-      </w:r>
-      <w:proofErr w:type="spellStart"/>
-      <w:r>
-        <w:t>RandomAgent</w:t>
-      </w:r>
-      <w:proofErr w:type="spellEnd"/>
-      <w:r>
-        <w:t>)</w:t>
-      </w:r>
-    </w:p>
-    <w:p>
-      <w:pPr>
-        <w:pStyle w:val="ListParagraph"/>
-        <w:numPr>
-          <w:ilvl w:val="0"/>
-          <w:numId w:val="1"/>
-        </w:numPr>
-      </w:pPr>
-      <w:r>
-        <w:t>Wins Player 2: 987/1000 (PPO_500k_Random_Agent)</w:t>
-      </w:r>
-    </w:p>
-    <w:p>
-      <w:r>
-        <w:t>PPO_</w:t>
-      </w:r>
-      <w:r>
-        <w:t>5</w:t>
-      </w:r>
-      <w:r>
-        <w:t>00k</w:t>
-      </w:r>
-      <w:r>
-        <w:t xml:space="preserve">_Random against </w:t>
-      </w:r>
-      <w:proofErr w:type="spellStart"/>
-      <w:r>
-        <w:t>RuleBasedAgent</w:t>
-      </w:r>
-      <w:proofErr w:type="spellEnd"/>
-    </w:p>
-    <w:p>
-      <w:pPr>
-        <w:pStyle w:val="ListParagraph"/>
-        <w:numPr>
-          <w:ilvl w:val="0"/>
-          <w:numId w:val="1"/>
-        </w:numPr>
-      </w:pPr>
-      <w:r>
-        <w:t>Wins Player 1: 389/1000 (</w:t>
-      </w:r>
-      <w:proofErr w:type="spellStart"/>
-      <w:r>
-        <w:t>RuleBasedAgent</w:t>
-      </w:r>
-      <w:proofErr w:type="spellEnd"/>
-      <w:r>
-        <w:t>)</w:t>
-      </w:r>
-    </w:p>
-    <w:p>
-      <w:pPr>
-        <w:pStyle w:val="ListParagraph"/>
-        <w:numPr>
-          <w:ilvl w:val="0"/>
-          <w:numId w:val="1"/>
-        </w:numPr>
-      </w:pPr>
-      <w:r>
-        <w:t>Wins Player 2: 609/1000 (PPO_500k_Random_Agent)</w:t>
-      </w:r>
-    </w:p>
-    <w:p/>
-    <w:p>
-      <w:r>
+      <w:r>
+        <w:tab/>
+        <w:t xml:space="preserve">vs. </w:t>
+      </w:r>
+      <w:proofErr w:type="spellStart"/>
+      <w:r>
+        <w:t>GreedyScientificAgent</w:t>
+      </w:r>
+      <w:proofErr w:type="spellEnd"/>
+    </w:p>
+    <w:p>
+      <w:r>
+        <w:br w:type="page"/>
+      </w:r>
+    </w:p>
+    <w:p>
+      <w:r>
+        <w:lastRenderedPageBreak/>
         <w:t>Testing:</w:t>
       </w:r>
     </w:p>
@@ -4006,6 +4618,7 @@
         </w:numPr>
       </w:pPr>
       <w:r>
+        <w:lastRenderedPageBreak/>
         <w:t>489</w:t>
       </w:r>
       <w:r>
@@ -4353,561 +4966,561 @@
         </w:numPr>
       </w:pPr>
       <w:r>
+        <w:t>402</w:t>
+      </w:r>
+      <w:r>
+        <w:t xml:space="preserve"> </w:t>
+      </w:r>
+      <w:r>
+        <w:t>(</w:t>
+      </w:r>
+      <w:proofErr w:type="spellStart"/>
+      <w:r>
+        <w:t>GreedyMilitaryAgent</w:t>
+      </w:r>
+      <w:proofErr w:type="spellEnd"/>
+      <w:r>
+        <w:t>)</w:t>
+      </w:r>
+      <w:r>
+        <w:t xml:space="preserve"> / </w:t>
+      </w:r>
+      <w:r>
+        <w:t>598</w:t>
+      </w:r>
+      <w:r>
+        <w:t xml:space="preserve"> </w:t>
+      </w:r>
+      <w:r>
+        <w:t>(</w:t>
+      </w:r>
+      <w:proofErr w:type="spellStart"/>
+      <w:r>
+        <w:t>LearningAgent</w:t>
+      </w:r>
+      <w:proofErr w:type="spellEnd"/>
+      <w:r>
+        <w:t>)</w:t>
+      </w:r>
+    </w:p>
+    <w:p>
+      <w:pPr>
+        <w:pStyle w:val="ListParagraph"/>
+        <w:numPr>
+          <w:ilvl w:val="0"/>
+          <w:numId w:val="1"/>
+        </w:numPr>
+      </w:pPr>
+      <w:r>
+        <w:t>200</w:t>
+      </w:r>
+      <w:r>
+        <w:t xml:space="preserve"> </w:t>
+      </w:r>
+      <w:r>
+        <w:t>(</w:t>
+      </w:r>
+      <w:proofErr w:type="spellStart"/>
+      <w:r>
+        <w:t>GreedyScientificAgent</w:t>
+      </w:r>
+      <w:proofErr w:type="spellEnd"/>
+      <w:r>
+        <w:t xml:space="preserve">) / </w:t>
+      </w:r>
+      <w:r>
+        <w:t>799</w:t>
+      </w:r>
+      <w:r>
+        <w:t xml:space="preserve"> </w:t>
+      </w:r>
+      <w:r>
+        <w:t>(</w:t>
+      </w:r>
+      <w:proofErr w:type="spellStart"/>
+      <w:r>
+        <w:t>LearningAgent</w:t>
+      </w:r>
+      <w:proofErr w:type="spellEnd"/>
+      <w:r>
+        <w:t>)</w:t>
+      </w:r>
+    </w:p>
+    <w:p/>
+    <w:p>
+      <w:pPr>
+        <w:pStyle w:val="ListParagraph"/>
+        <w:numPr>
+          <w:ilvl w:val="0"/>
+          <w:numId w:val="1"/>
+        </w:numPr>
+      </w:pPr>
+      <w:r>
+        <w:t xml:space="preserve">Hyperparameters: </w:t>
+      </w:r>
+      <w:r>
+        <w:t>50k training</w:t>
+      </w:r>
+    </w:p>
+    <w:p>
+      <w:pPr>
+        <w:pStyle w:val="ListParagraph"/>
+        <w:numPr>
+          <w:ilvl w:val="0"/>
+          <w:numId w:val="1"/>
+        </w:numPr>
+      </w:pPr>
+      <w:r>
+        <w:t xml:space="preserve">[Alpha, Gamma, </w:t>
+      </w:r>
+      <w:proofErr w:type="spellStart"/>
+      <w:r>
+        <w:t>maxAttempts</w:t>
+      </w:r>
+      <w:proofErr w:type="spellEnd"/>
+      <w:r>
+        <w:t>] = [0.05, 0.02, 0.7, 2]</w:t>
+      </w:r>
+    </w:p>
+    <w:p>
+      <w:pPr>
+        <w:pStyle w:val="ListParagraph"/>
+        <w:numPr>
+          <w:ilvl w:val="0"/>
+          <w:numId w:val="1"/>
+        </w:numPr>
+      </w:pPr>
+      <w:r>
+        <w:t>Wins Player 1: 639/1000 (</w:t>
+      </w:r>
+      <w:proofErr w:type="spellStart"/>
+      <w:r>
+        <w:t>RuleBasedAgent</w:t>
+      </w:r>
+      <w:proofErr w:type="spellEnd"/>
+      <w:r>
+        <w:t>)</w:t>
+      </w:r>
+    </w:p>
+    <w:p>
+      <w:pPr>
+        <w:pStyle w:val="ListParagraph"/>
+        <w:numPr>
+          <w:ilvl w:val="0"/>
+          <w:numId w:val="1"/>
+        </w:numPr>
+      </w:pPr>
+      <w:r>
+        <w:t>Wins Player 2: 360/1000 (</w:t>
+      </w:r>
+      <w:proofErr w:type="spellStart"/>
+      <w:r>
+        <w:t>LearningAgent</w:t>
+      </w:r>
+      <w:proofErr w:type="spellEnd"/>
+      <w:r>
+        <w:t>)</w:t>
+      </w:r>
+    </w:p>
+    <w:p>
+      <w:pPr>
+        <w:pStyle w:val="ListParagraph"/>
+        <w:numPr>
+          <w:ilvl w:val="0"/>
+          <w:numId w:val="1"/>
+        </w:numPr>
+      </w:pPr>
+      <w:r>
+        <w:t>Draws: 1/1000</w:t>
+      </w:r>
+    </w:p>
+    <w:p>
+      <w:pPr>
+        <w:pStyle w:val="ListParagraph"/>
+        <w:numPr>
+          <w:ilvl w:val="0"/>
+          <w:numId w:val="1"/>
+        </w:numPr>
+      </w:pPr>
+    </w:p>
+    <w:p>
+      <w:pPr>
+        <w:pStyle w:val="ListParagraph"/>
+        <w:numPr>
+          <w:ilvl w:val="0"/>
+          <w:numId w:val="1"/>
+        </w:numPr>
+      </w:pPr>
+      <w:r>
+        <w:t xml:space="preserve">[Alpha, Gamma, </w:t>
+      </w:r>
+      <w:proofErr w:type="spellStart"/>
+      <w:r>
+        <w:t>maxAttempts</w:t>
+      </w:r>
+      <w:proofErr w:type="spellEnd"/>
+      <w:r>
+        <w:t>] = [0.05, 0.02, 0.5, 2]</w:t>
+      </w:r>
+    </w:p>
+    <w:p>
+      <w:pPr>
+        <w:pStyle w:val="ListParagraph"/>
+        <w:numPr>
+          <w:ilvl w:val="0"/>
+          <w:numId w:val="1"/>
+        </w:numPr>
+      </w:pPr>
+      <w:r>
+        <w:t>Wins Player 1: 606/1000 (</w:t>
+      </w:r>
+      <w:proofErr w:type="spellStart"/>
+      <w:r>
+        <w:t>RuleBasedAgent</w:t>
+      </w:r>
+      <w:proofErr w:type="spellEnd"/>
+      <w:r>
+        <w:t>)</w:t>
+      </w:r>
+    </w:p>
+    <w:p>
+      <w:pPr>
+        <w:pStyle w:val="ListParagraph"/>
+        <w:numPr>
+          <w:ilvl w:val="0"/>
+          <w:numId w:val="1"/>
+        </w:numPr>
+      </w:pPr>
+      <w:r>
+        <w:t>Wins Player 2: 394/1000 (</w:t>
+      </w:r>
+      <w:proofErr w:type="spellStart"/>
+      <w:r>
+        <w:t>LearningAgent</w:t>
+      </w:r>
+      <w:proofErr w:type="spellEnd"/>
+      <w:r>
+        <w:t>)</w:t>
+      </w:r>
+    </w:p>
+    <w:p>
+      <w:pPr>
+        <w:pStyle w:val="ListParagraph"/>
+        <w:numPr>
+          <w:ilvl w:val="0"/>
+          <w:numId w:val="1"/>
+        </w:numPr>
+      </w:pPr>
+      <w:r>
+        <w:t>Draws: 0/1000</w:t>
+      </w:r>
+    </w:p>
+    <w:p/>
+    <w:p>
+      <w:pPr>
+        <w:pStyle w:val="ListParagraph"/>
+        <w:numPr>
+          <w:ilvl w:val="0"/>
+          <w:numId w:val="1"/>
+        </w:numPr>
+      </w:pPr>
+      <w:r>
+        <w:t>RL_Q_50k_0.05_0.02_0.5_</w:t>
+      </w:r>
+      <w:r>
+        <w:t>2 = 50k training</w:t>
+      </w:r>
+    </w:p>
+    <w:p>
+      <w:pPr>
+        <w:pStyle w:val="ListParagraph"/>
+        <w:numPr>
+          <w:ilvl w:val="0"/>
+          <w:numId w:val="1"/>
+        </w:numPr>
+      </w:pPr>
+      <w:r>
+        <w:t>Wins Player 1: 6119/10000 (</w:t>
+      </w:r>
+      <w:proofErr w:type="spellStart"/>
+      <w:r>
+        <w:t>RuleBasedAgent</w:t>
+      </w:r>
+      <w:proofErr w:type="spellEnd"/>
+      <w:r>
+        <w:t>)</w:t>
+      </w:r>
+    </w:p>
+    <w:p>
+      <w:pPr>
+        <w:pStyle w:val="ListParagraph"/>
+        <w:numPr>
+          <w:ilvl w:val="0"/>
+          <w:numId w:val="1"/>
+        </w:numPr>
+      </w:pPr>
+      <w:r>
+        <w:t>Wins Player 2: 3880/10000 (</w:t>
+      </w:r>
+      <w:proofErr w:type="spellStart"/>
+      <w:r>
+        <w:t>LearningAgent</w:t>
+      </w:r>
+      <w:proofErr w:type="spellEnd"/>
+      <w:r>
+        <w:t>)</w:t>
+      </w:r>
+    </w:p>
+    <w:p>
+      <w:pPr>
+        <w:pStyle w:val="ListParagraph"/>
+        <w:numPr>
+          <w:ilvl w:val="0"/>
+          <w:numId w:val="1"/>
+        </w:numPr>
+      </w:pPr>
+      <w:r>
+        <w:t>Draws: 1/10000</w:t>
+      </w:r>
+    </w:p>
+    <w:p/>
+    <w:p>
+      <w:pPr>
+        <w:pStyle w:val="ListParagraph"/>
+        <w:numPr>
+          <w:ilvl w:val="0"/>
+          <w:numId w:val="1"/>
+        </w:numPr>
+      </w:pPr>
+      <w:r>
+        <w:t>RL_Q_200k_0.05_0.02_0.65_2</w:t>
+      </w:r>
+      <w:r>
+        <w:t xml:space="preserve"> = 200k training</w:t>
+      </w:r>
+    </w:p>
+    <w:p>
+      <w:pPr>
+        <w:pStyle w:val="ListParagraph"/>
+        <w:numPr>
+          <w:ilvl w:val="0"/>
+          <w:numId w:val="1"/>
+        </w:numPr>
+      </w:pPr>
+      <w:r>
+        <w:t>Wins Player 1: 5797/10000 (</w:t>
+      </w:r>
+      <w:proofErr w:type="spellStart"/>
+      <w:r>
+        <w:t>RuleBasedAgent</w:t>
+      </w:r>
+      <w:proofErr w:type="spellEnd"/>
+      <w:r>
+        <w:t>)</w:t>
+      </w:r>
+    </w:p>
+    <w:p>
+      <w:pPr>
+        <w:pStyle w:val="ListParagraph"/>
+        <w:numPr>
+          <w:ilvl w:val="0"/>
+          <w:numId w:val="1"/>
+        </w:numPr>
+      </w:pPr>
+      <w:r>
+        <w:t>Wins Player 2: 4197/10000 (</w:t>
+      </w:r>
+      <w:proofErr w:type="spellStart"/>
+      <w:r>
+        <w:t>LearningAgent</w:t>
+      </w:r>
+      <w:proofErr w:type="spellEnd"/>
+      <w:r>
+        <w:t>)</w:t>
+      </w:r>
+    </w:p>
+    <w:p>
+      <w:pPr>
+        <w:pStyle w:val="ListParagraph"/>
+        <w:numPr>
+          <w:ilvl w:val="0"/>
+          <w:numId w:val="1"/>
+        </w:numPr>
+      </w:pPr>
+      <w:r>
+        <w:t>Draws: 6/10000</w:t>
+      </w:r>
+    </w:p>
+    <w:p/>
+    <w:p>
+      <w:pPr>
+        <w:pStyle w:val="ListParagraph"/>
+        <w:numPr>
+          <w:ilvl w:val="0"/>
+          <w:numId w:val="1"/>
+        </w:numPr>
+      </w:pPr>
+      <w:r>
+        <w:t>RL_Q_200k_0.05_0.02_0.65_2</w:t>
+      </w:r>
+      <w:r>
+        <w:t xml:space="preserve"> </w:t>
+      </w:r>
+    </w:p>
+    <w:p>
+      <w:pPr>
+        <w:pStyle w:val="ListParagraph"/>
+        <w:numPr>
+          <w:ilvl w:val="0"/>
+          <w:numId w:val="1"/>
+        </w:numPr>
+      </w:pPr>
+      <w:r>
+        <w:t>0</w:t>
+      </w:r>
+      <w:r>
+        <w:t>40</w:t>
+      </w:r>
+      <w:r>
+        <w:t xml:space="preserve"> </w:t>
+      </w:r>
+      <w:r>
+        <w:t>(</w:t>
+      </w:r>
+      <w:proofErr w:type="spellStart"/>
+      <w:r>
+        <w:t>RandomAgent</w:t>
+      </w:r>
+      <w:proofErr w:type="spellEnd"/>
+      <w:r>
+        <w:t xml:space="preserve">) / </w:t>
+      </w:r>
+      <w:r>
+        <w:t>960</w:t>
+      </w:r>
+      <w:r>
+        <w:t xml:space="preserve"> </w:t>
+      </w:r>
+      <w:r>
+        <w:t>(</w:t>
+      </w:r>
+      <w:proofErr w:type="spellStart"/>
+      <w:r>
+        <w:t>LearningAgent</w:t>
+      </w:r>
+      <w:proofErr w:type="spellEnd"/>
+      <w:r>
+        <w:t>)</w:t>
+      </w:r>
+    </w:p>
+    <w:p>
+      <w:pPr>
+        <w:pStyle w:val="ListParagraph"/>
+        <w:numPr>
+          <w:ilvl w:val="0"/>
+          <w:numId w:val="1"/>
+        </w:numPr>
+      </w:pPr>
+      <w:r>
+        <w:t>5</w:t>
+      </w:r>
+      <w:r>
+        <w:t>8</w:t>
+      </w:r>
+      <w:r>
+        <w:t>2</w:t>
+      </w:r>
+      <w:r>
+        <w:t xml:space="preserve"> </w:t>
+      </w:r>
+      <w:r>
+        <w:t>(</w:t>
+      </w:r>
+      <w:proofErr w:type="spellStart"/>
+      <w:r>
+        <w:t>RuleBasedAgent</w:t>
+      </w:r>
+      <w:proofErr w:type="spellEnd"/>
+      <w:r>
+        <w:t xml:space="preserve">) / </w:t>
+      </w:r>
+      <w:r>
+        <w:t>4</w:t>
+      </w:r>
+      <w:r>
+        <w:t>1</w:t>
+      </w:r>
+      <w:r>
+        <w:t>8</w:t>
+      </w:r>
+      <w:r>
+        <w:t xml:space="preserve"> </w:t>
+      </w:r>
+      <w:r>
+        <w:t>(</w:t>
+      </w:r>
+      <w:proofErr w:type="spellStart"/>
+      <w:r>
+        <w:t>LearningAgent</w:t>
+      </w:r>
+      <w:proofErr w:type="spellEnd"/>
+      <w:r>
+        <w:t>)</w:t>
+      </w:r>
+    </w:p>
+    <w:p>
+      <w:pPr>
+        <w:pStyle w:val="ListParagraph"/>
+        <w:numPr>
+          <w:ilvl w:val="0"/>
+          <w:numId w:val="1"/>
+        </w:numPr>
+      </w:pPr>
+      <w:r>
+        <w:t>187</w:t>
+      </w:r>
+      <w:r>
+        <w:t xml:space="preserve"> </w:t>
+      </w:r>
+      <w:r>
+        <w:t>(</w:t>
+      </w:r>
+      <w:proofErr w:type="spellStart"/>
+      <w:r>
+        <w:t>GreedyCivilianAgent</w:t>
+      </w:r>
+      <w:proofErr w:type="spellEnd"/>
+      <w:r>
+        <w:t xml:space="preserve">) / </w:t>
+      </w:r>
+      <w:r>
+        <w:t>812</w:t>
+      </w:r>
+      <w:r>
+        <w:t xml:space="preserve"> </w:t>
+      </w:r>
+      <w:r>
+        <w:t>(</w:t>
+      </w:r>
+      <w:proofErr w:type="spellStart"/>
+      <w:r>
+        <w:t>LearningAgent</w:t>
+      </w:r>
+      <w:proofErr w:type="spellEnd"/>
+      <w:r>
+        <w:t>)</w:t>
+      </w:r>
+    </w:p>
+    <w:p>
+      <w:pPr>
+        <w:pStyle w:val="ListParagraph"/>
+        <w:numPr>
+          <w:ilvl w:val="0"/>
+          <w:numId w:val="1"/>
+        </w:numPr>
+      </w:pPr>
+      <w:r>
         <w:lastRenderedPageBreak/>
-        <w:t>402</w:t>
-      </w:r>
-      <w:r>
-        <w:t xml:space="preserve"> </w:t>
-      </w:r>
-      <w:r>
-        <w:t>(</w:t>
-      </w:r>
-      <w:proofErr w:type="spellStart"/>
-      <w:r>
-        <w:t>GreedyMilitaryAgent</w:t>
-      </w:r>
-      <w:proofErr w:type="spellEnd"/>
-      <w:r>
-        <w:t>)</w:t>
-      </w:r>
-      <w:r>
-        <w:t xml:space="preserve"> / </w:t>
-      </w:r>
-      <w:r>
-        <w:t>598</w:t>
-      </w:r>
-      <w:r>
-        <w:t xml:space="preserve"> </w:t>
-      </w:r>
-      <w:r>
-        <w:t>(</w:t>
-      </w:r>
-      <w:proofErr w:type="spellStart"/>
-      <w:r>
-        <w:t>LearningAgent</w:t>
-      </w:r>
-      <w:proofErr w:type="spellEnd"/>
-      <w:r>
-        <w:t>)</w:t>
-      </w:r>
-    </w:p>
-    <w:p>
-      <w:pPr>
-        <w:pStyle w:val="ListParagraph"/>
-        <w:numPr>
-          <w:ilvl w:val="0"/>
-          <w:numId w:val="1"/>
-        </w:numPr>
-      </w:pPr>
-      <w:r>
-        <w:t>200</w:t>
-      </w:r>
-      <w:r>
-        <w:t xml:space="preserve"> </w:t>
-      </w:r>
-      <w:r>
-        <w:t>(</w:t>
-      </w:r>
-      <w:proofErr w:type="spellStart"/>
-      <w:r>
-        <w:t>GreedyScientificAgent</w:t>
-      </w:r>
-      <w:proofErr w:type="spellEnd"/>
-      <w:r>
-        <w:t xml:space="preserve">) / </w:t>
-      </w:r>
-      <w:r>
-        <w:t>799</w:t>
-      </w:r>
-      <w:r>
-        <w:t xml:space="preserve"> </w:t>
-      </w:r>
-      <w:r>
-        <w:t>(</w:t>
-      </w:r>
-      <w:proofErr w:type="spellStart"/>
-      <w:r>
-        <w:t>LearningAgent</w:t>
-      </w:r>
-      <w:proofErr w:type="spellEnd"/>
-      <w:r>
-        <w:t>)</w:t>
-      </w:r>
-    </w:p>
-    <w:p/>
-    <w:p>
-      <w:pPr>
-        <w:pStyle w:val="ListParagraph"/>
-        <w:numPr>
-          <w:ilvl w:val="0"/>
-          <w:numId w:val="1"/>
-        </w:numPr>
-      </w:pPr>
-      <w:r>
-        <w:t xml:space="preserve">Hyperparameters: </w:t>
-      </w:r>
-      <w:r>
-        <w:t>50k training</w:t>
-      </w:r>
-    </w:p>
-    <w:p>
-      <w:pPr>
-        <w:pStyle w:val="ListParagraph"/>
-        <w:numPr>
-          <w:ilvl w:val="0"/>
-          <w:numId w:val="1"/>
-        </w:numPr>
-      </w:pPr>
-      <w:r>
-        <w:t xml:space="preserve">[Alpha, Gamma, </w:t>
-      </w:r>
-      <w:proofErr w:type="spellStart"/>
-      <w:r>
-        <w:t>maxAttempts</w:t>
-      </w:r>
-      <w:proofErr w:type="spellEnd"/>
-      <w:r>
-        <w:t>] = [0.05, 0.02, 0.7, 2]</w:t>
-      </w:r>
-    </w:p>
-    <w:p>
-      <w:pPr>
-        <w:pStyle w:val="ListParagraph"/>
-        <w:numPr>
-          <w:ilvl w:val="0"/>
-          <w:numId w:val="1"/>
-        </w:numPr>
-      </w:pPr>
-      <w:r>
-        <w:t>Wins Player 1: 639/1000 (</w:t>
-      </w:r>
-      <w:proofErr w:type="spellStart"/>
-      <w:r>
-        <w:t>RuleBasedAgent</w:t>
-      </w:r>
-      <w:proofErr w:type="spellEnd"/>
-      <w:r>
-        <w:t>)</w:t>
-      </w:r>
-    </w:p>
-    <w:p>
-      <w:pPr>
-        <w:pStyle w:val="ListParagraph"/>
-        <w:numPr>
-          <w:ilvl w:val="0"/>
-          <w:numId w:val="1"/>
-        </w:numPr>
-      </w:pPr>
-      <w:r>
-        <w:t>Wins Player 2: 360/1000 (</w:t>
-      </w:r>
-      <w:proofErr w:type="spellStart"/>
-      <w:r>
-        <w:t>LearningAgent</w:t>
-      </w:r>
-      <w:proofErr w:type="spellEnd"/>
-      <w:r>
-        <w:t>)</w:t>
-      </w:r>
-    </w:p>
-    <w:p>
-      <w:pPr>
-        <w:pStyle w:val="ListParagraph"/>
-        <w:numPr>
-          <w:ilvl w:val="0"/>
-          <w:numId w:val="1"/>
-        </w:numPr>
-      </w:pPr>
-      <w:r>
-        <w:t>Draws: 1/1000</w:t>
-      </w:r>
-    </w:p>
-    <w:p>
-      <w:pPr>
-        <w:pStyle w:val="ListParagraph"/>
-        <w:numPr>
-          <w:ilvl w:val="0"/>
-          <w:numId w:val="1"/>
-        </w:numPr>
-      </w:pPr>
-    </w:p>
-    <w:p>
-      <w:pPr>
-        <w:pStyle w:val="ListParagraph"/>
-        <w:numPr>
-          <w:ilvl w:val="0"/>
-          <w:numId w:val="1"/>
-        </w:numPr>
-      </w:pPr>
-      <w:r>
-        <w:t xml:space="preserve">[Alpha, Gamma, </w:t>
-      </w:r>
-      <w:proofErr w:type="spellStart"/>
-      <w:r>
-        <w:t>maxAttempts</w:t>
-      </w:r>
-      <w:proofErr w:type="spellEnd"/>
-      <w:r>
-        <w:t>] = [0.05, 0.02, 0.5, 2]</w:t>
-      </w:r>
-    </w:p>
-    <w:p>
-      <w:pPr>
-        <w:pStyle w:val="ListParagraph"/>
-        <w:numPr>
-          <w:ilvl w:val="0"/>
-          <w:numId w:val="1"/>
-        </w:numPr>
-      </w:pPr>
-      <w:r>
-        <w:t>Wins Player 1: 606/1000 (</w:t>
-      </w:r>
-      <w:proofErr w:type="spellStart"/>
-      <w:r>
-        <w:t>RuleBasedAgent</w:t>
-      </w:r>
-      <w:proofErr w:type="spellEnd"/>
-      <w:r>
-        <w:t>)</w:t>
-      </w:r>
-    </w:p>
-    <w:p>
-      <w:pPr>
-        <w:pStyle w:val="ListParagraph"/>
-        <w:numPr>
-          <w:ilvl w:val="0"/>
-          <w:numId w:val="1"/>
-        </w:numPr>
-      </w:pPr>
-      <w:r>
-        <w:t>Wins Player 2: 394/1000 (</w:t>
-      </w:r>
-      <w:proofErr w:type="spellStart"/>
-      <w:r>
-        <w:t>LearningAgent</w:t>
-      </w:r>
-      <w:proofErr w:type="spellEnd"/>
-      <w:r>
-        <w:t>)</w:t>
-      </w:r>
-    </w:p>
-    <w:p>
-      <w:pPr>
-        <w:pStyle w:val="ListParagraph"/>
-        <w:numPr>
-          <w:ilvl w:val="0"/>
-          <w:numId w:val="1"/>
-        </w:numPr>
-      </w:pPr>
-      <w:r>
-        <w:t>Draws: 0/1000</w:t>
-      </w:r>
-    </w:p>
-    <w:p/>
-    <w:p>
-      <w:pPr>
-        <w:pStyle w:val="ListParagraph"/>
-        <w:numPr>
-          <w:ilvl w:val="0"/>
-          <w:numId w:val="1"/>
-        </w:numPr>
-      </w:pPr>
-      <w:r>
-        <w:t>RL_Q_50k_0.05_0.02_0.5_</w:t>
-      </w:r>
-      <w:r>
-        <w:t>2 = 50k training</w:t>
-      </w:r>
-    </w:p>
-    <w:p>
-      <w:pPr>
-        <w:pStyle w:val="ListParagraph"/>
-        <w:numPr>
-          <w:ilvl w:val="0"/>
-          <w:numId w:val="1"/>
-        </w:numPr>
-      </w:pPr>
-      <w:r>
-        <w:t>Wins Player 1: 6119/10000 (</w:t>
-      </w:r>
-      <w:proofErr w:type="spellStart"/>
-      <w:r>
-        <w:t>RuleBasedAgent</w:t>
-      </w:r>
-      <w:proofErr w:type="spellEnd"/>
-      <w:r>
-        <w:t>)</w:t>
-      </w:r>
-    </w:p>
-    <w:p>
-      <w:pPr>
-        <w:pStyle w:val="ListParagraph"/>
-        <w:numPr>
-          <w:ilvl w:val="0"/>
-          <w:numId w:val="1"/>
-        </w:numPr>
-      </w:pPr>
-      <w:r>
-        <w:t>Wins Player 2: 3880/10000 (</w:t>
-      </w:r>
-      <w:proofErr w:type="spellStart"/>
-      <w:r>
-        <w:t>LearningAgent</w:t>
-      </w:r>
-      <w:proofErr w:type="spellEnd"/>
-      <w:r>
-        <w:t>)</w:t>
-      </w:r>
-    </w:p>
-    <w:p>
-      <w:pPr>
-        <w:pStyle w:val="ListParagraph"/>
-        <w:numPr>
-          <w:ilvl w:val="0"/>
-          <w:numId w:val="1"/>
-        </w:numPr>
-      </w:pPr>
-      <w:r>
-        <w:t>Draws: 1/10000</w:t>
-      </w:r>
-    </w:p>
-    <w:p/>
-    <w:p>
-      <w:pPr>
-        <w:pStyle w:val="ListParagraph"/>
-        <w:numPr>
-          <w:ilvl w:val="0"/>
-          <w:numId w:val="1"/>
-        </w:numPr>
-      </w:pPr>
-      <w:r>
-        <w:t>RL_Q_200k_0.05_0.02_0.65_2</w:t>
-      </w:r>
-      <w:r>
-        <w:t xml:space="preserve"> = 200k training</w:t>
-      </w:r>
-    </w:p>
-    <w:p>
-      <w:pPr>
-        <w:pStyle w:val="ListParagraph"/>
-        <w:numPr>
-          <w:ilvl w:val="0"/>
-          <w:numId w:val="1"/>
-        </w:numPr>
-      </w:pPr>
-      <w:r>
-        <w:t>Wins Player 1: 5797/10000 (</w:t>
-      </w:r>
-      <w:proofErr w:type="spellStart"/>
-      <w:r>
-        <w:t>RuleBasedAgent</w:t>
-      </w:r>
-      <w:proofErr w:type="spellEnd"/>
-      <w:r>
-        <w:t>)</w:t>
-      </w:r>
-    </w:p>
-    <w:p>
-      <w:pPr>
-        <w:pStyle w:val="ListParagraph"/>
-        <w:numPr>
-          <w:ilvl w:val="0"/>
-          <w:numId w:val="1"/>
-        </w:numPr>
-      </w:pPr>
-      <w:r>
-        <w:t>Wins Player 2: 4197/10000 (</w:t>
-      </w:r>
-      <w:proofErr w:type="spellStart"/>
-      <w:r>
-        <w:t>LearningAgent</w:t>
-      </w:r>
-      <w:proofErr w:type="spellEnd"/>
-      <w:r>
-        <w:t>)</w:t>
-      </w:r>
-    </w:p>
-    <w:p>
-      <w:pPr>
-        <w:pStyle w:val="ListParagraph"/>
-        <w:numPr>
-          <w:ilvl w:val="0"/>
-          <w:numId w:val="1"/>
-        </w:numPr>
-      </w:pPr>
-      <w:r>
-        <w:t>Draws: 6/10000</w:t>
-      </w:r>
-    </w:p>
-    <w:p/>
-    <w:p>
-      <w:pPr>
-        <w:pStyle w:val="ListParagraph"/>
-        <w:numPr>
-          <w:ilvl w:val="0"/>
-          <w:numId w:val="1"/>
-        </w:numPr>
-      </w:pPr>
-      <w:r>
-        <w:t>RL_Q_200k_0.05_0.02_0.65_2</w:t>
-      </w:r>
-      <w:r>
-        <w:t xml:space="preserve"> </w:t>
-      </w:r>
-    </w:p>
-    <w:p>
-      <w:pPr>
-        <w:pStyle w:val="ListParagraph"/>
-        <w:numPr>
-          <w:ilvl w:val="0"/>
-          <w:numId w:val="1"/>
-        </w:numPr>
-      </w:pPr>
-      <w:r>
-        <w:t>0</w:t>
-      </w:r>
-      <w:r>
-        <w:t>40</w:t>
-      </w:r>
-      <w:r>
-        <w:t xml:space="preserve"> </w:t>
-      </w:r>
-      <w:r>
-        <w:t>(</w:t>
-      </w:r>
-      <w:proofErr w:type="spellStart"/>
-      <w:r>
-        <w:t>RandomAgent</w:t>
-      </w:r>
-      <w:proofErr w:type="spellEnd"/>
-      <w:r>
-        <w:t xml:space="preserve">) / </w:t>
-      </w:r>
-      <w:r>
-        <w:t>960</w:t>
-      </w:r>
-      <w:r>
-        <w:t xml:space="preserve"> </w:t>
-      </w:r>
-      <w:r>
-        <w:t>(</w:t>
-      </w:r>
-      <w:proofErr w:type="spellStart"/>
-      <w:r>
-        <w:t>LearningAgent</w:t>
-      </w:r>
-      <w:proofErr w:type="spellEnd"/>
-      <w:r>
-        <w:t>)</w:t>
-      </w:r>
-    </w:p>
-    <w:p>
-      <w:pPr>
-        <w:pStyle w:val="ListParagraph"/>
-        <w:numPr>
-          <w:ilvl w:val="0"/>
-          <w:numId w:val="1"/>
-        </w:numPr>
-      </w:pPr>
-      <w:r>
-        <w:t>5</w:t>
-      </w:r>
-      <w:r>
-        <w:t>8</w:t>
-      </w:r>
-      <w:r>
-        <w:t>2</w:t>
-      </w:r>
-      <w:r>
-        <w:t xml:space="preserve"> </w:t>
-      </w:r>
-      <w:r>
-        <w:t>(</w:t>
-      </w:r>
-      <w:proofErr w:type="spellStart"/>
-      <w:r>
-        <w:t>RuleBasedAgent</w:t>
-      </w:r>
-      <w:proofErr w:type="spellEnd"/>
-      <w:r>
-        <w:t xml:space="preserve">) / </w:t>
-      </w:r>
-      <w:r>
-        <w:t>4</w:t>
-      </w:r>
-      <w:r>
-        <w:t>1</w:t>
-      </w:r>
-      <w:r>
-        <w:t>8</w:t>
-      </w:r>
-      <w:r>
-        <w:t xml:space="preserve"> </w:t>
-      </w:r>
-      <w:r>
-        <w:t>(</w:t>
-      </w:r>
-      <w:proofErr w:type="spellStart"/>
-      <w:r>
-        <w:t>LearningAgent</w:t>
-      </w:r>
-      <w:proofErr w:type="spellEnd"/>
-      <w:r>
-        <w:t>)</w:t>
-      </w:r>
-    </w:p>
-    <w:p>
-      <w:pPr>
-        <w:pStyle w:val="ListParagraph"/>
-        <w:numPr>
-          <w:ilvl w:val="0"/>
-          <w:numId w:val="1"/>
-        </w:numPr>
-      </w:pPr>
-      <w:r>
-        <w:t>187</w:t>
-      </w:r>
-      <w:r>
-        <w:t xml:space="preserve"> </w:t>
-      </w:r>
-      <w:r>
-        <w:t>(</w:t>
-      </w:r>
-      <w:proofErr w:type="spellStart"/>
-      <w:r>
-        <w:t>GreedyCivilianAgent</w:t>
-      </w:r>
-      <w:proofErr w:type="spellEnd"/>
-      <w:r>
-        <w:t xml:space="preserve">) / </w:t>
-      </w:r>
-      <w:r>
-        <w:t>812</w:t>
-      </w:r>
-      <w:r>
-        <w:t xml:space="preserve"> </w:t>
-      </w:r>
-      <w:r>
-        <w:t>(</w:t>
-      </w:r>
-      <w:proofErr w:type="spellStart"/>
-      <w:r>
-        <w:t>LearningAgent</w:t>
-      </w:r>
-      <w:proofErr w:type="spellEnd"/>
-      <w:r>
-        <w:t>)</w:t>
-      </w:r>
-    </w:p>
-    <w:p>
-      <w:pPr>
-        <w:pStyle w:val="ListParagraph"/>
-        <w:numPr>
-          <w:ilvl w:val="0"/>
-          <w:numId w:val="1"/>
-        </w:numPr>
-      </w:pPr>
-      <w:r>
         <w:t>352</w:t>
       </w:r>
       <w:r>
@@ -5208,7 +5821,6 @@
         </w:numPr>
       </w:pPr>
       <w:r>
-        <w:lastRenderedPageBreak/>
         <w:t>4955</w:t>
       </w:r>
       <w:r>
@@ -5705,12 +6317,10 @@
         <w:t xml:space="preserve"> of current state for </w:t>
       </w:r>
       <w:proofErr w:type="spellStart"/>
-      <w:proofErr w:type="gramStart"/>
       <w:r>
         <w:t>self.lastState</w:t>
       </w:r>
       <w:proofErr w:type="spellEnd"/>
-      <w:proofErr w:type="gramEnd"/>
     </w:p>
     <w:sectPr>
       <w:pgSz w:w="11906" w:h="16838"/>

</xml_diff>

<commit_message>
Trained numerous agents and minor error fix
</commit_message>
<xml_diff>
--- a/Initial Game State.docx
+++ b/Initial Game State.docx
@@ -256,7 +256,15 @@
         </w:numPr>
       </w:pPr>
       <w:r>
-        <w:t>Get player, opponent and age variables</w:t>
+        <w:t xml:space="preserve">Get player, </w:t>
+      </w:r>
+      <w:proofErr w:type="gramStart"/>
+      <w:r>
+        <w:t>opponent</w:t>
+      </w:r>
+      <w:proofErr w:type="gramEnd"/>
+      <w:r>
+        <w:t xml:space="preserve"> and age variables</w:t>
       </w:r>
     </w:p>
     <w:p>
@@ -400,7 +408,15 @@
         <w:t xml:space="preserve">Sets the variables for the </w:t>
       </w:r>
       <w:r>
-        <w:t xml:space="preserve">card which are filled from the CSV file later on </w:t>
+        <w:t xml:space="preserve">card which are filled from the CSV file </w:t>
+      </w:r>
+      <w:proofErr w:type="gramStart"/>
+      <w:r>
+        <w:t>later on</w:t>
+      </w:r>
+      <w:proofErr w:type="gramEnd"/>
+      <w:r>
+        <w:t xml:space="preserve"> </w:t>
       </w:r>
     </w:p>
     <w:p>
@@ -452,7 +468,15 @@
         </w:numPr>
       </w:pPr>
       <w:r>
-        <w:t>Display the Card back to the player as either Hidden or the card based on game state and whether the card is covered or not</w:t>
+        <w:t xml:space="preserve">Display the Card back to the player as either </w:t>
+      </w:r>
+      <w:proofErr w:type="gramStart"/>
+      <w:r>
+        <w:t>Hidden</w:t>
+      </w:r>
+      <w:proofErr w:type="gramEnd"/>
+      <w:r>
+        <w:t xml:space="preserve"> or the card based on game state and whether the card is covered or not</w:t>
       </w:r>
     </w:p>
     <w:p>
@@ -931,7 +955,15 @@
         <w:t>Buying a resource costs 2 coins plus the number of resources your opponent has of that type -&gt; you only get that resource for 1 turn</w:t>
       </w:r>
       <w:r>
-        <w:t>, there is no limit in amount of resources to buy, thus separate action for buying needed (not nested in constructing a card)</w:t>
+        <w:t xml:space="preserve">, there is no limit in </w:t>
+      </w:r>
+      <w:proofErr w:type="gramStart"/>
+      <w:r>
+        <w:t>amount</w:t>
+      </w:r>
+      <w:proofErr w:type="gramEnd"/>
+      <w:r>
+        <w:t xml:space="preserve"> of resources to buy, thus separate action for buying needed (not nested in constructing a card)</w:t>
       </w:r>
     </w:p>
     <w:p>
@@ -1022,7 +1054,15 @@
         </w:numPr>
       </w:pPr>
       <w:r>
-        <w:t>Constructing a card which has a symbol as prerequisite and you own the card with the respective symbol allows you to build that card for free -&gt; (no material/coin costs)</w:t>
+        <w:t xml:space="preserve">Constructing a card which has a symbol as </w:t>
+      </w:r>
+      <w:proofErr w:type="gramStart"/>
+      <w:r>
+        <w:t>prerequisite</w:t>
+      </w:r>
+      <w:proofErr w:type="gramEnd"/>
+      <w:r>
+        <w:t xml:space="preserve"> and you own the card with the respective symbol allows you to build that card for free -&gt; (no material/coin costs)</w:t>
       </w:r>
     </w:p>
     <w:p>
@@ -1074,7 +1114,15 @@
         <w:t>conflict pawn</w:t>
       </w:r>
       <w:r>
-        <w:t xml:space="preserve"> is moved all the way to the opponents side -&gt; you immediately win</w:t>
+        <w:t xml:space="preserve"> is moved all the way to the </w:t>
+      </w:r>
+      <w:proofErr w:type="gramStart"/>
+      <w:r>
+        <w:t>opponents</w:t>
+      </w:r>
+      <w:proofErr w:type="gramEnd"/>
+      <w:r>
+        <w:t xml:space="preserve"> side -&gt; you immediately win</w:t>
       </w:r>
     </w:p>
     <w:p>
@@ -1181,7 +1229,15 @@
         <w:t>Victory points awarded by Guild cards for each e.g. red card are awarded and counted up at the end of the game -&gt; count towards all red cards that the player has at the end of the game not at the current time when it is played</w:t>
       </w:r>
       <w:r>
-        <w:t xml:space="preserve"> (one victory point for each red card in the city with the most red cards)</w:t>
+        <w:t xml:space="preserve"> (one victory point for each red card in the city with the </w:t>
+      </w:r>
+      <w:proofErr w:type="gramStart"/>
+      <w:r>
+        <w:t>most red</w:t>
+      </w:r>
+      <w:proofErr w:type="gramEnd"/>
+      <w:r>
+        <w:t xml:space="preserve"> cards)</w:t>
       </w:r>
     </w:p>
     <w:p/>
@@ -1836,10 +1892,12 @@
         <w:t xml:space="preserve"> function: Whenever player input is requested and </w:t>
       </w:r>
       <w:proofErr w:type="spellStart"/>
+      <w:proofErr w:type="gramStart"/>
       <w:r>
         <w:t>player.type</w:t>
       </w:r>
       <w:proofErr w:type="spellEnd"/>
+      <w:proofErr w:type="gramEnd"/>
       <w:r>
         <w:t xml:space="preserve"> == AI, generate all valid moves the AI can perform based on the current state and which type of action needs to be performed e.g. constructing cards or choosing tokens (6 different times the input() function is called -&gt; so 6 different </w:t>
       </w:r>
@@ -1864,10 +1922,12 @@
         <w:t xml:space="preserve">API for AI agent: Whenever player input is requested (not only main loop but also e.g. progress token selection) -&gt; if </w:t>
       </w:r>
       <w:proofErr w:type="spellStart"/>
+      <w:proofErr w:type="gramStart"/>
       <w:r>
         <w:t>player.type</w:t>
       </w:r>
       <w:proofErr w:type="spellEnd"/>
+      <w:proofErr w:type="gramEnd"/>
       <w:r>
         <w:t xml:space="preserve"> == Human -&gt; normal, </w:t>
       </w:r>
@@ -2007,7 +2067,15 @@
         </w:numPr>
       </w:pPr>
       <w:r>
-        <w:t>Create deep copy of state (shallow .copy() doesn’t work because of custom classes) -&gt; need to create a copy method for every class</w:t>
+        <w:t>Create deep copy of state (</w:t>
+      </w:r>
+      <w:proofErr w:type="gramStart"/>
+      <w:r>
+        <w:t>shallow .copy</w:t>
+      </w:r>
+      <w:proofErr w:type="gramEnd"/>
+      <w:r>
+        <w:t>() doesn’t work because of custom classes) -&gt; need to create a copy method for every class</w:t>
       </w:r>
     </w:p>
     <w:p>
@@ -2060,7 +2128,15 @@
         </w:numPr>
       </w:pPr>
       <w:r>
-        <w:t>Difficulties specifying action and state keys for q-learning (too many possibilities leads to unique keys and no learning)</w:t>
+        <w:t xml:space="preserve">Difficulties specifying action and state keys for q-learning (too many possibilities </w:t>
+      </w:r>
+      <w:proofErr w:type="gramStart"/>
+      <w:r>
+        <w:t>leads</w:t>
+      </w:r>
+      <w:proofErr w:type="gramEnd"/>
+      <w:r>
+        <w:t xml:space="preserve"> to unique keys and no learning)</w:t>
       </w:r>
     </w:p>
     <w:p>
@@ -2223,10 +2299,7 @@
         <w:t>RL_Q_200k_0.05_0.02_0.65_2</w:t>
       </w:r>
       <w:r>
-        <w:t xml:space="preserve"> </w:t>
-      </w:r>
-      <w:r>
-        <w:t>(</w:t>
+        <w:t xml:space="preserve"> (</w:t>
       </w:r>
       <w:proofErr w:type="spellStart"/>
       <w:r>
@@ -2509,7 +2582,15 @@
         </w:numPr>
       </w:pPr>
       <w:r>
-        <w:t>Difficulty of current RL solutions to consider action spaces with varying sizes (at the moment invalid actions are usually rewarded with a large negative utility but convergence can be very slow until the agent realizes which actions not to take)</w:t>
+        <w:t>Difficulty of current RL solutions to consider action spaces with varying sizes (</w:t>
+      </w:r>
+      <w:proofErr w:type="gramStart"/>
+      <w:r>
+        <w:t>at the moment</w:t>
+      </w:r>
+      <w:proofErr w:type="gramEnd"/>
+      <w:r>
+        <w:t xml:space="preserve"> invalid actions are usually rewarded with a large negative utility but convergence can be very slow until the agent realizes which actions not to take)</w:t>
       </w:r>
     </w:p>
     <w:p>
@@ -2633,38 +2714,6 @@
         </w:numPr>
       </w:pPr>
       <w:r>
-        <w:t xml:space="preserve">maybe define a reward for each step (see </w:t>
-      </w:r>
-      <w:proofErr w:type="spellStart"/>
-      <w:r>
-        <w:t>getScore</w:t>
-      </w:r>
-      <w:proofErr w:type="spellEnd"/>
-      <w:r>
-        <w:t xml:space="preserve"> of Learning agent)</w:t>
-      </w:r>
-    </w:p>
-    <w:p>
-      <w:pPr>
-        <w:pStyle w:val="ListParagraph"/>
-        <w:numPr>
-          <w:ilvl w:val="0"/>
-          <w:numId w:val="1"/>
-        </w:numPr>
-      </w:pPr>
-      <w:r>
-        <w:t>convert greedy agents to new format as well</w:t>
-      </w:r>
-    </w:p>
-    <w:p>
-      <w:pPr>
-        <w:pStyle w:val="ListParagraph"/>
-        <w:numPr>
-          <w:ilvl w:val="0"/>
-          <w:numId w:val="1"/>
-        </w:numPr>
-      </w:pPr>
-      <w:r>
         <w:t>Train various agents</w:t>
       </w:r>
     </w:p>
@@ -2675,15 +2724,15 @@
           <w:ilvl w:val="1"/>
           <w:numId w:val="1"/>
         </w:numPr>
-      </w:pPr>
-      <w:r>
-        <w:t xml:space="preserve">Try with full action space </w:t>
-      </w:r>
-      <w:r>
-        <w:t>1065</w:t>
-      </w:r>
-      <w:r>
-        <w:t xml:space="preserve"> instead of 273</w:t>
+        <w:rPr>
+          <w:strike/>
+        </w:rPr>
+      </w:pPr>
+      <w:r>
+        <w:rPr>
+          <w:strike/>
+        </w:rPr>
+        <w:t>Try with full action space 1065 instead of 273</w:t>
       </w:r>
     </w:p>
     <w:p>
@@ -2693,8 +2742,14 @@
           <w:ilvl w:val="1"/>
           <w:numId w:val="1"/>
         </w:numPr>
-      </w:pPr>
-      <w:r>
+        <w:rPr>
+          <w:strike/>
+        </w:rPr>
+      </w:pPr>
+      <w:r>
+        <w:rPr>
+          <w:strike/>
+        </w:rPr>
         <w:t>Train for longer e.g. 500,000</w:t>
       </w:r>
     </w:p>
@@ -2705,12 +2760,21 @@
           <w:ilvl w:val="1"/>
           <w:numId w:val="1"/>
         </w:numPr>
-      </w:pPr>
-      <w:r>
+        <w:rPr>
+          <w:strike/>
+        </w:rPr>
+      </w:pPr>
+      <w:r>
+        <w:rPr>
+          <w:strike/>
+        </w:rPr>
         <w:t xml:space="preserve">Train against </w:t>
       </w:r>
       <w:proofErr w:type="spellStart"/>
       <w:r>
+        <w:rPr>
+          <w:strike/>
+        </w:rPr>
         <w:t>RuleBasedAgent</w:t>
       </w:r>
       <w:proofErr w:type="spellEnd"/>
@@ -2722,8 +2786,14 @@
           <w:ilvl w:val="1"/>
           <w:numId w:val="1"/>
         </w:numPr>
-      </w:pPr>
-      <w:r>
+        <w:rPr>
+          <w:strike/>
+        </w:rPr>
+      </w:pPr>
+      <w:r>
+        <w:rPr>
+          <w:strike/>
+        </w:rPr>
         <w:t>Test Random trained against all others</w:t>
       </w:r>
     </w:p>
@@ -2734,16 +2804,28 @@
           <w:ilvl w:val="1"/>
           <w:numId w:val="1"/>
         </w:numPr>
-      </w:pPr>
-      <w:r>
+        <w:rPr>
+          <w:strike/>
+        </w:rPr>
+      </w:pPr>
+      <w:r>
+        <w:rPr>
+          <w:strike/>
+        </w:rPr>
         <w:t xml:space="preserve">Test </w:t>
       </w:r>
       <w:proofErr w:type="spellStart"/>
       <w:r>
+        <w:rPr>
+          <w:strike/>
+        </w:rPr>
         <w:t>RuleBased</w:t>
       </w:r>
       <w:proofErr w:type="spellEnd"/>
       <w:r>
+        <w:rPr>
+          <w:strike/>
+        </w:rPr>
         <w:t xml:space="preserve"> trained against all others</w:t>
       </w:r>
     </w:p>
@@ -2803,7 +2885,7 @@
           <w:b/>
           <w:bCs/>
         </w:rPr>
-        <w:t xml:space="preserve">Convert </w:t>
+        <w:t xml:space="preserve">Change so you can select the card when constructing wonders and not just first of </w:t>
       </w:r>
       <w:proofErr w:type="spellStart"/>
       <w:r>
@@ -2811,16 +2893,9 @@
           <w:b/>
           <w:bCs/>
         </w:rPr>
-        <w:t>all_actions</w:t>
-      </w:r>
-      <w:proofErr w:type="spellEnd"/>
-      <w:r>
-        <w:rPr>
-          <w:b/>
-          <w:bCs/>
-        </w:rPr>
-        <w:t xml:space="preserve"> to combine discard card and construct wonder (use potentially discarded card to construct wonder -&gt; reduces action space while keeping information)</w:t>
-      </w:r>
+        <w:t>color</w:t>
+      </w:r>
+      <w:proofErr w:type="spellEnd"/>
     </w:p>
     <w:p/>
     <w:p>
@@ -2930,13 +3005,7 @@
     </w:p>
     <w:p>
       <w:r>
-        <w:t>PPO_200k</w:t>
-      </w:r>
-      <w:r>
-        <w:t xml:space="preserve">_Random </w:t>
-      </w:r>
-      <w:r>
-        <w:t xml:space="preserve">against </w:t>
+        <w:t xml:space="preserve">PPO_200k_Random against </w:t>
       </w:r>
       <w:proofErr w:type="spellStart"/>
       <w:r>
@@ -2978,13 +3047,7 @@
     </w:p>
     <w:p>
       <w:r>
-        <w:t>PPO_</w:t>
-      </w:r>
-      <w:r>
-        <w:t>5</w:t>
-      </w:r>
-      <w:r>
-        <w:t xml:space="preserve">00k_Random against </w:t>
+        <w:t xml:space="preserve">PPO_500k_Random against </w:t>
       </w:r>
       <w:proofErr w:type="spellStart"/>
       <w:r>
@@ -3076,10 +3139,233 @@
         </w:numPr>
       </w:pPr>
       <w:r>
+        <w:t>010 (</w:t>
+      </w:r>
+      <w:proofErr w:type="spellStart"/>
+      <w:r>
+        <w:t>RandomAgent</w:t>
+      </w:r>
+      <w:proofErr w:type="spellEnd"/>
+      <w:r>
+        <w:t>) / 990 (</w:t>
+      </w:r>
+      <w:r>
+        <w:t>PPO_500k_Random</w:t>
+      </w:r>
+      <w:r>
+        <w:t>)</w:t>
+      </w:r>
+    </w:p>
+    <w:p>
+      <w:pPr>
+        <w:pStyle w:val="ListParagraph"/>
+        <w:numPr>
+          <w:ilvl w:val="0"/>
+          <w:numId w:val="1"/>
+        </w:numPr>
+      </w:pPr>
+      <w:r>
+        <w:t>478 (</w:t>
+      </w:r>
+      <w:proofErr w:type="spellStart"/>
+      <w:r>
+        <w:t>RuleBasedAgent</w:t>
+      </w:r>
+      <w:proofErr w:type="spellEnd"/>
+      <w:r>
+        <w:t>) / 522 (</w:t>
+      </w:r>
+      <w:r>
+        <w:t>PPO_500k_Random</w:t>
+      </w:r>
+      <w:r>
+        <w:t>)</w:t>
+      </w:r>
+    </w:p>
+    <w:p>
+      <w:pPr>
+        <w:pStyle w:val="ListParagraph"/>
+        <w:numPr>
+          <w:ilvl w:val="0"/>
+          <w:numId w:val="1"/>
+        </w:numPr>
+      </w:pPr>
+      <w:r>
         <w:t>0</w:t>
       </w:r>
       <w:r>
-        <w:t>10</w:t>
+        <w:t xml:space="preserve">17 </w:t>
+      </w:r>
+      <w:r>
+        <w:t>(</w:t>
+      </w:r>
+      <w:proofErr w:type="spellStart"/>
+      <w:r>
+        <w:t>GreedyCivilianAgent</w:t>
+      </w:r>
+      <w:proofErr w:type="spellEnd"/>
+      <w:r>
+        <w:t xml:space="preserve">) / </w:t>
+      </w:r>
+      <w:r>
+        <w:t xml:space="preserve">983 </w:t>
+      </w:r>
+      <w:r>
+        <w:t>(</w:t>
+      </w:r>
+      <w:r>
+        <w:t>PPO_500k_Random</w:t>
+      </w:r>
+      <w:r>
+        <w:t>)</w:t>
+      </w:r>
+    </w:p>
+    <w:p>
+      <w:pPr>
+        <w:pStyle w:val="ListParagraph"/>
+        <w:numPr>
+          <w:ilvl w:val="0"/>
+          <w:numId w:val="1"/>
+        </w:numPr>
+      </w:pPr>
+      <w:r>
+        <w:t>0</w:t>
+      </w:r>
+      <w:r>
+        <w:t xml:space="preserve">30 </w:t>
+      </w:r>
+      <w:r>
+        <w:t>(</w:t>
+      </w:r>
+      <w:proofErr w:type="spellStart"/>
+      <w:r>
+        <w:t>GreedyMilitaryAgent</w:t>
+      </w:r>
+      <w:proofErr w:type="spellEnd"/>
+      <w:r>
+        <w:t>)</w:t>
+      </w:r>
+      <w:r>
+        <w:t xml:space="preserve"> / </w:t>
+      </w:r>
+      <w:r>
+        <w:t xml:space="preserve">970 </w:t>
+      </w:r>
+      <w:r>
+        <w:t>(</w:t>
+      </w:r>
+      <w:r>
+        <w:t>PPO_500k_Random</w:t>
+      </w:r>
+      <w:r>
+        <w:t>)</w:t>
+      </w:r>
+    </w:p>
+    <w:p>
+      <w:pPr>
+        <w:pStyle w:val="ListParagraph"/>
+        <w:numPr>
+          <w:ilvl w:val="0"/>
+          <w:numId w:val="1"/>
+        </w:numPr>
+      </w:pPr>
+      <w:r>
+        <w:t>0</w:t>
+      </w:r>
+      <w:r>
+        <w:t xml:space="preserve">37 </w:t>
+      </w:r>
+      <w:r>
+        <w:t>(</w:t>
+      </w:r>
+      <w:proofErr w:type="spellStart"/>
+      <w:r>
+        <w:t>GreedyScientificAgent</w:t>
+      </w:r>
+      <w:proofErr w:type="spellEnd"/>
+      <w:r>
+        <w:t xml:space="preserve">) / </w:t>
+      </w:r>
+      <w:r>
+        <w:t xml:space="preserve">963 </w:t>
+      </w:r>
+      <w:r>
+        <w:t>(</w:t>
+      </w:r>
+      <w:r>
+        <w:t>PPO_500k_Random</w:t>
+      </w:r>
+      <w:r>
+        <w:t>)</w:t>
+      </w:r>
+    </w:p>
+    <w:p/>
+    <w:p>
+      <w:r>
+        <w:t>PPO_2000k_RuleBased</w:t>
+      </w:r>
+    </w:p>
+    <w:p>
+      <w:pPr>
+        <w:pStyle w:val="ListParagraph"/>
+        <w:numPr>
+          <w:ilvl w:val="0"/>
+          <w:numId w:val="1"/>
+        </w:numPr>
+      </w:pPr>
+      <w:r>
+        <w:t>Wins Agent 1: 233/1000 (</w:t>
+      </w:r>
+      <w:proofErr w:type="spellStart"/>
+      <w:r>
+        <w:t>RuleBasedAgent</w:t>
+      </w:r>
+      <w:proofErr w:type="spellEnd"/>
+      <w:r>
+        <w:t>)</w:t>
+      </w:r>
+    </w:p>
+    <w:p>
+      <w:pPr>
+        <w:pStyle w:val="ListParagraph"/>
+        <w:numPr>
+          <w:ilvl w:val="0"/>
+          <w:numId w:val="1"/>
+        </w:numPr>
+      </w:pPr>
+      <w:r>
+        <w:t>Wins Agent 2: 767/1000 (PPO_2000k_RuleBased_Agent)</w:t>
+      </w:r>
+    </w:p>
+    <w:p/>
+    <w:p>
+      <w:pPr>
+        <w:pStyle w:val="ListParagraph"/>
+        <w:numPr>
+          <w:ilvl w:val="0"/>
+          <w:numId w:val="1"/>
+        </w:numPr>
+      </w:pPr>
+      <w:r>
+        <w:lastRenderedPageBreak/>
+        <w:t>0</w:t>
+      </w:r>
+      <w:r>
+        <w:t>04</w:t>
+      </w:r>
+      <w:r>
+        <w:t xml:space="preserve"> (</w:t>
+      </w:r>
+      <w:proofErr w:type="spellStart"/>
+      <w:r>
+        <w:t>RandomAgent</w:t>
+      </w:r>
+      <w:proofErr w:type="spellEnd"/>
+      <w:r>
+        <w:t xml:space="preserve">) / </w:t>
+      </w:r>
+      <w:r>
+        <w:t>996</w:t>
       </w:r>
       <w:r>
         <w:t xml:space="preserve"> </w:t>
@@ -3087,13 +3373,222 @@
       <w:r>
         <w:t>(</w:t>
       </w:r>
+      <w:r>
+        <w:t>PPO_2000k_RuleBased</w:t>
+      </w:r>
+      <w:r>
+        <w:t>)</w:t>
+      </w:r>
+    </w:p>
+    <w:p>
+      <w:pPr>
+        <w:pStyle w:val="ListParagraph"/>
+        <w:numPr>
+          <w:ilvl w:val="0"/>
+          <w:numId w:val="1"/>
+        </w:numPr>
+      </w:pPr>
+      <w:r>
+        <w:t>233</w:t>
+      </w:r>
+      <w:r>
+        <w:t xml:space="preserve"> </w:t>
+      </w:r>
+      <w:r>
+        <w:t>(</w:t>
+      </w:r>
+      <w:proofErr w:type="spellStart"/>
+      <w:r>
+        <w:t>RuleBasedAgent</w:t>
+      </w:r>
+      <w:proofErr w:type="spellEnd"/>
+      <w:r>
+        <w:t xml:space="preserve">) / </w:t>
+      </w:r>
+      <w:r>
+        <w:t>767</w:t>
+      </w:r>
+      <w:r>
+        <w:t xml:space="preserve"> </w:t>
+      </w:r>
+      <w:r>
+        <w:t>(</w:t>
+      </w:r>
+      <w:r>
+        <w:t>PPO_2000k_RuleBased</w:t>
+      </w:r>
+      <w:r>
+        <w:t>)</w:t>
+      </w:r>
+    </w:p>
+    <w:p>
+      <w:pPr>
+        <w:pStyle w:val="ListParagraph"/>
+        <w:numPr>
+          <w:ilvl w:val="0"/>
+          <w:numId w:val="1"/>
+        </w:numPr>
+      </w:pPr>
+      <w:r>
+        <w:t>0</w:t>
+      </w:r>
+      <w:r>
+        <w:t>25</w:t>
+      </w:r>
+      <w:r>
+        <w:t xml:space="preserve"> </w:t>
+      </w:r>
+      <w:r>
+        <w:t>(</w:t>
+      </w:r>
+      <w:proofErr w:type="spellStart"/>
+      <w:r>
+        <w:t>GreedyCivilianAgent</w:t>
+      </w:r>
+      <w:proofErr w:type="spellEnd"/>
+      <w:r>
+        <w:t xml:space="preserve">) / </w:t>
+      </w:r>
+      <w:r>
+        <w:t>975</w:t>
+      </w:r>
+      <w:r>
+        <w:t xml:space="preserve"> </w:t>
+      </w:r>
+      <w:r>
+        <w:t>(</w:t>
+      </w:r>
+      <w:r>
+        <w:t>PPO_2000k_RuleBased</w:t>
+      </w:r>
+      <w:r>
+        <w:t>)</w:t>
+      </w:r>
+    </w:p>
+    <w:p>
+      <w:pPr>
+        <w:pStyle w:val="ListParagraph"/>
+        <w:numPr>
+          <w:ilvl w:val="0"/>
+          <w:numId w:val="1"/>
+        </w:numPr>
+      </w:pPr>
+      <w:r>
+        <w:t>115</w:t>
+      </w:r>
+      <w:r>
+        <w:t xml:space="preserve"> </w:t>
+      </w:r>
+      <w:r>
+        <w:t>(</w:t>
+      </w:r>
+      <w:proofErr w:type="spellStart"/>
+      <w:r>
+        <w:t>GreedyMilitaryAgent</w:t>
+      </w:r>
+      <w:proofErr w:type="spellEnd"/>
+      <w:r>
+        <w:t>)</w:t>
+      </w:r>
+      <w:r>
+        <w:t xml:space="preserve"> / </w:t>
+      </w:r>
+      <w:r>
+        <w:t>885</w:t>
+      </w:r>
+      <w:r>
+        <w:t xml:space="preserve"> </w:t>
+      </w:r>
+      <w:r>
+        <w:t>(</w:t>
+      </w:r>
+      <w:r>
+        <w:t>PPO_2000k_RuleBased</w:t>
+      </w:r>
+      <w:r>
+        <w:t>)</w:t>
+      </w:r>
+    </w:p>
+    <w:p>
+      <w:pPr>
+        <w:pStyle w:val="ListParagraph"/>
+        <w:numPr>
+          <w:ilvl w:val="0"/>
+          <w:numId w:val="1"/>
+        </w:numPr>
+      </w:pPr>
+      <w:r>
+        <w:t>0</w:t>
+      </w:r>
+      <w:r>
+        <w:t>61</w:t>
+      </w:r>
+      <w:r>
+        <w:t xml:space="preserve"> </w:t>
+      </w:r>
+      <w:r>
+        <w:t>(</w:t>
+      </w:r>
+      <w:proofErr w:type="spellStart"/>
+      <w:r>
+        <w:t>GreedyScientificAgent</w:t>
+      </w:r>
+      <w:proofErr w:type="spellEnd"/>
+      <w:r>
+        <w:t xml:space="preserve">) / </w:t>
+      </w:r>
+      <w:r>
+        <w:t>939</w:t>
+      </w:r>
+      <w:r>
+        <w:t xml:space="preserve"> </w:t>
+      </w:r>
+      <w:r>
+        <w:t>(</w:t>
+      </w:r>
+      <w:r>
+        <w:t>PPO_2000k_RuleBased</w:t>
+      </w:r>
+      <w:r>
+        <w:t>)</w:t>
+      </w:r>
+    </w:p>
+    <w:p/>
+    <w:p>
+      <w:r>
+        <w:t>PPO_10000k_Random_RuleBased</w:t>
+      </w:r>
+    </w:p>
+    <w:p>
+      <w:pPr>
+        <w:pStyle w:val="ListParagraph"/>
+        <w:numPr>
+          <w:ilvl w:val="0"/>
+          <w:numId w:val="1"/>
+        </w:numPr>
+      </w:pPr>
+      <w:r>
+        <w:t>00</w:t>
+      </w:r>
+      <w:r>
+        <w:t>2</w:t>
+      </w:r>
+      <w:r>
+        <w:t xml:space="preserve"> (</w:t>
+      </w:r>
       <w:proofErr w:type="spellStart"/>
       <w:r>
         <w:t>RandomAgent</w:t>
       </w:r>
       <w:proofErr w:type="spellEnd"/>
       <w:r>
-        <w:t>) / 990</w:t>
+        <w:t xml:space="preserve">) / </w:t>
+      </w:r>
+      <w:r>
+        <w:t>99</w:t>
+      </w:r>
+      <w:r>
+        <w:t>8</w:t>
       </w:r>
       <w:r>
         <w:t xml:space="preserve"> </w:t>
@@ -3102,22 +3597,57 @@
         <w:t>(</w:t>
       </w:r>
       <w:r>
-        <w:t>PPO_500k_Random</w:t>
-      </w:r>
-      <w:r>
-        <w:t>)</w:t>
-      </w:r>
-    </w:p>
-    <w:p>
-      <w:pPr>
-        <w:pStyle w:val="ListParagraph"/>
-        <w:numPr>
-          <w:ilvl w:val="0"/>
-          <w:numId w:val="1"/>
-        </w:numPr>
-      </w:pPr>
-      <w:r>
-        <w:t>478</w:t>
+        <w:t>PPO_10000k_Random_RuleBased</w:t>
+      </w:r>
+      <w:r>
+        <w:t>)</w:t>
+      </w:r>
+    </w:p>
+    <w:p>
+      <w:pPr>
+        <w:pStyle w:val="ListParagraph"/>
+        <w:numPr>
+          <w:ilvl w:val="0"/>
+          <w:numId w:val="1"/>
+        </w:numPr>
+      </w:pPr>
+      <w:r>
+        <w:t>194</w:t>
+      </w:r>
+      <w:r>
+        <w:t xml:space="preserve"> (</w:t>
+      </w:r>
+      <w:proofErr w:type="spellStart"/>
+      <w:r>
+        <w:t>RuleBasedAgent</w:t>
+      </w:r>
+      <w:proofErr w:type="spellEnd"/>
+      <w:r>
+        <w:t xml:space="preserve">) / </w:t>
+      </w:r>
+      <w:r>
+        <w:t>806</w:t>
+      </w:r>
+      <w:r>
+        <w:t xml:space="preserve"> (</w:t>
+      </w:r>
+      <w:r>
+        <w:t>PPO_10000k_Random_RuleBased</w:t>
+      </w:r>
+      <w:r>
+        <w:t>)</w:t>
+      </w:r>
+    </w:p>
+    <w:p>
+      <w:pPr>
+        <w:pStyle w:val="ListParagraph"/>
+        <w:numPr>
+          <w:ilvl w:val="0"/>
+          <w:numId w:val="1"/>
+        </w:numPr>
+      </w:pPr>
+      <w:r>
+        <w:t>010</w:t>
       </w:r>
       <w:r>
         <w:t xml:space="preserve"> </w:t>
@@ -3127,11 +3657,17 @@
       </w:r>
       <w:proofErr w:type="spellStart"/>
       <w:r>
-        <w:t>RuleBasedAgent</w:t>
-      </w:r>
-      <w:proofErr w:type="spellEnd"/>
-      <w:r>
-        <w:t>) / 522</w:t>
+        <w:t>GreedyCivilianAgent</w:t>
+      </w:r>
+      <w:proofErr w:type="spellEnd"/>
+      <w:r>
+        <w:t xml:space="preserve">) / </w:t>
+      </w:r>
+      <w:r>
+        <w:t>9</w:t>
+      </w:r>
+      <w:r>
+        <w:t>90</w:t>
       </w:r>
       <w:r>
         <w:t xml:space="preserve"> </w:t>
@@ -3140,7 +3676,51 @@
         <w:t>(</w:t>
       </w:r>
       <w:r>
-        <w:t>PPO_500k_Random</w:t>
+        <w:t>PPO_10000k_Random_RuleBased</w:t>
+      </w:r>
+      <w:r>
+        <w:t>)</w:t>
+      </w:r>
+    </w:p>
+    <w:p>
+      <w:pPr>
+        <w:pStyle w:val="ListParagraph"/>
+        <w:numPr>
+          <w:ilvl w:val="0"/>
+          <w:numId w:val="1"/>
+        </w:numPr>
+      </w:pPr>
+      <w:r>
+        <w:t>027</w:t>
+      </w:r>
+      <w:r>
+        <w:t xml:space="preserve"> </w:t>
+      </w:r>
+      <w:r>
+        <w:t>(</w:t>
+      </w:r>
+      <w:proofErr w:type="spellStart"/>
+      <w:r>
+        <w:t>GreedyMilitaryAgent</w:t>
+      </w:r>
+      <w:proofErr w:type="spellEnd"/>
+      <w:r>
+        <w:t>)</w:t>
+      </w:r>
+      <w:r>
+        <w:t xml:space="preserve"> / </w:t>
+      </w:r>
+      <w:r>
+        <w:t>973</w:t>
+      </w:r>
+      <w:r>
+        <w:t xml:space="preserve"> </w:t>
+      </w:r>
+      <w:r>
+        <w:t>(</w:t>
+      </w:r>
+      <w:r>
+        <w:t>PPO_10000k_Random_RuleBased</w:t>
       </w:r>
       <w:r>
         <w:t>)</w:t>
@@ -3158,7 +3738,10 @@
         <w:t>0</w:t>
       </w:r>
       <w:r>
-        <w:t>17</w:t>
+        <w:t>2</w:t>
+      </w:r>
+      <w:r>
+        <w:t>1</w:t>
       </w:r>
       <w:r>
         <w:t xml:space="preserve"> </w:t>
@@ -3168,119 +3751,32 @@
       </w:r>
       <w:proofErr w:type="spellStart"/>
       <w:r>
-        <w:t>GreedyCivilianAgent</w:t>
+        <w:t>GreedyScientificAgent</w:t>
       </w:r>
       <w:proofErr w:type="spellEnd"/>
       <w:r>
         <w:t xml:space="preserve">) / </w:t>
       </w:r>
       <w:r>
-        <w:t>983</w:t>
-      </w:r>
-      <w:r>
-        <w:t xml:space="preserve"> </w:t>
+        <w:t>9</w:t>
+      </w:r>
+      <w:r>
+        <w:t>7</w:t>
+      </w:r>
+      <w:r>
+        <w:t xml:space="preserve">9 </w:t>
       </w:r>
       <w:r>
         <w:t>(</w:t>
       </w:r>
       <w:r>
-        <w:t>PPO_500k_Random</w:t>
-      </w:r>
-      <w:r>
-        <w:t>)</w:t>
-      </w:r>
-    </w:p>
-    <w:p>
-      <w:pPr>
-        <w:pStyle w:val="ListParagraph"/>
-        <w:numPr>
-          <w:ilvl w:val="0"/>
-          <w:numId w:val="1"/>
-        </w:numPr>
-      </w:pPr>
-      <w:r>
-        <w:t>0</w:t>
-      </w:r>
-      <w:r>
-        <w:t>30</w:t>
-      </w:r>
-      <w:r>
-        <w:t xml:space="preserve"> </w:t>
-      </w:r>
-      <w:r>
-        <w:t>(</w:t>
-      </w:r>
-      <w:proofErr w:type="spellStart"/>
-      <w:r>
-        <w:t>GreedyMilitaryAgent</w:t>
-      </w:r>
-      <w:proofErr w:type="spellEnd"/>
-      <w:r>
-        <w:t>)</w:t>
-      </w:r>
-      <w:r>
-        <w:t xml:space="preserve"> / </w:t>
-      </w:r>
-      <w:r>
-        <w:t>970</w:t>
-      </w:r>
-      <w:r>
-        <w:t xml:space="preserve"> </w:t>
-      </w:r>
-      <w:r>
-        <w:t>(</w:t>
-      </w:r>
-      <w:r>
-        <w:t>PPO_500k_Random</w:t>
-      </w:r>
-      <w:r>
-        <w:t>)</w:t>
-      </w:r>
-    </w:p>
-    <w:p>
-      <w:pPr>
-        <w:pStyle w:val="ListParagraph"/>
-        <w:numPr>
-          <w:ilvl w:val="0"/>
-          <w:numId w:val="1"/>
-        </w:numPr>
-      </w:pPr>
-      <w:r>
-        <w:t>0</w:t>
-      </w:r>
-      <w:r>
-        <w:t>37</w:t>
-      </w:r>
-      <w:r>
-        <w:t xml:space="preserve"> </w:t>
-      </w:r>
-      <w:r>
-        <w:t>(</w:t>
-      </w:r>
-      <w:proofErr w:type="spellStart"/>
-      <w:r>
-        <w:t>GreedyScientificAgent</w:t>
-      </w:r>
-      <w:proofErr w:type="spellEnd"/>
-      <w:r>
-        <w:t xml:space="preserve">) / </w:t>
-      </w:r>
-      <w:r>
-        <w:t>963</w:t>
-      </w:r>
-      <w:r>
-        <w:t xml:space="preserve"> </w:t>
-      </w:r>
-      <w:r>
-        <w:t>(</w:t>
-      </w:r>
-      <w:r>
-        <w:t>PPO_500k_Random</w:t>
-      </w:r>
-      <w:r>
-        <w:t>)</w:t>
-      </w:r>
-    </w:p>
+        <w:t>PPO_10000k_Random_RuleBased</w:t>
+      </w:r>
+      <w:r>
+        <w:t>)</w:t>
+      </w:r>
+    </w:p>
+    <w:p/>
     <w:p/>
     <w:p>
       <w:r>
@@ -3337,7 +3833,6 @@
         </w:numPr>
       </w:pPr>
       <w:r>
-        <w:lastRenderedPageBreak/>
         <w:t>227</w:t>
       </w:r>
       <w:r>
@@ -3561,10 +4056,7 @@
         </w:numPr>
       </w:pPr>
       <w:r>
-        <w:t>0</w:t>
-      </w:r>
-      <w:r>
-        <w:t>33/967</w:t>
+        <w:t>033/967</w:t>
       </w:r>
       <w:r>
         <w:tab/>
@@ -3602,10 +4094,7 @@
         <w:t>915</w:t>
       </w:r>
       <w:r>
-        <w:t>/</w:t>
-      </w:r>
-      <w:r>
-        <w:t>0</w:t>
+        <w:t>/0</w:t>
       </w:r>
       <w:r>
         <w:t>85</w:t>
@@ -3744,13 +4233,7 @@
       </w:r>
       <w:proofErr w:type="spellEnd"/>
       <w:r>
-        <w:t xml:space="preserve"> ~</w:t>
-      </w:r>
-      <w:r>
-        <w:t>8</w:t>
-      </w:r>
-      <w:r>
-        <w:t>0,000 (more military)</w:t>
+        <w:t xml:space="preserve"> ~80,000 (more military)</w:t>
       </w:r>
     </w:p>
     <w:p>
@@ -3814,13 +4297,7 @@
         </w:numPr>
       </w:pPr>
       <w:r>
-        <w:t xml:space="preserve">After </w:t>
-      </w:r>
-      <w:r>
-        <w:t>4</w:t>
-      </w:r>
-      <w:r>
-        <w:t>0,000 training episodes</w:t>
+        <w:t>After 40,000 training episodes</w:t>
       </w:r>
     </w:p>
     <w:p/>
@@ -3838,60 +4315,48 @@
       </w:r>
       <w:proofErr w:type="spellEnd"/>
       <w:r>
-        <w:t xml:space="preserve"> ~</w:t>
-      </w:r>
-      <w:r>
-        <w:t>110</w:t>
-      </w:r>
-      <w:r>
-        <w:t>,000 (more military)</w:t>
-      </w:r>
-    </w:p>
-    <w:p>
-      <w:pPr>
-        <w:pStyle w:val="ListParagraph"/>
-        <w:numPr>
-          <w:ilvl w:val="0"/>
-          <w:numId w:val="1"/>
-        </w:numPr>
-      </w:pPr>
-      <w:r>
-        <w:t xml:space="preserve">Wins Player 1: </w:t>
-      </w:r>
-      <w:r>
-        <w:t>162</w:t>
+        <w:t xml:space="preserve"> ~110,000 (more military)</w:t>
+      </w:r>
+    </w:p>
+    <w:p>
+      <w:pPr>
+        <w:pStyle w:val="ListParagraph"/>
+        <w:numPr>
+          <w:ilvl w:val="0"/>
+          <w:numId w:val="1"/>
+        </w:numPr>
+      </w:pPr>
+      <w:r>
+        <w:t>Wins Player 1: 162/1000 (</w:t>
+      </w:r>
+      <w:proofErr w:type="spellStart"/>
+      <w:r>
+        <w:t>RandomAgent</w:t>
+      </w:r>
+      <w:proofErr w:type="spellEnd"/>
+      <w:r>
+        <w:t>)</w:t>
+      </w:r>
+    </w:p>
+    <w:p>
+      <w:pPr>
+        <w:pStyle w:val="ListParagraph"/>
+        <w:numPr>
+          <w:ilvl w:val="0"/>
+          <w:numId w:val="1"/>
+        </w:numPr>
+      </w:pPr>
+      <w:r>
+        <w:t xml:space="preserve">Wins Player 2: </w:t>
+      </w:r>
+      <w:r>
+        <w:t>837</w:t>
       </w:r>
       <w:r>
         <w:t>/1000 (</w:t>
       </w:r>
       <w:proofErr w:type="spellStart"/>
       <w:r>
-        <w:t>RandomAgent</w:t>
-      </w:r>
-      <w:proofErr w:type="spellEnd"/>
-      <w:r>
-        <w:t>)</w:t>
-      </w:r>
-    </w:p>
-    <w:p>
-      <w:pPr>
-        <w:pStyle w:val="ListParagraph"/>
-        <w:numPr>
-          <w:ilvl w:val="0"/>
-          <w:numId w:val="1"/>
-        </w:numPr>
-      </w:pPr>
-      <w:r>
-        <w:t xml:space="preserve">Wins Player 2: </w:t>
-      </w:r>
-      <w:r>
-        <w:t>837</w:t>
-      </w:r>
-      <w:r>
-        <w:t>/1000 (</w:t>
-      </w:r>
-      <w:proofErr w:type="spellStart"/>
-      <w:r>
         <w:t>LearningAgent</w:t>
       </w:r>
       <w:proofErr w:type="spellEnd"/>
@@ -3908,31 +4373,19 @@
         </w:numPr>
       </w:pPr>
       <w:r>
-        <w:t xml:space="preserve">Draws: </w:t>
-      </w:r>
-      <w:r>
-        <w:t>1</w:t>
-      </w:r>
-      <w:r>
-        <w:t>/1000</w:t>
-      </w:r>
-    </w:p>
-    <w:p>
-      <w:pPr>
-        <w:pStyle w:val="ListParagraph"/>
-        <w:numPr>
-          <w:ilvl w:val="0"/>
-          <w:numId w:val="1"/>
-        </w:numPr>
-      </w:pPr>
-      <w:r>
-        <w:t xml:space="preserve">After </w:t>
-      </w:r>
-      <w:r>
-        <w:t>8</w:t>
-      </w:r>
-      <w:r>
-        <w:t>0,000 training episodes</w:t>
+        <w:t>Draws: 1/1000</w:t>
+      </w:r>
+    </w:p>
+    <w:p>
+      <w:pPr>
+        <w:pStyle w:val="ListParagraph"/>
+        <w:numPr>
+          <w:ilvl w:val="0"/>
+          <w:numId w:val="1"/>
+        </w:numPr>
+      </w:pPr>
+      <w:r>
+        <w:t>After 80,000 training episodes</w:t>
       </w:r>
     </w:p>
     <w:p/>
@@ -3946,7 +4399,100 @@
         </w:numPr>
       </w:pPr>
       <w:r>
-        <w:t>103</w:t>
+        <w:t xml:space="preserve">103 </w:t>
+      </w:r>
+      <w:r>
+        <w:t>(</w:t>
+      </w:r>
+      <w:proofErr w:type="spellStart"/>
+      <w:r>
+        <w:t>RandomAgent</w:t>
+      </w:r>
+      <w:proofErr w:type="spellEnd"/>
+      <w:r>
+        <w:t xml:space="preserve">) / </w:t>
+      </w:r>
+      <w:r>
+        <w:t xml:space="preserve">897 </w:t>
+      </w:r>
+      <w:r>
+        <w:t>(</w:t>
+      </w:r>
+      <w:proofErr w:type="spellStart"/>
+      <w:r>
+        <w:t>LearningAgent</w:t>
+      </w:r>
+      <w:proofErr w:type="spellEnd"/>
+      <w:r>
+        <w:t>)</w:t>
+      </w:r>
+    </w:p>
+    <w:p>
+      <w:pPr>
+        <w:pStyle w:val="ListParagraph"/>
+        <w:numPr>
+          <w:ilvl w:val="0"/>
+          <w:numId w:val="1"/>
+        </w:numPr>
+      </w:pPr>
+      <w:r>
+        <w:t>754 (</w:t>
+      </w:r>
+      <w:proofErr w:type="spellStart"/>
+      <w:r>
+        <w:t>RuleBasedAgent</w:t>
+      </w:r>
+      <w:proofErr w:type="spellEnd"/>
+      <w:r>
+        <w:t>) / 246 (</w:t>
+      </w:r>
+      <w:proofErr w:type="spellStart"/>
+      <w:r>
+        <w:t>LearningAgent</w:t>
+      </w:r>
+      <w:proofErr w:type="spellEnd"/>
+      <w:r>
+        <w:t>)</w:t>
+      </w:r>
+    </w:p>
+    <w:p>
+      <w:pPr>
+        <w:pStyle w:val="ListParagraph"/>
+        <w:numPr>
+          <w:ilvl w:val="0"/>
+          <w:numId w:val="1"/>
+        </w:numPr>
+      </w:pPr>
+      <w:r>
+        <w:t>331 (</w:t>
+      </w:r>
+      <w:proofErr w:type="spellStart"/>
+      <w:r>
+        <w:t>GreedyCivilianAgent</w:t>
+      </w:r>
+      <w:proofErr w:type="spellEnd"/>
+      <w:r>
+        <w:t>) / 667 (</w:t>
+      </w:r>
+      <w:proofErr w:type="spellStart"/>
+      <w:r>
+        <w:t>LearningAgent</w:t>
+      </w:r>
+      <w:proofErr w:type="spellEnd"/>
+      <w:r>
+        <w:t>)</w:t>
+      </w:r>
+    </w:p>
+    <w:p>
+      <w:pPr>
+        <w:pStyle w:val="ListParagraph"/>
+        <w:numPr>
+          <w:ilvl w:val="0"/>
+          <w:numId w:val="1"/>
+        </w:numPr>
+      </w:pPr>
+      <w:r>
+        <w:t>438</w:t>
       </w:r>
       <w:r>
         <w:t xml:space="preserve"> </w:t>
@@ -3956,6 +4502,387 @@
       </w:r>
       <w:proofErr w:type="spellStart"/>
       <w:r>
+        <w:t>GreedyMilitaryAgent</w:t>
+      </w:r>
+      <w:proofErr w:type="spellEnd"/>
+      <w:r>
+        <w:t>)</w:t>
+      </w:r>
+      <w:r>
+        <w:t xml:space="preserve"> / </w:t>
+      </w:r>
+      <w:r>
+        <w:t>562</w:t>
+      </w:r>
+      <w:r>
+        <w:t xml:space="preserve"> </w:t>
+      </w:r>
+      <w:r>
+        <w:t>(</w:t>
+      </w:r>
+      <w:proofErr w:type="spellStart"/>
+      <w:r>
+        <w:t>LearningAgent</w:t>
+      </w:r>
+      <w:proofErr w:type="spellEnd"/>
+      <w:r>
+        <w:t>)</w:t>
+      </w:r>
+    </w:p>
+    <w:p>
+      <w:pPr>
+        <w:pStyle w:val="ListParagraph"/>
+        <w:numPr>
+          <w:ilvl w:val="0"/>
+          <w:numId w:val="1"/>
+        </w:numPr>
+      </w:pPr>
+      <w:r>
+        <w:t>342</w:t>
+      </w:r>
+      <w:r>
+        <w:t xml:space="preserve"> (</w:t>
+      </w:r>
+      <w:proofErr w:type="spellStart"/>
+      <w:r>
+        <w:t>GreedyScientificAgent</w:t>
+      </w:r>
+      <w:proofErr w:type="spellEnd"/>
+      <w:r>
+        <w:t xml:space="preserve">) / </w:t>
+      </w:r>
+      <w:r>
+        <w:t>658</w:t>
+      </w:r>
+      <w:r>
+        <w:t xml:space="preserve"> (</w:t>
+      </w:r>
+      <w:proofErr w:type="spellStart"/>
+      <w:r>
+        <w:t>LearningAgent</w:t>
+      </w:r>
+      <w:proofErr w:type="spellEnd"/>
+      <w:r>
+        <w:t>)</w:t>
+      </w:r>
+    </w:p>
+    <w:p/>
+    <w:p>
+      <w:pPr>
+        <w:pStyle w:val="ListParagraph"/>
+        <w:numPr>
+          <w:ilvl w:val="0"/>
+          <w:numId w:val="1"/>
+        </w:numPr>
+      </w:pPr>
+      <w:proofErr w:type="spellStart"/>
+      <w:r>
+        <w:t>dict_size</w:t>
+      </w:r>
+      <w:proofErr w:type="spellEnd"/>
+      <w:r>
+        <w:t xml:space="preserve"> ~100,000 </w:t>
+      </w:r>
+    </w:p>
+    <w:p>
+      <w:pPr>
+        <w:pStyle w:val="ListParagraph"/>
+        <w:numPr>
+          <w:ilvl w:val="0"/>
+          <w:numId w:val="1"/>
+        </w:numPr>
+      </w:pPr>
+      <w:r>
+        <w:t xml:space="preserve">Wins Player 1: </w:t>
+      </w:r>
+      <w:r>
+        <w:t>753</w:t>
+      </w:r>
+      <w:r>
+        <w:t>/1000 (</w:t>
+      </w:r>
+      <w:proofErr w:type="spellStart"/>
+      <w:r>
+        <w:t>R</w:t>
+      </w:r>
+      <w:r>
+        <w:t>uleBased</w:t>
+      </w:r>
+      <w:r>
+        <w:t>Agent</w:t>
+      </w:r>
+      <w:proofErr w:type="spellEnd"/>
+      <w:r>
+        <w:t>)</w:t>
+      </w:r>
+    </w:p>
+    <w:p>
+      <w:pPr>
+        <w:pStyle w:val="ListParagraph"/>
+        <w:numPr>
+          <w:ilvl w:val="0"/>
+          <w:numId w:val="1"/>
+        </w:numPr>
+      </w:pPr>
+      <w:r>
+        <w:t xml:space="preserve">Wins Player 2: </w:t>
+      </w:r>
+      <w:r>
+        <w:t>247</w:t>
+      </w:r>
+      <w:r>
+        <w:t>/1000 (</w:t>
+      </w:r>
+      <w:proofErr w:type="spellStart"/>
+      <w:r>
+        <w:t>LearningAgent</w:t>
+      </w:r>
+      <w:proofErr w:type="spellEnd"/>
+      <w:r>
+        <w:t>)</w:t>
+      </w:r>
+    </w:p>
+    <w:p>
+      <w:pPr>
+        <w:pStyle w:val="ListParagraph"/>
+        <w:numPr>
+          <w:ilvl w:val="0"/>
+          <w:numId w:val="1"/>
+        </w:numPr>
+      </w:pPr>
+      <w:r>
+        <w:t xml:space="preserve">Draws: </w:t>
+      </w:r>
+      <w:r>
+        <w:t>0</w:t>
+      </w:r>
+      <w:r>
+        <w:t>/1000</w:t>
+      </w:r>
+    </w:p>
+    <w:p>
+      <w:pPr>
+        <w:pStyle w:val="ListParagraph"/>
+        <w:numPr>
+          <w:ilvl w:val="0"/>
+          <w:numId w:val="1"/>
+        </w:numPr>
+      </w:pPr>
+      <w:r>
+        <w:t xml:space="preserve">After </w:t>
+      </w:r>
+      <w:r>
+        <w:t>2</w:t>
+      </w:r>
+      <w:r>
+        <w:t>0,000 training episodes</w:t>
+      </w:r>
+    </w:p>
+    <w:p/>
+    <w:p>
+      <w:pPr>
+        <w:pStyle w:val="ListParagraph"/>
+        <w:numPr>
+          <w:ilvl w:val="0"/>
+          <w:numId w:val="1"/>
+        </w:numPr>
+      </w:pPr>
+      <w:proofErr w:type="spellStart"/>
+      <w:r>
+        <w:t>dict_size</w:t>
+      </w:r>
+      <w:proofErr w:type="spellEnd"/>
+      <w:r>
+        <w:t xml:space="preserve"> ~140,000 </w:t>
+      </w:r>
+    </w:p>
+    <w:p>
+      <w:pPr>
+        <w:pStyle w:val="ListParagraph"/>
+        <w:numPr>
+          <w:ilvl w:val="0"/>
+          <w:numId w:val="1"/>
+        </w:numPr>
+      </w:pPr>
+      <w:r>
+        <w:t xml:space="preserve">Wins Player 1: </w:t>
+      </w:r>
+      <w:r>
+        <w:t>707</w:t>
+      </w:r>
+      <w:r>
+        <w:t>/1000 (</w:t>
+      </w:r>
+      <w:proofErr w:type="spellStart"/>
+      <w:r>
+        <w:t>RuleBasedAgent</w:t>
+      </w:r>
+      <w:proofErr w:type="spellEnd"/>
+      <w:r>
+        <w:t>)</w:t>
+      </w:r>
+    </w:p>
+    <w:p>
+      <w:pPr>
+        <w:pStyle w:val="ListParagraph"/>
+        <w:numPr>
+          <w:ilvl w:val="0"/>
+          <w:numId w:val="1"/>
+        </w:numPr>
+      </w:pPr>
+      <w:r>
+        <w:t xml:space="preserve">Wins Player 2: </w:t>
+      </w:r>
+      <w:r>
+        <w:t>293</w:t>
+      </w:r>
+      <w:r>
+        <w:t>/1000 (</w:t>
+      </w:r>
+      <w:proofErr w:type="spellStart"/>
+      <w:r>
+        <w:t>LearningAgent</w:t>
+      </w:r>
+      <w:proofErr w:type="spellEnd"/>
+      <w:r>
+        <w:t>)</w:t>
+      </w:r>
+    </w:p>
+    <w:p>
+      <w:pPr>
+        <w:pStyle w:val="ListParagraph"/>
+        <w:numPr>
+          <w:ilvl w:val="0"/>
+          <w:numId w:val="1"/>
+        </w:numPr>
+      </w:pPr>
+      <w:r>
+        <w:t>Draws: 0/1000</w:t>
+      </w:r>
+    </w:p>
+    <w:p>
+      <w:pPr>
+        <w:pStyle w:val="ListParagraph"/>
+        <w:numPr>
+          <w:ilvl w:val="0"/>
+          <w:numId w:val="1"/>
+        </w:numPr>
+      </w:pPr>
+      <w:r>
+        <w:t>After 40,000 training episodes</w:t>
+      </w:r>
+    </w:p>
+    <w:p/>
+    <w:p>
+      <w:pPr>
+        <w:pStyle w:val="ListParagraph"/>
+        <w:numPr>
+          <w:ilvl w:val="0"/>
+          <w:numId w:val="1"/>
+        </w:numPr>
+      </w:pPr>
+      <w:proofErr w:type="spellStart"/>
+      <w:r>
+        <w:t>dict_size</w:t>
+      </w:r>
+      <w:proofErr w:type="spellEnd"/>
+      <w:r>
+        <w:t xml:space="preserve"> ~200,000 </w:t>
+      </w:r>
+    </w:p>
+    <w:p>
+      <w:pPr>
+        <w:pStyle w:val="ListParagraph"/>
+        <w:numPr>
+          <w:ilvl w:val="0"/>
+          <w:numId w:val="1"/>
+        </w:numPr>
+      </w:pPr>
+      <w:r>
+        <w:t xml:space="preserve">Wins Player 1: </w:t>
+      </w:r>
+      <w:r>
+        <w:t>688</w:t>
+      </w:r>
+      <w:r>
+        <w:t>/1000 (</w:t>
+      </w:r>
+      <w:proofErr w:type="spellStart"/>
+      <w:r>
+        <w:t>RuleBasedAgent</w:t>
+      </w:r>
+      <w:proofErr w:type="spellEnd"/>
+      <w:r>
+        <w:t>)</w:t>
+      </w:r>
+    </w:p>
+    <w:p>
+      <w:pPr>
+        <w:pStyle w:val="ListParagraph"/>
+        <w:numPr>
+          <w:ilvl w:val="0"/>
+          <w:numId w:val="1"/>
+        </w:numPr>
+      </w:pPr>
+      <w:r>
+        <w:t xml:space="preserve">Wins Player 2: </w:t>
+      </w:r>
+      <w:r>
+        <w:t>312</w:t>
+      </w:r>
+      <w:r>
+        <w:t>/1000 (</w:t>
+      </w:r>
+      <w:proofErr w:type="spellStart"/>
+      <w:r>
+        <w:t>LearningAgent</w:t>
+      </w:r>
+      <w:proofErr w:type="spellEnd"/>
+      <w:r>
+        <w:t>)</w:t>
+      </w:r>
+    </w:p>
+    <w:p>
+      <w:pPr>
+        <w:pStyle w:val="ListParagraph"/>
+        <w:numPr>
+          <w:ilvl w:val="0"/>
+          <w:numId w:val="1"/>
+        </w:numPr>
+      </w:pPr>
+      <w:r>
+        <w:t>Draws: 0/1000</w:t>
+      </w:r>
+    </w:p>
+    <w:p>
+      <w:pPr>
+        <w:pStyle w:val="ListParagraph"/>
+        <w:numPr>
+          <w:ilvl w:val="0"/>
+          <w:numId w:val="1"/>
+        </w:numPr>
+      </w:pPr>
+      <w:r>
+        <w:t>After 80,000 training episodes</w:t>
+      </w:r>
+    </w:p>
+    <w:p/>
+    <w:p>
+      <w:pPr>
+        <w:pStyle w:val="ListParagraph"/>
+        <w:numPr>
+          <w:ilvl w:val="0"/>
+          <w:numId w:val="1"/>
+        </w:numPr>
+      </w:pPr>
+      <w:r>
+        <w:t xml:space="preserve">129 </w:t>
+      </w:r>
+      <w:r>
+        <w:t>(</w:t>
+      </w:r>
+      <w:proofErr w:type="spellStart"/>
+      <w:r>
         <w:t>RandomAgent</w:t>
       </w:r>
       <w:proofErr w:type="spellEnd"/>
@@ -3963,10 +4890,7 @@
         <w:t xml:space="preserve">) / </w:t>
       </w:r>
       <w:r>
-        <w:t>897</w:t>
-      </w:r>
-      <w:r>
-        <w:t xml:space="preserve"> </w:t>
+        <w:t xml:space="preserve">871 </w:t>
       </w:r>
       <w:r>
         <w:t>(</w:t>
@@ -3989,17 +4913,89 @@
         </w:numPr>
       </w:pPr>
       <w:r>
-        <w:t>754</w:t>
-      </w:r>
-      <w:r>
-        <w:t xml:space="preserve"> </w:t>
+        <w:t>688</w:t>
+      </w:r>
+      <w:r>
+        <w:t xml:space="preserve"> (</w:t>
+      </w:r>
+      <w:proofErr w:type="spellStart"/>
+      <w:r>
+        <w:t>RuleBasedAgent</w:t>
+      </w:r>
+      <w:proofErr w:type="spellEnd"/>
+      <w:r>
+        <w:t xml:space="preserve">) / </w:t>
+      </w:r>
+      <w:r>
+        <w:t>312</w:t>
+      </w:r>
+      <w:r>
+        <w:t xml:space="preserve"> (</w:t>
+      </w:r>
+      <w:proofErr w:type="spellStart"/>
+      <w:r>
+        <w:t>LearningAgent</w:t>
+      </w:r>
+      <w:proofErr w:type="spellEnd"/>
+      <w:r>
+        <w:t>)</w:t>
+      </w:r>
+    </w:p>
+    <w:p>
+      <w:pPr>
+        <w:pStyle w:val="ListParagraph"/>
+        <w:numPr>
+          <w:ilvl w:val="0"/>
+          <w:numId w:val="1"/>
+        </w:numPr>
+      </w:pPr>
+      <w:r>
+        <w:t xml:space="preserve">346 </w:t>
       </w:r>
       <w:r>
         <w:t>(</w:t>
       </w:r>
       <w:proofErr w:type="spellStart"/>
       <w:r>
-        <w:t>RuleBasedAgent</w:t>
+        <w:t>GreedyCivilianAgent</w:t>
+      </w:r>
+      <w:proofErr w:type="spellEnd"/>
+      <w:r>
+        <w:t xml:space="preserve">) / </w:t>
+      </w:r>
+      <w:r>
+        <w:t xml:space="preserve">654 </w:t>
+      </w:r>
+      <w:r>
+        <w:t>(</w:t>
+      </w:r>
+      <w:proofErr w:type="spellStart"/>
+      <w:r>
+        <w:t>LearningAgent</w:t>
+      </w:r>
+      <w:proofErr w:type="spellEnd"/>
+      <w:r>
+        <w:t>)</w:t>
+      </w:r>
+    </w:p>
+    <w:p>
+      <w:pPr>
+        <w:pStyle w:val="ListParagraph"/>
+        <w:numPr>
+          <w:ilvl w:val="0"/>
+          <w:numId w:val="1"/>
+        </w:numPr>
+      </w:pPr>
+      <w:r>
+        <w:lastRenderedPageBreak/>
+        <w:t xml:space="preserve">489 </w:t>
+      </w:r>
+      <w:r>
+        <w:t>(</w:t>
+      </w:r>
+      <w:proofErr w:type="spellStart"/>
+      <w:r>
+        <w:t>GreedyMilitaryAgent</w:t>
       </w:r>
       <w:proofErr w:type="spellEnd"/>
       <w:r>
@@ -4009,7 +5005,10 @@
         <w:t xml:space="preserve"> / </w:t>
       </w:r>
       <w:r>
-        <w:t>246 (</w:t>
+        <w:t xml:space="preserve">511 </w:t>
+      </w:r>
+      <w:r>
+        <w:t>(</w:t>
       </w:r>
       <w:proofErr w:type="spellStart"/>
       <w:r>
@@ -4029,30 +5028,21 @@
         </w:numPr>
       </w:pPr>
       <w:r>
-        <w:t>331</w:t>
-      </w:r>
-      <w:r>
-        <w:t xml:space="preserve"> </w:t>
+        <w:t xml:space="preserve">248 </w:t>
       </w:r>
       <w:r>
         <w:t>(</w:t>
       </w:r>
       <w:proofErr w:type="spellStart"/>
       <w:r>
-        <w:t>GreedyCivilianAgent</w:t>
-      </w:r>
-      <w:proofErr w:type="spellEnd"/>
-      <w:r>
-        <w:t>)</w:t>
-      </w:r>
-      <w:r>
-        <w:t xml:space="preserve"> / </w:t>
-      </w:r>
-      <w:r>
-        <w:t>667</w:t>
-      </w:r>
-      <w:r>
-        <w:t xml:space="preserve"> </w:t>
+        <w:t>GreedyScientificAgent</w:t>
+      </w:r>
+      <w:proofErr w:type="spellEnd"/>
+      <w:r>
+        <w:t xml:space="preserve">) / </w:t>
+      </w:r>
+      <w:r>
+        <w:t xml:space="preserve">752 </w:t>
       </w:r>
       <w:r>
         <w:t>(</w:t>
@@ -4066,89 +5056,6 @@
         <w:t>)</w:t>
       </w:r>
     </w:p>
-    <w:p>
-      <w:pPr>
-        <w:pStyle w:val="ListParagraph"/>
-        <w:numPr>
-          <w:ilvl w:val="0"/>
-          <w:numId w:val="1"/>
-        </w:numPr>
-      </w:pPr>
-      <w:r>
-        <w:t>438</w:t>
-      </w:r>
-      <w:r>
-        <w:t xml:space="preserve"> </w:t>
-      </w:r>
-      <w:r>
-        <w:t>(</w:t>
-      </w:r>
-      <w:proofErr w:type="spellStart"/>
-      <w:r>
-        <w:t>GreedyMilitaryAgent</w:t>
-      </w:r>
-      <w:proofErr w:type="spellEnd"/>
-      <w:r>
-        <w:t>)</w:t>
-      </w:r>
-      <w:r>
-        <w:t xml:space="preserve"> / </w:t>
-      </w:r>
-      <w:r>
-        <w:t>562</w:t>
-      </w:r>
-      <w:r>
-        <w:t xml:space="preserve"> </w:t>
-      </w:r>
-      <w:r>
-        <w:t>(</w:t>
-      </w:r>
-      <w:proofErr w:type="spellStart"/>
-      <w:r>
-        <w:t>LearningAgent</w:t>
-      </w:r>
-      <w:proofErr w:type="spellEnd"/>
-      <w:r>
-        <w:t>)</w:t>
-      </w:r>
-    </w:p>
-    <w:p>
-      <w:pPr>
-        <w:pStyle w:val="ListParagraph"/>
-        <w:numPr>
-          <w:ilvl w:val="0"/>
-          <w:numId w:val="1"/>
-        </w:numPr>
-      </w:pPr>
-      <w:r>
-        <w:t>342</w:t>
-      </w:r>
-      <w:r>
-        <w:t xml:space="preserve"> (</w:t>
-      </w:r>
-      <w:proofErr w:type="spellStart"/>
-      <w:r>
-        <w:t>GreedyScientificAgent</w:t>
-      </w:r>
-      <w:proofErr w:type="spellEnd"/>
-      <w:r>
-        <w:t xml:space="preserve">) / </w:t>
-      </w:r>
-      <w:r>
-        <w:t>658</w:t>
-      </w:r>
-      <w:r>
-        <w:t xml:space="preserve"> (</w:t>
-      </w:r>
-      <w:proofErr w:type="spellStart"/>
-      <w:r>
-        <w:t>LearningAgent</w:t>
-      </w:r>
-      <w:proofErr w:type="spellEnd"/>
-      <w:r>
-        <w:t>)</w:t>
-      </w:r>
-    </w:p>
     <w:p/>
     <w:p>
       <w:pPr>
@@ -4164,563 +5071,7 @@
       </w:r>
       <w:proofErr w:type="spellEnd"/>
       <w:r>
-        <w:t xml:space="preserve"> ~1</w:t>
-      </w:r>
-      <w:r>
-        <w:t>0</w:t>
-      </w:r>
-      <w:r>
-        <w:t xml:space="preserve">0,000 </w:t>
-      </w:r>
-    </w:p>
-    <w:p>
-      <w:pPr>
-        <w:pStyle w:val="ListParagraph"/>
-        <w:numPr>
-          <w:ilvl w:val="0"/>
-          <w:numId w:val="1"/>
-        </w:numPr>
-      </w:pPr>
-      <w:r>
-        <w:t xml:space="preserve">Wins Player 1: </w:t>
-      </w:r>
-      <w:r>
-        <w:t>753</w:t>
-      </w:r>
-      <w:r>
-        <w:t>/1000 (</w:t>
-      </w:r>
-      <w:proofErr w:type="spellStart"/>
-      <w:r>
-        <w:t>R</w:t>
-      </w:r>
-      <w:r>
-        <w:t>uleBased</w:t>
-      </w:r>
-      <w:r>
-        <w:t>Agent</w:t>
-      </w:r>
-      <w:proofErr w:type="spellEnd"/>
-      <w:r>
-        <w:t>)</w:t>
-      </w:r>
-    </w:p>
-    <w:p>
-      <w:pPr>
-        <w:pStyle w:val="ListParagraph"/>
-        <w:numPr>
-          <w:ilvl w:val="0"/>
-          <w:numId w:val="1"/>
-        </w:numPr>
-      </w:pPr>
-      <w:r>
-        <w:t xml:space="preserve">Wins Player 2: </w:t>
-      </w:r>
-      <w:r>
-        <w:t>247</w:t>
-      </w:r>
-      <w:r>
-        <w:t>/1000 (</w:t>
-      </w:r>
-      <w:proofErr w:type="spellStart"/>
-      <w:r>
-        <w:t>LearningAgent</w:t>
-      </w:r>
-      <w:proofErr w:type="spellEnd"/>
-      <w:r>
-        <w:t>)</w:t>
-      </w:r>
-    </w:p>
-    <w:p>
-      <w:pPr>
-        <w:pStyle w:val="ListParagraph"/>
-        <w:numPr>
-          <w:ilvl w:val="0"/>
-          <w:numId w:val="1"/>
-        </w:numPr>
-      </w:pPr>
-      <w:r>
-        <w:t xml:space="preserve">Draws: </w:t>
-      </w:r>
-      <w:r>
-        <w:t>0</w:t>
-      </w:r>
-      <w:r>
-        <w:t>/1000</w:t>
-      </w:r>
-    </w:p>
-    <w:p>
-      <w:pPr>
-        <w:pStyle w:val="ListParagraph"/>
-        <w:numPr>
-          <w:ilvl w:val="0"/>
-          <w:numId w:val="1"/>
-        </w:numPr>
-      </w:pPr>
-      <w:r>
-        <w:t xml:space="preserve">After </w:t>
-      </w:r>
-      <w:r>
-        <w:t>2</w:t>
-      </w:r>
-      <w:r>
-        <w:t>0,000 training episodes</w:t>
-      </w:r>
-    </w:p>
-    <w:p/>
-    <w:p>
-      <w:pPr>
-        <w:pStyle w:val="ListParagraph"/>
-        <w:numPr>
-          <w:ilvl w:val="0"/>
-          <w:numId w:val="1"/>
-        </w:numPr>
-      </w:pPr>
-      <w:proofErr w:type="spellStart"/>
-      <w:r>
-        <w:t>dict_size</w:t>
-      </w:r>
-      <w:proofErr w:type="spellEnd"/>
-      <w:r>
-        <w:t xml:space="preserve"> ~1</w:t>
-      </w:r>
-      <w:r>
-        <w:t>4</w:t>
-      </w:r>
-      <w:r>
-        <w:t xml:space="preserve">0,000 </w:t>
-      </w:r>
-    </w:p>
-    <w:p>
-      <w:pPr>
-        <w:pStyle w:val="ListParagraph"/>
-        <w:numPr>
-          <w:ilvl w:val="0"/>
-          <w:numId w:val="1"/>
-        </w:numPr>
-      </w:pPr>
-      <w:r>
-        <w:t xml:space="preserve">Wins Player 1: </w:t>
-      </w:r>
-      <w:r>
-        <w:t>707</w:t>
-      </w:r>
-      <w:r>
-        <w:t>/1000 (</w:t>
-      </w:r>
-      <w:proofErr w:type="spellStart"/>
-      <w:r>
-        <w:t>RuleBasedAgent</w:t>
-      </w:r>
-      <w:proofErr w:type="spellEnd"/>
-      <w:r>
-        <w:t>)</w:t>
-      </w:r>
-    </w:p>
-    <w:p>
-      <w:pPr>
-        <w:pStyle w:val="ListParagraph"/>
-        <w:numPr>
-          <w:ilvl w:val="0"/>
-          <w:numId w:val="1"/>
-        </w:numPr>
-      </w:pPr>
-      <w:r>
-        <w:t xml:space="preserve">Wins Player 2: </w:t>
-      </w:r>
-      <w:r>
-        <w:t>293</w:t>
-      </w:r>
-      <w:r>
-        <w:t>/1000 (</w:t>
-      </w:r>
-      <w:proofErr w:type="spellStart"/>
-      <w:r>
-        <w:t>LearningAgent</w:t>
-      </w:r>
-      <w:proofErr w:type="spellEnd"/>
-      <w:r>
-        <w:t>)</w:t>
-      </w:r>
-    </w:p>
-    <w:p>
-      <w:pPr>
-        <w:pStyle w:val="ListParagraph"/>
-        <w:numPr>
-          <w:ilvl w:val="0"/>
-          <w:numId w:val="1"/>
-        </w:numPr>
-      </w:pPr>
-      <w:r>
-        <w:t>Draws: 0/1000</w:t>
-      </w:r>
-    </w:p>
-    <w:p>
-      <w:pPr>
-        <w:pStyle w:val="ListParagraph"/>
-        <w:numPr>
-          <w:ilvl w:val="0"/>
-          <w:numId w:val="1"/>
-        </w:numPr>
-      </w:pPr>
-      <w:r>
-        <w:t xml:space="preserve">After </w:t>
-      </w:r>
-      <w:r>
-        <w:t>4</w:t>
-      </w:r>
-      <w:r>
-        <w:t>0,000 training episodes</w:t>
-      </w:r>
-    </w:p>
-    <w:p/>
-    <w:p>
-      <w:pPr>
-        <w:pStyle w:val="ListParagraph"/>
-        <w:numPr>
-          <w:ilvl w:val="0"/>
-          <w:numId w:val="1"/>
-        </w:numPr>
-      </w:pPr>
-      <w:proofErr w:type="spellStart"/>
-      <w:r>
-        <w:t>dict_size</w:t>
-      </w:r>
-      <w:proofErr w:type="spellEnd"/>
-      <w:r>
-        <w:t xml:space="preserve"> ~</w:t>
-      </w:r>
-      <w:r>
-        <w:t>200</w:t>
-      </w:r>
-      <w:r>
-        <w:t xml:space="preserve">,000 </w:t>
-      </w:r>
-    </w:p>
-    <w:p>
-      <w:pPr>
-        <w:pStyle w:val="ListParagraph"/>
-        <w:numPr>
-          <w:ilvl w:val="0"/>
-          <w:numId w:val="1"/>
-        </w:numPr>
-      </w:pPr>
-      <w:r>
-        <w:t xml:space="preserve">Wins Player 1: </w:t>
-      </w:r>
-      <w:r>
-        <w:t>688</w:t>
-      </w:r>
-      <w:r>
-        <w:t>/1000 (</w:t>
-      </w:r>
-      <w:proofErr w:type="spellStart"/>
-      <w:r>
-        <w:t>RuleBasedAgent</w:t>
-      </w:r>
-      <w:proofErr w:type="spellEnd"/>
-      <w:r>
-        <w:t>)</w:t>
-      </w:r>
-    </w:p>
-    <w:p>
-      <w:pPr>
-        <w:pStyle w:val="ListParagraph"/>
-        <w:numPr>
-          <w:ilvl w:val="0"/>
-          <w:numId w:val="1"/>
-        </w:numPr>
-      </w:pPr>
-      <w:r>
-        <w:t xml:space="preserve">Wins Player 2: </w:t>
-      </w:r>
-      <w:r>
-        <w:t>312</w:t>
-      </w:r>
-      <w:r>
-        <w:t>/1000 (</w:t>
-      </w:r>
-      <w:proofErr w:type="spellStart"/>
-      <w:r>
-        <w:t>LearningAgent</w:t>
-      </w:r>
-      <w:proofErr w:type="spellEnd"/>
-      <w:r>
-        <w:t>)</w:t>
-      </w:r>
-    </w:p>
-    <w:p>
-      <w:pPr>
-        <w:pStyle w:val="ListParagraph"/>
-        <w:numPr>
-          <w:ilvl w:val="0"/>
-          <w:numId w:val="1"/>
-        </w:numPr>
-      </w:pPr>
-      <w:r>
-        <w:t>Draws: 0/1000</w:t>
-      </w:r>
-    </w:p>
-    <w:p>
-      <w:pPr>
-        <w:pStyle w:val="ListParagraph"/>
-        <w:numPr>
-          <w:ilvl w:val="0"/>
-          <w:numId w:val="1"/>
-        </w:numPr>
-      </w:pPr>
-      <w:r>
-        <w:t xml:space="preserve">After </w:t>
-      </w:r>
-      <w:r>
-        <w:t>8</w:t>
-      </w:r>
-      <w:r>
-        <w:t>0,000 training episodes</w:t>
-      </w:r>
-    </w:p>
-    <w:p/>
-    <w:p>
-      <w:pPr>
-        <w:pStyle w:val="ListParagraph"/>
-        <w:numPr>
-          <w:ilvl w:val="0"/>
-          <w:numId w:val="1"/>
-        </w:numPr>
-      </w:pPr>
-      <w:r>
-        <w:t>129</w:t>
-      </w:r>
-      <w:r>
-        <w:t xml:space="preserve"> </w:t>
-      </w:r>
-      <w:r>
-        <w:t>(</w:t>
-      </w:r>
-      <w:proofErr w:type="spellStart"/>
-      <w:r>
-        <w:t>RandomAgent</w:t>
-      </w:r>
-      <w:proofErr w:type="spellEnd"/>
-      <w:r>
-        <w:t xml:space="preserve">) / </w:t>
-      </w:r>
-      <w:r>
-        <w:t>871</w:t>
-      </w:r>
-      <w:r>
-        <w:t xml:space="preserve"> </w:t>
-      </w:r>
-      <w:r>
-        <w:t>(</w:t>
-      </w:r>
-      <w:proofErr w:type="spellStart"/>
-      <w:r>
-        <w:t>LearningAgent</w:t>
-      </w:r>
-      <w:proofErr w:type="spellEnd"/>
-      <w:r>
-        <w:t>)</w:t>
-      </w:r>
-    </w:p>
-    <w:p>
-      <w:pPr>
-        <w:pStyle w:val="ListParagraph"/>
-        <w:numPr>
-          <w:ilvl w:val="0"/>
-          <w:numId w:val="1"/>
-        </w:numPr>
-      </w:pPr>
-      <w:r>
-        <w:t>688</w:t>
-      </w:r>
-      <w:r>
-        <w:t xml:space="preserve"> </w:t>
-      </w:r>
-      <w:r>
-        <w:t>(</w:t>
-      </w:r>
-      <w:proofErr w:type="spellStart"/>
-      <w:r>
-        <w:t>RuleBasedAgent</w:t>
-      </w:r>
-      <w:proofErr w:type="spellEnd"/>
-      <w:r>
-        <w:t xml:space="preserve">) / </w:t>
-      </w:r>
-      <w:r>
-        <w:t>312</w:t>
-      </w:r>
-      <w:r>
-        <w:t xml:space="preserve"> </w:t>
-      </w:r>
-      <w:r>
-        <w:t>(</w:t>
-      </w:r>
-      <w:proofErr w:type="spellStart"/>
-      <w:r>
-        <w:t>LearningAgent</w:t>
-      </w:r>
-      <w:proofErr w:type="spellEnd"/>
-      <w:r>
-        <w:t>)</w:t>
-      </w:r>
-    </w:p>
-    <w:p>
-      <w:pPr>
-        <w:pStyle w:val="ListParagraph"/>
-        <w:numPr>
-          <w:ilvl w:val="0"/>
-          <w:numId w:val="1"/>
-        </w:numPr>
-      </w:pPr>
-      <w:r>
-        <w:t>346</w:t>
-      </w:r>
-      <w:r>
-        <w:t xml:space="preserve"> </w:t>
-      </w:r>
-      <w:r>
-        <w:t>(</w:t>
-      </w:r>
-      <w:proofErr w:type="spellStart"/>
-      <w:r>
-        <w:t>GreedyCivilianAgent</w:t>
-      </w:r>
-      <w:proofErr w:type="spellEnd"/>
-      <w:r>
-        <w:t xml:space="preserve">) / </w:t>
-      </w:r>
-      <w:r>
-        <w:t>654</w:t>
-      </w:r>
-      <w:r>
-        <w:t xml:space="preserve"> </w:t>
-      </w:r>
-      <w:r>
-        <w:t>(</w:t>
-      </w:r>
-      <w:proofErr w:type="spellStart"/>
-      <w:r>
-        <w:t>LearningAgent</w:t>
-      </w:r>
-      <w:proofErr w:type="spellEnd"/>
-      <w:r>
-        <w:t>)</w:t>
-      </w:r>
-    </w:p>
-    <w:p>
-      <w:pPr>
-        <w:pStyle w:val="ListParagraph"/>
-        <w:numPr>
-          <w:ilvl w:val="0"/>
-          <w:numId w:val="1"/>
-        </w:numPr>
-      </w:pPr>
-      <w:r>
-        <w:lastRenderedPageBreak/>
-        <w:t>489</w:t>
-      </w:r>
-      <w:r>
-        <w:t xml:space="preserve"> </w:t>
-      </w:r>
-      <w:r>
-        <w:t>(</w:t>
-      </w:r>
-      <w:proofErr w:type="spellStart"/>
-      <w:r>
-        <w:t>GreedyMilitaryAgent</w:t>
-      </w:r>
-      <w:proofErr w:type="spellEnd"/>
-      <w:r>
-        <w:t>)</w:t>
-      </w:r>
-      <w:r>
-        <w:t xml:space="preserve"> / </w:t>
-      </w:r>
-      <w:r>
-        <w:t>511</w:t>
-      </w:r>
-      <w:r>
-        <w:t xml:space="preserve"> </w:t>
-      </w:r>
-      <w:r>
-        <w:t>(</w:t>
-      </w:r>
-      <w:proofErr w:type="spellStart"/>
-      <w:r>
-        <w:t>LearningAgent</w:t>
-      </w:r>
-      <w:proofErr w:type="spellEnd"/>
-      <w:r>
-        <w:t>)</w:t>
-      </w:r>
-    </w:p>
-    <w:p>
-      <w:pPr>
-        <w:pStyle w:val="ListParagraph"/>
-        <w:numPr>
-          <w:ilvl w:val="0"/>
-          <w:numId w:val="1"/>
-        </w:numPr>
-      </w:pPr>
-      <w:r>
-        <w:t>248</w:t>
-      </w:r>
-      <w:r>
-        <w:t xml:space="preserve"> </w:t>
-      </w:r>
-      <w:r>
-        <w:t>(</w:t>
-      </w:r>
-      <w:proofErr w:type="spellStart"/>
-      <w:r>
-        <w:t>GreedyScientificAgent</w:t>
-      </w:r>
-      <w:proofErr w:type="spellEnd"/>
-      <w:r>
-        <w:t xml:space="preserve">) / </w:t>
-      </w:r>
-      <w:r>
-        <w:t>752</w:t>
-      </w:r>
-      <w:r>
-        <w:t xml:space="preserve"> </w:t>
-      </w:r>
-      <w:r>
-        <w:t>(</w:t>
-      </w:r>
-      <w:proofErr w:type="spellStart"/>
-      <w:r>
-        <w:t>LearningAgent</w:t>
-      </w:r>
-      <w:proofErr w:type="spellEnd"/>
-      <w:r>
-        <w:t>)</w:t>
-      </w:r>
-    </w:p>
-    <w:p/>
-    <w:p>
-      <w:pPr>
-        <w:pStyle w:val="ListParagraph"/>
-        <w:numPr>
-          <w:ilvl w:val="0"/>
-          <w:numId w:val="1"/>
-        </w:numPr>
-      </w:pPr>
-      <w:proofErr w:type="spellStart"/>
-      <w:r>
-        <w:t>dict_size</w:t>
-      </w:r>
-      <w:proofErr w:type="spellEnd"/>
-      <w:r>
-        <w:t xml:space="preserve"> ~2</w:t>
-      </w:r>
-      <w:r>
-        <w:t>2</w:t>
-      </w:r>
-      <w:r>
-        <w:t xml:space="preserve">0,000 </w:t>
+        <w:t xml:space="preserve"> ~220,000 </w:t>
       </w:r>
     </w:p>
     <w:p>
@@ -4837,11 +5188,520 @@
         </w:numPr>
       </w:pPr>
       <w:r>
-        <w:t>110</w:t>
+        <w:t xml:space="preserve">110 </w:t>
+      </w:r>
+      <w:r>
+        <w:t>(</w:t>
+      </w:r>
+      <w:proofErr w:type="spellStart"/>
+      <w:r>
+        <w:t>RandomAgent</w:t>
+      </w:r>
+      <w:proofErr w:type="spellEnd"/>
+      <w:r>
+        <w:t xml:space="preserve">) / </w:t>
+      </w:r>
+      <w:r>
+        <w:t xml:space="preserve">890 </w:t>
+      </w:r>
+      <w:r>
+        <w:t>(</w:t>
+      </w:r>
+      <w:proofErr w:type="spellStart"/>
+      <w:r>
+        <w:t>LearningAgent</w:t>
+      </w:r>
+      <w:proofErr w:type="spellEnd"/>
+      <w:r>
+        <w:t>)</w:t>
+      </w:r>
+    </w:p>
+    <w:p>
+      <w:pPr>
+        <w:pStyle w:val="ListParagraph"/>
+        <w:numPr>
+          <w:ilvl w:val="0"/>
+          <w:numId w:val="1"/>
+        </w:numPr>
+      </w:pPr>
+      <w:r>
+        <w:t xml:space="preserve">613 </w:t>
+      </w:r>
+      <w:r>
+        <w:t>(</w:t>
+      </w:r>
+      <w:proofErr w:type="spellStart"/>
+      <w:r>
+        <w:t>RuleBasedAgent</w:t>
+      </w:r>
+      <w:proofErr w:type="spellEnd"/>
+      <w:r>
+        <w:t xml:space="preserve">) / </w:t>
+      </w:r>
+      <w:r>
+        <w:t xml:space="preserve">387 </w:t>
+      </w:r>
+      <w:r>
+        <w:t>(</w:t>
+      </w:r>
+      <w:proofErr w:type="spellStart"/>
+      <w:r>
+        <w:t>LearningAgent</w:t>
+      </w:r>
+      <w:proofErr w:type="spellEnd"/>
+      <w:r>
+        <w:t>)</w:t>
+      </w:r>
+    </w:p>
+    <w:p>
+      <w:pPr>
+        <w:pStyle w:val="ListParagraph"/>
+        <w:numPr>
+          <w:ilvl w:val="0"/>
+          <w:numId w:val="1"/>
+        </w:numPr>
+      </w:pPr>
+      <w:r>
+        <w:t xml:space="preserve">289 </w:t>
+      </w:r>
+      <w:r>
+        <w:t>(</w:t>
+      </w:r>
+      <w:proofErr w:type="spellStart"/>
+      <w:r>
+        <w:t>GreedyCivilianAgent</w:t>
+      </w:r>
+      <w:proofErr w:type="spellEnd"/>
+      <w:r>
+        <w:t xml:space="preserve">) / </w:t>
+      </w:r>
+      <w:r>
+        <w:t xml:space="preserve">711 </w:t>
+      </w:r>
+      <w:r>
+        <w:t>(</w:t>
+      </w:r>
+      <w:proofErr w:type="spellStart"/>
+      <w:r>
+        <w:t>LearningAgent</w:t>
+      </w:r>
+      <w:proofErr w:type="spellEnd"/>
+      <w:r>
+        <w:t>)</w:t>
+      </w:r>
+    </w:p>
+    <w:p>
+      <w:pPr>
+        <w:pStyle w:val="ListParagraph"/>
+        <w:numPr>
+          <w:ilvl w:val="0"/>
+          <w:numId w:val="1"/>
+        </w:numPr>
+      </w:pPr>
+      <w:r>
+        <w:t xml:space="preserve">402 </w:t>
+      </w:r>
+      <w:r>
+        <w:t>(</w:t>
+      </w:r>
+      <w:proofErr w:type="spellStart"/>
+      <w:r>
+        <w:t>GreedyMilitaryAgent</w:t>
+      </w:r>
+      <w:proofErr w:type="spellEnd"/>
+      <w:r>
+        <w:t>)</w:t>
+      </w:r>
+      <w:r>
+        <w:t xml:space="preserve"> / </w:t>
+      </w:r>
+      <w:r>
+        <w:t xml:space="preserve">598 </w:t>
+      </w:r>
+      <w:r>
+        <w:t>(</w:t>
+      </w:r>
+      <w:proofErr w:type="spellStart"/>
+      <w:r>
+        <w:t>LearningAgent</w:t>
+      </w:r>
+      <w:proofErr w:type="spellEnd"/>
+      <w:r>
+        <w:t>)</w:t>
+      </w:r>
+    </w:p>
+    <w:p>
+      <w:pPr>
+        <w:pStyle w:val="ListParagraph"/>
+        <w:numPr>
+          <w:ilvl w:val="0"/>
+          <w:numId w:val="1"/>
+        </w:numPr>
+      </w:pPr>
+      <w:r>
+        <w:t xml:space="preserve">200 </w:t>
+      </w:r>
+      <w:r>
+        <w:t>(</w:t>
+      </w:r>
+      <w:proofErr w:type="spellStart"/>
+      <w:r>
+        <w:t>GreedyScientificAgent</w:t>
+      </w:r>
+      <w:proofErr w:type="spellEnd"/>
+      <w:r>
+        <w:t xml:space="preserve">) / </w:t>
+      </w:r>
+      <w:r>
+        <w:t xml:space="preserve">799 </w:t>
+      </w:r>
+      <w:r>
+        <w:t>(</w:t>
+      </w:r>
+      <w:proofErr w:type="spellStart"/>
+      <w:r>
+        <w:t>LearningAgent</w:t>
+      </w:r>
+      <w:proofErr w:type="spellEnd"/>
+      <w:r>
+        <w:t>)</w:t>
+      </w:r>
+    </w:p>
+    <w:p/>
+    <w:p>
+      <w:pPr>
+        <w:pStyle w:val="ListParagraph"/>
+        <w:numPr>
+          <w:ilvl w:val="0"/>
+          <w:numId w:val="1"/>
+        </w:numPr>
+      </w:pPr>
+      <w:r>
+        <w:t xml:space="preserve">Hyperparameters: </w:t>
+      </w:r>
+      <w:r>
+        <w:t>50k training</w:t>
+      </w:r>
+    </w:p>
+    <w:p>
+      <w:pPr>
+        <w:pStyle w:val="ListParagraph"/>
+        <w:numPr>
+          <w:ilvl w:val="0"/>
+          <w:numId w:val="1"/>
+        </w:numPr>
+      </w:pPr>
+      <w:r>
+        <w:t xml:space="preserve">[Alpha, Gamma, </w:t>
+      </w:r>
+      <w:proofErr w:type="spellStart"/>
+      <w:r>
+        <w:t>maxAttempts</w:t>
+      </w:r>
+      <w:proofErr w:type="spellEnd"/>
+      <w:r>
+        <w:t>] = [0.05, 0.02, 0.7, 2]</w:t>
+      </w:r>
+    </w:p>
+    <w:p>
+      <w:pPr>
+        <w:pStyle w:val="ListParagraph"/>
+        <w:numPr>
+          <w:ilvl w:val="0"/>
+          <w:numId w:val="1"/>
+        </w:numPr>
+      </w:pPr>
+      <w:r>
+        <w:t>Wins Player 1: 639/1000 (</w:t>
+      </w:r>
+      <w:proofErr w:type="spellStart"/>
+      <w:r>
+        <w:t>RuleBasedAgent</w:t>
+      </w:r>
+      <w:proofErr w:type="spellEnd"/>
+      <w:r>
+        <w:t>)</w:t>
+      </w:r>
+    </w:p>
+    <w:p>
+      <w:pPr>
+        <w:pStyle w:val="ListParagraph"/>
+        <w:numPr>
+          <w:ilvl w:val="0"/>
+          <w:numId w:val="1"/>
+        </w:numPr>
+      </w:pPr>
+      <w:r>
+        <w:t>Wins Player 2: 360/1000 (</w:t>
+      </w:r>
+      <w:proofErr w:type="spellStart"/>
+      <w:r>
+        <w:t>LearningAgent</w:t>
+      </w:r>
+      <w:proofErr w:type="spellEnd"/>
+      <w:r>
+        <w:t>)</w:t>
+      </w:r>
+    </w:p>
+    <w:p>
+      <w:pPr>
+        <w:pStyle w:val="ListParagraph"/>
+        <w:numPr>
+          <w:ilvl w:val="0"/>
+          <w:numId w:val="1"/>
+        </w:numPr>
+      </w:pPr>
+      <w:r>
+        <w:t>Draws: 1/1000</w:t>
+      </w:r>
+    </w:p>
+    <w:p>
+      <w:pPr>
+        <w:pStyle w:val="ListParagraph"/>
+        <w:numPr>
+          <w:ilvl w:val="0"/>
+          <w:numId w:val="1"/>
+        </w:numPr>
+      </w:pPr>
+    </w:p>
+    <w:p>
+      <w:pPr>
+        <w:pStyle w:val="ListParagraph"/>
+        <w:numPr>
+          <w:ilvl w:val="0"/>
+          <w:numId w:val="1"/>
+        </w:numPr>
+      </w:pPr>
+      <w:r>
+        <w:t xml:space="preserve">[Alpha, Gamma, </w:t>
+      </w:r>
+      <w:proofErr w:type="spellStart"/>
+      <w:r>
+        <w:t>maxAttempts</w:t>
+      </w:r>
+      <w:proofErr w:type="spellEnd"/>
+      <w:r>
+        <w:t>] = [0.05, 0.02, 0.5, 2]</w:t>
+      </w:r>
+    </w:p>
+    <w:p>
+      <w:pPr>
+        <w:pStyle w:val="ListParagraph"/>
+        <w:numPr>
+          <w:ilvl w:val="0"/>
+          <w:numId w:val="1"/>
+        </w:numPr>
+      </w:pPr>
+      <w:r>
+        <w:t>Wins Player 1: 606/1000 (</w:t>
+      </w:r>
+      <w:proofErr w:type="spellStart"/>
+      <w:r>
+        <w:t>RuleBasedAgent</w:t>
+      </w:r>
+      <w:proofErr w:type="spellEnd"/>
+      <w:r>
+        <w:t>)</w:t>
+      </w:r>
+    </w:p>
+    <w:p>
+      <w:pPr>
+        <w:pStyle w:val="ListParagraph"/>
+        <w:numPr>
+          <w:ilvl w:val="0"/>
+          <w:numId w:val="1"/>
+        </w:numPr>
+      </w:pPr>
+      <w:r>
+        <w:t>Wins Player 2: 394/1000 (</w:t>
+      </w:r>
+      <w:proofErr w:type="spellStart"/>
+      <w:r>
+        <w:t>LearningAgent</w:t>
+      </w:r>
+      <w:proofErr w:type="spellEnd"/>
+      <w:r>
+        <w:t>)</w:t>
+      </w:r>
+    </w:p>
+    <w:p>
+      <w:pPr>
+        <w:pStyle w:val="ListParagraph"/>
+        <w:numPr>
+          <w:ilvl w:val="0"/>
+          <w:numId w:val="1"/>
+        </w:numPr>
+      </w:pPr>
+      <w:r>
+        <w:t>Draws: 0/1000</w:t>
+      </w:r>
+    </w:p>
+    <w:p/>
+    <w:p>
+      <w:pPr>
+        <w:pStyle w:val="ListParagraph"/>
+        <w:numPr>
+          <w:ilvl w:val="0"/>
+          <w:numId w:val="1"/>
+        </w:numPr>
+      </w:pPr>
+      <w:r>
+        <w:t>RL_Q_50k_0.05_0.02_0.5_</w:t>
+      </w:r>
+      <w:r>
+        <w:t>2 = 50k training</w:t>
+      </w:r>
+    </w:p>
+    <w:p>
+      <w:pPr>
+        <w:pStyle w:val="ListParagraph"/>
+        <w:numPr>
+          <w:ilvl w:val="0"/>
+          <w:numId w:val="1"/>
+        </w:numPr>
+      </w:pPr>
+      <w:r>
+        <w:t>Wins Player 1: 6119/10000 (</w:t>
+      </w:r>
+      <w:proofErr w:type="spellStart"/>
+      <w:r>
+        <w:t>RuleBasedAgent</w:t>
+      </w:r>
+      <w:proofErr w:type="spellEnd"/>
+      <w:r>
+        <w:t>)</w:t>
+      </w:r>
+    </w:p>
+    <w:p>
+      <w:pPr>
+        <w:pStyle w:val="ListParagraph"/>
+        <w:numPr>
+          <w:ilvl w:val="0"/>
+          <w:numId w:val="1"/>
+        </w:numPr>
+      </w:pPr>
+      <w:r>
+        <w:t>Wins Player 2: 3880/10000 (</w:t>
+      </w:r>
+      <w:proofErr w:type="spellStart"/>
+      <w:r>
+        <w:t>LearningAgent</w:t>
+      </w:r>
+      <w:proofErr w:type="spellEnd"/>
+      <w:r>
+        <w:t>)</w:t>
+      </w:r>
+    </w:p>
+    <w:p>
+      <w:pPr>
+        <w:pStyle w:val="ListParagraph"/>
+        <w:numPr>
+          <w:ilvl w:val="0"/>
+          <w:numId w:val="1"/>
+        </w:numPr>
+      </w:pPr>
+      <w:r>
+        <w:t>Draws: 1/10000</w:t>
+      </w:r>
+    </w:p>
+    <w:p/>
+    <w:p>
+      <w:pPr>
+        <w:pStyle w:val="ListParagraph"/>
+        <w:numPr>
+          <w:ilvl w:val="0"/>
+          <w:numId w:val="1"/>
+        </w:numPr>
+      </w:pPr>
+      <w:r>
+        <w:t>RL_Q_200k_0.05_0.02_0.65_2</w:t>
+      </w:r>
+      <w:r>
+        <w:t xml:space="preserve"> = 200k training</w:t>
+      </w:r>
+    </w:p>
+    <w:p>
+      <w:pPr>
+        <w:pStyle w:val="ListParagraph"/>
+        <w:numPr>
+          <w:ilvl w:val="0"/>
+          <w:numId w:val="1"/>
+        </w:numPr>
+      </w:pPr>
+      <w:r>
+        <w:t>Wins Player 1: 5797/10000 (</w:t>
+      </w:r>
+      <w:proofErr w:type="spellStart"/>
+      <w:r>
+        <w:t>RuleBasedAgent</w:t>
+      </w:r>
+      <w:proofErr w:type="spellEnd"/>
+      <w:r>
+        <w:t>)</w:t>
+      </w:r>
+    </w:p>
+    <w:p>
+      <w:pPr>
+        <w:pStyle w:val="ListParagraph"/>
+        <w:numPr>
+          <w:ilvl w:val="0"/>
+          <w:numId w:val="1"/>
+        </w:numPr>
+      </w:pPr>
+      <w:r>
+        <w:t>Wins Player 2: 4197/10000 (</w:t>
+      </w:r>
+      <w:proofErr w:type="spellStart"/>
+      <w:r>
+        <w:t>LearningAgent</w:t>
+      </w:r>
+      <w:proofErr w:type="spellEnd"/>
+      <w:r>
+        <w:t>)</w:t>
+      </w:r>
+    </w:p>
+    <w:p>
+      <w:pPr>
+        <w:pStyle w:val="ListParagraph"/>
+        <w:numPr>
+          <w:ilvl w:val="0"/>
+          <w:numId w:val="1"/>
+        </w:numPr>
+      </w:pPr>
+      <w:r>
+        <w:t>Draws: 6/10000</w:t>
+      </w:r>
+    </w:p>
+    <w:p/>
+    <w:p>
+      <w:pPr>
+        <w:pStyle w:val="ListParagraph"/>
+        <w:numPr>
+          <w:ilvl w:val="0"/>
+          <w:numId w:val="1"/>
+        </w:numPr>
+      </w:pPr>
+      <w:r>
+        <w:t>RL_Q_200k_0.05_0.02_0.65_2</w:t>
       </w:r>
       <w:r>
         <w:t xml:space="preserve"> </w:t>
       </w:r>
+    </w:p>
+    <w:p>
+      <w:pPr>
+        <w:pStyle w:val="ListParagraph"/>
+        <w:numPr>
+          <w:ilvl w:val="0"/>
+          <w:numId w:val="1"/>
+        </w:numPr>
+      </w:pPr>
+      <w:r>
+        <w:t>0</w:t>
+      </w:r>
+      <w:r>
+        <w:t xml:space="preserve">40 </w:t>
+      </w:r>
       <w:r>
         <w:t>(</w:t>
       </w:r>
@@ -4854,10 +5714,7 @@
         <w:t xml:space="preserve">) / </w:t>
       </w:r>
       <w:r>
-        <w:t>890</w:t>
-      </w:r>
-      <w:r>
-        <w:t xml:space="preserve"> </w:t>
+        <w:t xml:space="preserve">960 </w:t>
       </w:r>
       <w:r>
         <w:t>(</w:t>
@@ -4880,10 +5737,13 @@
         </w:numPr>
       </w:pPr>
       <w:r>
-        <w:t>613</w:t>
-      </w:r>
-      <w:r>
-        <w:t xml:space="preserve"> </w:t>
+        <w:t>5</w:t>
+      </w:r>
+      <w:r>
+        <w:t>8</w:t>
+      </w:r>
+      <w:r>
+        <w:t xml:space="preserve">2 </w:t>
       </w:r>
       <w:r>
         <w:t>(</w:t>
@@ -4897,10 +5757,13 @@
         <w:t xml:space="preserve">) / </w:t>
       </w:r>
       <w:r>
-        <w:t>387</w:t>
-      </w:r>
-      <w:r>
-        <w:t xml:space="preserve"> </w:t>
+        <w:t>4</w:t>
+      </w:r>
+      <w:r>
+        <w:t>1</w:t>
+      </w:r>
+      <w:r>
+        <w:t xml:space="preserve">8 </w:t>
       </w:r>
       <w:r>
         <w:t>(</w:t>
@@ -4923,10 +5786,7 @@
         </w:numPr>
       </w:pPr>
       <w:r>
-        <w:t>289</w:t>
-      </w:r>
-      <w:r>
-        <w:t xml:space="preserve"> </w:t>
+        <w:t xml:space="preserve">187 </w:t>
       </w:r>
       <w:r>
         <w:t>(</w:t>
@@ -4940,10 +5800,7 @@
         <w:t xml:space="preserve">) / </w:t>
       </w:r>
       <w:r>
-        <w:t>711</w:t>
-      </w:r>
-      <w:r>
-        <w:t xml:space="preserve"> </w:t>
+        <w:t xml:space="preserve">812 </w:t>
       </w:r>
       <w:r>
         <w:t>(</w:t>
@@ -4966,10 +5823,8 @@
         </w:numPr>
       </w:pPr>
       <w:r>
-        <w:t>402</w:t>
-      </w:r>
-      <w:r>
-        <w:t xml:space="preserve"> </w:t>
+        <w:lastRenderedPageBreak/>
+        <w:t xml:space="preserve">352 </w:t>
       </w:r>
       <w:r>
         <w:t>(</w:t>
@@ -4986,10 +5841,7 @@
         <w:t xml:space="preserve"> / </w:t>
       </w:r>
       <w:r>
-        <w:t>598</w:t>
-      </w:r>
-      <w:r>
-        <w:t xml:space="preserve"> </w:t>
+        <w:t xml:space="preserve">648 </w:t>
       </w:r>
       <w:r>
         <w:t>(</w:t>
@@ -5012,10 +5864,7 @@
         </w:numPr>
       </w:pPr>
       <w:r>
-        <w:t>200</w:t>
-      </w:r>
-      <w:r>
-        <w:t xml:space="preserve"> </w:t>
+        <w:t xml:space="preserve">230 </w:t>
       </w:r>
       <w:r>
         <w:t>(</w:t>
@@ -5029,565 +5878,7 @@
         <w:t xml:space="preserve">) / </w:t>
       </w:r>
       <w:r>
-        <w:t>799</w:t>
-      </w:r>
-      <w:r>
-        <w:t xml:space="preserve"> </w:t>
-      </w:r>
-      <w:r>
-        <w:t>(</w:t>
-      </w:r>
-      <w:proofErr w:type="spellStart"/>
-      <w:r>
-        <w:t>LearningAgent</w:t>
-      </w:r>
-      <w:proofErr w:type="spellEnd"/>
-      <w:r>
-        <w:t>)</w:t>
-      </w:r>
-    </w:p>
-    <w:p/>
-    <w:p>
-      <w:pPr>
-        <w:pStyle w:val="ListParagraph"/>
-        <w:numPr>
-          <w:ilvl w:val="0"/>
-          <w:numId w:val="1"/>
-        </w:numPr>
-      </w:pPr>
-      <w:r>
-        <w:t xml:space="preserve">Hyperparameters: </w:t>
-      </w:r>
-      <w:r>
-        <w:t>50k training</w:t>
-      </w:r>
-    </w:p>
-    <w:p>
-      <w:pPr>
-        <w:pStyle w:val="ListParagraph"/>
-        <w:numPr>
-          <w:ilvl w:val="0"/>
-          <w:numId w:val="1"/>
-        </w:numPr>
-      </w:pPr>
-      <w:r>
-        <w:t xml:space="preserve">[Alpha, Gamma, </w:t>
-      </w:r>
-      <w:proofErr w:type="spellStart"/>
-      <w:r>
-        <w:t>maxAttempts</w:t>
-      </w:r>
-      <w:proofErr w:type="spellEnd"/>
-      <w:r>
-        <w:t>] = [0.05, 0.02, 0.7, 2]</w:t>
-      </w:r>
-    </w:p>
-    <w:p>
-      <w:pPr>
-        <w:pStyle w:val="ListParagraph"/>
-        <w:numPr>
-          <w:ilvl w:val="0"/>
-          <w:numId w:val="1"/>
-        </w:numPr>
-      </w:pPr>
-      <w:r>
-        <w:t>Wins Player 1: 639/1000 (</w:t>
-      </w:r>
-      <w:proofErr w:type="spellStart"/>
-      <w:r>
-        <w:t>RuleBasedAgent</w:t>
-      </w:r>
-      <w:proofErr w:type="spellEnd"/>
-      <w:r>
-        <w:t>)</w:t>
-      </w:r>
-    </w:p>
-    <w:p>
-      <w:pPr>
-        <w:pStyle w:val="ListParagraph"/>
-        <w:numPr>
-          <w:ilvl w:val="0"/>
-          <w:numId w:val="1"/>
-        </w:numPr>
-      </w:pPr>
-      <w:r>
-        <w:t>Wins Player 2: 360/1000 (</w:t>
-      </w:r>
-      <w:proofErr w:type="spellStart"/>
-      <w:r>
-        <w:t>LearningAgent</w:t>
-      </w:r>
-      <w:proofErr w:type="spellEnd"/>
-      <w:r>
-        <w:t>)</w:t>
-      </w:r>
-    </w:p>
-    <w:p>
-      <w:pPr>
-        <w:pStyle w:val="ListParagraph"/>
-        <w:numPr>
-          <w:ilvl w:val="0"/>
-          <w:numId w:val="1"/>
-        </w:numPr>
-      </w:pPr>
-      <w:r>
-        <w:t>Draws: 1/1000</w:t>
-      </w:r>
-    </w:p>
-    <w:p>
-      <w:pPr>
-        <w:pStyle w:val="ListParagraph"/>
-        <w:numPr>
-          <w:ilvl w:val="0"/>
-          <w:numId w:val="1"/>
-        </w:numPr>
-      </w:pPr>
-    </w:p>
-    <w:p>
-      <w:pPr>
-        <w:pStyle w:val="ListParagraph"/>
-        <w:numPr>
-          <w:ilvl w:val="0"/>
-          <w:numId w:val="1"/>
-        </w:numPr>
-      </w:pPr>
-      <w:r>
-        <w:t xml:space="preserve">[Alpha, Gamma, </w:t>
-      </w:r>
-      <w:proofErr w:type="spellStart"/>
-      <w:r>
-        <w:t>maxAttempts</w:t>
-      </w:r>
-      <w:proofErr w:type="spellEnd"/>
-      <w:r>
-        <w:t>] = [0.05, 0.02, 0.5, 2]</w:t>
-      </w:r>
-    </w:p>
-    <w:p>
-      <w:pPr>
-        <w:pStyle w:val="ListParagraph"/>
-        <w:numPr>
-          <w:ilvl w:val="0"/>
-          <w:numId w:val="1"/>
-        </w:numPr>
-      </w:pPr>
-      <w:r>
-        <w:t>Wins Player 1: 606/1000 (</w:t>
-      </w:r>
-      <w:proofErr w:type="spellStart"/>
-      <w:r>
-        <w:t>RuleBasedAgent</w:t>
-      </w:r>
-      <w:proofErr w:type="spellEnd"/>
-      <w:r>
-        <w:t>)</w:t>
-      </w:r>
-    </w:p>
-    <w:p>
-      <w:pPr>
-        <w:pStyle w:val="ListParagraph"/>
-        <w:numPr>
-          <w:ilvl w:val="0"/>
-          <w:numId w:val="1"/>
-        </w:numPr>
-      </w:pPr>
-      <w:r>
-        <w:t>Wins Player 2: 394/1000 (</w:t>
-      </w:r>
-      <w:proofErr w:type="spellStart"/>
-      <w:r>
-        <w:t>LearningAgent</w:t>
-      </w:r>
-      <w:proofErr w:type="spellEnd"/>
-      <w:r>
-        <w:t>)</w:t>
-      </w:r>
-    </w:p>
-    <w:p>
-      <w:pPr>
-        <w:pStyle w:val="ListParagraph"/>
-        <w:numPr>
-          <w:ilvl w:val="0"/>
-          <w:numId w:val="1"/>
-        </w:numPr>
-      </w:pPr>
-      <w:r>
-        <w:t>Draws: 0/1000</w:t>
-      </w:r>
-    </w:p>
-    <w:p/>
-    <w:p>
-      <w:pPr>
-        <w:pStyle w:val="ListParagraph"/>
-        <w:numPr>
-          <w:ilvl w:val="0"/>
-          <w:numId w:val="1"/>
-        </w:numPr>
-      </w:pPr>
-      <w:r>
-        <w:t>RL_Q_50k_0.05_0.02_0.5_</w:t>
-      </w:r>
-      <w:r>
-        <w:t>2 = 50k training</w:t>
-      </w:r>
-    </w:p>
-    <w:p>
-      <w:pPr>
-        <w:pStyle w:val="ListParagraph"/>
-        <w:numPr>
-          <w:ilvl w:val="0"/>
-          <w:numId w:val="1"/>
-        </w:numPr>
-      </w:pPr>
-      <w:r>
-        <w:t>Wins Player 1: 6119/10000 (</w:t>
-      </w:r>
-      <w:proofErr w:type="spellStart"/>
-      <w:r>
-        <w:t>RuleBasedAgent</w:t>
-      </w:r>
-      <w:proofErr w:type="spellEnd"/>
-      <w:r>
-        <w:t>)</w:t>
-      </w:r>
-    </w:p>
-    <w:p>
-      <w:pPr>
-        <w:pStyle w:val="ListParagraph"/>
-        <w:numPr>
-          <w:ilvl w:val="0"/>
-          <w:numId w:val="1"/>
-        </w:numPr>
-      </w:pPr>
-      <w:r>
-        <w:t>Wins Player 2: 3880/10000 (</w:t>
-      </w:r>
-      <w:proofErr w:type="spellStart"/>
-      <w:r>
-        <w:t>LearningAgent</w:t>
-      </w:r>
-      <w:proofErr w:type="spellEnd"/>
-      <w:r>
-        <w:t>)</w:t>
-      </w:r>
-    </w:p>
-    <w:p>
-      <w:pPr>
-        <w:pStyle w:val="ListParagraph"/>
-        <w:numPr>
-          <w:ilvl w:val="0"/>
-          <w:numId w:val="1"/>
-        </w:numPr>
-      </w:pPr>
-      <w:r>
-        <w:t>Draws: 1/10000</w:t>
-      </w:r>
-    </w:p>
-    <w:p/>
-    <w:p>
-      <w:pPr>
-        <w:pStyle w:val="ListParagraph"/>
-        <w:numPr>
-          <w:ilvl w:val="0"/>
-          <w:numId w:val="1"/>
-        </w:numPr>
-      </w:pPr>
-      <w:r>
-        <w:t>RL_Q_200k_0.05_0.02_0.65_2</w:t>
-      </w:r>
-      <w:r>
-        <w:t xml:space="preserve"> = 200k training</w:t>
-      </w:r>
-    </w:p>
-    <w:p>
-      <w:pPr>
-        <w:pStyle w:val="ListParagraph"/>
-        <w:numPr>
-          <w:ilvl w:val="0"/>
-          <w:numId w:val="1"/>
-        </w:numPr>
-      </w:pPr>
-      <w:r>
-        <w:t>Wins Player 1: 5797/10000 (</w:t>
-      </w:r>
-      <w:proofErr w:type="spellStart"/>
-      <w:r>
-        <w:t>RuleBasedAgent</w:t>
-      </w:r>
-      <w:proofErr w:type="spellEnd"/>
-      <w:r>
-        <w:t>)</w:t>
-      </w:r>
-    </w:p>
-    <w:p>
-      <w:pPr>
-        <w:pStyle w:val="ListParagraph"/>
-        <w:numPr>
-          <w:ilvl w:val="0"/>
-          <w:numId w:val="1"/>
-        </w:numPr>
-      </w:pPr>
-      <w:r>
-        <w:t>Wins Player 2: 4197/10000 (</w:t>
-      </w:r>
-      <w:proofErr w:type="spellStart"/>
-      <w:r>
-        <w:t>LearningAgent</w:t>
-      </w:r>
-      <w:proofErr w:type="spellEnd"/>
-      <w:r>
-        <w:t>)</w:t>
-      </w:r>
-    </w:p>
-    <w:p>
-      <w:pPr>
-        <w:pStyle w:val="ListParagraph"/>
-        <w:numPr>
-          <w:ilvl w:val="0"/>
-          <w:numId w:val="1"/>
-        </w:numPr>
-      </w:pPr>
-      <w:r>
-        <w:t>Draws: 6/10000</w:t>
-      </w:r>
-    </w:p>
-    <w:p/>
-    <w:p>
-      <w:pPr>
-        <w:pStyle w:val="ListParagraph"/>
-        <w:numPr>
-          <w:ilvl w:val="0"/>
-          <w:numId w:val="1"/>
-        </w:numPr>
-      </w:pPr>
-      <w:r>
-        <w:t>RL_Q_200k_0.05_0.02_0.65_2</w:t>
-      </w:r>
-      <w:r>
-        <w:t xml:space="preserve"> </w:t>
-      </w:r>
-    </w:p>
-    <w:p>
-      <w:pPr>
-        <w:pStyle w:val="ListParagraph"/>
-        <w:numPr>
-          <w:ilvl w:val="0"/>
-          <w:numId w:val="1"/>
-        </w:numPr>
-      </w:pPr>
-      <w:r>
-        <w:t>0</w:t>
-      </w:r>
-      <w:r>
-        <w:t>40</w:t>
-      </w:r>
-      <w:r>
-        <w:t xml:space="preserve"> </w:t>
-      </w:r>
-      <w:r>
-        <w:t>(</w:t>
-      </w:r>
-      <w:proofErr w:type="spellStart"/>
-      <w:r>
-        <w:t>RandomAgent</w:t>
-      </w:r>
-      <w:proofErr w:type="spellEnd"/>
-      <w:r>
-        <w:t xml:space="preserve">) / </w:t>
-      </w:r>
-      <w:r>
-        <w:t>960</w:t>
-      </w:r>
-      <w:r>
-        <w:t xml:space="preserve"> </w:t>
-      </w:r>
-      <w:r>
-        <w:t>(</w:t>
-      </w:r>
-      <w:proofErr w:type="spellStart"/>
-      <w:r>
-        <w:t>LearningAgent</w:t>
-      </w:r>
-      <w:proofErr w:type="spellEnd"/>
-      <w:r>
-        <w:t>)</w:t>
-      </w:r>
-    </w:p>
-    <w:p>
-      <w:pPr>
-        <w:pStyle w:val="ListParagraph"/>
-        <w:numPr>
-          <w:ilvl w:val="0"/>
-          <w:numId w:val="1"/>
-        </w:numPr>
-      </w:pPr>
-      <w:r>
-        <w:t>5</w:t>
-      </w:r>
-      <w:r>
-        <w:t>8</w:t>
-      </w:r>
-      <w:r>
-        <w:t>2</w:t>
-      </w:r>
-      <w:r>
-        <w:t xml:space="preserve"> </w:t>
-      </w:r>
-      <w:r>
-        <w:t>(</w:t>
-      </w:r>
-      <w:proofErr w:type="spellStart"/>
-      <w:r>
-        <w:t>RuleBasedAgent</w:t>
-      </w:r>
-      <w:proofErr w:type="spellEnd"/>
-      <w:r>
-        <w:t xml:space="preserve">) / </w:t>
-      </w:r>
-      <w:r>
-        <w:t>4</w:t>
-      </w:r>
-      <w:r>
-        <w:t>1</w:t>
-      </w:r>
-      <w:r>
-        <w:t>8</w:t>
-      </w:r>
-      <w:r>
-        <w:t xml:space="preserve"> </w:t>
-      </w:r>
-      <w:r>
-        <w:t>(</w:t>
-      </w:r>
-      <w:proofErr w:type="spellStart"/>
-      <w:r>
-        <w:t>LearningAgent</w:t>
-      </w:r>
-      <w:proofErr w:type="spellEnd"/>
-      <w:r>
-        <w:t>)</w:t>
-      </w:r>
-    </w:p>
-    <w:p>
-      <w:pPr>
-        <w:pStyle w:val="ListParagraph"/>
-        <w:numPr>
-          <w:ilvl w:val="0"/>
-          <w:numId w:val="1"/>
-        </w:numPr>
-      </w:pPr>
-      <w:r>
-        <w:t>187</w:t>
-      </w:r>
-      <w:r>
-        <w:t xml:space="preserve"> </w:t>
-      </w:r>
-      <w:r>
-        <w:t>(</w:t>
-      </w:r>
-      <w:proofErr w:type="spellStart"/>
-      <w:r>
-        <w:t>GreedyCivilianAgent</w:t>
-      </w:r>
-      <w:proofErr w:type="spellEnd"/>
-      <w:r>
-        <w:t xml:space="preserve">) / </w:t>
-      </w:r>
-      <w:r>
-        <w:t>812</w:t>
-      </w:r>
-      <w:r>
-        <w:t xml:space="preserve"> </w:t>
-      </w:r>
-      <w:r>
-        <w:t>(</w:t>
-      </w:r>
-      <w:proofErr w:type="spellStart"/>
-      <w:r>
-        <w:t>LearningAgent</w:t>
-      </w:r>
-      <w:proofErr w:type="spellEnd"/>
-      <w:r>
-        <w:t>)</w:t>
-      </w:r>
-    </w:p>
-    <w:p>
-      <w:pPr>
-        <w:pStyle w:val="ListParagraph"/>
-        <w:numPr>
-          <w:ilvl w:val="0"/>
-          <w:numId w:val="1"/>
-        </w:numPr>
-      </w:pPr>
-      <w:r>
-        <w:lastRenderedPageBreak/>
-        <w:t>352</w:t>
-      </w:r>
-      <w:r>
-        <w:t xml:space="preserve"> </w:t>
-      </w:r>
-      <w:r>
-        <w:t>(</w:t>
-      </w:r>
-      <w:proofErr w:type="spellStart"/>
-      <w:r>
-        <w:t>GreedyMilitaryAgent</w:t>
-      </w:r>
-      <w:proofErr w:type="spellEnd"/>
-      <w:r>
-        <w:t>)</w:t>
-      </w:r>
-      <w:r>
-        <w:t xml:space="preserve"> / </w:t>
-      </w:r>
-      <w:r>
-        <w:t>648</w:t>
-      </w:r>
-      <w:r>
-        <w:t xml:space="preserve"> </w:t>
-      </w:r>
-      <w:r>
-        <w:t>(</w:t>
-      </w:r>
-      <w:proofErr w:type="spellStart"/>
-      <w:r>
-        <w:t>LearningAgent</w:t>
-      </w:r>
-      <w:proofErr w:type="spellEnd"/>
-      <w:r>
-        <w:t>)</w:t>
-      </w:r>
-    </w:p>
-    <w:p>
-      <w:pPr>
-        <w:pStyle w:val="ListParagraph"/>
-        <w:numPr>
-          <w:ilvl w:val="0"/>
-          <w:numId w:val="1"/>
-        </w:numPr>
-      </w:pPr>
-      <w:r>
-        <w:t>230</w:t>
-      </w:r>
-      <w:r>
-        <w:t xml:space="preserve"> </w:t>
-      </w:r>
-      <w:r>
-        <w:t>(</w:t>
-      </w:r>
-      <w:proofErr w:type="spellStart"/>
-      <w:r>
-        <w:t>GreedyScientificAgent</w:t>
-      </w:r>
-      <w:proofErr w:type="spellEnd"/>
-      <w:r>
-        <w:t xml:space="preserve">) / </w:t>
-      </w:r>
-      <w:r>
-        <w:t>770</w:t>
-      </w:r>
-      <w:r>
-        <w:t xml:space="preserve"> </w:t>
+        <w:t xml:space="preserve">770 </w:t>
       </w:r>
       <w:r>
         <w:t>(</w:t>
@@ -6317,10 +6608,12 @@
         <w:t xml:space="preserve"> of current state for </w:t>
       </w:r>
       <w:proofErr w:type="spellStart"/>
+      <w:proofErr w:type="gramStart"/>
       <w:r>
         <w:t>self.lastState</w:t>
       </w:r>
       <w:proofErr w:type="spellEnd"/>
+      <w:proofErr w:type="gramEnd"/>
     </w:p>
     <w:sectPr>
       <w:pgSz w:w="11906" w:h="16838"/>

</xml_diff>